<commit_message>
Updated renderer and removed from 3dtools on the Andy branch
</commit_message>
<xml_diff>
--- a/docs/Androidification.docx
+++ b/docs/Androidification.docx
@@ -2,6 +2,208 @@
 <file path=word/document.xml><?xml version="1.0" encoding="utf-8"?>
 <w:document xmlns:wpc="http://schemas.microsoft.com/office/word/2010/wordprocessingCanvas" xmlns:mc="http://schemas.openxmlformats.org/markup-compatibility/2006" xmlns:o="urn:schemas-microsoft-com:office:office" xmlns:r="http://schemas.openxmlformats.org/officeDocument/2006/relationships" xmlns:m="http://schemas.openxmlformats.org/officeDocument/2006/math" xmlns:v="urn:schemas-microsoft-com:vml" xmlns:wp14="http://schemas.microsoft.com/office/word/2010/wordprocessingDrawing" xmlns:wp="http://schemas.openxmlformats.org/drawingml/2006/wordprocessingDrawing" xmlns:w10="urn:schemas-microsoft-com:office:word" xmlns:w="http://schemas.openxmlformats.org/wordprocessingml/2006/main" xmlns:w14="http://schemas.microsoft.com/office/word/2010/wordml" xmlns:wpg="http://schemas.microsoft.com/office/word/2010/wordprocessingGroup" xmlns:wpi="http://schemas.microsoft.com/office/word/2010/wordprocessingInk" xmlns:wne="http://schemas.microsoft.com/office/word/2006/wordml" xmlns:wps="http://schemas.microsoft.com/office/word/2010/wordprocessingShape" mc:Ignorable="w14 wp14">
   <w:body>
+    <w:p>
+      <w:pPr>
+        <w:pStyle w:val="Heading1"/>
+      </w:pPr>
+      <w:r>
+        <w:t xml:space="preserve">Crazy steps required in </w:t>
+      </w:r>
+      <w:proofErr w:type="spellStart"/>
+      <w:r>
+        <w:t>toto</w:t>
+      </w:r>
+      <w:proofErr w:type="spellEnd"/>
+      <w:r>
+        <w:t>:</w:t>
+      </w:r>
+    </w:p>
+    <w:p>
+      <w:r>
+        <w:t>Get android Newt demos running on eclipse  and in Windows on normal JVM</w:t>
+      </w:r>
+    </w:p>
+    <w:p>
+      <w:r>
+        <w:t xml:space="preserve">Get them running in </w:t>
+      </w:r>
+      <w:proofErr w:type="spellStart"/>
+      <w:r>
+        <w:t>AStudio</w:t>
+      </w:r>
+      <w:proofErr w:type="spellEnd"/>
+      <w:r>
+        <w:t xml:space="preserve"> on ART then on phone debug, then on phone deploy</w:t>
+      </w:r>
+    </w:p>
+    <w:p/>
+    <w:p>
+      <w:r>
+        <w:t xml:space="preserve">Understand the </w:t>
+      </w:r>
+      <w:proofErr w:type="spellStart"/>
+      <w:r>
+        <w:t>GLSurface</w:t>
+      </w:r>
+      <w:proofErr w:type="spellEnd"/>
+      <w:r>
+        <w:t xml:space="preserve"> instantiation code, understand the capabilities selection</w:t>
+      </w:r>
+    </w:p>
+    <w:p>
+      <w:r>
+        <w:t>Understand the equivalent Canvas3D code</w:t>
+      </w:r>
+    </w:p>
+    <w:p/>
+    <w:p>
+      <w:r>
+        <w:t>Understand the Newt/Andy finger interface</w:t>
+      </w:r>
+    </w:p>
+    <w:p>
+      <w:r>
+        <w:t xml:space="preserve">Understand the equivalency with </w:t>
+      </w:r>
+      <w:proofErr w:type="spellStart"/>
+      <w:r>
+        <w:t>AWTEvent</w:t>
+      </w:r>
+      <w:proofErr w:type="spellEnd"/>
+      <w:r>
+        <w:t xml:space="preserve"> Mouse keyboard</w:t>
+      </w:r>
+    </w:p>
+    <w:p/>
+    <w:p>
+      <w:r>
+        <w:t xml:space="preserve">Ponder system to never use the </w:t>
+      </w:r>
+      <w:proofErr w:type="spellStart"/>
+      <w:r>
+        <w:t>awt.image</w:t>
+      </w:r>
+      <w:proofErr w:type="spellEnd"/>
+      <w:r>
+        <w:t xml:space="preserve"> package (I’m sending compressed buffers anyway?)</w:t>
+      </w:r>
+    </w:p>
+    <w:p>
+      <w:r>
+        <w:t>Understand the Andy Image loading gear if I need to</w:t>
+      </w:r>
+    </w:p>
+    <w:p>
+      <w:r>
+        <w:t>Understand the equivalence between them</w:t>
+      </w:r>
+    </w:p>
+    <w:p/>
+    <w:p>
+      <w:r>
+        <w:t xml:space="preserve">Start a </w:t>
+      </w:r>
+      <w:proofErr w:type="spellStart"/>
+      <w:r>
+        <w:t>JoglAndyPipeline</w:t>
+      </w:r>
+      <w:proofErr w:type="spellEnd"/>
+      <w:r>
+        <w:t xml:space="preserve"> with Newt</w:t>
+      </w:r>
+    </w:p>
+    <w:p/>
+    <w:p>
+      <w:proofErr w:type="spellStart"/>
+      <w:r>
+        <w:t>DisplayLists</w:t>
+      </w:r>
+      <w:proofErr w:type="spellEnd"/>
+      <w:r>
+        <w:t xml:space="preserve"> versus </w:t>
+      </w:r>
+      <w:proofErr w:type="spellStart"/>
+      <w:r>
+        <w:t>VertexArray</w:t>
+      </w:r>
+      <w:proofErr w:type="spellEnd"/>
+    </w:p>
+    <w:p>
+      <w:proofErr w:type="spellStart"/>
+      <w:r>
+        <w:t>JoglPipeline</w:t>
+      </w:r>
+      <w:proofErr w:type="spellEnd"/>
+      <w:r>
+        <w:t xml:space="preserve"> has 3 </w:t>
+      </w:r>
+      <w:proofErr w:type="spellStart"/>
+      <w:r>
+        <w:t>displaylist</w:t>
+      </w:r>
+      <w:proofErr w:type="spellEnd"/>
+      <w:r>
+        <w:t xml:space="preserve"> methods, but </w:t>
+      </w:r>
+      <w:proofErr w:type="spellStart"/>
+      <w:r>
+        <w:t>RenderMolecule</w:t>
+      </w:r>
+      <w:proofErr w:type="spellEnd"/>
+      <w:r>
+        <w:t xml:space="preserve"> talks extensively about a choice between </w:t>
+      </w:r>
+      <w:proofErr w:type="spellStart"/>
+      <w:r>
+        <w:t>dlist</w:t>
+      </w:r>
+      <w:proofErr w:type="spellEnd"/>
+      <w:r>
+        <w:t xml:space="preserve"> and vertex arrays</w:t>
+      </w:r>
+    </w:p>
+    <w:p>
+      <w:r>
+        <w:t xml:space="preserve">Display lists are faster </w:t>
+      </w:r>
+      <w:proofErr w:type="gramStart"/>
+      <w:r>
+        <w:t>see</w:t>
+      </w:r>
+      <w:proofErr w:type="gramEnd"/>
+      <w:r>
+        <w:t xml:space="preserve"> here </w:t>
+      </w:r>
+      <w:hyperlink r:id="rId5" w:history="1">
+        <w:r>
+          <w:rPr>
+            <w:rStyle w:val="Hyperlink"/>
+          </w:rPr>
+          <w:t>http://www.songho.ca/opengl/gl_displaylist.html</w:t>
+        </w:r>
+      </w:hyperlink>
+      <w:r>
+        <w:t xml:space="preserve"> but static so possibly chop out completely</w:t>
+      </w:r>
+    </w:p>
+    <w:p>
+      <w:r>
+        <w:t>NIO buffers can’t be used with display lists so I only use those and display lists are gone!</w:t>
+      </w:r>
+    </w:p>
+    <w:p>
+      <w:r>
+        <w:t xml:space="preserve">Physics line drawing was not using </w:t>
+      </w:r>
+      <w:proofErr w:type="spellStart"/>
+      <w:r>
+        <w:t>nio</w:t>
+      </w:r>
+      <w:proofErr w:type="spellEnd"/>
+      <w:r>
+        <w:t xml:space="preserve"> and by ref, it feels like by ref is all that’s required to get out of display lists</w:t>
+      </w:r>
+    </w:p>
     <w:p>
       <w:pPr>
         <w:pStyle w:val="Heading1"/>
@@ -14,7 +216,10 @@
           <w:szCs w:val="22"/>
         </w:rPr>
       </w:pPr>
-      <w:r>
+    </w:p>
+    <w:p>
+      <w:pPr>
+        <w:pStyle w:val="Heading1"/>
         <w:rPr>
           <w:rFonts w:asciiTheme="minorHAnsi" w:eastAsiaTheme="minorHAnsi" w:hAnsiTheme="minorHAnsi" w:cstheme="minorBidi"/>
           <w:b w:val="0"/>
@@ -23,10 +228,11 @@
           <w:sz w:val="22"/>
           <w:szCs w:val="22"/>
         </w:rPr>
-        <w:t xml:space="preserve">For the image parts, possibly building an adapter image class might be best? But each adapter needs to run with a dedicated </w:t>
-      </w:r>
-      <w:proofErr w:type="spellStart"/>
-      <w:r>
+      </w:pPr>
+    </w:p>
+    <w:p>
+      <w:pPr>
+        <w:pStyle w:val="Heading1"/>
         <w:rPr>
           <w:rFonts w:asciiTheme="minorHAnsi" w:eastAsiaTheme="minorHAnsi" w:hAnsiTheme="minorHAnsi" w:cstheme="minorBidi"/>
           <w:b w:val="0"/>
@@ -35,9 +241,7 @@
           <w:sz w:val="22"/>
           <w:szCs w:val="22"/>
         </w:rPr>
-        <w:t>jdk</w:t>
-      </w:r>
-      <w:proofErr w:type="spellEnd"/>
+      </w:pPr>
       <w:r>
         <w:rPr>
           <w:rFonts w:asciiTheme="minorHAnsi" w:eastAsiaTheme="minorHAnsi" w:hAnsiTheme="minorHAnsi" w:cstheme="minorBidi"/>
@@ -47,10 +251,9 @@
           <w:sz w:val="22"/>
           <w:szCs w:val="22"/>
         </w:rPr>
-        <w:t xml:space="preserve"> to have the right </w:t>
-      </w:r>
-      <w:proofErr w:type="spellStart"/>
-      <w:proofErr w:type="gramStart"/>
+        <w:t xml:space="preserve">For the image parts, possibly building an adapter image class might be best? But each adapter needs to run with a dedicated </w:t>
+      </w:r>
+      <w:proofErr w:type="spellStart"/>
       <w:r>
         <w:rPr>
           <w:rFonts w:asciiTheme="minorHAnsi" w:eastAsiaTheme="minorHAnsi" w:hAnsiTheme="minorHAnsi" w:cstheme="minorBidi"/>
@@ -60,10 +263,9 @@
           <w:sz w:val="22"/>
           <w:szCs w:val="22"/>
         </w:rPr>
-        <w:t>rt</w:t>
-      </w:r>
-      <w:proofErr w:type="spellEnd"/>
-      <w:proofErr w:type="gramEnd"/>
+        <w:t>jdk</w:t>
+      </w:r>
+      <w:proofErr w:type="spellEnd"/>
       <w:r>
         <w:rPr>
           <w:rFonts w:asciiTheme="minorHAnsi" w:eastAsiaTheme="minorHAnsi" w:hAnsiTheme="minorHAnsi" w:cstheme="minorBidi"/>
@@ -73,18 +275,10 @@
           <w:sz w:val="22"/>
           <w:szCs w:val="22"/>
         </w:rPr>
-        <w:t>, tricky</w:t>
-      </w:r>
-    </w:p>
-    <w:p/>
-    <w:p>
-      <w:r>
-        <w:t xml:space="preserve"> </w:t>
-      </w:r>
-    </w:p>
-    <w:p>
-      <w:pPr>
-        <w:pStyle w:val="Heading1"/>
+        <w:t xml:space="preserve"> to have the right </w:t>
+      </w:r>
+      <w:proofErr w:type="spellStart"/>
+      <w:r>
         <w:rPr>
           <w:rFonts w:asciiTheme="minorHAnsi" w:eastAsiaTheme="minorHAnsi" w:hAnsiTheme="minorHAnsi" w:cstheme="minorBidi"/>
           <w:b w:val="0"/>
@@ -93,11 +287,10 @@
           <w:sz w:val="22"/>
           <w:szCs w:val="22"/>
         </w:rPr>
-      </w:pPr>
-    </w:p>
-    <w:p>
-      <w:pPr>
-        <w:pStyle w:val="Heading1"/>
+        <w:t>rt</w:t>
+      </w:r>
+      <w:proofErr w:type="spellEnd"/>
+      <w:r>
         <w:rPr>
           <w:rFonts w:asciiTheme="minorHAnsi" w:eastAsiaTheme="minorHAnsi" w:hAnsiTheme="minorHAnsi" w:cstheme="minorBidi"/>
           <w:b w:val="0"/>
@@ -106,33 +299,19 @@
           <w:sz w:val="22"/>
           <w:szCs w:val="22"/>
         </w:rPr>
-      </w:pPr>
-      <w:r>
-        <w:rPr>
-          <w:rFonts w:asciiTheme="minorHAnsi" w:eastAsiaTheme="minorHAnsi" w:hAnsiTheme="minorHAnsi" w:cstheme="minorBidi"/>
-          <w:b w:val="0"/>
-          <w:bCs w:val="0"/>
-          <w:color w:val="auto"/>
-          <w:sz w:val="22"/>
-          <w:szCs w:val="22"/>
-        </w:rPr>
-        <w:t>I need to run against this code often to ensure correctness. About now is probably a good idea</w:t>
+        <w:t>, tricky</w:t>
+      </w:r>
+    </w:p>
+    <w:p/>
+    <w:p>
+      <w:r>
+        <w:t xml:space="preserve"> </w:t>
       </w:r>
     </w:p>
     <w:p>
       <w:pPr>
         <w:pStyle w:val="Heading1"/>
       </w:pPr>
-    </w:p>
-    <w:p>
-      <w:pPr>
-        <w:pStyle w:val="Heading1"/>
-      </w:pPr>
-    </w:p>
-    <w:p>
-      <w:pPr>
-        <w:pStyle w:val="Heading1"/>
-      </w:pPr>
       <w:r>
         <w:t>Categories</w:t>
       </w:r>
@@ -861,6 +1040,82 @@
           <w:szCs w:val="24"/>
         </w:rPr>
         <w:t xml:space="preserve"> too</w:t>
+      </w:r>
+    </w:p>
+    <w:p>
+      <w:pPr>
+        <w:autoSpaceDE w:val="0"/>
+        <w:autoSpaceDN w:val="0"/>
+        <w:adjustRightInd w:val="0"/>
+        <w:spacing w:after="0" w:line="240" w:lineRule="auto"/>
+        <w:rPr>
+          <w:rFonts w:ascii="Consolas" w:hAnsi="Consolas" w:cs="Consolas"/>
+          <w:color w:val="000000"/>
+          <w:sz w:val="24"/>
+          <w:szCs w:val="24"/>
+        </w:rPr>
+      </w:pPr>
+    </w:p>
+    <w:p>
+      <w:pPr>
+        <w:autoSpaceDE w:val="0"/>
+        <w:autoSpaceDN w:val="0"/>
+        <w:adjustRightInd w:val="0"/>
+        <w:spacing w:after="0" w:line="240" w:lineRule="auto"/>
+        <w:rPr>
+          <w:rFonts w:ascii="Consolas" w:hAnsi="Consolas" w:cs="Consolas"/>
+          <w:color w:val="000000"/>
+          <w:sz w:val="24"/>
+          <w:szCs w:val="24"/>
+        </w:rPr>
+      </w:pPr>
+      <w:proofErr w:type="spellStart"/>
+      <w:r>
+        <w:rPr>
+          <w:rFonts w:ascii="Consolas" w:hAnsi="Consolas" w:cs="Consolas"/>
+          <w:color w:val="000000"/>
+          <w:sz w:val="24"/>
+          <w:szCs w:val="24"/>
+          <w:highlight w:val="yellow"/>
+        </w:rPr>
+        <w:t>JoglPipeline</w:t>
+      </w:r>
+      <w:proofErr w:type="spellEnd"/>
+    </w:p>
+    <w:p>
+      <w:pPr>
+        <w:autoSpaceDE w:val="0"/>
+        <w:autoSpaceDN w:val="0"/>
+        <w:adjustRightInd w:val="0"/>
+        <w:spacing w:after="0" w:line="240" w:lineRule="auto"/>
+        <w:rPr>
+          <w:rFonts w:ascii="Consolas" w:hAnsi="Consolas" w:cs="Consolas"/>
+          <w:color w:val="000000"/>
+          <w:sz w:val="24"/>
+          <w:szCs w:val="24"/>
+        </w:rPr>
+      </w:pPr>
+      <w:proofErr w:type="spellStart"/>
+      <w:proofErr w:type="gramStart"/>
+      <w:r>
+        <w:rPr>
+          <w:rFonts w:ascii="Consolas" w:hAnsi="Consolas" w:cs="Consolas"/>
+          <w:color w:val="000000"/>
+          <w:sz w:val="24"/>
+          <w:szCs w:val="24"/>
+        </w:rPr>
+        <w:t>readRaster</w:t>
+      </w:r>
+      <w:proofErr w:type="spellEnd"/>
+      <w:proofErr w:type="gramEnd"/>
+      <w:r>
+        <w:rPr>
+          <w:rFonts w:ascii="Consolas" w:hAnsi="Consolas" w:cs="Consolas"/>
+          <w:color w:val="000000"/>
+          <w:sz w:val="24"/>
+          <w:szCs w:val="24"/>
+        </w:rPr>
+        <w:t xml:space="preserve"> to be removed as likely to be complex, can be added back in once core is working</w:t>
       </w:r>
     </w:p>
     <w:p>
@@ -1726,6 +1981,89 @@
     </w:p>
     <w:p>
       <w:pPr>
+        <w:autoSpaceDE w:val="0"/>
+        <w:autoSpaceDN w:val="0"/>
+        <w:adjustRightInd w:val="0"/>
+        <w:spacing w:after="0" w:line="240" w:lineRule="auto"/>
+        <w:rPr>
+          <w:rFonts w:ascii="Consolas" w:hAnsi="Consolas" w:cs="Consolas"/>
+          <w:sz w:val="24"/>
+          <w:szCs w:val="24"/>
+        </w:rPr>
+      </w:pPr>
+      <w:r>
+        <w:rPr>
+          <w:rFonts w:ascii="Consolas" w:hAnsi="Consolas" w:cs="Consolas"/>
+          <w:sz w:val="24"/>
+          <w:szCs w:val="24"/>
+        </w:rPr>
+        <w:t>Texture3D and ImageComponent3D can probably be dumped</w:t>
+      </w:r>
+    </w:p>
+    <w:p>
+      <w:pPr>
+        <w:autoSpaceDE w:val="0"/>
+        <w:autoSpaceDN w:val="0"/>
+        <w:adjustRightInd w:val="0"/>
+        <w:spacing w:after="0" w:line="240" w:lineRule="auto"/>
+        <w:rPr>
+          <w:rFonts w:ascii="Consolas" w:hAnsi="Consolas" w:cs="Consolas"/>
+          <w:sz w:val="24"/>
+          <w:szCs w:val="24"/>
+        </w:rPr>
+      </w:pPr>
+      <w:r>
+        <w:rPr>
+          <w:rFonts w:ascii="Consolas" w:hAnsi="Consolas" w:cs="Consolas"/>
+          <w:sz w:val="24"/>
+          <w:szCs w:val="24"/>
+        </w:rPr>
+        <w:t xml:space="preserve">What does </w:t>
+      </w:r>
+      <w:proofErr w:type="spellStart"/>
+      <w:r>
+        <w:rPr>
+          <w:rFonts w:ascii="Consolas" w:hAnsi="Consolas" w:cs="Consolas"/>
+          <w:sz w:val="24"/>
+          <w:szCs w:val="24"/>
+        </w:rPr>
+        <w:t>CubeMap</w:t>
+      </w:r>
+      <w:proofErr w:type="spellEnd"/>
+      <w:r>
+        <w:rPr>
+          <w:rFonts w:ascii="Consolas" w:hAnsi="Consolas" w:cs="Consolas"/>
+          <w:sz w:val="24"/>
+          <w:szCs w:val="24"/>
+        </w:rPr>
+        <w:t xml:space="preserve"> </w:t>
+      </w:r>
+      <w:proofErr w:type="gramStart"/>
+      <w:r>
+        <w:rPr>
+          <w:rFonts w:ascii="Consolas" w:hAnsi="Consolas" w:cs="Consolas"/>
+          <w:sz w:val="24"/>
+          <w:szCs w:val="24"/>
+        </w:rPr>
+        <w:t>use</w:t>
+      </w:r>
+      <w:proofErr w:type="gramEnd"/>
+    </w:p>
+    <w:p>
+      <w:pPr>
+        <w:autoSpaceDE w:val="0"/>
+        <w:autoSpaceDN w:val="0"/>
+        <w:adjustRightInd w:val="0"/>
+        <w:spacing w:after="0" w:line="240" w:lineRule="auto"/>
+        <w:rPr>
+          <w:rFonts w:ascii="Consolas" w:hAnsi="Consolas" w:cs="Consolas"/>
+          <w:sz w:val="24"/>
+          <w:szCs w:val="24"/>
+        </w:rPr>
+      </w:pPr>
+    </w:p>
+    <w:p>
+      <w:pPr>
         <w:pStyle w:val="Heading2"/>
       </w:pPr>
       <w:r>
@@ -1886,6 +2224,213 @@
         <w:tab/>
       </w:r>
       <w:proofErr w:type="spellStart"/>
+      <w:r>
+        <w:rPr>
+          <w:rFonts w:ascii="Consolas" w:hAnsi="Consolas" w:cs="Consolas"/>
+          <w:sz w:val="24"/>
+          <w:szCs w:val="24"/>
+        </w:rPr>
+        <w:t>getBestConfiguration</w:t>
+      </w:r>
+      <w:proofErr w:type="spellEnd"/>
+      <w:r>
+        <w:rPr>
+          <w:rFonts w:ascii="Consolas" w:hAnsi="Consolas" w:cs="Consolas"/>
+          <w:sz w:val="24"/>
+          <w:szCs w:val="24"/>
+        </w:rPr>
+        <w:t xml:space="preserve"> also does </w:t>
+      </w:r>
+      <w:proofErr w:type="spellStart"/>
+      <w:r>
+        <w:rPr>
+          <w:rFonts w:ascii="Consolas" w:hAnsi="Consolas" w:cs="Consolas"/>
+          <w:color w:val="000000"/>
+          <w:sz w:val="24"/>
+          <w:szCs w:val="24"/>
+          <w:u w:val="single"/>
+        </w:rPr>
+        <w:t>canvasy</w:t>
+      </w:r>
+      <w:proofErr w:type="spellEnd"/>
+      <w:r>
+        <w:rPr>
+          <w:rFonts w:ascii="Consolas" w:hAnsi="Consolas" w:cs="Consolas"/>
+          <w:sz w:val="24"/>
+          <w:szCs w:val="24"/>
+        </w:rPr>
+        <w:t xml:space="preserve"> stuff</w:t>
+      </w:r>
+    </w:p>
+    <w:p>
+      <w:pPr>
+        <w:autoSpaceDE w:val="0"/>
+        <w:autoSpaceDN w:val="0"/>
+        <w:adjustRightInd w:val="0"/>
+        <w:spacing w:after="0" w:line="240" w:lineRule="auto"/>
+        <w:rPr>
+          <w:rFonts w:ascii="Consolas" w:hAnsi="Consolas" w:cs="Consolas"/>
+          <w:sz w:val="24"/>
+          <w:szCs w:val="24"/>
+        </w:rPr>
+      </w:pPr>
+      <w:r>
+        <w:rPr>
+          <w:rFonts w:ascii="Consolas" w:hAnsi="Consolas" w:cs="Consolas"/>
+          <w:sz w:val="24"/>
+          <w:szCs w:val="24"/>
+        </w:rPr>
+        <w:tab/>
+      </w:r>
+      <w:proofErr w:type="spellStart"/>
+      <w:r>
+        <w:rPr>
+          <w:rFonts w:ascii="Consolas" w:hAnsi="Consolas" w:cs="Consolas"/>
+          <w:sz w:val="24"/>
+          <w:szCs w:val="24"/>
+        </w:rPr>
+        <w:t>QueryCanvas</w:t>
+      </w:r>
+      <w:proofErr w:type="spellEnd"/>
+      <w:r>
+        <w:rPr>
+          <w:rFonts w:ascii="Consolas" w:hAnsi="Consolas" w:cs="Consolas"/>
+          <w:sz w:val="24"/>
+          <w:szCs w:val="24"/>
+        </w:rPr>
+        <w:t xml:space="preserve"> sub class does lots of madness</w:t>
+      </w:r>
+    </w:p>
+    <w:p>
+      <w:pPr>
+        <w:autoSpaceDE w:val="0"/>
+        <w:autoSpaceDN w:val="0"/>
+        <w:adjustRightInd w:val="0"/>
+        <w:spacing w:after="0" w:line="240" w:lineRule="auto"/>
+        <w:rPr>
+          <w:rFonts w:ascii="Consolas" w:hAnsi="Consolas" w:cs="Consolas"/>
+          <w:sz w:val="24"/>
+          <w:szCs w:val="24"/>
+        </w:rPr>
+      </w:pPr>
+    </w:p>
+    <w:p>
+      <w:pPr>
+        <w:autoSpaceDE w:val="0"/>
+        <w:autoSpaceDN w:val="0"/>
+        <w:adjustRightInd w:val="0"/>
+        <w:spacing w:after="0" w:line="240" w:lineRule="auto"/>
+        <w:rPr>
+          <w:rFonts w:ascii="Consolas" w:hAnsi="Consolas" w:cs="Consolas"/>
+          <w:sz w:val="24"/>
+          <w:szCs w:val="24"/>
+        </w:rPr>
+      </w:pPr>
+      <w:r>
+        <w:rPr>
+          <w:rFonts w:ascii="Consolas" w:hAnsi="Consolas" w:cs="Consolas"/>
+          <w:sz w:val="24"/>
+          <w:szCs w:val="24"/>
+        </w:rPr>
+        <w:t>Renderer</w:t>
+      </w:r>
+    </w:p>
+    <w:p>
+      <w:pPr>
+        <w:autoSpaceDE w:val="0"/>
+        <w:autoSpaceDN w:val="0"/>
+        <w:adjustRightInd w:val="0"/>
+        <w:spacing w:after="0" w:line="240" w:lineRule="auto"/>
+        <w:rPr>
+          <w:rFonts w:ascii="Consolas" w:hAnsi="Consolas" w:cs="Consolas"/>
+          <w:sz w:val="24"/>
+          <w:szCs w:val="24"/>
+        </w:rPr>
+      </w:pPr>
+    </w:p>
+    <w:p>
+      <w:pPr>
+        <w:autoSpaceDE w:val="0"/>
+        <w:autoSpaceDN w:val="0"/>
+        <w:adjustRightInd w:val="0"/>
+        <w:spacing w:after="0" w:line="240" w:lineRule="auto"/>
+        <w:rPr>
+          <w:rFonts w:ascii="Consolas" w:hAnsi="Consolas" w:cs="Consolas"/>
+          <w:sz w:val="24"/>
+          <w:szCs w:val="24"/>
+        </w:rPr>
+      </w:pPr>
+      <w:r>
+        <w:rPr>
+          <w:rFonts w:ascii="Consolas" w:hAnsi="Consolas" w:cs="Consolas"/>
+          <w:sz w:val="24"/>
+          <w:szCs w:val="24"/>
+        </w:rPr>
+        <w:t>View</w:t>
+      </w:r>
+    </w:p>
+    <w:p>
+      <w:pPr>
+        <w:autoSpaceDE w:val="0"/>
+        <w:autoSpaceDN w:val="0"/>
+        <w:adjustRightInd w:val="0"/>
+        <w:spacing w:after="0" w:line="240" w:lineRule="auto"/>
+        <w:rPr>
+          <w:rFonts w:ascii="Consolas" w:hAnsi="Consolas" w:cs="Consolas"/>
+          <w:sz w:val="24"/>
+          <w:szCs w:val="24"/>
+        </w:rPr>
+      </w:pPr>
+    </w:p>
+    <w:p>
+      <w:pPr>
+        <w:autoSpaceDE w:val="0"/>
+        <w:autoSpaceDN w:val="0"/>
+        <w:adjustRightInd w:val="0"/>
+        <w:spacing w:after="0" w:line="240" w:lineRule="auto"/>
+        <w:rPr>
+          <w:rFonts w:ascii="Consolas" w:hAnsi="Consolas" w:cs="Consolas"/>
+          <w:sz w:val="24"/>
+          <w:szCs w:val="24"/>
+        </w:rPr>
+      </w:pPr>
+      <w:proofErr w:type="spellStart"/>
+      <w:r>
+        <w:rPr>
+          <w:rFonts w:ascii="Consolas" w:hAnsi="Consolas" w:cs="Consolas"/>
+          <w:sz w:val="24"/>
+          <w:szCs w:val="24"/>
+        </w:rPr>
+        <w:t>MasterControl</w:t>
+      </w:r>
+      <w:proofErr w:type="spellEnd"/>
+    </w:p>
+    <w:p>
+      <w:pPr>
+        <w:autoSpaceDE w:val="0"/>
+        <w:autoSpaceDN w:val="0"/>
+        <w:adjustRightInd w:val="0"/>
+        <w:spacing w:after="0" w:line="240" w:lineRule="auto"/>
+        <w:rPr>
+          <w:rFonts w:ascii="Consolas" w:hAnsi="Consolas" w:cs="Consolas"/>
+          <w:sz w:val="24"/>
+          <w:szCs w:val="24"/>
+        </w:rPr>
+      </w:pPr>
+    </w:p>
+    <w:p>
+      <w:pPr>
+        <w:autoSpaceDE w:val="0"/>
+        <w:autoSpaceDN w:val="0"/>
+        <w:adjustRightInd w:val="0"/>
+        <w:spacing w:after="0" w:line="240" w:lineRule="auto"/>
+        <w:rPr>
+          <w:rFonts w:ascii="Consolas" w:hAnsi="Consolas" w:cs="Consolas"/>
+          <w:sz w:val="24"/>
+          <w:szCs w:val="24"/>
+        </w:rPr>
+      </w:pPr>
+      <w:proofErr w:type="spellStart"/>
       <w:proofErr w:type="gramStart"/>
       <w:r>
         <w:rPr>
@@ -1893,220 +2438,203 @@
           <w:sz w:val="24"/>
           <w:szCs w:val="24"/>
         </w:rPr>
-        <w:t>getBestConfiguration</w:t>
-      </w:r>
-      <w:proofErr w:type="spellEnd"/>
+        <w:t>JoglPipeline</w:t>
+      </w:r>
+      <w:proofErr w:type="spellEnd"/>
+      <w:r>
+        <w:rPr>
+          <w:rFonts w:ascii="Consolas" w:hAnsi="Consolas" w:cs="Consolas"/>
+          <w:sz w:val="24"/>
+          <w:szCs w:val="24"/>
+        </w:rPr>
+        <w:t>.</w:t>
+      </w:r>
       <w:proofErr w:type="gramEnd"/>
       <w:r>
         <w:rPr>
           <w:rFonts w:ascii="Consolas" w:hAnsi="Consolas" w:cs="Consolas"/>
-          <w:sz w:val="24"/>
-          <w:szCs w:val="24"/>
-        </w:rPr>
-        <w:t xml:space="preserve"> also does </w:t>
-      </w:r>
-      <w:proofErr w:type="spellStart"/>
-      <w:r>
-        <w:rPr>
-          <w:rFonts w:ascii="Consolas" w:hAnsi="Consolas" w:cs="Consolas"/>
           <w:color w:val="000000"/>
           <w:sz w:val="24"/>
           <w:szCs w:val="24"/>
-          <w:u w:val="single"/>
-        </w:rPr>
-        <w:t>canvasy</w:t>
-      </w:r>
-      <w:proofErr w:type="spellEnd"/>
-      <w:r>
-        <w:rPr>
-          <w:rFonts w:ascii="Consolas" w:hAnsi="Consolas" w:cs="Consolas"/>
-          <w:sz w:val="24"/>
-          <w:szCs w:val="24"/>
-        </w:rPr>
-        <w:t xml:space="preserve"> stuff</w:t>
-      </w:r>
-    </w:p>
-    <w:p>
-      <w:pPr>
-        <w:autoSpaceDE w:val="0"/>
-        <w:autoSpaceDN w:val="0"/>
-        <w:adjustRightInd w:val="0"/>
-        <w:spacing w:after="0" w:line="240" w:lineRule="auto"/>
-        <w:rPr>
-          <w:rFonts w:ascii="Consolas" w:hAnsi="Consolas" w:cs="Consolas"/>
-          <w:sz w:val="24"/>
-          <w:szCs w:val="24"/>
-        </w:rPr>
-      </w:pPr>
-      <w:r>
-        <w:rPr>
-          <w:rFonts w:ascii="Consolas" w:hAnsi="Consolas" w:cs="Consolas"/>
-          <w:sz w:val="24"/>
-          <w:szCs w:val="24"/>
-        </w:rPr>
-        <w:tab/>
-      </w:r>
-      <w:proofErr w:type="spellStart"/>
-      <w:r>
-        <w:rPr>
-          <w:rFonts w:ascii="Consolas" w:hAnsi="Consolas" w:cs="Consolas"/>
-          <w:sz w:val="24"/>
-          <w:szCs w:val="24"/>
-        </w:rPr>
-        <w:t>QueryCanvas</w:t>
-      </w:r>
-      <w:proofErr w:type="spellEnd"/>
-      <w:r>
-        <w:rPr>
-          <w:rFonts w:ascii="Consolas" w:hAnsi="Consolas" w:cs="Consolas"/>
-          <w:sz w:val="24"/>
-          <w:szCs w:val="24"/>
-        </w:rPr>
-        <w:t xml:space="preserve"> sub class does lots of madness</w:t>
-      </w:r>
-    </w:p>
-    <w:p>
-      <w:pPr>
-        <w:autoSpaceDE w:val="0"/>
-        <w:autoSpaceDN w:val="0"/>
-        <w:adjustRightInd w:val="0"/>
-        <w:spacing w:after="0" w:line="240" w:lineRule="auto"/>
-        <w:rPr>
-          <w:rFonts w:ascii="Consolas" w:hAnsi="Consolas" w:cs="Consolas"/>
-          <w:sz w:val="24"/>
-          <w:szCs w:val="24"/>
-        </w:rPr>
-      </w:pPr>
-    </w:p>
-    <w:p>
-      <w:pPr>
-        <w:autoSpaceDE w:val="0"/>
-        <w:autoSpaceDN w:val="0"/>
-        <w:adjustRightInd w:val="0"/>
-        <w:spacing w:after="0" w:line="240" w:lineRule="auto"/>
-        <w:rPr>
-          <w:rFonts w:ascii="Consolas" w:hAnsi="Consolas" w:cs="Consolas"/>
-          <w:sz w:val="24"/>
-          <w:szCs w:val="24"/>
-        </w:rPr>
-      </w:pPr>
-      <w:r>
-        <w:rPr>
-          <w:rFonts w:ascii="Consolas" w:hAnsi="Consolas" w:cs="Consolas"/>
-          <w:sz w:val="24"/>
-          <w:szCs w:val="24"/>
-        </w:rPr>
-        <w:t>Renderer</w:t>
-      </w:r>
-    </w:p>
-    <w:p>
-      <w:pPr>
-        <w:autoSpaceDE w:val="0"/>
-        <w:autoSpaceDN w:val="0"/>
-        <w:adjustRightInd w:val="0"/>
-        <w:spacing w:after="0" w:line="240" w:lineRule="auto"/>
-        <w:rPr>
-          <w:rFonts w:ascii="Consolas" w:hAnsi="Consolas" w:cs="Consolas"/>
-          <w:sz w:val="24"/>
-          <w:szCs w:val="24"/>
-        </w:rPr>
-      </w:pPr>
-    </w:p>
-    <w:p>
-      <w:pPr>
-        <w:autoSpaceDE w:val="0"/>
-        <w:autoSpaceDN w:val="0"/>
-        <w:adjustRightInd w:val="0"/>
-        <w:spacing w:after="0" w:line="240" w:lineRule="auto"/>
-        <w:rPr>
-          <w:rFonts w:ascii="Consolas" w:hAnsi="Consolas" w:cs="Consolas"/>
-          <w:sz w:val="24"/>
-          <w:szCs w:val="24"/>
-        </w:rPr>
-      </w:pPr>
-      <w:r>
-        <w:rPr>
-          <w:rFonts w:ascii="Consolas" w:hAnsi="Consolas" w:cs="Consolas"/>
-          <w:sz w:val="24"/>
-          <w:szCs w:val="24"/>
-        </w:rPr>
-        <w:t>View</w:t>
-      </w:r>
-    </w:p>
-    <w:p>
-      <w:pPr>
-        <w:autoSpaceDE w:val="0"/>
-        <w:autoSpaceDN w:val="0"/>
-        <w:adjustRightInd w:val="0"/>
-        <w:spacing w:after="0" w:line="240" w:lineRule="auto"/>
-        <w:rPr>
-          <w:rFonts w:ascii="Consolas" w:hAnsi="Consolas" w:cs="Consolas"/>
-          <w:sz w:val="24"/>
-          <w:szCs w:val="24"/>
-        </w:rPr>
-      </w:pPr>
-    </w:p>
-    <w:p>
-      <w:pPr>
-        <w:autoSpaceDE w:val="0"/>
-        <w:autoSpaceDN w:val="0"/>
-        <w:adjustRightInd w:val="0"/>
-        <w:spacing w:after="0" w:line="240" w:lineRule="auto"/>
-        <w:rPr>
-          <w:rFonts w:ascii="Consolas" w:hAnsi="Consolas" w:cs="Consolas"/>
-          <w:sz w:val="24"/>
-          <w:szCs w:val="24"/>
-        </w:rPr>
-      </w:pPr>
-      <w:proofErr w:type="spellStart"/>
-      <w:r>
-        <w:rPr>
-          <w:rFonts w:ascii="Consolas" w:hAnsi="Consolas" w:cs="Consolas"/>
-          <w:sz w:val="24"/>
-          <w:szCs w:val="24"/>
-        </w:rPr>
-        <w:t>MasterControl</w:t>
-      </w:r>
-      <w:proofErr w:type="spellEnd"/>
-    </w:p>
-    <w:p>
-      <w:pPr>
-        <w:autoSpaceDE w:val="0"/>
-        <w:autoSpaceDN w:val="0"/>
-        <w:adjustRightInd w:val="0"/>
-        <w:spacing w:after="0" w:line="240" w:lineRule="auto"/>
-        <w:rPr>
-          <w:rFonts w:ascii="Consolas" w:hAnsi="Consolas" w:cs="Consolas"/>
-          <w:sz w:val="24"/>
-          <w:szCs w:val="24"/>
-        </w:rPr>
-      </w:pPr>
-    </w:p>
-    <w:p>
-      <w:pPr>
-        <w:autoSpaceDE w:val="0"/>
-        <w:autoSpaceDN w:val="0"/>
-        <w:adjustRightInd w:val="0"/>
-        <w:spacing w:after="0" w:line="240" w:lineRule="auto"/>
-        <w:rPr>
-          <w:rFonts w:ascii="Consolas" w:hAnsi="Consolas" w:cs="Consolas"/>
-          <w:sz w:val="24"/>
-          <w:szCs w:val="24"/>
-        </w:rPr>
-      </w:pPr>
-    </w:p>
-    <w:p>
-      <w:pPr>
-        <w:autoSpaceDE w:val="0"/>
-        <w:autoSpaceDN w:val="0"/>
-        <w:adjustRightInd w:val="0"/>
-        <w:spacing w:after="0" w:line="240" w:lineRule="auto"/>
-        <w:rPr>
-          <w:rFonts w:ascii="Consolas" w:hAnsi="Consolas" w:cs="Consolas"/>
-          <w:sz w:val="24"/>
-          <w:szCs w:val="24"/>
-        </w:rPr>
-      </w:pPr>
+          <w:highlight w:val="lightGray"/>
+        </w:rPr>
+        <w:t xml:space="preserve"> </w:t>
+      </w:r>
+      <w:proofErr w:type="spellStart"/>
+      <w:proofErr w:type="gramStart"/>
+      <w:r>
+        <w:rPr>
+          <w:rFonts w:ascii="Consolas" w:hAnsi="Consolas" w:cs="Consolas"/>
+          <w:color w:val="000000"/>
+          <w:sz w:val="24"/>
+          <w:szCs w:val="24"/>
+          <w:highlight w:val="lightGray"/>
+        </w:rPr>
+        <w:t>resizeOffscreenLayer</w:t>
+      </w:r>
+      <w:proofErr w:type="spellEnd"/>
+      <w:proofErr w:type="gramEnd"/>
+      <w:r>
+        <w:rPr>
+          <w:rFonts w:ascii="Consolas" w:hAnsi="Consolas" w:cs="Consolas"/>
+          <w:color w:val="000000"/>
+          <w:sz w:val="24"/>
+          <w:szCs w:val="24"/>
+        </w:rPr>
+        <w:t xml:space="preserve"> is a mighty interesting method full of explaining comments about FBO’s </w:t>
+      </w:r>
+      <w:proofErr w:type="spellStart"/>
+      <w:r>
+        <w:rPr>
+          <w:rFonts w:ascii="Consolas" w:hAnsi="Consolas" w:cs="Consolas"/>
+          <w:color w:val="000000"/>
+          <w:sz w:val="24"/>
+          <w:szCs w:val="24"/>
+        </w:rPr>
+        <w:t>etc</w:t>
+      </w:r>
+      <w:proofErr w:type="spellEnd"/>
+    </w:p>
+    <w:p>
+      <w:pPr>
+        <w:autoSpaceDE w:val="0"/>
+        <w:autoSpaceDN w:val="0"/>
+        <w:adjustRightInd w:val="0"/>
+        <w:spacing w:after="0" w:line="240" w:lineRule="auto"/>
+        <w:rPr>
+          <w:rFonts w:ascii="Consolas" w:hAnsi="Consolas" w:cs="Consolas"/>
+          <w:sz w:val="24"/>
+          <w:szCs w:val="24"/>
+        </w:rPr>
+      </w:pPr>
+    </w:p>
+    <w:p>
+      <w:pPr>
+        <w:autoSpaceDE w:val="0"/>
+        <w:autoSpaceDN w:val="0"/>
+        <w:adjustRightInd w:val="0"/>
+        <w:spacing w:after="0" w:line="240" w:lineRule="auto"/>
+        <w:rPr>
+          <w:rFonts w:ascii="Consolas" w:hAnsi="Consolas" w:cs="Consolas"/>
+          <w:sz w:val="24"/>
+          <w:szCs w:val="24"/>
+        </w:rPr>
+      </w:pPr>
+      <w:proofErr w:type="spellStart"/>
+      <w:proofErr w:type="gramStart"/>
+      <w:r>
+        <w:rPr>
+          <w:rFonts w:ascii="Consolas" w:hAnsi="Consolas" w:cs="Consolas"/>
+          <w:sz w:val="24"/>
+          <w:szCs w:val="24"/>
+        </w:rPr>
+        <w:t>JoglPipeline</w:t>
+      </w:r>
+      <w:proofErr w:type="spellEnd"/>
+      <w:r>
+        <w:rPr>
+          <w:rFonts w:ascii="Consolas" w:hAnsi="Consolas" w:cs="Consolas"/>
+          <w:sz w:val="24"/>
+          <w:szCs w:val="24"/>
+        </w:rPr>
+        <w:t>.</w:t>
+      </w:r>
+      <w:proofErr w:type="gramEnd"/>
+      <w:r>
+        <w:rPr>
+          <w:rFonts w:ascii="Consolas" w:hAnsi="Consolas" w:cs="Consolas"/>
+          <w:color w:val="000000"/>
+          <w:sz w:val="24"/>
+          <w:szCs w:val="24"/>
+          <w:highlight w:val="lightGray"/>
+        </w:rPr>
+        <w:t xml:space="preserve"> </w:t>
+      </w:r>
+      <w:proofErr w:type="spellStart"/>
+      <w:r>
+        <w:rPr>
+          <w:rFonts w:ascii="Consolas" w:hAnsi="Consolas" w:cs="Consolas"/>
+          <w:color w:val="000000"/>
+          <w:sz w:val="24"/>
+          <w:szCs w:val="24"/>
+          <w:highlight w:val="lightGray"/>
+        </w:rPr>
+        <w:t>createNewContext</w:t>
+      </w:r>
+      <w:proofErr w:type="spellEnd"/>
+      <w:r>
+        <w:rPr>
+          <w:rFonts w:ascii="Consolas" w:hAnsi="Consolas" w:cs="Consolas"/>
+          <w:color w:val="000000"/>
+          <w:sz w:val="24"/>
+          <w:szCs w:val="24"/>
+        </w:rPr>
+        <w:t xml:space="preserve"> seems to be a serious </w:t>
+      </w:r>
+      <w:proofErr w:type="spellStart"/>
+      <w:r>
+        <w:rPr>
+          <w:rFonts w:ascii="Consolas" w:hAnsi="Consolas" w:cs="Consolas"/>
+          <w:color w:val="000000"/>
+          <w:sz w:val="24"/>
+          <w:szCs w:val="24"/>
+        </w:rPr>
+        <w:t>init</w:t>
+      </w:r>
+      <w:proofErr w:type="spellEnd"/>
+      <w:r>
+        <w:rPr>
+          <w:rFonts w:ascii="Consolas" w:hAnsi="Consolas" w:cs="Consolas"/>
+          <w:color w:val="000000"/>
+          <w:sz w:val="24"/>
+          <w:szCs w:val="24"/>
+        </w:rPr>
+        <w:t xml:space="preserve"> place too</w:t>
+      </w:r>
+    </w:p>
+    <w:p>
+      <w:pPr>
+        <w:autoSpaceDE w:val="0"/>
+        <w:autoSpaceDN w:val="0"/>
+        <w:adjustRightInd w:val="0"/>
+        <w:spacing w:after="0" w:line="240" w:lineRule="auto"/>
+        <w:rPr>
+          <w:rFonts w:ascii="Consolas" w:hAnsi="Consolas" w:cs="Consolas"/>
+          <w:sz w:val="24"/>
+          <w:szCs w:val="24"/>
+        </w:rPr>
+      </w:pPr>
+    </w:p>
+    <w:p>
+      <w:pPr>
+        <w:autoSpaceDE w:val="0"/>
+        <w:autoSpaceDN w:val="0"/>
+        <w:adjustRightInd w:val="0"/>
+        <w:spacing w:after="0" w:line="240" w:lineRule="auto"/>
+        <w:rPr>
+          <w:rFonts w:ascii="Consolas" w:hAnsi="Consolas" w:cs="Consolas"/>
+          <w:sz w:val="24"/>
+          <w:szCs w:val="24"/>
+        </w:rPr>
+      </w:pPr>
+      <w:proofErr w:type="spellStart"/>
+      <w:r>
+        <w:rPr>
+          <w:rFonts w:ascii="Consolas" w:hAnsi="Consolas" w:cs="Consolas"/>
+          <w:sz w:val="24"/>
+          <w:szCs w:val="24"/>
+        </w:rPr>
+        <w:t>JoglPipeline.checkAppContext</w:t>
+      </w:r>
+      <w:proofErr w:type="spellEnd"/>
+      <w:r>
+        <w:rPr>
+          <w:rFonts w:ascii="Consolas" w:hAnsi="Consolas" w:cs="Consolas"/>
+          <w:sz w:val="24"/>
+          <w:szCs w:val="24"/>
+        </w:rPr>
+        <w:t xml:space="preserve"> is this for applets only</w:t>
+      </w:r>
     </w:p>
     <w:p>
       <w:pPr>
@@ -2317,6 +2845,955 @@
           <w:szCs w:val="24"/>
         </w:rPr>
       </w:pPr>
+    </w:p>
+    <w:p>
+      <w:pPr>
+        <w:autoSpaceDE w:val="0"/>
+        <w:autoSpaceDN w:val="0"/>
+        <w:adjustRightInd w:val="0"/>
+        <w:spacing w:after="0" w:line="240" w:lineRule="auto"/>
+        <w:rPr>
+          <w:rFonts w:ascii="Consolas" w:hAnsi="Consolas" w:cs="Consolas"/>
+          <w:sz w:val="24"/>
+          <w:szCs w:val="24"/>
+        </w:rPr>
+      </w:pPr>
+    </w:p>
+    <w:p>
+      <w:pPr>
+        <w:autoSpaceDE w:val="0"/>
+        <w:autoSpaceDN w:val="0"/>
+        <w:adjustRightInd w:val="0"/>
+        <w:spacing w:after="0" w:line="240" w:lineRule="auto"/>
+        <w:rPr>
+          <w:rFonts w:ascii="Consolas" w:hAnsi="Consolas" w:cs="Consolas"/>
+          <w:sz w:val="24"/>
+          <w:szCs w:val="24"/>
+        </w:rPr>
+      </w:pPr>
+    </w:p>
+    <w:p>
+      <w:pPr>
+        <w:autoSpaceDE w:val="0"/>
+        <w:autoSpaceDN w:val="0"/>
+        <w:adjustRightInd w:val="0"/>
+        <w:spacing w:after="0" w:line="240" w:lineRule="auto"/>
+        <w:rPr>
+          <w:rFonts w:ascii="Consolas" w:hAnsi="Consolas" w:cs="Consolas"/>
+          <w:sz w:val="24"/>
+          <w:szCs w:val="24"/>
+        </w:rPr>
+      </w:pPr>
+    </w:p>
+    <w:p>
+      <w:pPr>
+        <w:autoSpaceDE w:val="0"/>
+        <w:autoSpaceDN w:val="0"/>
+        <w:adjustRightInd w:val="0"/>
+        <w:spacing w:after="0" w:line="240" w:lineRule="auto"/>
+        <w:rPr>
+          <w:rFonts w:ascii="Consolas" w:hAnsi="Consolas" w:cs="Consolas"/>
+          <w:sz w:val="24"/>
+          <w:szCs w:val="24"/>
+        </w:rPr>
+      </w:pPr>
+    </w:p>
+    <w:p>
+      <w:pPr>
+        <w:autoSpaceDE w:val="0"/>
+        <w:autoSpaceDN w:val="0"/>
+        <w:adjustRightInd w:val="0"/>
+        <w:spacing w:after="0" w:line="240" w:lineRule="auto"/>
+        <w:rPr>
+          <w:rFonts w:ascii="Consolas" w:hAnsi="Consolas" w:cs="Consolas"/>
+          <w:sz w:val="24"/>
+          <w:szCs w:val="24"/>
+        </w:rPr>
+      </w:pPr>
+    </w:p>
+    <w:p>
+      <w:pPr>
+        <w:autoSpaceDE w:val="0"/>
+        <w:autoSpaceDN w:val="0"/>
+        <w:adjustRightInd w:val="0"/>
+        <w:spacing w:after="0" w:line="240" w:lineRule="auto"/>
+        <w:rPr>
+          <w:rFonts w:ascii="Consolas" w:hAnsi="Consolas" w:cs="Consolas"/>
+          <w:sz w:val="24"/>
+          <w:szCs w:val="24"/>
+        </w:rPr>
+      </w:pPr>
+    </w:p>
+    <w:p>
+      <w:pPr>
+        <w:autoSpaceDE w:val="0"/>
+        <w:autoSpaceDN w:val="0"/>
+        <w:adjustRightInd w:val="0"/>
+        <w:spacing w:after="0" w:line="240" w:lineRule="auto"/>
+        <w:rPr>
+          <w:rFonts w:ascii="Consolas" w:hAnsi="Consolas" w:cs="Consolas"/>
+          <w:sz w:val="24"/>
+          <w:szCs w:val="24"/>
+        </w:rPr>
+      </w:pPr>
+      <w:proofErr w:type="spellStart"/>
+      <w:r>
+        <w:rPr>
+          <w:rFonts w:ascii="Consolas" w:hAnsi="Consolas" w:cs="Consolas"/>
+          <w:sz w:val="24"/>
+          <w:szCs w:val="24"/>
+        </w:rPr>
+        <w:t>ImageComponentRetained</w:t>
+      </w:r>
+      <w:proofErr w:type="spellEnd"/>
+    </w:p>
+    <w:p>
+      <w:pPr>
+        <w:autoSpaceDE w:val="0"/>
+        <w:autoSpaceDN w:val="0"/>
+        <w:adjustRightInd w:val="0"/>
+        <w:spacing w:after="0" w:line="240" w:lineRule="auto"/>
+        <w:rPr>
+          <w:rFonts w:ascii="Consolas" w:hAnsi="Consolas" w:cs="Consolas"/>
+          <w:sz w:val="24"/>
+          <w:szCs w:val="24"/>
+        </w:rPr>
+      </w:pPr>
+      <w:proofErr w:type="gramStart"/>
+      <w:r>
+        <w:rPr>
+          <w:rFonts w:ascii="Consolas" w:hAnsi="Consolas" w:cs="Consolas"/>
+          <w:sz w:val="24"/>
+          <w:szCs w:val="24"/>
+        </w:rPr>
+        <w:t>import</w:t>
+      </w:r>
+      <w:proofErr w:type="gramEnd"/>
+      <w:r>
+        <w:rPr>
+          <w:rFonts w:ascii="Consolas" w:hAnsi="Consolas" w:cs="Consolas"/>
+          <w:sz w:val="24"/>
+          <w:szCs w:val="24"/>
+        </w:rPr>
+        <w:t xml:space="preserve"> </w:t>
+      </w:r>
+      <w:proofErr w:type="spellStart"/>
+      <w:r>
+        <w:rPr>
+          <w:rFonts w:ascii="Consolas" w:hAnsi="Consolas" w:cs="Consolas"/>
+          <w:sz w:val="24"/>
+          <w:szCs w:val="24"/>
+        </w:rPr>
+        <w:t>java.awt.color.ColorSpace</w:t>
+      </w:r>
+      <w:proofErr w:type="spellEnd"/>
+      <w:r>
+        <w:rPr>
+          <w:rFonts w:ascii="Consolas" w:hAnsi="Consolas" w:cs="Consolas"/>
+          <w:sz w:val="24"/>
+          <w:szCs w:val="24"/>
+        </w:rPr>
+        <w:t>;</w:t>
+      </w:r>
+    </w:p>
+    <w:p>
+      <w:pPr>
+        <w:autoSpaceDE w:val="0"/>
+        <w:autoSpaceDN w:val="0"/>
+        <w:adjustRightInd w:val="0"/>
+        <w:spacing w:after="0" w:line="240" w:lineRule="auto"/>
+        <w:rPr>
+          <w:rFonts w:ascii="Consolas" w:hAnsi="Consolas" w:cs="Consolas"/>
+          <w:sz w:val="24"/>
+          <w:szCs w:val="24"/>
+        </w:rPr>
+      </w:pPr>
+      <w:proofErr w:type="gramStart"/>
+      <w:r>
+        <w:rPr>
+          <w:rFonts w:ascii="Consolas" w:hAnsi="Consolas" w:cs="Consolas"/>
+          <w:sz w:val="24"/>
+          <w:szCs w:val="24"/>
+        </w:rPr>
+        <w:t>import</w:t>
+      </w:r>
+      <w:proofErr w:type="gramEnd"/>
+      <w:r>
+        <w:rPr>
+          <w:rFonts w:ascii="Consolas" w:hAnsi="Consolas" w:cs="Consolas"/>
+          <w:sz w:val="24"/>
+          <w:szCs w:val="24"/>
+        </w:rPr>
+        <w:t xml:space="preserve"> </w:t>
+      </w:r>
+      <w:proofErr w:type="spellStart"/>
+      <w:r>
+        <w:rPr>
+          <w:rFonts w:ascii="Consolas" w:hAnsi="Consolas" w:cs="Consolas"/>
+          <w:sz w:val="24"/>
+          <w:szCs w:val="24"/>
+        </w:rPr>
+        <w:t>java.awt.geom.AffineTransform</w:t>
+      </w:r>
+      <w:proofErr w:type="spellEnd"/>
+      <w:r>
+        <w:rPr>
+          <w:rFonts w:ascii="Consolas" w:hAnsi="Consolas" w:cs="Consolas"/>
+          <w:sz w:val="24"/>
+          <w:szCs w:val="24"/>
+        </w:rPr>
+        <w:t>;</w:t>
+      </w:r>
+    </w:p>
+    <w:p>
+      <w:pPr>
+        <w:autoSpaceDE w:val="0"/>
+        <w:autoSpaceDN w:val="0"/>
+        <w:adjustRightInd w:val="0"/>
+        <w:spacing w:after="0" w:line="240" w:lineRule="auto"/>
+        <w:rPr>
+          <w:rFonts w:ascii="Consolas" w:hAnsi="Consolas" w:cs="Consolas"/>
+          <w:sz w:val="24"/>
+          <w:szCs w:val="24"/>
+        </w:rPr>
+      </w:pPr>
+      <w:proofErr w:type="gramStart"/>
+      <w:r>
+        <w:rPr>
+          <w:rFonts w:ascii="Consolas" w:hAnsi="Consolas" w:cs="Consolas"/>
+          <w:sz w:val="24"/>
+          <w:szCs w:val="24"/>
+        </w:rPr>
+        <w:t>import</w:t>
+      </w:r>
+      <w:proofErr w:type="gramEnd"/>
+      <w:r>
+        <w:rPr>
+          <w:rFonts w:ascii="Consolas" w:hAnsi="Consolas" w:cs="Consolas"/>
+          <w:sz w:val="24"/>
+          <w:szCs w:val="24"/>
+        </w:rPr>
+        <w:t xml:space="preserve"> </w:t>
+      </w:r>
+      <w:proofErr w:type="spellStart"/>
+      <w:r>
+        <w:rPr>
+          <w:rFonts w:ascii="Consolas" w:hAnsi="Consolas" w:cs="Consolas"/>
+          <w:sz w:val="24"/>
+          <w:szCs w:val="24"/>
+        </w:rPr>
+        <w:t>java.awt.image.AffineTransformOp</w:t>
+      </w:r>
+      <w:proofErr w:type="spellEnd"/>
+      <w:r>
+        <w:rPr>
+          <w:rFonts w:ascii="Consolas" w:hAnsi="Consolas" w:cs="Consolas"/>
+          <w:sz w:val="24"/>
+          <w:szCs w:val="24"/>
+        </w:rPr>
+        <w:t>;</w:t>
+      </w:r>
+    </w:p>
+    <w:p>
+      <w:pPr>
+        <w:autoSpaceDE w:val="0"/>
+        <w:autoSpaceDN w:val="0"/>
+        <w:adjustRightInd w:val="0"/>
+        <w:spacing w:after="0" w:line="240" w:lineRule="auto"/>
+        <w:rPr>
+          <w:rFonts w:ascii="Consolas" w:hAnsi="Consolas" w:cs="Consolas"/>
+          <w:sz w:val="24"/>
+          <w:szCs w:val="24"/>
+        </w:rPr>
+      </w:pPr>
+      <w:proofErr w:type="gramStart"/>
+      <w:r>
+        <w:rPr>
+          <w:rFonts w:ascii="Consolas" w:hAnsi="Consolas" w:cs="Consolas"/>
+          <w:sz w:val="24"/>
+          <w:szCs w:val="24"/>
+        </w:rPr>
+        <w:t>import</w:t>
+      </w:r>
+      <w:proofErr w:type="gramEnd"/>
+      <w:r>
+        <w:rPr>
+          <w:rFonts w:ascii="Consolas" w:hAnsi="Consolas" w:cs="Consolas"/>
+          <w:sz w:val="24"/>
+          <w:szCs w:val="24"/>
+        </w:rPr>
+        <w:t xml:space="preserve"> </w:t>
+      </w:r>
+      <w:proofErr w:type="spellStart"/>
+      <w:r>
+        <w:rPr>
+          <w:rFonts w:ascii="Consolas" w:hAnsi="Consolas" w:cs="Consolas"/>
+          <w:sz w:val="24"/>
+          <w:szCs w:val="24"/>
+        </w:rPr>
+        <w:t>java.awt.image.BufferedImage</w:t>
+      </w:r>
+      <w:proofErr w:type="spellEnd"/>
+      <w:r>
+        <w:rPr>
+          <w:rFonts w:ascii="Consolas" w:hAnsi="Consolas" w:cs="Consolas"/>
+          <w:sz w:val="24"/>
+          <w:szCs w:val="24"/>
+        </w:rPr>
+        <w:t>;</w:t>
+      </w:r>
+    </w:p>
+    <w:p>
+      <w:pPr>
+        <w:autoSpaceDE w:val="0"/>
+        <w:autoSpaceDN w:val="0"/>
+        <w:adjustRightInd w:val="0"/>
+        <w:spacing w:after="0" w:line="240" w:lineRule="auto"/>
+        <w:rPr>
+          <w:rFonts w:ascii="Consolas" w:hAnsi="Consolas" w:cs="Consolas"/>
+          <w:sz w:val="24"/>
+          <w:szCs w:val="24"/>
+        </w:rPr>
+      </w:pPr>
+      <w:proofErr w:type="gramStart"/>
+      <w:r>
+        <w:rPr>
+          <w:rFonts w:ascii="Consolas" w:hAnsi="Consolas" w:cs="Consolas"/>
+          <w:sz w:val="24"/>
+          <w:szCs w:val="24"/>
+        </w:rPr>
+        <w:t>import</w:t>
+      </w:r>
+      <w:proofErr w:type="gramEnd"/>
+      <w:r>
+        <w:rPr>
+          <w:rFonts w:ascii="Consolas" w:hAnsi="Consolas" w:cs="Consolas"/>
+          <w:sz w:val="24"/>
+          <w:szCs w:val="24"/>
+        </w:rPr>
+        <w:t xml:space="preserve"> </w:t>
+      </w:r>
+      <w:proofErr w:type="spellStart"/>
+      <w:r>
+        <w:rPr>
+          <w:rFonts w:ascii="Consolas" w:hAnsi="Consolas" w:cs="Consolas"/>
+          <w:sz w:val="24"/>
+          <w:szCs w:val="24"/>
+        </w:rPr>
+        <w:t>java.awt.image.ColorModel</w:t>
+      </w:r>
+      <w:proofErr w:type="spellEnd"/>
+      <w:r>
+        <w:rPr>
+          <w:rFonts w:ascii="Consolas" w:hAnsi="Consolas" w:cs="Consolas"/>
+          <w:sz w:val="24"/>
+          <w:szCs w:val="24"/>
+        </w:rPr>
+        <w:t>;</w:t>
+      </w:r>
+    </w:p>
+    <w:p>
+      <w:pPr>
+        <w:autoSpaceDE w:val="0"/>
+        <w:autoSpaceDN w:val="0"/>
+        <w:adjustRightInd w:val="0"/>
+        <w:spacing w:after="0" w:line="240" w:lineRule="auto"/>
+        <w:rPr>
+          <w:rFonts w:ascii="Consolas" w:hAnsi="Consolas" w:cs="Consolas"/>
+          <w:sz w:val="24"/>
+          <w:szCs w:val="24"/>
+        </w:rPr>
+      </w:pPr>
+      <w:proofErr w:type="gramStart"/>
+      <w:r>
+        <w:rPr>
+          <w:rFonts w:ascii="Consolas" w:hAnsi="Consolas" w:cs="Consolas"/>
+          <w:sz w:val="24"/>
+          <w:szCs w:val="24"/>
+        </w:rPr>
+        <w:t>import</w:t>
+      </w:r>
+      <w:proofErr w:type="gramEnd"/>
+      <w:r>
+        <w:rPr>
+          <w:rFonts w:ascii="Consolas" w:hAnsi="Consolas" w:cs="Consolas"/>
+          <w:sz w:val="24"/>
+          <w:szCs w:val="24"/>
+        </w:rPr>
+        <w:t xml:space="preserve"> </w:t>
+      </w:r>
+      <w:proofErr w:type="spellStart"/>
+      <w:r>
+        <w:rPr>
+          <w:rFonts w:ascii="Consolas" w:hAnsi="Consolas" w:cs="Consolas"/>
+          <w:sz w:val="24"/>
+          <w:szCs w:val="24"/>
+        </w:rPr>
+        <w:t>java.awt.image.ComponentColorModel</w:t>
+      </w:r>
+      <w:proofErr w:type="spellEnd"/>
+      <w:r>
+        <w:rPr>
+          <w:rFonts w:ascii="Consolas" w:hAnsi="Consolas" w:cs="Consolas"/>
+          <w:sz w:val="24"/>
+          <w:szCs w:val="24"/>
+        </w:rPr>
+        <w:t>;</w:t>
+      </w:r>
+    </w:p>
+    <w:p>
+      <w:pPr>
+        <w:autoSpaceDE w:val="0"/>
+        <w:autoSpaceDN w:val="0"/>
+        <w:adjustRightInd w:val="0"/>
+        <w:spacing w:after="0" w:line="240" w:lineRule="auto"/>
+        <w:rPr>
+          <w:rFonts w:ascii="Consolas" w:hAnsi="Consolas" w:cs="Consolas"/>
+          <w:sz w:val="24"/>
+          <w:szCs w:val="24"/>
+        </w:rPr>
+      </w:pPr>
+      <w:proofErr w:type="gramStart"/>
+      <w:r>
+        <w:rPr>
+          <w:rFonts w:ascii="Consolas" w:hAnsi="Consolas" w:cs="Consolas"/>
+          <w:sz w:val="24"/>
+          <w:szCs w:val="24"/>
+        </w:rPr>
+        <w:t>import</w:t>
+      </w:r>
+      <w:proofErr w:type="gramEnd"/>
+      <w:r>
+        <w:rPr>
+          <w:rFonts w:ascii="Consolas" w:hAnsi="Consolas" w:cs="Consolas"/>
+          <w:sz w:val="24"/>
+          <w:szCs w:val="24"/>
+        </w:rPr>
+        <w:t xml:space="preserve"> </w:t>
+      </w:r>
+      <w:proofErr w:type="spellStart"/>
+      <w:r>
+        <w:rPr>
+          <w:rFonts w:ascii="Consolas" w:hAnsi="Consolas" w:cs="Consolas"/>
+          <w:sz w:val="24"/>
+          <w:szCs w:val="24"/>
+        </w:rPr>
+        <w:t>java.awt.image.DataBuffer</w:t>
+      </w:r>
+      <w:proofErr w:type="spellEnd"/>
+      <w:r>
+        <w:rPr>
+          <w:rFonts w:ascii="Consolas" w:hAnsi="Consolas" w:cs="Consolas"/>
+          <w:sz w:val="24"/>
+          <w:szCs w:val="24"/>
+        </w:rPr>
+        <w:t>;</w:t>
+      </w:r>
+    </w:p>
+    <w:p>
+      <w:pPr>
+        <w:autoSpaceDE w:val="0"/>
+        <w:autoSpaceDN w:val="0"/>
+        <w:adjustRightInd w:val="0"/>
+        <w:spacing w:after="0" w:line="240" w:lineRule="auto"/>
+        <w:rPr>
+          <w:rFonts w:ascii="Consolas" w:hAnsi="Consolas" w:cs="Consolas"/>
+          <w:sz w:val="24"/>
+          <w:szCs w:val="24"/>
+        </w:rPr>
+      </w:pPr>
+      <w:proofErr w:type="gramStart"/>
+      <w:r>
+        <w:rPr>
+          <w:rFonts w:ascii="Consolas" w:hAnsi="Consolas" w:cs="Consolas"/>
+          <w:sz w:val="24"/>
+          <w:szCs w:val="24"/>
+        </w:rPr>
+        <w:t>import</w:t>
+      </w:r>
+      <w:proofErr w:type="gramEnd"/>
+      <w:r>
+        <w:rPr>
+          <w:rFonts w:ascii="Consolas" w:hAnsi="Consolas" w:cs="Consolas"/>
+          <w:sz w:val="24"/>
+          <w:szCs w:val="24"/>
+        </w:rPr>
+        <w:t xml:space="preserve"> </w:t>
+      </w:r>
+      <w:proofErr w:type="spellStart"/>
+      <w:r>
+        <w:rPr>
+          <w:rFonts w:ascii="Consolas" w:hAnsi="Consolas" w:cs="Consolas"/>
+          <w:sz w:val="24"/>
+          <w:szCs w:val="24"/>
+        </w:rPr>
+        <w:t>java.awt.image.DataBufferByte</w:t>
+      </w:r>
+      <w:proofErr w:type="spellEnd"/>
+      <w:r>
+        <w:rPr>
+          <w:rFonts w:ascii="Consolas" w:hAnsi="Consolas" w:cs="Consolas"/>
+          <w:sz w:val="24"/>
+          <w:szCs w:val="24"/>
+        </w:rPr>
+        <w:t>;</w:t>
+      </w:r>
+    </w:p>
+    <w:p>
+      <w:pPr>
+        <w:autoSpaceDE w:val="0"/>
+        <w:autoSpaceDN w:val="0"/>
+        <w:adjustRightInd w:val="0"/>
+        <w:spacing w:after="0" w:line="240" w:lineRule="auto"/>
+        <w:rPr>
+          <w:rFonts w:ascii="Consolas" w:hAnsi="Consolas" w:cs="Consolas"/>
+          <w:sz w:val="24"/>
+          <w:szCs w:val="24"/>
+        </w:rPr>
+      </w:pPr>
+      <w:proofErr w:type="gramStart"/>
+      <w:r>
+        <w:rPr>
+          <w:rFonts w:ascii="Consolas" w:hAnsi="Consolas" w:cs="Consolas"/>
+          <w:sz w:val="24"/>
+          <w:szCs w:val="24"/>
+        </w:rPr>
+        <w:t>import</w:t>
+      </w:r>
+      <w:proofErr w:type="gramEnd"/>
+      <w:r>
+        <w:rPr>
+          <w:rFonts w:ascii="Consolas" w:hAnsi="Consolas" w:cs="Consolas"/>
+          <w:sz w:val="24"/>
+          <w:szCs w:val="24"/>
+        </w:rPr>
+        <w:t xml:space="preserve"> </w:t>
+      </w:r>
+      <w:proofErr w:type="spellStart"/>
+      <w:r>
+        <w:rPr>
+          <w:rFonts w:ascii="Consolas" w:hAnsi="Consolas" w:cs="Consolas"/>
+          <w:sz w:val="24"/>
+          <w:szCs w:val="24"/>
+        </w:rPr>
+        <w:t>java.awt.image.DataBufferInt</w:t>
+      </w:r>
+      <w:proofErr w:type="spellEnd"/>
+      <w:r>
+        <w:rPr>
+          <w:rFonts w:ascii="Consolas" w:hAnsi="Consolas" w:cs="Consolas"/>
+          <w:sz w:val="24"/>
+          <w:szCs w:val="24"/>
+        </w:rPr>
+        <w:t>;</w:t>
+      </w:r>
+    </w:p>
+    <w:p>
+      <w:pPr>
+        <w:autoSpaceDE w:val="0"/>
+        <w:autoSpaceDN w:val="0"/>
+        <w:adjustRightInd w:val="0"/>
+        <w:spacing w:after="0" w:line="240" w:lineRule="auto"/>
+        <w:rPr>
+          <w:rFonts w:ascii="Consolas" w:hAnsi="Consolas" w:cs="Consolas"/>
+          <w:sz w:val="24"/>
+          <w:szCs w:val="24"/>
+        </w:rPr>
+      </w:pPr>
+      <w:proofErr w:type="gramStart"/>
+      <w:r>
+        <w:rPr>
+          <w:rFonts w:ascii="Consolas" w:hAnsi="Consolas" w:cs="Consolas"/>
+          <w:sz w:val="24"/>
+          <w:szCs w:val="24"/>
+        </w:rPr>
+        <w:t>import</w:t>
+      </w:r>
+      <w:proofErr w:type="gramEnd"/>
+      <w:r>
+        <w:rPr>
+          <w:rFonts w:ascii="Consolas" w:hAnsi="Consolas" w:cs="Consolas"/>
+          <w:sz w:val="24"/>
+          <w:szCs w:val="24"/>
+        </w:rPr>
+        <w:t xml:space="preserve"> </w:t>
+      </w:r>
+      <w:proofErr w:type="spellStart"/>
+      <w:r>
+        <w:rPr>
+          <w:rFonts w:ascii="Consolas" w:hAnsi="Consolas" w:cs="Consolas"/>
+          <w:sz w:val="24"/>
+          <w:szCs w:val="24"/>
+        </w:rPr>
+        <w:t>java.awt.image.PixelInterleavedSampleModel</w:t>
+      </w:r>
+      <w:proofErr w:type="spellEnd"/>
+      <w:r>
+        <w:rPr>
+          <w:rFonts w:ascii="Consolas" w:hAnsi="Consolas" w:cs="Consolas"/>
+          <w:sz w:val="24"/>
+          <w:szCs w:val="24"/>
+        </w:rPr>
+        <w:t>;</w:t>
+      </w:r>
+    </w:p>
+    <w:p>
+      <w:pPr>
+        <w:autoSpaceDE w:val="0"/>
+        <w:autoSpaceDN w:val="0"/>
+        <w:adjustRightInd w:val="0"/>
+        <w:spacing w:after="0" w:line="240" w:lineRule="auto"/>
+        <w:rPr>
+          <w:rFonts w:ascii="Consolas" w:hAnsi="Consolas" w:cs="Consolas"/>
+          <w:sz w:val="24"/>
+          <w:szCs w:val="24"/>
+        </w:rPr>
+      </w:pPr>
+      <w:proofErr w:type="gramStart"/>
+      <w:r>
+        <w:rPr>
+          <w:rFonts w:ascii="Consolas" w:hAnsi="Consolas" w:cs="Consolas"/>
+          <w:sz w:val="24"/>
+          <w:szCs w:val="24"/>
+        </w:rPr>
+        <w:t>import</w:t>
+      </w:r>
+      <w:proofErr w:type="gramEnd"/>
+      <w:r>
+        <w:rPr>
+          <w:rFonts w:ascii="Consolas" w:hAnsi="Consolas" w:cs="Consolas"/>
+          <w:sz w:val="24"/>
+          <w:szCs w:val="24"/>
+        </w:rPr>
+        <w:t xml:space="preserve"> </w:t>
+      </w:r>
+      <w:proofErr w:type="spellStart"/>
+      <w:r>
+        <w:rPr>
+          <w:rFonts w:ascii="Consolas" w:hAnsi="Consolas" w:cs="Consolas"/>
+          <w:sz w:val="24"/>
+          <w:szCs w:val="24"/>
+        </w:rPr>
+        <w:t>java.awt.image.RenderedImage</w:t>
+      </w:r>
+      <w:proofErr w:type="spellEnd"/>
+      <w:r>
+        <w:rPr>
+          <w:rFonts w:ascii="Consolas" w:hAnsi="Consolas" w:cs="Consolas"/>
+          <w:sz w:val="24"/>
+          <w:szCs w:val="24"/>
+        </w:rPr>
+        <w:t>;</w:t>
+      </w:r>
+    </w:p>
+    <w:p>
+      <w:pPr>
+        <w:autoSpaceDE w:val="0"/>
+        <w:autoSpaceDN w:val="0"/>
+        <w:adjustRightInd w:val="0"/>
+        <w:spacing w:after="0" w:line="240" w:lineRule="auto"/>
+        <w:rPr>
+          <w:rFonts w:ascii="Consolas" w:hAnsi="Consolas" w:cs="Consolas"/>
+          <w:sz w:val="24"/>
+          <w:szCs w:val="24"/>
+        </w:rPr>
+      </w:pPr>
+      <w:proofErr w:type="gramStart"/>
+      <w:r>
+        <w:rPr>
+          <w:rFonts w:ascii="Consolas" w:hAnsi="Consolas" w:cs="Consolas"/>
+          <w:sz w:val="24"/>
+          <w:szCs w:val="24"/>
+        </w:rPr>
+        <w:t>import</w:t>
+      </w:r>
+      <w:proofErr w:type="gramEnd"/>
+      <w:r>
+        <w:rPr>
+          <w:rFonts w:ascii="Consolas" w:hAnsi="Consolas" w:cs="Consolas"/>
+          <w:sz w:val="24"/>
+          <w:szCs w:val="24"/>
+        </w:rPr>
+        <w:t xml:space="preserve"> </w:t>
+      </w:r>
+      <w:proofErr w:type="spellStart"/>
+      <w:r>
+        <w:rPr>
+          <w:rFonts w:ascii="Consolas" w:hAnsi="Consolas" w:cs="Consolas"/>
+          <w:sz w:val="24"/>
+          <w:szCs w:val="24"/>
+        </w:rPr>
+        <w:t>java.awt.image.SampleModel</w:t>
+      </w:r>
+      <w:proofErr w:type="spellEnd"/>
+      <w:r>
+        <w:rPr>
+          <w:rFonts w:ascii="Consolas" w:hAnsi="Consolas" w:cs="Consolas"/>
+          <w:sz w:val="24"/>
+          <w:szCs w:val="24"/>
+        </w:rPr>
+        <w:t>;</w:t>
+      </w:r>
+    </w:p>
+    <w:p>
+      <w:pPr>
+        <w:autoSpaceDE w:val="0"/>
+        <w:autoSpaceDN w:val="0"/>
+        <w:adjustRightInd w:val="0"/>
+        <w:spacing w:after="0" w:line="240" w:lineRule="auto"/>
+        <w:rPr>
+          <w:rFonts w:ascii="Consolas" w:hAnsi="Consolas" w:cs="Consolas"/>
+          <w:sz w:val="24"/>
+          <w:szCs w:val="24"/>
+        </w:rPr>
+      </w:pPr>
+      <w:proofErr w:type="gramStart"/>
+      <w:r>
+        <w:rPr>
+          <w:rFonts w:ascii="Consolas" w:hAnsi="Consolas" w:cs="Consolas"/>
+          <w:sz w:val="24"/>
+          <w:szCs w:val="24"/>
+        </w:rPr>
+        <w:t>import</w:t>
+      </w:r>
+      <w:proofErr w:type="gramEnd"/>
+      <w:r>
+        <w:rPr>
+          <w:rFonts w:ascii="Consolas" w:hAnsi="Consolas" w:cs="Consolas"/>
+          <w:sz w:val="24"/>
+          <w:szCs w:val="24"/>
+        </w:rPr>
+        <w:t xml:space="preserve"> </w:t>
+      </w:r>
+      <w:proofErr w:type="spellStart"/>
+      <w:r>
+        <w:rPr>
+          <w:rFonts w:ascii="Consolas" w:hAnsi="Consolas" w:cs="Consolas"/>
+          <w:sz w:val="24"/>
+          <w:szCs w:val="24"/>
+        </w:rPr>
+        <w:t>java.awt.image.WritableRaster</w:t>
+      </w:r>
+      <w:proofErr w:type="spellEnd"/>
+      <w:r>
+        <w:rPr>
+          <w:rFonts w:ascii="Consolas" w:hAnsi="Consolas" w:cs="Consolas"/>
+          <w:sz w:val="24"/>
+          <w:szCs w:val="24"/>
+        </w:rPr>
+        <w:t>;</w:t>
+      </w:r>
+    </w:p>
+    <w:p>
+      <w:pPr>
+        <w:autoSpaceDE w:val="0"/>
+        <w:autoSpaceDN w:val="0"/>
+        <w:adjustRightInd w:val="0"/>
+        <w:spacing w:after="0" w:line="240" w:lineRule="auto"/>
+        <w:rPr>
+          <w:rFonts w:ascii="Consolas" w:hAnsi="Consolas" w:cs="Consolas"/>
+          <w:sz w:val="24"/>
+          <w:szCs w:val="24"/>
+        </w:rPr>
+      </w:pPr>
+    </w:p>
+    <w:p>
+      <w:pPr>
+        <w:autoSpaceDE w:val="0"/>
+        <w:autoSpaceDN w:val="0"/>
+        <w:adjustRightInd w:val="0"/>
+        <w:spacing w:after="0" w:line="240" w:lineRule="auto"/>
+        <w:rPr>
+          <w:rFonts w:ascii="Consolas" w:hAnsi="Consolas" w:cs="Consolas"/>
+          <w:sz w:val="24"/>
+          <w:szCs w:val="24"/>
+        </w:rPr>
+      </w:pPr>
+      <w:r>
+        <w:rPr>
+          <w:rFonts w:ascii="Consolas" w:hAnsi="Consolas" w:cs="Consolas"/>
+          <w:sz w:val="24"/>
+          <w:szCs w:val="24"/>
+        </w:rPr>
+        <w:t xml:space="preserve">  </w:t>
+      </w:r>
+    </w:p>
+    <w:p>
+      <w:pPr>
+        <w:autoSpaceDE w:val="0"/>
+        <w:autoSpaceDN w:val="0"/>
+        <w:adjustRightInd w:val="0"/>
+        <w:spacing w:after="0" w:line="240" w:lineRule="auto"/>
+        <w:rPr>
+          <w:rFonts w:ascii="Consolas" w:hAnsi="Consolas" w:cs="Consolas"/>
+          <w:sz w:val="24"/>
+          <w:szCs w:val="24"/>
+        </w:rPr>
+      </w:pPr>
+      <w:r>
+        <w:rPr>
+          <w:rFonts w:ascii="Consolas" w:hAnsi="Consolas" w:cs="Consolas"/>
+          <w:sz w:val="24"/>
+          <w:szCs w:val="24"/>
+        </w:rPr>
+        <w:t xml:space="preserve"> </w:t>
+      </w:r>
+    </w:p>
+    <w:p>
+      <w:pPr>
+        <w:pStyle w:val="Heading2"/>
+      </w:pPr>
+      <w:r>
+        <w:t>Java3d-Utils-And</w:t>
+      </w:r>
+    </w:p>
+    <w:p>
+      <w:pPr>
+        <w:autoSpaceDE w:val="0"/>
+        <w:autoSpaceDN w:val="0"/>
+        <w:adjustRightInd w:val="0"/>
+        <w:spacing w:after="0" w:line="240" w:lineRule="auto"/>
+        <w:rPr>
+          <w:rFonts w:ascii="Consolas" w:hAnsi="Consolas" w:cs="Consolas"/>
+          <w:sz w:val="24"/>
+          <w:szCs w:val="24"/>
+        </w:rPr>
+      </w:pPr>
+      <w:r>
+        <w:rPr>
+          <w:rFonts w:ascii="Consolas" w:hAnsi="Consolas" w:cs="Consolas"/>
+          <w:sz w:val="24"/>
+          <w:szCs w:val="24"/>
+        </w:rPr>
+        <w:t>My rotators</w:t>
+      </w:r>
+    </w:p>
+    <w:p>
+      <w:pPr>
+        <w:autoSpaceDE w:val="0"/>
+        <w:autoSpaceDN w:val="0"/>
+        <w:adjustRightInd w:val="0"/>
+        <w:spacing w:after="0" w:line="240" w:lineRule="auto"/>
+        <w:rPr>
+          <w:rFonts w:ascii="Consolas" w:hAnsi="Consolas" w:cs="Consolas"/>
+          <w:sz w:val="24"/>
+          <w:szCs w:val="24"/>
+        </w:rPr>
+      </w:pPr>
+      <w:proofErr w:type="spellStart"/>
+      <w:r>
+        <w:rPr>
+          <w:rFonts w:ascii="Consolas" w:hAnsi="Consolas" w:cs="Consolas"/>
+          <w:sz w:val="24"/>
+          <w:szCs w:val="24"/>
+        </w:rPr>
+        <w:t>Simpleuniverse</w:t>
+      </w:r>
+      <w:proofErr w:type="spellEnd"/>
+      <w:r>
+        <w:rPr>
+          <w:rFonts w:ascii="Consolas" w:hAnsi="Consolas" w:cs="Consolas"/>
+          <w:sz w:val="24"/>
+          <w:szCs w:val="24"/>
+        </w:rPr>
+        <w:t xml:space="preserve"> and viewer</w:t>
+      </w:r>
+    </w:p>
+    <w:p>
+      <w:pPr>
+        <w:autoSpaceDE w:val="0"/>
+        <w:autoSpaceDN w:val="0"/>
+        <w:adjustRightInd w:val="0"/>
+        <w:spacing w:after="0" w:line="240" w:lineRule="auto"/>
+        <w:rPr>
+          <w:rFonts w:ascii="Consolas" w:hAnsi="Consolas" w:cs="Consolas"/>
+          <w:sz w:val="24"/>
+          <w:szCs w:val="24"/>
+        </w:rPr>
+      </w:pPr>
+      <w:r>
+        <w:rPr>
+          <w:rFonts w:ascii="Consolas" w:hAnsi="Consolas" w:cs="Consolas"/>
+          <w:sz w:val="24"/>
+          <w:szCs w:val="24"/>
+        </w:rPr>
+        <w:t>Picking stuff? Drop it?</w:t>
+      </w:r>
+    </w:p>
+    <w:p>
+      <w:pPr>
+        <w:autoSpaceDE w:val="0"/>
+        <w:autoSpaceDN w:val="0"/>
+        <w:adjustRightInd w:val="0"/>
+        <w:spacing w:after="0" w:line="240" w:lineRule="auto"/>
+        <w:rPr>
+          <w:rFonts w:ascii="Consolas" w:hAnsi="Consolas" w:cs="Consolas"/>
+          <w:sz w:val="24"/>
+          <w:szCs w:val="24"/>
+        </w:rPr>
+      </w:pPr>
+      <w:proofErr w:type="spellStart"/>
+      <w:r>
+        <w:rPr>
+          <w:rFonts w:ascii="Consolas" w:hAnsi="Consolas" w:cs="Consolas"/>
+          <w:sz w:val="24"/>
+          <w:szCs w:val="24"/>
+        </w:rPr>
+        <w:t>TextureLoader</w:t>
+      </w:r>
+      <w:proofErr w:type="spellEnd"/>
+      <w:r>
+        <w:rPr>
+          <w:rFonts w:ascii="Consolas" w:hAnsi="Consolas" w:cs="Consolas"/>
+          <w:sz w:val="24"/>
+          <w:szCs w:val="24"/>
+        </w:rPr>
+        <w:t xml:space="preserve"> gear</w:t>
+      </w:r>
+    </w:p>
+    <w:p>
+      <w:pPr>
+        <w:autoSpaceDE w:val="0"/>
+        <w:autoSpaceDN w:val="0"/>
+        <w:adjustRightInd w:val="0"/>
+        <w:spacing w:after="0" w:line="240" w:lineRule="auto"/>
+        <w:rPr>
+          <w:rFonts w:ascii="Consolas" w:hAnsi="Consolas" w:cs="Consolas"/>
+          <w:sz w:val="24"/>
+          <w:szCs w:val="24"/>
+        </w:rPr>
+      </w:pPr>
+      <w:r>
+        <w:rPr>
+          <w:rFonts w:ascii="Consolas" w:hAnsi="Consolas" w:cs="Consolas"/>
+          <w:sz w:val="24"/>
+          <w:szCs w:val="24"/>
+        </w:rPr>
+        <w:t>Useful audio and geometry stuff leave alone all good now</w:t>
+      </w:r>
+    </w:p>
+    <w:p>
+      <w:pPr>
+        <w:pStyle w:val="Heading2"/>
+      </w:pPr>
+      <w:proofErr w:type="spellStart"/>
+      <w:r>
+        <w:t>Vecmath</w:t>
+      </w:r>
+      <w:proofErr w:type="spellEnd"/>
+    </w:p>
+    <w:p>
+      <w:pPr>
+        <w:autoSpaceDE w:val="0"/>
+        <w:autoSpaceDN w:val="0"/>
+        <w:adjustRightInd w:val="0"/>
+        <w:spacing w:after="0" w:line="240" w:lineRule="auto"/>
+        <w:rPr>
+          <w:rFonts w:ascii="Consolas" w:hAnsi="Consolas" w:cs="Consolas"/>
+          <w:sz w:val="24"/>
+          <w:szCs w:val="24"/>
+        </w:rPr>
+      </w:pPr>
       <w:proofErr w:type="spellStart"/>
       <w:r>
         <w:rPr>
@@ -2333,7 +3810,7 @@
           <w:sz w:val="24"/>
           <w:szCs w:val="24"/>
         </w:rPr>
-        <w:t xml:space="preserve"> is used by the </w:t>
+        <w:t xml:space="preserve"> was used by the </w:t>
       </w:r>
       <w:proofErr w:type="spellStart"/>
       <w:r>
@@ -2369,848 +3846,21 @@
           <w:sz w:val="24"/>
           <w:szCs w:val="24"/>
         </w:rPr>
-        <w:t xml:space="preserve"> – they look unused, possibly remove the methods</w:t>
-      </w:r>
-    </w:p>
-    <w:p>
-      <w:pPr>
-        <w:autoSpaceDE w:val="0"/>
-        <w:autoSpaceDN w:val="0"/>
-        <w:adjustRightInd w:val="0"/>
-        <w:spacing w:after="0" w:line="240" w:lineRule="auto"/>
-        <w:rPr>
-          <w:rFonts w:ascii="Consolas" w:hAnsi="Consolas" w:cs="Consolas"/>
-          <w:sz w:val="24"/>
-          <w:szCs w:val="24"/>
-        </w:rPr>
-      </w:pPr>
-    </w:p>
-    <w:p>
-      <w:pPr>
-        <w:autoSpaceDE w:val="0"/>
-        <w:autoSpaceDN w:val="0"/>
-        <w:adjustRightInd w:val="0"/>
-        <w:spacing w:after="0" w:line="240" w:lineRule="auto"/>
-        <w:rPr>
-          <w:rFonts w:ascii="Consolas" w:hAnsi="Consolas" w:cs="Consolas"/>
-          <w:sz w:val="24"/>
-          <w:szCs w:val="24"/>
-        </w:rPr>
-      </w:pPr>
-    </w:p>
-    <w:p>
-      <w:pPr>
-        <w:autoSpaceDE w:val="0"/>
-        <w:autoSpaceDN w:val="0"/>
-        <w:adjustRightInd w:val="0"/>
-        <w:spacing w:after="0" w:line="240" w:lineRule="auto"/>
-        <w:rPr>
-          <w:rFonts w:ascii="Consolas" w:hAnsi="Consolas" w:cs="Consolas"/>
-          <w:sz w:val="24"/>
-          <w:szCs w:val="24"/>
-        </w:rPr>
-      </w:pPr>
-    </w:p>
-    <w:p>
-      <w:pPr>
-        <w:autoSpaceDE w:val="0"/>
-        <w:autoSpaceDN w:val="0"/>
-        <w:adjustRightInd w:val="0"/>
-        <w:spacing w:after="0" w:line="240" w:lineRule="auto"/>
-        <w:rPr>
-          <w:rFonts w:ascii="Consolas" w:hAnsi="Consolas" w:cs="Consolas"/>
-          <w:sz w:val="24"/>
-          <w:szCs w:val="24"/>
-        </w:rPr>
-      </w:pPr>
-    </w:p>
-    <w:p>
-      <w:pPr>
-        <w:autoSpaceDE w:val="0"/>
-        <w:autoSpaceDN w:val="0"/>
-        <w:adjustRightInd w:val="0"/>
-        <w:spacing w:after="0" w:line="240" w:lineRule="auto"/>
-        <w:rPr>
-          <w:rFonts w:ascii="Consolas" w:hAnsi="Consolas" w:cs="Consolas"/>
-          <w:sz w:val="24"/>
-          <w:szCs w:val="24"/>
-        </w:rPr>
-      </w:pPr>
-    </w:p>
-    <w:p>
-      <w:pPr>
-        <w:autoSpaceDE w:val="0"/>
-        <w:autoSpaceDN w:val="0"/>
-        <w:adjustRightInd w:val="0"/>
-        <w:spacing w:after="0" w:line="240" w:lineRule="auto"/>
-        <w:rPr>
-          <w:rFonts w:ascii="Consolas" w:hAnsi="Consolas" w:cs="Consolas"/>
-          <w:sz w:val="24"/>
-          <w:szCs w:val="24"/>
-        </w:rPr>
-      </w:pPr>
-    </w:p>
-    <w:p>
-      <w:pPr>
-        <w:autoSpaceDE w:val="0"/>
-        <w:autoSpaceDN w:val="0"/>
-        <w:adjustRightInd w:val="0"/>
-        <w:spacing w:after="0" w:line="240" w:lineRule="auto"/>
-        <w:rPr>
-          <w:rFonts w:ascii="Consolas" w:hAnsi="Consolas" w:cs="Consolas"/>
-          <w:sz w:val="24"/>
-          <w:szCs w:val="24"/>
-        </w:rPr>
-      </w:pPr>
-    </w:p>
-    <w:p>
-      <w:pPr>
-        <w:autoSpaceDE w:val="0"/>
-        <w:autoSpaceDN w:val="0"/>
-        <w:adjustRightInd w:val="0"/>
-        <w:spacing w:after="0" w:line="240" w:lineRule="auto"/>
-        <w:rPr>
-          <w:rFonts w:ascii="Consolas" w:hAnsi="Consolas" w:cs="Consolas"/>
-          <w:sz w:val="24"/>
-          <w:szCs w:val="24"/>
-        </w:rPr>
-      </w:pPr>
-      <w:proofErr w:type="spellStart"/>
-      <w:r>
-        <w:rPr>
-          <w:rFonts w:ascii="Consolas" w:hAnsi="Consolas" w:cs="Consolas"/>
-          <w:sz w:val="24"/>
-          <w:szCs w:val="24"/>
-        </w:rPr>
-        <w:t>ImageComponentRetained</w:t>
-      </w:r>
-      <w:proofErr w:type="spellEnd"/>
-    </w:p>
-    <w:p>
-      <w:pPr>
-        <w:autoSpaceDE w:val="0"/>
-        <w:autoSpaceDN w:val="0"/>
-        <w:adjustRightInd w:val="0"/>
-        <w:spacing w:after="0" w:line="240" w:lineRule="auto"/>
-        <w:rPr>
-          <w:rFonts w:ascii="Consolas" w:hAnsi="Consolas" w:cs="Consolas"/>
-          <w:sz w:val="24"/>
-          <w:szCs w:val="24"/>
-        </w:rPr>
-      </w:pPr>
-      <w:proofErr w:type="gramStart"/>
-      <w:r>
-        <w:rPr>
-          <w:rFonts w:ascii="Consolas" w:hAnsi="Consolas" w:cs="Consolas"/>
-          <w:sz w:val="24"/>
-          <w:szCs w:val="24"/>
-        </w:rPr>
-        <w:t>import</w:t>
-      </w:r>
-      <w:proofErr w:type="gramEnd"/>
-      <w:r>
-        <w:rPr>
-          <w:rFonts w:ascii="Consolas" w:hAnsi="Consolas" w:cs="Consolas"/>
-          <w:sz w:val="24"/>
-          <w:szCs w:val="24"/>
-        </w:rPr>
-        <w:t xml:space="preserve"> </w:t>
-      </w:r>
-      <w:proofErr w:type="spellStart"/>
-      <w:r>
-        <w:rPr>
-          <w:rFonts w:ascii="Consolas" w:hAnsi="Consolas" w:cs="Consolas"/>
-          <w:sz w:val="24"/>
-          <w:szCs w:val="24"/>
-        </w:rPr>
-        <w:t>java.awt.color.ColorSpace</w:t>
-      </w:r>
-      <w:proofErr w:type="spellEnd"/>
-      <w:r>
-        <w:rPr>
-          <w:rFonts w:ascii="Consolas" w:hAnsi="Consolas" w:cs="Consolas"/>
-          <w:sz w:val="24"/>
-          <w:szCs w:val="24"/>
-        </w:rPr>
-        <w:t>;</w:t>
-      </w:r>
-    </w:p>
-    <w:p>
-      <w:pPr>
-        <w:autoSpaceDE w:val="0"/>
-        <w:autoSpaceDN w:val="0"/>
-        <w:adjustRightInd w:val="0"/>
-        <w:spacing w:after="0" w:line="240" w:lineRule="auto"/>
-        <w:rPr>
-          <w:rFonts w:ascii="Consolas" w:hAnsi="Consolas" w:cs="Consolas"/>
-          <w:sz w:val="24"/>
-          <w:szCs w:val="24"/>
-        </w:rPr>
-      </w:pPr>
-      <w:proofErr w:type="gramStart"/>
-      <w:r>
-        <w:rPr>
-          <w:rFonts w:ascii="Consolas" w:hAnsi="Consolas" w:cs="Consolas"/>
-          <w:sz w:val="24"/>
-          <w:szCs w:val="24"/>
-        </w:rPr>
-        <w:t>import</w:t>
-      </w:r>
-      <w:proofErr w:type="gramEnd"/>
-      <w:r>
-        <w:rPr>
-          <w:rFonts w:ascii="Consolas" w:hAnsi="Consolas" w:cs="Consolas"/>
-          <w:sz w:val="24"/>
-          <w:szCs w:val="24"/>
-        </w:rPr>
-        <w:t xml:space="preserve"> </w:t>
-      </w:r>
-      <w:proofErr w:type="spellStart"/>
-      <w:r>
-        <w:rPr>
-          <w:rFonts w:ascii="Consolas" w:hAnsi="Consolas" w:cs="Consolas"/>
-          <w:sz w:val="24"/>
-          <w:szCs w:val="24"/>
-        </w:rPr>
-        <w:t>java.awt.geom.AffineTransform</w:t>
-      </w:r>
-      <w:proofErr w:type="spellEnd"/>
-      <w:r>
-        <w:rPr>
-          <w:rFonts w:ascii="Consolas" w:hAnsi="Consolas" w:cs="Consolas"/>
-          <w:sz w:val="24"/>
-          <w:szCs w:val="24"/>
-        </w:rPr>
-        <w:t>;</w:t>
-      </w:r>
-    </w:p>
-    <w:p>
-      <w:pPr>
-        <w:autoSpaceDE w:val="0"/>
-        <w:autoSpaceDN w:val="0"/>
-        <w:adjustRightInd w:val="0"/>
-        <w:spacing w:after="0" w:line="240" w:lineRule="auto"/>
-        <w:rPr>
-          <w:rFonts w:ascii="Consolas" w:hAnsi="Consolas" w:cs="Consolas"/>
-          <w:sz w:val="24"/>
-          <w:szCs w:val="24"/>
-        </w:rPr>
-      </w:pPr>
-      <w:proofErr w:type="gramStart"/>
-      <w:r>
-        <w:rPr>
-          <w:rFonts w:ascii="Consolas" w:hAnsi="Consolas" w:cs="Consolas"/>
-          <w:sz w:val="24"/>
-          <w:szCs w:val="24"/>
-        </w:rPr>
-        <w:t>import</w:t>
-      </w:r>
-      <w:proofErr w:type="gramEnd"/>
-      <w:r>
-        <w:rPr>
-          <w:rFonts w:ascii="Consolas" w:hAnsi="Consolas" w:cs="Consolas"/>
-          <w:sz w:val="24"/>
-          <w:szCs w:val="24"/>
-        </w:rPr>
-        <w:t xml:space="preserve"> </w:t>
-      </w:r>
-      <w:proofErr w:type="spellStart"/>
-      <w:r>
-        <w:rPr>
-          <w:rFonts w:ascii="Consolas" w:hAnsi="Consolas" w:cs="Consolas"/>
-          <w:sz w:val="24"/>
-          <w:szCs w:val="24"/>
-        </w:rPr>
-        <w:t>java.awt.image.AffineTransformOp</w:t>
-      </w:r>
-      <w:proofErr w:type="spellEnd"/>
-      <w:r>
-        <w:rPr>
-          <w:rFonts w:ascii="Consolas" w:hAnsi="Consolas" w:cs="Consolas"/>
-          <w:sz w:val="24"/>
-          <w:szCs w:val="24"/>
-        </w:rPr>
-        <w:t>;</w:t>
-      </w:r>
-    </w:p>
-    <w:p>
-      <w:pPr>
-        <w:autoSpaceDE w:val="0"/>
-        <w:autoSpaceDN w:val="0"/>
-        <w:adjustRightInd w:val="0"/>
-        <w:spacing w:after="0" w:line="240" w:lineRule="auto"/>
-        <w:rPr>
-          <w:rFonts w:ascii="Consolas" w:hAnsi="Consolas" w:cs="Consolas"/>
-          <w:sz w:val="24"/>
-          <w:szCs w:val="24"/>
-        </w:rPr>
-      </w:pPr>
-      <w:proofErr w:type="gramStart"/>
-      <w:r>
-        <w:rPr>
-          <w:rFonts w:ascii="Consolas" w:hAnsi="Consolas" w:cs="Consolas"/>
-          <w:sz w:val="24"/>
-          <w:szCs w:val="24"/>
-        </w:rPr>
-        <w:t>import</w:t>
-      </w:r>
-      <w:proofErr w:type="gramEnd"/>
-      <w:r>
-        <w:rPr>
-          <w:rFonts w:ascii="Consolas" w:hAnsi="Consolas" w:cs="Consolas"/>
-          <w:sz w:val="24"/>
-          <w:szCs w:val="24"/>
-        </w:rPr>
-        <w:t xml:space="preserve"> </w:t>
-      </w:r>
-      <w:proofErr w:type="spellStart"/>
-      <w:r>
-        <w:rPr>
-          <w:rFonts w:ascii="Consolas" w:hAnsi="Consolas" w:cs="Consolas"/>
-          <w:sz w:val="24"/>
-          <w:szCs w:val="24"/>
-        </w:rPr>
-        <w:t>java.awt.image.BufferedImage</w:t>
-      </w:r>
-      <w:proofErr w:type="spellEnd"/>
-      <w:r>
-        <w:rPr>
-          <w:rFonts w:ascii="Consolas" w:hAnsi="Consolas" w:cs="Consolas"/>
-          <w:sz w:val="24"/>
-          <w:szCs w:val="24"/>
-        </w:rPr>
-        <w:t>;</w:t>
-      </w:r>
-    </w:p>
-    <w:p>
-      <w:pPr>
-        <w:autoSpaceDE w:val="0"/>
-        <w:autoSpaceDN w:val="0"/>
-        <w:adjustRightInd w:val="0"/>
-        <w:spacing w:after="0" w:line="240" w:lineRule="auto"/>
-        <w:rPr>
-          <w:rFonts w:ascii="Consolas" w:hAnsi="Consolas" w:cs="Consolas"/>
-          <w:sz w:val="24"/>
-          <w:szCs w:val="24"/>
-        </w:rPr>
-      </w:pPr>
-      <w:proofErr w:type="gramStart"/>
-      <w:r>
-        <w:rPr>
-          <w:rFonts w:ascii="Consolas" w:hAnsi="Consolas" w:cs="Consolas"/>
-          <w:sz w:val="24"/>
-          <w:szCs w:val="24"/>
-        </w:rPr>
-        <w:t>import</w:t>
-      </w:r>
-      <w:proofErr w:type="gramEnd"/>
-      <w:r>
-        <w:rPr>
-          <w:rFonts w:ascii="Consolas" w:hAnsi="Consolas" w:cs="Consolas"/>
-          <w:sz w:val="24"/>
-          <w:szCs w:val="24"/>
-        </w:rPr>
-        <w:t xml:space="preserve"> </w:t>
-      </w:r>
-      <w:proofErr w:type="spellStart"/>
-      <w:r>
-        <w:rPr>
-          <w:rFonts w:ascii="Consolas" w:hAnsi="Consolas" w:cs="Consolas"/>
-          <w:sz w:val="24"/>
-          <w:szCs w:val="24"/>
-        </w:rPr>
-        <w:t>java.awt.image.ColorModel</w:t>
-      </w:r>
-      <w:proofErr w:type="spellEnd"/>
-      <w:r>
-        <w:rPr>
-          <w:rFonts w:ascii="Consolas" w:hAnsi="Consolas" w:cs="Consolas"/>
-          <w:sz w:val="24"/>
-          <w:szCs w:val="24"/>
-        </w:rPr>
-        <w:t>;</w:t>
-      </w:r>
-    </w:p>
-    <w:p>
-      <w:pPr>
-        <w:autoSpaceDE w:val="0"/>
-        <w:autoSpaceDN w:val="0"/>
-        <w:adjustRightInd w:val="0"/>
-        <w:spacing w:after="0" w:line="240" w:lineRule="auto"/>
-        <w:rPr>
-          <w:rFonts w:ascii="Consolas" w:hAnsi="Consolas" w:cs="Consolas"/>
-          <w:sz w:val="24"/>
-          <w:szCs w:val="24"/>
-        </w:rPr>
-      </w:pPr>
-      <w:proofErr w:type="gramStart"/>
-      <w:r>
-        <w:rPr>
-          <w:rFonts w:ascii="Consolas" w:hAnsi="Consolas" w:cs="Consolas"/>
-          <w:sz w:val="24"/>
-          <w:szCs w:val="24"/>
-        </w:rPr>
-        <w:t>import</w:t>
-      </w:r>
-      <w:proofErr w:type="gramEnd"/>
-      <w:r>
-        <w:rPr>
-          <w:rFonts w:ascii="Consolas" w:hAnsi="Consolas" w:cs="Consolas"/>
-          <w:sz w:val="24"/>
-          <w:szCs w:val="24"/>
-        </w:rPr>
-        <w:t xml:space="preserve"> </w:t>
-      </w:r>
-      <w:proofErr w:type="spellStart"/>
-      <w:r>
-        <w:rPr>
-          <w:rFonts w:ascii="Consolas" w:hAnsi="Consolas" w:cs="Consolas"/>
-          <w:sz w:val="24"/>
-          <w:szCs w:val="24"/>
-        </w:rPr>
-        <w:t>java.awt.image.ComponentColorModel</w:t>
-      </w:r>
-      <w:proofErr w:type="spellEnd"/>
-      <w:r>
-        <w:rPr>
-          <w:rFonts w:ascii="Consolas" w:hAnsi="Consolas" w:cs="Consolas"/>
-          <w:sz w:val="24"/>
-          <w:szCs w:val="24"/>
-        </w:rPr>
-        <w:t>;</w:t>
-      </w:r>
-    </w:p>
-    <w:p>
-      <w:pPr>
-        <w:autoSpaceDE w:val="0"/>
-        <w:autoSpaceDN w:val="0"/>
-        <w:adjustRightInd w:val="0"/>
-        <w:spacing w:after="0" w:line="240" w:lineRule="auto"/>
-        <w:rPr>
-          <w:rFonts w:ascii="Consolas" w:hAnsi="Consolas" w:cs="Consolas"/>
-          <w:sz w:val="24"/>
-          <w:szCs w:val="24"/>
-        </w:rPr>
-      </w:pPr>
-      <w:proofErr w:type="gramStart"/>
-      <w:r>
-        <w:rPr>
-          <w:rFonts w:ascii="Consolas" w:hAnsi="Consolas" w:cs="Consolas"/>
-          <w:sz w:val="24"/>
-          <w:szCs w:val="24"/>
-        </w:rPr>
-        <w:t>import</w:t>
-      </w:r>
-      <w:proofErr w:type="gramEnd"/>
-      <w:r>
-        <w:rPr>
-          <w:rFonts w:ascii="Consolas" w:hAnsi="Consolas" w:cs="Consolas"/>
-          <w:sz w:val="24"/>
-          <w:szCs w:val="24"/>
-        </w:rPr>
-        <w:t xml:space="preserve"> </w:t>
-      </w:r>
-      <w:proofErr w:type="spellStart"/>
-      <w:r>
-        <w:rPr>
-          <w:rFonts w:ascii="Consolas" w:hAnsi="Consolas" w:cs="Consolas"/>
-          <w:sz w:val="24"/>
-          <w:szCs w:val="24"/>
-        </w:rPr>
-        <w:t>java.awt.image.DataBuffer</w:t>
-      </w:r>
-      <w:proofErr w:type="spellEnd"/>
-      <w:r>
-        <w:rPr>
-          <w:rFonts w:ascii="Consolas" w:hAnsi="Consolas" w:cs="Consolas"/>
-          <w:sz w:val="24"/>
-          <w:szCs w:val="24"/>
-        </w:rPr>
-        <w:t>;</w:t>
-      </w:r>
-    </w:p>
-    <w:p>
-      <w:pPr>
-        <w:autoSpaceDE w:val="0"/>
-        <w:autoSpaceDN w:val="0"/>
-        <w:adjustRightInd w:val="0"/>
-        <w:spacing w:after="0" w:line="240" w:lineRule="auto"/>
-        <w:rPr>
-          <w:rFonts w:ascii="Consolas" w:hAnsi="Consolas" w:cs="Consolas"/>
-          <w:sz w:val="24"/>
-          <w:szCs w:val="24"/>
-        </w:rPr>
-      </w:pPr>
-      <w:proofErr w:type="gramStart"/>
-      <w:r>
-        <w:rPr>
-          <w:rFonts w:ascii="Consolas" w:hAnsi="Consolas" w:cs="Consolas"/>
-          <w:sz w:val="24"/>
-          <w:szCs w:val="24"/>
-        </w:rPr>
-        <w:t>import</w:t>
-      </w:r>
-      <w:proofErr w:type="gramEnd"/>
-      <w:r>
-        <w:rPr>
-          <w:rFonts w:ascii="Consolas" w:hAnsi="Consolas" w:cs="Consolas"/>
-          <w:sz w:val="24"/>
-          <w:szCs w:val="24"/>
-        </w:rPr>
-        <w:t xml:space="preserve"> </w:t>
-      </w:r>
-      <w:proofErr w:type="spellStart"/>
-      <w:r>
-        <w:rPr>
-          <w:rFonts w:ascii="Consolas" w:hAnsi="Consolas" w:cs="Consolas"/>
-          <w:sz w:val="24"/>
-          <w:szCs w:val="24"/>
-        </w:rPr>
-        <w:t>java.awt.image.DataBufferByte</w:t>
-      </w:r>
-      <w:proofErr w:type="spellEnd"/>
-      <w:r>
-        <w:rPr>
-          <w:rFonts w:ascii="Consolas" w:hAnsi="Consolas" w:cs="Consolas"/>
-          <w:sz w:val="24"/>
-          <w:szCs w:val="24"/>
-        </w:rPr>
-        <w:t>;</w:t>
-      </w:r>
-    </w:p>
-    <w:p>
-      <w:pPr>
-        <w:autoSpaceDE w:val="0"/>
-        <w:autoSpaceDN w:val="0"/>
-        <w:adjustRightInd w:val="0"/>
-        <w:spacing w:after="0" w:line="240" w:lineRule="auto"/>
-        <w:rPr>
-          <w:rFonts w:ascii="Consolas" w:hAnsi="Consolas" w:cs="Consolas"/>
-          <w:sz w:val="24"/>
-          <w:szCs w:val="24"/>
-        </w:rPr>
-      </w:pPr>
-      <w:proofErr w:type="gramStart"/>
-      <w:r>
-        <w:rPr>
-          <w:rFonts w:ascii="Consolas" w:hAnsi="Consolas" w:cs="Consolas"/>
-          <w:sz w:val="24"/>
-          <w:szCs w:val="24"/>
-        </w:rPr>
-        <w:t>import</w:t>
-      </w:r>
-      <w:proofErr w:type="gramEnd"/>
-      <w:r>
-        <w:rPr>
-          <w:rFonts w:ascii="Consolas" w:hAnsi="Consolas" w:cs="Consolas"/>
-          <w:sz w:val="24"/>
-          <w:szCs w:val="24"/>
-        </w:rPr>
-        <w:t xml:space="preserve"> </w:t>
-      </w:r>
-      <w:proofErr w:type="spellStart"/>
-      <w:r>
-        <w:rPr>
-          <w:rFonts w:ascii="Consolas" w:hAnsi="Consolas" w:cs="Consolas"/>
-          <w:sz w:val="24"/>
-          <w:szCs w:val="24"/>
-        </w:rPr>
-        <w:t>java.awt.image.DataBufferInt</w:t>
-      </w:r>
-      <w:proofErr w:type="spellEnd"/>
-      <w:r>
-        <w:rPr>
-          <w:rFonts w:ascii="Consolas" w:hAnsi="Consolas" w:cs="Consolas"/>
-          <w:sz w:val="24"/>
-          <w:szCs w:val="24"/>
-        </w:rPr>
-        <w:t>;</w:t>
-      </w:r>
-    </w:p>
-    <w:p>
-      <w:pPr>
-        <w:autoSpaceDE w:val="0"/>
-        <w:autoSpaceDN w:val="0"/>
-        <w:adjustRightInd w:val="0"/>
-        <w:spacing w:after="0" w:line="240" w:lineRule="auto"/>
-        <w:rPr>
-          <w:rFonts w:ascii="Consolas" w:hAnsi="Consolas" w:cs="Consolas"/>
-          <w:sz w:val="24"/>
-          <w:szCs w:val="24"/>
-        </w:rPr>
-      </w:pPr>
-      <w:proofErr w:type="gramStart"/>
-      <w:r>
-        <w:rPr>
-          <w:rFonts w:ascii="Consolas" w:hAnsi="Consolas" w:cs="Consolas"/>
-          <w:sz w:val="24"/>
-          <w:szCs w:val="24"/>
-        </w:rPr>
-        <w:t>import</w:t>
-      </w:r>
-      <w:proofErr w:type="gramEnd"/>
-      <w:r>
-        <w:rPr>
-          <w:rFonts w:ascii="Consolas" w:hAnsi="Consolas" w:cs="Consolas"/>
-          <w:sz w:val="24"/>
-          <w:szCs w:val="24"/>
-        </w:rPr>
-        <w:t xml:space="preserve"> </w:t>
-      </w:r>
-      <w:proofErr w:type="spellStart"/>
-      <w:r>
-        <w:rPr>
-          <w:rFonts w:ascii="Consolas" w:hAnsi="Consolas" w:cs="Consolas"/>
-          <w:sz w:val="24"/>
-          <w:szCs w:val="24"/>
-        </w:rPr>
-        <w:t>java.awt.image.PixelInterleavedSampleModel</w:t>
-      </w:r>
-      <w:proofErr w:type="spellEnd"/>
-      <w:r>
-        <w:rPr>
-          <w:rFonts w:ascii="Consolas" w:hAnsi="Consolas" w:cs="Consolas"/>
-          <w:sz w:val="24"/>
-          <w:szCs w:val="24"/>
-        </w:rPr>
-        <w:t>;</w:t>
-      </w:r>
-    </w:p>
-    <w:p>
-      <w:pPr>
-        <w:autoSpaceDE w:val="0"/>
-        <w:autoSpaceDN w:val="0"/>
-        <w:adjustRightInd w:val="0"/>
-        <w:spacing w:after="0" w:line="240" w:lineRule="auto"/>
-        <w:rPr>
-          <w:rFonts w:ascii="Consolas" w:hAnsi="Consolas" w:cs="Consolas"/>
-          <w:sz w:val="24"/>
-          <w:szCs w:val="24"/>
-        </w:rPr>
-      </w:pPr>
-      <w:proofErr w:type="gramStart"/>
-      <w:r>
-        <w:rPr>
-          <w:rFonts w:ascii="Consolas" w:hAnsi="Consolas" w:cs="Consolas"/>
-          <w:sz w:val="24"/>
-          <w:szCs w:val="24"/>
-        </w:rPr>
-        <w:t>import</w:t>
-      </w:r>
-      <w:proofErr w:type="gramEnd"/>
-      <w:r>
-        <w:rPr>
-          <w:rFonts w:ascii="Consolas" w:hAnsi="Consolas" w:cs="Consolas"/>
-          <w:sz w:val="24"/>
-          <w:szCs w:val="24"/>
-        </w:rPr>
-        <w:t xml:space="preserve"> </w:t>
-      </w:r>
-      <w:proofErr w:type="spellStart"/>
-      <w:r>
-        <w:rPr>
-          <w:rFonts w:ascii="Consolas" w:hAnsi="Consolas" w:cs="Consolas"/>
-          <w:sz w:val="24"/>
-          <w:szCs w:val="24"/>
-        </w:rPr>
-        <w:t>java.awt.image.RenderedImage</w:t>
-      </w:r>
-      <w:proofErr w:type="spellEnd"/>
-      <w:r>
-        <w:rPr>
-          <w:rFonts w:ascii="Consolas" w:hAnsi="Consolas" w:cs="Consolas"/>
-          <w:sz w:val="24"/>
-          <w:szCs w:val="24"/>
-        </w:rPr>
-        <w:t>;</w:t>
-      </w:r>
-    </w:p>
-    <w:p>
-      <w:pPr>
-        <w:autoSpaceDE w:val="0"/>
-        <w:autoSpaceDN w:val="0"/>
-        <w:adjustRightInd w:val="0"/>
-        <w:spacing w:after="0" w:line="240" w:lineRule="auto"/>
-        <w:rPr>
-          <w:rFonts w:ascii="Consolas" w:hAnsi="Consolas" w:cs="Consolas"/>
-          <w:sz w:val="24"/>
-          <w:szCs w:val="24"/>
-        </w:rPr>
-      </w:pPr>
-      <w:proofErr w:type="gramStart"/>
-      <w:r>
-        <w:rPr>
-          <w:rFonts w:ascii="Consolas" w:hAnsi="Consolas" w:cs="Consolas"/>
-          <w:sz w:val="24"/>
-          <w:szCs w:val="24"/>
-        </w:rPr>
-        <w:t>import</w:t>
-      </w:r>
-      <w:proofErr w:type="gramEnd"/>
-      <w:r>
-        <w:rPr>
-          <w:rFonts w:ascii="Consolas" w:hAnsi="Consolas" w:cs="Consolas"/>
-          <w:sz w:val="24"/>
-          <w:szCs w:val="24"/>
-        </w:rPr>
-        <w:t xml:space="preserve"> </w:t>
-      </w:r>
-      <w:proofErr w:type="spellStart"/>
-      <w:r>
-        <w:rPr>
-          <w:rFonts w:ascii="Consolas" w:hAnsi="Consolas" w:cs="Consolas"/>
-          <w:sz w:val="24"/>
-          <w:szCs w:val="24"/>
-        </w:rPr>
-        <w:t>java.awt.image.SampleModel</w:t>
-      </w:r>
-      <w:proofErr w:type="spellEnd"/>
-      <w:r>
-        <w:rPr>
-          <w:rFonts w:ascii="Consolas" w:hAnsi="Consolas" w:cs="Consolas"/>
-          <w:sz w:val="24"/>
-          <w:szCs w:val="24"/>
-        </w:rPr>
-        <w:t>;</w:t>
-      </w:r>
-    </w:p>
-    <w:p>
-      <w:pPr>
-        <w:autoSpaceDE w:val="0"/>
-        <w:autoSpaceDN w:val="0"/>
-        <w:adjustRightInd w:val="0"/>
-        <w:spacing w:after="0" w:line="240" w:lineRule="auto"/>
-        <w:rPr>
-          <w:rFonts w:ascii="Consolas" w:hAnsi="Consolas" w:cs="Consolas"/>
-          <w:sz w:val="24"/>
-          <w:szCs w:val="24"/>
-        </w:rPr>
-      </w:pPr>
-      <w:proofErr w:type="gramStart"/>
-      <w:r>
-        <w:rPr>
-          <w:rFonts w:ascii="Consolas" w:hAnsi="Consolas" w:cs="Consolas"/>
-          <w:sz w:val="24"/>
-          <w:szCs w:val="24"/>
-        </w:rPr>
-        <w:t>import</w:t>
-      </w:r>
-      <w:proofErr w:type="gramEnd"/>
-      <w:r>
-        <w:rPr>
-          <w:rFonts w:ascii="Consolas" w:hAnsi="Consolas" w:cs="Consolas"/>
-          <w:sz w:val="24"/>
-          <w:szCs w:val="24"/>
-        </w:rPr>
-        <w:t xml:space="preserve"> </w:t>
-      </w:r>
-      <w:proofErr w:type="spellStart"/>
-      <w:r>
-        <w:rPr>
-          <w:rFonts w:ascii="Consolas" w:hAnsi="Consolas" w:cs="Consolas"/>
-          <w:sz w:val="24"/>
-          <w:szCs w:val="24"/>
-        </w:rPr>
-        <w:t>java.awt.image.WritableRaster</w:t>
-      </w:r>
-      <w:proofErr w:type="spellEnd"/>
-      <w:r>
-        <w:rPr>
-          <w:rFonts w:ascii="Consolas" w:hAnsi="Consolas" w:cs="Consolas"/>
-          <w:sz w:val="24"/>
-          <w:szCs w:val="24"/>
-        </w:rPr>
-        <w:t>;</w:t>
-      </w:r>
-    </w:p>
-    <w:p>
-      <w:pPr>
-        <w:autoSpaceDE w:val="0"/>
-        <w:autoSpaceDN w:val="0"/>
-        <w:adjustRightInd w:val="0"/>
-        <w:spacing w:after="0" w:line="240" w:lineRule="auto"/>
-        <w:rPr>
-          <w:rFonts w:ascii="Consolas" w:hAnsi="Consolas" w:cs="Consolas"/>
-          <w:sz w:val="24"/>
-          <w:szCs w:val="24"/>
-        </w:rPr>
-      </w:pPr>
-    </w:p>
-    <w:p>
-      <w:pPr>
-        <w:autoSpaceDE w:val="0"/>
-        <w:autoSpaceDN w:val="0"/>
-        <w:adjustRightInd w:val="0"/>
-        <w:spacing w:after="0" w:line="240" w:lineRule="auto"/>
-        <w:rPr>
-          <w:rFonts w:ascii="Consolas" w:hAnsi="Consolas" w:cs="Consolas"/>
-          <w:sz w:val="24"/>
-          <w:szCs w:val="24"/>
-        </w:rPr>
-      </w:pPr>
-      <w:r>
-        <w:rPr>
-          <w:rFonts w:ascii="Consolas" w:hAnsi="Consolas" w:cs="Consolas"/>
-          <w:sz w:val="24"/>
-          <w:szCs w:val="24"/>
-        </w:rPr>
-        <w:t xml:space="preserve">  </w:t>
-      </w:r>
-    </w:p>
-    <w:p>
-      <w:pPr>
-        <w:autoSpaceDE w:val="0"/>
-        <w:autoSpaceDN w:val="0"/>
-        <w:adjustRightInd w:val="0"/>
-        <w:spacing w:after="0" w:line="240" w:lineRule="auto"/>
-        <w:rPr>
-          <w:rFonts w:ascii="Consolas" w:hAnsi="Consolas" w:cs="Consolas"/>
-          <w:sz w:val="24"/>
-          <w:szCs w:val="24"/>
-        </w:rPr>
-      </w:pPr>
-      <w:r>
-        <w:rPr>
-          <w:rFonts w:ascii="Consolas" w:hAnsi="Consolas" w:cs="Consolas"/>
-          <w:sz w:val="24"/>
-          <w:szCs w:val="24"/>
-        </w:rPr>
-        <w:t xml:space="preserve"> </w:t>
-      </w:r>
-    </w:p>
-    <w:p>
-      <w:pPr>
-        <w:autoSpaceDE w:val="0"/>
-        <w:autoSpaceDN w:val="0"/>
-        <w:adjustRightInd w:val="0"/>
-        <w:spacing w:after="0" w:line="240" w:lineRule="auto"/>
-        <w:rPr>
-          <w:rFonts w:ascii="Consolas" w:hAnsi="Consolas" w:cs="Consolas"/>
-          <w:sz w:val="24"/>
-          <w:szCs w:val="24"/>
-        </w:rPr>
-      </w:pPr>
-    </w:p>
-    <w:p>
-      <w:pPr>
-        <w:autoSpaceDE w:val="0"/>
-        <w:autoSpaceDN w:val="0"/>
-        <w:adjustRightInd w:val="0"/>
-        <w:spacing w:after="0" w:line="240" w:lineRule="auto"/>
-        <w:rPr>
-          <w:rFonts w:ascii="Consolas" w:hAnsi="Consolas" w:cs="Consolas"/>
-          <w:sz w:val="24"/>
-          <w:szCs w:val="24"/>
-        </w:rPr>
-      </w:pPr>
-      <w:r>
-        <w:rPr>
-          <w:rFonts w:ascii="Consolas" w:hAnsi="Consolas" w:cs="Consolas"/>
-          <w:sz w:val="24"/>
-          <w:szCs w:val="24"/>
-        </w:rPr>
-        <w:t xml:space="preserve"> </w:t>
-      </w:r>
+        <w:t xml:space="preserve"> – removed</w:t>
+      </w:r>
+    </w:p>
+    <w:p>
+      <w:pPr>
+        <w:autoSpaceDE w:val="0"/>
+        <w:autoSpaceDN w:val="0"/>
+        <w:adjustRightInd w:val="0"/>
+        <w:spacing w:after="0" w:line="240" w:lineRule="auto"/>
+        <w:rPr>
+          <w:rFonts w:ascii="Consolas" w:hAnsi="Consolas" w:cs="Consolas"/>
+          <w:sz w:val="24"/>
+          <w:szCs w:val="24"/>
+        </w:rPr>
+      </w:pPr>
     </w:p>
     <w:p>
       <w:pPr>
@@ -3222,7 +3872,13 @@
         </w:rPr>
       </w:pPr>
       <w:r>
-        <w:t>Removed from the API</w:t>
+        <w:t xml:space="preserve">Removed from the </w:t>
+      </w:r>
+      <w:r>
+        <w:t xml:space="preserve">core </w:t>
+      </w:r>
+      <w:r>
+        <w:t>API</w:t>
       </w:r>
       <w:r>
         <w:rPr>
@@ -3975,6 +4631,17 @@
       <w:szCs w:val="28"/>
     </w:rPr>
   </w:style>
+  <w:style w:type="character" w:styleId="Hyperlink">
+    <w:name w:val="Hyperlink"/>
+    <w:basedOn w:val="DefaultParagraphFont"/>
+    <w:uiPriority w:val="99"/>
+    <w:unhideWhenUsed/>
+    <w:rsid w:val="007E30A5"/>
+    <w:rPr>
+      <w:color w:val="0000FF" w:themeColor="hyperlink"/>
+      <w:u w:val="single"/>
+    </w:rPr>
+  </w:style>
 </w:styles>
 </file>
 
@@ -4240,6 +4907,17 @@
       <w:color w:val="365F91" w:themeColor="accent1" w:themeShade="BF"/>
       <w:sz w:val="28"/>
       <w:szCs w:val="28"/>
+    </w:rPr>
+  </w:style>
+  <w:style w:type="character" w:styleId="Hyperlink">
+    <w:name w:val="Hyperlink"/>
+    <w:basedOn w:val="DefaultParagraphFont"/>
+    <w:uiPriority w:val="99"/>
+    <w:unhideWhenUsed/>
+    <w:rsid w:val="007E30A5"/>
+    <w:rPr>
+      <w:color w:val="0000FF" w:themeColor="hyperlink"/>
+      <w:u w:val="single"/>
     </w:rPr>
   </w:style>
 </w:styles>

</xml_diff>

<commit_message>
3DTools speed enhancements added
</commit_message>
<xml_diff>
--- a/docs/Androidification.docx
+++ b/docs/Androidification.docx
@@ -140,12 +140,10 @@
         <w:t xml:space="preserve"> to have the right </w:t>
       </w:r>
       <w:proofErr w:type="spellStart"/>
-      <w:proofErr w:type="gramStart"/>
       <w:r>
         <w:t>rt</w:t>
       </w:r>
       <w:proofErr w:type="spellEnd"/>
-      <w:proofErr w:type="gramEnd"/>
       <w:r>
         <w:t>, tricky</w:t>
       </w:r>
@@ -276,6 +274,170 @@
       </w:r>
     </w:p>
     <w:p/>
+    <w:p>
+      <w:pPr>
+        <w:pStyle w:val="Heading3"/>
+      </w:pPr>
+      <w:r>
+        <w:t>To understand the render frame</w:t>
+      </w:r>
+    </w:p>
+    <w:p/>
+    <w:p>
+      <w:r>
+        <w:t xml:space="preserve">I need to read Canvas3D pre/post </w:t>
+      </w:r>
+      <w:proofErr w:type="spellStart"/>
+      <w:r>
+        <w:t>doSwap</w:t>
+      </w:r>
+      <w:proofErr w:type="spellEnd"/>
+      <w:r>
+        <w:t xml:space="preserve"> and find out about render molecule how many when where </w:t>
+      </w:r>
+      <w:proofErr w:type="spellStart"/>
+      <w:r>
+        <w:t>etc</w:t>
+      </w:r>
+      <w:proofErr w:type="spellEnd"/>
+    </w:p>
+    <w:p/>
+    <w:p>
+      <w:r>
+        <w:t xml:space="preserve">2 </w:t>
+      </w:r>
+      <w:proofErr w:type="spellStart"/>
+      <w:r>
+        <w:t>rendermolecule</w:t>
+      </w:r>
+      <w:proofErr w:type="spellEnd"/>
+      <w:r>
+        <w:t xml:space="preserve"> arrays 19k </w:t>
+      </w:r>
+      <w:proofErr w:type="spellStart"/>
+      <w:r>
+        <w:t>rendermolecules</w:t>
+      </w:r>
+      <w:proofErr w:type="spellEnd"/>
+      <w:r>
+        <w:t xml:space="preserve"> 25k render atoms (and a similar number of </w:t>
+      </w:r>
+      <w:proofErr w:type="spellStart"/>
+      <w:r>
+        <w:t>shaderAppearance</w:t>
+      </w:r>
+      <w:proofErr w:type="spellEnd"/>
+      <w:r>
+        <w:t xml:space="preserve"> and </w:t>
+      </w:r>
+      <w:proofErr w:type="spellStart"/>
+      <w:r>
+        <w:t>renderingattributes</w:t>
+      </w:r>
+      <w:proofErr w:type="spellEnd"/>
+      <w:r>
+        <w:t>)</w:t>
+      </w:r>
+    </w:p>
+    <w:p/>
+    <w:p>
+      <w:r>
+        <w:t xml:space="preserve">There is 1 </w:t>
+      </w:r>
+      <w:proofErr w:type="spellStart"/>
+      <w:r>
+        <w:t>renderBin</w:t>
+      </w:r>
+      <w:proofErr w:type="spellEnd"/>
+    </w:p>
+    <w:p/>
+    <w:p>
+      <w:r>
+        <w:t xml:space="preserve">Oddly my retained count is basically double my normal count for appearance </w:t>
+      </w:r>
+      <w:proofErr w:type="spellStart"/>
+      <w:r>
+        <w:t>componants</w:t>
+      </w:r>
+      <w:proofErr w:type="spellEnd"/>
+    </w:p>
+    <w:p/>
+    <w:p>
+      <w:r>
+        <w:t xml:space="preserve">I’m using </w:t>
+      </w:r>
+      <w:proofErr w:type="spellStart"/>
+      <w:r>
+        <w:t>vertexArrayRenderMethod</w:t>
+      </w:r>
+      <w:proofErr w:type="spellEnd"/>
+      <w:r>
+        <w:t xml:space="preserve">, possibly I need a new one of </w:t>
+      </w:r>
+      <w:proofErr w:type="spellStart"/>
+      <w:r>
+        <w:t>theses</w:t>
+      </w:r>
+      <w:proofErr w:type="spellEnd"/>
+      <w:r>
+        <w:t>?</w:t>
+      </w:r>
+    </w:p>
+    <w:p/>
+    <w:p>
+      <w:r>
+        <w:t xml:space="preserve">Looks like </w:t>
+      </w:r>
+      <w:proofErr w:type="spellStart"/>
+      <w:r>
+        <w:t>Renderer.doWork</w:t>
+      </w:r>
+      <w:proofErr w:type="spellEnd"/>
+      <w:r>
+        <w:t xml:space="preserve"> is the loopy-</w:t>
+      </w:r>
+      <w:proofErr w:type="spellStart"/>
+      <w:r>
+        <w:t>looper</w:t>
+      </w:r>
+      <w:proofErr w:type="spellEnd"/>
+    </w:p>
+    <w:p/>
+    <w:p>
+      <w:pPr>
+        <w:rPr>
+          <w:rFonts w:ascii="Consolas" w:hAnsi="Consolas" w:cs="Consolas"/>
+          <w:i/>
+          <w:color w:val="000000"/>
+          <w:sz w:val="24"/>
+          <w:szCs w:val="24"/>
+          <w:highlight w:val="lightGray"/>
+        </w:rPr>
+      </w:pPr>
+      <w:r>
+        <w:rPr>
+          <w:rFonts w:ascii="Consolas" w:hAnsi="Consolas" w:cs="Consolas"/>
+          <w:i/>
+          <w:color w:val="000000"/>
+          <w:sz w:val="24"/>
+          <w:szCs w:val="24"/>
+          <w:highlight w:val="lightGray"/>
+        </w:rPr>
+        <w:t xml:space="preserve"> Need to understand the use of</w:t>
+      </w:r>
+    </w:p>
+    <w:p>
+      <w:r>
+        <w:rPr>
+          <w:rFonts w:ascii="Consolas" w:hAnsi="Consolas" w:cs="Consolas"/>
+          <w:color w:val="000000"/>
+          <w:sz w:val="24"/>
+          <w:szCs w:val="24"/>
+          <w:highlight w:val="lightGray"/>
+        </w:rPr>
+        <w:t>Shape3DCompileRetained</w:t>
+      </w:r>
+    </w:p>
     <w:p>
       <w:pPr>
         <w:pStyle w:val="Heading2"/>
@@ -465,16 +627,11 @@
       </w:r>
     </w:p>
     <w:p>
-      <w:proofErr w:type="gramStart"/>
       <w:r>
         <w:t xml:space="preserve">Particles </w:t>
       </w:r>
       <w:r>
-        <w:t xml:space="preserve"> -</w:t>
-      </w:r>
-      <w:proofErr w:type="gramEnd"/>
-      <w:r>
-        <w:t xml:space="preserve"> done </w:t>
+        <w:t xml:space="preserve"> - done </w:t>
       </w:r>
       <w:r>
         <w:t xml:space="preserve">for </w:t>
@@ -1305,751 +1462,859 @@
         </w:rPr>
       </w:pPr>
       <w:proofErr w:type="spellStart"/>
+      <w:r>
+        <w:rPr>
+          <w:rFonts w:ascii="Consolas" w:hAnsi="Consolas" w:cs="Consolas"/>
+          <w:color w:val="000000"/>
+          <w:sz w:val="24"/>
+          <w:szCs w:val="24"/>
+        </w:rPr>
+        <w:t>readRaster</w:t>
+      </w:r>
+      <w:proofErr w:type="spellEnd"/>
+      <w:r>
+        <w:rPr>
+          <w:rFonts w:ascii="Consolas" w:hAnsi="Consolas" w:cs="Consolas"/>
+          <w:color w:val="000000"/>
+          <w:sz w:val="24"/>
+          <w:szCs w:val="24"/>
+        </w:rPr>
+        <w:t xml:space="preserve"> to be removed as likely to be complex, can be added back in once core is working</w:t>
+      </w:r>
+    </w:p>
+    <w:p>
+      <w:pPr>
+        <w:autoSpaceDE w:val="0"/>
+        <w:autoSpaceDN w:val="0"/>
+        <w:adjustRightInd w:val="0"/>
+        <w:spacing w:after="0" w:line="240" w:lineRule="auto"/>
+        <w:rPr>
+          <w:rFonts w:ascii="Consolas" w:hAnsi="Consolas" w:cs="Consolas"/>
+          <w:color w:val="000000"/>
+          <w:sz w:val="24"/>
+          <w:szCs w:val="24"/>
+        </w:rPr>
+      </w:pPr>
+      <w:r>
+        <w:rPr>
+          <w:rFonts w:ascii="Consolas" w:hAnsi="Consolas" w:cs="Consolas"/>
+          <w:color w:val="000000"/>
+          <w:sz w:val="24"/>
+          <w:szCs w:val="24"/>
+        </w:rPr>
+        <w:t>Texture3D removed</w:t>
+      </w:r>
+    </w:p>
+    <w:p>
+      <w:pPr>
+        <w:autoSpaceDE w:val="0"/>
+        <w:autoSpaceDN w:val="0"/>
+        <w:adjustRightInd w:val="0"/>
+        <w:spacing w:after="0" w:line="240" w:lineRule="auto"/>
+        <w:rPr>
+          <w:rFonts w:ascii="Consolas" w:hAnsi="Consolas" w:cs="Consolas"/>
+          <w:color w:val="000000"/>
+          <w:sz w:val="24"/>
+          <w:szCs w:val="24"/>
+        </w:rPr>
+      </w:pPr>
+      <w:proofErr w:type="spellStart"/>
+      <w:r>
+        <w:rPr>
+          <w:rFonts w:ascii="Consolas" w:hAnsi="Consolas" w:cs="Consolas"/>
+          <w:color w:val="000000"/>
+          <w:sz w:val="24"/>
+          <w:szCs w:val="24"/>
+        </w:rPr>
+        <w:t>Texturemapping</w:t>
+      </w:r>
+      <w:proofErr w:type="spellEnd"/>
+      <w:r>
+        <w:rPr>
+          <w:rFonts w:ascii="Consolas" w:hAnsi="Consolas" w:cs="Consolas"/>
+          <w:color w:val="000000"/>
+          <w:sz w:val="24"/>
+          <w:szCs w:val="24"/>
+        </w:rPr>
+        <w:t xml:space="preserve"> removed</w:t>
+      </w:r>
+    </w:p>
+    <w:p>
+      <w:pPr>
+        <w:autoSpaceDE w:val="0"/>
+        <w:autoSpaceDN w:val="0"/>
+        <w:adjustRightInd w:val="0"/>
+        <w:spacing w:after="0" w:line="240" w:lineRule="auto"/>
+        <w:rPr>
+          <w:rFonts w:ascii="Consolas" w:hAnsi="Consolas" w:cs="Consolas"/>
+          <w:color w:val="000000"/>
+          <w:sz w:val="24"/>
+          <w:szCs w:val="24"/>
+        </w:rPr>
+      </w:pPr>
+      <w:proofErr w:type="spellStart"/>
+      <w:r>
+        <w:rPr>
+          <w:rFonts w:ascii="Consolas" w:hAnsi="Consolas" w:cs="Consolas"/>
+          <w:color w:val="000000"/>
+          <w:sz w:val="24"/>
+          <w:szCs w:val="24"/>
+        </w:rPr>
+        <w:t>Offscreen</w:t>
+      </w:r>
+      <w:proofErr w:type="spellEnd"/>
+      <w:r>
+        <w:rPr>
+          <w:rFonts w:ascii="Consolas" w:hAnsi="Consolas" w:cs="Consolas"/>
+          <w:color w:val="000000"/>
+          <w:sz w:val="24"/>
+          <w:szCs w:val="24"/>
+        </w:rPr>
+        <w:t xml:space="preserve"> things removed</w:t>
+      </w:r>
+    </w:p>
+    <w:p>
+      <w:pPr>
+        <w:autoSpaceDE w:val="0"/>
+        <w:autoSpaceDN w:val="0"/>
+        <w:adjustRightInd w:val="0"/>
+        <w:spacing w:after="0" w:line="240" w:lineRule="auto"/>
+        <w:rPr>
+          <w:rFonts w:ascii="Consolas" w:hAnsi="Consolas" w:cs="Consolas"/>
+          <w:color w:val="000000"/>
+          <w:sz w:val="24"/>
+          <w:szCs w:val="24"/>
+        </w:rPr>
+      </w:pPr>
+      <w:proofErr w:type="spellStart"/>
+      <w:r>
+        <w:rPr>
+          <w:rFonts w:ascii="Consolas" w:hAnsi="Consolas" w:cs="Consolas"/>
+          <w:color w:val="000000"/>
+          <w:sz w:val="24"/>
+          <w:szCs w:val="24"/>
+        </w:rPr>
+        <w:t>Accum</w:t>
+      </w:r>
+      <w:proofErr w:type="spellEnd"/>
+      <w:r>
+        <w:rPr>
+          <w:rFonts w:ascii="Consolas" w:hAnsi="Consolas" w:cs="Consolas"/>
+          <w:color w:val="000000"/>
+          <w:sz w:val="24"/>
+          <w:szCs w:val="24"/>
+        </w:rPr>
+        <w:t xml:space="preserve">, </w:t>
+      </w:r>
+      <w:proofErr w:type="spellStart"/>
+      <w:r>
+        <w:rPr>
+          <w:rFonts w:ascii="Consolas" w:hAnsi="Consolas" w:cs="Consolas"/>
+          <w:color w:val="000000"/>
+          <w:sz w:val="24"/>
+          <w:szCs w:val="24"/>
+        </w:rPr>
+        <w:t>accumReturn</w:t>
+      </w:r>
+      <w:proofErr w:type="spellEnd"/>
+      <w:r>
+        <w:rPr>
+          <w:rFonts w:ascii="Consolas" w:hAnsi="Consolas" w:cs="Consolas"/>
+          <w:color w:val="000000"/>
+          <w:sz w:val="24"/>
+          <w:szCs w:val="24"/>
+        </w:rPr>
+        <w:t xml:space="preserve"> and </w:t>
+      </w:r>
+      <w:proofErr w:type="spellStart"/>
+      <w:r>
+        <w:rPr>
+          <w:rFonts w:ascii="Consolas" w:hAnsi="Consolas" w:cs="Consolas"/>
+          <w:color w:val="000000"/>
+          <w:sz w:val="24"/>
+          <w:szCs w:val="24"/>
+        </w:rPr>
+        <w:t>clearAccum</w:t>
+      </w:r>
+      <w:proofErr w:type="spellEnd"/>
+      <w:r>
+        <w:rPr>
+          <w:rFonts w:ascii="Consolas" w:hAnsi="Consolas" w:cs="Consolas"/>
+          <w:color w:val="000000"/>
+          <w:sz w:val="24"/>
+          <w:szCs w:val="24"/>
+        </w:rPr>
+        <w:t xml:space="preserve"> removed – what were they?</w:t>
+      </w:r>
+    </w:p>
+    <w:p>
+      <w:pPr>
+        <w:autoSpaceDE w:val="0"/>
+        <w:autoSpaceDN w:val="0"/>
+        <w:adjustRightInd w:val="0"/>
+        <w:spacing w:after="0" w:line="240" w:lineRule="auto"/>
+        <w:rPr>
+          <w:rFonts w:ascii="Consolas" w:hAnsi="Consolas" w:cs="Consolas"/>
+          <w:color w:val="000000"/>
+          <w:sz w:val="24"/>
+          <w:szCs w:val="24"/>
+        </w:rPr>
+      </w:pPr>
+      <w:r>
+        <w:rPr>
+          <w:rFonts w:ascii="Consolas" w:hAnsi="Consolas" w:cs="Consolas"/>
+          <w:color w:val="000000"/>
+          <w:sz w:val="24"/>
+          <w:szCs w:val="24"/>
+        </w:rPr>
+        <w:t>Decal1stChildSetup and other decals removed – what are they?</w:t>
+      </w:r>
+    </w:p>
+    <w:p>
+      <w:pPr>
+        <w:autoSpaceDE w:val="0"/>
+        <w:autoSpaceDN w:val="0"/>
+        <w:adjustRightInd w:val="0"/>
+        <w:spacing w:after="0" w:line="240" w:lineRule="auto"/>
+        <w:rPr>
+          <w:rFonts w:ascii="Consolas" w:hAnsi="Consolas" w:cs="Consolas"/>
+          <w:color w:val="000000"/>
+          <w:sz w:val="24"/>
+          <w:szCs w:val="24"/>
+        </w:rPr>
+      </w:pPr>
+    </w:p>
+    <w:p>
+      <w:pPr>
+        <w:autoSpaceDE w:val="0"/>
+        <w:autoSpaceDN w:val="0"/>
+        <w:adjustRightInd w:val="0"/>
+        <w:spacing w:after="0" w:line="240" w:lineRule="auto"/>
+        <w:rPr>
+          <w:rFonts w:ascii="Consolas" w:hAnsi="Consolas" w:cs="Consolas"/>
+          <w:color w:val="000000"/>
+          <w:sz w:val="24"/>
+          <w:szCs w:val="24"/>
+        </w:rPr>
+      </w:pPr>
+      <w:r>
+        <w:rPr>
+          <w:rFonts w:ascii="Consolas" w:hAnsi="Consolas" w:cs="Consolas"/>
+          <w:color w:val="000000"/>
+          <w:sz w:val="24"/>
+          <w:szCs w:val="24"/>
+        </w:rPr>
+        <w:t xml:space="preserve">All geometry operations that are not </w:t>
+      </w:r>
+      <w:proofErr w:type="spellStart"/>
+      <w:r>
+        <w:rPr>
+          <w:rFonts w:ascii="Consolas" w:hAnsi="Consolas" w:cs="Consolas"/>
+          <w:color w:val="000000"/>
+          <w:sz w:val="24"/>
+          <w:szCs w:val="24"/>
+        </w:rPr>
+        <w:t>by_ref</w:t>
+      </w:r>
+      <w:proofErr w:type="spellEnd"/>
+      <w:r>
+        <w:rPr>
+          <w:rFonts w:ascii="Consolas" w:hAnsi="Consolas" w:cs="Consolas"/>
+          <w:color w:val="000000"/>
+          <w:sz w:val="24"/>
+          <w:szCs w:val="24"/>
+        </w:rPr>
+        <w:t xml:space="preserve"> and </w:t>
+      </w:r>
+      <w:proofErr w:type="spellStart"/>
+      <w:r>
+        <w:rPr>
+          <w:rFonts w:ascii="Consolas" w:hAnsi="Consolas" w:cs="Consolas"/>
+          <w:color w:val="000000"/>
+          <w:sz w:val="24"/>
+          <w:szCs w:val="24"/>
+        </w:rPr>
+        <w:t>nio</w:t>
+      </w:r>
+      <w:proofErr w:type="spellEnd"/>
+      <w:r>
+        <w:rPr>
+          <w:rFonts w:ascii="Consolas" w:hAnsi="Consolas" w:cs="Consolas"/>
+          <w:color w:val="000000"/>
+          <w:sz w:val="24"/>
+          <w:szCs w:val="24"/>
+        </w:rPr>
+        <w:t xml:space="preserve"> are removed, and for now the interleaved option is also dropped</w:t>
+      </w:r>
+    </w:p>
+    <w:p>
+      <w:pPr>
+        <w:autoSpaceDE w:val="0"/>
+        <w:autoSpaceDN w:val="0"/>
+        <w:adjustRightInd w:val="0"/>
+        <w:spacing w:after="0" w:line="240" w:lineRule="auto"/>
+        <w:rPr>
+          <w:rFonts w:ascii="Consolas" w:hAnsi="Consolas" w:cs="Consolas"/>
+          <w:color w:val="000000"/>
+          <w:sz w:val="24"/>
+          <w:szCs w:val="24"/>
+        </w:rPr>
+      </w:pPr>
+    </w:p>
+    <w:p>
+      <w:pPr>
+        <w:autoSpaceDE w:val="0"/>
+        <w:autoSpaceDN w:val="0"/>
+        <w:adjustRightInd w:val="0"/>
+        <w:spacing w:after="0" w:line="240" w:lineRule="auto"/>
+        <w:rPr>
+          <w:rFonts w:ascii="Consolas" w:hAnsi="Consolas" w:cs="Consolas"/>
+          <w:sz w:val="24"/>
+          <w:szCs w:val="24"/>
+        </w:rPr>
+      </w:pPr>
+      <w:proofErr w:type="spellStart"/>
+      <w:r>
+        <w:rPr>
+          <w:rFonts w:ascii="Consolas" w:hAnsi="Consolas" w:cs="Consolas"/>
+          <w:sz w:val="24"/>
+          <w:szCs w:val="24"/>
+        </w:rPr>
+        <w:t>TextureFillBackground</w:t>
+      </w:r>
+      <w:proofErr w:type="spellEnd"/>
+      <w:r>
+        <w:rPr>
+          <w:rFonts w:ascii="Consolas" w:hAnsi="Consolas" w:cs="Consolas"/>
+          <w:sz w:val="24"/>
+          <w:szCs w:val="24"/>
+        </w:rPr>
+        <w:t xml:space="preserve"> - dropped</w:t>
+      </w:r>
+    </w:p>
+    <w:p>
+      <w:pPr>
+        <w:autoSpaceDE w:val="0"/>
+        <w:autoSpaceDN w:val="0"/>
+        <w:adjustRightInd w:val="0"/>
+        <w:spacing w:after="0" w:line="240" w:lineRule="auto"/>
+        <w:rPr>
+          <w:rFonts w:ascii="Consolas" w:hAnsi="Consolas" w:cs="Consolas"/>
+          <w:sz w:val="24"/>
+          <w:szCs w:val="24"/>
+        </w:rPr>
+      </w:pPr>
+      <w:proofErr w:type="spellStart"/>
+      <w:r>
+        <w:rPr>
+          <w:rFonts w:ascii="Consolas" w:hAnsi="Consolas" w:cs="Consolas"/>
+          <w:sz w:val="24"/>
+          <w:szCs w:val="24"/>
+        </w:rPr>
+        <w:t>TextureFillRaster</w:t>
+      </w:r>
+      <w:proofErr w:type="spellEnd"/>
+      <w:r>
+        <w:rPr>
+          <w:rFonts w:ascii="Consolas" w:hAnsi="Consolas" w:cs="Consolas"/>
+          <w:sz w:val="24"/>
+          <w:szCs w:val="24"/>
+        </w:rPr>
+        <w:t xml:space="preserve"> - dropped</w:t>
+      </w:r>
+    </w:p>
+    <w:p>
+      <w:pPr>
+        <w:autoSpaceDE w:val="0"/>
+        <w:autoSpaceDN w:val="0"/>
+        <w:adjustRightInd w:val="0"/>
+        <w:spacing w:after="0" w:line="240" w:lineRule="auto"/>
+        <w:rPr>
+          <w:rFonts w:ascii="Consolas" w:hAnsi="Consolas" w:cs="Consolas"/>
+          <w:sz w:val="24"/>
+          <w:szCs w:val="24"/>
+        </w:rPr>
+      </w:pPr>
+    </w:p>
+    <w:p>
+      <w:pPr>
+        <w:autoSpaceDE w:val="0"/>
+        <w:autoSpaceDN w:val="0"/>
+        <w:adjustRightInd w:val="0"/>
+        <w:spacing w:after="0" w:line="240" w:lineRule="auto"/>
+        <w:rPr>
+          <w:rFonts w:ascii="Consolas" w:hAnsi="Consolas" w:cs="Consolas"/>
+          <w:sz w:val="24"/>
+          <w:szCs w:val="24"/>
+        </w:rPr>
+      </w:pPr>
+      <w:proofErr w:type="spellStart"/>
+      <w:r>
+        <w:rPr>
+          <w:rFonts w:ascii="Consolas" w:hAnsi="Consolas" w:cs="Consolas"/>
+          <w:sz w:val="24"/>
+          <w:szCs w:val="24"/>
+        </w:rPr>
+        <w:t>New</w:t>
+      </w:r>
       <w:proofErr w:type="gramStart"/>
       <w:r>
         <w:rPr>
           <w:rFonts w:ascii="Consolas" w:hAnsi="Consolas" w:cs="Consolas"/>
-          <w:color w:val="000000"/>
-          <w:sz w:val="24"/>
-          <w:szCs w:val="24"/>
-        </w:rPr>
-        <w:t>readRaster</w:t>
+          <w:sz w:val="24"/>
+          <w:szCs w:val="24"/>
+        </w:rPr>
+        <w:t>,end,call,freeDisplayList</w:t>
       </w:r>
       <w:proofErr w:type="spellEnd"/>
       <w:proofErr w:type="gramEnd"/>
       <w:r>
         <w:rPr>
           <w:rFonts w:ascii="Consolas" w:hAnsi="Consolas" w:cs="Consolas"/>
-          <w:color w:val="000000"/>
-          <w:sz w:val="24"/>
-          <w:szCs w:val="24"/>
-        </w:rPr>
-        <w:t xml:space="preserve"> to be removed as likely to be complex, can be added back in once core is working</w:t>
-      </w:r>
-    </w:p>
-    <w:p>
-      <w:pPr>
-        <w:autoSpaceDE w:val="0"/>
-        <w:autoSpaceDN w:val="0"/>
-        <w:adjustRightInd w:val="0"/>
-        <w:spacing w:after="0" w:line="240" w:lineRule="auto"/>
-        <w:rPr>
-          <w:rFonts w:ascii="Consolas" w:hAnsi="Consolas" w:cs="Consolas"/>
-          <w:color w:val="000000"/>
-          <w:sz w:val="24"/>
-          <w:szCs w:val="24"/>
-        </w:rPr>
-      </w:pPr>
-      <w:r>
-        <w:rPr>
-          <w:rFonts w:ascii="Consolas" w:hAnsi="Consolas" w:cs="Consolas"/>
-          <w:color w:val="000000"/>
-          <w:sz w:val="24"/>
-          <w:szCs w:val="24"/>
-        </w:rPr>
-        <w:t>Texture3D removed</w:t>
-      </w:r>
-    </w:p>
-    <w:p>
-      <w:pPr>
-        <w:autoSpaceDE w:val="0"/>
-        <w:autoSpaceDN w:val="0"/>
-        <w:adjustRightInd w:val="0"/>
-        <w:spacing w:after="0" w:line="240" w:lineRule="auto"/>
-        <w:rPr>
-          <w:rFonts w:ascii="Consolas" w:hAnsi="Consolas" w:cs="Consolas"/>
-          <w:color w:val="000000"/>
-          <w:sz w:val="24"/>
-          <w:szCs w:val="24"/>
-        </w:rPr>
-      </w:pPr>
-      <w:proofErr w:type="spellStart"/>
-      <w:r>
-        <w:rPr>
-          <w:rFonts w:ascii="Consolas" w:hAnsi="Consolas" w:cs="Consolas"/>
-          <w:color w:val="000000"/>
-          <w:sz w:val="24"/>
-          <w:szCs w:val="24"/>
-        </w:rPr>
-        <w:t>Texturemapping</w:t>
-      </w:r>
-      <w:proofErr w:type="spellEnd"/>
-      <w:r>
-        <w:rPr>
-          <w:rFonts w:ascii="Consolas" w:hAnsi="Consolas" w:cs="Consolas"/>
-          <w:color w:val="000000"/>
-          <w:sz w:val="24"/>
-          <w:szCs w:val="24"/>
-        </w:rPr>
-        <w:t xml:space="preserve"> removed</w:t>
-      </w:r>
-    </w:p>
-    <w:p>
-      <w:pPr>
-        <w:autoSpaceDE w:val="0"/>
-        <w:autoSpaceDN w:val="0"/>
-        <w:adjustRightInd w:val="0"/>
-        <w:spacing w:after="0" w:line="240" w:lineRule="auto"/>
-        <w:rPr>
-          <w:rFonts w:ascii="Consolas" w:hAnsi="Consolas" w:cs="Consolas"/>
-          <w:color w:val="000000"/>
-          <w:sz w:val="24"/>
-          <w:szCs w:val="24"/>
-        </w:rPr>
-      </w:pPr>
-      <w:proofErr w:type="spellStart"/>
-      <w:r>
-        <w:rPr>
-          <w:rFonts w:ascii="Consolas" w:hAnsi="Consolas" w:cs="Consolas"/>
-          <w:color w:val="000000"/>
-          <w:sz w:val="24"/>
-          <w:szCs w:val="24"/>
-        </w:rPr>
-        <w:t>Offscreen</w:t>
-      </w:r>
-      <w:proofErr w:type="spellEnd"/>
-      <w:r>
-        <w:rPr>
-          <w:rFonts w:ascii="Consolas" w:hAnsi="Consolas" w:cs="Consolas"/>
-          <w:color w:val="000000"/>
-          <w:sz w:val="24"/>
-          <w:szCs w:val="24"/>
-        </w:rPr>
-        <w:t xml:space="preserve"> things removed</w:t>
-      </w:r>
-    </w:p>
-    <w:p>
-      <w:pPr>
-        <w:autoSpaceDE w:val="0"/>
-        <w:autoSpaceDN w:val="0"/>
-        <w:adjustRightInd w:val="0"/>
-        <w:spacing w:after="0" w:line="240" w:lineRule="auto"/>
-        <w:rPr>
-          <w:rFonts w:ascii="Consolas" w:hAnsi="Consolas" w:cs="Consolas"/>
-          <w:color w:val="000000"/>
-          <w:sz w:val="24"/>
-          <w:szCs w:val="24"/>
-        </w:rPr>
-      </w:pPr>
-      <w:proofErr w:type="spellStart"/>
-      <w:r>
-        <w:rPr>
-          <w:rFonts w:ascii="Consolas" w:hAnsi="Consolas" w:cs="Consolas"/>
-          <w:color w:val="000000"/>
-          <w:sz w:val="24"/>
-          <w:szCs w:val="24"/>
-        </w:rPr>
-        <w:t>Accum</w:t>
-      </w:r>
-      <w:proofErr w:type="spellEnd"/>
-      <w:r>
-        <w:rPr>
-          <w:rFonts w:ascii="Consolas" w:hAnsi="Consolas" w:cs="Consolas"/>
-          <w:color w:val="000000"/>
-          <w:sz w:val="24"/>
-          <w:szCs w:val="24"/>
-        </w:rPr>
-        <w:t xml:space="preserve">, </w:t>
-      </w:r>
-      <w:proofErr w:type="spellStart"/>
-      <w:r>
-        <w:rPr>
-          <w:rFonts w:ascii="Consolas" w:hAnsi="Consolas" w:cs="Consolas"/>
-          <w:color w:val="000000"/>
-          <w:sz w:val="24"/>
-          <w:szCs w:val="24"/>
-        </w:rPr>
-        <w:t>accumReturn</w:t>
-      </w:r>
-      <w:proofErr w:type="spellEnd"/>
-      <w:r>
-        <w:rPr>
-          <w:rFonts w:ascii="Consolas" w:hAnsi="Consolas" w:cs="Consolas"/>
-          <w:color w:val="000000"/>
-          <w:sz w:val="24"/>
-          <w:szCs w:val="24"/>
-        </w:rPr>
-        <w:t xml:space="preserve"> and </w:t>
-      </w:r>
-      <w:proofErr w:type="spellStart"/>
-      <w:r>
-        <w:rPr>
-          <w:rFonts w:ascii="Consolas" w:hAnsi="Consolas" w:cs="Consolas"/>
-          <w:color w:val="000000"/>
-          <w:sz w:val="24"/>
-          <w:szCs w:val="24"/>
-        </w:rPr>
-        <w:t>clearAccum</w:t>
-      </w:r>
-      <w:proofErr w:type="spellEnd"/>
-      <w:r>
-        <w:rPr>
-          <w:rFonts w:ascii="Consolas" w:hAnsi="Consolas" w:cs="Consolas"/>
-          <w:color w:val="000000"/>
-          <w:sz w:val="24"/>
-          <w:szCs w:val="24"/>
-        </w:rPr>
-        <w:t xml:space="preserve"> removed – what were they?</w:t>
-      </w:r>
-    </w:p>
-    <w:p>
-      <w:pPr>
-        <w:autoSpaceDE w:val="0"/>
-        <w:autoSpaceDN w:val="0"/>
-        <w:adjustRightInd w:val="0"/>
-        <w:spacing w:after="0" w:line="240" w:lineRule="auto"/>
-        <w:rPr>
-          <w:rFonts w:ascii="Consolas" w:hAnsi="Consolas" w:cs="Consolas"/>
-          <w:color w:val="000000"/>
-          <w:sz w:val="24"/>
-          <w:szCs w:val="24"/>
-        </w:rPr>
-      </w:pPr>
-      <w:r>
-        <w:rPr>
-          <w:rFonts w:ascii="Consolas" w:hAnsi="Consolas" w:cs="Consolas"/>
-          <w:color w:val="000000"/>
-          <w:sz w:val="24"/>
-          <w:szCs w:val="24"/>
-        </w:rPr>
-        <w:t>Decal1stChildSetup and other decals removed – what are they?</w:t>
-      </w:r>
-    </w:p>
-    <w:p>
-      <w:pPr>
-        <w:autoSpaceDE w:val="0"/>
-        <w:autoSpaceDN w:val="0"/>
-        <w:adjustRightInd w:val="0"/>
-        <w:spacing w:after="0" w:line="240" w:lineRule="auto"/>
-        <w:rPr>
-          <w:rFonts w:ascii="Consolas" w:hAnsi="Consolas" w:cs="Consolas"/>
-          <w:color w:val="000000"/>
-          <w:sz w:val="24"/>
-          <w:szCs w:val="24"/>
-        </w:rPr>
-      </w:pPr>
-    </w:p>
-    <w:p>
-      <w:pPr>
-        <w:autoSpaceDE w:val="0"/>
-        <w:autoSpaceDN w:val="0"/>
-        <w:adjustRightInd w:val="0"/>
-        <w:spacing w:after="0" w:line="240" w:lineRule="auto"/>
-        <w:rPr>
-          <w:rFonts w:ascii="Consolas" w:hAnsi="Consolas" w:cs="Consolas"/>
-          <w:color w:val="000000"/>
-          <w:sz w:val="24"/>
-          <w:szCs w:val="24"/>
-        </w:rPr>
-      </w:pPr>
-      <w:r>
-        <w:rPr>
-          <w:rFonts w:ascii="Consolas" w:hAnsi="Consolas" w:cs="Consolas"/>
-          <w:color w:val="000000"/>
-          <w:sz w:val="24"/>
-          <w:szCs w:val="24"/>
-        </w:rPr>
-        <w:t xml:space="preserve">All geometry operations that are not </w:t>
-      </w:r>
-      <w:proofErr w:type="spellStart"/>
-      <w:r>
-        <w:rPr>
-          <w:rFonts w:ascii="Consolas" w:hAnsi="Consolas" w:cs="Consolas"/>
-          <w:color w:val="000000"/>
-          <w:sz w:val="24"/>
-          <w:szCs w:val="24"/>
-        </w:rPr>
-        <w:t>by_ref</w:t>
-      </w:r>
-      <w:proofErr w:type="spellEnd"/>
-      <w:r>
-        <w:rPr>
-          <w:rFonts w:ascii="Consolas" w:hAnsi="Consolas" w:cs="Consolas"/>
-          <w:color w:val="000000"/>
-          <w:sz w:val="24"/>
-          <w:szCs w:val="24"/>
-        </w:rPr>
-        <w:t xml:space="preserve"> and </w:t>
-      </w:r>
-      <w:proofErr w:type="spellStart"/>
-      <w:r>
-        <w:rPr>
-          <w:rFonts w:ascii="Consolas" w:hAnsi="Consolas" w:cs="Consolas"/>
-          <w:color w:val="000000"/>
+          <w:sz w:val="24"/>
+          <w:szCs w:val="24"/>
+        </w:rPr>
+        <w:t xml:space="preserve"> – all dropped by using only </w:t>
+      </w:r>
+      <w:proofErr w:type="spellStart"/>
+      <w:r>
+        <w:rPr>
+          <w:rFonts w:ascii="Consolas" w:hAnsi="Consolas" w:cs="Consolas"/>
           <w:sz w:val="24"/>
           <w:szCs w:val="24"/>
         </w:rPr>
         <w:t>nio</w:t>
       </w:r>
       <w:proofErr w:type="spellEnd"/>
-      <w:r>
-        <w:rPr>
-          <w:rFonts w:ascii="Consolas" w:hAnsi="Consolas" w:cs="Consolas"/>
-          <w:color w:val="000000"/>
-          <w:sz w:val="24"/>
-          <w:szCs w:val="24"/>
-        </w:rPr>
-        <w:t xml:space="preserve"> are removed, and for now the interleaved option is also dropped</w:t>
-      </w:r>
-    </w:p>
-    <w:p>
-      <w:pPr>
-        <w:autoSpaceDE w:val="0"/>
-        <w:autoSpaceDN w:val="0"/>
-        <w:adjustRightInd w:val="0"/>
-        <w:spacing w:after="0" w:line="240" w:lineRule="auto"/>
-        <w:rPr>
-          <w:rFonts w:ascii="Consolas" w:hAnsi="Consolas" w:cs="Consolas"/>
-          <w:color w:val="000000"/>
-          <w:sz w:val="24"/>
-          <w:szCs w:val="24"/>
-        </w:rPr>
-      </w:pPr>
-    </w:p>
-    <w:p>
-      <w:pPr>
-        <w:autoSpaceDE w:val="0"/>
-        <w:autoSpaceDN w:val="0"/>
-        <w:adjustRightInd w:val="0"/>
-        <w:spacing w:after="0" w:line="240" w:lineRule="auto"/>
-        <w:rPr>
-          <w:rFonts w:ascii="Consolas" w:hAnsi="Consolas" w:cs="Consolas"/>
-          <w:sz w:val="24"/>
-          <w:szCs w:val="24"/>
-        </w:rPr>
-      </w:pPr>
-      <w:proofErr w:type="spellStart"/>
-      <w:r>
-        <w:rPr>
-          <w:rFonts w:ascii="Consolas" w:hAnsi="Consolas" w:cs="Consolas"/>
-          <w:sz w:val="24"/>
-          <w:szCs w:val="24"/>
-        </w:rPr>
-        <w:t>TextureFillBackground</w:t>
-      </w:r>
-      <w:proofErr w:type="spellEnd"/>
-      <w:r>
-        <w:rPr>
-          <w:rFonts w:ascii="Consolas" w:hAnsi="Consolas" w:cs="Consolas"/>
-          <w:sz w:val="24"/>
-          <w:szCs w:val="24"/>
-        </w:rPr>
-        <w:t xml:space="preserve"> - dropped</w:t>
-      </w:r>
-    </w:p>
-    <w:p>
-      <w:pPr>
-        <w:autoSpaceDE w:val="0"/>
-        <w:autoSpaceDN w:val="0"/>
-        <w:adjustRightInd w:val="0"/>
-        <w:spacing w:after="0" w:line="240" w:lineRule="auto"/>
-        <w:rPr>
-          <w:rFonts w:ascii="Consolas" w:hAnsi="Consolas" w:cs="Consolas"/>
-          <w:sz w:val="24"/>
-          <w:szCs w:val="24"/>
-        </w:rPr>
-      </w:pPr>
-      <w:proofErr w:type="spellStart"/>
-      <w:r>
-        <w:rPr>
-          <w:rFonts w:ascii="Consolas" w:hAnsi="Consolas" w:cs="Consolas"/>
-          <w:sz w:val="24"/>
-          <w:szCs w:val="24"/>
-        </w:rPr>
-        <w:t>TextureFillRaster</w:t>
-      </w:r>
-      <w:proofErr w:type="spellEnd"/>
-      <w:r>
-        <w:rPr>
-          <w:rFonts w:ascii="Consolas" w:hAnsi="Consolas" w:cs="Consolas"/>
-          <w:sz w:val="24"/>
-          <w:szCs w:val="24"/>
-        </w:rPr>
-        <w:t xml:space="preserve"> - dropped</w:t>
-      </w:r>
-    </w:p>
-    <w:p>
-      <w:pPr>
-        <w:autoSpaceDE w:val="0"/>
-        <w:autoSpaceDN w:val="0"/>
-        <w:adjustRightInd w:val="0"/>
-        <w:spacing w:after="0" w:line="240" w:lineRule="auto"/>
-        <w:rPr>
-          <w:rFonts w:ascii="Consolas" w:hAnsi="Consolas" w:cs="Consolas"/>
-          <w:sz w:val="24"/>
-          <w:szCs w:val="24"/>
-        </w:rPr>
-      </w:pPr>
-    </w:p>
-    <w:p>
-      <w:pPr>
-        <w:autoSpaceDE w:val="0"/>
-        <w:autoSpaceDN w:val="0"/>
-        <w:adjustRightInd w:val="0"/>
-        <w:spacing w:after="0" w:line="240" w:lineRule="auto"/>
-        <w:rPr>
-          <w:rFonts w:ascii="Consolas" w:hAnsi="Consolas" w:cs="Consolas"/>
-          <w:sz w:val="24"/>
-          <w:szCs w:val="24"/>
-        </w:rPr>
-      </w:pPr>
-      <w:proofErr w:type="spellStart"/>
-      <w:r>
-        <w:rPr>
-          <w:rFonts w:ascii="Consolas" w:hAnsi="Consolas" w:cs="Consolas"/>
-          <w:sz w:val="24"/>
-          <w:szCs w:val="24"/>
-        </w:rPr>
-        <w:t>New</w:t>
+    </w:p>
+    <w:p>
+      <w:pPr>
+        <w:autoSpaceDE w:val="0"/>
+        <w:autoSpaceDN w:val="0"/>
+        <w:adjustRightInd w:val="0"/>
+        <w:spacing w:after="0" w:line="240" w:lineRule="auto"/>
+        <w:rPr>
+          <w:rFonts w:ascii="Consolas" w:hAnsi="Consolas" w:cs="Consolas"/>
+          <w:sz w:val="24"/>
+          <w:szCs w:val="24"/>
+        </w:rPr>
+      </w:pPr>
+    </w:p>
+    <w:p>
+      <w:pPr>
+        <w:autoSpaceDE w:val="0"/>
+        <w:autoSpaceDN w:val="0"/>
+        <w:adjustRightInd w:val="0"/>
+        <w:spacing w:after="0" w:line="240" w:lineRule="auto"/>
+        <w:rPr>
+          <w:rFonts w:ascii="Consolas" w:hAnsi="Consolas" w:cs="Consolas"/>
+          <w:sz w:val="24"/>
+          <w:szCs w:val="24"/>
+        </w:rPr>
+      </w:pPr>
+      <w:proofErr w:type="spellStart"/>
+      <w:r>
+        <w:rPr>
+          <w:rFonts w:ascii="Consolas" w:hAnsi="Consolas" w:cs="Consolas"/>
+          <w:sz w:val="24"/>
+          <w:szCs w:val="24"/>
+        </w:rPr>
+        <w:t>Tex</w:t>
+      </w:r>
+      <w:proofErr w:type="spellEnd"/>
+      <w:r>
+        <w:rPr>
+          <w:rFonts w:ascii="Consolas" w:hAnsi="Consolas" w:cs="Consolas"/>
+          <w:sz w:val="24"/>
+          <w:szCs w:val="24"/>
+        </w:rPr>
+        <w:t xml:space="preserve"> </w:t>
+      </w:r>
+      <w:proofErr w:type="spellStart"/>
+      <w:r>
+        <w:rPr>
+          <w:rFonts w:ascii="Consolas" w:hAnsi="Consolas" w:cs="Consolas"/>
+          <w:sz w:val="24"/>
+          <w:szCs w:val="24"/>
+        </w:rPr>
+        <w:t>Coord</w:t>
+      </w:r>
+      <w:proofErr w:type="spellEnd"/>
+      <w:r>
+        <w:rPr>
+          <w:rFonts w:ascii="Consolas" w:hAnsi="Consolas" w:cs="Consolas"/>
+          <w:sz w:val="24"/>
+          <w:szCs w:val="24"/>
+        </w:rPr>
+        <w:t xml:space="preserve"> Gen dropped</w:t>
+      </w:r>
+    </w:p>
+    <w:p>
+      <w:pPr>
+        <w:autoSpaceDE w:val="0"/>
+        <w:autoSpaceDN w:val="0"/>
+        <w:adjustRightInd w:val="0"/>
+        <w:spacing w:after="0" w:line="240" w:lineRule="auto"/>
+        <w:rPr>
+          <w:rFonts w:ascii="Consolas" w:hAnsi="Consolas" w:cs="Consolas"/>
+          <w:sz w:val="24"/>
+          <w:szCs w:val="24"/>
+        </w:rPr>
+      </w:pPr>
+    </w:p>
+    <w:p>
+      <w:pPr>
+        <w:pStyle w:val="Heading2"/>
+      </w:pPr>
+      <w:proofErr w:type="spellStart"/>
+      <w:r>
+        <w:t>Superceeded</w:t>
+      </w:r>
+      <w:proofErr w:type="spellEnd"/>
+      <w:r>
+        <w:t xml:space="preserve"> by Newt/ </w:t>
+      </w:r>
+      <w:r>
+        <w:t>JOGL</w:t>
+      </w:r>
+      <w:r>
+        <w:t xml:space="preserve"> </w:t>
+      </w:r>
+    </w:p>
+    <w:p>
+      <w:pPr>
+        <w:autoSpaceDE w:val="0"/>
+        <w:autoSpaceDN w:val="0"/>
+        <w:adjustRightInd w:val="0"/>
+        <w:spacing w:after="0" w:line="240" w:lineRule="auto"/>
+        <w:rPr>
+          <w:rFonts w:ascii="Consolas" w:hAnsi="Consolas" w:cs="Consolas"/>
+          <w:sz w:val="24"/>
+          <w:szCs w:val="24"/>
+        </w:rPr>
+      </w:pPr>
+      <w:r>
+        <w:rPr>
+          <w:rFonts w:ascii="Consolas" w:hAnsi="Consolas" w:cs="Consolas"/>
+          <w:sz w:val="24"/>
+          <w:szCs w:val="24"/>
+        </w:rPr>
+        <w:t>Screen3D</w:t>
+      </w:r>
+    </w:p>
+    <w:p>
+      <w:pPr>
+        <w:autoSpaceDE w:val="0"/>
+        <w:autoSpaceDN w:val="0"/>
+        <w:adjustRightInd w:val="0"/>
+        <w:spacing w:after="0" w:line="240" w:lineRule="auto"/>
+        <w:rPr>
+          <w:rFonts w:ascii="Consolas" w:hAnsi="Consolas" w:cs="Consolas"/>
+          <w:sz w:val="24"/>
+          <w:szCs w:val="24"/>
+        </w:rPr>
+      </w:pPr>
+      <w:r>
+        <w:rPr>
+          <w:rFonts w:ascii="Consolas" w:hAnsi="Consolas" w:cs="Consolas"/>
+          <w:sz w:val="24"/>
+          <w:szCs w:val="24"/>
+        </w:rPr>
+        <w:t>Canvas3D</w:t>
+      </w:r>
+    </w:p>
+    <w:p>
+      <w:pPr>
+        <w:autoSpaceDE w:val="0"/>
+        <w:autoSpaceDN w:val="0"/>
+        <w:adjustRightInd w:val="0"/>
+        <w:spacing w:after="0" w:line="240" w:lineRule="auto"/>
+        <w:rPr>
+          <w:rFonts w:ascii="Consolas" w:hAnsi="Consolas" w:cs="Consolas"/>
+          <w:sz w:val="24"/>
+          <w:szCs w:val="24"/>
+        </w:rPr>
+      </w:pPr>
+      <w:proofErr w:type="spellStart"/>
+      <w:r>
+        <w:rPr>
+          <w:rFonts w:ascii="Consolas" w:hAnsi="Consolas" w:cs="Consolas"/>
+          <w:sz w:val="24"/>
+          <w:szCs w:val="24"/>
+        </w:rPr>
+        <w:t>GraphicsConfiguration</w:t>
+      </w:r>
+      <w:proofErr w:type="spellEnd"/>
+    </w:p>
+    <w:p>
+      <w:pPr>
+        <w:autoSpaceDE w:val="0"/>
+        <w:autoSpaceDN w:val="0"/>
+        <w:adjustRightInd w:val="0"/>
+        <w:spacing w:after="0" w:line="240" w:lineRule="auto"/>
+        <w:rPr>
+          <w:rFonts w:ascii="Consolas" w:hAnsi="Consolas" w:cs="Consolas"/>
+          <w:sz w:val="24"/>
+          <w:szCs w:val="24"/>
+        </w:rPr>
+      </w:pPr>
+      <w:proofErr w:type="spellStart"/>
+      <w:r>
+        <w:rPr>
+          <w:rFonts w:ascii="Consolas" w:hAnsi="Consolas" w:cs="Consolas"/>
+          <w:sz w:val="24"/>
+          <w:szCs w:val="24"/>
+        </w:rPr>
+        <w:t>GraphicsDevice</w:t>
+      </w:r>
+      <w:proofErr w:type="spellEnd"/>
+    </w:p>
+    <w:p>
+      <w:pPr>
+        <w:autoSpaceDE w:val="0"/>
+        <w:autoSpaceDN w:val="0"/>
+        <w:adjustRightInd w:val="0"/>
+        <w:spacing w:after="0" w:line="240" w:lineRule="auto"/>
+        <w:rPr>
+          <w:rFonts w:ascii="Consolas" w:hAnsi="Consolas" w:cs="Consolas"/>
+          <w:sz w:val="24"/>
+          <w:szCs w:val="24"/>
+        </w:rPr>
+      </w:pPr>
+      <w:r>
+        <w:rPr>
+          <w:rFonts w:ascii="Consolas" w:hAnsi="Consolas" w:cs="Consolas"/>
+          <w:sz w:val="24"/>
+          <w:szCs w:val="24"/>
+        </w:rPr>
+        <w:t>GraphicsConfigTemplate3D</w:t>
+      </w:r>
+    </w:p>
+    <w:p>
+      <w:pPr>
+        <w:autoSpaceDE w:val="0"/>
+        <w:autoSpaceDN w:val="0"/>
+        <w:adjustRightInd w:val="0"/>
+        <w:spacing w:after="0" w:line="240" w:lineRule="auto"/>
+        <w:rPr>
+          <w:rFonts w:ascii="Consolas" w:hAnsi="Consolas" w:cs="Consolas"/>
+          <w:sz w:val="24"/>
+          <w:szCs w:val="24"/>
+        </w:rPr>
+      </w:pPr>
+    </w:p>
+    <w:p>
+      <w:pPr>
+        <w:autoSpaceDE w:val="0"/>
+        <w:autoSpaceDN w:val="0"/>
+        <w:adjustRightInd w:val="0"/>
+        <w:spacing w:after="0" w:line="240" w:lineRule="auto"/>
+        <w:rPr>
+          <w:rFonts w:ascii="Consolas" w:hAnsi="Consolas" w:cs="Consolas"/>
+          <w:sz w:val="24"/>
+          <w:szCs w:val="24"/>
+        </w:rPr>
+      </w:pPr>
+      <w:proofErr w:type="spellStart"/>
+      <w:r>
+        <w:rPr>
+          <w:rFonts w:ascii="Consolas" w:hAnsi="Consolas" w:cs="Consolas"/>
+          <w:sz w:val="24"/>
+          <w:szCs w:val="24"/>
+        </w:rPr>
+        <w:t>CanvasViewCache</w:t>
+      </w:r>
+      <w:proofErr w:type="spellEnd"/>
+    </w:p>
+    <w:p>
+      <w:pPr>
+        <w:autoSpaceDE w:val="0"/>
+        <w:autoSpaceDN w:val="0"/>
+        <w:adjustRightInd w:val="0"/>
+        <w:spacing w:after="0" w:line="240" w:lineRule="auto"/>
+        <w:rPr>
+          <w:rFonts w:ascii="Consolas" w:hAnsi="Consolas" w:cs="Consolas"/>
+          <w:sz w:val="24"/>
+          <w:szCs w:val="24"/>
+        </w:rPr>
+      </w:pPr>
+      <w:proofErr w:type="spellStart"/>
+      <w:r>
+        <w:rPr>
+          <w:rFonts w:ascii="Consolas" w:hAnsi="Consolas" w:cs="Consolas"/>
+          <w:sz w:val="24"/>
+          <w:szCs w:val="24"/>
+        </w:rPr>
+        <w:t>CanvasViewEventCatcher</w:t>
+      </w:r>
+      <w:proofErr w:type="spellEnd"/>
+    </w:p>
+    <w:p>
+      <w:pPr>
+        <w:autoSpaceDE w:val="0"/>
+        <w:autoSpaceDN w:val="0"/>
+        <w:adjustRightInd w:val="0"/>
+        <w:spacing w:after="0" w:line="240" w:lineRule="auto"/>
+        <w:rPr>
+          <w:rFonts w:ascii="Consolas" w:hAnsi="Consolas" w:cs="Consolas"/>
+          <w:sz w:val="24"/>
+          <w:szCs w:val="24"/>
+        </w:rPr>
+      </w:pPr>
+      <w:proofErr w:type="spellStart"/>
+      <w:r>
+        <w:rPr>
+          <w:rFonts w:ascii="Consolas" w:hAnsi="Consolas" w:cs="Consolas"/>
+          <w:sz w:val="24"/>
+          <w:szCs w:val="24"/>
+        </w:rPr>
+        <w:t>EventCatcher</w:t>
+      </w:r>
+      <w:proofErr w:type="spellEnd"/>
+    </w:p>
+    <w:p>
+      <w:pPr>
+        <w:autoSpaceDE w:val="0"/>
+        <w:autoSpaceDN w:val="0"/>
+        <w:adjustRightInd w:val="0"/>
+        <w:spacing w:after="0" w:line="240" w:lineRule="auto"/>
+        <w:rPr>
+          <w:rFonts w:ascii="Consolas" w:hAnsi="Consolas" w:cs="Consolas"/>
+          <w:sz w:val="24"/>
+          <w:szCs w:val="24"/>
+        </w:rPr>
+      </w:pPr>
+    </w:p>
+    <w:p>
+      <w:pPr>
+        <w:autoSpaceDE w:val="0"/>
+        <w:autoSpaceDN w:val="0"/>
+        <w:adjustRightInd w:val="0"/>
+        <w:spacing w:after="0" w:line="240" w:lineRule="auto"/>
+        <w:rPr>
+          <w:rFonts w:ascii="Consolas" w:hAnsi="Consolas" w:cs="Consolas"/>
+          <w:sz w:val="24"/>
+          <w:szCs w:val="24"/>
+        </w:rPr>
+      </w:pPr>
+      <w:r>
+        <w:rPr>
+          <w:rFonts w:ascii="Consolas" w:hAnsi="Consolas" w:cs="Consolas"/>
+          <w:sz w:val="24"/>
+          <w:szCs w:val="24"/>
+          <w:highlight w:val="yellow"/>
+        </w:rPr>
+        <w:t>GraphicsContext3D</w:t>
+      </w:r>
+    </w:p>
+    <w:p>
+      <w:pPr>
+        <w:autoSpaceDE w:val="0"/>
+        <w:autoSpaceDN w:val="0"/>
+        <w:adjustRightInd w:val="0"/>
+        <w:spacing w:after="0" w:line="240" w:lineRule="auto"/>
+        <w:rPr>
+          <w:rFonts w:ascii="Consolas" w:hAnsi="Consolas" w:cs="Consolas"/>
+          <w:sz w:val="24"/>
+          <w:szCs w:val="24"/>
+        </w:rPr>
+      </w:pPr>
+      <w:r>
+        <w:rPr>
+          <w:rFonts w:ascii="Consolas" w:hAnsi="Consolas" w:cs="Consolas"/>
+          <w:color w:val="3F5FBF"/>
+          <w:sz w:val="24"/>
+          <w:szCs w:val="24"/>
+        </w:rPr>
+        <w:t>A GraphicsContext3D object is used for immediate mode rendering into</w:t>
+      </w:r>
+    </w:p>
+    <w:p>
+      <w:pPr>
+        <w:autoSpaceDE w:val="0"/>
+        <w:autoSpaceDN w:val="0"/>
+        <w:adjustRightInd w:val="0"/>
+        <w:spacing w:after="0" w:line="240" w:lineRule="auto"/>
+        <w:rPr>
+          <w:rFonts w:ascii="Consolas" w:hAnsi="Consolas" w:cs="Consolas"/>
+          <w:sz w:val="24"/>
+          <w:szCs w:val="24"/>
+        </w:rPr>
+      </w:pPr>
+      <w:r>
+        <w:rPr>
+          <w:rFonts w:ascii="Consolas" w:hAnsi="Consolas" w:cs="Consolas"/>
+          <w:color w:val="3F5FBF"/>
+          <w:sz w:val="24"/>
+          <w:szCs w:val="24"/>
+        </w:rPr>
+        <w:t xml:space="preserve"> * </w:t>
       </w:r>
       <w:proofErr w:type="gramStart"/>
       <w:r>
         <w:rPr>
           <w:rFonts w:ascii="Consolas" w:hAnsi="Consolas" w:cs="Consolas"/>
-          <w:sz w:val="24"/>
-          <w:szCs w:val="24"/>
-        </w:rPr>
-        <w:t>,end,call,freeDisplayList</w:t>
-      </w:r>
-      <w:proofErr w:type="spellEnd"/>
+          <w:color w:val="3F5FBF"/>
+          <w:sz w:val="24"/>
+          <w:szCs w:val="24"/>
+        </w:rPr>
+        <w:t>a</w:t>
+      </w:r>
       <w:proofErr w:type="gramEnd"/>
       <w:r>
         <w:rPr>
           <w:rFonts w:ascii="Consolas" w:hAnsi="Consolas" w:cs="Consolas"/>
-          <w:sz w:val="24"/>
-          <w:szCs w:val="24"/>
-        </w:rPr>
-        <w:t xml:space="preserve"> – all dropped by using only </w:t>
-      </w:r>
-      <w:proofErr w:type="spellStart"/>
-      <w:r>
-        <w:rPr>
-          <w:rFonts w:ascii="Consolas" w:hAnsi="Consolas" w:cs="Consolas"/>
-          <w:sz w:val="24"/>
-          <w:szCs w:val="24"/>
-        </w:rPr>
-        <w:t>nio</w:t>
-      </w:r>
-      <w:proofErr w:type="spellEnd"/>
-    </w:p>
-    <w:p>
-      <w:pPr>
-        <w:autoSpaceDE w:val="0"/>
-        <w:autoSpaceDN w:val="0"/>
-        <w:adjustRightInd w:val="0"/>
-        <w:spacing w:after="0" w:line="240" w:lineRule="auto"/>
-        <w:rPr>
-          <w:rFonts w:ascii="Consolas" w:hAnsi="Consolas" w:cs="Consolas"/>
-          <w:sz w:val="24"/>
-          <w:szCs w:val="24"/>
-        </w:rPr>
-      </w:pPr>
-    </w:p>
-    <w:p>
-      <w:pPr>
-        <w:autoSpaceDE w:val="0"/>
-        <w:autoSpaceDN w:val="0"/>
-        <w:adjustRightInd w:val="0"/>
-        <w:spacing w:after="0" w:line="240" w:lineRule="auto"/>
-        <w:rPr>
-          <w:rFonts w:ascii="Consolas" w:hAnsi="Consolas" w:cs="Consolas"/>
-          <w:sz w:val="24"/>
-          <w:szCs w:val="24"/>
-        </w:rPr>
-      </w:pPr>
-      <w:proofErr w:type="spellStart"/>
-      <w:r>
-        <w:rPr>
-          <w:rFonts w:ascii="Consolas" w:hAnsi="Consolas" w:cs="Consolas"/>
-          <w:sz w:val="24"/>
-          <w:szCs w:val="24"/>
-        </w:rPr>
-        <w:t>Tex</w:t>
-      </w:r>
-      <w:proofErr w:type="spellEnd"/>
-      <w:r>
-        <w:rPr>
-          <w:rFonts w:ascii="Consolas" w:hAnsi="Consolas" w:cs="Consolas"/>
-          <w:sz w:val="24"/>
-          <w:szCs w:val="24"/>
-        </w:rPr>
-        <w:t xml:space="preserve"> </w:t>
-      </w:r>
-      <w:proofErr w:type="spellStart"/>
-      <w:r>
-        <w:rPr>
-          <w:rFonts w:ascii="Consolas" w:hAnsi="Consolas" w:cs="Consolas"/>
-          <w:sz w:val="24"/>
-          <w:szCs w:val="24"/>
-        </w:rPr>
-        <w:t>Coord</w:t>
-      </w:r>
-      <w:proofErr w:type="spellEnd"/>
-      <w:r>
-        <w:rPr>
-          <w:rFonts w:ascii="Consolas" w:hAnsi="Consolas" w:cs="Consolas"/>
-          <w:sz w:val="24"/>
-          <w:szCs w:val="24"/>
-        </w:rPr>
-        <w:t xml:space="preserve"> Gen dropped</w:t>
-      </w:r>
-    </w:p>
-    <w:p>
-      <w:pPr>
-        <w:autoSpaceDE w:val="0"/>
-        <w:autoSpaceDN w:val="0"/>
-        <w:adjustRightInd w:val="0"/>
-        <w:spacing w:after="0" w:line="240" w:lineRule="auto"/>
-        <w:rPr>
-          <w:rFonts w:ascii="Consolas" w:hAnsi="Consolas" w:cs="Consolas"/>
-          <w:sz w:val="24"/>
-          <w:szCs w:val="24"/>
-        </w:rPr>
-      </w:pPr>
-    </w:p>
-    <w:p>
-      <w:pPr>
-        <w:pStyle w:val="Heading2"/>
-      </w:pPr>
-      <w:proofErr w:type="spellStart"/>
-      <w:r>
-        <w:t>Superceeded</w:t>
-      </w:r>
-      <w:proofErr w:type="spellEnd"/>
-      <w:r>
-        <w:t xml:space="preserve"> by Newt/ </w:t>
-      </w:r>
-      <w:r>
-        <w:t>JOGL</w:t>
-      </w:r>
-      <w:r>
-        <w:t xml:space="preserve"> </w:t>
-      </w:r>
-    </w:p>
-    <w:p>
-      <w:pPr>
-        <w:autoSpaceDE w:val="0"/>
-        <w:autoSpaceDN w:val="0"/>
-        <w:adjustRightInd w:val="0"/>
-        <w:spacing w:after="0" w:line="240" w:lineRule="auto"/>
-        <w:rPr>
-          <w:rFonts w:ascii="Consolas" w:hAnsi="Consolas" w:cs="Consolas"/>
-          <w:sz w:val="24"/>
-          <w:szCs w:val="24"/>
-        </w:rPr>
-      </w:pPr>
-      <w:r>
-        <w:rPr>
-          <w:rFonts w:ascii="Consolas" w:hAnsi="Consolas" w:cs="Consolas"/>
-          <w:sz w:val="24"/>
-          <w:szCs w:val="24"/>
-        </w:rPr>
-        <w:t>Screen3D</w:t>
-      </w:r>
-    </w:p>
-    <w:p>
-      <w:pPr>
-        <w:autoSpaceDE w:val="0"/>
-        <w:autoSpaceDN w:val="0"/>
-        <w:adjustRightInd w:val="0"/>
-        <w:spacing w:after="0" w:line="240" w:lineRule="auto"/>
-        <w:rPr>
-          <w:rFonts w:ascii="Consolas" w:hAnsi="Consolas" w:cs="Consolas"/>
-          <w:sz w:val="24"/>
-          <w:szCs w:val="24"/>
-        </w:rPr>
-      </w:pPr>
-      <w:r>
-        <w:rPr>
-          <w:rFonts w:ascii="Consolas" w:hAnsi="Consolas" w:cs="Consolas"/>
-          <w:sz w:val="24"/>
-          <w:szCs w:val="24"/>
-        </w:rPr>
-        <w:t>Canvas3D</w:t>
-      </w:r>
-    </w:p>
-    <w:p>
-      <w:pPr>
-        <w:autoSpaceDE w:val="0"/>
-        <w:autoSpaceDN w:val="0"/>
-        <w:adjustRightInd w:val="0"/>
-        <w:spacing w:after="0" w:line="240" w:lineRule="auto"/>
-        <w:rPr>
-          <w:rFonts w:ascii="Consolas" w:hAnsi="Consolas" w:cs="Consolas"/>
-          <w:sz w:val="24"/>
-          <w:szCs w:val="24"/>
-        </w:rPr>
-      </w:pPr>
-      <w:proofErr w:type="spellStart"/>
-      <w:r>
-        <w:rPr>
-          <w:rFonts w:ascii="Consolas" w:hAnsi="Consolas" w:cs="Consolas"/>
-          <w:sz w:val="24"/>
-          <w:szCs w:val="24"/>
-        </w:rPr>
-        <w:t>GraphicsConfiguration</w:t>
-      </w:r>
-      <w:proofErr w:type="spellEnd"/>
-    </w:p>
-    <w:p>
-      <w:pPr>
-        <w:autoSpaceDE w:val="0"/>
-        <w:autoSpaceDN w:val="0"/>
-        <w:adjustRightInd w:val="0"/>
-        <w:spacing w:after="0" w:line="240" w:lineRule="auto"/>
-        <w:rPr>
-          <w:rFonts w:ascii="Consolas" w:hAnsi="Consolas" w:cs="Consolas"/>
-          <w:sz w:val="24"/>
-          <w:szCs w:val="24"/>
-        </w:rPr>
-      </w:pPr>
-      <w:proofErr w:type="spellStart"/>
-      <w:r>
-        <w:rPr>
-          <w:rFonts w:ascii="Consolas" w:hAnsi="Consolas" w:cs="Consolas"/>
-          <w:sz w:val="24"/>
-          <w:szCs w:val="24"/>
-        </w:rPr>
-        <w:t>GraphicsDevice</w:t>
-      </w:r>
-      <w:proofErr w:type="spellEnd"/>
-    </w:p>
-    <w:p>
-      <w:pPr>
-        <w:autoSpaceDE w:val="0"/>
-        <w:autoSpaceDN w:val="0"/>
-        <w:adjustRightInd w:val="0"/>
-        <w:spacing w:after="0" w:line="240" w:lineRule="auto"/>
-        <w:rPr>
-          <w:rFonts w:ascii="Consolas" w:hAnsi="Consolas" w:cs="Consolas"/>
-          <w:sz w:val="24"/>
-          <w:szCs w:val="24"/>
-        </w:rPr>
-      </w:pPr>
-      <w:r>
-        <w:rPr>
-          <w:rFonts w:ascii="Consolas" w:hAnsi="Consolas" w:cs="Consolas"/>
-          <w:sz w:val="24"/>
-          <w:szCs w:val="24"/>
-        </w:rPr>
-        <w:t>GraphicsContext3D</w:t>
-      </w:r>
-    </w:p>
-    <w:p>
-      <w:pPr>
-        <w:autoSpaceDE w:val="0"/>
-        <w:autoSpaceDN w:val="0"/>
-        <w:adjustRightInd w:val="0"/>
-        <w:spacing w:after="0" w:line="240" w:lineRule="auto"/>
-        <w:rPr>
-          <w:rFonts w:ascii="Consolas" w:hAnsi="Consolas" w:cs="Consolas"/>
-          <w:sz w:val="24"/>
-          <w:szCs w:val="24"/>
-        </w:rPr>
-      </w:pPr>
-      <w:r>
-        <w:rPr>
-          <w:rFonts w:ascii="Consolas" w:hAnsi="Consolas" w:cs="Consolas"/>
-          <w:sz w:val="24"/>
-          <w:szCs w:val="24"/>
-        </w:rPr>
-        <w:t>GraphicsConfigTemplate3D</w:t>
-      </w:r>
-    </w:p>
-    <w:p>
-      <w:pPr>
-        <w:autoSpaceDE w:val="0"/>
-        <w:autoSpaceDN w:val="0"/>
-        <w:adjustRightInd w:val="0"/>
-        <w:spacing w:after="0" w:line="240" w:lineRule="auto"/>
-        <w:rPr>
-          <w:rFonts w:ascii="Consolas" w:hAnsi="Consolas" w:cs="Consolas"/>
-          <w:sz w:val="24"/>
-          <w:szCs w:val="24"/>
-        </w:rPr>
-      </w:pPr>
-    </w:p>
-    <w:p>
-      <w:pPr>
-        <w:autoSpaceDE w:val="0"/>
-        <w:autoSpaceDN w:val="0"/>
-        <w:adjustRightInd w:val="0"/>
-        <w:spacing w:after="0" w:line="240" w:lineRule="auto"/>
-        <w:rPr>
-          <w:rFonts w:ascii="Consolas" w:hAnsi="Consolas" w:cs="Consolas"/>
-          <w:sz w:val="24"/>
-          <w:szCs w:val="24"/>
-        </w:rPr>
-      </w:pPr>
-      <w:proofErr w:type="spellStart"/>
-      <w:r>
-        <w:rPr>
-          <w:rFonts w:ascii="Consolas" w:hAnsi="Consolas" w:cs="Consolas"/>
-          <w:sz w:val="24"/>
-          <w:szCs w:val="24"/>
-        </w:rPr>
-        <w:t>CanvasViewCache</w:t>
-      </w:r>
-      <w:proofErr w:type="spellEnd"/>
-    </w:p>
-    <w:p>
-      <w:pPr>
-        <w:autoSpaceDE w:val="0"/>
-        <w:autoSpaceDN w:val="0"/>
-        <w:adjustRightInd w:val="0"/>
-        <w:spacing w:after="0" w:line="240" w:lineRule="auto"/>
-        <w:rPr>
-          <w:rFonts w:ascii="Consolas" w:hAnsi="Consolas" w:cs="Consolas"/>
-          <w:sz w:val="24"/>
-          <w:szCs w:val="24"/>
-        </w:rPr>
-      </w:pPr>
-      <w:proofErr w:type="spellStart"/>
-      <w:r>
-        <w:rPr>
-          <w:rFonts w:ascii="Consolas" w:hAnsi="Consolas" w:cs="Consolas"/>
-          <w:sz w:val="24"/>
-          <w:szCs w:val="24"/>
-        </w:rPr>
-        <w:t>CanvasViewEventCatcher</w:t>
-      </w:r>
-      <w:proofErr w:type="spellEnd"/>
-    </w:p>
-    <w:p>
-      <w:pPr>
-        <w:autoSpaceDE w:val="0"/>
-        <w:autoSpaceDN w:val="0"/>
-        <w:adjustRightInd w:val="0"/>
-        <w:spacing w:after="0" w:line="240" w:lineRule="auto"/>
-        <w:rPr>
-          <w:rFonts w:ascii="Consolas" w:hAnsi="Consolas" w:cs="Consolas"/>
-          <w:sz w:val="24"/>
-          <w:szCs w:val="24"/>
-        </w:rPr>
-      </w:pPr>
-      <w:proofErr w:type="spellStart"/>
-      <w:r>
-        <w:rPr>
-          <w:rFonts w:ascii="Consolas" w:hAnsi="Consolas" w:cs="Consolas"/>
-          <w:sz w:val="24"/>
-          <w:szCs w:val="24"/>
-        </w:rPr>
-        <w:t>EventCatcher</w:t>
-      </w:r>
-      <w:proofErr w:type="spellEnd"/>
-    </w:p>
-    <w:p>
-      <w:pPr>
-        <w:autoSpaceDE w:val="0"/>
-        <w:autoSpaceDN w:val="0"/>
-        <w:adjustRightInd w:val="0"/>
-        <w:spacing w:after="0" w:line="240" w:lineRule="auto"/>
-        <w:rPr>
-          <w:rFonts w:ascii="Consolas" w:hAnsi="Consolas" w:cs="Consolas"/>
-          <w:sz w:val="24"/>
-          <w:szCs w:val="24"/>
-        </w:rPr>
-      </w:pPr>
+          <w:color w:val="3F5FBF"/>
+          <w:sz w:val="24"/>
+          <w:szCs w:val="24"/>
+        </w:rPr>
+        <w:t xml:space="preserve"> 3D canvas</w:t>
+      </w:r>
+    </w:p>
+    <w:p>
+      <w:pPr>
+        <w:autoSpaceDE w:val="0"/>
+        <w:autoSpaceDN w:val="0"/>
+        <w:adjustRightInd w:val="0"/>
+        <w:spacing w:after="0" w:line="240" w:lineRule="auto"/>
+        <w:rPr>
+          <w:rFonts w:ascii="Consolas" w:hAnsi="Consolas" w:cs="Consolas"/>
+          <w:sz w:val="24"/>
+          <w:szCs w:val="24"/>
+        </w:rPr>
+      </w:pPr>
+      <w:hyperlink r:id="rId6" w:history="1">
+        <w:r>
+          <w:rPr>
+            <w:rStyle w:val="Hyperlink"/>
+            <w:rFonts w:ascii="Consolas" w:hAnsi="Consolas" w:cs="Consolas"/>
+            <w:sz w:val="24"/>
+            <w:szCs w:val="24"/>
+          </w:rPr>
+          <w:t>http://download.java.net/media/java3d/javadoc/1.5.2/javax/media/j3d/doc-files/Immediate.html</w:t>
+        </w:r>
+      </w:hyperlink>
+    </w:p>
+    <w:p>
+      <w:pPr>
+        <w:autoSpaceDE w:val="0"/>
+        <w:autoSpaceDN w:val="0"/>
+        <w:adjustRightInd w:val="0"/>
+        <w:spacing w:after="0" w:line="240" w:lineRule="auto"/>
+        <w:rPr>
+          <w:rFonts w:ascii="Consolas" w:hAnsi="Consolas" w:cs="Consolas"/>
+          <w:sz w:val="24"/>
+          <w:szCs w:val="24"/>
+        </w:rPr>
+      </w:pPr>
+      <w:r>
+        <w:rPr>
+          <w:rFonts w:ascii="Consolas" w:hAnsi="Consolas" w:cs="Consolas"/>
+          <w:sz w:val="24"/>
+          <w:szCs w:val="24"/>
+        </w:rPr>
+        <w:t>So possibly not needed</w:t>
+      </w:r>
     </w:p>
     <w:p>
       <w:pPr>
@@ -5132,7 +5397,6 @@
         <w:t xml:space="preserve">, </w:t>
       </w:r>
       <w:proofErr w:type="spellStart"/>
-      <w:proofErr w:type="gramStart"/>
       <w:r>
         <w:rPr>
           <w:rStyle w:val="HTMLCode"/>
@@ -5142,11 +5406,7 @@
       </w:r>
       <w:proofErr w:type="spellEnd"/>
       <w:r>
-        <w:t>, ...)</w:t>
-      </w:r>
-      <w:proofErr w:type="gramEnd"/>
-      <w:r>
-        <w:t xml:space="preserve"> and </w:t>
+        <w:t xml:space="preserve">, ...) and </w:t>
       </w:r>
       <w:proofErr w:type="spellStart"/>
       <w:r>
@@ -5287,19 +5547,11 @@
           <w:rStyle w:val="comment-copy"/>
         </w:rPr>
       </w:pPr>
-      <w:proofErr w:type="gramStart"/>
       <w:r>
         <w:rPr>
           <w:rStyle w:val="comment-copy"/>
         </w:rPr>
-        <w:t>things</w:t>
-      </w:r>
-      <w:proofErr w:type="gramEnd"/>
-      <w:r>
-        <w:rPr>
-          <w:rStyle w:val="comment-copy"/>
-        </w:rPr>
-        <w:t xml:space="preserve"> the wrong way (like </w:t>
+        <w:t xml:space="preserve">things the wrong way (like </w:t>
       </w:r>
       <w:proofErr w:type="spellStart"/>
       <w:r>
@@ -5608,6 +5860,28 @@
       <w:szCs w:val="26"/>
     </w:rPr>
   </w:style>
+  <w:style w:type="paragraph" w:styleId="Heading3">
+    <w:name w:val="heading 3"/>
+    <w:basedOn w:val="Normal"/>
+    <w:next w:val="Normal"/>
+    <w:link w:val="Heading3Char"/>
+    <w:uiPriority w:val="9"/>
+    <w:unhideWhenUsed/>
+    <w:qFormat/>
+    <w:rsid w:val="00152F36"/>
+    <w:pPr>
+      <w:keepNext/>
+      <w:keepLines/>
+      <w:spacing w:before="200" w:after="0"/>
+      <w:outlineLvl w:val="2"/>
+    </w:pPr>
+    <w:rPr>
+      <w:rFonts w:asciiTheme="majorHAnsi" w:eastAsiaTheme="majorEastAsia" w:hAnsiTheme="majorHAnsi" w:cstheme="majorBidi"/>
+      <w:b/>
+      <w:bCs/>
+      <w:color w:val="4F81BD" w:themeColor="accent1"/>
+    </w:rPr>
+  </w:style>
   <w:style w:type="character" w:default="1" w:styleId="DefaultParagraphFont">
     <w:name w:val="Default Paragraph Font"/>
     <w:uiPriority w:val="1"/>
@@ -5710,6 +5984,19 @@
     <w:name w:val="comment-copy"/>
     <w:basedOn w:val="DefaultParagraphFont"/>
     <w:rsid w:val="00E578FA"/>
+  </w:style>
+  <w:style w:type="character" w:customStyle="1" w:styleId="Heading3Char">
+    <w:name w:val="Heading 3 Char"/>
+    <w:basedOn w:val="DefaultParagraphFont"/>
+    <w:link w:val="Heading3"/>
+    <w:uiPriority w:val="9"/>
+    <w:rsid w:val="00152F36"/>
+    <w:rPr>
+      <w:rFonts w:asciiTheme="majorHAnsi" w:eastAsiaTheme="majorEastAsia" w:hAnsiTheme="majorHAnsi" w:cstheme="majorBidi"/>
+      <w:b/>
+      <w:bCs/>
+      <w:color w:val="4F81BD" w:themeColor="accent1"/>
+    </w:rPr>
   </w:style>
 </w:styles>
 </file>
@@ -5921,6 +6208,28 @@
       <w:szCs w:val="26"/>
     </w:rPr>
   </w:style>
+  <w:style w:type="paragraph" w:styleId="Heading3">
+    <w:name w:val="heading 3"/>
+    <w:basedOn w:val="Normal"/>
+    <w:next w:val="Normal"/>
+    <w:link w:val="Heading3Char"/>
+    <w:uiPriority w:val="9"/>
+    <w:unhideWhenUsed/>
+    <w:qFormat/>
+    <w:rsid w:val="00152F36"/>
+    <w:pPr>
+      <w:keepNext/>
+      <w:keepLines/>
+      <w:spacing w:before="200" w:after="0"/>
+      <w:outlineLvl w:val="2"/>
+    </w:pPr>
+    <w:rPr>
+      <w:rFonts w:asciiTheme="majorHAnsi" w:eastAsiaTheme="majorEastAsia" w:hAnsiTheme="majorHAnsi" w:cstheme="majorBidi"/>
+      <w:b/>
+      <w:bCs/>
+      <w:color w:val="4F81BD" w:themeColor="accent1"/>
+    </w:rPr>
+  </w:style>
   <w:style w:type="character" w:default="1" w:styleId="DefaultParagraphFont">
     <w:name w:val="Default Paragraph Font"/>
     <w:uiPriority w:val="1"/>
@@ -6023,6 +6332,19 @@
     <w:name w:val="comment-copy"/>
     <w:basedOn w:val="DefaultParagraphFont"/>
     <w:rsid w:val="00E578FA"/>
+  </w:style>
+  <w:style w:type="character" w:customStyle="1" w:styleId="Heading3Char">
+    <w:name w:val="Heading 3 Char"/>
+    <w:basedOn w:val="DefaultParagraphFont"/>
+    <w:link w:val="Heading3"/>
+    <w:uiPriority w:val="9"/>
+    <w:rsid w:val="00152F36"/>
+    <w:rPr>
+      <w:rFonts w:asciiTheme="majorHAnsi" w:eastAsiaTheme="majorEastAsia" w:hAnsiTheme="majorHAnsi" w:cstheme="majorBidi"/>
+      <w:b/>
+      <w:bCs/>
+      <w:color w:val="4F81BD" w:themeColor="accent1"/>
+    </w:rPr>
   </w:style>
 </w:styles>
 </file>

</xml_diff>

<commit_message>
Immediate Mode dropped and hence GraphicsContext3D
Also JoglPipeline analyzed and all gl calls have a comment on them for
conversion
</commit_message>
<xml_diff>
--- a/docs/Androidification.docx
+++ b/docs/Androidification.docx
@@ -274,6 +274,25 @@
       </w:r>
     </w:p>
     <w:p/>
+    <w:p/>
+    <w:p>
+      <w:r>
+        <w:t xml:space="preserve">I am not do the full screen AA system so the </w:t>
+      </w:r>
+      <w:proofErr w:type="spellStart"/>
+      <w:r>
+        <w:t>accum</w:t>
+      </w:r>
+      <w:proofErr w:type="spellEnd"/>
+      <w:r>
+        <w:t xml:space="preserve"> needs to go I think</w:t>
+      </w:r>
+    </w:p>
+    <w:p>
+      <w:r>
+        <w:t>I am not doing stereo so that system can go as well</w:t>
+      </w:r>
+    </w:p>
     <w:p>
       <w:pPr>
         <w:pStyle w:val="Heading3"/>
@@ -385,6 +404,9 @@
     </w:p>
     <w:p/>
     <w:p>
+      <w:pPr>
+        <w:pStyle w:val="Heading3"/>
+      </w:pPr>
       <w:r>
         <w:t xml:space="preserve">Looks like </w:t>
       </w:r>
@@ -401,6 +423,80 @@
         <w:t>looper</w:t>
       </w:r>
       <w:proofErr w:type="spellEnd"/>
+    </w:p>
+    <w:p/>
+    <w:p>
+      <w:r>
+        <w:t xml:space="preserve">Ok so </w:t>
+      </w:r>
+      <w:proofErr w:type="gramStart"/>
+      <w:r>
+        <w:t>one  get</w:t>
+      </w:r>
+      <w:proofErr w:type="gramEnd"/>
+      <w:r>
+        <w:t xml:space="preserve"> best config loop</w:t>
+      </w:r>
+    </w:p>
+    <w:p>
+      <w:r>
+        <w:t xml:space="preserve">One set </w:t>
+      </w:r>
+      <w:proofErr w:type="spellStart"/>
+      <w:r>
+        <w:t>configy</w:t>
+      </w:r>
+      <w:proofErr w:type="spellEnd"/>
+      <w:r>
+        <w:t xml:space="preserve"> set config type call</w:t>
+      </w:r>
+    </w:p>
+    <w:p/>
+    <w:p>
+      <w:r>
+        <w:t xml:space="preserve">I have 2 </w:t>
+      </w:r>
+      <w:proofErr w:type="spellStart"/>
+      <w:r>
+        <w:t>JoglContext</w:t>
+      </w:r>
+      <w:proofErr w:type="spellEnd"/>
+      <w:r>
+        <w:t xml:space="preserve"> objects in the heap, so each call has one or the other I guess</w:t>
+      </w:r>
+    </w:p>
+    <w:p>
+      <w:pPr>
+        <w:rPr>
+          <w:rFonts w:ascii="Consolas" w:hAnsi="Consolas" w:cs="Consolas"/>
+          <w:color w:val="000000"/>
+          <w:sz w:val="24"/>
+          <w:szCs w:val="24"/>
+        </w:rPr>
+      </w:pPr>
+      <w:r>
+        <w:t>If I set Verbose on I see the calls in order</w:t>
+      </w:r>
+    </w:p>
+    <w:p>
+      <w:pPr>
+        <w:rPr>
+          <w:rFonts w:ascii="Consolas" w:hAnsi="Consolas" w:cs="Consolas"/>
+          <w:color w:val="000000"/>
+          <w:sz w:val="24"/>
+          <w:szCs w:val="24"/>
+        </w:rPr>
+      </w:pPr>
+    </w:p>
+    <w:p>
+      <w:r>
+        <w:t>Need to set up source code for GL2 proper</w:t>
+      </w:r>
+    </w:p>
+    <w:p>
+      <w:r>
+        <w:t>Need to be able to read all tutorials and examples easily</w:t>
+      </w:r>
     </w:p>
     <w:p/>
     <w:p>
@@ -427,17 +523,2195 @@
       </w:r>
     </w:p>
     <w:p>
-      <w:r>
+      <w:pPr>
         <w:rPr>
           <w:rFonts w:ascii="Consolas" w:hAnsi="Consolas" w:cs="Consolas"/>
           <w:color w:val="000000"/>
           <w:sz w:val="24"/>
           <w:szCs w:val="24"/>
+        </w:rPr>
+      </w:pPr>
+      <w:r>
+        <w:rPr>
+          <w:rFonts w:ascii="Consolas" w:hAnsi="Consolas" w:cs="Consolas"/>
+          <w:color w:val="000000"/>
+          <w:sz w:val="24"/>
+          <w:szCs w:val="24"/>
           <w:highlight w:val="lightGray"/>
         </w:rPr>
         <w:t>Shape3DCompileRetained</w:t>
       </w:r>
     </w:p>
+    <w:p>
+      <w:pPr>
+        <w:rPr>
+          <w:rFonts w:ascii="Consolas" w:hAnsi="Consolas" w:cs="Consolas"/>
+          <w:color w:val="000000"/>
+          <w:sz w:val="24"/>
+          <w:szCs w:val="24"/>
+        </w:rPr>
+      </w:pPr>
+    </w:p>
+    <w:p>
+      <w:pPr>
+        <w:rPr>
+          <w:rFonts w:ascii="Consolas" w:hAnsi="Consolas" w:cs="Consolas"/>
+          <w:color w:val="000000"/>
+          <w:sz w:val="24"/>
+          <w:szCs w:val="24"/>
+        </w:rPr>
+      </w:pPr>
+    </w:p>
+    <w:p>
+      <w:pPr>
+        <w:rPr>
+          <w:rFonts w:ascii="Consolas" w:hAnsi="Consolas" w:cs="Consolas"/>
+          <w:color w:val="000000"/>
+          <w:sz w:val="24"/>
+          <w:szCs w:val="24"/>
+        </w:rPr>
+      </w:pPr>
+    </w:p>
+    <w:p>
+      <w:pPr>
+        <w:spacing w:after="0" w:line="240" w:lineRule="auto"/>
+        <w:rPr>
+          <w:rFonts w:ascii="Times New Roman" w:eastAsia="Times New Roman" w:hAnsi="Times New Roman" w:cs="Times New Roman"/>
+          <w:color w:val="00B050"/>
+          <w:sz w:val="24"/>
+          <w:szCs w:val="24"/>
+          <w:lang w:eastAsia="en-NZ"/>
+        </w:rPr>
+      </w:pPr>
+      <w:r>
+        <w:rPr>
+          <w:rFonts w:ascii="Courier New" w:eastAsia="Times New Roman" w:hAnsi="Courier New" w:cs="Courier New"/>
+          <w:color w:val="00B050"/>
+          <w:sz w:val="20"/>
+          <w:szCs w:val="20"/>
+          <w:lang w:eastAsia="en-NZ"/>
+        </w:rPr>
+        <w:t>// setup the first texture unit to use the texture</w:t>
+      </w:r>
+    </w:p>
+    <w:p>
+      <w:pPr>
+        <w:spacing w:after="0" w:line="240" w:lineRule="auto"/>
+        <w:rPr>
+          <w:rFonts w:ascii="Times New Roman" w:eastAsia="Times New Roman" w:hAnsi="Times New Roman" w:cs="Times New Roman"/>
+          <w:color w:val="FF0000"/>
+          <w:sz w:val="24"/>
+          <w:szCs w:val="24"/>
+          <w:lang w:eastAsia="en-NZ"/>
+        </w:rPr>
+      </w:pPr>
+      <w:proofErr w:type="spellStart"/>
+      <w:proofErr w:type="gramStart"/>
+      <w:r>
+        <w:rPr>
+          <w:rFonts w:ascii="Courier New" w:eastAsia="Times New Roman" w:hAnsi="Courier New" w:cs="Courier New"/>
+          <w:color w:val="FF0000"/>
+          <w:sz w:val="20"/>
+          <w:szCs w:val="20"/>
+          <w:lang w:eastAsia="en-NZ"/>
+        </w:rPr>
+        <w:t>glActiveTexture</w:t>
+      </w:r>
+      <w:proofErr w:type="spellEnd"/>
+      <w:r>
+        <w:rPr>
+          <w:rFonts w:ascii="Courier New" w:eastAsia="Times New Roman" w:hAnsi="Courier New" w:cs="Courier New"/>
+          <w:color w:val="FF0000"/>
+          <w:sz w:val="20"/>
+          <w:szCs w:val="20"/>
+          <w:lang w:eastAsia="en-NZ"/>
+        </w:rPr>
+        <w:t>(</w:t>
+      </w:r>
+      <w:proofErr w:type="gramEnd"/>
+      <w:r>
+        <w:rPr>
+          <w:rFonts w:ascii="Courier New" w:eastAsia="Times New Roman" w:hAnsi="Courier New" w:cs="Courier New"/>
+          <w:color w:val="FF0000"/>
+          <w:sz w:val="20"/>
+          <w:szCs w:val="20"/>
+          <w:lang w:eastAsia="en-NZ"/>
+        </w:rPr>
+        <w:t xml:space="preserve"> GL_TEXTURE0);</w:t>
+      </w:r>
+    </w:p>
+    <w:p>
+      <w:pPr>
+        <w:spacing w:after="0" w:line="240" w:lineRule="auto"/>
+        <w:rPr>
+          <w:rFonts w:ascii="Times New Roman" w:eastAsia="Times New Roman" w:hAnsi="Times New Roman" w:cs="Times New Roman"/>
+          <w:color w:val="FF0000"/>
+          <w:sz w:val="24"/>
+          <w:szCs w:val="24"/>
+          <w:lang w:eastAsia="en-NZ"/>
+        </w:rPr>
+      </w:pPr>
+      <w:proofErr w:type="spellStart"/>
+      <w:proofErr w:type="gramStart"/>
+      <w:r>
+        <w:rPr>
+          <w:rFonts w:ascii="Courier New" w:eastAsia="Times New Roman" w:hAnsi="Courier New" w:cs="Courier New"/>
+          <w:color w:val="FF0000"/>
+          <w:sz w:val="20"/>
+          <w:szCs w:val="20"/>
+          <w:lang w:eastAsia="en-NZ"/>
+        </w:rPr>
+        <w:t>glBindTexture</w:t>
+      </w:r>
+      <w:proofErr w:type="spellEnd"/>
+      <w:r>
+        <w:rPr>
+          <w:rFonts w:ascii="Courier New" w:eastAsia="Times New Roman" w:hAnsi="Courier New" w:cs="Courier New"/>
+          <w:color w:val="FF0000"/>
+          <w:sz w:val="20"/>
+          <w:szCs w:val="20"/>
+          <w:lang w:eastAsia="en-NZ"/>
+        </w:rPr>
+        <w:t>(</w:t>
+      </w:r>
+      <w:proofErr w:type="gramEnd"/>
+      <w:r>
+        <w:rPr>
+          <w:rFonts w:ascii="Courier New" w:eastAsia="Times New Roman" w:hAnsi="Courier New" w:cs="Courier New"/>
+          <w:color w:val="FF0000"/>
+          <w:sz w:val="20"/>
+          <w:szCs w:val="20"/>
+          <w:lang w:eastAsia="en-NZ"/>
+        </w:rPr>
+        <w:t xml:space="preserve"> GL_TEXTURE_2D, </w:t>
+      </w:r>
+      <w:proofErr w:type="spellStart"/>
+      <w:r>
+        <w:rPr>
+          <w:rFonts w:ascii="Courier New" w:eastAsia="Times New Roman" w:hAnsi="Courier New" w:cs="Courier New"/>
+          <w:color w:val="FF0000"/>
+          <w:sz w:val="20"/>
+          <w:szCs w:val="20"/>
+          <w:lang w:eastAsia="en-NZ"/>
+        </w:rPr>
+        <w:t>textureName</w:t>
+      </w:r>
+      <w:proofErr w:type="spellEnd"/>
+      <w:r>
+        <w:rPr>
+          <w:rFonts w:ascii="Courier New" w:eastAsia="Times New Roman" w:hAnsi="Courier New" w:cs="Courier New"/>
+          <w:color w:val="FF0000"/>
+          <w:sz w:val="20"/>
+          <w:szCs w:val="20"/>
+          <w:lang w:eastAsia="en-NZ"/>
+        </w:rPr>
+        <w:t>);</w:t>
+      </w:r>
+    </w:p>
+    <w:p>
+      <w:pPr>
+        <w:spacing w:after="0" w:line="240" w:lineRule="auto"/>
+        <w:rPr>
+          <w:rFonts w:ascii="Times New Roman" w:eastAsia="Times New Roman" w:hAnsi="Times New Roman" w:cs="Times New Roman"/>
+          <w:sz w:val="24"/>
+          <w:szCs w:val="24"/>
+          <w:lang w:eastAsia="en-NZ"/>
+        </w:rPr>
+      </w:pPr>
+      <w:r>
+        <w:rPr>
+          <w:rFonts w:ascii="Times New Roman" w:eastAsia="Times New Roman" w:hAnsi="Times New Roman" w:cs="Times New Roman"/>
+          <w:sz w:val="24"/>
+          <w:szCs w:val="24"/>
+          <w:lang w:eastAsia="en-NZ"/>
+        </w:rPr>
+        <w:t> </w:t>
+      </w:r>
+    </w:p>
+    <w:p>
+      <w:pPr>
+        <w:spacing w:after="0" w:line="240" w:lineRule="auto"/>
+        <w:rPr>
+          <w:rFonts w:ascii="Times New Roman" w:eastAsia="Times New Roman" w:hAnsi="Times New Roman" w:cs="Times New Roman"/>
+          <w:color w:val="00B050"/>
+          <w:sz w:val="24"/>
+          <w:szCs w:val="24"/>
+          <w:lang w:eastAsia="en-NZ"/>
+        </w:rPr>
+      </w:pPr>
+      <w:r>
+        <w:rPr>
+          <w:rFonts w:ascii="Courier New" w:eastAsia="Times New Roman" w:hAnsi="Courier New" w:cs="Courier New"/>
+          <w:color w:val="00B050"/>
+          <w:sz w:val="20"/>
+          <w:szCs w:val="20"/>
+          <w:lang w:eastAsia="en-NZ"/>
+        </w:rPr>
+        <w:t>// setup the first texture unit to use the texture</w:t>
+      </w:r>
+    </w:p>
+    <w:p>
+      <w:pPr>
+        <w:spacing w:after="0" w:line="240" w:lineRule="auto"/>
+        <w:rPr>
+          <w:rFonts w:ascii="Times New Roman" w:eastAsia="Times New Roman" w:hAnsi="Times New Roman" w:cs="Times New Roman"/>
+          <w:color w:val="0070C0"/>
+          <w:sz w:val="24"/>
+          <w:szCs w:val="24"/>
+          <w:lang w:eastAsia="en-NZ"/>
+        </w:rPr>
+      </w:pPr>
+      <w:proofErr w:type="spellStart"/>
+      <w:proofErr w:type="gramStart"/>
+      <w:r>
+        <w:rPr>
+          <w:rFonts w:ascii="Courier New" w:eastAsia="Times New Roman" w:hAnsi="Courier New" w:cs="Courier New"/>
+          <w:color w:val="0070C0"/>
+          <w:sz w:val="20"/>
+          <w:szCs w:val="20"/>
+          <w:lang w:eastAsia="en-NZ"/>
+        </w:rPr>
+        <w:t>glActiveTexture</w:t>
+      </w:r>
+      <w:proofErr w:type="spellEnd"/>
+      <w:r>
+        <w:rPr>
+          <w:rFonts w:ascii="Courier New" w:eastAsia="Times New Roman" w:hAnsi="Courier New" w:cs="Courier New"/>
+          <w:color w:val="0070C0"/>
+          <w:sz w:val="20"/>
+          <w:szCs w:val="20"/>
+          <w:lang w:eastAsia="en-NZ"/>
+        </w:rPr>
+        <w:t>(</w:t>
+      </w:r>
+      <w:proofErr w:type="gramEnd"/>
+      <w:r>
+        <w:rPr>
+          <w:rFonts w:ascii="Courier New" w:eastAsia="Times New Roman" w:hAnsi="Courier New" w:cs="Courier New"/>
+          <w:color w:val="0070C0"/>
+          <w:sz w:val="20"/>
+          <w:szCs w:val="20"/>
+          <w:lang w:eastAsia="en-NZ"/>
+        </w:rPr>
+        <w:t xml:space="preserve"> GL_TEXTURE0);</w:t>
+      </w:r>
+    </w:p>
+    <w:p>
+      <w:pPr>
+        <w:spacing w:after="0" w:line="240" w:lineRule="auto"/>
+        <w:rPr>
+          <w:rFonts w:ascii="Times New Roman" w:eastAsia="Times New Roman" w:hAnsi="Times New Roman" w:cs="Times New Roman"/>
+          <w:color w:val="0070C0"/>
+          <w:sz w:val="24"/>
+          <w:szCs w:val="24"/>
+          <w:lang w:eastAsia="en-NZ"/>
+        </w:rPr>
+      </w:pPr>
+      <w:proofErr w:type="spellStart"/>
+      <w:proofErr w:type="gramStart"/>
+      <w:r>
+        <w:rPr>
+          <w:rFonts w:ascii="Courier New" w:eastAsia="Times New Roman" w:hAnsi="Courier New" w:cs="Courier New"/>
+          <w:color w:val="0070C0"/>
+          <w:sz w:val="20"/>
+          <w:szCs w:val="20"/>
+          <w:lang w:eastAsia="en-NZ"/>
+        </w:rPr>
+        <w:t>glBindTexture</w:t>
+      </w:r>
+      <w:proofErr w:type="spellEnd"/>
+      <w:r>
+        <w:rPr>
+          <w:rFonts w:ascii="Courier New" w:eastAsia="Times New Roman" w:hAnsi="Courier New" w:cs="Courier New"/>
+          <w:color w:val="0070C0"/>
+          <w:sz w:val="20"/>
+          <w:szCs w:val="20"/>
+          <w:lang w:eastAsia="en-NZ"/>
+        </w:rPr>
+        <w:t>(</w:t>
+      </w:r>
+      <w:proofErr w:type="gramEnd"/>
+      <w:r>
+        <w:rPr>
+          <w:rFonts w:ascii="Courier New" w:eastAsia="Times New Roman" w:hAnsi="Courier New" w:cs="Courier New"/>
+          <w:color w:val="0070C0"/>
+          <w:sz w:val="20"/>
+          <w:szCs w:val="20"/>
+          <w:lang w:eastAsia="en-NZ"/>
+        </w:rPr>
+        <w:t xml:space="preserve"> GL_TEXTURE_2D, </w:t>
+      </w:r>
+      <w:proofErr w:type="spellStart"/>
+      <w:r>
+        <w:rPr>
+          <w:rFonts w:ascii="Courier New" w:eastAsia="Times New Roman" w:hAnsi="Courier New" w:cs="Courier New"/>
+          <w:color w:val="0070C0"/>
+          <w:sz w:val="20"/>
+          <w:szCs w:val="20"/>
+          <w:lang w:eastAsia="en-NZ"/>
+        </w:rPr>
+        <w:t>textureName</w:t>
+      </w:r>
+      <w:proofErr w:type="spellEnd"/>
+      <w:r>
+        <w:rPr>
+          <w:rFonts w:ascii="Courier New" w:eastAsia="Times New Roman" w:hAnsi="Courier New" w:cs="Courier New"/>
+          <w:color w:val="0070C0"/>
+          <w:sz w:val="20"/>
+          <w:szCs w:val="20"/>
+          <w:lang w:eastAsia="en-NZ"/>
+        </w:rPr>
+        <w:t>);</w:t>
+      </w:r>
+    </w:p>
+    <w:p>
+      <w:pPr>
+        <w:spacing w:after="0" w:line="240" w:lineRule="auto"/>
+        <w:rPr>
+          <w:rFonts w:ascii="Times New Roman" w:eastAsia="Times New Roman" w:hAnsi="Times New Roman" w:cs="Times New Roman"/>
+          <w:sz w:val="24"/>
+          <w:szCs w:val="24"/>
+          <w:lang w:eastAsia="en-NZ"/>
+        </w:rPr>
+      </w:pPr>
+      <w:r>
+        <w:rPr>
+          <w:rFonts w:ascii="Times New Roman" w:eastAsia="Times New Roman" w:hAnsi="Times New Roman" w:cs="Times New Roman"/>
+          <w:sz w:val="24"/>
+          <w:szCs w:val="24"/>
+          <w:lang w:eastAsia="en-NZ"/>
+        </w:rPr>
+        <w:t> </w:t>
+      </w:r>
+    </w:p>
+    <w:p>
+      <w:pPr>
+        <w:spacing w:after="0" w:line="240" w:lineRule="auto"/>
+        <w:rPr>
+          <w:rFonts w:ascii="Times New Roman" w:eastAsia="Times New Roman" w:hAnsi="Times New Roman" w:cs="Times New Roman"/>
+          <w:color w:val="00B050"/>
+          <w:sz w:val="24"/>
+          <w:szCs w:val="24"/>
+          <w:lang w:eastAsia="en-NZ"/>
+        </w:rPr>
+      </w:pPr>
+      <w:r>
+        <w:rPr>
+          <w:rFonts w:ascii="Courier New" w:eastAsia="Times New Roman" w:hAnsi="Courier New" w:cs="Courier New"/>
+          <w:color w:val="00B050"/>
+          <w:sz w:val="20"/>
+          <w:szCs w:val="20"/>
+          <w:lang w:eastAsia="en-NZ"/>
+        </w:rPr>
+        <w:t>// enable the program</w:t>
+      </w:r>
+    </w:p>
+    <w:p>
+      <w:pPr>
+        <w:spacing w:after="0" w:line="240" w:lineRule="auto"/>
+        <w:rPr>
+          <w:rFonts w:ascii="Times New Roman" w:eastAsia="Times New Roman" w:hAnsi="Times New Roman" w:cs="Times New Roman"/>
+          <w:color w:val="0070C0"/>
+          <w:sz w:val="24"/>
+          <w:szCs w:val="24"/>
+          <w:lang w:eastAsia="en-NZ"/>
+        </w:rPr>
+      </w:pPr>
+      <w:proofErr w:type="spellStart"/>
+      <w:proofErr w:type="gramStart"/>
+      <w:r>
+        <w:rPr>
+          <w:rFonts w:ascii="Courier New" w:eastAsia="Times New Roman" w:hAnsi="Courier New" w:cs="Courier New"/>
+          <w:color w:val="0070C0"/>
+          <w:sz w:val="20"/>
+          <w:szCs w:val="20"/>
+          <w:lang w:eastAsia="en-NZ"/>
+        </w:rPr>
+        <w:t>glUseProgram</w:t>
+      </w:r>
+      <w:proofErr w:type="spellEnd"/>
+      <w:r>
+        <w:rPr>
+          <w:rFonts w:ascii="Courier New" w:eastAsia="Times New Roman" w:hAnsi="Courier New" w:cs="Courier New"/>
+          <w:color w:val="0070C0"/>
+          <w:sz w:val="20"/>
+          <w:szCs w:val="20"/>
+          <w:lang w:eastAsia="en-NZ"/>
+        </w:rPr>
+        <w:t>(</w:t>
+      </w:r>
+      <w:proofErr w:type="gramEnd"/>
+      <w:r>
+        <w:rPr>
+          <w:rFonts w:ascii="Courier New" w:eastAsia="Times New Roman" w:hAnsi="Courier New" w:cs="Courier New"/>
+          <w:color w:val="0070C0"/>
+          <w:sz w:val="20"/>
+          <w:szCs w:val="20"/>
+          <w:lang w:eastAsia="en-NZ"/>
+        </w:rPr>
+        <w:t xml:space="preserve"> </w:t>
+      </w:r>
+      <w:proofErr w:type="spellStart"/>
+      <w:r>
+        <w:rPr>
+          <w:rFonts w:ascii="Courier New" w:eastAsia="Times New Roman" w:hAnsi="Courier New" w:cs="Courier New"/>
+          <w:color w:val="0070C0"/>
+          <w:sz w:val="20"/>
+          <w:szCs w:val="20"/>
+          <w:lang w:eastAsia="en-NZ"/>
+        </w:rPr>
+        <w:t>basicProgram</w:t>
+      </w:r>
+      <w:proofErr w:type="spellEnd"/>
+      <w:r>
+        <w:rPr>
+          <w:rFonts w:ascii="Courier New" w:eastAsia="Times New Roman" w:hAnsi="Courier New" w:cs="Courier New"/>
+          <w:color w:val="0070C0"/>
+          <w:sz w:val="20"/>
+          <w:szCs w:val="20"/>
+          <w:lang w:eastAsia="en-NZ"/>
+        </w:rPr>
+        <w:t>);</w:t>
+      </w:r>
+    </w:p>
+    <w:p>
+      <w:pPr>
+        <w:spacing w:after="0" w:line="240" w:lineRule="auto"/>
+        <w:rPr>
+          <w:rFonts w:ascii="Courier New" w:eastAsia="Times New Roman" w:hAnsi="Courier New" w:cs="Courier New"/>
+          <w:color w:val="00B050"/>
+          <w:sz w:val="20"/>
+          <w:szCs w:val="20"/>
+          <w:lang w:eastAsia="en-NZ"/>
+        </w:rPr>
+      </w:pPr>
+    </w:p>
+    <w:p>
+      <w:pPr>
+        <w:spacing w:after="0" w:line="240" w:lineRule="auto"/>
+        <w:rPr>
+          <w:rFonts w:ascii="Courier New" w:eastAsia="Times New Roman" w:hAnsi="Courier New" w:cs="Courier New"/>
+          <w:color w:val="00B050"/>
+          <w:sz w:val="20"/>
+          <w:szCs w:val="20"/>
+          <w:lang w:eastAsia="en-NZ"/>
+        </w:rPr>
+      </w:pPr>
+    </w:p>
+    <w:p>
+      <w:pPr>
+        <w:spacing w:after="0" w:line="240" w:lineRule="auto"/>
+        <w:rPr>
+          <w:rFonts w:ascii="Times New Roman" w:eastAsia="Times New Roman" w:hAnsi="Times New Roman" w:cs="Times New Roman"/>
+          <w:color w:val="00B050"/>
+          <w:sz w:val="24"/>
+          <w:szCs w:val="24"/>
+          <w:lang w:eastAsia="en-NZ"/>
+        </w:rPr>
+      </w:pPr>
+      <w:r>
+        <w:rPr>
+          <w:rFonts w:ascii="Courier New" w:eastAsia="Times New Roman" w:hAnsi="Courier New" w:cs="Courier New"/>
+          <w:color w:val="00B050"/>
+          <w:sz w:val="20"/>
+          <w:szCs w:val="20"/>
+          <w:lang w:eastAsia="en-NZ"/>
+        </w:rPr>
+        <w:t>// enable and send vertex position attribute data</w:t>
+      </w:r>
+    </w:p>
+    <w:p>
+      <w:pPr>
+        <w:spacing w:after="0" w:line="240" w:lineRule="auto"/>
+        <w:rPr>
+          <w:rFonts w:ascii="Times New Roman" w:eastAsia="Times New Roman" w:hAnsi="Times New Roman" w:cs="Times New Roman"/>
+          <w:color w:val="FF0000"/>
+          <w:sz w:val="24"/>
+          <w:szCs w:val="24"/>
+          <w:lang w:eastAsia="en-NZ"/>
+        </w:rPr>
+      </w:pPr>
+      <w:proofErr w:type="spellStart"/>
+      <w:proofErr w:type="gramStart"/>
+      <w:r>
+        <w:rPr>
+          <w:rFonts w:ascii="Courier New" w:eastAsia="Times New Roman" w:hAnsi="Courier New" w:cs="Courier New"/>
+          <w:color w:val="FF0000"/>
+          <w:sz w:val="20"/>
+          <w:szCs w:val="20"/>
+          <w:lang w:eastAsia="en-NZ"/>
+        </w:rPr>
+        <w:t>glEnableClientState</w:t>
+      </w:r>
+      <w:proofErr w:type="spellEnd"/>
+      <w:r>
+        <w:rPr>
+          <w:rFonts w:ascii="Courier New" w:eastAsia="Times New Roman" w:hAnsi="Courier New" w:cs="Courier New"/>
+          <w:color w:val="FF0000"/>
+          <w:sz w:val="20"/>
+          <w:szCs w:val="20"/>
+          <w:lang w:eastAsia="en-NZ"/>
+        </w:rPr>
+        <w:t>(</w:t>
+      </w:r>
+      <w:proofErr w:type="gramEnd"/>
+      <w:r>
+        <w:rPr>
+          <w:rFonts w:ascii="Courier New" w:eastAsia="Times New Roman" w:hAnsi="Courier New" w:cs="Courier New"/>
+          <w:color w:val="FF0000"/>
+          <w:sz w:val="20"/>
+          <w:szCs w:val="20"/>
+          <w:lang w:eastAsia="en-NZ"/>
+        </w:rPr>
+        <w:t xml:space="preserve"> GL_VERTEX_ARRAY);</w:t>
+      </w:r>
+    </w:p>
+    <w:p>
+      <w:pPr>
+        <w:spacing w:after="0" w:line="240" w:lineRule="auto"/>
+        <w:rPr>
+          <w:rFonts w:ascii="Times New Roman" w:eastAsia="Times New Roman" w:hAnsi="Times New Roman" w:cs="Times New Roman"/>
+          <w:color w:val="FF0000"/>
+          <w:sz w:val="24"/>
+          <w:szCs w:val="24"/>
+          <w:lang w:eastAsia="en-NZ"/>
+        </w:rPr>
+      </w:pPr>
+      <w:proofErr w:type="spellStart"/>
+      <w:proofErr w:type="gramStart"/>
+      <w:r>
+        <w:rPr>
+          <w:rFonts w:ascii="Courier New" w:eastAsia="Times New Roman" w:hAnsi="Courier New" w:cs="Courier New"/>
+          <w:color w:val="FF0000"/>
+          <w:sz w:val="20"/>
+          <w:szCs w:val="20"/>
+          <w:lang w:eastAsia="en-NZ"/>
+        </w:rPr>
+        <w:t>glVertexPointer</w:t>
+      </w:r>
+      <w:proofErr w:type="spellEnd"/>
+      <w:r>
+        <w:rPr>
+          <w:rFonts w:ascii="Courier New" w:eastAsia="Times New Roman" w:hAnsi="Courier New" w:cs="Courier New"/>
+          <w:color w:val="FF0000"/>
+          <w:sz w:val="20"/>
+          <w:szCs w:val="20"/>
+          <w:lang w:eastAsia="en-NZ"/>
+        </w:rPr>
+        <w:t>(</w:t>
+      </w:r>
+      <w:proofErr w:type="gramEnd"/>
+      <w:r>
+        <w:rPr>
+          <w:rFonts w:ascii="Courier New" w:eastAsia="Times New Roman" w:hAnsi="Courier New" w:cs="Courier New"/>
+          <w:color w:val="FF0000"/>
+          <w:sz w:val="20"/>
+          <w:szCs w:val="20"/>
+          <w:lang w:eastAsia="en-NZ"/>
+        </w:rPr>
+        <w:t xml:space="preserve"> 3, GL_FLOAT, </w:t>
+      </w:r>
+      <w:proofErr w:type="spellStart"/>
+      <w:r>
+        <w:rPr>
+          <w:rFonts w:ascii="Courier New" w:eastAsia="Times New Roman" w:hAnsi="Courier New" w:cs="Courier New"/>
+          <w:color w:val="FF0000"/>
+          <w:sz w:val="20"/>
+          <w:szCs w:val="20"/>
+          <w:lang w:eastAsia="en-NZ"/>
+        </w:rPr>
+        <w:t>sizeof</w:t>
+      </w:r>
+      <w:proofErr w:type="spellEnd"/>
+      <w:r>
+        <w:rPr>
+          <w:rFonts w:ascii="Courier New" w:eastAsia="Times New Roman" w:hAnsi="Courier New" w:cs="Courier New"/>
+          <w:color w:val="FF0000"/>
+          <w:sz w:val="20"/>
+          <w:szCs w:val="20"/>
+          <w:lang w:eastAsia="en-NZ"/>
+        </w:rPr>
+        <w:t>(vertex), &amp;cube[0].position);</w:t>
+      </w:r>
+    </w:p>
+    <w:p>
+      <w:pPr>
+        <w:spacing w:after="0" w:line="240" w:lineRule="auto"/>
+        <w:rPr>
+          <w:rFonts w:ascii="Times New Roman" w:eastAsia="Times New Roman" w:hAnsi="Times New Roman" w:cs="Times New Roman"/>
+          <w:sz w:val="24"/>
+          <w:szCs w:val="24"/>
+          <w:lang w:eastAsia="en-NZ"/>
+        </w:rPr>
+      </w:pPr>
+      <w:r>
+        <w:rPr>
+          <w:rFonts w:ascii="Times New Roman" w:eastAsia="Times New Roman" w:hAnsi="Times New Roman" w:cs="Times New Roman"/>
+          <w:sz w:val="24"/>
+          <w:szCs w:val="24"/>
+          <w:lang w:eastAsia="en-NZ"/>
+        </w:rPr>
+        <w:t> </w:t>
+      </w:r>
+    </w:p>
+    <w:p>
+      <w:pPr>
+        <w:spacing w:after="0" w:line="240" w:lineRule="auto"/>
+        <w:rPr>
+          <w:rFonts w:ascii="Times New Roman" w:eastAsia="Times New Roman" w:hAnsi="Times New Roman" w:cs="Times New Roman"/>
+          <w:color w:val="00B050"/>
+          <w:sz w:val="24"/>
+          <w:szCs w:val="24"/>
+          <w:lang w:eastAsia="en-NZ"/>
+        </w:rPr>
+      </w:pPr>
+      <w:r>
+        <w:rPr>
+          <w:rFonts w:ascii="Courier New" w:eastAsia="Times New Roman" w:hAnsi="Courier New" w:cs="Courier New"/>
+          <w:color w:val="00B050"/>
+          <w:sz w:val="20"/>
+          <w:szCs w:val="20"/>
+          <w:lang w:eastAsia="en-NZ"/>
+        </w:rPr>
+        <w:t xml:space="preserve">//vertex </w:t>
+      </w:r>
+      <w:proofErr w:type="gramStart"/>
+      <w:r>
+        <w:rPr>
+          <w:rFonts w:ascii="Courier New" w:eastAsia="Times New Roman" w:hAnsi="Courier New" w:cs="Courier New"/>
+          <w:color w:val="00B050"/>
+          <w:sz w:val="20"/>
+          <w:szCs w:val="20"/>
+          <w:lang w:eastAsia="en-NZ"/>
+        </w:rPr>
+        <w:t>position attribute</w:t>
+      </w:r>
+      <w:proofErr w:type="gramEnd"/>
+      <w:r>
+        <w:rPr>
+          <w:rFonts w:ascii="Courier New" w:eastAsia="Times New Roman" w:hAnsi="Courier New" w:cs="Courier New"/>
+          <w:color w:val="00B050"/>
+          <w:sz w:val="20"/>
+          <w:szCs w:val="20"/>
+          <w:lang w:eastAsia="en-NZ"/>
+        </w:rPr>
+        <w:t xml:space="preserve"> data</w:t>
+      </w:r>
+    </w:p>
+    <w:p>
+      <w:pPr>
+        <w:spacing w:after="0" w:line="240" w:lineRule="auto"/>
+        <w:rPr>
+          <w:rFonts w:ascii="Times New Roman" w:eastAsia="Times New Roman" w:hAnsi="Times New Roman" w:cs="Times New Roman"/>
+          <w:color w:val="0070C0"/>
+          <w:sz w:val="24"/>
+          <w:szCs w:val="24"/>
+          <w:lang w:eastAsia="en-NZ"/>
+        </w:rPr>
+      </w:pPr>
+      <w:proofErr w:type="spellStart"/>
+      <w:r>
+        <w:rPr>
+          <w:rFonts w:ascii="Courier New" w:eastAsia="Times New Roman" w:hAnsi="Courier New" w:cs="Courier New"/>
+          <w:color w:val="0070C0"/>
+          <w:sz w:val="20"/>
+          <w:szCs w:val="20"/>
+          <w:lang w:eastAsia="en-NZ"/>
+        </w:rPr>
+        <w:t>glEnableVertexAttribArray</w:t>
+      </w:r>
+      <w:proofErr w:type="spellEnd"/>
+      <w:r>
+        <w:rPr>
+          <w:rFonts w:ascii="Courier New" w:eastAsia="Times New Roman" w:hAnsi="Courier New" w:cs="Courier New"/>
+          <w:color w:val="0070C0"/>
+          <w:sz w:val="20"/>
+          <w:szCs w:val="20"/>
+          <w:lang w:eastAsia="en-NZ"/>
+        </w:rPr>
+        <w:t xml:space="preserve">( </w:t>
+      </w:r>
+      <w:proofErr w:type="spellStart"/>
+      <w:r>
+        <w:rPr>
+          <w:rFonts w:ascii="Courier New" w:eastAsia="Times New Roman" w:hAnsi="Courier New" w:cs="Courier New"/>
+          <w:color w:val="0070C0"/>
+          <w:sz w:val="20"/>
+          <w:szCs w:val="20"/>
+          <w:lang w:eastAsia="en-NZ"/>
+        </w:rPr>
+        <w:t>positionIndex</w:t>
+      </w:r>
+      <w:proofErr w:type="spellEnd"/>
+      <w:r>
+        <w:rPr>
+          <w:rFonts w:ascii="Courier New" w:eastAsia="Times New Roman" w:hAnsi="Courier New" w:cs="Courier New"/>
+          <w:color w:val="0070C0"/>
+          <w:sz w:val="20"/>
+          <w:szCs w:val="20"/>
+          <w:lang w:eastAsia="en-NZ"/>
+        </w:rPr>
+        <w:t>);</w:t>
+      </w:r>
+    </w:p>
+    <w:p>
+      <w:pPr>
+        <w:spacing w:after="0" w:line="240" w:lineRule="auto"/>
+        <w:rPr>
+          <w:rFonts w:ascii="Times New Roman" w:eastAsia="Times New Roman" w:hAnsi="Times New Roman" w:cs="Times New Roman"/>
+          <w:color w:val="0070C0"/>
+          <w:sz w:val="24"/>
+          <w:szCs w:val="24"/>
+          <w:lang w:eastAsia="en-NZ"/>
+        </w:rPr>
+      </w:pPr>
+      <w:proofErr w:type="spellStart"/>
+      <w:proofErr w:type="gramStart"/>
+      <w:r>
+        <w:rPr>
+          <w:rFonts w:ascii="Courier New" w:eastAsia="Times New Roman" w:hAnsi="Courier New" w:cs="Courier New"/>
+          <w:color w:val="0070C0"/>
+          <w:sz w:val="20"/>
+          <w:szCs w:val="20"/>
+          <w:lang w:eastAsia="en-NZ"/>
+        </w:rPr>
+        <w:t>glVertexAttribPointer</w:t>
+      </w:r>
+      <w:proofErr w:type="spellEnd"/>
+      <w:r>
+        <w:rPr>
+          <w:rFonts w:ascii="Courier New" w:eastAsia="Times New Roman" w:hAnsi="Courier New" w:cs="Courier New"/>
+          <w:color w:val="0070C0"/>
+          <w:sz w:val="20"/>
+          <w:szCs w:val="20"/>
+          <w:lang w:eastAsia="en-NZ"/>
+        </w:rPr>
+        <w:t>(</w:t>
+      </w:r>
+      <w:proofErr w:type="gramEnd"/>
+      <w:r>
+        <w:rPr>
+          <w:rFonts w:ascii="Courier New" w:eastAsia="Times New Roman" w:hAnsi="Courier New" w:cs="Courier New"/>
+          <w:color w:val="0070C0"/>
+          <w:sz w:val="20"/>
+          <w:szCs w:val="20"/>
+          <w:lang w:eastAsia="en-NZ"/>
+        </w:rPr>
+        <w:t xml:space="preserve"> </w:t>
+      </w:r>
+      <w:proofErr w:type="spellStart"/>
+      <w:r>
+        <w:rPr>
+          <w:rFonts w:ascii="Courier New" w:eastAsia="Times New Roman" w:hAnsi="Courier New" w:cs="Courier New"/>
+          <w:color w:val="0070C0"/>
+          <w:sz w:val="20"/>
+          <w:szCs w:val="20"/>
+          <w:lang w:eastAsia="en-NZ"/>
+        </w:rPr>
+        <w:t>positionIndex</w:t>
+      </w:r>
+      <w:proofErr w:type="spellEnd"/>
+      <w:r>
+        <w:rPr>
+          <w:rFonts w:ascii="Courier New" w:eastAsia="Times New Roman" w:hAnsi="Courier New" w:cs="Courier New"/>
+          <w:color w:val="0070C0"/>
+          <w:sz w:val="20"/>
+          <w:szCs w:val="20"/>
+          <w:lang w:eastAsia="en-NZ"/>
+        </w:rPr>
+        <w:t xml:space="preserve">, 3, GL_FLOAT, GL_FALSE, </w:t>
+      </w:r>
+      <w:proofErr w:type="spellStart"/>
+      <w:r>
+        <w:rPr>
+          <w:rFonts w:ascii="Courier New" w:eastAsia="Times New Roman" w:hAnsi="Courier New" w:cs="Courier New"/>
+          <w:color w:val="0070C0"/>
+          <w:sz w:val="20"/>
+          <w:szCs w:val="20"/>
+          <w:lang w:eastAsia="en-NZ"/>
+        </w:rPr>
+        <w:t>sizeof</w:t>
+      </w:r>
+      <w:proofErr w:type="spellEnd"/>
+      <w:r>
+        <w:rPr>
+          <w:rFonts w:ascii="Courier New" w:eastAsia="Times New Roman" w:hAnsi="Courier New" w:cs="Courier New"/>
+          <w:color w:val="0070C0"/>
+          <w:sz w:val="20"/>
+          <w:szCs w:val="20"/>
+          <w:lang w:eastAsia="en-NZ"/>
+        </w:rPr>
+        <w:t>(vertex), &amp;cube[0].position);</w:t>
+      </w:r>
+    </w:p>
+    <w:p>
+      <w:pPr>
+        <w:spacing w:after="0" w:line="240" w:lineRule="auto"/>
+        <w:rPr>
+          <w:rFonts w:ascii="Times New Roman" w:eastAsia="Times New Roman" w:hAnsi="Times New Roman" w:cs="Times New Roman"/>
+          <w:sz w:val="24"/>
+          <w:szCs w:val="24"/>
+          <w:lang w:eastAsia="en-NZ"/>
+        </w:rPr>
+      </w:pPr>
+    </w:p>
+    <w:p>
+      <w:pPr>
+        <w:spacing w:after="0" w:line="240" w:lineRule="auto"/>
+        <w:rPr>
+          <w:rFonts w:ascii="Times New Roman" w:eastAsia="Times New Roman" w:hAnsi="Times New Roman" w:cs="Times New Roman"/>
+          <w:sz w:val="24"/>
+          <w:szCs w:val="24"/>
+          <w:lang w:eastAsia="en-NZ"/>
+        </w:rPr>
+      </w:pPr>
+    </w:p>
+    <w:p>
+      <w:pPr>
+        <w:spacing w:after="0" w:line="240" w:lineRule="auto"/>
+        <w:rPr>
+          <w:rFonts w:ascii="Times New Roman" w:eastAsia="Times New Roman" w:hAnsi="Times New Roman" w:cs="Times New Roman"/>
+          <w:color w:val="00B050"/>
+          <w:sz w:val="24"/>
+          <w:szCs w:val="24"/>
+          <w:lang w:eastAsia="en-NZ"/>
+        </w:rPr>
+      </w:pPr>
+      <w:r>
+        <w:rPr>
+          <w:rFonts w:ascii="Courier New" w:eastAsia="Times New Roman" w:hAnsi="Courier New" w:cs="Courier New"/>
+          <w:color w:val="00B050"/>
+          <w:sz w:val="20"/>
+          <w:szCs w:val="20"/>
+          <w:lang w:eastAsia="en-NZ"/>
+        </w:rPr>
+        <w:t>// enable and send vertex texture coordinate attribute data</w:t>
+      </w:r>
+    </w:p>
+    <w:p>
+      <w:pPr>
+        <w:spacing w:after="0" w:line="240" w:lineRule="auto"/>
+        <w:rPr>
+          <w:rFonts w:ascii="Times New Roman" w:eastAsia="Times New Roman" w:hAnsi="Times New Roman" w:cs="Times New Roman"/>
+          <w:color w:val="FF0000"/>
+          <w:sz w:val="24"/>
+          <w:szCs w:val="24"/>
+          <w:lang w:eastAsia="en-NZ"/>
+        </w:rPr>
+      </w:pPr>
+      <w:proofErr w:type="spellStart"/>
+      <w:proofErr w:type="gramStart"/>
+      <w:r>
+        <w:rPr>
+          <w:rFonts w:ascii="Courier New" w:eastAsia="Times New Roman" w:hAnsi="Courier New" w:cs="Courier New"/>
+          <w:color w:val="FF0000"/>
+          <w:sz w:val="20"/>
+          <w:szCs w:val="20"/>
+          <w:lang w:eastAsia="en-NZ"/>
+        </w:rPr>
+        <w:t>glEnableClientState</w:t>
+      </w:r>
+      <w:proofErr w:type="spellEnd"/>
+      <w:r>
+        <w:rPr>
+          <w:rFonts w:ascii="Courier New" w:eastAsia="Times New Roman" w:hAnsi="Courier New" w:cs="Courier New"/>
+          <w:color w:val="FF0000"/>
+          <w:sz w:val="20"/>
+          <w:szCs w:val="20"/>
+          <w:lang w:eastAsia="en-NZ"/>
+        </w:rPr>
+        <w:t>(</w:t>
+      </w:r>
+      <w:proofErr w:type="gramEnd"/>
+      <w:r>
+        <w:rPr>
+          <w:rFonts w:ascii="Courier New" w:eastAsia="Times New Roman" w:hAnsi="Courier New" w:cs="Courier New"/>
+          <w:color w:val="FF0000"/>
+          <w:sz w:val="20"/>
+          <w:szCs w:val="20"/>
+          <w:lang w:eastAsia="en-NZ"/>
+        </w:rPr>
+        <w:t xml:space="preserve"> GL_TEXTURE_COORD_ARRAY);</w:t>
+      </w:r>
+    </w:p>
+    <w:p>
+      <w:pPr>
+        <w:spacing w:after="0" w:line="240" w:lineRule="auto"/>
+        <w:rPr>
+          <w:rFonts w:ascii="Times New Roman" w:eastAsia="Times New Roman" w:hAnsi="Times New Roman" w:cs="Times New Roman"/>
+          <w:color w:val="FF0000"/>
+          <w:sz w:val="24"/>
+          <w:szCs w:val="24"/>
+          <w:lang w:eastAsia="en-NZ"/>
+        </w:rPr>
+      </w:pPr>
+      <w:proofErr w:type="spellStart"/>
+      <w:r>
+        <w:rPr>
+          <w:rFonts w:ascii="Courier New" w:eastAsia="Times New Roman" w:hAnsi="Courier New" w:cs="Courier New"/>
+          <w:color w:val="FF0000"/>
+          <w:sz w:val="20"/>
+          <w:szCs w:val="20"/>
+          <w:lang w:eastAsia="en-NZ"/>
+        </w:rPr>
+        <w:t>glVertexPointer</w:t>
+      </w:r>
+      <w:proofErr w:type="spellEnd"/>
+      <w:r>
+        <w:rPr>
+          <w:rFonts w:ascii="Courier New" w:eastAsia="Times New Roman" w:hAnsi="Courier New" w:cs="Courier New"/>
+          <w:color w:val="FF0000"/>
+          <w:sz w:val="20"/>
+          <w:szCs w:val="20"/>
+          <w:lang w:eastAsia="en-NZ"/>
+        </w:rPr>
+        <w:t xml:space="preserve">( 2, GL_FLOAT, </w:t>
+      </w:r>
+      <w:proofErr w:type="spellStart"/>
+      <w:r>
+        <w:rPr>
+          <w:rFonts w:ascii="Courier New" w:eastAsia="Times New Roman" w:hAnsi="Courier New" w:cs="Courier New"/>
+          <w:color w:val="FF0000"/>
+          <w:sz w:val="20"/>
+          <w:szCs w:val="20"/>
+          <w:lang w:eastAsia="en-NZ"/>
+        </w:rPr>
+        <w:t>sizeof</w:t>
+      </w:r>
+      <w:proofErr w:type="spellEnd"/>
+      <w:r>
+        <w:rPr>
+          <w:rFonts w:ascii="Courier New" w:eastAsia="Times New Roman" w:hAnsi="Courier New" w:cs="Courier New"/>
+          <w:color w:val="FF0000"/>
+          <w:sz w:val="20"/>
+          <w:szCs w:val="20"/>
+          <w:lang w:eastAsia="en-NZ"/>
+        </w:rPr>
+        <w:t>(vertex), &amp;cube[0].</w:t>
+      </w:r>
+      <w:proofErr w:type="spellStart"/>
+      <w:r>
+        <w:rPr>
+          <w:rFonts w:ascii="Courier New" w:eastAsia="Times New Roman" w:hAnsi="Courier New" w:cs="Courier New"/>
+          <w:color w:val="FF0000"/>
+          <w:sz w:val="20"/>
+          <w:szCs w:val="20"/>
+          <w:lang w:eastAsia="en-NZ"/>
+        </w:rPr>
+        <w:t>textureCoordinate</w:t>
+      </w:r>
+      <w:proofErr w:type="spellEnd"/>
+      <w:r>
+        <w:rPr>
+          <w:rFonts w:ascii="Courier New" w:eastAsia="Times New Roman" w:hAnsi="Courier New" w:cs="Courier New"/>
+          <w:color w:val="FF0000"/>
+          <w:sz w:val="20"/>
+          <w:szCs w:val="20"/>
+          <w:lang w:eastAsia="en-NZ"/>
+        </w:rPr>
+        <w:t>);</w:t>
+      </w:r>
+    </w:p>
+    <w:p>
+      <w:pPr>
+        <w:spacing w:after="0" w:line="240" w:lineRule="auto"/>
+        <w:rPr>
+          <w:rFonts w:ascii="Times New Roman" w:eastAsia="Times New Roman" w:hAnsi="Times New Roman" w:cs="Times New Roman"/>
+          <w:sz w:val="24"/>
+          <w:szCs w:val="24"/>
+          <w:lang w:eastAsia="en-NZ"/>
+        </w:rPr>
+      </w:pPr>
+      <w:r>
+        <w:rPr>
+          <w:rFonts w:ascii="Times New Roman" w:eastAsia="Times New Roman" w:hAnsi="Times New Roman" w:cs="Times New Roman"/>
+          <w:sz w:val="24"/>
+          <w:szCs w:val="24"/>
+          <w:lang w:eastAsia="en-NZ"/>
+        </w:rPr>
+        <w:t> </w:t>
+      </w:r>
+    </w:p>
+    <w:p>
+      <w:pPr>
+        <w:spacing w:after="0" w:line="240" w:lineRule="auto"/>
+        <w:rPr>
+          <w:rFonts w:ascii="Times New Roman" w:eastAsia="Times New Roman" w:hAnsi="Times New Roman" w:cs="Times New Roman"/>
+          <w:color w:val="00B050"/>
+          <w:sz w:val="24"/>
+          <w:szCs w:val="24"/>
+          <w:lang w:eastAsia="en-NZ"/>
+        </w:rPr>
+      </w:pPr>
+      <w:r>
+        <w:rPr>
+          <w:rFonts w:ascii="Courier New" w:eastAsia="Times New Roman" w:hAnsi="Courier New" w:cs="Courier New"/>
+          <w:color w:val="00B050"/>
+          <w:sz w:val="20"/>
+          <w:szCs w:val="20"/>
+          <w:lang w:eastAsia="en-NZ"/>
+        </w:rPr>
+        <w:t>// enable and send vertex texture coordinate attribute data</w:t>
+      </w:r>
+    </w:p>
+    <w:p>
+      <w:pPr>
+        <w:spacing w:after="0" w:line="240" w:lineRule="auto"/>
+        <w:rPr>
+          <w:rFonts w:ascii="Times New Roman" w:eastAsia="Times New Roman" w:hAnsi="Times New Roman" w:cs="Times New Roman"/>
+          <w:color w:val="0070C0"/>
+          <w:sz w:val="24"/>
+          <w:szCs w:val="24"/>
+          <w:lang w:eastAsia="en-NZ"/>
+        </w:rPr>
+      </w:pPr>
+      <w:proofErr w:type="spellStart"/>
+      <w:proofErr w:type="gramStart"/>
+      <w:r>
+        <w:rPr>
+          <w:rFonts w:ascii="Courier New" w:eastAsia="Times New Roman" w:hAnsi="Courier New" w:cs="Courier New"/>
+          <w:color w:val="0070C0"/>
+          <w:sz w:val="20"/>
+          <w:szCs w:val="20"/>
+          <w:lang w:eastAsia="en-NZ"/>
+        </w:rPr>
+        <w:t>glEnableVertexAttribArray</w:t>
+      </w:r>
+      <w:proofErr w:type="spellEnd"/>
+      <w:r>
+        <w:rPr>
+          <w:rFonts w:ascii="Courier New" w:eastAsia="Times New Roman" w:hAnsi="Courier New" w:cs="Courier New"/>
+          <w:color w:val="0070C0"/>
+          <w:sz w:val="20"/>
+          <w:szCs w:val="20"/>
+          <w:lang w:eastAsia="en-NZ"/>
+        </w:rPr>
+        <w:t>(</w:t>
+      </w:r>
+      <w:proofErr w:type="gramEnd"/>
+      <w:r>
+        <w:rPr>
+          <w:rFonts w:ascii="Courier New" w:eastAsia="Times New Roman" w:hAnsi="Courier New" w:cs="Courier New"/>
+          <w:color w:val="0070C0"/>
+          <w:sz w:val="20"/>
+          <w:szCs w:val="20"/>
+          <w:lang w:eastAsia="en-NZ"/>
+        </w:rPr>
+        <w:t xml:space="preserve"> </w:t>
+      </w:r>
+      <w:proofErr w:type="spellStart"/>
+      <w:r>
+        <w:rPr>
+          <w:rFonts w:ascii="Courier New" w:eastAsia="Times New Roman" w:hAnsi="Courier New" w:cs="Courier New"/>
+          <w:color w:val="0070C0"/>
+          <w:sz w:val="20"/>
+          <w:szCs w:val="20"/>
+          <w:lang w:eastAsia="en-NZ"/>
+        </w:rPr>
+        <w:t>textureCoordIndex</w:t>
+      </w:r>
+      <w:proofErr w:type="spellEnd"/>
+      <w:r>
+        <w:rPr>
+          <w:rFonts w:ascii="Courier New" w:eastAsia="Times New Roman" w:hAnsi="Courier New" w:cs="Courier New"/>
+          <w:color w:val="0070C0"/>
+          <w:sz w:val="20"/>
+          <w:szCs w:val="20"/>
+          <w:lang w:eastAsia="en-NZ"/>
+        </w:rPr>
+        <w:t>);</w:t>
+      </w:r>
+    </w:p>
+    <w:p>
+      <w:pPr>
+        <w:spacing w:after="0" w:line="240" w:lineRule="auto"/>
+        <w:rPr>
+          <w:rFonts w:ascii="Times New Roman" w:eastAsia="Times New Roman" w:hAnsi="Times New Roman" w:cs="Times New Roman"/>
+          <w:color w:val="0070C0"/>
+          <w:sz w:val="24"/>
+          <w:szCs w:val="24"/>
+          <w:lang w:eastAsia="en-NZ"/>
+        </w:rPr>
+      </w:pPr>
+      <w:proofErr w:type="spellStart"/>
+      <w:proofErr w:type="gramStart"/>
+      <w:r>
+        <w:rPr>
+          <w:rFonts w:ascii="Courier New" w:eastAsia="Times New Roman" w:hAnsi="Courier New" w:cs="Courier New"/>
+          <w:color w:val="0070C0"/>
+          <w:sz w:val="20"/>
+          <w:szCs w:val="20"/>
+          <w:lang w:eastAsia="en-NZ"/>
+        </w:rPr>
+        <w:t>glVertexAttribPointer</w:t>
+      </w:r>
+      <w:proofErr w:type="spellEnd"/>
+      <w:r>
+        <w:rPr>
+          <w:rFonts w:ascii="Courier New" w:eastAsia="Times New Roman" w:hAnsi="Courier New" w:cs="Courier New"/>
+          <w:color w:val="0070C0"/>
+          <w:sz w:val="20"/>
+          <w:szCs w:val="20"/>
+          <w:lang w:eastAsia="en-NZ"/>
+        </w:rPr>
+        <w:t>(</w:t>
+      </w:r>
+      <w:proofErr w:type="gramEnd"/>
+      <w:r>
+        <w:rPr>
+          <w:rFonts w:ascii="Courier New" w:eastAsia="Times New Roman" w:hAnsi="Courier New" w:cs="Courier New"/>
+          <w:color w:val="0070C0"/>
+          <w:sz w:val="20"/>
+          <w:szCs w:val="20"/>
+          <w:lang w:eastAsia="en-NZ"/>
+        </w:rPr>
+        <w:t xml:space="preserve"> </w:t>
+      </w:r>
+      <w:proofErr w:type="spellStart"/>
+      <w:r>
+        <w:rPr>
+          <w:rFonts w:ascii="Courier New" w:eastAsia="Times New Roman" w:hAnsi="Courier New" w:cs="Courier New"/>
+          <w:color w:val="0070C0"/>
+          <w:sz w:val="20"/>
+          <w:szCs w:val="20"/>
+          <w:lang w:eastAsia="en-NZ"/>
+        </w:rPr>
+        <w:t>textureCoordIndex</w:t>
+      </w:r>
+      <w:proofErr w:type="spellEnd"/>
+      <w:r>
+        <w:rPr>
+          <w:rFonts w:ascii="Courier New" w:eastAsia="Times New Roman" w:hAnsi="Courier New" w:cs="Courier New"/>
+          <w:color w:val="0070C0"/>
+          <w:sz w:val="20"/>
+          <w:szCs w:val="20"/>
+          <w:lang w:eastAsia="en-NZ"/>
+        </w:rPr>
+        <w:t xml:space="preserve">, 2, GL_FLOAT, GL_FALSE, </w:t>
+      </w:r>
+      <w:proofErr w:type="spellStart"/>
+      <w:r>
+        <w:rPr>
+          <w:rFonts w:ascii="Courier New" w:eastAsia="Times New Roman" w:hAnsi="Courier New" w:cs="Courier New"/>
+          <w:color w:val="0070C0"/>
+          <w:sz w:val="20"/>
+          <w:szCs w:val="20"/>
+          <w:lang w:eastAsia="en-NZ"/>
+        </w:rPr>
+        <w:t>sizeof</w:t>
+      </w:r>
+      <w:proofErr w:type="spellEnd"/>
+      <w:r>
+        <w:rPr>
+          <w:rFonts w:ascii="Courier New" w:eastAsia="Times New Roman" w:hAnsi="Courier New" w:cs="Courier New"/>
+          <w:color w:val="0070C0"/>
+          <w:sz w:val="20"/>
+          <w:szCs w:val="20"/>
+          <w:lang w:eastAsia="en-NZ"/>
+        </w:rPr>
+        <w:t>(vertex), &amp;cube[0].</w:t>
+      </w:r>
+      <w:proofErr w:type="spellStart"/>
+      <w:r>
+        <w:rPr>
+          <w:rFonts w:ascii="Courier New" w:eastAsia="Times New Roman" w:hAnsi="Courier New" w:cs="Courier New"/>
+          <w:color w:val="0070C0"/>
+          <w:sz w:val="20"/>
+          <w:szCs w:val="20"/>
+          <w:lang w:eastAsia="en-NZ"/>
+        </w:rPr>
+        <w:t>textureCoordinate</w:t>
+      </w:r>
+      <w:proofErr w:type="spellEnd"/>
+      <w:r>
+        <w:rPr>
+          <w:rFonts w:ascii="Courier New" w:eastAsia="Times New Roman" w:hAnsi="Courier New" w:cs="Courier New"/>
+          <w:color w:val="0070C0"/>
+          <w:sz w:val="20"/>
+          <w:szCs w:val="20"/>
+          <w:lang w:eastAsia="en-NZ"/>
+        </w:rPr>
+        <w:t>);</w:t>
+      </w:r>
+    </w:p>
+    <w:p>
+      <w:pPr>
+        <w:spacing w:after="0" w:line="240" w:lineRule="auto"/>
+        <w:rPr>
+          <w:rFonts w:ascii="Times New Roman" w:eastAsia="Times New Roman" w:hAnsi="Times New Roman" w:cs="Times New Roman"/>
+          <w:sz w:val="24"/>
+          <w:szCs w:val="24"/>
+          <w:lang w:eastAsia="en-NZ"/>
+        </w:rPr>
+      </w:pPr>
+    </w:p>
+    <w:p>
+      <w:pPr>
+        <w:spacing w:after="0" w:line="240" w:lineRule="auto"/>
+        <w:rPr>
+          <w:rFonts w:ascii="Times New Roman" w:eastAsia="Times New Roman" w:hAnsi="Times New Roman" w:cs="Times New Roman"/>
+          <w:sz w:val="24"/>
+          <w:szCs w:val="24"/>
+          <w:lang w:eastAsia="en-NZ"/>
+        </w:rPr>
+      </w:pPr>
+    </w:p>
+    <w:p>
+      <w:pPr>
+        <w:spacing w:after="0" w:line="240" w:lineRule="auto"/>
+        <w:rPr>
+          <w:rFonts w:ascii="Times New Roman" w:eastAsia="Times New Roman" w:hAnsi="Times New Roman" w:cs="Times New Roman"/>
+          <w:color w:val="00B050"/>
+          <w:sz w:val="24"/>
+          <w:szCs w:val="24"/>
+          <w:lang w:eastAsia="en-NZ"/>
+        </w:rPr>
+      </w:pPr>
+      <w:r>
+        <w:rPr>
+          <w:rFonts w:ascii="Courier New" w:eastAsia="Times New Roman" w:hAnsi="Courier New" w:cs="Courier New"/>
+          <w:color w:val="00B050"/>
+          <w:sz w:val="20"/>
+          <w:szCs w:val="20"/>
+          <w:lang w:eastAsia="en-NZ"/>
+        </w:rPr>
+        <w:t>// setup projection matrix</w:t>
+      </w:r>
+    </w:p>
+    <w:p>
+      <w:pPr>
+        <w:spacing w:after="0" w:line="240" w:lineRule="auto"/>
+        <w:rPr>
+          <w:rFonts w:ascii="Times New Roman" w:eastAsia="Times New Roman" w:hAnsi="Times New Roman" w:cs="Times New Roman"/>
+          <w:color w:val="FF0000"/>
+          <w:sz w:val="24"/>
+          <w:szCs w:val="24"/>
+          <w:lang w:eastAsia="en-NZ"/>
+        </w:rPr>
+      </w:pPr>
+      <w:proofErr w:type="spellStart"/>
+      <w:proofErr w:type="gramStart"/>
+      <w:r>
+        <w:rPr>
+          <w:rFonts w:ascii="Courier New" w:eastAsia="Times New Roman" w:hAnsi="Courier New" w:cs="Courier New"/>
+          <w:color w:val="FF0000"/>
+          <w:sz w:val="20"/>
+          <w:szCs w:val="20"/>
+          <w:lang w:eastAsia="en-NZ"/>
+        </w:rPr>
+        <w:t>glMatrixMode</w:t>
+      </w:r>
+      <w:proofErr w:type="spellEnd"/>
+      <w:r>
+        <w:rPr>
+          <w:rFonts w:ascii="Courier New" w:eastAsia="Times New Roman" w:hAnsi="Courier New" w:cs="Courier New"/>
+          <w:color w:val="FF0000"/>
+          <w:sz w:val="20"/>
+          <w:szCs w:val="20"/>
+          <w:lang w:eastAsia="en-NZ"/>
+        </w:rPr>
+        <w:t>(</w:t>
+      </w:r>
+      <w:proofErr w:type="gramEnd"/>
+      <w:r>
+        <w:rPr>
+          <w:rFonts w:ascii="Courier New" w:eastAsia="Times New Roman" w:hAnsi="Courier New" w:cs="Courier New"/>
+          <w:color w:val="FF0000"/>
+          <w:sz w:val="20"/>
+          <w:szCs w:val="20"/>
+          <w:lang w:eastAsia="en-NZ"/>
+        </w:rPr>
+        <w:t>GL_PROJECTION);</w:t>
+      </w:r>
+    </w:p>
+    <w:p>
+      <w:pPr>
+        <w:spacing w:after="0" w:line="240" w:lineRule="auto"/>
+        <w:rPr>
+          <w:rFonts w:ascii="Times New Roman" w:eastAsia="Times New Roman" w:hAnsi="Times New Roman" w:cs="Times New Roman"/>
+          <w:color w:val="FF0000"/>
+          <w:sz w:val="24"/>
+          <w:szCs w:val="24"/>
+          <w:lang w:eastAsia="en-NZ"/>
+        </w:rPr>
+      </w:pPr>
+      <w:proofErr w:type="spellStart"/>
+      <w:proofErr w:type="gramStart"/>
+      <w:r>
+        <w:rPr>
+          <w:rFonts w:ascii="Courier New" w:eastAsia="Times New Roman" w:hAnsi="Courier New" w:cs="Courier New"/>
+          <w:color w:val="FF0000"/>
+          <w:sz w:val="20"/>
+          <w:szCs w:val="20"/>
+          <w:lang w:eastAsia="en-NZ"/>
+        </w:rPr>
+        <w:t>glLoadIdentity</w:t>
+      </w:r>
+      <w:proofErr w:type="spellEnd"/>
+      <w:r>
+        <w:rPr>
+          <w:rFonts w:ascii="Courier New" w:eastAsia="Times New Roman" w:hAnsi="Courier New" w:cs="Courier New"/>
+          <w:color w:val="FF0000"/>
+          <w:sz w:val="20"/>
+          <w:szCs w:val="20"/>
+          <w:lang w:eastAsia="en-NZ"/>
+        </w:rPr>
+        <w:t>(</w:t>
+      </w:r>
+      <w:proofErr w:type="gramEnd"/>
+      <w:r>
+        <w:rPr>
+          <w:rFonts w:ascii="Courier New" w:eastAsia="Times New Roman" w:hAnsi="Courier New" w:cs="Courier New"/>
+          <w:color w:val="FF0000"/>
+          <w:sz w:val="20"/>
+          <w:szCs w:val="20"/>
+          <w:lang w:eastAsia="en-NZ"/>
+        </w:rPr>
+        <w:t>);</w:t>
+      </w:r>
+    </w:p>
+    <w:p>
+      <w:pPr>
+        <w:spacing w:after="0" w:line="240" w:lineRule="auto"/>
+        <w:rPr>
+          <w:rFonts w:ascii="Times New Roman" w:eastAsia="Times New Roman" w:hAnsi="Times New Roman" w:cs="Times New Roman"/>
+          <w:color w:val="FF0000"/>
+          <w:sz w:val="24"/>
+          <w:szCs w:val="24"/>
+          <w:lang w:eastAsia="en-NZ"/>
+        </w:rPr>
+      </w:pPr>
+      <w:proofErr w:type="spellStart"/>
+      <w:proofErr w:type="gramStart"/>
+      <w:r>
+        <w:rPr>
+          <w:rFonts w:ascii="Courier New" w:eastAsia="Times New Roman" w:hAnsi="Courier New" w:cs="Courier New"/>
+          <w:color w:val="FF0000"/>
+          <w:sz w:val="20"/>
+          <w:szCs w:val="20"/>
+          <w:lang w:eastAsia="en-NZ"/>
+        </w:rPr>
+        <w:t>glFrustumf</w:t>
+      </w:r>
+      <w:proofErr w:type="spellEnd"/>
+      <w:r>
+        <w:rPr>
+          <w:rFonts w:ascii="Courier New" w:eastAsia="Times New Roman" w:hAnsi="Courier New" w:cs="Courier New"/>
+          <w:color w:val="FF0000"/>
+          <w:sz w:val="20"/>
+          <w:szCs w:val="20"/>
+          <w:lang w:eastAsia="en-NZ"/>
+        </w:rPr>
+        <w:t>(</w:t>
+      </w:r>
+      <w:proofErr w:type="gramEnd"/>
+      <w:r>
+        <w:rPr>
+          <w:rFonts w:ascii="Courier New" w:eastAsia="Times New Roman" w:hAnsi="Courier New" w:cs="Courier New"/>
+          <w:color w:val="FF0000"/>
+          <w:sz w:val="20"/>
+          <w:szCs w:val="20"/>
+          <w:lang w:eastAsia="en-NZ"/>
+        </w:rPr>
+        <w:t xml:space="preserve"> left, right, bottom, top, </w:t>
+      </w:r>
+      <w:proofErr w:type="spellStart"/>
+      <w:r>
+        <w:rPr>
+          <w:rFonts w:ascii="Courier New" w:eastAsia="Times New Roman" w:hAnsi="Courier New" w:cs="Courier New"/>
+          <w:color w:val="FF0000"/>
+          <w:sz w:val="20"/>
+          <w:szCs w:val="20"/>
+          <w:lang w:eastAsia="en-NZ"/>
+        </w:rPr>
+        <w:t>zNear</w:t>
+      </w:r>
+      <w:proofErr w:type="spellEnd"/>
+      <w:r>
+        <w:rPr>
+          <w:rFonts w:ascii="Courier New" w:eastAsia="Times New Roman" w:hAnsi="Courier New" w:cs="Courier New"/>
+          <w:color w:val="FF0000"/>
+          <w:sz w:val="20"/>
+          <w:szCs w:val="20"/>
+          <w:lang w:eastAsia="en-NZ"/>
+        </w:rPr>
+        <w:t xml:space="preserve">, </w:t>
+      </w:r>
+      <w:proofErr w:type="spellStart"/>
+      <w:r>
+        <w:rPr>
+          <w:rFonts w:ascii="Courier New" w:eastAsia="Times New Roman" w:hAnsi="Courier New" w:cs="Courier New"/>
+          <w:color w:val="FF0000"/>
+          <w:sz w:val="20"/>
+          <w:szCs w:val="20"/>
+          <w:lang w:eastAsia="en-NZ"/>
+        </w:rPr>
+        <w:t>zFar</w:t>
+      </w:r>
+      <w:proofErr w:type="spellEnd"/>
+      <w:r>
+        <w:rPr>
+          <w:rFonts w:ascii="Courier New" w:eastAsia="Times New Roman" w:hAnsi="Courier New" w:cs="Courier New"/>
+          <w:color w:val="FF0000"/>
+          <w:sz w:val="20"/>
+          <w:szCs w:val="20"/>
+          <w:lang w:eastAsia="en-NZ"/>
+        </w:rPr>
+        <w:t>);</w:t>
+      </w:r>
+    </w:p>
+    <w:p>
+      <w:pPr>
+        <w:spacing w:after="0" w:line="240" w:lineRule="auto"/>
+        <w:rPr>
+          <w:rFonts w:ascii="Times New Roman" w:eastAsia="Times New Roman" w:hAnsi="Times New Roman" w:cs="Times New Roman"/>
+          <w:sz w:val="24"/>
+          <w:szCs w:val="24"/>
+          <w:lang w:eastAsia="en-NZ"/>
+        </w:rPr>
+      </w:pPr>
+      <w:r>
+        <w:rPr>
+          <w:rFonts w:ascii="Times New Roman" w:eastAsia="Times New Roman" w:hAnsi="Times New Roman" w:cs="Times New Roman"/>
+          <w:sz w:val="24"/>
+          <w:szCs w:val="24"/>
+          <w:lang w:eastAsia="en-NZ"/>
+        </w:rPr>
+        <w:t> </w:t>
+      </w:r>
+    </w:p>
+    <w:p>
+      <w:pPr>
+        <w:spacing w:after="0" w:line="240" w:lineRule="auto"/>
+        <w:rPr>
+          <w:rFonts w:ascii="Times New Roman" w:eastAsia="Times New Roman" w:hAnsi="Times New Roman" w:cs="Times New Roman"/>
+          <w:color w:val="00B050"/>
+          <w:sz w:val="24"/>
+          <w:szCs w:val="24"/>
+          <w:lang w:eastAsia="en-NZ"/>
+        </w:rPr>
+      </w:pPr>
+      <w:r>
+        <w:rPr>
+          <w:rFonts w:ascii="Courier New" w:eastAsia="Times New Roman" w:hAnsi="Courier New" w:cs="Courier New"/>
+          <w:color w:val="00B050"/>
+          <w:sz w:val="20"/>
+          <w:szCs w:val="20"/>
+          <w:lang w:eastAsia="en-NZ"/>
+        </w:rPr>
+        <w:t xml:space="preserve">// setup </w:t>
+      </w:r>
+      <w:proofErr w:type="spellStart"/>
+      <w:r>
+        <w:rPr>
+          <w:rFonts w:ascii="Courier New" w:eastAsia="Times New Roman" w:hAnsi="Courier New" w:cs="Courier New"/>
+          <w:color w:val="00B050"/>
+          <w:sz w:val="20"/>
+          <w:szCs w:val="20"/>
+          <w:lang w:eastAsia="en-NZ"/>
+        </w:rPr>
+        <w:t>modelview</w:t>
+      </w:r>
+      <w:proofErr w:type="spellEnd"/>
+      <w:r>
+        <w:rPr>
+          <w:rFonts w:ascii="Courier New" w:eastAsia="Times New Roman" w:hAnsi="Courier New" w:cs="Courier New"/>
+          <w:color w:val="00B050"/>
+          <w:sz w:val="20"/>
+          <w:szCs w:val="20"/>
+          <w:lang w:eastAsia="en-NZ"/>
+        </w:rPr>
+        <w:t xml:space="preserve"> matrix</w:t>
+      </w:r>
+    </w:p>
+    <w:p>
+      <w:pPr>
+        <w:spacing w:after="0" w:line="240" w:lineRule="auto"/>
+        <w:rPr>
+          <w:rFonts w:ascii="Times New Roman" w:eastAsia="Times New Roman" w:hAnsi="Times New Roman" w:cs="Times New Roman"/>
+          <w:color w:val="FF0000"/>
+          <w:sz w:val="24"/>
+          <w:szCs w:val="24"/>
+          <w:lang w:eastAsia="en-NZ"/>
+        </w:rPr>
+      </w:pPr>
+      <w:proofErr w:type="spellStart"/>
+      <w:proofErr w:type="gramStart"/>
+      <w:r>
+        <w:rPr>
+          <w:rFonts w:ascii="Courier New" w:eastAsia="Times New Roman" w:hAnsi="Courier New" w:cs="Courier New"/>
+          <w:color w:val="FF0000"/>
+          <w:sz w:val="20"/>
+          <w:szCs w:val="20"/>
+          <w:lang w:eastAsia="en-NZ"/>
+        </w:rPr>
+        <w:t>glMatrixMode</w:t>
+      </w:r>
+      <w:proofErr w:type="spellEnd"/>
+      <w:r>
+        <w:rPr>
+          <w:rFonts w:ascii="Courier New" w:eastAsia="Times New Roman" w:hAnsi="Courier New" w:cs="Courier New"/>
+          <w:color w:val="FF0000"/>
+          <w:sz w:val="20"/>
+          <w:szCs w:val="20"/>
+          <w:lang w:eastAsia="en-NZ"/>
+        </w:rPr>
+        <w:t>(</w:t>
+      </w:r>
+      <w:proofErr w:type="gramEnd"/>
+      <w:r>
+        <w:rPr>
+          <w:rFonts w:ascii="Courier New" w:eastAsia="Times New Roman" w:hAnsi="Courier New" w:cs="Courier New"/>
+          <w:color w:val="FF0000"/>
+          <w:sz w:val="20"/>
+          <w:szCs w:val="20"/>
+          <w:lang w:eastAsia="en-NZ"/>
+        </w:rPr>
+        <w:t xml:space="preserve"> GL_MODELVIEW);</w:t>
+      </w:r>
+    </w:p>
+    <w:p>
+      <w:pPr>
+        <w:spacing w:after="0" w:line="240" w:lineRule="auto"/>
+        <w:rPr>
+          <w:rFonts w:ascii="Times New Roman" w:eastAsia="Times New Roman" w:hAnsi="Times New Roman" w:cs="Times New Roman"/>
+          <w:color w:val="FF0000"/>
+          <w:sz w:val="24"/>
+          <w:szCs w:val="24"/>
+          <w:lang w:eastAsia="en-NZ"/>
+        </w:rPr>
+      </w:pPr>
+      <w:proofErr w:type="spellStart"/>
+      <w:proofErr w:type="gramStart"/>
+      <w:r>
+        <w:rPr>
+          <w:rFonts w:ascii="Courier New" w:eastAsia="Times New Roman" w:hAnsi="Courier New" w:cs="Courier New"/>
+          <w:color w:val="FF0000"/>
+          <w:sz w:val="20"/>
+          <w:szCs w:val="20"/>
+          <w:lang w:eastAsia="en-NZ"/>
+        </w:rPr>
+        <w:t>glLoadIdentity</w:t>
+      </w:r>
+      <w:proofErr w:type="spellEnd"/>
+      <w:r>
+        <w:rPr>
+          <w:rFonts w:ascii="Courier New" w:eastAsia="Times New Roman" w:hAnsi="Courier New" w:cs="Courier New"/>
+          <w:color w:val="FF0000"/>
+          <w:sz w:val="20"/>
+          <w:szCs w:val="20"/>
+          <w:lang w:eastAsia="en-NZ"/>
+        </w:rPr>
+        <w:t>(</w:t>
+      </w:r>
+      <w:proofErr w:type="gramEnd"/>
+      <w:r>
+        <w:rPr>
+          <w:rFonts w:ascii="Courier New" w:eastAsia="Times New Roman" w:hAnsi="Courier New" w:cs="Courier New"/>
+          <w:color w:val="FF0000"/>
+          <w:sz w:val="20"/>
+          <w:szCs w:val="20"/>
+          <w:lang w:eastAsia="en-NZ"/>
+        </w:rPr>
+        <w:t>);</w:t>
+      </w:r>
+    </w:p>
+    <w:p>
+      <w:pPr>
+        <w:spacing w:after="0" w:line="240" w:lineRule="auto"/>
+        <w:rPr>
+          <w:rFonts w:ascii="Courier New" w:eastAsia="Times New Roman" w:hAnsi="Courier New" w:cs="Courier New"/>
+          <w:color w:val="FF0000"/>
+          <w:sz w:val="20"/>
+          <w:szCs w:val="20"/>
+          <w:lang w:eastAsia="en-NZ"/>
+        </w:rPr>
+      </w:pPr>
+      <w:proofErr w:type="spellStart"/>
+      <w:proofErr w:type="gramStart"/>
+      <w:r>
+        <w:rPr>
+          <w:rFonts w:ascii="Courier New" w:eastAsia="Times New Roman" w:hAnsi="Courier New" w:cs="Courier New"/>
+          <w:color w:val="FF0000"/>
+          <w:sz w:val="20"/>
+          <w:szCs w:val="20"/>
+          <w:lang w:eastAsia="en-NZ"/>
+        </w:rPr>
+        <w:t>glTranslate</w:t>
+      </w:r>
+      <w:proofErr w:type="spellEnd"/>
+      <w:r>
+        <w:rPr>
+          <w:rFonts w:ascii="Courier New" w:eastAsia="Times New Roman" w:hAnsi="Courier New" w:cs="Courier New"/>
+          <w:color w:val="FF0000"/>
+          <w:sz w:val="20"/>
+          <w:szCs w:val="20"/>
+          <w:lang w:eastAsia="en-NZ"/>
+        </w:rPr>
+        <w:t>(</w:t>
+      </w:r>
+      <w:proofErr w:type="gramEnd"/>
+      <w:r>
+        <w:rPr>
+          <w:rFonts w:ascii="Courier New" w:eastAsia="Times New Roman" w:hAnsi="Courier New" w:cs="Courier New"/>
+          <w:color w:val="FF0000"/>
+          <w:sz w:val="20"/>
+          <w:szCs w:val="20"/>
+          <w:lang w:eastAsia="en-NZ"/>
+        </w:rPr>
+        <w:t xml:space="preserve"> 0.0f, 0.0f, -10.0f);</w:t>
+      </w:r>
+    </w:p>
+    <w:p>
+      <w:pPr>
+        <w:spacing w:after="0" w:line="240" w:lineRule="auto"/>
+        <w:rPr>
+          <w:rFonts w:ascii="Courier New" w:eastAsia="Times New Roman" w:hAnsi="Courier New" w:cs="Courier New"/>
+          <w:color w:val="FF0000"/>
+          <w:sz w:val="20"/>
+          <w:szCs w:val="20"/>
+          <w:lang w:eastAsia="en-NZ"/>
+        </w:rPr>
+      </w:pPr>
+    </w:p>
+    <w:p>
+      <w:pPr>
+        <w:spacing w:after="0" w:line="240" w:lineRule="auto"/>
+        <w:rPr>
+          <w:rFonts w:ascii="Times New Roman" w:eastAsia="Times New Roman" w:hAnsi="Times New Roman" w:cs="Times New Roman"/>
+          <w:color w:val="00B050"/>
+          <w:sz w:val="24"/>
+          <w:szCs w:val="24"/>
+          <w:lang w:eastAsia="en-NZ"/>
+        </w:rPr>
+      </w:pPr>
+      <w:r>
+        <w:rPr>
+          <w:rFonts w:ascii="Courier New" w:eastAsia="Times New Roman" w:hAnsi="Courier New" w:cs="Courier New"/>
+          <w:color w:val="00B050"/>
+          <w:sz w:val="20"/>
+          <w:szCs w:val="20"/>
+          <w:lang w:eastAsia="en-NZ"/>
+        </w:rPr>
+        <w:t>// set uniforms</w:t>
+      </w:r>
+    </w:p>
+    <w:p>
+      <w:pPr>
+        <w:spacing w:after="0" w:line="240" w:lineRule="auto"/>
+        <w:rPr>
+          <w:rFonts w:ascii="Times New Roman" w:eastAsia="Times New Roman" w:hAnsi="Times New Roman" w:cs="Times New Roman"/>
+          <w:color w:val="0070C0"/>
+          <w:sz w:val="24"/>
+          <w:szCs w:val="24"/>
+          <w:lang w:eastAsia="en-NZ"/>
+        </w:rPr>
+      </w:pPr>
+      <w:r>
+        <w:rPr>
+          <w:rFonts w:ascii="Courier New" w:eastAsia="Times New Roman" w:hAnsi="Courier New" w:cs="Courier New"/>
+          <w:color w:val="0070C0"/>
+          <w:sz w:val="20"/>
+          <w:szCs w:val="20"/>
+          <w:lang w:eastAsia="en-NZ"/>
+        </w:rPr>
+        <w:t xml:space="preserve">glUniformMatrix4fv( </w:t>
+      </w:r>
+      <w:proofErr w:type="spellStart"/>
+      <w:r>
+        <w:rPr>
+          <w:rFonts w:ascii="Courier New" w:eastAsia="Times New Roman" w:hAnsi="Courier New" w:cs="Courier New"/>
+          <w:color w:val="0070C0"/>
+          <w:sz w:val="20"/>
+          <w:szCs w:val="20"/>
+          <w:lang w:eastAsia="en-NZ"/>
+        </w:rPr>
+        <w:t>modelViewLocation</w:t>
+      </w:r>
+      <w:proofErr w:type="spellEnd"/>
+      <w:r>
+        <w:rPr>
+          <w:rFonts w:ascii="Courier New" w:eastAsia="Times New Roman" w:hAnsi="Courier New" w:cs="Courier New"/>
+          <w:color w:val="0070C0"/>
+          <w:sz w:val="20"/>
+          <w:szCs w:val="20"/>
+          <w:lang w:eastAsia="en-NZ"/>
+        </w:rPr>
+        <w:t xml:space="preserve">, 1, GL_FALSE, </w:t>
+      </w:r>
+      <w:proofErr w:type="spellStart"/>
+      <w:r>
+        <w:rPr>
+          <w:rFonts w:ascii="Courier New" w:eastAsia="Times New Roman" w:hAnsi="Courier New" w:cs="Courier New"/>
+          <w:color w:val="0070C0"/>
+          <w:sz w:val="20"/>
+          <w:szCs w:val="20"/>
+          <w:lang w:eastAsia="en-NZ"/>
+        </w:rPr>
+        <w:t>modelViewMatrix</w:t>
+      </w:r>
+      <w:proofErr w:type="spellEnd"/>
+      <w:r>
+        <w:rPr>
+          <w:rFonts w:ascii="Courier New" w:eastAsia="Times New Roman" w:hAnsi="Courier New" w:cs="Courier New"/>
+          <w:color w:val="0070C0"/>
+          <w:sz w:val="20"/>
+          <w:szCs w:val="20"/>
+          <w:lang w:eastAsia="en-NZ"/>
+        </w:rPr>
+        <w:t xml:space="preserve">);       </w:t>
+      </w:r>
+      <w:r>
+        <w:rPr>
+          <w:rFonts w:ascii="Courier New" w:eastAsia="Times New Roman" w:hAnsi="Courier New" w:cs="Courier New"/>
+          <w:color w:val="00B050"/>
+          <w:sz w:val="20"/>
+          <w:szCs w:val="20"/>
+          <w:lang w:eastAsia="en-NZ"/>
+        </w:rPr>
+        <w:t xml:space="preserve">// set </w:t>
+      </w:r>
+      <w:proofErr w:type="spellStart"/>
+      <w:r>
+        <w:rPr>
+          <w:rFonts w:ascii="Courier New" w:eastAsia="Times New Roman" w:hAnsi="Courier New" w:cs="Courier New"/>
+          <w:color w:val="00B050"/>
+          <w:sz w:val="20"/>
+          <w:szCs w:val="20"/>
+          <w:lang w:eastAsia="en-NZ"/>
+        </w:rPr>
+        <w:t>modelView</w:t>
+      </w:r>
+      <w:proofErr w:type="spellEnd"/>
+      <w:r>
+        <w:rPr>
+          <w:rFonts w:ascii="Courier New" w:eastAsia="Times New Roman" w:hAnsi="Courier New" w:cs="Courier New"/>
+          <w:color w:val="00B050"/>
+          <w:sz w:val="20"/>
+          <w:szCs w:val="20"/>
+          <w:lang w:eastAsia="en-NZ"/>
+        </w:rPr>
+        <w:t xml:space="preserve"> matrix</w:t>
+      </w:r>
+    </w:p>
+    <w:p>
+      <w:pPr>
+        <w:spacing w:after="0" w:line="240" w:lineRule="auto"/>
+        <w:rPr>
+          <w:rFonts w:ascii="Times New Roman" w:eastAsia="Times New Roman" w:hAnsi="Times New Roman" w:cs="Times New Roman"/>
+          <w:color w:val="0070C0"/>
+          <w:sz w:val="24"/>
+          <w:szCs w:val="24"/>
+          <w:lang w:eastAsia="en-NZ"/>
+        </w:rPr>
+      </w:pPr>
+      <w:proofErr w:type="gramStart"/>
+      <w:r>
+        <w:rPr>
+          <w:rFonts w:ascii="Courier New" w:eastAsia="Times New Roman" w:hAnsi="Courier New" w:cs="Courier New"/>
+          <w:color w:val="0070C0"/>
+          <w:sz w:val="20"/>
+          <w:szCs w:val="20"/>
+          <w:lang w:eastAsia="en-NZ"/>
+        </w:rPr>
+        <w:t>glUniformMatrix4fv(</w:t>
+      </w:r>
+      <w:proofErr w:type="gramEnd"/>
+      <w:r>
+        <w:rPr>
+          <w:rFonts w:ascii="Courier New" w:eastAsia="Times New Roman" w:hAnsi="Courier New" w:cs="Courier New"/>
+          <w:color w:val="0070C0"/>
+          <w:sz w:val="20"/>
+          <w:szCs w:val="20"/>
+          <w:lang w:eastAsia="en-NZ"/>
+        </w:rPr>
+        <w:t xml:space="preserve"> </w:t>
+      </w:r>
+      <w:proofErr w:type="spellStart"/>
+      <w:r>
+        <w:rPr>
+          <w:rFonts w:ascii="Courier New" w:eastAsia="Times New Roman" w:hAnsi="Courier New" w:cs="Courier New"/>
+          <w:color w:val="0070C0"/>
+          <w:sz w:val="20"/>
+          <w:szCs w:val="20"/>
+          <w:lang w:eastAsia="en-NZ"/>
+        </w:rPr>
+        <w:t>projectionLocation</w:t>
+      </w:r>
+      <w:proofErr w:type="spellEnd"/>
+      <w:r>
+        <w:rPr>
+          <w:rFonts w:ascii="Courier New" w:eastAsia="Times New Roman" w:hAnsi="Courier New" w:cs="Courier New"/>
+          <w:color w:val="0070C0"/>
+          <w:sz w:val="20"/>
+          <w:szCs w:val="20"/>
+          <w:lang w:eastAsia="en-NZ"/>
+        </w:rPr>
+        <w:t xml:space="preserve">, 1, GL_FALSE, </w:t>
+      </w:r>
+      <w:proofErr w:type="spellStart"/>
+      <w:r>
+        <w:rPr>
+          <w:rFonts w:ascii="Courier New" w:eastAsia="Times New Roman" w:hAnsi="Courier New" w:cs="Courier New"/>
+          <w:color w:val="0070C0"/>
+          <w:sz w:val="20"/>
+          <w:szCs w:val="20"/>
+          <w:lang w:eastAsia="en-NZ"/>
+        </w:rPr>
+        <w:t>projectionMatrix</w:t>
+      </w:r>
+      <w:proofErr w:type="spellEnd"/>
+      <w:r>
+        <w:rPr>
+          <w:rFonts w:ascii="Courier New" w:eastAsia="Times New Roman" w:hAnsi="Courier New" w:cs="Courier New"/>
+          <w:color w:val="0070C0"/>
+          <w:sz w:val="20"/>
+          <w:szCs w:val="20"/>
+          <w:lang w:eastAsia="en-NZ"/>
+        </w:rPr>
+        <w:t xml:space="preserve">);     </w:t>
+      </w:r>
+      <w:r>
+        <w:rPr>
+          <w:rFonts w:ascii="Courier New" w:eastAsia="Times New Roman" w:hAnsi="Courier New" w:cs="Courier New"/>
+          <w:color w:val="00B050"/>
+          <w:sz w:val="20"/>
+          <w:szCs w:val="20"/>
+          <w:lang w:eastAsia="en-NZ"/>
+        </w:rPr>
+        <w:t>// set projection matrix</w:t>
+      </w:r>
+    </w:p>
+    <w:p>
+      <w:pPr>
+        <w:spacing w:after="0" w:line="240" w:lineRule="auto"/>
+        <w:rPr>
+          <w:rFonts w:ascii="Times New Roman" w:eastAsia="Times New Roman" w:hAnsi="Times New Roman" w:cs="Times New Roman"/>
+          <w:color w:val="00B050"/>
+          <w:sz w:val="24"/>
+          <w:szCs w:val="24"/>
+          <w:lang w:eastAsia="en-NZ"/>
+        </w:rPr>
+      </w:pPr>
+      <w:proofErr w:type="gramStart"/>
+      <w:r>
+        <w:rPr>
+          <w:rFonts w:ascii="Courier New" w:eastAsia="Times New Roman" w:hAnsi="Courier New" w:cs="Courier New"/>
+          <w:color w:val="0070C0"/>
+          <w:sz w:val="20"/>
+          <w:szCs w:val="20"/>
+          <w:lang w:eastAsia="en-NZ"/>
+        </w:rPr>
+        <w:t>glUniform1i(</w:t>
+      </w:r>
+      <w:proofErr w:type="gramEnd"/>
+      <w:r>
+        <w:rPr>
+          <w:rFonts w:ascii="Courier New" w:eastAsia="Times New Roman" w:hAnsi="Courier New" w:cs="Courier New"/>
+          <w:color w:val="0070C0"/>
+          <w:sz w:val="20"/>
+          <w:szCs w:val="20"/>
+          <w:lang w:eastAsia="en-NZ"/>
+        </w:rPr>
+        <w:t xml:space="preserve"> </w:t>
+      </w:r>
+      <w:proofErr w:type="spellStart"/>
+      <w:r>
+        <w:rPr>
+          <w:rFonts w:ascii="Courier New" w:eastAsia="Times New Roman" w:hAnsi="Courier New" w:cs="Courier New"/>
+          <w:color w:val="0070C0"/>
+          <w:sz w:val="20"/>
+          <w:szCs w:val="20"/>
+          <w:lang w:eastAsia="en-NZ"/>
+        </w:rPr>
+        <w:t>textureLocation</w:t>
+      </w:r>
+      <w:proofErr w:type="spellEnd"/>
+      <w:r>
+        <w:rPr>
+          <w:rFonts w:ascii="Courier New" w:eastAsia="Times New Roman" w:hAnsi="Courier New" w:cs="Courier New"/>
+          <w:color w:val="0070C0"/>
+          <w:sz w:val="20"/>
+          <w:szCs w:val="20"/>
+          <w:lang w:eastAsia="en-NZ"/>
+        </w:rPr>
+        <w:t>, 0);  </w:t>
+      </w:r>
+      <w:r>
+        <w:rPr>
+          <w:rFonts w:ascii="Courier New" w:eastAsia="Times New Roman" w:hAnsi="Courier New" w:cs="Courier New"/>
+          <w:color w:val="00B050"/>
+          <w:sz w:val="20"/>
+          <w:szCs w:val="20"/>
+          <w:lang w:eastAsia="en-NZ"/>
+        </w:rPr>
+        <w:t>// set texture unit to sample</w:t>
+      </w:r>
+    </w:p>
+    <w:p>
+      <w:pPr>
+        <w:spacing w:after="0" w:line="240" w:lineRule="auto"/>
+        <w:rPr>
+          <w:rFonts w:ascii="Times New Roman" w:eastAsia="Times New Roman" w:hAnsi="Times New Roman" w:cs="Times New Roman"/>
+          <w:sz w:val="24"/>
+          <w:szCs w:val="24"/>
+          <w:lang w:eastAsia="en-NZ"/>
+        </w:rPr>
+      </w:pPr>
+      <w:r>
+        <w:rPr>
+          <w:rFonts w:ascii="Courier New" w:eastAsia="Times New Roman" w:hAnsi="Courier New" w:cs="Courier New"/>
+          <w:color w:val="0070C0"/>
+          <w:sz w:val="20"/>
+          <w:szCs w:val="20"/>
+          <w:lang w:eastAsia="en-NZ"/>
+        </w:rPr>
+        <w:t>    </w:t>
+      </w:r>
+      <w:r>
+        <w:rPr>
+          <w:rFonts w:ascii="Times New Roman" w:eastAsia="Times New Roman" w:hAnsi="Times New Roman" w:cs="Times New Roman"/>
+          <w:sz w:val="24"/>
+          <w:szCs w:val="24"/>
+          <w:lang w:eastAsia="en-NZ"/>
+        </w:rPr>
+        <w:t> </w:t>
+      </w:r>
+    </w:p>
+    <w:p>
+      <w:pPr>
+        <w:spacing w:after="0" w:line="240" w:lineRule="auto"/>
+        <w:rPr>
+          <w:rFonts w:ascii="Times New Roman" w:eastAsia="Times New Roman" w:hAnsi="Times New Roman" w:cs="Times New Roman"/>
+          <w:color w:val="FF0000"/>
+          <w:sz w:val="24"/>
+          <w:szCs w:val="24"/>
+          <w:lang w:eastAsia="en-NZ"/>
+        </w:rPr>
+      </w:pPr>
+      <w:r>
+        <w:rPr>
+          <w:rFonts w:ascii="Courier New" w:eastAsia="Times New Roman" w:hAnsi="Courier New" w:cs="Courier New"/>
+          <w:color w:val="0070C0"/>
+          <w:sz w:val="20"/>
+          <w:szCs w:val="20"/>
+          <w:lang w:eastAsia="en-NZ"/>
+        </w:rPr>
+        <w:t>                                    </w:t>
+      </w:r>
+    </w:p>
+    <w:p>
+      <w:pPr>
+        <w:spacing w:after="0" w:line="240" w:lineRule="auto"/>
+        <w:rPr>
+          <w:rFonts w:ascii="Times New Roman" w:eastAsia="Times New Roman" w:hAnsi="Times New Roman" w:cs="Times New Roman"/>
+          <w:sz w:val="24"/>
+          <w:szCs w:val="24"/>
+          <w:lang w:eastAsia="en-NZ"/>
+        </w:rPr>
+      </w:pPr>
+      <w:r>
+        <w:rPr>
+          <w:rFonts w:ascii="Times New Roman" w:eastAsia="Times New Roman" w:hAnsi="Times New Roman" w:cs="Times New Roman"/>
+          <w:sz w:val="24"/>
+          <w:szCs w:val="24"/>
+          <w:lang w:eastAsia="en-NZ"/>
+        </w:rPr>
+        <w:t> </w:t>
+      </w:r>
+    </w:p>
+    <w:p>
+      <w:pPr>
+        <w:spacing w:after="0" w:line="240" w:lineRule="auto"/>
+        <w:rPr>
+          <w:rFonts w:ascii="Times New Roman" w:eastAsia="Times New Roman" w:hAnsi="Times New Roman" w:cs="Times New Roman"/>
+          <w:color w:val="00B050"/>
+          <w:sz w:val="24"/>
+          <w:szCs w:val="24"/>
+          <w:lang w:eastAsia="en-NZ"/>
+        </w:rPr>
+      </w:pPr>
+      <w:r>
+        <w:rPr>
+          <w:rFonts w:ascii="Courier New" w:eastAsia="Times New Roman" w:hAnsi="Courier New" w:cs="Courier New"/>
+          <w:color w:val="00B050"/>
+          <w:sz w:val="20"/>
+          <w:szCs w:val="20"/>
+          <w:lang w:eastAsia="en-NZ"/>
+        </w:rPr>
+        <w:t>// render</w:t>
+      </w:r>
+    </w:p>
+    <w:p>
+      <w:pPr>
+        <w:spacing w:after="0" w:line="240" w:lineRule="auto"/>
+        <w:rPr>
+          <w:rFonts w:ascii="Courier New" w:eastAsia="Times New Roman" w:hAnsi="Courier New" w:cs="Courier New"/>
+          <w:color w:val="FF0000"/>
+          <w:sz w:val="20"/>
+          <w:szCs w:val="20"/>
+          <w:lang w:eastAsia="en-NZ"/>
+        </w:rPr>
+      </w:pPr>
+      <w:proofErr w:type="spellStart"/>
+      <w:proofErr w:type="gramStart"/>
+      <w:r>
+        <w:rPr>
+          <w:rFonts w:ascii="Courier New" w:eastAsia="Times New Roman" w:hAnsi="Courier New" w:cs="Courier New"/>
+          <w:color w:val="FF0000"/>
+          <w:sz w:val="20"/>
+          <w:szCs w:val="20"/>
+          <w:lang w:eastAsia="en-NZ"/>
+        </w:rPr>
+        <w:t>glDrawArrays</w:t>
+      </w:r>
+      <w:proofErr w:type="spellEnd"/>
+      <w:r>
+        <w:rPr>
+          <w:rFonts w:ascii="Courier New" w:eastAsia="Times New Roman" w:hAnsi="Courier New" w:cs="Courier New"/>
+          <w:color w:val="FF0000"/>
+          <w:sz w:val="20"/>
+          <w:szCs w:val="20"/>
+          <w:lang w:eastAsia="en-NZ"/>
+        </w:rPr>
+        <w:t>(</w:t>
+      </w:r>
+      <w:proofErr w:type="gramEnd"/>
+      <w:r>
+        <w:rPr>
+          <w:rFonts w:ascii="Courier New" w:eastAsia="Times New Roman" w:hAnsi="Courier New" w:cs="Courier New"/>
+          <w:color w:val="FF0000"/>
+          <w:sz w:val="20"/>
+          <w:szCs w:val="20"/>
+          <w:lang w:eastAsia="en-NZ"/>
+        </w:rPr>
+        <w:t xml:space="preserve"> GL_TRIANGLES, 0, CUBE_TRIANGLE_COUNT * 3);</w:t>
+      </w:r>
+    </w:p>
+    <w:p>
+      <w:pPr>
+        <w:spacing w:after="0" w:line="240" w:lineRule="auto"/>
+        <w:rPr>
+          <w:rFonts w:ascii="Times New Roman" w:eastAsia="Times New Roman" w:hAnsi="Times New Roman" w:cs="Times New Roman"/>
+          <w:color w:val="FF0000"/>
+          <w:sz w:val="24"/>
+          <w:szCs w:val="24"/>
+          <w:lang w:eastAsia="en-NZ"/>
+        </w:rPr>
+      </w:pPr>
+    </w:p>
+    <w:p>
+      <w:pPr>
+        <w:spacing w:after="0" w:line="240" w:lineRule="auto"/>
+        <w:rPr>
+          <w:rFonts w:ascii="Times New Roman" w:eastAsia="Times New Roman" w:hAnsi="Times New Roman" w:cs="Times New Roman"/>
+          <w:color w:val="00B050"/>
+          <w:sz w:val="24"/>
+          <w:szCs w:val="24"/>
+          <w:lang w:eastAsia="en-NZ"/>
+        </w:rPr>
+      </w:pPr>
+      <w:r>
+        <w:rPr>
+          <w:rFonts w:ascii="Courier New" w:eastAsia="Times New Roman" w:hAnsi="Courier New" w:cs="Courier New"/>
+          <w:color w:val="00B050"/>
+          <w:sz w:val="20"/>
+          <w:szCs w:val="20"/>
+          <w:lang w:eastAsia="en-NZ"/>
+        </w:rPr>
+        <w:t>// render</w:t>
+      </w:r>
+    </w:p>
+    <w:p>
+      <w:pPr>
+        <w:spacing w:after="0" w:line="240" w:lineRule="auto"/>
+        <w:rPr>
+          <w:rFonts w:ascii="Times New Roman" w:eastAsia="Times New Roman" w:hAnsi="Times New Roman" w:cs="Times New Roman"/>
+          <w:color w:val="0070C0"/>
+          <w:sz w:val="24"/>
+          <w:szCs w:val="24"/>
+          <w:lang w:eastAsia="en-NZ"/>
+        </w:rPr>
+      </w:pPr>
+      <w:proofErr w:type="spellStart"/>
+      <w:proofErr w:type="gramStart"/>
+      <w:r>
+        <w:rPr>
+          <w:rFonts w:ascii="Courier New" w:eastAsia="Times New Roman" w:hAnsi="Courier New" w:cs="Courier New"/>
+          <w:color w:val="0070C0"/>
+          <w:sz w:val="20"/>
+          <w:szCs w:val="20"/>
+          <w:lang w:eastAsia="en-NZ"/>
+        </w:rPr>
+        <w:t>glDrawArrays</w:t>
+      </w:r>
+      <w:proofErr w:type="spellEnd"/>
+      <w:r>
+        <w:rPr>
+          <w:rFonts w:ascii="Courier New" w:eastAsia="Times New Roman" w:hAnsi="Courier New" w:cs="Courier New"/>
+          <w:color w:val="0070C0"/>
+          <w:sz w:val="20"/>
+          <w:szCs w:val="20"/>
+          <w:lang w:eastAsia="en-NZ"/>
+        </w:rPr>
+        <w:t>(</w:t>
+      </w:r>
+      <w:proofErr w:type="gramEnd"/>
+      <w:r>
+        <w:rPr>
+          <w:rFonts w:ascii="Courier New" w:eastAsia="Times New Roman" w:hAnsi="Courier New" w:cs="Courier New"/>
+          <w:color w:val="0070C0"/>
+          <w:sz w:val="20"/>
+          <w:szCs w:val="20"/>
+          <w:lang w:eastAsia="en-NZ"/>
+        </w:rPr>
+        <w:t xml:space="preserve"> GL_TRIANGLES, 0, CUBE_TRIANGLE_COUNT * 3);</w:t>
+      </w:r>
+    </w:p>
+    <w:p/>
+    <w:p/>
+    <w:p>
+      <w:pPr>
+        <w:spacing w:after="0" w:line="240" w:lineRule="auto"/>
+        <w:rPr>
+          <w:rFonts w:ascii="Times New Roman" w:eastAsia="Times New Roman" w:hAnsi="Times New Roman" w:cs="Times New Roman"/>
+          <w:sz w:val="24"/>
+          <w:szCs w:val="24"/>
+          <w:lang w:eastAsia="en-NZ"/>
+        </w:rPr>
+      </w:pPr>
+      <w:r>
+        <w:rPr>
+          <w:rFonts w:ascii="Times New Roman" w:eastAsia="Times New Roman" w:hAnsi="Times New Roman" w:cs="Times New Roman"/>
+          <w:sz w:val="24"/>
+          <w:szCs w:val="24"/>
+          <w:lang w:eastAsia="en-NZ"/>
+        </w:rPr>
+        <w:t> </w:t>
+      </w:r>
+    </w:p>
+    <w:p>
+      <w:pPr>
+        <w:spacing w:after="0" w:line="240" w:lineRule="auto"/>
+        <w:rPr>
+          <w:rFonts w:ascii="Times New Roman" w:eastAsia="Times New Roman" w:hAnsi="Times New Roman" w:cs="Times New Roman"/>
+          <w:sz w:val="24"/>
+          <w:szCs w:val="24"/>
+          <w:lang w:eastAsia="en-NZ"/>
+        </w:rPr>
+      </w:pPr>
+      <w:r>
+        <w:rPr>
+          <w:rFonts w:ascii="Times New Roman" w:eastAsia="Times New Roman" w:hAnsi="Times New Roman" w:cs="Times New Roman"/>
+          <w:sz w:val="24"/>
+          <w:szCs w:val="24"/>
+          <w:lang w:eastAsia="en-NZ"/>
+        </w:rPr>
+        <w:t> </w:t>
+      </w:r>
+    </w:p>
+    <w:p/>
+    <w:p/>
     <w:p>
       <w:pPr>
         <w:pStyle w:val="Heading2"/>
@@ -1855,19 +4129,9 @@
           <w:sz w:val="24"/>
           <w:szCs w:val="24"/>
         </w:rPr>
-        <w:t>New</w:t>
-      </w:r>
-      <w:proofErr w:type="gramStart"/>
-      <w:r>
-        <w:rPr>
-          <w:rFonts w:ascii="Consolas" w:hAnsi="Consolas" w:cs="Consolas"/>
-          <w:sz w:val="24"/>
-          <w:szCs w:val="24"/>
-        </w:rPr>
-        <w:t>,end,call,freeDisplayList</w:t>
-      </w:r>
-      <w:proofErr w:type="spellEnd"/>
-      <w:proofErr w:type="gramEnd"/>
+        <w:t>New,end,call,freeDisplayList</w:t>
+      </w:r>
+      <w:proofErr w:type="spellEnd"/>
       <w:r>
         <w:rPr>
           <w:rFonts w:ascii="Consolas" w:hAnsi="Consolas" w:cs="Consolas"/>
@@ -5328,7 +7592,6 @@
         <w:t xml:space="preserve">, </w:t>
       </w:r>
       <w:proofErr w:type="spellStart"/>
-      <w:proofErr w:type="gramStart"/>
       <w:r>
         <w:rPr>
           <w:rStyle w:val="HTMLCode"/>
@@ -5338,11 +7601,7 @@
       </w:r>
       <w:proofErr w:type="spellEnd"/>
       <w:r>
-        <w:t>, ...</w:t>
-      </w:r>
-      <w:proofErr w:type="gramEnd"/>
-      <w:r>
-        <w:t xml:space="preserve"> anymore.</w:t>
+        <w:t>, ... anymore.</w:t>
       </w:r>
     </w:p>
     <w:p>
@@ -5620,7 +7879,6 @@
         </w:rPr>
       </w:pPr>
       <w:proofErr w:type="spellStart"/>
-      <w:proofErr w:type="gramStart"/>
       <w:r>
         <w:rPr>
           <w:rFonts w:ascii="Consolas" w:hAnsi="Consolas" w:cs="Consolas"/>
@@ -5632,7 +7890,6 @@
         <w:t>glInterleavedArrays</w:t>
       </w:r>
       <w:proofErr w:type="spellEnd"/>
-      <w:proofErr w:type="gramEnd"/>
       <w:r>
         <w:rPr>
           <w:rFonts w:ascii="Consolas" w:hAnsi="Consolas" w:cs="Consolas"/>

</xml_diff>

<commit_message>
Just more more work on shaders and joglespipeline
</commit_message>
<xml_diff>
--- a/docs/Androidification.docx
+++ b/docs/Androidification.docx
@@ -28,150 +28,358 @@
         <w:t xml:space="preserve"> steps</w:t>
       </w:r>
     </w:p>
-    <w:p>
-      <w:r>
-        <w:t xml:space="preserve">Get all GL2 calls to be vertex attribute passing (position, </w:t>
-      </w:r>
-      <w:proofErr w:type="spellStart"/>
-      <w:r>
-        <w:t>texcoord</w:t>
-      </w:r>
-      <w:proofErr w:type="spellEnd"/>
-      <w:r>
-        <w:t xml:space="preserve">, </w:t>
-      </w:r>
-      <w:proofErr w:type="spellStart"/>
-      <w:r>
-        <w:t>colors</w:t>
-      </w:r>
-      <w:proofErr w:type="spellEnd"/>
-      <w:r>
-        <w:t>, alpha testing</w:t>
-      </w:r>
-      <w:proofErr w:type="gramStart"/>
-      <w:r>
-        <w:t>)  these</w:t>
-      </w:r>
-      <w:proofErr w:type="gramEnd"/>
-      <w:r>
-        <w:t xml:space="preserve"> are in right place but need </w:t>
-      </w:r>
-      <w:proofErr w:type="spellStart"/>
-      <w:r>
-        <w:t>shader</w:t>
-      </w:r>
-      <w:proofErr w:type="spellEnd"/>
-      <w:r>
-        <w:t xml:space="preserve"> </w:t>
-      </w:r>
-      <w:proofErr w:type="spellStart"/>
-      <w:r>
-        <w:t>attrib</w:t>
-      </w:r>
-      <w:proofErr w:type="spellEnd"/>
-      <w:r>
-        <w:t xml:space="preserve"> calls not FFP style</w:t>
-      </w:r>
-    </w:p>
-    <w:p>
-      <w:r>
-        <w:t xml:space="preserve">Lights and fogs and MVP matrixes so that no FFP data is used by </w:t>
-      </w:r>
-      <w:proofErr w:type="spellStart"/>
-      <w:r>
-        <w:t>shader</w:t>
-      </w:r>
-      <w:proofErr w:type="spellEnd"/>
-      <w:r>
-        <w:t xml:space="preserve"> (quick check on </w:t>
-      </w:r>
-      <w:proofErr w:type="spellStart"/>
-      <w:r>
-        <w:t>nif</w:t>
-      </w:r>
-      <w:proofErr w:type="spellEnd"/>
-      <w:r>
-        <w:t xml:space="preserve"> code equivalence) These probably require some major </w:t>
-      </w:r>
-      <w:proofErr w:type="spellStart"/>
-      <w:r>
-        <w:t>shader</w:t>
-      </w:r>
-      <w:proofErr w:type="spellEnd"/>
-      <w:r>
-        <w:t xml:space="preserve"> calls in the wrong place, as they’ll need to be on each </w:t>
-      </w:r>
-      <w:proofErr w:type="spellStart"/>
-      <w:r>
-        <w:t>shader</w:t>
-      </w:r>
-      <w:proofErr w:type="spellEnd"/>
-      <w:r>
-        <w:t xml:space="preserve"> so I might have to move the position at which they are called inside each geo render (</w:t>
-      </w:r>
-      <w:proofErr w:type="spellStart"/>
-      <w:r>
-        <w:t>ahhh</w:t>
-      </w:r>
-      <w:proofErr w:type="spellEnd"/>
-      <w:r>
-        <w:t>)</w:t>
-      </w:r>
-    </w:p>
-    <w:p/>
-    <w:p>
-      <w:r>
-        <w:t>Then I should be able to swap back and forth between GL2 and ES2 profiles???</w:t>
-      </w:r>
-    </w:p>
-    <w:p>
-      <w:r>
-        <w:t xml:space="preserve">Then get a Newt canvas running separate from canvas3d, but needs to be non </w:t>
-      </w:r>
-      <w:proofErr w:type="spellStart"/>
-      <w:r>
-        <w:t>autodrawable</w:t>
-      </w:r>
-      <w:proofErr w:type="spellEnd"/>
-      <w:r>
-        <w:t xml:space="preserve"> I suspect</w:t>
-      </w:r>
-    </w:p>
-    <w:p>
-      <w:r>
-        <w:t xml:space="preserve">Then get rid of all </w:t>
-      </w:r>
-      <w:proofErr w:type="spellStart"/>
-      <w:r>
-        <w:t>awt.image</w:t>
-      </w:r>
-      <w:proofErr w:type="spellEnd"/>
-      <w:r>
-        <w:t xml:space="preserve"> stuff from texture/</w:t>
-      </w:r>
-      <w:proofErr w:type="spellStart"/>
-      <w:r>
-        <w:t>imagecomponent</w:t>
-      </w:r>
-      <w:proofErr w:type="spellEnd"/>
-      <w:r>
-        <w:t xml:space="preserve"> </w:t>
-      </w:r>
-    </w:p>
-    <w:p>
-      <w:r>
-        <w:t>Then run on android ART</w:t>
-      </w:r>
-    </w:p>
-    <w:p>
-      <w:r>
-        <w:t>Then run on Android (note texture formats will need to be changed, might need a bit of format updating in pipeline</w:t>
-      </w:r>
-    </w:p>
     <w:p/>
     <w:p/>
     <w:p>
       <w:r>
+        <w:t>Update/reset of rendering attribute</w:t>
+      </w:r>
+    </w:p>
+    <w:p>
+      <w:proofErr w:type="spellStart"/>
+      <w:r>
+        <w:t>Textureattributes</w:t>
+      </w:r>
+      <w:proofErr w:type="spellEnd"/>
+    </w:p>
+    <w:p>
+      <w:r>
+        <w:t xml:space="preserve">I need to put back </w:t>
+      </w:r>
+      <w:proofErr w:type="spellStart"/>
+      <w:r>
+        <w:t>textureattributes</w:t>
+      </w:r>
+      <w:proofErr w:type="spellEnd"/>
+      <w:r>
+        <w:t xml:space="preserve"> for transform and move the </w:t>
+      </w:r>
+      <w:proofErr w:type="spellStart"/>
+      <w:r>
+        <w:t>uvOffset</w:t>
+      </w:r>
+      <w:proofErr w:type="spellEnd"/>
+      <w:r>
+        <w:t xml:space="preserve"> and </w:t>
+      </w:r>
+      <w:proofErr w:type="spellStart"/>
+      <w:r>
+        <w:t>uvsCale</w:t>
+      </w:r>
+      <w:proofErr w:type="spellEnd"/>
+      <w:r>
+        <w:t xml:space="preserve"> gear back into them for renderer</w:t>
+      </w:r>
+    </w:p>
+    <w:p>
+      <w:r>
+        <w:t>Then renderer, setup controllers too</w:t>
+      </w:r>
+    </w:p>
+    <w:p/>
+    <w:p>
+      <w:r>
+        <w:t xml:space="preserve">When H-physic is on, and I look at </w:t>
+      </w:r>
+      <w:r>
+        <w:t xml:space="preserve">something in </w:t>
+      </w:r>
+      <w:proofErr w:type="spellStart"/>
+      <w:r>
+        <w:t>morrowind</w:t>
+      </w:r>
+      <w:proofErr w:type="spellEnd"/>
+      <w:r>
+        <w:t xml:space="preserve"> I get a null </w:t>
+      </w:r>
+      <w:proofErr w:type="spellStart"/>
+      <w:r>
+        <w:t>shader</w:t>
+      </w:r>
+      <w:proofErr w:type="spellEnd"/>
+      <w:r>
+        <w:t xml:space="preserve"> error? </w:t>
+      </w:r>
+      <w:r>
+        <w:t>O</w:t>
+      </w:r>
+      <w:r>
+        <w:t>dd</w:t>
+      </w:r>
+    </w:p>
+    <w:p>
+      <w:r>
+        <w:t xml:space="preserve">Note </w:t>
+      </w:r>
+      <w:proofErr w:type="spellStart"/>
+      <w:r>
+        <w:t>morrowind</w:t>
+      </w:r>
+      <w:proofErr w:type="spellEnd"/>
+      <w:r>
+        <w:t xml:space="preserve"> uses the utterly different system so need to work out what the hell causes it</w:t>
+      </w:r>
+    </w:p>
+    <w:p/>
+    <w:p>
+      <w:r>
+        <w:t>J3dFlipcontroller does not have an app?</w:t>
+      </w:r>
+    </w:p>
+    <w:p/>
+    <w:p>
+      <w:r>
+        <w:t xml:space="preserve">I need to put all state in </w:t>
+      </w:r>
+      <w:proofErr w:type="spellStart"/>
+      <w:r>
+        <w:t>joglespipeline</w:t>
+      </w:r>
+      <w:proofErr w:type="spellEnd"/>
+      <w:r>
+        <w:t xml:space="preserve"> into a </w:t>
+      </w:r>
+      <w:proofErr w:type="spellStart"/>
+      <w:r>
+        <w:t>joglescontext</w:t>
+      </w:r>
+      <w:proofErr w:type="spellEnd"/>
+      <w:r>
+        <w:t xml:space="preserve"> extending class from </w:t>
+      </w:r>
+      <w:proofErr w:type="spellStart"/>
+      <w:r>
+        <w:t>joglContext</w:t>
+      </w:r>
+      <w:proofErr w:type="spellEnd"/>
+      <w:r>
+        <w:t xml:space="preserve"> so I can swap context easily on the same pipeline</w:t>
+      </w:r>
+    </w:p>
+    <w:p>
+      <w:r>
+        <w:t xml:space="preserve">Get all GL2 calls to be vertex attribute passing (position, </w:t>
+      </w:r>
+      <w:proofErr w:type="spellStart"/>
+      <w:r>
+        <w:t>texcoord</w:t>
+      </w:r>
+      <w:proofErr w:type="spellEnd"/>
+      <w:r>
+        <w:t xml:space="preserve">, </w:t>
+      </w:r>
+      <w:proofErr w:type="spellStart"/>
+      <w:r>
+        <w:t>colors</w:t>
+      </w:r>
+      <w:proofErr w:type="spellEnd"/>
+      <w:r>
+        <w:t xml:space="preserve">, alpha testing)  these are in right place but need </w:t>
+      </w:r>
+      <w:proofErr w:type="spellStart"/>
+      <w:r>
+        <w:t>shader</w:t>
+      </w:r>
+      <w:proofErr w:type="spellEnd"/>
+      <w:r>
+        <w:t xml:space="preserve"> </w:t>
+      </w:r>
+      <w:proofErr w:type="spellStart"/>
+      <w:r>
+        <w:t>attrib</w:t>
+      </w:r>
+      <w:proofErr w:type="spellEnd"/>
+      <w:r>
+        <w:t xml:space="preserve"> calls not FFP style</w:t>
+      </w:r>
+    </w:p>
+    <w:p>
+      <w:r>
+        <w:t xml:space="preserve">Lights and fogs and MVP matrixes so that no FFP data is used by </w:t>
+      </w:r>
+      <w:proofErr w:type="spellStart"/>
+      <w:r>
+        <w:t>shader</w:t>
+      </w:r>
+      <w:proofErr w:type="spellEnd"/>
+      <w:r>
+        <w:t xml:space="preserve"> (quick check on </w:t>
+      </w:r>
+      <w:proofErr w:type="spellStart"/>
+      <w:r>
+        <w:t>nif</w:t>
+      </w:r>
+      <w:proofErr w:type="spellEnd"/>
+      <w:r>
+        <w:t xml:space="preserve"> code equivalence) These probably require some major </w:t>
+      </w:r>
+      <w:proofErr w:type="spellStart"/>
+      <w:r>
+        <w:t>shader</w:t>
+      </w:r>
+      <w:proofErr w:type="spellEnd"/>
+      <w:r>
+        <w:t xml:space="preserve"> calls in the wrong place, as they’ll need to be on each </w:t>
+      </w:r>
+      <w:proofErr w:type="spellStart"/>
+      <w:r>
+        <w:t>shader</w:t>
+      </w:r>
+      <w:proofErr w:type="spellEnd"/>
+      <w:r>
+        <w:t xml:space="preserve"> so I might have to move the position at which they are called inside each geo render (</w:t>
+      </w:r>
+      <w:proofErr w:type="spellStart"/>
+      <w:r>
+        <w:t>ahhh</w:t>
+      </w:r>
+      <w:proofErr w:type="spellEnd"/>
+      <w:r>
+        <w:t>)</w:t>
+      </w:r>
+    </w:p>
+    <w:p/>
+    <w:p>
+      <w:r>
+        <w:t>Then I should be able to swap back and forth between GL2 and ES2 profiles???</w:t>
+      </w:r>
+    </w:p>
+    <w:p>
+      <w:r>
+        <w:t xml:space="preserve">Then get a Newt canvas running separate from canvas3d, but needs to be non </w:t>
+      </w:r>
+      <w:proofErr w:type="spellStart"/>
+      <w:r>
+        <w:t>autodrawable</w:t>
+      </w:r>
+      <w:proofErr w:type="spellEnd"/>
+      <w:r>
+        <w:t xml:space="preserve"> I suspect</w:t>
+      </w:r>
+    </w:p>
+    <w:p>
+      <w:r>
+        <w:t xml:space="preserve">Then get rid of all </w:t>
+      </w:r>
+      <w:proofErr w:type="spellStart"/>
+      <w:r>
+        <w:t>awt.image</w:t>
+      </w:r>
+      <w:proofErr w:type="spellEnd"/>
+      <w:r>
+        <w:t xml:space="preserve"> stuff from texture/</w:t>
+      </w:r>
+      <w:proofErr w:type="spellStart"/>
+      <w:r>
+        <w:t>imagecomponent</w:t>
+      </w:r>
+      <w:proofErr w:type="spellEnd"/>
+      <w:r>
+        <w:t xml:space="preserve"> </w:t>
+      </w:r>
+    </w:p>
+    <w:p>
+      <w:r>
+        <w:t>Then run on android ART</w:t>
+      </w:r>
+    </w:p>
+    <w:p>
+      <w:r>
+        <w:t>Then run on Android (note texture formats will need to be changed, might need a bit of format updating in pipeline</w:t>
+      </w:r>
+    </w:p>
+    <w:p/>
+    <w:p>
+      <w:pPr>
+        <w:autoSpaceDE w:val="0"/>
+        <w:autoSpaceDN w:val="0"/>
+        <w:adjustRightInd w:val="0"/>
+        <w:spacing w:after="0" w:line="240" w:lineRule="auto"/>
+        <w:rPr>
+          <w:rFonts w:ascii="Consolas" w:hAnsi="Consolas" w:cs="Consolas"/>
+          <w:sz w:val="24"/>
+          <w:szCs w:val="24"/>
+        </w:rPr>
+      </w:pPr>
+      <w:r>
+        <w:rPr>
+          <w:rFonts w:ascii="Consolas" w:hAnsi="Consolas" w:cs="Consolas"/>
+          <w:color w:val="3F7F5F"/>
+          <w:sz w:val="24"/>
+          <w:szCs w:val="24"/>
+        </w:rPr>
+        <w:t>//http://www.gamedev.net/topic/203408-whats-all-about-this-gl_ext_compiled_vertex_array-stuff-/</w:t>
+      </w:r>
+    </w:p>
+    <w:p>
+      <w:pPr>
+        <w:rPr>
+          <w:rFonts w:ascii="Consolas" w:hAnsi="Consolas" w:cs="Consolas"/>
+          <w:color w:val="3F7F5F"/>
+          <w:sz w:val="24"/>
+          <w:szCs w:val="24"/>
+        </w:rPr>
+      </w:pPr>
+      <w:r>
+        <w:rPr>
+          <w:rFonts w:ascii="Consolas" w:hAnsi="Consolas" w:cs="Consolas"/>
+          <w:color w:val="000000"/>
+          <w:sz w:val="24"/>
+          <w:szCs w:val="24"/>
+        </w:rPr>
+        <w:tab/>
+      </w:r>
+      <w:r>
+        <w:rPr>
+          <w:rFonts w:ascii="Consolas" w:hAnsi="Consolas" w:cs="Consolas"/>
+          <w:color w:val="000000"/>
+          <w:sz w:val="24"/>
+          <w:szCs w:val="24"/>
+        </w:rPr>
+        <w:tab/>
+      </w:r>
+      <w:r>
+        <w:rPr>
+          <w:rFonts w:ascii="Consolas" w:hAnsi="Consolas" w:cs="Consolas"/>
+          <w:color w:val="000000"/>
+          <w:sz w:val="24"/>
+          <w:szCs w:val="24"/>
+        </w:rPr>
+        <w:tab/>
+      </w:r>
+      <w:r>
+        <w:rPr>
+          <w:rFonts w:ascii="Consolas" w:hAnsi="Consolas" w:cs="Consolas"/>
+          <w:color w:val="3F7F5F"/>
+          <w:sz w:val="24"/>
+          <w:szCs w:val="24"/>
+        </w:rPr>
+        <w:t>//</w:t>
+      </w:r>
+      <w:proofErr w:type="spellStart"/>
+      <w:r>
+        <w:rPr>
+          <w:rFonts w:ascii="Consolas" w:hAnsi="Consolas" w:cs="Consolas"/>
+          <w:color w:val="3F7F5F"/>
+          <w:sz w:val="24"/>
+          <w:szCs w:val="24"/>
+        </w:rPr>
+        <w:t>NOtice</w:t>
+      </w:r>
+      <w:proofErr w:type="spellEnd"/>
+      <w:r>
+        <w:rPr>
+          <w:rFonts w:ascii="Consolas" w:hAnsi="Consolas" w:cs="Consolas"/>
+          <w:color w:val="3F7F5F"/>
+          <w:sz w:val="24"/>
+          <w:szCs w:val="24"/>
+        </w:rPr>
+        <w:t xml:space="preserve"> that VA and VBO are not the same thing, must get VBO going</w:t>
+      </w:r>
+    </w:p>
+    <w:p/>
+    <w:p>
+      <w:r>
         <w:t xml:space="preserve">Get android Newt demos running on </w:t>
       </w:r>
       <w:proofErr w:type="gramStart"/>
@@ -587,15 +795,7 @@
     <w:p/>
     <w:p>
       <w:r>
-        <w:t xml:space="preserve">Ok so </w:t>
-      </w:r>
-      <w:proofErr w:type="gramStart"/>
-      <w:r>
-        <w:t>one  get</w:t>
-      </w:r>
-      <w:proofErr w:type="gramEnd"/>
-      <w:r>
-        <w:t xml:space="preserve"> best config loop</w:t>
+        <w:t>Ok so one  get best config loop</w:t>
       </w:r>
     </w:p>
     <w:p>
@@ -1078,7 +1278,6 @@
         </w:rPr>
       </w:pPr>
       <w:proofErr w:type="spellStart"/>
-      <w:proofErr w:type="gramStart"/>
       <w:r>
         <w:rPr>
           <w:rFonts w:ascii="Courier New" w:eastAsia="Times New Roman" w:hAnsi="Courier New" w:cs="Courier New"/>
@@ -1098,18 +1297,7 @@
           <w:szCs w:val="20"/>
           <w:lang w:eastAsia="en-NZ"/>
         </w:rPr>
-        <w:t>(</w:t>
-      </w:r>
-      <w:proofErr w:type="gramEnd"/>
-      <w:r>
-        <w:rPr>
-          <w:rFonts w:ascii="Courier New" w:eastAsia="Times New Roman" w:hAnsi="Courier New" w:cs="Courier New"/>
-          <w:color w:val="0070C0"/>
-          <w:sz w:val="20"/>
-          <w:szCs w:val="20"/>
-          <w:lang w:eastAsia="en-NZ"/>
-        </w:rPr>
-        <w:t xml:space="preserve"> </w:t>
+        <w:t xml:space="preserve">( </w:t>
       </w:r>
       <w:proofErr w:type="spellStart"/>
       <w:r>
@@ -1238,7 +1426,6 @@
         </w:rPr>
       </w:pPr>
       <w:proofErr w:type="spellStart"/>
-      <w:proofErr w:type="gramStart"/>
       <w:r>
         <w:rPr>
           <w:rFonts w:ascii="Courier New" w:eastAsia="Times New Roman" w:hAnsi="Courier New" w:cs="Courier New"/>
@@ -1258,18 +1445,7 @@
           <w:szCs w:val="20"/>
           <w:lang w:eastAsia="en-NZ"/>
         </w:rPr>
-        <w:t>(</w:t>
-      </w:r>
-      <w:proofErr w:type="gramEnd"/>
-      <w:r>
-        <w:rPr>
-          <w:rFonts w:ascii="Courier New" w:eastAsia="Times New Roman" w:hAnsi="Courier New" w:cs="Courier New"/>
-          <w:color w:val="FF0000"/>
-          <w:sz w:val="20"/>
-          <w:szCs w:val="20"/>
-          <w:lang w:eastAsia="en-NZ"/>
-        </w:rPr>
-        <w:t xml:space="preserve"> 3, GL_FLOAT, </w:t>
+        <w:t xml:space="preserve">( 3, GL_FLOAT, </w:t>
       </w:r>
       <w:proofErr w:type="spellStart"/>
       <w:r>
@@ -1426,7 +1602,6 @@
         </w:rPr>
       </w:pPr>
       <w:proofErr w:type="spellStart"/>
-      <w:proofErr w:type="gramStart"/>
       <w:r>
         <w:rPr>
           <w:rFonts w:ascii="Courier New" w:eastAsia="Times New Roman" w:hAnsi="Courier New" w:cs="Courier New"/>
@@ -1446,18 +1621,7 @@
           <w:szCs w:val="20"/>
           <w:lang w:eastAsia="en-NZ"/>
         </w:rPr>
-        <w:t>(</w:t>
-      </w:r>
-      <w:proofErr w:type="gramEnd"/>
-      <w:r>
-        <w:rPr>
-          <w:rFonts w:ascii="Courier New" w:eastAsia="Times New Roman" w:hAnsi="Courier New" w:cs="Courier New"/>
-          <w:color w:val="0070C0"/>
-          <w:sz w:val="20"/>
-          <w:szCs w:val="20"/>
-          <w:lang w:eastAsia="en-NZ"/>
-        </w:rPr>
-        <w:t xml:space="preserve"> </w:t>
+        <w:t xml:space="preserve">( </w:t>
       </w:r>
       <w:proofErr w:type="spellStart"/>
       <w:r>
@@ -2276,7 +2440,6 @@
         </w:rPr>
       </w:pPr>
       <w:proofErr w:type="spellStart"/>
-      <w:proofErr w:type="gramStart"/>
       <w:r>
         <w:rPr>
           <w:rFonts w:ascii="Courier New" w:eastAsia="Times New Roman" w:hAnsi="Courier New" w:cs="Courier New"/>
@@ -2296,18 +2459,7 @@
           <w:szCs w:val="20"/>
           <w:lang w:eastAsia="en-NZ"/>
         </w:rPr>
-        <w:t>(</w:t>
-      </w:r>
-      <w:proofErr w:type="gramEnd"/>
-      <w:r>
-        <w:rPr>
-          <w:rFonts w:ascii="Courier New" w:eastAsia="Times New Roman" w:hAnsi="Courier New" w:cs="Courier New"/>
-          <w:color w:val="FF0000"/>
-          <w:sz w:val="20"/>
-          <w:szCs w:val="20"/>
-          <w:lang w:eastAsia="en-NZ"/>
-        </w:rPr>
-        <w:t xml:space="preserve"> 0.0f, 0.0f, -10.0f);</w:t>
+        <w:t>( 0.0f, 0.0f, -10.0f);</w:t>
       </w:r>
     </w:p>
     <w:p>
@@ -2541,7 +2693,6 @@
           <w:lang w:eastAsia="en-NZ"/>
         </w:rPr>
       </w:pPr>
-      <w:proofErr w:type="gramStart"/>
       <w:r>
         <w:rPr>
           <w:rFonts w:ascii="Courier New" w:eastAsia="Times New Roman" w:hAnsi="Courier New" w:cs="Courier New"/>
@@ -2550,18 +2701,7 @@
           <w:szCs w:val="20"/>
           <w:lang w:eastAsia="en-NZ"/>
         </w:rPr>
-        <w:t>glUniform1i(</w:t>
-      </w:r>
-      <w:proofErr w:type="gramEnd"/>
-      <w:r>
-        <w:rPr>
-          <w:rFonts w:ascii="Courier New" w:eastAsia="Times New Roman" w:hAnsi="Courier New" w:cs="Courier New"/>
-          <w:color w:val="0070C0"/>
-          <w:sz w:val="20"/>
-          <w:szCs w:val="20"/>
-          <w:lang w:eastAsia="en-NZ"/>
-        </w:rPr>
-        <w:t xml:space="preserve"> </w:t>
+        <w:t xml:space="preserve">glUniform1i( </w:t>
       </w:r>
       <w:proofErr w:type="spellStart"/>
       <w:r>
@@ -2782,7 +2922,6 @@
         </w:rPr>
       </w:pPr>
       <w:proofErr w:type="spellStart"/>
-      <w:proofErr w:type="gramStart"/>
       <w:r>
         <w:rPr>
           <w:rFonts w:ascii="Courier New" w:eastAsia="Times New Roman" w:hAnsi="Courier New" w:cs="Courier New"/>
@@ -2802,18 +2941,7 @@
           <w:szCs w:val="20"/>
           <w:lang w:eastAsia="en-NZ"/>
         </w:rPr>
-        <w:t>(</w:t>
-      </w:r>
-      <w:proofErr w:type="gramEnd"/>
-      <w:r>
-        <w:rPr>
-          <w:rFonts w:ascii="Courier New" w:eastAsia="Times New Roman" w:hAnsi="Courier New" w:cs="Courier New"/>
-          <w:color w:val="0070C0"/>
-          <w:sz w:val="20"/>
-          <w:szCs w:val="20"/>
-          <w:lang w:eastAsia="en-NZ"/>
-        </w:rPr>
-        <w:t xml:space="preserve"> GL_TRIANGLES, 0, CUBE_TRIANGLE_COUNT * 3);</w:t>
+        <w:t>( GL_TRIANGLES, 0, CUBE_TRIANGLE_COUNT * 3);</w:t>
       </w:r>
     </w:p>
     <w:p/>
@@ -3129,6 +3257,102 @@
           <w:szCs w:val="24"/>
         </w:rPr>
       </w:pPr>
+      <w:r>
+        <w:rPr>
+          <w:rFonts w:ascii="Consolas" w:hAnsi="Consolas" w:cs="Consolas"/>
+          <w:sz w:val="24"/>
+          <w:szCs w:val="24"/>
+        </w:rPr>
+        <w:t xml:space="preserve">import </w:t>
+      </w:r>
+      <w:proofErr w:type="spellStart"/>
+      <w:r>
+        <w:rPr>
+          <w:rFonts w:ascii="Consolas" w:hAnsi="Consolas" w:cs="Consolas"/>
+          <w:sz w:val="24"/>
+          <w:szCs w:val="24"/>
+        </w:rPr>
+        <w:t>java.awt.Rectangle</w:t>
+      </w:r>
+      <w:proofErr w:type="spellEnd"/>
+      <w:r>
+        <w:rPr>
+          <w:rFonts w:ascii="Consolas" w:hAnsi="Consolas" w:cs="Consolas"/>
+          <w:sz w:val="24"/>
+          <w:szCs w:val="24"/>
+        </w:rPr>
+        <w:t>;</w:t>
+      </w:r>
+    </w:p>
+    <w:p>
+      <w:pPr>
+        <w:autoSpaceDE w:val="0"/>
+        <w:autoSpaceDN w:val="0"/>
+        <w:adjustRightInd w:val="0"/>
+        <w:spacing w:after="0" w:line="240" w:lineRule="auto"/>
+        <w:rPr>
+          <w:rFonts w:ascii="Consolas" w:hAnsi="Consolas" w:cs="Consolas"/>
+          <w:sz w:val="24"/>
+          <w:szCs w:val="24"/>
+        </w:rPr>
+      </w:pPr>
+      <w:r>
+        <w:rPr>
+          <w:rFonts w:ascii="Consolas" w:hAnsi="Consolas" w:cs="Consolas"/>
+          <w:sz w:val="24"/>
+          <w:szCs w:val="24"/>
+        </w:rPr>
+        <w:t xml:space="preserve">Used by </w:t>
+      </w:r>
+      <w:proofErr w:type="spellStart"/>
+      <w:r>
+        <w:rPr>
+          <w:rFonts w:ascii="Consolas" w:hAnsi="Consolas" w:cs="Consolas"/>
+          <w:sz w:val="24"/>
+          <w:szCs w:val="24"/>
+        </w:rPr>
+        <w:t>CanvasViewCache</w:t>
+      </w:r>
+      <w:proofErr w:type="spellEnd"/>
+      <w:r>
+        <w:rPr>
+          <w:rFonts w:ascii="Consolas" w:hAnsi="Consolas" w:cs="Consolas"/>
+          <w:sz w:val="24"/>
+          <w:szCs w:val="24"/>
+        </w:rPr>
+        <w:t xml:space="preserve">, J3DGraphics2DImpl, </w:t>
+      </w:r>
+      <w:proofErr w:type="spellStart"/>
+      <w:r>
+        <w:rPr>
+          <w:rFonts w:ascii="Consolas" w:hAnsi="Consolas" w:cs="Consolas"/>
+          <w:sz w:val="24"/>
+          <w:szCs w:val="24"/>
+        </w:rPr>
+        <w:t>JoglGraphicsConfiguration</w:t>
+      </w:r>
+      <w:proofErr w:type="spellEnd"/>
+      <w:r>
+        <w:rPr>
+          <w:rFonts w:ascii="Consolas" w:hAnsi="Consolas" w:cs="Consolas"/>
+          <w:sz w:val="24"/>
+          <w:szCs w:val="24"/>
+        </w:rPr>
+        <w:t>, Screen3D</w:t>
+      </w:r>
+    </w:p>
+    <w:p>
+      <w:pPr>
+        <w:autoSpaceDE w:val="0"/>
+        <w:autoSpaceDN w:val="0"/>
+        <w:adjustRightInd w:val="0"/>
+        <w:spacing w:after="0" w:line="240" w:lineRule="auto"/>
+        <w:rPr>
+          <w:rFonts w:ascii="Consolas" w:hAnsi="Consolas" w:cs="Consolas"/>
+          <w:sz w:val="24"/>
+          <w:szCs w:val="24"/>
+        </w:rPr>
+      </w:pPr>
       <w:proofErr w:type="gramStart"/>
       <w:r>
         <w:rPr>
@@ -3154,7 +3378,7 @@
           <w:sz w:val="24"/>
           <w:szCs w:val="24"/>
         </w:rPr>
-        <w:t>java.awt.Rectangle</w:t>
+        <w:t>java.awt.Dimension</w:t>
       </w:r>
       <w:proofErr w:type="spellEnd"/>
       <w:r>
@@ -3184,8 +3408,1225 @@
           <w:sz w:val="24"/>
           <w:szCs w:val="24"/>
         </w:rPr>
-        <w:t xml:space="preserve">Used by </w:t>
-      </w:r>
+        <w:t xml:space="preserve">import </w:t>
+      </w:r>
+      <w:proofErr w:type="spellStart"/>
+      <w:r>
+        <w:rPr>
+          <w:rFonts w:ascii="Consolas" w:hAnsi="Consolas" w:cs="Consolas"/>
+          <w:sz w:val="24"/>
+          <w:szCs w:val="24"/>
+        </w:rPr>
+        <w:t>java.awt.Point</w:t>
+      </w:r>
+      <w:proofErr w:type="spellEnd"/>
+      <w:r>
+        <w:rPr>
+          <w:rFonts w:ascii="Consolas" w:hAnsi="Consolas" w:cs="Consolas"/>
+          <w:sz w:val="24"/>
+          <w:szCs w:val="24"/>
+        </w:rPr>
+        <w:t>;</w:t>
+      </w:r>
+    </w:p>
+    <w:p>
+      <w:pPr>
+        <w:autoSpaceDE w:val="0"/>
+        <w:autoSpaceDN w:val="0"/>
+        <w:adjustRightInd w:val="0"/>
+        <w:spacing w:after="0" w:line="240" w:lineRule="auto"/>
+        <w:rPr>
+          <w:rFonts w:ascii="Consolas" w:hAnsi="Consolas" w:cs="Consolas"/>
+          <w:sz w:val="24"/>
+          <w:szCs w:val="24"/>
+        </w:rPr>
+      </w:pPr>
+      <w:proofErr w:type="gramStart"/>
+      <w:r>
+        <w:rPr>
+          <w:rFonts w:ascii="Consolas" w:hAnsi="Consolas" w:cs="Consolas"/>
+          <w:sz w:val="24"/>
+          <w:szCs w:val="24"/>
+        </w:rPr>
+        <w:t>import</w:t>
+      </w:r>
+      <w:proofErr w:type="gramEnd"/>
+      <w:r>
+        <w:rPr>
+          <w:rFonts w:ascii="Consolas" w:hAnsi="Consolas" w:cs="Consolas"/>
+          <w:sz w:val="24"/>
+          <w:szCs w:val="24"/>
+        </w:rPr>
+        <w:t xml:space="preserve"> </w:t>
+      </w:r>
+      <w:proofErr w:type="spellStart"/>
+      <w:r>
+        <w:rPr>
+          <w:rFonts w:ascii="Consolas" w:hAnsi="Consolas" w:cs="Consolas"/>
+          <w:sz w:val="24"/>
+          <w:szCs w:val="24"/>
+        </w:rPr>
+        <w:t>java.awt.geom.AffineTransform</w:t>
+      </w:r>
+      <w:proofErr w:type="spellEnd"/>
+      <w:r>
+        <w:rPr>
+          <w:rFonts w:ascii="Consolas" w:hAnsi="Consolas" w:cs="Consolas"/>
+          <w:sz w:val="24"/>
+          <w:szCs w:val="24"/>
+        </w:rPr>
+        <w:t>; ?? is this trivial??</w:t>
+      </w:r>
+    </w:p>
+    <w:p>
+      <w:pPr>
+        <w:autoSpaceDE w:val="0"/>
+        <w:autoSpaceDN w:val="0"/>
+        <w:adjustRightInd w:val="0"/>
+        <w:spacing w:after="0" w:line="240" w:lineRule="auto"/>
+        <w:rPr>
+          <w:rFonts w:ascii="Consolas" w:hAnsi="Consolas" w:cs="Consolas"/>
+          <w:sz w:val="24"/>
+          <w:szCs w:val="24"/>
+        </w:rPr>
+      </w:pPr>
+    </w:p>
+    <w:p>
+      <w:pPr>
+        <w:autoSpaceDE w:val="0"/>
+        <w:autoSpaceDN w:val="0"/>
+        <w:adjustRightInd w:val="0"/>
+        <w:spacing w:after="0" w:line="240" w:lineRule="auto"/>
+        <w:rPr>
+          <w:rFonts w:ascii="Consolas" w:hAnsi="Consolas" w:cs="Consolas"/>
+          <w:sz w:val="24"/>
+          <w:szCs w:val="24"/>
+        </w:rPr>
+      </w:pPr>
+    </w:p>
+    <w:p>
+      <w:pPr>
+        <w:autoSpaceDE w:val="0"/>
+        <w:autoSpaceDN w:val="0"/>
+        <w:adjustRightInd w:val="0"/>
+        <w:spacing w:after="0" w:line="240" w:lineRule="auto"/>
+        <w:rPr>
+          <w:rFonts w:ascii="Consolas" w:hAnsi="Consolas" w:cs="Consolas"/>
+          <w:sz w:val="24"/>
+          <w:szCs w:val="24"/>
+        </w:rPr>
+      </w:pPr>
+      <w:r>
+        <w:rPr>
+          <w:rFonts w:ascii="Consolas" w:hAnsi="Consolas" w:cs="Consolas"/>
+          <w:sz w:val="24"/>
+          <w:szCs w:val="24"/>
+        </w:rPr>
+        <w:t xml:space="preserve">Raster and </w:t>
+      </w:r>
+      <w:proofErr w:type="spellStart"/>
+      <w:r>
+        <w:rPr>
+          <w:rFonts w:ascii="Consolas" w:hAnsi="Consolas" w:cs="Consolas"/>
+          <w:sz w:val="24"/>
+          <w:szCs w:val="24"/>
+        </w:rPr>
+        <w:t>RasterRetained</w:t>
+      </w:r>
+      <w:proofErr w:type="spellEnd"/>
+      <w:r>
+        <w:rPr>
+          <w:rFonts w:ascii="Consolas" w:hAnsi="Consolas" w:cs="Consolas"/>
+          <w:sz w:val="24"/>
+          <w:szCs w:val="24"/>
+        </w:rPr>
+        <w:t xml:space="preserve"> need Dimension and Point trivially</w:t>
+      </w:r>
+    </w:p>
+    <w:p>
+      <w:pPr>
+        <w:autoSpaceDE w:val="0"/>
+        <w:autoSpaceDN w:val="0"/>
+        <w:adjustRightInd w:val="0"/>
+        <w:spacing w:after="0" w:line="240" w:lineRule="auto"/>
+        <w:rPr>
+          <w:rFonts w:ascii="Consolas" w:hAnsi="Consolas" w:cs="Consolas"/>
+          <w:sz w:val="24"/>
+          <w:szCs w:val="24"/>
+        </w:rPr>
+      </w:pPr>
+    </w:p>
+    <w:p>
+      <w:pPr>
+        <w:autoSpaceDE w:val="0"/>
+        <w:autoSpaceDN w:val="0"/>
+        <w:adjustRightInd w:val="0"/>
+        <w:spacing w:after="0" w:line="240" w:lineRule="auto"/>
+        <w:rPr>
+          <w:rFonts w:ascii="Consolas" w:hAnsi="Consolas" w:cs="Consolas"/>
+          <w:sz w:val="24"/>
+          <w:szCs w:val="24"/>
+        </w:rPr>
+      </w:pPr>
+    </w:p>
+    <w:p>
+      <w:pPr>
+        <w:autoSpaceDE w:val="0"/>
+        <w:autoSpaceDN w:val="0"/>
+        <w:adjustRightInd w:val="0"/>
+        <w:spacing w:after="0" w:line="240" w:lineRule="auto"/>
+        <w:rPr>
+          <w:rFonts w:ascii="Consolas" w:hAnsi="Consolas" w:cs="Consolas"/>
+          <w:sz w:val="24"/>
+          <w:szCs w:val="24"/>
+        </w:rPr>
+      </w:pPr>
+    </w:p>
+    <w:p>
+      <w:pPr>
+        <w:pStyle w:val="Heading2"/>
+      </w:pPr>
+      <w:r>
+        <w:t>Modified to have pieces removed</w:t>
+      </w:r>
+    </w:p>
+    <w:p>
+      <w:pPr>
+        <w:autoSpaceDE w:val="0"/>
+        <w:autoSpaceDN w:val="0"/>
+        <w:adjustRightInd w:val="0"/>
+        <w:spacing w:after="0" w:line="240" w:lineRule="auto"/>
+        <w:rPr>
+          <w:rFonts w:ascii="Consolas" w:hAnsi="Consolas" w:cs="Consolas"/>
+          <w:sz w:val="24"/>
+          <w:szCs w:val="24"/>
+        </w:rPr>
+      </w:pPr>
+      <w:proofErr w:type="spellStart"/>
+      <w:r>
+        <w:rPr>
+          <w:rFonts w:ascii="Consolas" w:hAnsi="Consolas" w:cs="Consolas"/>
+          <w:sz w:val="24"/>
+          <w:szCs w:val="24"/>
+          <w:highlight w:val="yellow"/>
+        </w:rPr>
+        <w:t>BehaviorStructure</w:t>
+      </w:r>
+      <w:proofErr w:type="spellEnd"/>
+      <w:r>
+        <w:rPr>
+          <w:rFonts w:ascii="Consolas" w:hAnsi="Consolas" w:cs="Consolas"/>
+          <w:sz w:val="24"/>
+          <w:szCs w:val="24"/>
+        </w:rPr>
+        <w:t xml:space="preserve"> </w:t>
+      </w:r>
+      <w:r>
+        <w:rPr>
+          <w:rFonts w:ascii="Consolas" w:hAnsi="Consolas" w:cs="Consolas"/>
+          <w:sz w:val="24"/>
+          <w:szCs w:val="24"/>
+        </w:rPr>
+        <w:t xml:space="preserve">this does work </w:t>
+      </w:r>
+      <w:r>
+        <w:rPr>
+          <w:rFonts w:ascii="Consolas" w:hAnsi="Consolas" w:cs="Consolas"/>
+          <w:sz w:val="24"/>
+          <w:szCs w:val="24"/>
+        </w:rPr>
+        <w:t xml:space="preserve">for </w:t>
+      </w:r>
+      <w:proofErr w:type="spellStart"/>
+      <w:r>
+        <w:rPr>
+          <w:rFonts w:ascii="Consolas" w:hAnsi="Consolas" w:cs="Consolas"/>
+          <w:sz w:val="24"/>
+          <w:szCs w:val="24"/>
+        </w:rPr>
+        <w:t>WakeUpOnAWTEvent</w:t>
+      </w:r>
+      <w:proofErr w:type="spellEnd"/>
+      <w:r>
+        <w:rPr>
+          <w:rFonts w:ascii="Consolas" w:hAnsi="Consolas" w:cs="Consolas"/>
+          <w:sz w:val="24"/>
+          <w:szCs w:val="24"/>
+        </w:rPr>
+        <w:t xml:space="preserve"> and given that will be removed this needs the similar parts removed</w:t>
+      </w:r>
+    </w:p>
+    <w:p>
+      <w:pPr>
+        <w:autoSpaceDE w:val="0"/>
+        <w:autoSpaceDN w:val="0"/>
+        <w:adjustRightInd w:val="0"/>
+        <w:spacing w:after="0" w:line="240" w:lineRule="auto"/>
+        <w:rPr>
+          <w:rFonts w:ascii="Consolas" w:hAnsi="Consolas" w:cs="Consolas"/>
+          <w:sz w:val="24"/>
+          <w:szCs w:val="24"/>
+        </w:rPr>
+      </w:pPr>
+      <w:r>
+        <w:rPr>
+          <w:rFonts w:ascii="Consolas" w:hAnsi="Consolas" w:cs="Consolas"/>
+          <w:sz w:val="24"/>
+          <w:szCs w:val="24"/>
+        </w:rPr>
+        <w:t xml:space="preserve"> </w:t>
+      </w:r>
+    </w:p>
+    <w:p>
+      <w:pPr>
+        <w:autoSpaceDE w:val="0"/>
+        <w:autoSpaceDN w:val="0"/>
+        <w:adjustRightInd w:val="0"/>
+        <w:spacing w:after="0" w:line="240" w:lineRule="auto"/>
+        <w:rPr>
+          <w:rFonts w:ascii="Consolas" w:hAnsi="Consolas" w:cs="Consolas"/>
+          <w:sz w:val="24"/>
+          <w:szCs w:val="24"/>
+        </w:rPr>
+      </w:pPr>
+      <w:r>
+        <w:rPr>
+          <w:rFonts w:ascii="Consolas" w:hAnsi="Consolas" w:cs="Consolas"/>
+          <w:sz w:val="24"/>
+          <w:szCs w:val="24"/>
+        </w:rPr>
+        <w:t xml:space="preserve"> </w:t>
+      </w:r>
+    </w:p>
+    <w:p>
+      <w:pPr>
+        <w:autoSpaceDE w:val="0"/>
+        <w:autoSpaceDN w:val="0"/>
+        <w:adjustRightInd w:val="0"/>
+        <w:spacing w:after="0" w:line="240" w:lineRule="auto"/>
+        <w:rPr>
+          <w:rFonts w:ascii="Consolas" w:hAnsi="Consolas" w:cs="Consolas"/>
+          <w:sz w:val="24"/>
+          <w:szCs w:val="24"/>
+        </w:rPr>
+      </w:pPr>
+      <w:proofErr w:type="spellStart"/>
+      <w:r>
+        <w:rPr>
+          <w:rFonts w:ascii="Consolas" w:hAnsi="Consolas" w:cs="Consolas"/>
+          <w:sz w:val="24"/>
+          <w:szCs w:val="24"/>
+          <w:highlight w:val="yellow"/>
+        </w:rPr>
+        <w:t>SoundScheduler</w:t>
+      </w:r>
+      <w:proofErr w:type="spellEnd"/>
+      <w:r>
+        <w:rPr>
+          <w:rFonts w:ascii="Consolas" w:hAnsi="Consolas" w:cs="Consolas"/>
+          <w:sz w:val="24"/>
+          <w:szCs w:val="24"/>
+        </w:rPr>
+        <w:t xml:space="preserve"> </w:t>
+      </w:r>
+      <w:r>
+        <w:rPr>
+          <w:rFonts w:ascii="Consolas" w:hAnsi="Consolas" w:cs="Consolas"/>
+          <w:sz w:val="24"/>
+          <w:szCs w:val="24"/>
+        </w:rPr>
+        <w:t>I</w:t>
+      </w:r>
+      <w:r>
+        <w:rPr>
+          <w:rFonts w:ascii="Consolas" w:hAnsi="Consolas" w:cs="Consolas"/>
+          <w:sz w:val="24"/>
+          <w:szCs w:val="24"/>
+        </w:rPr>
+        <w:t xml:space="preserve">s interested in window </w:t>
+      </w:r>
+      <w:proofErr w:type="spellStart"/>
+      <w:r>
+        <w:rPr>
+          <w:rFonts w:ascii="Consolas" w:hAnsi="Consolas" w:cs="Consolas"/>
+          <w:sz w:val="24"/>
+          <w:szCs w:val="24"/>
+        </w:rPr>
+        <w:t>iconification</w:t>
+      </w:r>
+      <w:proofErr w:type="spellEnd"/>
+      <w:r>
+        <w:rPr>
+          <w:rFonts w:ascii="Consolas" w:hAnsi="Consolas" w:cs="Consolas"/>
+          <w:sz w:val="24"/>
+          <w:szCs w:val="24"/>
+        </w:rPr>
+        <w:t xml:space="preserve"> </w:t>
+      </w:r>
+      <w:proofErr w:type="spellStart"/>
+      <w:r>
+        <w:rPr>
+          <w:rFonts w:ascii="Consolas" w:hAnsi="Consolas" w:cs="Consolas"/>
+          <w:sz w:val="24"/>
+          <w:szCs w:val="24"/>
+        </w:rPr>
+        <w:t>AWTEvents</w:t>
+      </w:r>
+      <w:proofErr w:type="spellEnd"/>
+      <w:r>
+        <w:rPr>
+          <w:rFonts w:ascii="Consolas" w:hAnsi="Consolas" w:cs="Consolas"/>
+          <w:sz w:val="24"/>
+          <w:szCs w:val="24"/>
+        </w:rPr>
+        <w:t xml:space="preserve"> </w:t>
+      </w:r>
+      <w:r>
+        <w:rPr>
+          <w:rFonts w:ascii="Consolas" w:hAnsi="Consolas" w:cs="Consolas"/>
+          <w:sz w:val="24"/>
+          <w:szCs w:val="24"/>
+        </w:rPr>
+        <w:t>sent from View</w:t>
+      </w:r>
+    </w:p>
+    <w:p>
+      <w:pPr>
+        <w:autoSpaceDE w:val="0"/>
+        <w:autoSpaceDN w:val="0"/>
+        <w:adjustRightInd w:val="0"/>
+        <w:spacing w:after="0" w:line="240" w:lineRule="auto"/>
+        <w:rPr>
+          <w:rFonts w:ascii="Consolas" w:hAnsi="Consolas" w:cs="Consolas"/>
+          <w:sz w:val="24"/>
+          <w:szCs w:val="24"/>
+        </w:rPr>
+      </w:pPr>
+      <w:r>
+        <w:rPr>
+          <w:rFonts w:ascii="Consolas" w:hAnsi="Consolas" w:cs="Consolas"/>
+          <w:sz w:val="24"/>
+          <w:szCs w:val="24"/>
+        </w:rPr>
+        <w:t xml:space="preserve"> </w:t>
+      </w:r>
+    </w:p>
+    <w:p>
+      <w:pPr>
+        <w:autoSpaceDE w:val="0"/>
+        <w:autoSpaceDN w:val="0"/>
+        <w:adjustRightInd w:val="0"/>
+        <w:spacing w:after="0" w:line="240" w:lineRule="auto"/>
+        <w:rPr>
+          <w:rFonts w:ascii="Consolas" w:hAnsi="Consolas" w:cs="Consolas"/>
+          <w:sz w:val="24"/>
+          <w:szCs w:val="24"/>
+        </w:rPr>
+      </w:pPr>
+      <w:r>
+        <w:rPr>
+          <w:rFonts w:ascii="Consolas" w:hAnsi="Consolas" w:cs="Consolas"/>
+          <w:sz w:val="24"/>
+          <w:szCs w:val="24"/>
+        </w:rPr>
+        <w:t xml:space="preserve"> </w:t>
+      </w:r>
+    </w:p>
+    <w:p>
+      <w:pPr>
+        <w:autoSpaceDE w:val="0"/>
+        <w:autoSpaceDN w:val="0"/>
+        <w:adjustRightInd w:val="0"/>
+        <w:spacing w:after="0" w:line="240" w:lineRule="auto"/>
+        <w:rPr>
+          <w:rFonts w:ascii="Consolas" w:hAnsi="Consolas" w:cs="Consolas"/>
+          <w:color w:val="000000"/>
+          <w:sz w:val="24"/>
+          <w:szCs w:val="24"/>
+        </w:rPr>
+      </w:pPr>
+      <w:proofErr w:type="spellStart"/>
+      <w:r>
+        <w:rPr>
+          <w:rFonts w:ascii="Consolas" w:hAnsi="Consolas" w:cs="Consolas"/>
+          <w:color w:val="000000"/>
+          <w:sz w:val="24"/>
+          <w:szCs w:val="24"/>
+          <w:highlight w:val="yellow"/>
+        </w:rPr>
+        <w:t>VirtualUniverse</w:t>
+      </w:r>
+      <w:proofErr w:type="spellEnd"/>
+      <w:r>
+        <w:rPr>
+          <w:rFonts w:ascii="Consolas" w:hAnsi="Consolas" w:cs="Consolas"/>
+          <w:color w:val="000000"/>
+          <w:sz w:val="24"/>
+          <w:szCs w:val="24"/>
+        </w:rPr>
+        <w:t xml:space="preserve"> Has Headless check in it removed</w:t>
+      </w:r>
+    </w:p>
+    <w:p>
+      <w:pPr>
+        <w:autoSpaceDE w:val="0"/>
+        <w:autoSpaceDN w:val="0"/>
+        <w:adjustRightInd w:val="0"/>
+        <w:spacing w:after="0" w:line="240" w:lineRule="auto"/>
+        <w:rPr>
+          <w:rFonts w:ascii="Consolas" w:hAnsi="Consolas" w:cs="Consolas"/>
+          <w:color w:val="000000"/>
+          <w:sz w:val="24"/>
+          <w:szCs w:val="24"/>
+        </w:rPr>
+      </w:pPr>
+      <w:r>
+        <w:rPr>
+          <w:rFonts w:ascii="Consolas" w:hAnsi="Consolas" w:cs="Consolas"/>
+          <w:color w:val="000000"/>
+          <w:sz w:val="24"/>
+          <w:szCs w:val="24"/>
+        </w:rPr>
+        <w:t xml:space="preserve">Also </w:t>
+      </w:r>
+      <w:proofErr w:type="gramStart"/>
+      <w:r>
+        <w:rPr>
+          <w:rFonts w:ascii="Consolas" w:hAnsi="Consolas" w:cs="Consolas"/>
+          <w:color w:val="000000"/>
+          <w:sz w:val="24"/>
+          <w:szCs w:val="24"/>
+        </w:rPr>
+        <w:t xml:space="preserve">has </w:t>
+      </w:r>
+      <w:proofErr w:type="spellStart"/>
+      <w:r>
+        <w:rPr>
+          <w:rFonts w:ascii="Consolas" w:hAnsi="Consolas" w:cs="Consolas"/>
+          <w:color w:val="000000"/>
+          <w:sz w:val="24"/>
+          <w:szCs w:val="24"/>
+        </w:rPr>
+        <w:t>passthrough</w:t>
+      </w:r>
+      <w:proofErr w:type="spellEnd"/>
+      <w:r>
+        <w:rPr>
+          <w:rFonts w:ascii="Consolas" w:hAnsi="Consolas" w:cs="Consolas"/>
+          <w:color w:val="000000"/>
+          <w:sz w:val="24"/>
+          <w:szCs w:val="24"/>
+        </w:rPr>
+        <w:t xml:space="preserve"> mouse/keyboard events</w:t>
+      </w:r>
+      <w:proofErr w:type="gramEnd"/>
+      <w:r>
+        <w:rPr>
+          <w:rFonts w:ascii="Consolas" w:hAnsi="Consolas" w:cs="Consolas"/>
+          <w:color w:val="000000"/>
+          <w:sz w:val="24"/>
+          <w:szCs w:val="24"/>
+        </w:rPr>
+        <w:t xml:space="preserve"> too</w:t>
+      </w:r>
+    </w:p>
+    <w:p>
+      <w:pPr>
+        <w:autoSpaceDE w:val="0"/>
+        <w:autoSpaceDN w:val="0"/>
+        <w:adjustRightInd w:val="0"/>
+        <w:spacing w:after="0" w:line="240" w:lineRule="auto"/>
+        <w:rPr>
+          <w:rFonts w:ascii="Consolas" w:hAnsi="Consolas" w:cs="Consolas"/>
+          <w:color w:val="000000"/>
+          <w:sz w:val="24"/>
+          <w:szCs w:val="24"/>
+        </w:rPr>
+      </w:pPr>
+    </w:p>
+    <w:p>
+      <w:pPr>
+        <w:autoSpaceDE w:val="0"/>
+        <w:autoSpaceDN w:val="0"/>
+        <w:adjustRightInd w:val="0"/>
+        <w:spacing w:after="0" w:line="240" w:lineRule="auto"/>
+        <w:rPr>
+          <w:rFonts w:ascii="Consolas" w:hAnsi="Consolas" w:cs="Consolas"/>
+          <w:color w:val="000000"/>
+          <w:sz w:val="24"/>
+          <w:szCs w:val="24"/>
+        </w:rPr>
+      </w:pPr>
+      <w:proofErr w:type="spellStart"/>
+      <w:r>
+        <w:rPr>
+          <w:rFonts w:ascii="Consolas" w:hAnsi="Consolas" w:cs="Consolas"/>
+          <w:color w:val="000000"/>
+          <w:sz w:val="24"/>
+          <w:szCs w:val="24"/>
+          <w:highlight w:val="yellow"/>
+        </w:rPr>
+        <w:t>JoglPipeline</w:t>
+      </w:r>
+      <w:proofErr w:type="spellEnd"/>
+    </w:p>
+    <w:p>
+      <w:pPr>
+        <w:autoSpaceDE w:val="0"/>
+        <w:autoSpaceDN w:val="0"/>
+        <w:adjustRightInd w:val="0"/>
+        <w:spacing w:after="0" w:line="240" w:lineRule="auto"/>
+        <w:rPr>
+          <w:rFonts w:ascii="Consolas" w:hAnsi="Consolas" w:cs="Consolas"/>
+          <w:color w:val="000000"/>
+          <w:sz w:val="24"/>
+          <w:szCs w:val="24"/>
+        </w:rPr>
+      </w:pPr>
+      <w:proofErr w:type="spellStart"/>
+      <w:r>
+        <w:rPr>
+          <w:rFonts w:ascii="Consolas" w:hAnsi="Consolas" w:cs="Consolas"/>
+          <w:color w:val="000000"/>
+          <w:sz w:val="24"/>
+          <w:szCs w:val="24"/>
+        </w:rPr>
+        <w:t>readRaster</w:t>
+      </w:r>
+      <w:proofErr w:type="spellEnd"/>
+      <w:r>
+        <w:rPr>
+          <w:rFonts w:ascii="Consolas" w:hAnsi="Consolas" w:cs="Consolas"/>
+          <w:color w:val="000000"/>
+          <w:sz w:val="24"/>
+          <w:szCs w:val="24"/>
+        </w:rPr>
+        <w:t xml:space="preserve"> to be removed as likely to be complex, can be added back in once core is working</w:t>
+      </w:r>
+    </w:p>
+    <w:p>
+      <w:pPr>
+        <w:autoSpaceDE w:val="0"/>
+        <w:autoSpaceDN w:val="0"/>
+        <w:adjustRightInd w:val="0"/>
+        <w:spacing w:after="0" w:line="240" w:lineRule="auto"/>
+        <w:rPr>
+          <w:rFonts w:ascii="Consolas" w:hAnsi="Consolas" w:cs="Consolas"/>
+          <w:color w:val="000000"/>
+          <w:sz w:val="24"/>
+          <w:szCs w:val="24"/>
+        </w:rPr>
+      </w:pPr>
+      <w:r>
+        <w:rPr>
+          <w:rFonts w:ascii="Consolas" w:hAnsi="Consolas" w:cs="Consolas"/>
+          <w:color w:val="000000"/>
+          <w:sz w:val="24"/>
+          <w:szCs w:val="24"/>
+        </w:rPr>
+        <w:t>Texture3D removed</w:t>
+      </w:r>
+    </w:p>
+    <w:p>
+      <w:pPr>
+        <w:autoSpaceDE w:val="0"/>
+        <w:autoSpaceDN w:val="0"/>
+        <w:adjustRightInd w:val="0"/>
+        <w:spacing w:after="0" w:line="240" w:lineRule="auto"/>
+        <w:rPr>
+          <w:rFonts w:ascii="Consolas" w:hAnsi="Consolas" w:cs="Consolas"/>
+          <w:color w:val="000000"/>
+          <w:sz w:val="24"/>
+          <w:szCs w:val="24"/>
+        </w:rPr>
+      </w:pPr>
+      <w:proofErr w:type="spellStart"/>
+      <w:r>
+        <w:rPr>
+          <w:rFonts w:ascii="Consolas" w:hAnsi="Consolas" w:cs="Consolas"/>
+          <w:color w:val="000000"/>
+          <w:sz w:val="24"/>
+          <w:szCs w:val="24"/>
+        </w:rPr>
+        <w:t>Texturemapping</w:t>
+      </w:r>
+      <w:proofErr w:type="spellEnd"/>
+      <w:r>
+        <w:rPr>
+          <w:rFonts w:ascii="Consolas" w:hAnsi="Consolas" w:cs="Consolas"/>
+          <w:color w:val="000000"/>
+          <w:sz w:val="24"/>
+          <w:szCs w:val="24"/>
+        </w:rPr>
+        <w:t xml:space="preserve"> removed</w:t>
+      </w:r>
+    </w:p>
+    <w:p>
+      <w:pPr>
+        <w:autoSpaceDE w:val="0"/>
+        <w:autoSpaceDN w:val="0"/>
+        <w:adjustRightInd w:val="0"/>
+        <w:spacing w:after="0" w:line="240" w:lineRule="auto"/>
+        <w:rPr>
+          <w:rFonts w:ascii="Consolas" w:hAnsi="Consolas" w:cs="Consolas"/>
+          <w:color w:val="000000"/>
+          <w:sz w:val="24"/>
+          <w:szCs w:val="24"/>
+        </w:rPr>
+      </w:pPr>
+      <w:proofErr w:type="spellStart"/>
+      <w:r>
+        <w:rPr>
+          <w:rFonts w:ascii="Consolas" w:hAnsi="Consolas" w:cs="Consolas"/>
+          <w:color w:val="000000"/>
+          <w:sz w:val="24"/>
+          <w:szCs w:val="24"/>
+        </w:rPr>
+        <w:t>Offscreen</w:t>
+      </w:r>
+      <w:proofErr w:type="spellEnd"/>
+      <w:r>
+        <w:rPr>
+          <w:rFonts w:ascii="Consolas" w:hAnsi="Consolas" w:cs="Consolas"/>
+          <w:color w:val="000000"/>
+          <w:sz w:val="24"/>
+          <w:szCs w:val="24"/>
+        </w:rPr>
+        <w:t xml:space="preserve"> things removed</w:t>
+      </w:r>
+    </w:p>
+    <w:p>
+      <w:pPr>
+        <w:autoSpaceDE w:val="0"/>
+        <w:autoSpaceDN w:val="0"/>
+        <w:adjustRightInd w:val="0"/>
+        <w:spacing w:after="0" w:line="240" w:lineRule="auto"/>
+        <w:rPr>
+          <w:rFonts w:ascii="Consolas" w:hAnsi="Consolas" w:cs="Consolas"/>
+          <w:color w:val="000000"/>
+          <w:sz w:val="24"/>
+          <w:szCs w:val="24"/>
+        </w:rPr>
+      </w:pPr>
+      <w:proofErr w:type="spellStart"/>
+      <w:r>
+        <w:rPr>
+          <w:rFonts w:ascii="Consolas" w:hAnsi="Consolas" w:cs="Consolas"/>
+          <w:color w:val="000000"/>
+          <w:sz w:val="24"/>
+          <w:szCs w:val="24"/>
+        </w:rPr>
+        <w:t>Accum</w:t>
+      </w:r>
+      <w:proofErr w:type="spellEnd"/>
+      <w:r>
+        <w:rPr>
+          <w:rFonts w:ascii="Consolas" w:hAnsi="Consolas" w:cs="Consolas"/>
+          <w:color w:val="000000"/>
+          <w:sz w:val="24"/>
+          <w:szCs w:val="24"/>
+        </w:rPr>
+        <w:t xml:space="preserve">, </w:t>
+      </w:r>
+      <w:proofErr w:type="spellStart"/>
+      <w:r>
+        <w:rPr>
+          <w:rFonts w:ascii="Consolas" w:hAnsi="Consolas" w:cs="Consolas"/>
+          <w:color w:val="000000"/>
+          <w:sz w:val="24"/>
+          <w:szCs w:val="24"/>
+        </w:rPr>
+        <w:t>accumReturn</w:t>
+      </w:r>
+      <w:proofErr w:type="spellEnd"/>
+      <w:r>
+        <w:rPr>
+          <w:rFonts w:ascii="Consolas" w:hAnsi="Consolas" w:cs="Consolas"/>
+          <w:color w:val="000000"/>
+          <w:sz w:val="24"/>
+          <w:szCs w:val="24"/>
+        </w:rPr>
+        <w:t xml:space="preserve"> and </w:t>
+      </w:r>
+      <w:proofErr w:type="spellStart"/>
+      <w:r>
+        <w:rPr>
+          <w:rFonts w:ascii="Consolas" w:hAnsi="Consolas" w:cs="Consolas"/>
+          <w:color w:val="000000"/>
+          <w:sz w:val="24"/>
+          <w:szCs w:val="24"/>
+        </w:rPr>
+        <w:t>clearAccum</w:t>
+      </w:r>
+      <w:proofErr w:type="spellEnd"/>
+      <w:r>
+        <w:rPr>
+          <w:rFonts w:ascii="Consolas" w:hAnsi="Consolas" w:cs="Consolas"/>
+          <w:color w:val="000000"/>
+          <w:sz w:val="24"/>
+          <w:szCs w:val="24"/>
+        </w:rPr>
+        <w:t xml:space="preserve"> removed – what were they?</w:t>
+      </w:r>
+    </w:p>
+    <w:p>
+      <w:pPr>
+        <w:autoSpaceDE w:val="0"/>
+        <w:autoSpaceDN w:val="0"/>
+        <w:adjustRightInd w:val="0"/>
+        <w:spacing w:after="0" w:line="240" w:lineRule="auto"/>
+        <w:rPr>
+          <w:rFonts w:ascii="Consolas" w:hAnsi="Consolas" w:cs="Consolas"/>
+          <w:color w:val="000000"/>
+          <w:sz w:val="24"/>
+          <w:szCs w:val="24"/>
+        </w:rPr>
+      </w:pPr>
+      <w:r>
+        <w:rPr>
+          <w:rFonts w:ascii="Consolas" w:hAnsi="Consolas" w:cs="Consolas"/>
+          <w:color w:val="000000"/>
+          <w:sz w:val="24"/>
+          <w:szCs w:val="24"/>
+        </w:rPr>
+        <w:t>Decal1stChildSetup and other decals removed – what are they?</w:t>
+      </w:r>
+    </w:p>
+    <w:p>
+      <w:pPr>
+        <w:autoSpaceDE w:val="0"/>
+        <w:autoSpaceDN w:val="0"/>
+        <w:adjustRightInd w:val="0"/>
+        <w:spacing w:after="0" w:line="240" w:lineRule="auto"/>
+        <w:rPr>
+          <w:rFonts w:ascii="Consolas" w:hAnsi="Consolas" w:cs="Consolas"/>
+          <w:color w:val="000000"/>
+          <w:sz w:val="24"/>
+          <w:szCs w:val="24"/>
+        </w:rPr>
+      </w:pPr>
+    </w:p>
+    <w:p>
+      <w:pPr>
+        <w:autoSpaceDE w:val="0"/>
+        <w:autoSpaceDN w:val="0"/>
+        <w:adjustRightInd w:val="0"/>
+        <w:spacing w:after="0" w:line="240" w:lineRule="auto"/>
+        <w:rPr>
+          <w:rFonts w:ascii="Consolas" w:hAnsi="Consolas" w:cs="Consolas"/>
+          <w:color w:val="000000"/>
+          <w:sz w:val="24"/>
+          <w:szCs w:val="24"/>
+        </w:rPr>
+      </w:pPr>
+      <w:r>
+        <w:rPr>
+          <w:rFonts w:ascii="Consolas" w:hAnsi="Consolas" w:cs="Consolas"/>
+          <w:color w:val="000000"/>
+          <w:sz w:val="24"/>
+          <w:szCs w:val="24"/>
+        </w:rPr>
+        <w:t xml:space="preserve">All geometry operations that are not </w:t>
+      </w:r>
+      <w:proofErr w:type="spellStart"/>
+      <w:r>
+        <w:rPr>
+          <w:rFonts w:ascii="Consolas" w:hAnsi="Consolas" w:cs="Consolas"/>
+          <w:color w:val="000000"/>
+          <w:sz w:val="24"/>
+          <w:szCs w:val="24"/>
+        </w:rPr>
+        <w:t>by_ref</w:t>
+      </w:r>
+      <w:proofErr w:type="spellEnd"/>
+      <w:r>
+        <w:rPr>
+          <w:rFonts w:ascii="Consolas" w:hAnsi="Consolas" w:cs="Consolas"/>
+          <w:color w:val="000000"/>
+          <w:sz w:val="24"/>
+          <w:szCs w:val="24"/>
+        </w:rPr>
+        <w:t xml:space="preserve"> and </w:t>
+      </w:r>
+      <w:proofErr w:type="spellStart"/>
+      <w:r>
+        <w:rPr>
+          <w:rFonts w:ascii="Consolas" w:hAnsi="Consolas" w:cs="Consolas"/>
+          <w:color w:val="000000"/>
+          <w:sz w:val="24"/>
+          <w:szCs w:val="24"/>
+        </w:rPr>
+        <w:t>nio</w:t>
+      </w:r>
+      <w:proofErr w:type="spellEnd"/>
+      <w:r>
+        <w:rPr>
+          <w:rFonts w:ascii="Consolas" w:hAnsi="Consolas" w:cs="Consolas"/>
+          <w:color w:val="000000"/>
+          <w:sz w:val="24"/>
+          <w:szCs w:val="24"/>
+        </w:rPr>
+        <w:t xml:space="preserve"> are removed, and for now the interleaved option is also dropped</w:t>
+      </w:r>
+    </w:p>
+    <w:p>
+      <w:pPr>
+        <w:autoSpaceDE w:val="0"/>
+        <w:autoSpaceDN w:val="0"/>
+        <w:adjustRightInd w:val="0"/>
+        <w:spacing w:after="0" w:line="240" w:lineRule="auto"/>
+        <w:rPr>
+          <w:rFonts w:ascii="Consolas" w:hAnsi="Consolas" w:cs="Consolas"/>
+          <w:color w:val="000000"/>
+          <w:sz w:val="24"/>
+          <w:szCs w:val="24"/>
+        </w:rPr>
+      </w:pPr>
+    </w:p>
+    <w:p>
+      <w:pPr>
+        <w:autoSpaceDE w:val="0"/>
+        <w:autoSpaceDN w:val="0"/>
+        <w:adjustRightInd w:val="0"/>
+        <w:spacing w:after="0" w:line="240" w:lineRule="auto"/>
+        <w:rPr>
+          <w:rFonts w:ascii="Consolas" w:hAnsi="Consolas" w:cs="Consolas"/>
+          <w:sz w:val="24"/>
+          <w:szCs w:val="24"/>
+        </w:rPr>
+      </w:pPr>
+      <w:proofErr w:type="spellStart"/>
+      <w:r>
+        <w:rPr>
+          <w:rFonts w:ascii="Consolas" w:hAnsi="Consolas" w:cs="Consolas"/>
+          <w:sz w:val="24"/>
+          <w:szCs w:val="24"/>
+        </w:rPr>
+        <w:t>TextureFillBackground</w:t>
+      </w:r>
+      <w:proofErr w:type="spellEnd"/>
+      <w:r>
+        <w:rPr>
+          <w:rFonts w:ascii="Consolas" w:hAnsi="Consolas" w:cs="Consolas"/>
+          <w:sz w:val="24"/>
+          <w:szCs w:val="24"/>
+        </w:rPr>
+        <w:t xml:space="preserve"> - dropped</w:t>
+      </w:r>
+    </w:p>
+    <w:p>
+      <w:pPr>
+        <w:autoSpaceDE w:val="0"/>
+        <w:autoSpaceDN w:val="0"/>
+        <w:adjustRightInd w:val="0"/>
+        <w:spacing w:after="0" w:line="240" w:lineRule="auto"/>
+        <w:rPr>
+          <w:rFonts w:ascii="Consolas" w:hAnsi="Consolas" w:cs="Consolas"/>
+          <w:sz w:val="24"/>
+          <w:szCs w:val="24"/>
+        </w:rPr>
+      </w:pPr>
+      <w:proofErr w:type="spellStart"/>
+      <w:r>
+        <w:rPr>
+          <w:rFonts w:ascii="Consolas" w:hAnsi="Consolas" w:cs="Consolas"/>
+          <w:sz w:val="24"/>
+          <w:szCs w:val="24"/>
+        </w:rPr>
+        <w:t>TextureFillRaster</w:t>
+      </w:r>
+      <w:proofErr w:type="spellEnd"/>
+      <w:r>
+        <w:rPr>
+          <w:rFonts w:ascii="Consolas" w:hAnsi="Consolas" w:cs="Consolas"/>
+          <w:sz w:val="24"/>
+          <w:szCs w:val="24"/>
+        </w:rPr>
+        <w:t xml:space="preserve"> - dropped</w:t>
+      </w:r>
+    </w:p>
+    <w:p>
+      <w:pPr>
+        <w:autoSpaceDE w:val="0"/>
+        <w:autoSpaceDN w:val="0"/>
+        <w:adjustRightInd w:val="0"/>
+        <w:spacing w:after="0" w:line="240" w:lineRule="auto"/>
+        <w:rPr>
+          <w:rFonts w:ascii="Consolas" w:hAnsi="Consolas" w:cs="Consolas"/>
+          <w:sz w:val="24"/>
+          <w:szCs w:val="24"/>
+        </w:rPr>
+      </w:pPr>
+    </w:p>
+    <w:p>
+      <w:pPr>
+        <w:autoSpaceDE w:val="0"/>
+        <w:autoSpaceDN w:val="0"/>
+        <w:adjustRightInd w:val="0"/>
+        <w:spacing w:after="0" w:line="240" w:lineRule="auto"/>
+        <w:rPr>
+          <w:rFonts w:ascii="Consolas" w:hAnsi="Consolas" w:cs="Consolas"/>
+          <w:sz w:val="24"/>
+          <w:szCs w:val="24"/>
+        </w:rPr>
+      </w:pPr>
+      <w:proofErr w:type="spellStart"/>
+      <w:r>
+        <w:rPr>
+          <w:rFonts w:ascii="Consolas" w:hAnsi="Consolas" w:cs="Consolas"/>
+          <w:sz w:val="24"/>
+          <w:szCs w:val="24"/>
+        </w:rPr>
+        <w:t>New,end,call,freeDisplayList</w:t>
+      </w:r>
+      <w:proofErr w:type="spellEnd"/>
+      <w:r>
+        <w:rPr>
+          <w:rFonts w:ascii="Consolas" w:hAnsi="Consolas" w:cs="Consolas"/>
+          <w:sz w:val="24"/>
+          <w:szCs w:val="24"/>
+        </w:rPr>
+        <w:t xml:space="preserve"> – all dropped by using only </w:t>
+      </w:r>
+      <w:proofErr w:type="spellStart"/>
+      <w:r>
+        <w:rPr>
+          <w:rFonts w:ascii="Consolas" w:hAnsi="Consolas" w:cs="Consolas"/>
+          <w:sz w:val="24"/>
+          <w:szCs w:val="24"/>
+        </w:rPr>
+        <w:t>nio</w:t>
+      </w:r>
+      <w:proofErr w:type="spellEnd"/>
+    </w:p>
+    <w:p>
+      <w:pPr>
+        <w:autoSpaceDE w:val="0"/>
+        <w:autoSpaceDN w:val="0"/>
+        <w:adjustRightInd w:val="0"/>
+        <w:spacing w:after="0" w:line="240" w:lineRule="auto"/>
+        <w:rPr>
+          <w:rFonts w:ascii="Consolas" w:hAnsi="Consolas" w:cs="Consolas"/>
+          <w:sz w:val="24"/>
+          <w:szCs w:val="24"/>
+        </w:rPr>
+      </w:pPr>
+    </w:p>
+    <w:p>
+      <w:pPr>
+        <w:autoSpaceDE w:val="0"/>
+        <w:autoSpaceDN w:val="0"/>
+        <w:adjustRightInd w:val="0"/>
+        <w:spacing w:after="0" w:line="240" w:lineRule="auto"/>
+        <w:rPr>
+          <w:rFonts w:ascii="Consolas" w:hAnsi="Consolas" w:cs="Consolas"/>
+          <w:sz w:val="24"/>
+          <w:szCs w:val="24"/>
+        </w:rPr>
+      </w:pPr>
+      <w:proofErr w:type="spellStart"/>
+      <w:r>
+        <w:rPr>
+          <w:rFonts w:ascii="Consolas" w:hAnsi="Consolas" w:cs="Consolas"/>
+          <w:sz w:val="24"/>
+          <w:szCs w:val="24"/>
+        </w:rPr>
+        <w:t>Tex</w:t>
+      </w:r>
+      <w:proofErr w:type="spellEnd"/>
+      <w:r>
+        <w:rPr>
+          <w:rFonts w:ascii="Consolas" w:hAnsi="Consolas" w:cs="Consolas"/>
+          <w:sz w:val="24"/>
+          <w:szCs w:val="24"/>
+        </w:rPr>
+        <w:t xml:space="preserve"> </w:t>
+      </w:r>
+      <w:proofErr w:type="spellStart"/>
+      <w:r>
+        <w:rPr>
+          <w:rFonts w:ascii="Consolas" w:hAnsi="Consolas" w:cs="Consolas"/>
+          <w:sz w:val="24"/>
+          <w:szCs w:val="24"/>
+        </w:rPr>
+        <w:t>Coord</w:t>
+      </w:r>
+      <w:proofErr w:type="spellEnd"/>
+      <w:r>
+        <w:rPr>
+          <w:rFonts w:ascii="Consolas" w:hAnsi="Consolas" w:cs="Consolas"/>
+          <w:sz w:val="24"/>
+          <w:szCs w:val="24"/>
+        </w:rPr>
+        <w:t xml:space="preserve"> Gen dropped</w:t>
+      </w:r>
+    </w:p>
+    <w:p>
+      <w:pPr>
+        <w:autoSpaceDE w:val="0"/>
+        <w:autoSpaceDN w:val="0"/>
+        <w:adjustRightInd w:val="0"/>
+        <w:spacing w:after="0" w:line="240" w:lineRule="auto"/>
+        <w:rPr>
+          <w:rFonts w:ascii="Consolas" w:hAnsi="Consolas" w:cs="Consolas"/>
+          <w:sz w:val="24"/>
+          <w:szCs w:val="24"/>
+        </w:rPr>
+      </w:pPr>
+    </w:p>
+    <w:p>
+      <w:pPr>
+        <w:pStyle w:val="Heading2"/>
+      </w:pPr>
+      <w:proofErr w:type="spellStart"/>
+      <w:r>
+        <w:t>Superceeded</w:t>
+      </w:r>
+      <w:proofErr w:type="spellEnd"/>
+      <w:r>
+        <w:t xml:space="preserve"> by Newt/ </w:t>
+      </w:r>
+      <w:r>
+        <w:t>JOGL</w:t>
+      </w:r>
+      <w:r>
+        <w:t xml:space="preserve"> </w:t>
+      </w:r>
+    </w:p>
+    <w:p>
+      <w:pPr>
+        <w:autoSpaceDE w:val="0"/>
+        <w:autoSpaceDN w:val="0"/>
+        <w:adjustRightInd w:val="0"/>
+        <w:spacing w:after="0" w:line="240" w:lineRule="auto"/>
+        <w:rPr>
+          <w:rFonts w:ascii="Consolas" w:hAnsi="Consolas" w:cs="Consolas"/>
+          <w:sz w:val="24"/>
+          <w:szCs w:val="24"/>
+        </w:rPr>
+      </w:pPr>
+      <w:r>
+        <w:rPr>
+          <w:rFonts w:ascii="Consolas" w:hAnsi="Consolas" w:cs="Consolas"/>
+          <w:sz w:val="24"/>
+          <w:szCs w:val="24"/>
+        </w:rPr>
+        <w:t>Screen3D</w:t>
+      </w:r>
+    </w:p>
+    <w:p>
+      <w:pPr>
+        <w:autoSpaceDE w:val="0"/>
+        <w:autoSpaceDN w:val="0"/>
+        <w:adjustRightInd w:val="0"/>
+        <w:spacing w:after="0" w:line="240" w:lineRule="auto"/>
+        <w:rPr>
+          <w:rFonts w:ascii="Consolas" w:hAnsi="Consolas" w:cs="Consolas"/>
+          <w:sz w:val="24"/>
+          <w:szCs w:val="24"/>
+        </w:rPr>
+      </w:pPr>
+      <w:r>
+        <w:rPr>
+          <w:rFonts w:ascii="Consolas" w:hAnsi="Consolas" w:cs="Consolas"/>
+          <w:sz w:val="24"/>
+          <w:szCs w:val="24"/>
+        </w:rPr>
+        <w:t>Canvas3D</w:t>
+      </w:r>
+    </w:p>
+    <w:p>
+      <w:pPr>
+        <w:autoSpaceDE w:val="0"/>
+        <w:autoSpaceDN w:val="0"/>
+        <w:adjustRightInd w:val="0"/>
+        <w:spacing w:after="0" w:line="240" w:lineRule="auto"/>
+        <w:rPr>
+          <w:rFonts w:ascii="Consolas" w:hAnsi="Consolas" w:cs="Consolas"/>
+          <w:sz w:val="24"/>
+          <w:szCs w:val="24"/>
+        </w:rPr>
+      </w:pPr>
+      <w:proofErr w:type="spellStart"/>
+      <w:r>
+        <w:rPr>
+          <w:rFonts w:ascii="Consolas" w:hAnsi="Consolas" w:cs="Consolas"/>
+          <w:sz w:val="24"/>
+          <w:szCs w:val="24"/>
+        </w:rPr>
+        <w:t>GraphicsConfiguration</w:t>
+      </w:r>
+      <w:proofErr w:type="spellEnd"/>
+    </w:p>
+    <w:p>
+      <w:pPr>
+        <w:autoSpaceDE w:val="0"/>
+        <w:autoSpaceDN w:val="0"/>
+        <w:adjustRightInd w:val="0"/>
+        <w:spacing w:after="0" w:line="240" w:lineRule="auto"/>
+        <w:rPr>
+          <w:rFonts w:ascii="Consolas" w:hAnsi="Consolas" w:cs="Consolas"/>
+          <w:sz w:val="24"/>
+          <w:szCs w:val="24"/>
+        </w:rPr>
+      </w:pPr>
+      <w:proofErr w:type="spellStart"/>
+      <w:r>
+        <w:rPr>
+          <w:rFonts w:ascii="Consolas" w:hAnsi="Consolas" w:cs="Consolas"/>
+          <w:sz w:val="24"/>
+          <w:szCs w:val="24"/>
+        </w:rPr>
+        <w:t>GraphicsDevice</w:t>
+      </w:r>
+      <w:proofErr w:type="spellEnd"/>
+    </w:p>
+    <w:p>
+      <w:pPr>
+        <w:autoSpaceDE w:val="0"/>
+        <w:autoSpaceDN w:val="0"/>
+        <w:adjustRightInd w:val="0"/>
+        <w:spacing w:after="0" w:line="240" w:lineRule="auto"/>
+        <w:rPr>
+          <w:rFonts w:ascii="Consolas" w:hAnsi="Consolas" w:cs="Consolas"/>
+          <w:sz w:val="24"/>
+          <w:szCs w:val="24"/>
+        </w:rPr>
+      </w:pPr>
+      <w:r>
+        <w:rPr>
+          <w:rFonts w:ascii="Consolas" w:hAnsi="Consolas" w:cs="Consolas"/>
+          <w:sz w:val="24"/>
+          <w:szCs w:val="24"/>
+        </w:rPr>
+        <w:t>GraphicsConfigTemplate3D</w:t>
+      </w:r>
+    </w:p>
+    <w:p>
+      <w:pPr>
+        <w:autoSpaceDE w:val="0"/>
+        <w:autoSpaceDN w:val="0"/>
+        <w:adjustRightInd w:val="0"/>
+        <w:spacing w:after="0" w:line="240" w:lineRule="auto"/>
+        <w:rPr>
+          <w:rFonts w:ascii="Consolas" w:hAnsi="Consolas" w:cs="Consolas"/>
+          <w:sz w:val="24"/>
+          <w:szCs w:val="24"/>
+        </w:rPr>
+      </w:pPr>
+    </w:p>
+    <w:p>
+      <w:pPr>
+        <w:autoSpaceDE w:val="0"/>
+        <w:autoSpaceDN w:val="0"/>
+        <w:adjustRightInd w:val="0"/>
+        <w:spacing w:after="0" w:line="240" w:lineRule="auto"/>
+        <w:rPr>
+          <w:rFonts w:ascii="Consolas" w:hAnsi="Consolas" w:cs="Consolas"/>
+          <w:sz w:val="24"/>
+          <w:szCs w:val="24"/>
+        </w:rPr>
+      </w:pPr>
       <w:proofErr w:type="spellStart"/>
       <w:r>
         <w:rPr>
@@ -3196,80 +4637,226 @@
         <w:t>CanvasViewCache</w:t>
       </w:r>
       <w:proofErr w:type="spellEnd"/>
-      <w:r>
-        <w:rPr>
-          <w:rFonts w:ascii="Consolas" w:hAnsi="Consolas" w:cs="Consolas"/>
-          <w:sz w:val="24"/>
-          <w:szCs w:val="24"/>
-        </w:rPr>
-        <w:t xml:space="preserve">, J3DGraphics2DImpl, </w:t>
-      </w:r>
-      <w:proofErr w:type="spellStart"/>
-      <w:r>
-        <w:rPr>
-          <w:rFonts w:ascii="Consolas" w:hAnsi="Consolas" w:cs="Consolas"/>
-          <w:sz w:val="24"/>
-          <w:szCs w:val="24"/>
-        </w:rPr>
-        <w:t>JoglGraphicsConfiguration</w:t>
-      </w:r>
-      <w:proofErr w:type="spellEnd"/>
-      <w:r>
-        <w:rPr>
-          <w:rFonts w:ascii="Consolas" w:hAnsi="Consolas" w:cs="Consolas"/>
-          <w:sz w:val="24"/>
-          <w:szCs w:val="24"/>
-        </w:rPr>
-        <w:t>, Screen3D</w:t>
-      </w:r>
-    </w:p>
-    <w:p>
-      <w:pPr>
-        <w:autoSpaceDE w:val="0"/>
-        <w:autoSpaceDN w:val="0"/>
-        <w:adjustRightInd w:val="0"/>
-        <w:spacing w:after="0" w:line="240" w:lineRule="auto"/>
-        <w:rPr>
-          <w:rFonts w:ascii="Consolas" w:hAnsi="Consolas" w:cs="Consolas"/>
-          <w:sz w:val="24"/>
-          <w:szCs w:val="24"/>
-        </w:rPr>
-      </w:pPr>
-      <w:proofErr w:type="gramStart"/>
-      <w:r>
-        <w:rPr>
-          <w:rFonts w:ascii="Consolas" w:hAnsi="Consolas" w:cs="Consolas"/>
-          <w:sz w:val="24"/>
-          <w:szCs w:val="24"/>
-        </w:rPr>
-        <w:t>import</w:t>
-      </w:r>
-      <w:proofErr w:type="gramEnd"/>
-      <w:r>
-        <w:rPr>
-          <w:rFonts w:ascii="Consolas" w:hAnsi="Consolas" w:cs="Consolas"/>
-          <w:sz w:val="24"/>
-          <w:szCs w:val="24"/>
-        </w:rPr>
+    </w:p>
+    <w:p>
+      <w:pPr>
+        <w:autoSpaceDE w:val="0"/>
+        <w:autoSpaceDN w:val="0"/>
+        <w:adjustRightInd w:val="0"/>
+        <w:spacing w:after="0" w:line="240" w:lineRule="auto"/>
+        <w:rPr>
+          <w:rFonts w:ascii="Consolas" w:hAnsi="Consolas" w:cs="Consolas"/>
+          <w:sz w:val="24"/>
+          <w:szCs w:val="24"/>
+        </w:rPr>
+      </w:pPr>
+      <w:proofErr w:type="spellStart"/>
+      <w:r>
+        <w:rPr>
+          <w:rFonts w:ascii="Consolas" w:hAnsi="Consolas" w:cs="Consolas"/>
+          <w:sz w:val="24"/>
+          <w:szCs w:val="24"/>
+        </w:rPr>
+        <w:t>CanvasViewEventCatcher</w:t>
+      </w:r>
+      <w:proofErr w:type="spellEnd"/>
+    </w:p>
+    <w:p>
+      <w:pPr>
+        <w:autoSpaceDE w:val="0"/>
+        <w:autoSpaceDN w:val="0"/>
+        <w:adjustRightInd w:val="0"/>
+        <w:spacing w:after="0" w:line="240" w:lineRule="auto"/>
+        <w:rPr>
+          <w:rFonts w:ascii="Consolas" w:hAnsi="Consolas" w:cs="Consolas"/>
+          <w:sz w:val="24"/>
+          <w:szCs w:val="24"/>
+        </w:rPr>
+      </w:pPr>
+      <w:proofErr w:type="spellStart"/>
+      <w:r>
+        <w:rPr>
+          <w:rFonts w:ascii="Consolas" w:hAnsi="Consolas" w:cs="Consolas"/>
+          <w:sz w:val="24"/>
+          <w:szCs w:val="24"/>
+        </w:rPr>
+        <w:t>EventCatcher</w:t>
+      </w:r>
+      <w:proofErr w:type="spellEnd"/>
+    </w:p>
+    <w:p>
+      <w:pPr>
+        <w:autoSpaceDE w:val="0"/>
+        <w:autoSpaceDN w:val="0"/>
+        <w:adjustRightInd w:val="0"/>
+        <w:spacing w:after="0" w:line="240" w:lineRule="auto"/>
+        <w:rPr>
+          <w:rFonts w:ascii="Consolas" w:hAnsi="Consolas" w:cs="Consolas"/>
+          <w:sz w:val="24"/>
+          <w:szCs w:val="24"/>
+        </w:rPr>
+      </w:pPr>
+    </w:p>
+    <w:p>
+      <w:pPr>
+        <w:autoSpaceDE w:val="0"/>
+        <w:autoSpaceDN w:val="0"/>
+        <w:adjustRightInd w:val="0"/>
+        <w:spacing w:after="0" w:line="240" w:lineRule="auto"/>
+        <w:rPr>
+          <w:rFonts w:ascii="Consolas" w:hAnsi="Consolas" w:cs="Consolas"/>
+          <w:sz w:val="24"/>
+          <w:szCs w:val="24"/>
+        </w:rPr>
+      </w:pPr>
+    </w:p>
+    <w:p>
+      <w:pPr>
+        <w:pStyle w:val="Heading2"/>
+      </w:pPr>
+      <w:proofErr w:type="spellStart"/>
+      <w:r>
+        <w:t>BufferedImage</w:t>
+      </w:r>
+      <w:proofErr w:type="spellEnd"/>
+      <w:r>
         <w:t xml:space="preserve"> </w:t>
       </w:r>
-      <w:proofErr w:type="spellStart"/>
-      <w:r>
-        <w:rPr>
-          <w:rFonts w:ascii="Consolas" w:hAnsi="Consolas" w:cs="Consolas"/>
-          <w:sz w:val="24"/>
-          <w:szCs w:val="24"/>
-        </w:rPr>
-        <w:t>java.awt.Dimension</w:t>
-      </w:r>
-      <w:proofErr w:type="spellEnd"/>
-      <w:r>
-        <w:rPr>
-          <w:rFonts w:ascii="Consolas" w:hAnsi="Consolas" w:cs="Consolas"/>
-          <w:sz w:val="24"/>
-          <w:szCs w:val="24"/>
-        </w:rPr>
-        <w:t>;</w:t>
+      <w:r>
+        <w:t>and images</w:t>
+      </w:r>
+    </w:p>
+    <w:p>
+      <w:pPr>
+        <w:autoSpaceDE w:val="0"/>
+        <w:autoSpaceDN w:val="0"/>
+        <w:adjustRightInd w:val="0"/>
+        <w:spacing w:after="0" w:line="240" w:lineRule="auto"/>
+        <w:rPr>
+          <w:rFonts w:ascii="Consolas" w:hAnsi="Consolas" w:cs="Consolas"/>
+          <w:sz w:val="24"/>
+          <w:szCs w:val="24"/>
+        </w:rPr>
+      </w:pPr>
+    </w:p>
+    <w:p>
+      <w:pPr>
+        <w:autoSpaceDE w:val="0"/>
+        <w:autoSpaceDN w:val="0"/>
+        <w:adjustRightInd w:val="0"/>
+        <w:spacing w:after="0" w:line="240" w:lineRule="auto"/>
+        <w:rPr>
+          <w:rFonts w:ascii="Consolas" w:hAnsi="Consolas" w:cs="Consolas"/>
+          <w:sz w:val="24"/>
+          <w:szCs w:val="24"/>
+        </w:rPr>
+      </w:pPr>
+      <w:proofErr w:type="spellStart"/>
+      <w:r>
+        <w:rPr>
+          <w:rFonts w:ascii="Consolas" w:hAnsi="Consolas" w:cs="Consolas"/>
+          <w:sz w:val="24"/>
+          <w:szCs w:val="24"/>
+        </w:rPr>
+        <w:t>ImageComponentRetained</w:t>
+      </w:r>
+      <w:proofErr w:type="spellEnd"/>
+    </w:p>
+    <w:p>
+      <w:pPr>
+        <w:autoSpaceDE w:val="0"/>
+        <w:autoSpaceDN w:val="0"/>
+        <w:adjustRightInd w:val="0"/>
+        <w:spacing w:after="0" w:line="240" w:lineRule="auto"/>
+        <w:rPr>
+          <w:rFonts w:ascii="Consolas" w:hAnsi="Consolas" w:cs="Consolas"/>
+          <w:sz w:val="24"/>
+          <w:szCs w:val="24"/>
+        </w:rPr>
+      </w:pPr>
+      <w:r>
+        <w:rPr>
+          <w:rFonts w:ascii="Consolas" w:hAnsi="Consolas" w:cs="Consolas"/>
+          <w:sz w:val="24"/>
+          <w:szCs w:val="24"/>
+        </w:rPr>
+        <w:t>Heaps</w:t>
+      </w:r>
+    </w:p>
+    <w:p>
+      <w:pPr>
+        <w:autoSpaceDE w:val="0"/>
+        <w:autoSpaceDN w:val="0"/>
+        <w:adjustRightInd w:val="0"/>
+        <w:spacing w:after="0" w:line="240" w:lineRule="auto"/>
+        <w:rPr>
+          <w:rFonts w:ascii="Consolas" w:hAnsi="Consolas" w:cs="Consolas"/>
+          <w:sz w:val="24"/>
+          <w:szCs w:val="24"/>
+        </w:rPr>
+      </w:pPr>
+    </w:p>
+    <w:p>
+      <w:pPr>
+        <w:autoSpaceDE w:val="0"/>
+        <w:autoSpaceDN w:val="0"/>
+        <w:adjustRightInd w:val="0"/>
+        <w:spacing w:after="0" w:line="240" w:lineRule="auto"/>
+        <w:rPr>
+          <w:rFonts w:ascii="Consolas" w:hAnsi="Consolas" w:cs="Consolas"/>
+          <w:sz w:val="24"/>
+          <w:szCs w:val="24"/>
+        </w:rPr>
+      </w:pPr>
+      <w:r>
+        <w:rPr>
+          <w:rFonts w:ascii="Consolas" w:hAnsi="Consolas" w:cs="Consolas"/>
+          <w:sz w:val="24"/>
+          <w:szCs w:val="24"/>
+        </w:rPr>
+        <w:t>ImageComponent2D</w:t>
+      </w:r>
+    </w:p>
+    <w:p>
+      <w:pPr>
+        <w:autoSpaceDE w:val="0"/>
+        <w:autoSpaceDN w:val="0"/>
+        <w:adjustRightInd w:val="0"/>
+        <w:spacing w:after="0" w:line="240" w:lineRule="auto"/>
+        <w:rPr>
+          <w:rFonts w:ascii="Consolas" w:hAnsi="Consolas" w:cs="Consolas"/>
+          <w:sz w:val="24"/>
+          <w:szCs w:val="24"/>
+        </w:rPr>
+      </w:pPr>
+      <w:r>
+        <w:rPr>
+          <w:rFonts w:ascii="Consolas" w:hAnsi="Consolas" w:cs="Consolas"/>
+          <w:sz w:val="24"/>
+          <w:szCs w:val="24"/>
+        </w:rPr>
+        <w:t>ImageComponent2DRetained</w:t>
+      </w:r>
+    </w:p>
+    <w:p>
+      <w:pPr>
+        <w:autoSpaceDE w:val="0"/>
+        <w:autoSpaceDN w:val="0"/>
+        <w:adjustRightInd w:val="0"/>
+        <w:spacing w:after="0" w:line="240" w:lineRule="auto"/>
+        <w:rPr>
+          <w:rFonts w:ascii="Consolas" w:hAnsi="Consolas" w:cs="Consolas"/>
+          <w:sz w:val="24"/>
+          <w:szCs w:val="24"/>
+        </w:rPr>
+      </w:pPr>
+      <w:r>
+        <w:rPr>
+          <w:rFonts w:ascii="Consolas" w:hAnsi="Consolas" w:cs="Consolas"/>
+          <w:sz w:val="24"/>
+          <w:szCs w:val="24"/>
+        </w:rPr>
+        <w:t>ImageComponent3D</w:t>
       </w:r>
     </w:p>
     <w:p>
@@ -3291,1503 +4878,6 @@
           <w:szCs w:val="24"/>
         </w:rPr>
         <w:t xml:space="preserve">import </w:t>
-      </w:r>
-      <w:proofErr w:type="spellStart"/>
-      <w:r>
-        <w:rPr>
-          <w:rFonts w:ascii="Consolas" w:hAnsi="Consolas" w:cs="Consolas"/>
-          <w:sz w:val="24"/>
-          <w:szCs w:val="24"/>
-        </w:rPr>
-        <w:t>java.awt.Point</w:t>
-      </w:r>
-      <w:proofErr w:type="spellEnd"/>
-      <w:r>
-        <w:rPr>
-          <w:rFonts w:ascii="Consolas" w:hAnsi="Consolas" w:cs="Consolas"/>
-          <w:sz w:val="24"/>
-          <w:szCs w:val="24"/>
-        </w:rPr>
-        <w:t>;</w:t>
-      </w:r>
-    </w:p>
-    <w:p>
-      <w:pPr>
-        <w:autoSpaceDE w:val="0"/>
-        <w:autoSpaceDN w:val="0"/>
-        <w:adjustRightInd w:val="0"/>
-        <w:spacing w:after="0" w:line="240" w:lineRule="auto"/>
-        <w:rPr>
-          <w:rFonts w:ascii="Consolas" w:hAnsi="Consolas" w:cs="Consolas"/>
-          <w:sz w:val="24"/>
-          <w:szCs w:val="24"/>
-        </w:rPr>
-      </w:pPr>
-      <w:proofErr w:type="gramStart"/>
-      <w:r>
-        <w:rPr>
-          <w:rFonts w:ascii="Consolas" w:hAnsi="Consolas" w:cs="Consolas"/>
-          <w:sz w:val="24"/>
-          <w:szCs w:val="24"/>
-        </w:rPr>
-        <w:t>import</w:t>
-      </w:r>
-      <w:proofErr w:type="gramEnd"/>
-      <w:r>
-        <w:rPr>
-          <w:rFonts w:ascii="Consolas" w:hAnsi="Consolas" w:cs="Consolas"/>
-          <w:sz w:val="24"/>
-          <w:szCs w:val="24"/>
-        </w:rPr>
-        <w:t xml:space="preserve"> </w:t>
-      </w:r>
-      <w:proofErr w:type="spellStart"/>
-      <w:r>
-        <w:rPr>
-          <w:rFonts w:ascii="Consolas" w:hAnsi="Consolas" w:cs="Consolas"/>
-          <w:sz w:val="24"/>
-          <w:szCs w:val="24"/>
-        </w:rPr>
-        <w:t>java.awt.geom.AffineTransform</w:t>
-      </w:r>
-      <w:proofErr w:type="spellEnd"/>
-      <w:r>
-        <w:rPr>
-          <w:rFonts w:ascii="Consolas" w:hAnsi="Consolas" w:cs="Consolas"/>
-          <w:sz w:val="24"/>
-          <w:szCs w:val="24"/>
-        </w:rPr>
-        <w:t xml:space="preserve">; ?? </w:t>
-      </w:r>
-      <w:proofErr w:type="gramStart"/>
-      <w:r>
-        <w:rPr>
-          <w:rFonts w:ascii="Consolas" w:hAnsi="Consolas" w:cs="Consolas"/>
-          <w:sz w:val="24"/>
-          <w:szCs w:val="24"/>
-        </w:rPr>
-        <w:t>is</w:t>
-      </w:r>
-      <w:proofErr w:type="gramEnd"/>
-      <w:r>
-        <w:rPr>
-          <w:rFonts w:ascii="Consolas" w:hAnsi="Consolas" w:cs="Consolas"/>
-          <w:sz w:val="24"/>
-          <w:szCs w:val="24"/>
-        </w:rPr>
-        <w:t xml:space="preserve"> this trivial??</w:t>
-      </w:r>
-    </w:p>
-    <w:p>
-      <w:pPr>
-        <w:autoSpaceDE w:val="0"/>
-        <w:autoSpaceDN w:val="0"/>
-        <w:adjustRightInd w:val="0"/>
-        <w:spacing w:after="0" w:line="240" w:lineRule="auto"/>
-        <w:rPr>
-          <w:rFonts w:ascii="Consolas" w:hAnsi="Consolas" w:cs="Consolas"/>
-          <w:sz w:val="24"/>
-          <w:szCs w:val="24"/>
-        </w:rPr>
-      </w:pPr>
-    </w:p>
-    <w:p>
-      <w:pPr>
-        <w:autoSpaceDE w:val="0"/>
-        <w:autoSpaceDN w:val="0"/>
-        <w:adjustRightInd w:val="0"/>
-        <w:spacing w:after="0" w:line="240" w:lineRule="auto"/>
-        <w:rPr>
-          <w:rFonts w:ascii="Consolas" w:hAnsi="Consolas" w:cs="Consolas"/>
-          <w:sz w:val="24"/>
-          <w:szCs w:val="24"/>
-        </w:rPr>
-      </w:pPr>
-    </w:p>
-    <w:p>
-      <w:pPr>
-        <w:autoSpaceDE w:val="0"/>
-        <w:autoSpaceDN w:val="0"/>
-        <w:adjustRightInd w:val="0"/>
-        <w:spacing w:after="0" w:line="240" w:lineRule="auto"/>
-        <w:rPr>
-          <w:rFonts w:ascii="Consolas" w:hAnsi="Consolas" w:cs="Consolas"/>
-          <w:sz w:val="24"/>
-          <w:szCs w:val="24"/>
-        </w:rPr>
-      </w:pPr>
-      <w:r>
-        <w:rPr>
-          <w:rFonts w:ascii="Consolas" w:hAnsi="Consolas" w:cs="Consolas"/>
-          <w:sz w:val="24"/>
-          <w:szCs w:val="24"/>
-        </w:rPr>
-        <w:t xml:space="preserve">Raster and </w:t>
-      </w:r>
-      <w:proofErr w:type="spellStart"/>
-      <w:r>
-        <w:rPr>
-          <w:rFonts w:ascii="Consolas" w:hAnsi="Consolas" w:cs="Consolas"/>
-          <w:sz w:val="24"/>
-          <w:szCs w:val="24"/>
-        </w:rPr>
-        <w:t>RasterRetained</w:t>
-      </w:r>
-      <w:proofErr w:type="spellEnd"/>
-      <w:r>
-        <w:rPr>
-          <w:rFonts w:ascii="Consolas" w:hAnsi="Consolas" w:cs="Consolas"/>
-          <w:sz w:val="24"/>
-          <w:szCs w:val="24"/>
-        </w:rPr>
-        <w:t xml:space="preserve"> need Dimension and Point trivially</w:t>
-      </w:r>
-    </w:p>
-    <w:p>
-      <w:pPr>
-        <w:autoSpaceDE w:val="0"/>
-        <w:autoSpaceDN w:val="0"/>
-        <w:adjustRightInd w:val="0"/>
-        <w:spacing w:after="0" w:line="240" w:lineRule="auto"/>
-        <w:rPr>
-          <w:rFonts w:ascii="Consolas" w:hAnsi="Consolas" w:cs="Consolas"/>
-          <w:sz w:val="24"/>
-          <w:szCs w:val="24"/>
-        </w:rPr>
-      </w:pPr>
-    </w:p>
-    <w:p>
-      <w:pPr>
-        <w:autoSpaceDE w:val="0"/>
-        <w:autoSpaceDN w:val="0"/>
-        <w:adjustRightInd w:val="0"/>
-        <w:spacing w:after="0" w:line="240" w:lineRule="auto"/>
-        <w:rPr>
-          <w:rFonts w:ascii="Consolas" w:hAnsi="Consolas" w:cs="Consolas"/>
-          <w:sz w:val="24"/>
-          <w:szCs w:val="24"/>
-        </w:rPr>
-      </w:pPr>
-    </w:p>
-    <w:p>
-      <w:pPr>
-        <w:autoSpaceDE w:val="0"/>
-        <w:autoSpaceDN w:val="0"/>
-        <w:adjustRightInd w:val="0"/>
-        <w:spacing w:after="0" w:line="240" w:lineRule="auto"/>
-        <w:rPr>
-          <w:rFonts w:ascii="Consolas" w:hAnsi="Consolas" w:cs="Consolas"/>
-          <w:sz w:val="24"/>
-          <w:szCs w:val="24"/>
-        </w:rPr>
-      </w:pPr>
-    </w:p>
-    <w:p>
-      <w:pPr>
-        <w:pStyle w:val="Heading2"/>
-      </w:pPr>
-      <w:r>
-        <w:t>Modified to have pieces removed</w:t>
-      </w:r>
-    </w:p>
-    <w:p>
-      <w:pPr>
-        <w:autoSpaceDE w:val="0"/>
-        <w:autoSpaceDN w:val="0"/>
-        <w:adjustRightInd w:val="0"/>
-        <w:spacing w:after="0" w:line="240" w:lineRule="auto"/>
-        <w:rPr>
-          <w:rFonts w:ascii="Consolas" w:hAnsi="Consolas" w:cs="Consolas"/>
-          <w:sz w:val="24"/>
-          <w:szCs w:val="24"/>
-        </w:rPr>
-      </w:pPr>
-      <w:proofErr w:type="spellStart"/>
-      <w:r>
-        <w:rPr>
-          <w:rFonts w:ascii="Consolas" w:hAnsi="Consolas" w:cs="Consolas"/>
-          <w:sz w:val="24"/>
-          <w:szCs w:val="24"/>
-          <w:highlight w:val="yellow"/>
-        </w:rPr>
-        <w:t>BehaviorStructure</w:t>
-      </w:r>
-      <w:proofErr w:type="spellEnd"/>
-      <w:r>
-        <w:rPr>
-          <w:rFonts w:ascii="Consolas" w:hAnsi="Consolas" w:cs="Consolas"/>
-          <w:sz w:val="24"/>
-          <w:szCs w:val="24"/>
-        </w:rPr>
-        <w:t xml:space="preserve"> </w:t>
-      </w:r>
-      <w:r>
-        <w:rPr>
-          <w:rFonts w:ascii="Consolas" w:hAnsi="Consolas" w:cs="Consolas"/>
-          <w:sz w:val="24"/>
-          <w:szCs w:val="24"/>
-        </w:rPr>
-        <w:t xml:space="preserve">this does work </w:t>
-      </w:r>
-      <w:r>
-        <w:rPr>
-          <w:rFonts w:ascii="Consolas" w:hAnsi="Consolas" w:cs="Consolas"/>
-          <w:sz w:val="24"/>
-          <w:szCs w:val="24"/>
-        </w:rPr>
-        <w:t xml:space="preserve">for </w:t>
-      </w:r>
-      <w:proofErr w:type="spellStart"/>
-      <w:r>
-        <w:rPr>
-          <w:rFonts w:ascii="Consolas" w:hAnsi="Consolas" w:cs="Consolas"/>
-          <w:sz w:val="24"/>
-          <w:szCs w:val="24"/>
-        </w:rPr>
-        <w:t>WakeUpOnAWTEvent</w:t>
-      </w:r>
-      <w:proofErr w:type="spellEnd"/>
-      <w:r>
-        <w:rPr>
-          <w:rFonts w:ascii="Consolas" w:hAnsi="Consolas" w:cs="Consolas"/>
-          <w:sz w:val="24"/>
-          <w:szCs w:val="24"/>
-        </w:rPr>
-        <w:t xml:space="preserve"> and given that will be removed this needs the similar parts removed</w:t>
-      </w:r>
-    </w:p>
-    <w:p>
-      <w:pPr>
-        <w:autoSpaceDE w:val="0"/>
-        <w:autoSpaceDN w:val="0"/>
-        <w:adjustRightInd w:val="0"/>
-        <w:spacing w:after="0" w:line="240" w:lineRule="auto"/>
-        <w:rPr>
-          <w:rFonts w:ascii="Consolas" w:hAnsi="Consolas" w:cs="Consolas"/>
-          <w:sz w:val="24"/>
-          <w:szCs w:val="24"/>
-        </w:rPr>
-      </w:pPr>
-      <w:r>
-        <w:rPr>
-          <w:rFonts w:ascii="Consolas" w:hAnsi="Consolas" w:cs="Consolas"/>
-          <w:sz w:val="24"/>
-          <w:szCs w:val="24"/>
-        </w:rPr>
-        <w:t xml:space="preserve"> </w:t>
-      </w:r>
-    </w:p>
-    <w:p>
-      <w:pPr>
-        <w:autoSpaceDE w:val="0"/>
-        <w:autoSpaceDN w:val="0"/>
-        <w:adjustRightInd w:val="0"/>
-        <w:spacing w:after="0" w:line="240" w:lineRule="auto"/>
-        <w:rPr>
-          <w:rFonts w:ascii="Consolas" w:hAnsi="Consolas" w:cs="Consolas"/>
-          <w:sz w:val="24"/>
-          <w:szCs w:val="24"/>
-        </w:rPr>
-      </w:pPr>
-      <w:r>
-        <w:rPr>
-          <w:rFonts w:ascii="Consolas" w:hAnsi="Consolas" w:cs="Consolas"/>
-          <w:sz w:val="24"/>
-          <w:szCs w:val="24"/>
-        </w:rPr>
-        <w:t xml:space="preserve"> </w:t>
-      </w:r>
-    </w:p>
-    <w:p>
-      <w:pPr>
-        <w:autoSpaceDE w:val="0"/>
-        <w:autoSpaceDN w:val="0"/>
-        <w:adjustRightInd w:val="0"/>
-        <w:spacing w:after="0" w:line="240" w:lineRule="auto"/>
-        <w:rPr>
-          <w:rFonts w:ascii="Consolas" w:hAnsi="Consolas" w:cs="Consolas"/>
-          <w:sz w:val="24"/>
-          <w:szCs w:val="24"/>
-        </w:rPr>
-      </w:pPr>
-      <w:proofErr w:type="spellStart"/>
-      <w:r>
-        <w:rPr>
-          <w:rFonts w:ascii="Consolas" w:hAnsi="Consolas" w:cs="Consolas"/>
-          <w:sz w:val="24"/>
-          <w:szCs w:val="24"/>
-          <w:highlight w:val="yellow"/>
-        </w:rPr>
-        <w:t>SoundScheduler</w:t>
-      </w:r>
-      <w:proofErr w:type="spellEnd"/>
-      <w:r>
-        <w:rPr>
-          <w:rFonts w:ascii="Consolas" w:hAnsi="Consolas" w:cs="Consolas"/>
-          <w:sz w:val="24"/>
-          <w:szCs w:val="24"/>
-        </w:rPr>
-        <w:t xml:space="preserve"> </w:t>
-      </w:r>
-      <w:r>
-        <w:rPr>
-          <w:rFonts w:ascii="Consolas" w:hAnsi="Consolas" w:cs="Consolas"/>
-          <w:sz w:val="24"/>
-          <w:szCs w:val="24"/>
-        </w:rPr>
-        <w:t>I</w:t>
-      </w:r>
-      <w:r>
-        <w:rPr>
-          <w:rFonts w:ascii="Consolas" w:hAnsi="Consolas" w:cs="Consolas"/>
-          <w:sz w:val="24"/>
-          <w:szCs w:val="24"/>
-        </w:rPr>
-        <w:t xml:space="preserve">s interested in window </w:t>
-      </w:r>
-      <w:proofErr w:type="spellStart"/>
-      <w:r>
-        <w:rPr>
-          <w:rFonts w:ascii="Consolas" w:hAnsi="Consolas" w:cs="Consolas"/>
-          <w:sz w:val="24"/>
-          <w:szCs w:val="24"/>
-        </w:rPr>
-        <w:t>iconification</w:t>
-      </w:r>
-      <w:proofErr w:type="spellEnd"/>
-      <w:r>
-        <w:rPr>
-          <w:rFonts w:ascii="Consolas" w:hAnsi="Consolas" w:cs="Consolas"/>
-          <w:sz w:val="24"/>
-          <w:szCs w:val="24"/>
-        </w:rPr>
-        <w:t xml:space="preserve"> </w:t>
-      </w:r>
-      <w:proofErr w:type="spellStart"/>
-      <w:r>
-        <w:rPr>
-          <w:rFonts w:ascii="Consolas" w:hAnsi="Consolas" w:cs="Consolas"/>
-          <w:sz w:val="24"/>
-          <w:szCs w:val="24"/>
-        </w:rPr>
-        <w:t>AWTEvents</w:t>
-      </w:r>
-      <w:proofErr w:type="spellEnd"/>
-      <w:r>
-        <w:rPr>
-          <w:rFonts w:ascii="Consolas" w:hAnsi="Consolas" w:cs="Consolas"/>
-          <w:sz w:val="24"/>
-          <w:szCs w:val="24"/>
-        </w:rPr>
-        <w:t xml:space="preserve"> </w:t>
-      </w:r>
-      <w:r>
-        <w:rPr>
-          <w:rFonts w:ascii="Consolas" w:hAnsi="Consolas" w:cs="Consolas"/>
-          <w:sz w:val="24"/>
-          <w:szCs w:val="24"/>
-        </w:rPr>
-        <w:t>sent from View</w:t>
-      </w:r>
-    </w:p>
-    <w:p>
-      <w:pPr>
-        <w:autoSpaceDE w:val="0"/>
-        <w:autoSpaceDN w:val="0"/>
-        <w:adjustRightInd w:val="0"/>
-        <w:spacing w:after="0" w:line="240" w:lineRule="auto"/>
-        <w:rPr>
-          <w:rFonts w:ascii="Consolas" w:hAnsi="Consolas" w:cs="Consolas"/>
-          <w:sz w:val="24"/>
-          <w:szCs w:val="24"/>
-        </w:rPr>
-      </w:pPr>
-      <w:r>
-        <w:rPr>
-          <w:rFonts w:ascii="Consolas" w:hAnsi="Consolas" w:cs="Consolas"/>
-          <w:sz w:val="24"/>
-          <w:szCs w:val="24"/>
-        </w:rPr>
-        <w:t xml:space="preserve"> </w:t>
-      </w:r>
-    </w:p>
-    <w:p>
-      <w:pPr>
-        <w:autoSpaceDE w:val="0"/>
-        <w:autoSpaceDN w:val="0"/>
-        <w:adjustRightInd w:val="0"/>
-        <w:spacing w:after="0" w:line="240" w:lineRule="auto"/>
-        <w:rPr>
-          <w:rFonts w:ascii="Consolas" w:hAnsi="Consolas" w:cs="Consolas"/>
-          <w:sz w:val="24"/>
-          <w:szCs w:val="24"/>
-        </w:rPr>
-      </w:pPr>
-      <w:r>
-        <w:rPr>
-          <w:rFonts w:ascii="Consolas" w:hAnsi="Consolas" w:cs="Consolas"/>
-          <w:sz w:val="24"/>
-          <w:szCs w:val="24"/>
-        </w:rPr>
-        <w:t xml:space="preserve"> </w:t>
-      </w:r>
-    </w:p>
-    <w:p>
-      <w:pPr>
-        <w:autoSpaceDE w:val="0"/>
-        <w:autoSpaceDN w:val="0"/>
-        <w:adjustRightInd w:val="0"/>
-        <w:spacing w:after="0" w:line="240" w:lineRule="auto"/>
-        <w:rPr>
-          <w:rFonts w:ascii="Consolas" w:hAnsi="Consolas" w:cs="Consolas"/>
-          <w:color w:val="000000"/>
-          <w:sz w:val="24"/>
-          <w:szCs w:val="24"/>
-        </w:rPr>
-      </w:pPr>
-      <w:proofErr w:type="spellStart"/>
-      <w:r>
-        <w:rPr>
-          <w:rFonts w:ascii="Consolas" w:hAnsi="Consolas" w:cs="Consolas"/>
-          <w:color w:val="000000"/>
-          <w:sz w:val="24"/>
-          <w:szCs w:val="24"/>
-          <w:highlight w:val="yellow"/>
-        </w:rPr>
-        <w:t>VirtualUniverse</w:t>
-      </w:r>
-      <w:proofErr w:type="spellEnd"/>
-      <w:r>
-        <w:rPr>
-          <w:rFonts w:ascii="Consolas" w:hAnsi="Consolas" w:cs="Consolas"/>
-          <w:color w:val="000000"/>
-          <w:sz w:val="24"/>
-          <w:szCs w:val="24"/>
-        </w:rPr>
-        <w:t xml:space="preserve"> Has Headless check in it removed</w:t>
-      </w:r>
-    </w:p>
-    <w:p>
-      <w:pPr>
-        <w:autoSpaceDE w:val="0"/>
-        <w:autoSpaceDN w:val="0"/>
-        <w:adjustRightInd w:val="0"/>
-        <w:spacing w:after="0" w:line="240" w:lineRule="auto"/>
-        <w:rPr>
-          <w:rFonts w:ascii="Consolas" w:hAnsi="Consolas" w:cs="Consolas"/>
-          <w:color w:val="000000"/>
-          <w:sz w:val="24"/>
-          <w:szCs w:val="24"/>
-        </w:rPr>
-      </w:pPr>
-      <w:r>
-        <w:rPr>
-          <w:rFonts w:ascii="Consolas" w:hAnsi="Consolas" w:cs="Consolas"/>
-          <w:color w:val="000000"/>
-          <w:sz w:val="24"/>
-          <w:szCs w:val="24"/>
-        </w:rPr>
-        <w:t xml:space="preserve">Also </w:t>
-      </w:r>
-      <w:proofErr w:type="gramStart"/>
-      <w:r>
-        <w:rPr>
-          <w:rFonts w:ascii="Consolas" w:hAnsi="Consolas" w:cs="Consolas"/>
-          <w:color w:val="000000"/>
-          <w:sz w:val="24"/>
-          <w:szCs w:val="24"/>
-        </w:rPr>
-        <w:t xml:space="preserve">has </w:t>
-      </w:r>
-      <w:proofErr w:type="spellStart"/>
-      <w:r>
-        <w:rPr>
-          <w:rFonts w:ascii="Consolas" w:hAnsi="Consolas" w:cs="Consolas"/>
-          <w:color w:val="000000"/>
-          <w:sz w:val="24"/>
-          <w:szCs w:val="24"/>
-        </w:rPr>
-        <w:t>passthrough</w:t>
-      </w:r>
-      <w:proofErr w:type="spellEnd"/>
-      <w:r>
-        <w:rPr>
-          <w:rFonts w:ascii="Consolas" w:hAnsi="Consolas" w:cs="Consolas"/>
-          <w:color w:val="000000"/>
-          <w:sz w:val="24"/>
-          <w:szCs w:val="24"/>
-        </w:rPr>
-        <w:t xml:space="preserve"> mouse/keyboard events</w:t>
-      </w:r>
-      <w:proofErr w:type="gramEnd"/>
-      <w:r>
-        <w:rPr>
-          <w:rFonts w:ascii="Consolas" w:hAnsi="Consolas" w:cs="Consolas"/>
-          <w:color w:val="000000"/>
-          <w:sz w:val="24"/>
-          <w:szCs w:val="24"/>
-        </w:rPr>
-        <w:t xml:space="preserve"> too</w:t>
-      </w:r>
-    </w:p>
-    <w:p>
-      <w:pPr>
-        <w:autoSpaceDE w:val="0"/>
-        <w:autoSpaceDN w:val="0"/>
-        <w:adjustRightInd w:val="0"/>
-        <w:spacing w:after="0" w:line="240" w:lineRule="auto"/>
-        <w:rPr>
-          <w:rFonts w:ascii="Consolas" w:hAnsi="Consolas" w:cs="Consolas"/>
-          <w:color w:val="000000"/>
-          <w:sz w:val="24"/>
-          <w:szCs w:val="24"/>
-        </w:rPr>
-      </w:pPr>
-    </w:p>
-    <w:p>
-      <w:pPr>
-        <w:autoSpaceDE w:val="0"/>
-        <w:autoSpaceDN w:val="0"/>
-        <w:adjustRightInd w:val="0"/>
-        <w:spacing w:after="0" w:line="240" w:lineRule="auto"/>
-        <w:rPr>
-          <w:rFonts w:ascii="Consolas" w:hAnsi="Consolas" w:cs="Consolas"/>
-          <w:color w:val="000000"/>
-          <w:sz w:val="24"/>
-          <w:szCs w:val="24"/>
-        </w:rPr>
-      </w:pPr>
-      <w:proofErr w:type="spellStart"/>
-      <w:r>
-        <w:rPr>
-          <w:rFonts w:ascii="Consolas" w:hAnsi="Consolas" w:cs="Consolas"/>
-          <w:color w:val="000000"/>
-          <w:sz w:val="24"/>
-          <w:szCs w:val="24"/>
-          <w:highlight w:val="yellow"/>
-        </w:rPr>
-        <w:t>JoglPipeline</w:t>
-      </w:r>
-      <w:proofErr w:type="spellEnd"/>
-    </w:p>
-    <w:p>
-      <w:pPr>
-        <w:autoSpaceDE w:val="0"/>
-        <w:autoSpaceDN w:val="0"/>
-        <w:adjustRightInd w:val="0"/>
-        <w:spacing w:after="0" w:line="240" w:lineRule="auto"/>
-        <w:rPr>
-          <w:rFonts w:ascii="Consolas" w:hAnsi="Consolas" w:cs="Consolas"/>
-          <w:color w:val="000000"/>
-          <w:sz w:val="24"/>
-          <w:szCs w:val="24"/>
-        </w:rPr>
-      </w:pPr>
-      <w:proofErr w:type="spellStart"/>
-      <w:r>
-        <w:rPr>
-          <w:rFonts w:ascii="Consolas" w:hAnsi="Consolas" w:cs="Consolas"/>
-          <w:color w:val="000000"/>
-          <w:sz w:val="24"/>
-          <w:szCs w:val="24"/>
-        </w:rPr>
-        <w:t>readRaster</w:t>
-      </w:r>
-      <w:proofErr w:type="spellEnd"/>
-      <w:r>
-        <w:rPr>
-          <w:rFonts w:ascii="Consolas" w:hAnsi="Consolas" w:cs="Consolas"/>
-          <w:color w:val="000000"/>
-          <w:sz w:val="24"/>
-          <w:szCs w:val="24"/>
-        </w:rPr>
-        <w:t xml:space="preserve"> to be removed as likely to be complex, can be added back in once core is working</w:t>
-      </w:r>
-    </w:p>
-    <w:p>
-      <w:pPr>
-        <w:autoSpaceDE w:val="0"/>
-        <w:autoSpaceDN w:val="0"/>
-        <w:adjustRightInd w:val="0"/>
-        <w:spacing w:after="0" w:line="240" w:lineRule="auto"/>
-        <w:rPr>
-          <w:rFonts w:ascii="Consolas" w:hAnsi="Consolas" w:cs="Consolas"/>
-          <w:color w:val="000000"/>
-          <w:sz w:val="24"/>
-          <w:szCs w:val="24"/>
-        </w:rPr>
-      </w:pPr>
-      <w:r>
-        <w:rPr>
-          <w:rFonts w:ascii="Consolas" w:hAnsi="Consolas" w:cs="Consolas"/>
-          <w:color w:val="000000"/>
-          <w:sz w:val="24"/>
-          <w:szCs w:val="24"/>
-        </w:rPr>
-        <w:t>Texture3D removed</w:t>
-      </w:r>
-    </w:p>
-    <w:p>
-      <w:pPr>
-        <w:autoSpaceDE w:val="0"/>
-        <w:autoSpaceDN w:val="0"/>
-        <w:adjustRightInd w:val="0"/>
-        <w:spacing w:after="0" w:line="240" w:lineRule="auto"/>
-        <w:rPr>
-          <w:rFonts w:ascii="Consolas" w:hAnsi="Consolas" w:cs="Consolas"/>
-          <w:color w:val="000000"/>
-          <w:sz w:val="24"/>
-          <w:szCs w:val="24"/>
-        </w:rPr>
-      </w:pPr>
-      <w:proofErr w:type="spellStart"/>
-      <w:r>
-        <w:rPr>
-          <w:rFonts w:ascii="Consolas" w:hAnsi="Consolas" w:cs="Consolas"/>
-          <w:color w:val="000000"/>
-          <w:sz w:val="24"/>
-          <w:szCs w:val="24"/>
-        </w:rPr>
-        <w:t>Texturemapping</w:t>
-      </w:r>
-      <w:proofErr w:type="spellEnd"/>
-      <w:r>
-        <w:rPr>
-          <w:rFonts w:ascii="Consolas" w:hAnsi="Consolas" w:cs="Consolas"/>
-          <w:color w:val="000000"/>
-          <w:sz w:val="24"/>
-          <w:szCs w:val="24"/>
-        </w:rPr>
-        <w:t xml:space="preserve"> removed</w:t>
-      </w:r>
-    </w:p>
-    <w:p>
-      <w:pPr>
-        <w:autoSpaceDE w:val="0"/>
-        <w:autoSpaceDN w:val="0"/>
-        <w:adjustRightInd w:val="0"/>
-        <w:spacing w:after="0" w:line="240" w:lineRule="auto"/>
-        <w:rPr>
-          <w:rFonts w:ascii="Consolas" w:hAnsi="Consolas" w:cs="Consolas"/>
-          <w:color w:val="000000"/>
-          <w:sz w:val="24"/>
-          <w:szCs w:val="24"/>
-        </w:rPr>
-      </w:pPr>
-      <w:proofErr w:type="spellStart"/>
-      <w:r>
-        <w:rPr>
-          <w:rFonts w:ascii="Consolas" w:hAnsi="Consolas" w:cs="Consolas"/>
-          <w:color w:val="000000"/>
-          <w:sz w:val="24"/>
-          <w:szCs w:val="24"/>
-        </w:rPr>
-        <w:t>Offscreen</w:t>
-      </w:r>
-      <w:proofErr w:type="spellEnd"/>
-      <w:r>
-        <w:rPr>
-          <w:rFonts w:ascii="Consolas" w:hAnsi="Consolas" w:cs="Consolas"/>
-          <w:color w:val="000000"/>
-          <w:sz w:val="24"/>
-          <w:szCs w:val="24"/>
-        </w:rPr>
-        <w:t xml:space="preserve"> things removed</w:t>
-      </w:r>
-    </w:p>
-    <w:p>
-      <w:pPr>
-        <w:autoSpaceDE w:val="0"/>
-        <w:autoSpaceDN w:val="0"/>
-        <w:adjustRightInd w:val="0"/>
-        <w:spacing w:after="0" w:line="240" w:lineRule="auto"/>
-        <w:rPr>
-          <w:rFonts w:ascii="Consolas" w:hAnsi="Consolas" w:cs="Consolas"/>
-          <w:color w:val="000000"/>
-          <w:sz w:val="24"/>
-          <w:szCs w:val="24"/>
-        </w:rPr>
-      </w:pPr>
-      <w:proofErr w:type="spellStart"/>
-      <w:r>
-        <w:rPr>
-          <w:rFonts w:ascii="Consolas" w:hAnsi="Consolas" w:cs="Consolas"/>
-          <w:color w:val="000000"/>
-          <w:sz w:val="24"/>
-          <w:szCs w:val="24"/>
-        </w:rPr>
-        <w:t>Accum</w:t>
-      </w:r>
-      <w:proofErr w:type="spellEnd"/>
-      <w:r>
-        <w:rPr>
-          <w:rFonts w:ascii="Consolas" w:hAnsi="Consolas" w:cs="Consolas"/>
-          <w:color w:val="000000"/>
-          <w:sz w:val="24"/>
-          <w:szCs w:val="24"/>
-        </w:rPr>
-        <w:t xml:space="preserve">, </w:t>
-      </w:r>
-      <w:proofErr w:type="spellStart"/>
-      <w:r>
-        <w:rPr>
-          <w:rFonts w:ascii="Consolas" w:hAnsi="Consolas" w:cs="Consolas"/>
-          <w:color w:val="000000"/>
-          <w:sz w:val="24"/>
-          <w:szCs w:val="24"/>
-        </w:rPr>
-        <w:t>accumReturn</w:t>
-      </w:r>
-      <w:proofErr w:type="spellEnd"/>
-      <w:r>
-        <w:rPr>
-          <w:rFonts w:ascii="Consolas" w:hAnsi="Consolas" w:cs="Consolas"/>
-          <w:color w:val="000000"/>
-          <w:sz w:val="24"/>
-          <w:szCs w:val="24"/>
-        </w:rPr>
-        <w:t xml:space="preserve"> and </w:t>
-      </w:r>
-      <w:proofErr w:type="spellStart"/>
-      <w:r>
-        <w:rPr>
-          <w:rFonts w:ascii="Consolas" w:hAnsi="Consolas" w:cs="Consolas"/>
-          <w:color w:val="000000"/>
-          <w:sz w:val="24"/>
-          <w:szCs w:val="24"/>
-        </w:rPr>
-        <w:t>clearAccum</w:t>
-      </w:r>
-      <w:proofErr w:type="spellEnd"/>
-      <w:r>
-        <w:rPr>
-          <w:rFonts w:ascii="Consolas" w:hAnsi="Consolas" w:cs="Consolas"/>
-          <w:color w:val="000000"/>
-          <w:sz w:val="24"/>
-          <w:szCs w:val="24"/>
-        </w:rPr>
-        <w:t xml:space="preserve"> removed – what were they?</w:t>
-      </w:r>
-    </w:p>
-    <w:p>
-      <w:pPr>
-        <w:autoSpaceDE w:val="0"/>
-        <w:autoSpaceDN w:val="0"/>
-        <w:adjustRightInd w:val="0"/>
-        <w:spacing w:after="0" w:line="240" w:lineRule="auto"/>
-        <w:rPr>
-          <w:rFonts w:ascii="Consolas" w:hAnsi="Consolas" w:cs="Consolas"/>
-          <w:color w:val="000000"/>
-          <w:sz w:val="24"/>
-          <w:szCs w:val="24"/>
-        </w:rPr>
-      </w:pPr>
-      <w:r>
-        <w:rPr>
-          <w:rFonts w:ascii="Consolas" w:hAnsi="Consolas" w:cs="Consolas"/>
-          <w:color w:val="000000"/>
-          <w:sz w:val="24"/>
-          <w:szCs w:val="24"/>
-        </w:rPr>
-        <w:t>Decal1stChildSetup and other decals removed – what are they?</w:t>
-      </w:r>
-    </w:p>
-    <w:p>
-      <w:pPr>
-        <w:autoSpaceDE w:val="0"/>
-        <w:autoSpaceDN w:val="0"/>
-        <w:adjustRightInd w:val="0"/>
-        <w:spacing w:after="0" w:line="240" w:lineRule="auto"/>
-        <w:rPr>
-          <w:rFonts w:ascii="Consolas" w:hAnsi="Consolas" w:cs="Consolas"/>
-          <w:color w:val="000000"/>
-          <w:sz w:val="24"/>
-          <w:szCs w:val="24"/>
-        </w:rPr>
-      </w:pPr>
-    </w:p>
-    <w:p>
-      <w:pPr>
-        <w:autoSpaceDE w:val="0"/>
-        <w:autoSpaceDN w:val="0"/>
-        <w:adjustRightInd w:val="0"/>
-        <w:spacing w:after="0" w:line="240" w:lineRule="auto"/>
-        <w:rPr>
-          <w:rFonts w:ascii="Consolas" w:hAnsi="Consolas" w:cs="Consolas"/>
-          <w:color w:val="000000"/>
-          <w:sz w:val="24"/>
-          <w:szCs w:val="24"/>
-        </w:rPr>
-      </w:pPr>
-      <w:r>
-        <w:rPr>
-          <w:rFonts w:ascii="Consolas" w:hAnsi="Consolas" w:cs="Consolas"/>
-          <w:color w:val="000000"/>
-          <w:sz w:val="24"/>
-          <w:szCs w:val="24"/>
-        </w:rPr>
-        <w:t xml:space="preserve">All geometry operations that are not </w:t>
-      </w:r>
-      <w:proofErr w:type="spellStart"/>
-      <w:r>
-        <w:rPr>
-          <w:rFonts w:ascii="Consolas" w:hAnsi="Consolas" w:cs="Consolas"/>
-          <w:color w:val="000000"/>
-          <w:sz w:val="24"/>
-          <w:szCs w:val="24"/>
-        </w:rPr>
-        <w:t>by_ref</w:t>
-      </w:r>
-      <w:proofErr w:type="spellEnd"/>
-      <w:r>
-        <w:rPr>
-          <w:rFonts w:ascii="Consolas" w:hAnsi="Consolas" w:cs="Consolas"/>
-          <w:color w:val="000000"/>
-          <w:sz w:val="24"/>
-          <w:szCs w:val="24"/>
-        </w:rPr>
-        <w:t xml:space="preserve"> and </w:t>
-      </w:r>
-      <w:proofErr w:type="spellStart"/>
-      <w:r>
-        <w:rPr>
-          <w:rFonts w:ascii="Consolas" w:hAnsi="Consolas" w:cs="Consolas"/>
-          <w:color w:val="000000"/>
-          <w:sz w:val="24"/>
-          <w:szCs w:val="24"/>
-        </w:rPr>
-        <w:t>nio</w:t>
-      </w:r>
-      <w:proofErr w:type="spellEnd"/>
-      <w:r>
-        <w:rPr>
-          <w:rFonts w:ascii="Consolas" w:hAnsi="Consolas" w:cs="Consolas"/>
-          <w:color w:val="000000"/>
-          <w:sz w:val="24"/>
-          <w:szCs w:val="24"/>
-        </w:rPr>
-        <w:t xml:space="preserve"> are removed, and for now the interleaved option is also dropped</w:t>
-      </w:r>
-    </w:p>
-    <w:p>
-      <w:pPr>
-        <w:autoSpaceDE w:val="0"/>
-        <w:autoSpaceDN w:val="0"/>
-        <w:adjustRightInd w:val="0"/>
-        <w:spacing w:after="0" w:line="240" w:lineRule="auto"/>
-        <w:rPr>
-          <w:rFonts w:ascii="Consolas" w:hAnsi="Consolas" w:cs="Consolas"/>
-          <w:color w:val="000000"/>
-          <w:sz w:val="24"/>
-          <w:szCs w:val="24"/>
-        </w:rPr>
-      </w:pPr>
-    </w:p>
-    <w:p>
-      <w:pPr>
-        <w:autoSpaceDE w:val="0"/>
-        <w:autoSpaceDN w:val="0"/>
-        <w:adjustRightInd w:val="0"/>
-        <w:spacing w:after="0" w:line="240" w:lineRule="auto"/>
-        <w:rPr>
-          <w:rFonts w:ascii="Consolas" w:hAnsi="Consolas" w:cs="Consolas"/>
-          <w:sz w:val="24"/>
-          <w:szCs w:val="24"/>
-        </w:rPr>
-      </w:pPr>
-      <w:proofErr w:type="spellStart"/>
-      <w:r>
-        <w:rPr>
-          <w:rFonts w:ascii="Consolas" w:hAnsi="Consolas" w:cs="Consolas"/>
-          <w:sz w:val="24"/>
-          <w:szCs w:val="24"/>
-        </w:rPr>
-        <w:t>TextureFillBackground</w:t>
-      </w:r>
-      <w:proofErr w:type="spellEnd"/>
-      <w:r>
-        <w:rPr>
-          <w:rFonts w:ascii="Consolas" w:hAnsi="Consolas" w:cs="Consolas"/>
-          <w:sz w:val="24"/>
-          <w:szCs w:val="24"/>
-        </w:rPr>
-        <w:t xml:space="preserve"> - dropped</w:t>
-      </w:r>
-    </w:p>
-    <w:p>
-      <w:pPr>
-        <w:autoSpaceDE w:val="0"/>
-        <w:autoSpaceDN w:val="0"/>
-        <w:adjustRightInd w:val="0"/>
-        <w:spacing w:after="0" w:line="240" w:lineRule="auto"/>
-        <w:rPr>
-          <w:rFonts w:ascii="Consolas" w:hAnsi="Consolas" w:cs="Consolas"/>
-          <w:sz w:val="24"/>
-          <w:szCs w:val="24"/>
-        </w:rPr>
-      </w:pPr>
-      <w:proofErr w:type="spellStart"/>
-      <w:r>
-        <w:rPr>
-          <w:rFonts w:ascii="Consolas" w:hAnsi="Consolas" w:cs="Consolas"/>
-          <w:sz w:val="24"/>
-          <w:szCs w:val="24"/>
-        </w:rPr>
-        <w:t>TextureFillRaster</w:t>
-      </w:r>
-      <w:proofErr w:type="spellEnd"/>
-      <w:r>
-        <w:rPr>
-          <w:rFonts w:ascii="Consolas" w:hAnsi="Consolas" w:cs="Consolas"/>
-          <w:sz w:val="24"/>
-          <w:szCs w:val="24"/>
-        </w:rPr>
-        <w:t xml:space="preserve"> - dropped</w:t>
-      </w:r>
-    </w:p>
-    <w:p>
-      <w:pPr>
-        <w:autoSpaceDE w:val="0"/>
-        <w:autoSpaceDN w:val="0"/>
-        <w:adjustRightInd w:val="0"/>
-        <w:spacing w:after="0" w:line="240" w:lineRule="auto"/>
-        <w:rPr>
-          <w:rFonts w:ascii="Consolas" w:hAnsi="Consolas" w:cs="Consolas"/>
-          <w:sz w:val="24"/>
-          <w:szCs w:val="24"/>
-        </w:rPr>
-      </w:pPr>
-    </w:p>
-    <w:p>
-      <w:pPr>
-        <w:autoSpaceDE w:val="0"/>
-        <w:autoSpaceDN w:val="0"/>
-        <w:adjustRightInd w:val="0"/>
-        <w:spacing w:after="0" w:line="240" w:lineRule="auto"/>
-        <w:rPr>
-          <w:rFonts w:ascii="Consolas" w:hAnsi="Consolas" w:cs="Consolas"/>
-          <w:sz w:val="24"/>
-          <w:szCs w:val="24"/>
-        </w:rPr>
-      </w:pPr>
-      <w:proofErr w:type="spellStart"/>
-      <w:r>
-        <w:rPr>
-          <w:rFonts w:ascii="Consolas" w:hAnsi="Consolas" w:cs="Consolas"/>
-          <w:sz w:val="24"/>
-          <w:szCs w:val="24"/>
-        </w:rPr>
-        <w:t>New,end,call,freeDisplayList</w:t>
-      </w:r>
-      <w:proofErr w:type="spellEnd"/>
-      <w:r>
-        <w:rPr>
-          <w:rFonts w:ascii="Consolas" w:hAnsi="Consolas" w:cs="Consolas"/>
-          <w:sz w:val="24"/>
-          <w:szCs w:val="24"/>
-        </w:rPr>
-        <w:t xml:space="preserve"> – all dropped by using only </w:t>
-      </w:r>
-      <w:proofErr w:type="spellStart"/>
-      <w:r>
-        <w:rPr>
-          <w:rFonts w:ascii="Consolas" w:hAnsi="Consolas" w:cs="Consolas"/>
-          <w:sz w:val="24"/>
-          <w:szCs w:val="24"/>
-        </w:rPr>
-        <w:t>nio</w:t>
-      </w:r>
-      <w:proofErr w:type="spellEnd"/>
-    </w:p>
-    <w:p>
-      <w:pPr>
-        <w:autoSpaceDE w:val="0"/>
-        <w:autoSpaceDN w:val="0"/>
-        <w:adjustRightInd w:val="0"/>
-        <w:spacing w:after="0" w:line="240" w:lineRule="auto"/>
-        <w:rPr>
-          <w:rFonts w:ascii="Consolas" w:hAnsi="Consolas" w:cs="Consolas"/>
-          <w:sz w:val="24"/>
-          <w:szCs w:val="24"/>
-        </w:rPr>
-      </w:pPr>
-    </w:p>
-    <w:p>
-      <w:pPr>
-        <w:autoSpaceDE w:val="0"/>
-        <w:autoSpaceDN w:val="0"/>
-        <w:adjustRightInd w:val="0"/>
-        <w:spacing w:after="0" w:line="240" w:lineRule="auto"/>
-        <w:rPr>
-          <w:rFonts w:ascii="Consolas" w:hAnsi="Consolas" w:cs="Consolas"/>
-          <w:sz w:val="24"/>
-          <w:szCs w:val="24"/>
-        </w:rPr>
-      </w:pPr>
-      <w:proofErr w:type="spellStart"/>
-      <w:r>
-        <w:rPr>
-          <w:rFonts w:ascii="Consolas" w:hAnsi="Consolas" w:cs="Consolas"/>
-          <w:sz w:val="24"/>
-          <w:szCs w:val="24"/>
-        </w:rPr>
-        <w:t>Tex</w:t>
-      </w:r>
-      <w:proofErr w:type="spellEnd"/>
-      <w:r>
-        <w:rPr>
-          <w:rFonts w:ascii="Consolas" w:hAnsi="Consolas" w:cs="Consolas"/>
-          <w:sz w:val="24"/>
-          <w:szCs w:val="24"/>
-        </w:rPr>
-        <w:t xml:space="preserve"> </w:t>
-      </w:r>
-      <w:proofErr w:type="spellStart"/>
-      <w:r>
-        <w:rPr>
-          <w:rFonts w:ascii="Consolas" w:hAnsi="Consolas" w:cs="Consolas"/>
-          <w:sz w:val="24"/>
-          <w:szCs w:val="24"/>
-        </w:rPr>
-        <w:t>Coord</w:t>
-      </w:r>
-      <w:proofErr w:type="spellEnd"/>
-      <w:r>
-        <w:rPr>
-          <w:rFonts w:ascii="Consolas" w:hAnsi="Consolas" w:cs="Consolas"/>
-          <w:sz w:val="24"/>
-          <w:szCs w:val="24"/>
-        </w:rPr>
-        <w:t xml:space="preserve"> Gen dropped</w:t>
-      </w:r>
-    </w:p>
-    <w:p>
-      <w:pPr>
-        <w:autoSpaceDE w:val="0"/>
-        <w:autoSpaceDN w:val="0"/>
-        <w:adjustRightInd w:val="0"/>
-        <w:spacing w:after="0" w:line="240" w:lineRule="auto"/>
-        <w:rPr>
-          <w:rFonts w:ascii="Consolas" w:hAnsi="Consolas" w:cs="Consolas"/>
-          <w:sz w:val="24"/>
-          <w:szCs w:val="24"/>
-        </w:rPr>
-      </w:pPr>
-    </w:p>
-    <w:p>
-      <w:pPr>
-        <w:pStyle w:val="Heading2"/>
-      </w:pPr>
-      <w:proofErr w:type="spellStart"/>
-      <w:r>
-        <w:t>Superceeded</w:t>
-      </w:r>
-      <w:proofErr w:type="spellEnd"/>
-      <w:r>
-        <w:t xml:space="preserve"> by Newt/ </w:t>
-      </w:r>
-      <w:r>
-        <w:t>JOGL</w:t>
-      </w:r>
-      <w:r>
-        <w:t xml:space="preserve"> </w:t>
-      </w:r>
-    </w:p>
-    <w:p>
-      <w:pPr>
-        <w:autoSpaceDE w:val="0"/>
-        <w:autoSpaceDN w:val="0"/>
-        <w:adjustRightInd w:val="0"/>
-        <w:spacing w:after="0" w:line="240" w:lineRule="auto"/>
-        <w:rPr>
-          <w:rFonts w:ascii="Consolas" w:hAnsi="Consolas" w:cs="Consolas"/>
-          <w:sz w:val="24"/>
-          <w:szCs w:val="24"/>
-        </w:rPr>
-      </w:pPr>
-      <w:r>
-        <w:rPr>
-          <w:rFonts w:ascii="Consolas" w:hAnsi="Consolas" w:cs="Consolas"/>
-          <w:sz w:val="24"/>
-          <w:szCs w:val="24"/>
-        </w:rPr>
-        <w:t>Screen3D</w:t>
-      </w:r>
-    </w:p>
-    <w:p>
-      <w:pPr>
-        <w:autoSpaceDE w:val="0"/>
-        <w:autoSpaceDN w:val="0"/>
-        <w:adjustRightInd w:val="0"/>
-        <w:spacing w:after="0" w:line="240" w:lineRule="auto"/>
-        <w:rPr>
-          <w:rFonts w:ascii="Consolas" w:hAnsi="Consolas" w:cs="Consolas"/>
-          <w:sz w:val="24"/>
-          <w:szCs w:val="24"/>
-        </w:rPr>
-      </w:pPr>
-      <w:r>
-        <w:rPr>
-          <w:rFonts w:ascii="Consolas" w:hAnsi="Consolas" w:cs="Consolas"/>
-          <w:sz w:val="24"/>
-          <w:szCs w:val="24"/>
-        </w:rPr>
-        <w:t>Canvas3D</w:t>
-      </w:r>
-    </w:p>
-    <w:p>
-      <w:pPr>
-        <w:autoSpaceDE w:val="0"/>
-        <w:autoSpaceDN w:val="0"/>
-        <w:adjustRightInd w:val="0"/>
-        <w:spacing w:after="0" w:line="240" w:lineRule="auto"/>
-        <w:rPr>
-          <w:rFonts w:ascii="Consolas" w:hAnsi="Consolas" w:cs="Consolas"/>
-          <w:sz w:val="24"/>
-          <w:szCs w:val="24"/>
-        </w:rPr>
-      </w:pPr>
-      <w:proofErr w:type="spellStart"/>
-      <w:r>
-        <w:rPr>
-          <w:rFonts w:ascii="Consolas" w:hAnsi="Consolas" w:cs="Consolas"/>
-          <w:sz w:val="24"/>
-          <w:szCs w:val="24"/>
-        </w:rPr>
-        <w:t>GraphicsConfiguration</w:t>
-      </w:r>
-      <w:proofErr w:type="spellEnd"/>
-    </w:p>
-    <w:p>
-      <w:pPr>
-        <w:autoSpaceDE w:val="0"/>
-        <w:autoSpaceDN w:val="0"/>
-        <w:adjustRightInd w:val="0"/>
-        <w:spacing w:after="0" w:line="240" w:lineRule="auto"/>
-        <w:rPr>
-          <w:rFonts w:ascii="Consolas" w:hAnsi="Consolas" w:cs="Consolas"/>
-          <w:sz w:val="24"/>
-          <w:szCs w:val="24"/>
-        </w:rPr>
-      </w:pPr>
-      <w:proofErr w:type="spellStart"/>
-      <w:r>
-        <w:rPr>
-          <w:rFonts w:ascii="Consolas" w:hAnsi="Consolas" w:cs="Consolas"/>
-          <w:sz w:val="24"/>
-          <w:szCs w:val="24"/>
-        </w:rPr>
-        <w:t>GraphicsDevice</w:t>
-      </w:r>
-      <w:proofErr w:type="spellEnd"/>
-    </w:p>
-    <w:p>
-      <w:pPr>
-        <w:autoSpaceDE w:val="0"/>
-        <w:autoSpaceDN w:val="0"/>
-        <w:adjustRightInd w:val="0"/>
-        <w:spacing w:after="0" w:line="240" w:lineRule="auto"/>
-        <w:rPr>
-          <w:rFonts w:ascii="Consolas" w:hAnsi="Consolas" w:cs="Consolas"/>
-          <w:sz w:val="24"/>
-          <w:szCs w:val="24"/>
-        </w:rPr>
-      </w:pPr>
-      <w:r>
-        <w:rPr>
-          <w:rFonts w:ascii="Consolas" w:hAnsi="Consolas" w:cs="Consolas"/>
-          <w:sz w:val="24"/>
-          <w:szCs w:val="24"/>
-        </w:rPr>
-        <w:t>GraphicsConfigTemplate3D</w:t>
-      </w:r>
-    </w:p>
-    <w:p>
-      <w:pPr>
-        <w:autoSpaceDE w:val="0"/>
-        <w:autoSpaceDN w:val="0"/>
-        <w:adjustRightInd w:val="0"/>
-        <w:spacing w:after="0" w:line="240" w:lineRule="auto"/>
-        <w:rPr>
-          <w:rFonts w:ascii="Consolas" w:hAnsi="Consolas" w:cs="Consolas"/>
-          <w:sz w:val="24"/>
-          <w:szCs w:val="24"/>
-        </w:rPr>
-      </w:pPr>
-    </w:p>
-    <w:p>
-      <w:pPr>
-        <w:autoSpaceDE w:val="0"/>
-        <w:autoSpaceDN w:val="0"/>
-        <w:adjustRightInd w:val="0"/>
-        <w:spacing w:after="0" w:line="240" w:lineRule="auto"/>
-        <w:rPr>
-          <w:rFonts w:ascii="Consolas" w:hAnsi="Consolas" w:cs="Consolas"/>
-          <w:sz w:val="24"/>
-          <w:szCs w:val="24"/>
-        </w:rPr>
-      </w:pPr>
-      <w:proofErr w:type="spellStart"/>
-      <w:r>
-        <w:rPr>
-          <w:rFonts w:ascii="Consolas" w:hAnsi="Consolas" w:cs="Consolas"/>
-          <w:sz w:val="24"/>
-          <w:szCs w:val="24"/>
-        </w:rPr>
-        <w:t>CanvasViewCache</w:t>
-      </w:r>
-      <w:proofErr w:type="spellEnd"/>
-    </w:p>
-    <w:p>
-      <w:pPr>
-        <w:autoSpaceDE w:val="0"/>
-        <w:autoSpaceDN w:val="0"/>
-        <w:adjustRightInd w:val="0"/>
-        <w:spacing w:after="0" w:line="240" w:lineRule="auto"/>
-        <w:rPr>
-          <w:rFonts w:ascii="Consolas" w:hAnsi="Consolas" w:cs="Consolas"/>
-          <w:sz w:val="24"/>
-          <w:szCs w:val="24"/>
-        </w:rPr>
-      </w:pPr>
-      <w:proofErr w:type="spellStart"/>
-      <w:r>
-        <w:rPr>
-          <w:rFonts w:ascii="Consolas" w:hAnsi="Consolas" w:cs="Consolas"/>
-          <w:sz w:val="24"/>
-          <w:szCs w:val="24"/>
-        </w:rPr>
-        <w:t>CanvasViewEventCatcher</w:t>
-      </w:r>
-      <w:proofErr w:type="spellEnd"/>
-    </w:p>
-    <w:p>
-      <w:pPr>
-        <w:autoSpaceDE w:val="0"/>
-        <w:autoSpaceDN w:val="0"/>
-        <w:adjustRightInd w:val="0"/>
-        <w:spacing w:after="0" w:line="240" w:lineRule="auto"/>
-        <w:rPr>
-          <w:rFonts w:ascii="Consolas" w:hAnsi="Consolas" w:cs="Consolas"/>
-          <w:sz w:val="24"/>
-          <w:szCs w:val="24"/>
-        </w:rPr>
-      </w:pPr>
-      <w:proofErr w:type="spellStart"/>
-      <w:r>
-        <w:rPr>
-          <w:rFonts w:ascii="Consolas" w:hAnsi="Consolas" w:cs="Consolas"/>
-          <w:sz w:val="24"/>
-          <w:szCs w:val="24"/>
-        </w:rPr>
-        <w:t>EventCatcher</w:t>
-      </w:r>
-      <w:proofErr w:type="spellEnd"/>
-    </w:p>
-    <w:p>
-      <w:pPr>
-        <w:autoSpaceDE w:val="0"/>
-        <w:autoSpaceDN w:val="0"/>
-        <w:adjustRightInd w:val="0"/>
-        <w:spacing w:after="0" w:line="240" w:lineRule="auto"/>
-        <w:rPr>
-          <w:rFonts w:ascii="Consolas" w:hAnsi="Consolas" w:cs="Consolas"/>
-          <w:sz w:val="24"/>
-          <w:szCs w:val="24"/>
-        </w:rPr>
-      </w:pPr>
-    </w:p>
-    <w:p>
-      <w:pPr>
-        <w:autoSpaceDE w:val="0"/>
-        <w:autoSpaceDN w:val="0"/>
-        <w:adjustRightInd w:val="0"/>
-        <w:spacing w:after="0" w:line="240" w:lineRule="auto"/>
-        <w:rPr>
-          <w:rFonts w:ascii="Consolas" w:hAnsi="Consolas" w:cs="Consolas"/>
-          <w:sz w:val="24"/>
-          <w:szCs w:val="24"/>
-        </w:rPr>
-      </w:pPr>
-    </w:p>
-    <w:p>
-      <w:pPr>
-        <w:pStyle w:val="Heading2"/>
-      </w:pPr>
-      <w:proofErr w:type="spellStart"/>
-      <w:r>
-        <w:t>BufferedImage</w:t>
-      </w:r>
-      <w:proofErr w:type="spellEnd"/>
-      <w:r>
-        <w:t xml:space="preserve"> </w:t>
-      </w:r>
-      <w:r>
-        <w:t>and images</w:t>
-      </w:r>
-    </w:p>
-    <w:p>
-      <w:pPr>
-        <w:autoSpaceDE w:val="0"/>
-        <w:autoSpaceDN w:val="0"/>
-        <w:adjustRightInd w:val="0"/>
-        <w:spacing w:after="0" w:line="240" w:lineRule="auto"/>
-        <w:rPr>
-          <w:rFonts w:ascii="Consolas" w:hAnsi="Consolas" w:cs="Consolas"/>
-          <w:sz w:val="24"/>
-          <w:szCs w:val="24"/>
-        </w:rPr>
-      </w:pPr>
-    </w:p>
-    <w:p>
-      <w:pPr>
-        <w:autoSpaceDE w:val="0"/>
-        <w:autoSpaceDN w:val="0"/>
-        <w:adjustRightInd w:val="0"/>
-        <w:spacing w:after="0" w:line="240" w:lineRule="auto"/>
-        <w:rPr>
-          <w:rFonts w:ascii="Consolas" w:hAnsi="Consolas" w:cs="Consolas"/>
-          <w:sz w:val="24"/>
-          <w:szCs w:val="24"/>
-        </w:rPr>
-      </w:pPr>
-      <w:proofErr w:type="spellStart"/>
-      <w:r>
-        <w:rPr>
-          <w:rFonts w:ascii="Consolas" w:hAnsi="Consolas" w:cs="Consolas"/>
-          <w:sz w:val="24"/>
-          <w:szCs w:val="24"/>
-        </w:rPr>
-        <w:t>ImageComponentRetained</w:t>
-      </w:r>
-      <w:proofErr w:type="spellEnd"/>
-    </w:p>
-    <w:p>
-      <w:pPr>
-        <w:autoSpaceDE w:val="0"/>
-        <w:autoSpaceDN w:val="0"/>
-        <w:adjustRightInd w:val="0"/>
-        <w:spacing w:after="0" w:line="240" w:lineRule="auto"/>
-        <w:rPr>
-          <w:rFonts w:ascii="Consolas" w:hAnsi="Consolas" w:cs="Consolas"/>
-          <w:sz w:val="24"/>
-          <w:szCs w:val="24"/>
-        </w:rPr>
-      </w:pPr>
-      <w:r>
-        <w:rPr>
-          <w:rFonts w:ascii="Consolas" w:hAnsi="Consolas" w:cs="Consolas"/>
-          <w:sz w:val="24"/>
-          <w:szCs w:val="24"/>
-        </w:rPr>
-        <w:t>Heaps</w:t>
-      </w:r>
-    </w:p>
-    <w:p>
-      <w:pPr>
-        <w:autoSpaceDE w:val="0"/>
-        <w:autoSpaceDN w:val="0"/>
-        <w:adjustRightInd w:val="0"/>
-        <w:spacing w:after="0" w:line="240" w:lineRule="auto"/>
-        <w:rPr>
-          <w:rFonts w:ascii="Consolas" w:hAnsi="Consolas" w:cs="Consolas"/>
-          <w:sz w:val="24"/>
-          <w:szCs w:val="24"/>
-        </w:rPr>
-      </w:pPr>
-    </w:p>
-    <w:p>
-      <w:pPr>
-        <w:autoSpaceDE w:val="0"/>
-        <w:autoSpaceDN w:val="0"/>
-        <w:adjustRightInd w:val="0"/>
-        <w:spacing w:after="0" w:line="240" w:lineRule="auto"/>
-        <w:rPr>
-          <w:rFonts w:ascii="Consolas" w:hAnsi="Consolas" w:cs="Consolas"/>
-          <w:sz w:val="24"/>
-          <w:szCs w:val="24"/>
-        </w:rPr>
-      </w:pPr>
-      <w:r>
-        <w:rPr>
-          <w:rFonts w:ascii="Consolas" w:hAnsi="Consolas" w:cs="Consolas"/>
-          <w:sz w:val="24"/>
-          <w:szCs w:val="24"/>
-        </w:rPr>
-        <w:t>ImageComponent2D</w:t>
-      </w:r>
-    </w:p>
-    <w:p>
-      <w:pPr>
-        <w:autoSpaceDE w:val="0"/>
-        <w:autoSpaceDN w:val="0"/>
-        <w:adjustRightInd w:val="0"/>
-        <w:spacing w:after="0" w:line="240" w:lineRule="auto"/>
-        <w:rPr>
-          <w:rFonts w:ascii="Consolas" w:hAnsi="Consolas" w:cs="Consolas"/>
-          <w:sz w:val="24"/>
-          <w:szCs w:val="24"/>
-        </w:rPr>
-      </w:pPr>
-      <w:r>
-        <w:rPr>
-          <w:rFonts w:ascii="Consolas" w:hAnsi="Consolas" w:cs="Consolas"/>
-          <w:sz w:val="24"/>
-          <w:szCs w:val="24"/>
-        </w:rPr>
-        <w:t>ImageComponent2DRetained</w:t>
-      </w:r>
-    </w:p>
-    <w:p>
-      <w:pPr>
-        <w:autoSpaceDE w:val="0"/>
-        <w:autoSpaceDN w:val="0"/>
-        <w:adjustRightInd w:val="0"/>
-        <w:spacing w:after="0" w:line="240" w:lineRule="auto"/>
-        <w:rPr>
-          <w:rFonts w:ascii="Consolas" w:hAnsi="Consolas" w:cs="Consolas"/>
-          <w:sz w:val="24"/>
-          <w:szCs w:val="24"/>
-        </w:rPr>
-      </w:pPr>
-      <w:r>
-        <w:rPr>
-          <w:rFonts w:ascii="Consolas" w:hAnsi="Consolas" w:cs="Consolas"/>
-          <w:sz w:val="24"/>
-          <w:szCs w:val="24"/>
-        </w:rPr>
-        <w:t>ImageComponent3D</w:t>
-      </w:r>
-    </w:p>
-    <w:p>
-      <w:pPr>
-        <w:autoSpaceDE w:val="0"/>
-        <w:autoSpaceDN w:val="0"/>
-        <w:adjustRightInd w:val="0"/>
-        <w:spacing w:after="0" w:line="240" w:lineRule="auto"/>
-        <w:rPr>
-          <w:rFonts w:ascii="Consolas" w:hAnsi="Consolas" w:cs="Consolas"/>
-          <w:sz w:val="24"/>
-          <w:szCs w:val="24"/>
-        </w:rPr>
-      </w:pPr>
-      <w:proofErr w:type="gramStart"/>
-      <w:r>
-        <w:rPr>
-          <w:rFonts w:ascii="Consolas" w:hAnsi="Consolas" w:cs="Consolas"/>
-          <w:sz w:val="24"/>
-          <w:szCs w:val="24"/>
-        </w:rPr>
-        <w:t>import</w:t>
-      </w:r>
-      <w:proofErr w:type="gramEnd"/>
-      <w:r>
-        <w:rPr>
-          <w:rFonts w:ascii="Consolas" w:hAnsi="Consolas" w:cs="Consolas"/>
-          <w:sz w:val="24"/>
-          <w:szCs w:val="24"/>
-        </w:rPr>
-        <w:t xml:space="preserve"> </w:t>
       </w:r>
       <w:proofErr w:type="spellStart"/>
       <w:r>
@@ -5649,7 +5739,6 @@
         <w:t xml:space="preserve"> </w:t>
       </w:r>
       <w:proofErr w:type="spellStart"/>
-      <w:proofErr w:type="gramStart"/>
       <w:r>
         <w:rPr>
           <w:rFonts w:ascii="Consolas" w:hAnsi="Consolas" w:cs="Consolas"/>
@@ -5661,7 +5750,6 @@
         <w:t>resizeOffscreenLayer</w:t>
       </w:r>
       <w:proofErr w:type="spellEnd"/>
-      <w:proofErr w:type="gramEnd"/>
       <w:r>
         <w:rPr>
           <w:rFonts w:ascii="Consolas" w:hAnsi="Consolas" w:cs="Consolas"/>
@@ -5709,7 +5797,6 @@
         </w:rPr>
       </w:pPr>
       <w:proofErr w:type="spellStart"/>
-      <w:proofErr w:type="gramStart"/>
       <w:r>
         <w:rPr>
           <w:rFonts w:ascii="Consolas" w:hAnsi="Consolas" w:cs="Consolas"/>
@@ -5727,7 +5814,6 @@
         </w:rPr>
         <w:t>.</w:t>
       </w:r>
-      <w:proofErr w:type="gramEnd"/>
       <w:r>
         <w:rPr>
           <w:rFonts w:ascii="Consolas" w:hAnsi="Consolas" w:cs="Consolas"/>

</xml_diff>

<commit_message>
More ES2 creeping, basically ready to flip to all vertex attributes
</commit_message>
<xml_diff>
--- a/docs/Androidification.docx
+++ b/docs/Androidification.docx
@@ -380,15 +380,7 @@
     <w:p/>
     <w:p>
       <w:r>
-        <w:t xml:space="preserve">Get android Newt demos running on </w:t>
-      </w:r>
-      <w:proofErr w:type="gramStart"/>
-      <w:r>
-        <w:t>eclipse  and</w:t>
-      </w:r>
-      <w:proofErr w:type="gramEnd"/>
-      <w:r>
-        <w:t xml:space="preserve"> in Windows on normal JVM</w:t>
+        <w:t>Get android Newt demos running on eclipse  and in Windows on normal JVM</w:t>
       </w:r>
     </w:p>
     <w:p>
@@ -1168,7 +1160,6 @@
         </w:rPr>
       </w:pPr>
       <w:proofErr w:type="spellStart"/>
-      <w:proofErr w:type="gramStart"/>
       <w:r>
         <w:rPr>
           <w:rFonts w:ascii="Courier New" w:eastAsia="Times New Roman" w:hAnsi="Courier New" w:cs="Courier New"/>
@@ -1188,18 +1179,7 @@
           <w:szCs w:val="20"/>
           <w:lang w:eastAsia="en-NZ"/>
         </w:rPr>
-        <w:t>(</w:t>
-      </w:r>
-      <w:proofErr w:type="gramEnd"/>
-      <w:r>
-        <w:rPr>
-          <w:rFonts w:ascii="Courier New" w:eastAsia="Times New Roman" w:hAnsi="Courier New" w:cs="Courier New"/>
-          <w:color w:val="0070C0"/>
-          <w:sz w:val="20"/>
-          <w:szCs w:val="20"/>
-          <w:lang w:eastAsia="en-NZ"/>
-        </w:rPr>
-        <w:t xml:space="preserve"> GL_TEXTURE_2D, </w:t>
+        <w:t xml:space="preserve">( GL_TEXTURE_2D, </w:t>
       </w:r>
       <w:proofErr w:type="spellStart"/>
       <w:r>
@@ -2968,6 +2948,29 @@
     </w:p>
     <w:p>
       <w:pPr>
+        <w:pStyle w:val="Heading1"/>
+        <w:rPr>
+          <w:rFonts w:eastAsia="Times New Roman"/>
+          <w:lang w:eastAsia="en-NZ"/>
+        </w:rPr>
+      </w:pPr>
+      <w:r>
+        <w:rPr>
+          <w:rFonts w:eastAsia="Times New Roman"/>
+          <w:lang w:eastAsia="en-NZ"/>
+        </w:rPr>
+        <w:t> </w:t>
+      </w:r>
+      <w:r>
+        <w:rPr>
+          <w:rFonts w:eastAsia="Times New Roman"/>
+          <w:lang w:eastAsia="en-NZ"/>
+        </w:rPr>
+        <w:t>Things done to Java3D</w:t>
+      </w:r>
+    </w:p>
+    <w:p>
+      <w:pPr>
         <w:spacing w:after="0" w:line="240" w:lineRule="auto"/>
         <w:rPr>
           <w:rFonts w:ascii="Times New Roman" w:eastAsia="Times New Roman" w:hAnsi="Times New Roman" w:cs="Times New Roman"/>
@@ -2976,18 +2979,1325 @@
           <w:lang w:eastAsia="en-NZ"/>
         </w:rPr>
       </w:pPr>
-      <w:r>
-        <w:rPr>
-          <w:rFonts w:ascii="Times New Roman" w:eastAsia="Times New Roman" w:hAnsi="Times New Roman" w:cs="Times New Roman"/>
-          <w:sz w:val="24"/>
-          <w:szCs w:val="24"/>
-          <w:lang w:eastAsia="en-NZ"/>
-        </w:rPr>
-        <w:t> </w:t>
-      </w:r>
+    </w:p>
+    <w:p>
+      <w:pPr>
+        <w:pStyle w:val="ListParagraph"/>
+        <w:numPr>
+          <w:ilvl w:val="0"/>
+          <w:numId w:val="1"/>
+        </w:numPr>
+      </w:pPr>
+      <w:r>
+        <w:t xml:space="preserve">Removed, </w:t>
+      </w:r>
+      <w:proofErr w:type="spellStart"/>
+      <w:r>
+        <w:t>offscreen</w:t>
+      </w:r>
+      <w:proofErr w:type="spellEnd"/>
+    </w:p>
+    <w:p>
+      <w:pPr>
+        <w:pStyle w:val="ListParagraph"/>
+        <w:numPr>
+          <w:ilvl w:val="0"/>
+          <w:numId w:val="1"/>
+        </w:numPr>
+      </w:pPr>
+      <w:r>
+        <w:t xml:space="preserve">Removed immediate  mode </w:t>
+      </w:r>
+    </w:p>
+    <w:p>
+      <w:pPr>
+        <w:pStyle w:val="ListParagraph"/>
+        <w:numPr>
+          <w:ilvl w:val="0"/>
+          <w:numId w:val="1"/>
+        </w:numPr>
+      </w:pPr>
+      <w:r>
+        <w:t>Mixed mode disabled J3dGraphics2D no longer works though could be added back</w:t>
+      </w:r>
+    </w:p>
+    <w:p>
+      <w:pPr>
+        <w:pStyle w:val="ListParagraph"/>
+        <w:numPr>
+          <w:ilvl w:val="0"/>
+          <w:numId w:val="1"/>
+        </w:numPr>
+      </w:pPr>
+      <w:r>
+        <w:t xml:space="preserve">Double </w:t>
+      </w:r>
+      <w:proofErr w:type="spellStart"/>
+      <w:r>
+        <w:t>bufferering</w:t>
+      </w:r>
+      <w:proofErr w:type="spellEnd"/>
+      <w:r>
+        <w:t xml:space="preserve">, stereo, antialiasing requested caps gone, need to re implement in </w:t>
+      </w:r>
+      <w:proofErr w:type="spellStart"/>
+      <w:r>
+        <w:t>drawable</w:t>
+      </w:r>
+      <w:proofErr w:type="spellEnd"/>
+      <w:r>
+        <w:t xml:space="preserve"> configuration</w:t>
+      </w:r>
+    </w:p>
+    <w:p>
+      <w:pPr>
+        <w:pStyle w:val="ListParagraph"/>
+        <w:numPr>
+          <w:ilvl w:val="0"/>
+          <w:numId w:val="1"/>
+        </w:numPr>
+      </w:pPr>
+      <w:r>
+        <w:t xml:space="preserve">Antialiasing enable/disable GL_MULTI_SAMPLE is gone, but the method </w:t>
+      </w:r>
+      <w:proofErr w:type="spellStart"/>
+      <w:r>
+        <w:t>glSampleCoverage</w:t>
+      </w:r>
+      <w:proofErr w:type="spellEnd"/>
+      <w:r>
+        <w:t xml:space="preserve"> existing still, so if the caps support it </w:t>
+      </w:r>
+      <w:r>
+        <w:t>then it</w:t>
+      </w:r>
+      <w:r>
+        <w:t xml:space="preserve"> must be on</w:t>
+      </w:r>
+      <w:r>
+        <w:t xml:space="preserve"> </w:t>
+      </w:r>
+      <w:r>
+        <w:t>GL_SAMPLE_ALPHA_TO_COVERAGE</w:t>
+      </w:r>
+      <w:r>
+        <w:t xml:space="preserve"> </w:t>
+      </w:r>
+      <w:r>
+        <w:t xml:space="preserve">  </w:t>
+      </w:r>
+      <w:r>
+        <w:t xml:space="preserve">and </w:t>
+      </w:r>
+      <w:r>
+        <w:t>GL_SAMPLE_COVERAGE</w:t>
+      </w:r>
+      <w:r>
+        <w:t xml:space="preserve"> can be enabled under ES2</w:t>
+      </w:r>
+    </w:p>
+    <w:p>
+      <w:pPr>
+        <w:pStyle w:val="ListParagraph"/>
+        <w:numPr>
+          <w:ilvl w:val="0"/>
+          <w:numId w:val="1"/>
+        </w:numPr>
+      </w:pPr>
+      <w:r>
+        <w:t xml:space="preserve">AWT heavy pieces Font3D, </w:t>
+      </w:r>
+      <w:proofErr w:type="spellStart"/>
+      <w:r>
+        <w:t>AWTBehavior</w:t>
+      </w:r>
+      <w:proofErr w:type="spellEnd"/>
+    </w:p>
+    <w:p>
+      <w:pPr>
+        <w:pStyle w:val="ListParagraph"/>
+        <w:numPr>
+          <w:ilvl w:val="0"/>
+          <w:numId w:val="1"/>
+        </w:numPr>
+        <w:autoSpaceDE w:val="0"/>
+        <w:autoSpaceDN w:val="0"/>
+        <w:adjustRightInd w:val="0"/>
+        <w:spacing w:after="0" w:line="240" w:lineRule="auto"/>
+        <w:rPr>
+          <w:rFonts w:ascii="Consolas" w:hAnsi="Consolas" w:cs="Consolas"/>
+          <w:color w:val="000000"/>
+          <w:sz w:val="24"/>
+          <w:szCs w:val="24"/>
+        </w:rPr>
+      </w:pPr>
+      <w:proofErr w:type="spellStart"/>
+      <w:r>
+        <w:rPr>
+          <w:rFonts w:ascii="Consolas" w:hAnsi="Consolas" w:cs="Consolas"/>
+          <w:color w:val="000000"/>
+          <w:sz w:val="24"/>
+          <w:szCs w:val="24"/>
+        </w:rPr>
+        <w:t>Rasters</w:t>
+      </w:r>
+      <w:proofErr w:type="spellEnd"/>
+      <w:r>
+        <w:rPr>
+          <w:rFonts w:ascii="Consolas" w:hAnsi="Consolas" w:cs="Consolas"/>
+          <w:color w:val="000000"/>
+          <w:sz w:val="24"/>
+          <w:szCs w:val="24"/>
+        </w:rPr>
+        <w:t xml:space="preserve"> removed</w:t>
+      </w:r>
+    </w:p>
+    <w:p>
+      <w:pPr>
+        <w:pStyle w:val="ListParagraph"/>
+        <w:numPr>
+          <w:ilvl w:val="0"/>
+          <w:numId w:val="1"/>
+        </w:numPr>
+        <w:autoSpaceDE w:val="0"/>
+        <w:autoSpaceDN w:val="0"/>
+        <w:adjustRightInd w:val="0"/>
+        <w:spacing w:after="0" w:line="240" w:lineRule="auto"/>
+        <w:rPr>
+          <w:rFonts w:ascii="Consolas" w:hAnsi="Consolas" w:cs="Consolas"/>
+          <w:color w:val="000000"/>
+          <w:sz w:val="24"/>
+          <w:szCs w:val="24"/>
+        </w:rPr>
+      </w:pPr>
+      <w:proofErr w:type="spellStart"/>
+      <w:r>
+        <w:rPr>
+          <w:rFonts w:ascii="Consolas" w:hAnsi="Consolas" w:cs="Consolas"/>
+          <w:color w:val="000000"/>
+          <w:sz w:val="24"/>
+          <w:szCs w:val="24"/>
+        </w:rPr>
+        <w:t>readRaster</w:t>
+      </w:r>
+      <w:proofErr w:type="spellEnd"/>
+      <w:r>
+        <w:rPr>
+          <w:rFonts w:ascii="Consolas" w:hAnsi="Consolas" w:cs="Consolas"/>
+          <w:color w:val="000000"/>
+          <w:sz w:val="24"/>
+          <w:szCs w:val="24"/>
+        </w:rPr>
+        <w:t xml:space="preserve"> removed</w:t>
+      </w:r>
+    </w:p>
+    <w:p>
+      <w:pPr>
+        <w:pStyle w:val="ListParagraph"/>
+        <w:numPr>
+          <w:ilvl w:val="0"/>
+          <w:numId w:val="1"/>
+        </w:numPr>
+        <w:autoSpaceDE w:val="0"/>
+        <w:autoSpaceDN w:val="0"/>
+        <w:adjustRightInd w:val="0"/>
+        <w:spacing w:after="0" w:line="240" w:lineRule="auto"/>
+        <w:rPr>
+          <w:rFonts w:ascii="Consolas" w:hAnsi="Consolas" w:cs="Consolas"/>
+          <w:color w:val="000000"/>
+          <w:sz w:val="24"/>
+          <w:szCs w:val="24"/>
+        </w:rPr>
+      </w:pPr>
+      <w:r>
+        <w:rPr>
+          <w:rFonts w:ascii="Consolas" w:hAnsi="Consolas" w:cs="Consolas"/>
+          <w:color w:val="000000"/>
+          <w:sz w:val="24"/>
+          <w:szCs w:val="24"/>
+        </w:rPr>
+        <w:t>Texture3D removed</w:t>
+      </w:r>
+    </w:p>
+    <w:p>
+      <w:pPr>
+        <w:pStyle w:val="ListParagraph"/>
+        <w:numPr>
+          <w:ilvl w:val="0"/>
+          <w:numId w:val="1"/>
+        </w:numPr>
+        <w:autoSpaceDE w:val="0"/>
+        <w:autoSpaceDN w:val="0"/>
+        <w:adjustRightInd w:val="0"/>
+        <w:spacing w:after="0" w:line="240" w:lineRule="auto"/>
+        <w:rPr>
+          <w:rFonts w:ascii="Consolas" w:hAnsi="Consolas" w:cs="Consolas"/>
+          <w:color w:val="000000"/>
+          <w:sz w:val="24"/>
+          <w:szCs w:val="24"/>
+        </w:rPr>
+      </w:pPr>
+      <w:proofErr w:type="spellStart"/>
+      <w:r>
+        <w:rPr>
+          <w:rFonts w:ascii="Consolas" w:hAnsi="Consolas" w:cs="Consolas"/>
+          <w:color w:val="000000"/>
+          <w:sz w:val="24"/>
+          <w:szCs w:val="24"/>
+        </w:rPr>
+        <w:t>Texturemapping</w:t>
+      </w:r>
+      <w:proofErr w:type="spellEnd"/>
+      <w:r>
+        <w:rPr>
+          <w:rFonts w:ascii="Consolas" w:hAnsi="Consolas" w:cs="Consolas"/>
+          <w:color w:val="000000"/>
+          <w:sz w:val="24"/>
+          <w:szCs w:val="24"/>
+        </w:rPr>
+        <w:t xml:space="preserve"> removed (</w:t>
+      </w:r>
+      <w:proofErr w:type="spellStart"/>
+      <w:r>
+        <w:rPr>
+          <w:rFonts w:ascii="Consolas" w:hAnsi="Consolas" w:cs="Consolas"/>
+          <w:color w:val="000000"/>
+          <w:sz w:val="24"/>
+          <w:szCs w:val="24"/>
+        </w:rPr>
+        <w:t>what ever</w:t>
+      </w:r>
+      <w:proofErr w:type="spellEnd"/>
+      <w:r>
+        <w:rPr>
+          <w:rFonts w:ascii="Consolas" w:hAnsi="Consolas" w:cs="Consolas"/>
+          <w:color w:val="000000"/>
+          <w:sz w:val="24"/>
+          <w:szCs w:val="24"/>
+        </w:rPr>
+        <w:t xml:space="preserve"> it was)</w:t>
+      </w:r>
+    </w:p>
+    <w:p>
+      <w:pPr>
+        <w:pStyle w:val="ListParagraph"/>
+        <w:numPr>
+          <w:ilvl w:val="0"/>
+          <w:numId w:val="1"/>
+        </w:numPr>
+        <w:autoSpaceDE w:val="0"/>
+        <w:autoSpaceDN w:val="0"/>
+        <w:adjustRightInd w:val="0"/>
+        <w:spacing w:after="0" w:line="240" w:lineRule="auto"/>
+        <w:rPr>
+          <w:rFonts w:ascii="Consolas" w:hAnsi="Consolas" w:cs="Consolas"/>
+          <w:color w:val="000000"/>
+          <w:sz w:val="24"/>
+          <w:szCs w:val="24"/>
+        </w:rPr>
+      </w:pPr>
+      <w:proofErr w:type="spellStart"/>
+      <w:r>
+        <w:rPr>
+          <w:rFonts w:ascii="Consolas" w:hAnsi="Consolas" w:cs="Consolas"/>
+          <w:color w:val="000000"/>
+          <w:sz w:val="24"/>
+          <w:szCs w:val="24"/>
+        </w:rPr>
+        <w:t>Accum</w:t>
+      </w:r>
+      <w:proofErr w:type="spellEnd"/>
+      <w:r>
+        <w:rPr>
+          <w:rFonts w:ascii="Consolas" w:hAnsi="Consolas" w:cs="Consolas"/>
+          <w:color w:val="000000"/>
+          <w:sz w:val="24"/>
+          <w:szCs w:val="24"/>
+        </w:rPr>
+        <w:t xml:space="preserve">, </w:t>
+      </w:r>
+      <w:proofErr w:type="spellStart"/>
+      <w:r>
+        <w:rPr>
+          <w:rFonts w:ascii="Consolas" w:hAnsi="Consolas" w:cs="Consolas"/>
+          <w:color w:val="000000"/>
+          <w:sz w:val="24"/>
+          <w:szCs w:val="24"/>
+        </w:rPr>
+        <w:t>accumReturn</w:t>
+      </w:r>
+      <w:proofErr w:type="spellEnd"/>
+      <w:r>
+        <w:rPr>
+          <w:rFonts w:ascii="Consolas" w:hAnsi="Consolas" w:cs="Consolas"/>
+          <w:color w:val="000000"/>
+          <w:sz w:val="24"/>
+          <w:szCs w:val="24"/>
+        </w:rPr>
+        <w:t xml:space="preserve"> and </w:t>
+      </w:r>
+      <w:proofErr w:type="spellStart"/>
+      <w:r>
+        <w:rPr>
+          <w:rFonts w:ascii="Consolas" w:hAnsi="Consolas" w:cs="Consolas"/>
+          <w:color w:val="000000"/>
+          <w:sz w:val="24"/>
+          <w:szCs w:val="24"/>
+        </w:rPr>
+        <w:t>clearAccum</w:t>
+      </w:r>
+      <w:proofErr w:type="spellEnd"/>
+      <w:r>
+        <w:rPr>
+          <w:rFonts w:ascii="Consolas" w:hAnsi="Consolas" w:cs="Consolas"/>
+          <w:color w:val="000000"/>
+          <w:sz w:val="24"/>
+          <w:szCs w:val="24"/>
+        </w:rPr>
+        <w:t xml:space="preserve"> removed – what were they?</w:t>
+      </w:r>
+    </w:p>
+    <w:p>
+      <w:pPr>
+        <w:pStyle w:val="ListParagraph"/>
+        <w:numPr>
+          <w:ilvl w:val="0"/>
+          <w:numId w:val="1"/>
+        </w:numPr>
+        <w:autoSpaceDE w:val="0"/>
+        <w:autoSpaceDN w:val="0"/>
+        <w:adjustRightInd w:val="0"/>
+        <w:spacing w:after="0" w:line="240" w:lineRule="auto"/>
+        <w:rPr>
+          <w:rFonts w:ascii="Consolas" w:hAnsi="Consolas" w:cs="Consolas"/>
+          <w:color w:val="000000"/>
+          <w:sz w:val="24"/>
+          <w:szCs w:val="24"/>
+        </w:rPr>
+      </w:pPr>
+      <w:r>
+        <w:rPr>
+          <w:rFonts w:ascii="Consolas" w:hAnsi="Consolas" w:cs="Consolas"/>
+          <w:color w:val="000000"/>
+          <w:sz w:val="24"/>
+          <w:szCs w:val="24"/>
+        </w:rPr>
+        <w:t>Decal1stChildSetup and other decals removed – what are they?</w:t>
+      </w:r>
+    </w:p>
+    <w:p>
+      <w:pPr>
+        <w:pStyle w:val="ListParagraph"/>
+        <w:numPr>
+          <w:ilvl w:val="0"/>
+          <w:numId w:val="1"/>
+        </w:numPr>
+        <w:autoSpaceDE w:val="0"/>
+        <w:autoSpaceDN w:val="0"/>
+        <w:adjustRightInd w:val="0"/>
+        <w:spacing w:after="0" w:line="240" w:lineRule="auto"/>
+        <w:rPr>
+          <w:rFonts w:ascii="Consolas" w:hAnsi="Consolas" w:cs="Consolas"/>
+          <w:color w:val="000000"/>
+          <w:sz w:val="24"/>
+          <w:szCs w:val="24"/>
+        </w:rPr>
+      </w:pPr>
+      <w:r>
+        <w:rPr>
+          <w:rFonts w:ascii="Consolas" w:hAnsi="Consolas" w:cs="Consolas"/>
+          <w:color w:val="000000"/>
+          <w:sz w:val="24"/>
+          <w:szCs w:val="24"/>
+        </w:rPr>
+        <w:t xml:space="preserve">All geometry operations that are not </w:t>
+      </w:r>
+      <w:proofErr w:type="spellStart"/>
+      <w:r>
+        <w:rPr>
+          <w:rFonts w:ascii="Consolas" w:hAnsi="Consolas" w:cs="Consolas"/>
+          <w:color w:val="000000"/>
+          <w:sz w:val="24"/>
+          <w:szCs w:val="24"/>
+        </w:rPr>
+        <w:t>by_ref</w:t>
+      </w:r>
+      <w:proofErr w:type="spellEnd"/>
+      <w:r>
+        <w:rPr>
+          <w:rFonts w:ascii="Consolas" w:hAnsi="Consolas" w:cs="Consolas"/>
+          <w:color w:val="000000"/>
+          <w:sz w:val="24"/>
+          <w:szCs w:val="24"/>
+        </w:rPr>
+        <w:t xml:space="preserve"> and </w:t>
+      </w:r>
+      <w:proofErr w:type="spellStart"/>
+      <w:r>
+        <w:rPr>
+          <w:rFonts w:ascii="Consolas" w:hAnsi="Consolas" w:cs="Consolas"/>
+          <w:color w:val="000000"/>
+          <w:sz w:val="24"/>
+          <w:szCs w:val="24"/>
+        </w:rPr>
+        <w:t>nio</w:t>
+      </w:r>
+      <w:proofErr w:type="spellEnd"/>
+      <w:r>
+        <w:rPr>
+          <w:rFonts w:ascii="Consolas" w:hAnsi="Consolas" w:cs="Consolas"/>
+          <w:color w:val="000000"/>
+          <w:sz w:val="24"/>
+          <w:szCs w:val="24"/>
+        </w:rPr>
+        <w:t xml:space="preserve"> are removed, </w:t>
+      </w:r>
+    </w:p>
+    <w:p>
+      <w:pPr>
+        <w:pStyle w:val="ListParagraph"/>
+        <w:numPr>
+          <w:ilvl w:val="0"/>
+          <w:numId w:val="1"/>
+        </w:numPr>
+        <w:autoSpaceDE w:val="0"/>
+        <w:autoSpaceDN w:val="0"/>
+        <w:adjustRightInd w:val="0"/>
+        <w:spacing w:after="0" w:line="240" w:lineRule="auto"/>
+        <w:rPr>
+          <w:rFonts w:ascii="Consolas" w:hAnsi="Consolas" w:cs="Consolas"/>
+          <w:color w:val="000000"/>
+          <w:sz w:val="24"/>
+          <w:szCs w:val="24"/>
+        </w:rPr>
+      </w:pPr>
+      <w:r>
+        <w:rPr>
+          <w:rFonts w:ascii="Consolas" w:hAnsi="Consolas" w:cs="Consolas"/>
+          <w:color w:val="000000"/>
+          <w:sz w:val="24"/>
+          <w:szCs w:val="24"/>
+        </w:rPr>
+        <w:t>Geometry interleaved dropped</w:t>
+      </w:r>
+    </w:p>
+    <w:p>
+      <w:pPr>
+        <w:pStyle w:val="ListParagraph"/>
+        <w:numPr>
+          <w:ilvl w:val="0"/>
+          <w:numId w:val="1"/>
+        </w:numPr>
+        <w:autoSpaceDE w:val="0"/>
+        <w:autoSpaceDN w:val="0"/>
+        <w:adjustRightInd w:val="0"/>
+        <w:spacing w:after="0" w:line="240" w:lineRule="auto"/>
+        <w:rPr>
+          <w:rFonts w:ascii="Consolas" w:hAnsi="Consolas" w:cs="Consolas"/>
+          <w:sz w:val="24"/>
+          <w:szCs w:val="24"/>
+        </w:rPr>
+      </w:pPr>
+      <w:proofErr w:type="spellStart"/>
+      <w:r>
+        <w:rPr>
+          <w:rFonts w:ascii="Consolas" w:hAnsi="Consolas" w:cs="Consolas"/>
+          <w:sz w:val="24"/>
+          <w:szCs w:val="24"/>
+        </w:rPr>
+        <w:t>TextureFillBackground</w:t>
+      </w:r>
+      <w:proofErr w:type="spellEnd"/>
+      <w:r>
+        <w:rPr>
+          <w:rFonts w:ascii="Consolas" w:hAnsi="Consolas" w:cs="Consolas"/>
+          <w:sz w:val="24"/>
+          <w:szCs w:val="24"/>
+        </w:rPr>
+        <w:t xml:space="preserve"> - dropped</w:t>
+      </w:r>
+    </w:p>
+    <w:p>
+      <w:pPr>
+        <w:pStyle w:val="ListParagraph"/>
+        <w:numPr>
+          <w:ilvl w:val="0"/>
+          <w:numId w:val="1"/>
+        </w:numPr>
+        <w:autoSpaceDE w:val="0"/>
+        <w:autoSpaceDN w:val="0"/>
+        <w:adjustRightInd w:val="0"/>
+        <w:spacing w:after="0" w:line="240" w:lineRule="auto"/>
+        <w:rPr>
+          <w:rFonts w:ascii="Consolas" w:hAnsi="Consolas" w:cs="Consolas"/>
+          <w:sz w:val="24"/>
+          <w:szCs w:val="24"/>
+        </w:rPr>
+      </w:pPr>
+      <w:proofErr w:type="spellStart"/>
+      <w:r>
+        <w:rPr>
+          <w:rFonts w:ascii="Consolas" w:hAnsi="Consolas" w:cs="Consolas"/>
+          <w:sz w:val="24"/>
+          <w:szCs w:val="24"/>
+        </w:rPr>
+        <w:t>TextureFillRaster</w:t>
+      </w:r>
+      <w:proofErr w:type="spellEnd"/>
+      <w:r>
+        <w:rPr>
+          <w:rFonts w:ascii="Consolas" w:hAnsi="Consolas" w:cs="Consolas"/>
+          <w:sz w:val="24"/>
+          <w:szCs w:val="24"/>
+        </w:rPr>
+        <w:t xml:space="preserve"> - dropped</w:t>
+      </w:r>
+    </w:p>
+    <w:p>
+      <w:pPr>
+        <w:pStyle w:val="ListParagraph"/>
+        <w:numPr>
+          <w:ilvl w:val="0"/>
+          <w:numId w:val="1"/>
+        </w:numPr>
+        <w:autoSpaceDE w:val="0"/>
+        <w:autoSpaceDN w:val="0"/>
+        <w:adjustRightInd w:val="0"/>
+        <w:spacing w:after="0" w:line="240" w:lineRule="auto"/>
+        <w:rPr>
+          <w:rFonts w:ascii="Consolas" w:hAnsi="Consolas" w:cs="Consolas"/>
+          <w:sz w:val="24"/>
+          <w:szCs w:val="24"/>
+        </w:rPr>
+      </w:pPr>
+      <w:proofErr w:type="spellStart"/>
+      <w:r>
+        <w:rPr>
+          <w:rFonts w:ascii="Consolas" w:hAnsi="Consolas" w:cs="Consolas"/>
+          <w:sz w:val="24"/>
+          <w:szCs w:val="24"/>
+        </w:rPr>
+        <w:t>New,end,call,freeDisplayList</w:t>
+      </w:r>
+      <w:proofErr w:type="spellEnd"/>
+      <w:r>
+        <w:rPr>
+          <w:rFonts w:ascii="Consolas" w:hAnsi="Consolas" w:cs="Consolas"/>
+          <w:sz w:val="24"/>
+          <w:szCs w:val="24"/>
+        </w:rPr>
+        <w:t xml:space="preserve"> – all dropped by using only </w:t>
+      </w:r>
+      <w:proofErr w:type="spellStart"/>
+      <w:r>
+        <w:rPr>
+          <w:rFonts w:ascii="Consolas" w:hAnsi="Consolas" w:cs="Consolas"/>
+          <w:sz w:val="24"/>
+          <w:szCs w:val="24"/>
+        </w:rPr>
+        <w:t>nio</w:t>
+      </w:r>
+      <w:proofErr w:type="spellEnd"/>
+      <w:r>
+        <w:rPr>
+          <w:rFonts w:ascii="Consolas" w:hAnsi="Consolas" w:cs="Consolas"/>
+          <w:sz w:val="24"/>
+          <w:szCs w:val="24"/>
+        </w:rPr>
+        <w:t xml:space="preserve"> and by ref above</w:t>
+      </w:r>
+    </w:p>
+    <w:p>
+      <w:pPr>
+        <w:pStyle w:val="ListParagraph"/>
+        <w:numPr>
+          <w:ilvl w:val="0"/>
+          <w:numId w:val="1"/>
+        </w:numPr>
+        <w:autoSpaceDE w:val="0"/>
+        <w:autoSpaceDN w:val="0"/>
+        <w:adjustRightInd w:val="0"/>
+        <w:spacing w:after="0" w:line="240" w:lineRule="auto"/>
+        <w:rPr>
+          <w:rFonts w:ascii="Consolas" w:hAnsi="Consolas" w:cs="Consolas"/>
+          <w:sz w:val="24"/>
+          <w:szCs w:val="24"/>
+        </w:rPr>
+      </w:pPr>
+      <w:r>
+        <w:rPr>
+          <w:rFonts w:ascii="Consolas" w:hAnsi="Consolas" w:cs="Consolas"/>
+          <w:sz w:val="24"/>
+          <w:szCs w:val="24"/>
+        </w:rPr>
+        <w:t>Appearance – normal appearance now thro</w:t>
+      </w:r>
+      <w:r>
+        <w:rPr>
+          <w:rFonts w:ascii="Consolas" w:hAnsi="Consolas" w:cs="Consolas"/>
+          <w:sz w:val="24"/>
+          <w:szCs w:val="24"/>
+        </w:rPr>
+        <w:t>ws</w:t>
+      </w:r>
+      <w:r>
+        <w:rPr>
+          <w:rFonts w:ascii="Consolas" w:hAnsi="Consolas" w:cs="Consolas"/>
+          <w:sz w:val="24"/>
+          <w:szCs w:val="24"/>
+        </w:rPr>
+        <w:t xml:space="preserve"> an error</w:t>
+      </w:r>
+    </w:p>
+    <w:p>
+      <w:pPr>
+        <w:pStyle w:val="ListParagraph"/>
+        <w:numPr>
+          <w:ilvl w:val="0"/>
+          <w:numId w:val="1"/>
+        </w:numPr>
+        <w:autoSpaceDE w:val="0"/>
+        <w:autoSpaceDN w:val="0"/>
+        <w:adjustRightInd w:val="0"/>
+        <w:spacing w:after="0" w:line="240" w:lineRule="auto"/>
+        <w:rPr>
+          <w:rFonts w:ascii="Consolas" w:hAnsi="Consolas" w:cs="Consolas"/>
+          <w:sz w:val="24"/>
+          <w:szCs w:val="24"/>
+        </w:rPr>
+      </w:pPr>
+      <w:r>
+        <w:rPr>
+          <w:rFonts w:ascii="Consolas" w:hAnsi="Consolas" w:cs="Consolas"/>
+          <w:sz w:val="24"/>
+          <w:szCs w:val="24"/>
+        </w:rPr>
+        <w:t xml:space="preserve">Non program </w:t>
+      </w:r>
+      <w:r>
+        <w:rPr>
+          <w:rFonts w:ascii="Consolas" w:hAnsi="Consolas" w:cs="Consolas"/>
+          <w:sz w:val="24"/>
+          <w:szCs w:val="24"/>
+        </w:rPr>
+        <w:t xml:space="preserve">set </w:t>
+      </w:r>
+      <w:proofErr w:type="spellStart"/>
+      <w:r>
+        <w:rPr>
+          <w:rFonts w:ascii="Consolas" w:hAnsi="Consolas" w:cs="Consolas"/>
+          <w:sz w:val="24"/>
+          <w:szCs w:val="24"/>
+        </w:rPr>
+        <w:t>S</w:t>
+      </w:r>
+      <w:r>
+        <w:rPr>
+          <w:rFonts w:ascii="Consolas" w:hAnsi="Consolas" w:cs="Consolas"/>
+          <w:sz w:val="24"/>
+          <w:szCs w:val="24"/>
+        </w:rPr>
+        <w:t>hader</w:t>
+      </w:r>
+      <w:r>
+        <w:rPr>
+          <w:rFonts w:ascii="Consolas" w:hAnsi="Consolas" w:cs="Consolas"/>
+          <w:sz w:val="24"/>
+          <w:szCs w:val="24"/>
+        </w:rPr>
+        <w:t>Appearance</w:t>
+      </w:r>
+      <w:r>
+        <w:rPr>
+          <w:rFonts w:ascii="Consolas" w:hAnsi="Consolas" w:cs="Consolas"/>
+          <w:sz w:val="24"/>
+          <w:szCs w:val="24"/>
+        </w:rPr>
+        <w:t>s</w:t>
+      </w:r>
+      <w:proofErr w:type="spellEnd"/>
+      <w:r>
+        <w:rPr>
+          <w:rFonts w:ascii="Consolas" w:hAnsi="Consolas" w:cs="Consolas"/>
+          <w:sz w:val="24"/>
+          <w:szCs w:val="24"/>
+        </w:rPr>
+        <w:t xml:space="preserve"> thro</w:t>
+      </w:r>
+      <w:r>
+        <w:rPr>
+          <w:rFonts w:ascii="Consolas" w:hAnsi="Consolas" w:cs="Consolas"/>
+          <w:sz w:val="24"/>
+          <w:szCs w:val="24"/>
+        </w:rPr>
+        <w:t>w</w:t>
+      </w:r>
+      <w:r>
+        <w:rPr>
+          <w:rFonts w:ascii="Consolas" w:hAnsi="Consolas" w:cs="Consolas"/>
+          <w:sz w:val="24"/>
+          <w:szCs w:val="24"/>
+        </w:rPr>
+        <w:t xml:space="preserve"> error</w:t>
+      </w:r>
+    </w:p>
+    <w:p>
+      <w:pPr>
+        <w:pStyle w:val="ListParagraph"/>
+        <w:numPr>
+          <w:ilvl w:val="0"/>
+          <w:numId w:val="1"/>
+        </w:numPr>
+        <w:autoSpaceDE w:val="0"/>
+        <w:autoSpaceDN w:val="0"/>
+        <w:adjustRightInd w:val="0"/>
+        <w:spacing w:after="0" w:line="240" w:lineRule="auto"/>
+        <w:rPr>
+          <w:rFonts w:ascii="Consolas" w:hAnsi="Consolas" w:cs="Consolas"/>
+          <w:sz w:val="24"/>
+          <w:szCs w:val="24"/>
+        </w:rPr>
+      </w:pPr>
+      <w:proofErr w:type="spellStart"/>
+      <w:r>
+        <w:rPr>
+          <w:rFonts w:ascii="Consolas" w:hAnsi="Consolas" w:cs="Consolas"/>
+          <w:sz w:val="24"/>
+          <w:szCs w:val="24"/>
+        </w:rPr>
+        <w:t>Tex</w:t>
+      </w:r>
+      <w:proofErr w:type="spellEnd"/>
+      <w:r>
+        <w:rPr>
+          <w:rFonts w:ascii="Consolas" w:hAnsi="Consolas" w:cs="Consolas"/>
+          <w:sz w:val="24"/>
+          <w:szCs w:val="24"/>
+        </w:rPr>
+        <w:t xml:space="preserve"> </w:t>
+      </w:r>
+      <w:proofErr w:type="spellStart"/>
+      <w:r>
+        <w:rPr>
+          <w:rFonts w:ascii="Consolas" w:hAnsi="Consolas" w:cs="Consolas"/>
+          <w:sz w:val="24"/>
+          <w:szCs w:val="24"/>
+        </w:rPr>
+        <w:t>Coord</w:t>
+      </w:r>
+      <w:proofErr w:type="spellEnd"/>
+      <w:r>
+        <w:rPr>
+          <w:rFonts w:ascii="Consolas" w:hAnsi="Consolas" w:cs="Consolas"/>
+          <w:sz w:val="24"/>
+          <w:szCs w:val="24"/>
+        </w:rPr>
+        <w:t xml:space="preserve"> Gen dropped</w:t>
+      </w:r>
+    </w:p>
+    <w:p>
+      <w:pPr>
+        <w:pStyle w:val="ListParagraph"/>
+        <w:numPr>
+          <w:ilvl w:val="0"/>
+          <w:numId w:val="1"/>
+        </w:numPr>
+        <w:autoSpaceDE w:val="0"/>
+        <w:autoSpaceDN w:val="0"/>
+        <w:adjustRightInd w:val="0"/>
+        <w:spacing w:after="0" w:line="240" w:lineRule="auto"/>
+        <w:rPr>
+          <w:rFonts w:ascii="Consolas" w:hAnsi="Consolas" w:cs="Consolas"/>
+          <w:sz w:val="24"/>
+          <w:szCs w:val="24"/>
+        </w:rPr>
+      </w:pPr>
+      <w:r>
+        <w:rPr>
+          <w:rFonts w:ascii="Consolas" w:hAnsi="Consolas" w:cs="Consolas"/>
+          <w:sz w:val="24"/>
+          <w:szCs w:val="24"/>
+        </w:rPr>
+        <w:t>Model Clip dropped for now, but easily re-added if required (this means J3dVisController does nothing now)</w:t>
+      </w:r>
+    </w:p>
+    <w:p>
+      <w:pPr>
+        <w:pStyle w:val="ListParagraph"/>
+        <w:numPr>
+          <w:ilvl w:val="0"/>
+          <w:numId w:val="1"/>
+        </w:numPr>
+        <w:autoSpaceDE w:val="0"/>
+        <w:autoSpaceDN w:val="0"/>
+        <w:adjustRightInd w:val="0"/>
+        <w:spacing w:after="0" w:line="240" w:lineRule="auto"/>
+        <w:rPr>
+          <w:rFonts w:ascii="Consolas" w:hAnsi="Consolas" w:cs="Consolas"/>
+          <w:sz w:val="24"/>
+          <w:szCs w:val="24"/>
+        </w:rPr>
+      </w:pPr>
+      <w:r>
+        <w:rPr>
+          <w:rFonts w:ascii="Consolas" w:hAnsi="Consolas" w:cs="Consolas"/>
+          <w:sz w:val="24"/>
+          <w:szCs w:val="24"/>
+        </w:rPr>
+        <w:t>GL_LINES is a bad implementation of the draw lines of GL2, it needs edge vertex detection and decent antialiasing too</w:t>
+      </w:r>
+    </w:p>
+    <w:p>
+      <w:pPr>
+        <w:pStyle w:val="ListParagraph"/>
+        <w:numPr>
+          <w:ilvl w:val="0"/>
+          <w:numId w:val="1"/>
+        </w:numPr>
+        <w:autoSpaceDE w:val="0"/>
+        <w:autoSpaceDN w:val="0"/>
+        <w:adjustRightInd w:val="0"/>
+        <w:spacing w:after="0" w:line="240" w:lineRule="auto"/>
+        <w:rPr>
+          <w:rFonts w:ascii="Consolas" w:hAnsi="Consolas" w:cs="Consolas"/>
+          <w:sz w:val="24"/>
+          <w:szCs w:val="24"/>
+        </w:rPr>
+      </w:pPr>
+      <w:r>
+        <w:rPr>
+          <w:rFonts w:ascii="Consolas" w:hAnsi="Consolas" w:cs="Consolas"/>
+          <w:sz w:val="24"/>
+          <w:szCs w:val="24"/>
+        </w:rPr>
+        <w:t>Line patterns gone</w:t>
+      </w:r>
+    </w:p>
+    <w:p>
+      <w:pPr>
+        <w:pStyle w:val="ListParagraph"/>
+        <w:numPr>
+          <w:ilvl w:val="0"/>
+          <w:numId w:val="1"/>
+        </w:numPr>
+        <w:autoSpaceDE w:val="0"/>
+        <w:autoSpaceDN w:val="0"/>
+        <w:adjustRightInd w:val="0"/>
+        <w:spacing w:after="0" w:line="240" w:lineRule="auto"/>
+        <w:rPr>
+          <w:rFonts w:ascii="Consolas" w:hAnsi="Consolas" w:cs="Consolas"/>
+          <w:sz w:val="24"/>
+          <w:szCs w:val="24"/>
+        </w:rPr>
+      </w:pPr>
+      <w:r>
+        <w:rPr>
+          <w:rFonts w:ascii="Consolas" w:hAnsi="Consolas" w:cs="Consolas"/>
+          <w:sz w:val="24"/>
+          <w:szCs w:val="24"/>
+        </w:rPr>
+        <w:t>Cull face none seems to be not working now</w:t>
+      </w:r>
+    </w:p>
+    <w:p>
+      <w:pPr>
+        <w:pStyle w:val="ListParagraph"/>
+        <w:numPr>
+          <w:ilvl w:val="0"/>
+          <w:numId w:val="1"/>
+        </w:numPr>
+        <w:autoSpaceDE w:val="0"/>
+        <w:autoSpaceDN w:val="0"/>
+        <w:adjustRightInd w:val="0"/>
+        <w:spacing w:after="0" w:line="240" w:lineRule="auto"/>
+        <w:rPr>
+          <w:rFonts w:ascii="Consolas" w:hAnsi="Consolas" w:cs="Consolas"/>
+          <w:sz w:val="24"/>
+          <w:szCs w:val="24"/>
+        </w:rPr>
+      </w:pPr>
+      <w:proofErr w:type="spellStart"/>
+      <w:r>
+        <w:rPr>
+          <w:rFonts w:ascii="Consolas" w:hAnsi="Consolas" w:cs="Consolas"/>
+          <w:sz w:val="24"/>
+          <w:szCs w:val="24"/>
+        </w:rPr>
+        <w:t>Gl_Color</w:t>
+      </w:r>
+      <w:proofErr w:type="spellEnd"/>
+      <w:r>
+        <w:rPr>
+          <w:rFonts w:ascii="Consolas" w:hAnsi="Consolas" w:cs="Consolas"/>
+          <w:sz w:val="24"/>
+          <w:szCs w:val="24"/>
+        </w:rPr>
+        <w:t xml:space="preserve"> and texture is not as good as FFP, where there are many things that might end up as </w:t>
+      </w:r>
+      <w:proofErr w:type="spellStart"/>
+      <w:r>
+        <w:rPr>
+          <w:rFonts w:ascii="Consolas" w:hAnsi="Consolas" w:cs="Consolas"/>
+          <w:sz w:val="24"/>
+          <w:szCs w:val="24"/>
+        </w:rPr>
+        <w:t>gl_Color</w:t>
+      </w:r>
+      <w:proofErr w:type="spellEnd"/>
+      <w:r>
+        <w:rPr>
+          <w:rFonts w:ascii="Consolas" w:hAnsi="Consolas" w:cs="Consolas"/>
+          <w:sz w:val="24"/>
+          <w:szCs w:val="24"/>
+        </w:rPr>
+        <w:t xml:space="preserve"> in a vert </w:t>
+      </w:r>
+      <w:proofErr w:type="spellStart"/>
+      <w:r>
+        <w:rPr>
+          <w:rFonts w:ascii="Consolas" w:hAnsi="Consolas" w:cs="Consolas"/>
+          <w:sz w:val="24"/>
+          <w:szCs w:val="24"/>
+        </w:rPr>
+        <w:t>shader</w:t>
+      </w:r>
+      <w:proofErr w:type="spellEnd"/>
+      <w:r>
+        <w:rPr>
+          <w:rFonts w:ascii="Consolas" w:hAnsi="Consolas" w:cs="Consolas"/>
+          <w:sz w:val="24"/>
+          <w:szCs w:val="24"/>
+        </w:rPr>
+        <w:t>, just needs work</w:t>
+      </w:r>
+    </w:p>
+    <w:p>
+      <w:pPr>
+        <w:pStyle w:val="ListParagraph"/>
+        <w:numPr>
+          <w:ilvl w:val="0"/>
+          <w:numId w:val="1"/>
+        </w:numPr>
+        <w:autoSpaceDE w:val="0"/>
+        <w:autoSpaceDN w:val="0"/>
+        <w:adjustRightInd w:val="0"/>
+        <w:spacing w:after="0" w:line="240" w:lineRule="auto"/>
+        <w:rPr>
+          <w:rFonts w:ascii="Consolas" w:hAnsi="Consolas" w:cs="Consolas"/>
+          <w:sz w:val="24"/>
+          <w:szCs w:val="24"/>
+        </w:rPr>
+      </w:pPr>
+      <w:r>
+        <w:rPr>
+          <w:rFonts w:ascii="Consolas" w:hAnsi="Consolas" w:cs="Consolas"/>
+          <w:sz w:val="24"/>
+          <w:szCs w:val="24"/>
+        </w:rPr>
+        <w:t xml:space="preserve">Ignore vertex </w:t>
+      </w:r>
+      <w:proofErr w:type="spellStart"/>
+      <w:r>
+        <w:rPr>
+          <w:rFonts w:ascii="Consolas" w:hAnsi="Consolas" w:cs="Consolas"/>
+          <w:sz w:val="24"/>
+          <w:szCs w:val="24"/>
+        </w:rPr>
+        <w:t>colors</w:t>
+      </w:r>
+      <w:proofErr w:type="spellEnd"/>
+      <w:r>
+        <w:rPr>
+          <w:rFonts w:ascii="Consolas" w:hAnsi="Consolas" w:cs="Consolas"/>
+          <w:sz w:val="24"/>
+          <w:szCs w:val="24"/>
+        </w:rPr>
+        <w:t xml:space="preserve"> not yet implemented</w:t>
+      </w:r>
+    </w:p>
+    <w:p>
+      <w:pPr>
+        <w:pStyle w:val="ListParagraph"/>
+        <w:numPr>
+          <w:ilvl w:val="0"/>
+          <w:numId w:val="1"/>
+        </w:numPr>
+        <w:autoSpaceDE w:val="0"/>
+        <w:autoSpaceDN w:val="0"/>
+        <w:adjustRightInd w:val="0"/>
+        <w:spacing w:after="0" w:line="240" w:lineRule="auto"/>
+        <w:rPr>
+          <w:rFonts w:ascii="Consolas" w:hAnsi="Consolas" w:cs="Consolas"/>
+          <w:sz w:val="24"/>
+          <w:szCs w:val="24"/>
+        </w:rPr>
+      </w:pPr>
+      <w:r>
+        <w:rPr>
+          <w:rFonts w:ascii="Consolas" w:hAnsi="Consolas" w:cs="Consolas"/>
+          <w:sz w:val="24"/>
+          <w:szCs w:val="24"/>
+        </w:rPr>
+        <w:t xml:space="preserve">Fog not yet implemented (put passable to </w:t>
+      </w:r>
+      <w:proofErr w:type="spellStart"/>
+      <w:r>
+        <w:rPr>
+          <w:rFonts w:ascii="Consolas" w:hAnsi="Consolas" w:cs="Consolas"/>
+          <w:sz w:val="24"/>
+          <w:szCs w:val="24"/>
+        </w:rPr>
+        <w:t>shaders</w:t>
+      </w:r>
+      <w:proofErr w:type="spellEnd"/>
+    </w:p>
+    <w:p>
+      <w:pPr>
+        <w:pStyle w:val="ListParagraph"/>
+        <w:numPr>
+          <w:ilvl w:val="0"/>
+          <w:numId w:val="1"/>
+        </w:numPr>
+        <w:autoSpaceDE w:val="0"/>
+        <w:autoSpaceDN w:val="0"/>
+        <w:adjustRightInd w:val="0"/>
+        <w:spacing w:after="0" w:line="240" w:lineRule="auto"/>
+        <w:rPr>
+          <w:rFonts w:ascii="Consolas" w:hAnsi="Consolas" w:cs="Consolas"/>
+          <w:sz w:val="24"/>
+          <w:szCs w:val="24"/>
+        </w:rPr>
+      </w:pPr>
+      <w:r>
+        <w:rPr>
+          <w:rFonts w:ascii="Consolas" w:hAnsi="Consolas" w:cs="Consolas"/>
+          <w:sz w:val="24"/>
+          <w:szCs w:val="24"/>
+        </w:rPr>
+        <w:t>Alpha test not yet working well</w:t>
+      </w:r>
+    </w:p>
+    <w:p>
+      <w:pPr>
+        <w:pStyle w:val="ListParagraph"/>
+        <w:numPr>
+          <w:ilvl w:val="0"/>
+          <w:numId w:val="1"/>
+        </w:numPr>
+        <w:autoSpaceDE w:val="0"/>
+        <w:autoSpaceDN w:val="0"/>
+        <w:adjustRightInd w:val="0"/>
+        <w:spacing w:after="0" w:line="240" w:lineRule="auto"/>
+        <w:rPr>
+          <w:rFonts w:ascii="Consolas" w:hAnsi="Consolas" w:cs="Consolas"/>
+          <w:sz w:val="24"/>
+          <w:szCs w:val="24"/>
+        </w:rPr>
+      </w:pPr>
+      <w:r>
+        <w:rPr>
+          <w:rFonts w:ascii="Consolas" w:hAnsi="Consolas" w:cs="Consolas"/>
+          <w:sz w:val="24"/>
+          <w:szCs w:val="24"/>
+        </w:rPr>
+        <w:t xml:space="preserve">Screen door alpha is odd stipple stuff gone </w:t>
+      </w:r>
+    </w:p>
+    <w:p>
+      <w:pPr>
+        <w:pStyle w:val="ListParagraph"/>
+        <w:numPr>
+          <w:ilvl w:val="0"/>
+          <w:numId w:val="1"/>
+        </w:numPr>
+        <w:autoSpaceDE w:val="0"/>
+        <w:autoSpaceDN w:val="0"/>
+        <w:adjustRightInd w:val="0"/>
+        <w:spacing w:after="0" w:line="240" w:lineRule="auto"/>
+        <w:rPr>
+          <w:rFonts w:ascii="Consolas" w:hAnsi="Consolas" w:cs="Consolas"/>
+          <w:sz w:val="24"/>
+          <w:szCs w:val="24"/>
+        </w:rPr>
+      </w:pPr>
+      <w:r>
+        <w:rPr>
+          <w:rFonts w:ascii="Consolas" w:hAnsi="Consolas" w:cs="Consolas"/>
+          <w:sz w:val="24"/>
+          <w:szCs w:val="24"/>
+        </w:rPr>
+        <w:t xml:space="preserve">Auto </w:t>
+      </w:r>
+      <w:proofErr w:type="spellStart"/>
+      <w:r>
+        <w:rPr>
+          <w:rFonts w:ascii="Consolas" w:hAnsi="Consolas" w:cs="Consolas"/>
+          <w:sz w:val="24"/>
+          <w:szCs w:val="24"/>
+        </w:rPr>
+        <w:t>MipMaps</w:t>
+      </w:r>
+      <w:proofErr w:type="spellEnd"/>
+      <w:r>
+        <w:rPr>
+          <w:rFonts w:ascii="Consolas" w:hAnsi="Consolas" w:cs="Consolas"/>
+          <w:sz w:val="24"/>
+          <w:szCs w:val="24"/>
+        </w:rPr>
+        <w:t xml:space="preserve"> </w:t>
+      </w:r>
+      <w:r>
+        <w:rPr>
+          <w:rFonts w:ascii="Consolas" w:hAnsi="Consolas" w:cs="Consolas"/>
+          <w:sz w:val="24"/>
+          <w:szCs w:val="24"/>
+        </w:rPr>
+        <w:t xml:space="preserve">are disabled as pure ES2 has a separate system </w:t>
+      </w:r>
+      <w:proofErr w:type="spellStart"/>
+      <w:r>
+        <w:rPr>
+          <w:rFonts w:ascii="Consolas" w:hAnsi="Consolas" w:cs="Consolas"/>
+          <w:sz w:val="24"/>
+          <w:szCs w:val="24"/>
+        </w:rPr>
+        <w:t>glGenMipMaps</w:t>
+      </w:r>
+      <w:proofErr w:type="spellEnd"/>
+      <w:r>
+        <w:rPr>
+          <w:rFonts w:ascii="Consolas" w:hAnsi="Consolas" w:cs="Consolas"/>
+          <w:sz w:val="24"/>
+          <w:szCs w:val="24"/>
+        </w:rPr>
+        <w:t xml:space="preserve"> but GL2ES2 doesn’t support this</w:t>
+      </w:r>
+    </w:p>
+    <w:p>
+      <w:pPr>
+        <w:pStyle w:val="ListParagraph"/>
+        <w:numPr>
+          <w:ilvl w:val="0"/>
+          <w:numId w:val="1"/>
+        </w:numPr>
+        <w:autoSpaceDE w:val="0"/>
+        <w:autoSpaceDN w:val="0"/>
+        <w:adjustRightInd w:val="0"/>
+        <w:spacing w:after="0" w:line="240" w:lineRule="auto"/>
+        <w:rPr>
+          <w:rFonts w:ascii="Consolas" w:hAnsi="Consolas" w:cs="Consolas"/>
+          <w:sz w:val="24"/>
+          <w:szCs w:val="24"/>
+        </w:rPr>
+      </w:pPr>
+      <w:r>
+        <w:rPr>
+          <w:rFonts w:ascii="Consolas" w:hAnsi="Consolas" w:cs="Consolas"/>
+          <w:sz w:val="24"/>
+          <w:szCs w:val="24"/>
+        </w:rPr>
+        <w:t xml:space="preserve">Image formats without Alpha (like </w:t>
+      </w:r>
+      <w:r>
+        <w:rPr>
+          <w:rFonts w:ascii="Consolas" w:hAnsi="Consolas" w:cs="Consolas"/>
+          <w:b/>
+          <w:bCs/>
+          <w:i/>
+          <w:iCs/>
+          <w:color w:val="0000C0"/>
+          <w:sz w:val="24"/>
+          <w:szCs w:val="24"/>
+          <w:highlight w:val="lightGray"/>
+        </w:rPr>
+        <w:t>TYPE_INT_BGR</w:t>
+      </w:r>
+      <w:r>
+        <w:rPr>
+          <w:rFonts w:ascii="Consolas" w:hAnsi="Consolas" w:cs="Consolas"/>
+          <w:sz w:val="24"/>
+          <w:szCs w:val="24"/>
+        </w:rPr>
+        <w:t>) will not have alpha forced to 1</w:t>
+      </w:r>
+      <w:r>
+        <w:rPr>
+          <w:rFonts w:ascii="Consolas" w:hAnsi="Consolas" w:cs="Consolas"/>
+          <w:sz w:val="24"/>
+          <w:szCs w:val="24"/>
+        </w:rPr>
+        <w:t>, so alpha will be undefined</w:t>
+      </w:r>
+    </w:p>
+    <w:p>
+      <w:pPr>
+        <w:pStyle w:val="ListParagraph"/>
+        <w:numPr>
+          <w:ilvl w:val="0"/>
+          <w:numId w:val="1"/>
+        </w:numPr>
+        <w:autoSpaceDE w:val="0"/>
+        <w:autoSpaceDN w:val="0"/>
+        <w:adjustRightInd w:val="0"/>
+        <w:spacing w:after="0" w:line="240" w:lineRule="auto"/>
+      </w:pPr>
+      <w:r>
+        <w:rPr>
+          <w:rFonts w:ascii="Consolas" w:hAnsi="Consolas" w:cs="Consolas"/>
+          <w:sz w:val="24"/>
+          <w:szCs w:val="24"/>
+        </w:rPr>
+        <w:t>Texture bound</w:t>
+      </w:r>
+      <w:r>
+        <w:rPr>
+          <w:rFonts w:ascii="Consolas" w:hAnsi="Consolas" w:cs="Consolas"/>
+          <w:sz w:val="24"/>
+          <w:szCs w:val="24"/>
+        </w:rPr>
+        <w:t>a</w:t>
+      </w:r>
+      <w:r>
+        <w:rPr>
+          <w:rFonts w:ascii="Consolas" w:hAnsi="Consolas" w:cs="Consolas"/>
+          <w:sz w:val="24"/>
+          <w:szCs w:val="24"/>
+        </w:rPr>
+        <w:t xml:space="preserve">ry </w:t>
+      </w:r>
+      <w:proofErr w:type="spellStart"/>
+      <w:r>
+        <w:rPr>
+          <w:rFonts w:ascii="Consolas" w:hAnsi="Consolas" w:cs="Consolas"/>
+          <w:sz w:val="24"/>
+          <w:szCs w:val="24"/>
+        </w:rPr>
+        <w:t>colors</w:t>
+      </w:r>
+      <w:proofErr w:type="spellEnd"/>
+      <w:r>
+        <w:rPr>
+          <w:rFonts w:ascii="Consolas" w:hAnsi="Consolas" w:cs="Consolas"/>
+          <w:sz w:val="24"/>
+          <w:szCs w:val="24"/>
+        </w:rPr>
+        <w:t xml:space="preserve"> gone (and therefore CLAMP_TO_BOUNDARY)</w:t>
+      </w:r>
+    </w:p>
+    <w:p>
+      <w:pPr>
+        <w:pStyle w:val="ListParagraph"/>
+        <w:numPr>
+          <w:ilvl w:val="0"/>
+          <w:numId w:val="1"/>
+        </w:numPr>
+        <w:autoSpaceDE w:val="0"/>
+        <w:autoSpaceDN w:val="0"/>
+        <w:adjustRightInd w:val="0"/>
+        <w:spacing w:after="0" w:line="240" w:lineRule="auto"/>
+      </w:pPr>
     </w:p>
     <w:p/>
-    <w:p/>
     <w:p>
       <w:pPr>
         <w:pStyle w:val="Heading2"/>
@@ -3044,7 +4354,7 @@
       <w:r>
         <w:t xml:space="preserve">Display lists are faster see here </w:t>
       </w:r>
-      <w:hyperlink r:id="rId5" w:history="1">
+      <w:hyperlink r:id="rId6" w:history="1">
         <w:r>
           <w:rPr>
             <w:rStyle w:val="Hyperlink"/>
@@ -3983,7 +5293,6 @@
           <w:szCs w:val="24"/>
         </w:rPr>
       </w:pPr>
-      <w:proofErr w:type="spellStart"/>
       <w:r>
         <w:rPr>
           <w:rFonts w:ascii="Consolas" w:hAnsi="Consolas" w:cs="Consolas"/>
@@ -3991,474 +5300,7 @@
           <w:sz w:val="24"/>
           <w:szCs w:val="24"/>
         </w:rPr>
-        <w:t>readRaster</w:t>
-      </w:r>
-      <w:proofErr w:type="spellEnd"/>
-      <w:r>
-        <w:rPr>
-          <w:rFonts w:ascii="Consolas" w:hAnsi="Consolas" w:cs="Consolas"/>
-          <w:color w:val="000000"/>
-          <w:sz w:val="24"/>
-          <w:szCs w:val="24"/>
-        </w:rPr>
-        <w:t xml:space="preserve"> to be removed as likely to be complex, can be added back in once core is working</w:t>
-      </w:r>
-    </w:p>
-    <w:p>
-      <w:pPr>
-        <w:autoSpaceDE w:val="0"/>
-        <w:autoSpaceDN w:val="0"/>
-        <w:adjustRightInd w:val="0"/>
-        <w:spacing w:after="0" w:line="240" w:lineRule="auto"/>
-        <w:rPr>
-          <w:rFonts w:ascii="Consolas" w:hAnsi="Consolas" w:cs="Consolas"/>
-          <w:color w:val="000000"/>
-          <w:sz w:val="24"/>
-          <w:szCs w:val="24"/>
-        </w:rPr>
-      </w:pPr>
-      <w:r>
-        <w:rPr>
-          <w:rFonts w:ascii="Consolas" w:hAnsi="Consolas" w:cs="Consolas"/>
-          <w:color w:val="000000"/>
-          <w:sz w:val="24"/>
-          <w:szCs w:val="24"/>
-        </w:rPr>
-        <w:t>Texture3D removed</w:t>
-      </w:r>
-    </w:p>
-    <w:p>
-      <w:pPr>
-        <w:autoSpaceDE w:val="0"/>
-        <w:autoSpaceDN w:val="0"/>
-        <w:adjustRightInd w:val="0"/>
-        <w:spacing w:after="0" w:line="240" w:lineRule="auto"/>
-        <w:rPr>
-          <w:rFonts w:ascii="Consolas" w:hAnsi="Consolas" w:cs="Consolas"/>
-          <w:color w:val="000000"/>
-          <w:sz w:val="24"/>
-          <w:szCs w:val="24"/>
-        </w:rPr>
-      </w:pPr>
-      <w:proofErr w:type="spellStart"/>
-      <w:r>
-        <w:rPr>
-          <w:rFonts w:ascii="Consolas" w:hAnsi="Consolas" w:cs="Consolas"/>
-          <w:color w:val="000000"/>
-          <w:sz w:val="24"/>
-          <w:szCs w:val="24"/>
-        </w:rPr>
-        <w:t>Texturemapping</w:t>
-      </w:r>
-      <w:proofErr w:type="spellEnd"/>
-      <w:r>
-        <w:rPr>
-          <w:rFonts w:ascii="Consolas" w:hAnsi="Consolas" w:cs="Consolas"/>
-          <w:color w:val="000000"/>
-          <w:sz w:val="24"/>
-          <w:szCs w:val="24"/>
-        </w:rPr>
-        <w:t xml:space="preserve"> removed</w:t>
-      </w:r>
-    </w:p>
-    <w:p>
-      <w:pPr>
-        <w:autoSpaceDE w:val="0"/>
-        <w:autoSpaceDN w:val="0"/>
-        <w:adjustRightInd w:val="0"/>
-        <w:spacing w:after="0" w:line="240" w:lineRule="auto"/>
-        <w:rPr>
-          <w:rFonts w:ascii="Consolas" w:hAnsi="Consolas" w:cs="Consolas"/>
-          <w:color w:val="000000"/>
-          <w:sz w:val="24"/>
-          <w:szCs w:val="24"/>
-        </w:rPr>
-      </w:pPr>
-      <w:proofErr w:type="spellStart"/>
-      <w:r>
-        <w:rPr>
-          <w:rFonts w:ascii="Consolas" w:hAnsi="Consolas" w:cs="Consolas"/>
-          <w:color w:val="000000"/>
-          <w:sz w:val="24"/>
-          <w:szCs w:val="24"/>
-        </w:rPr>
-        <w:t>Offscreen</w:t>
-      </w:r>
-      <w:proofErr w:type="spellEnd"/>
-      <w:r>
-        <w:rPr>
-          <w:rFonts w:ascii="Consolas" w:hAnsi="Consolas" w:cs="Consolas"/>
-          <w:color w:val="000000"/>
-          <w:sz w:val="24"/>
-          <w:szCs w:val="24"/>
-        </w:rPr>
-        <w:t xml:space="preserve"> things removed</w:t>
-      </w:r>
-    </w:p>
-    <w:p>
-      <w:pPr>
-        <w:autoSpaceDE w:val="0"/>
-        <w:autoSpaceDN w:val="0"/>
-        <w:adjustRightInd w:val="0"/>
-        <w:spacing w:after="0" w:line="240" w:lineRule="auto"/>
-        <w:rPr>
-          <w:rFonts w:ascii="Consolas" w:hAnsi="Consolas" w:cs="Consolas"/>
-          <w:color w:val="000000"/>
-          <w:sz w:val="24"/>
-          <w:szCs w:val="24"/>
-        </w:rPr>
-      </w:pPr>
-      <w:proofErr w:type="spellStart"/>
-      <w:r>
-        <w:rPr>
-          <w:rFonts w:ascii="Consolas" w:hAnsi="Consolas" w:cs="Consolas"/>
-          <w:color w:val="000000"/>
-          <w:sz w:val="24"/>
-          <w:szCs w:val="24"/>
-        </w:rPr>
-        <w:t>Accum</w:t>
-      </w:r>
-      <w:proofErr w:type="spellEnd"/>
-      <w:r>
-        <w:rPr>
-          <w:rFonts w:ascii="Consolas" w:hAnsi="Consolas" w:cs="Consolas"/>
-          <w:color w:val="000000"/>
-          <w:sz w:val="24"/>
-          <w:szCs w:val="24"/>
-        </w:rPr>
-        <w:t xml:space="preserve">, </w:t>
-      </w:r>
-      <w:proofErr w:type="spellStart"/>
-      <w:r>
-        <w:rPr>
-          <w:rFonts w:ascii="Consolas" w:hAnsi="Consolas" w:cs="Consolas"/>
-          <w:color w:val="000000"/>
-          <w:sz w:val="24"/>
-          <w:szCs w:val="24"/>
-        </w:rPr>
-        <w:t>accumReturn</w:t>
-      </w:r>
-      <w:proofErr w:type="spellEnd"/>
-      <w:r>
-        <w:rPr>
-          <w:rFonts w:ascii="Consolas" w:hAnsi="Consolas" w:cs="Consolas"/>
-          <w:color w:val="000000"/>
-          <w:sz w:val="24"/>
-          <w:szCs w:val="24"/>
-        </w:rPr>
-        <w:t xml:space="preserve"> and </w:t>
-      </w:r>
-      <w:proofErr w:type="spellStart"/>
-      <w:r>
-        <w:rPr>
-          <w:rFonts w:ascii="Consolas" w:hAnsi="Consolas" w:cs="Consolas"/>
-          <w:color w:val="000000"/>
-          <w:sz w:val="24"/>
-          <w:szCs w:val="24"/>
-        </w:rPr>
-        <w:t>clearAccum</w:t>
-      </w:r>
-      <w:proofErr w:type="spellEnd"/>
-      <w:r>
-        <w:rPr>
-          <w:rFonts w:ascii="Consolas" w:hAnsi="Consolas" w:cs="Consolas"/>
-          <w:color w:val="000000"/>
-          <w:sz w:val="24"/>
-          <w:szCs w:val="24"/>
-        </w:rPr>
-        <w:t xml:space="preserve"> removed – what were they?</w:t>
-      </w:r>
-    </w:p>
-    <w:p>
-      <w:pPr>
-        <w:autoSpaceDE w:val="0"/>
-        <w:autoSpaceDN w:val="0"/>
-        <w:adjustRightInd w:val="0"/>
-        <w:spacing w:after="0" w:line="240" w:lineRule="auto"/>
-        <w:rPr>
-          <w:rFonts w:ascii="Consolas" w:hAnsi="Consolas" w:cs="Consolas"/>
-          <w:color w:val="000000"/>
-          <w:sz w:val="24"/>
-          <w:szCs w:val="24"/>
-        </w:rPr>
-      </w:pPr>
-      <w:r>
-        <w:rPr>
-          <w:rFonts w:ascii="Consolas" w:hAnsi="Consolas" w:cs="Consolas"/>
-          <w:color w:val="000000"/>
-          <w:sz w:val="24"/>
-          <w:szCs w:val="24"/>
-        </w:rPr>
-        <w:t>Decal1stChildSetup and other decals removed – what are they?</w:t>
-      </w:r>
-    </w:p>
-    <w:p>
-      <w:pPr>
-        <w:autoSpaceDE w:val="0"/>
-        <w:autoSpaceDN w:val="0"/>
-        <w:adjustRightInd w:val="0"/>
-        <w:spacing w:after="0" w:line="240" w:lineRule="auto"/>
-        <w:rPr>
-          <w:rFonts w:ascii="Consolas" w:hAnsi="Consolas" w:cs="Consolas"/>
-          <w:color w:val="000000"/>
-          <w:sz w:val="24"/>
-          <w:szCs w:val="24"/>
-        </w:rPr>
-      </w:pPr>
-    </w:p>
-    <w:p>
-      <w:pPr>
-        <w:autoSpaceDE w:val="0"/>
-        <w:autoSpaceDN w:val="0"/>
-        <w:adjustRightInd w:val="0"/>
-        <w:spacing w:after="0" w:line="240" w:lineRule="auto"/>
-        <w:rPr>
-          <w:rFonts w:ascii="Consolas" w:hAnsi="Consolas" w:cs="Consolas"/>
-          <w:color w:val="000000"/>
-          <w:sz w:val="24"/>
-          <w:szCs w:val="24"/>
-        </w:rPr>
-      </w:pPr>
-      <w:r>
-        <w:rPr>
-          <w:rFonts w:ascii="Consolas" w:hAnsi="Consolas" w:cs="Consolas"/>
-          <w:color w:val="000000"/>
-          <w:sz w:val="24"/>
-          <w:szCs w:val="24"/>
-        </w:rPr>
-        <w:t xml:space="preserve">All geometry operations that are not </w:t>
-      </w:r>
-      <w:proofErr w:type="spellStart"/>
-      <w:r>
-        <w:rPr>
-          <w:rFonts w:ascii="Consolas" w:hAnsi="Consolas" w:cs="Consolas"/>
-          <w:color w:val="000000"/>
-          <w:sz w:val="24"/>
-          <w:szCs w:val="24"/>
-        </w:rPr>
-        <w:t>by_ref</w:t>
-      </w:r>
-      <w:proofErr w:type="spellEnd"/>
-      <w:r>
-        <w:rPr>
-          <w:rFonts w:ascii="Consolas" w:hAnsi="Consolas" w:cs="Consolas"/>
-          <w:color w:val="000000"/>
-          <w:sz w:val="24"/>
-          <w:szCs w:val="24"/>
-        </w:rPr>
-        <w:t xml:space="preserve"> and </w:t>
-      </w:r>
-      <w:proofErr w:type="spellStart"/>
-      <w:r>
-        <w:rPr>
-          <w:rFonts w:ascii="Consolas" w:hAnsi="Consolas" w:cs="Consolas"/>
-          <w:color w:val="000000"/>
-          <w:sz w:val="24"/>
-          <w:szCs w:val="24"/>
-        </w:rPr>
-        <w:t>nio</w:t>
-      </w:r>
-      <w:proofErr w:type="spellEnd"/>
-      <w:r>
-        <w:rPr>
-          <w:rFonts w:ascii="Consolas" w:hAnsi="Consolas" w:cs="Consolas"/>
-          <w:color w:val="000000"/>
-          <w:sz w:val="24"/>
-          <w:szCs w:val="24"/>
-        </w:rPr>
-        <w:t xml:space="preserve"> are removed, and for now the interleaved option is also dropped</w:t>
-      </w:r>
-    </w:p>
-    <w:p>
-      <w:pPr>
-        <w:autoSpaceDE w:val="0"/>
-        <w:autoSpaceDN w:val="0"/>
-        <w:adjustRightInd w:val="0"/>
-        <w:spacing w:after="0" w:line="240" w:lineRule="auto"/>
-        <w:rPr>
-          <w:rFonts w:ascii="Consolas" w:hAnsi="Consolas" w:cs="Consolas"/>
-          <w:color w:val="000000"/>
-          <w:sz w:val="24"/>
-          <w:szCs w:val="24"/>
-        </w:rPr>
-      </w:pPr>
-    </w:p>
-    <w:p>
-      <w:pPr>
-        <w:autoSpaceDE w:val="0"/>
-        <w:autoSpaceDN w:val="0"/>
-        <w:adjustRightInd w:val="0"/>
-        <w:spacing w:after="0" w:line="240" w:lineRule="auto"/>
-        <w:rPr>
-          <w:rFonts w:ascii="Consolas" w:hAnsi="Consolas" w:cs="Consolas"/>
-          <w:sz w:val="24"/>
-          <w:szCs w:val="24"/>
-        </w:rPr>
-      </w:pPr>
-      <w:proofErr w:type="spellStart"/>
-      <w:r>
-        <w:rPr>
-          <w:rFonts w:ascii="Consolas" w:hAnsi="Consolas" w:cs="Consolas"/>
-          <w:sz w:val="24"/>
-          <w:szCs w:val="24"/>
-        </w:rPr>
-        <w:t>TextureFillBackground</w:t>
-      </w:r>
-      <w:proofErr w:type="spellEnd"/>
-      <w:r>
-        <w:rPr>
-          <w:rFonts w:ascii="Consolas" w:hAnsi="Consolas" w:cs="Consolas"/>
-          <w:sz w:val="24"/>
-          <w:szCs w:val="24"/>
-        </w:rPr>
-        <w:t xml:space="preserve"> - dropped</w:t>
-      </w:r>
-    </w:p>
-    <w:p>
-      <w:pPr>
-        <w:autoSpaceDE w:val="0"/>
-        <w:autoSpaceDN w:val="0"/>
-        <w:adjustRightInd w:val="0"/>
-        <w:spacing w:after="0" w:line="240" w:lineRule="auto"/>
-        <w:rPr>
-          <w:rFonts w:ascii="Consolas" w:hAnsi="Consolas" w:cs="Consolas"/>
-          <w:sz w:val="24"/>
-          <w:szCs w:val="24"/>
-        </w:rPr>
-      </w:pPr>
-      <w:proofErr w:type="spellStart"/>
-      <w:r>
-        <w:rPr>
-          <w:rFonts w:ascii="Consolas" w:hAnsi="Consolas" w:cs="Consolas"/>
-          <w:sz w:val="24"/>
-          <w:szCs w:val="24"/>
-        </w:rPr>
-        <w:t>TextureFillRaster</w:t>
-      </w:r>
-      <w:proofErr w:type="spellEnd"/>
-      <w:r>
-        <w:rPr>
-          <w:rFonts w:ascii="Consolas" w:hAnsi="Consolas" w:cs="Consolas"/>
-          <w:sz w:val="24"/>
-          <w:szCs w:val="24"/>
-        </w:rPr>
-        <w:t xml:space="preserve"> - dropped</w:t>
-      </w:r>
-    </w:p>
-    <w:p>
-      <w:pPr>
-        <w:autoSpaceDE w:val="0"/>
-        <w:autoSpaceDN w:val="0"/>
-        <w:adjustRightInd w:val="0"/>
-        <w:spacing w:after="0" w:line="240" w:lineRule="auto"/>
-        <w:rPr>
-          <w:rFonts w:ascii="Consolas" w:hAnsi="Consolas" w:cs="Consolas"/>
-          <w:sz w:val="24"/>
-          <w:szCs w:val="24"/>
-        </w:rPr>
-      </w:pPr>
-    </w:p>
-    <w:p>
-      <w:pPr>
-        <w:autoSpaceDE w:val="0"/>
-        <w:autoSpaceDN w:val="0"/>
-        <w:adjustRightInd w:val="0"/>
-        <w:spacing w:after="0" w:line="240" w:lineRule="auto"/>
-        <w:rPr>
-          <w:rFonts w:ascii="Consolas" w:hAnsi="Consolas" w:cs="Consolas"/>
-          <w:sz w:val="24"/>
-          <w:szCs w:val="24"/>
-        </w:rPr>
-      </w:pPr>
-      <w:proofErr w:type="spellStart"/>
-      <w:r>
-        <w:rPr>
-          <w:rFonts w:ascii="Consolas" w:hAnsi="Consolas" w:cs="Consolas"/>
-          <w:sz w:val="24"/>
-          <w:szCs w:val="24"/>
-        </w:rPr>
-        <w:t>New,end,call,freeDisplayList</w:t>
-      </w:r>
-      <w:proofErr w:type="spellEnd"/>
-      <w:r>
-        <w:rPr>
-          <w:rFonts w:ascii="Consolas" w:hAnsi="Consolas" w:cs="Consolas"/>
-          <w:sz w:val="24"/>
-          <w:szCs w:val="24"/>
-        </w:rPr>
-        <w:t xml:space="preserve"> – all dropped by using only </w:t>
-      </w:r>
-      <w:proofErr w:type="spellStart"/>
-      <w:r>
-        <w:rPr>
-          <w:rFonts w:ascii="Consolas" w:hAnsi="Consolas" w:cs="Consolas"/>
-          <w:sz w:val="24"/>
-          <w:szCs w:val="24"/>
-        </w:rPr>
-        <w:t>nio</w:t>
-      </w:r>
-      <w:proofErr w:type="spellEnd"/>
-    </w:p>
-    <w:p>
-      <w:pPr>
-        <w:autoSpaceDE w:val="0"/>
-        <w:autoSpaceDN w:val="0"/>
-        <w:adjustRightInd w:val="0"/>
-        <w:spacing w:after="0" w:line="240" w:lineRule="auto"/>
-        <w:rPr>
-          <w:rFonts w:ascii="Consolas" w:hAnsi="Consolas" w:cs="Consolas"/>
-          <w:sz w:val="24"/>
-          <w:szCs w:val="24"/>
-        </w:rPr>
-      </w:pPr>
-    </w:p>
-    <w:p>
-      <w:pPr>
-        <w:autoSpaceDE w:val="0"/>
-        <w:autoSpaceDN w:val="0"/>
-        <w:adjustRightInd w:val="0"/>
-        <w:spacing w:after="0" w:line="240" w:lineRule="auto"/>
-        <w:rPr>
-          <w:rFonts w:ascii="Consolas" w:hAnsi="Consolas" w:cs="Consolas"/>
-          <w:sz w:val="24"/>
-          <w:szCs w:val="24"/>
-        </w:rPr>
-      </w:pPr>
-      <w:proofErr w:type="spellStart"/>
-      <w:r>
-        <w:rPr>
-          <w:rFonts w:ascii="Consolas" w:hAnsi="Consolas" w:cs="Consolas"/>
-          <w:sz w:val="24"/>
-          <w:szCs w:val="24"/>
-        </w:rPr>
-        <w:t>Tex</w:t>
-      </w:r>
-      <w:proofErr w:type="spellEnd"/>
-      <w:r>
-        <w:rPr>
-          <w:rFonts w:ascii="Consolas" w:hAnsi="Consolas" w:cs="Consolas"/>
-          <w:sz w:val="24"/>
-          <w:szCs w:val="24"/>
-        </w:rPr>
-        <w:t xml:space="preserve"> </w:t>
-      </w:r>
-      <w:proofErr w:type="spellStart"/>
-      <w:r>
-        <w:rPr>
-          <w:rFonts w:ascii="Consolas" w:hAnsi="Consolas" w:cs="Consolas"/>
-          <w:sz w:val="24"/>
-          <w:szCs w:val="24"/>
-        </w:rPr>
-        <w:t>Coord</w:t>
-      </w:r>
-      <w:proofErr w:type="spellEnd"/>
-      <w:r>
-        <w:rPr>
-          <w:rFonts w:ascii="Consolas" w:hAnsi="Consolas" w:cs="Consolas"/>
-          <w:sz w:val="24"/>
-          <w:szCs w:val="24"/>
-        </w:rPr>
-        <w:t xml:space="preserve"> Gen dropped</w:t>
+        <w:t>Many see changes above!</w:t>
       </w:r>
     </w:p>
     <w:p>
@@ -6222,6 +7064,45 @@
           <w:szCs w:val="24"/>
         </w:rPr>
       </w:pPr>
+      <w:r>
+        <w:rPr>
+          <w:rFonts w:ascii="Consolas" w:hAnsi="Consolas" w:cs="Consolas"/>
+          <w:sz w:val="24"/>
+          <w:szCs w:val="24"/>
+        </w:rPr>
+        <w:t xml:space="preserve">import </w:t>
+      </w:r>
+      <w:proofErr w:type="spellStart"/>
+      <w:r>
+        <w:rPr>
+          <w:rFonts w:ascii="Consolas" w:hAnsi="Consolas" w:cs="Consolas"/>
+          <w:sz w:val="24"/>
+          <w:szCs w:val="24"/>
+        </w:rPr>
+        <w:t>java.awt.geom.AffineTransform</w:t>
+      </w:r>
+      <w:proofErr w:type="spellEnd"/>
+      <w:r>
+        <w:rPr>
+          <w:rFonts w:ascii="Consolas" w:hAnsi="Consolas" w:cs="Consolas"/>
+          <w:sz w:val="24"/>
+          <w:szCs w:val="24"/>
+        </w:rPr>
+        <w:t>;</w:t>
+      </w:r>
+    </w:p>
+    <w:p>
+      <w:pPr>
+        <w:autoSpaceDE w:val="0"/>
+        <w:autoSpaceDN w:val="0"/>
+        <w:adjustRightInd w:val="0"/>
+        <w:spacing w:after="0" w:line="240" w:lineRule="auto"/>
+        <w:rPr>
+          <w:rFonts w:ascii="Consolas" w:hAnsi="Consolas" w:cs="Consolas"/>
+          <w:sz w:val="24"/>
+          <w:szCs w:val="24"/>
+        </w:rPr>
+      </w:pPr>
       <w:proofErr w:type="gramStart"/>
       <w:r>
         <w:rPr>
@@ -6247,7 +7128,7 @@
           <w:sz w:val="24"/>
           <w:szCs w:val="24"/>
         </w:rPr>
-        <w:t>java.awt.geom.AffineTransform</w:t>
+        <w:t>java.awt.image.AffineTransformOp</w:t>
       </w:r>
       <w:proofErr w:type="spellEnd"/>
       <w:r>
@@ -6296,7 +7177,7 @@
           <w:sz w:val="24"/>
           <w:szCs w:val="24"/>
         </w:rPr>
-        <w:t>java.awt.image.AffineTransformOp</w:t>
+        <w:t>java.awt.image.BufferedImage</w:t>
       </w:r>
       <w:proofErr w:type="spellEnd"/>
       <w:r>
@@ -6345,7 +7226,7 @@
           <w:sz w:val="24"/>
           <w:szCs w:val="24"/>
         </w:rPr>
-        <w:t>java.awt.image.BufferedImage</w:t>
+        <w:t>java.awt.image.ColorModel</w:t>
       </w:r>
       <w:proofErr w:type="spellEnd"/>
       <w:r>
@@ -6394,7 +7275,7 @@
           <w:sz w:val="24"/>
           <w:szCs w:val="24"/>
         </w:rPr>
-        <w:t>java.awt.image.ColorModel</w:t>
+        <w:t>java.awt.image.ComponentColorModel</w:t>
       </w:r>
       <w:proofErr w:type="spellEnd"/>
       <w:r>
@@ -6418,6 +7299,45 @@
           <w:szCs w:val="24"/>
         </w:rPr>
       </w:pPr>
+      <w:r>
+        <w:rPr>
+          <w:rFonts w:ascii="Consolas" w:hAnsi="Consolas" w:cs="Consolas"/>
+          <w:sz w:val="24"/>
+          <w:szCs w:val="24"/>
+        </w:rPr>
+        <w:t xml:space="preserve">import </w:t>
+      </w:r>
+      <w:proofErr w:type="spellStart"/>
+      <w:r>
+        <w:rPr>
+          <w:rFonts w:ascii="Consolas" w:hAnsi="Consolas" w:cs="Consolas"/>
+          <w:sz w:val="24"/>
+          <w:szCs w:val="24"/>
+        </w:rPr>
+        <w:t>java.awt.image.DataBuffer</w:t>
+      </w:r>
+      <w:proofErr w:type="spellEnd"/>
+      <w:r>
+        <w:rPr>
+          <w:rFonts w:ascii="Consolas" w:hAnsi="Consolas" w:cs="Consolas"/>
+          <w:sz w:val="24"/>
+          <w:szCs w:val="24"/>
+        </w:rPr>
+        <w:t>;</w:t>
+      </w:r>
+    </w:p>
+    <w:p>
+      <w:pPr>
+        <w:autoSpaceDE w:val="0"/>
+        <w:autoSpaceDN w:val="0"/>
+        <w:adjustRightInd w:val="0"/>
+        <w:spacing w:after="0" w:line="240" w:lineRule="auto"/>
+        <w:rPr>
+          <w:rFonts w:ascii="Consolas" w:hAnsi="Consolas" w:cs="Consolas"/>
+          <w:sz w:val="24"/>
+          <w:szCs w:val="24"/>
+        </w:rPr>
+      </w:pPr>
       <w:proofErr w:type="gramStart"/>
       <w:r>
         <w:rPr>
@@ -6443,7 +7363,7 @@
           <w:sz w:val="24"/>
           <w:szCs w:val="24"/>
         </w:rPr>
-        <w:t>java.awt.image.ComponentColorModel</w:t>
+        <w:t>java.awt.image.DataBufferByte</w:t>
       </w:r>
       <w:proofErr w:type="spellEnd"/>
       <w:r>
@@ -6467,22 +7387,32 @@
           <w:szCs w:val="24"/>
         </w:rPr>
       </w:pPr>
-      <w:r>
-        <w:rPr>
-          <w:rFonts w:ascii="Consolas" w:hAnsi="Consolas" w:cs="Consolas"/>
-          <w:sz w:val="24"/>
-          <w:szCs w:val="24"/>
-        </w:rPr>
-        <w:t xml:space="preserve">import </w:t>
-      </w:r>
-      <w:proofErr w:type="spellStart"/>
-      <w:r>
-        <w:rPr>
-          <w:rFonts w:ascii="Consolas" w:hAnsi="Consolas" w:cs="Consolas"/>
-          <w:sz w:val="24"/>
-          <w:szCs w:val="24"/>
-        </w:rPr>
-        <w:t>java.awt.image.DataBuffer</w:t>
+      <w:proofErr w:type="gramStart"/>
+      <w:r>
+        <w:rPr>
+          <w:rFonts w:ascii="Consolas" w:hAnsi="Consolas" w:cs="Consolas"/>
+          <w:sz w:val="24"/>
+          <w:szCs w:val="24"/>
+        </w:rPr>
+        <w:t>import</w:t>
+      </w:r>
+      <w:proofErr w:type="gramEnd"/>
+      <w:r>
+        <w:rPr>
+          <w:rFonts w:ascii="Consolas" w:hAnsi="Consolas" w:cs="Consolas"/>
+          <w:sz w:val="24"/>
+          <w:szCs w:val="24"/>
+        </w:rPr>
+        <w:t xml:space="preserve"> </w:t>
+      </w:r>
+      <w:proofErr w:type="spellStart"/>
+      <w:r>
+        <w:rPr>
+          <w:rFonts w:ascii="Consolas" w:hAnsi="Consolas" w:cs="Consolas"/>
+          <w:sz w:val="24"/>
+          <w:szCs w:val="24"/>
+        </w:rPr>
+        <w:t>java.awt.image.DataBufferInt</w:t>
       </w:r>
       <w:proofErr w:type="spellEnd"/>
       <w:r>
@@ -6531,7 +7461,7 @@
           <w:sz w:val="24"/>
           <w:szCs w:val="24"/>
         </w:rPr>
-        <w:t>java.awt.image.DataBufferByte</w:t>
+        <w:t>java.awt.image.PixelInterleavedSampleModel</w:t>
       </w:r>
       <w:proofErr w:type="spellEnd"/>
       <w:r>
@@ -6580,7 +7510,7 @@
           <w:sz w:val="24"/>
           <w:szCs w:val="24"/>
         </w:rPr>
-        <w:t>java.awt.image.DataBufferInt</w:t>
+        <w:t>java.awt.image.RenderedImage</w:t>
       </w:r>
       <w:proofErr w:type="spellEnd"/>
       <w:r>
@@ -6629,7 +7559,7 @@
           <w:sz w:val="24"/>
           <w:szCs w:val="24"/>
         </w:rPr>
-        <w:t>java.awt.image.PixelInterleavedSampleModel</w:t>
+        <w:t>java.awt.image.SampleModel</w:t>
       </w:r>
       <w:proofErr w:type="spellEnd"/>
       <w:r>
@@ -6678,7 +7608,7 @@
           <w:sz w:val="24"/>
           <w:szCs w:val="24"/>
         </w:rPr>
-        <w:t>java.awt.image.RenderedImage</w:t>
+        <w:t>java.awt.image.WritableRaster</w:t>
       </w:r>
       <w:proofErr w:type="spellEnd"/>
       <w:r>
@@ -6702,974 +7632,876 @@
           <w:szCs w:val="24"/>
         </w:rPr>
       </w:pPr>
+    </w:p>
+    <w:p>
+      <w:pPr>
+        <w:autoSpaceDE w:val="0"/>
+        <w:autoSpaceDN w:val="0"/>
+        <w:adjustRightInd w:val="0"/>
+        <w:spacing w:after="0" w:line="240" w:lineRule="auto"/>
+        <w:rPr>
+          <w:rFonts w:ascii="Consolas" w:hAnsi="Consolas" w:cs="Consolas"/>
+          <w:sz w:val="24"/>
+          <w:szCs w:val="24"/>
+        </w:rPr>
+      </w:pPr>
+      <w:r>
+        <w:rPr>
+          <w:rFonts w:ascii="Consolas" w:hAnsi="Consolas" w:cs="Consolas"/>
+          <w:sz w:val="24"/>
+          <w:szCs w:val="24"/>
+        </w:rPr>
+        <w:t xml:space="preserve">  </w:t>
+      </w:r>
+    </w:p>
+    <w:p>
+      <w:pPr>
+        <w:autoSpaceDE w:val="0"/>
+        <w:autoSpaceDN w:val="0"/>
+        <w:adjustRightInd w:val="0"/>
+        <w:spacing w:after="0" w:line="240" w:lineRule="auto"/>
+        <w:rPr>
+          <w:rFonts w:ascii="Consolas" w:hAnsi="Consolas" w:cs="Consolas"/>
+          <w:sz w:val="24"/>
+          <w:szCs w:val="24"/>
+        </w:rPr>
+      </w:pPr>
+      <w:r>
+        <w:rPr>
+          <w:rFonts w:ascii="Consolas" w:hAnsi="Consolas" w:cs="Consolas"/>
+          <w:sz w:val="24"/>
+          <w:szCs w:val="24"/>
+        </w:rPr>
+        <w:t xml:space="preserve"> </w:t>
+      </w:r>
+    </w:p>
+    <w:p>
+      <w:pPr>
+        <w:pStyle w:val="Heading2"/>
+      </w:pPr>
+      <w:r>
+        <w:t>Java3d-Utils-And</w:t>
+      </w:r>
+    </w:p>
+    <w:p>
+      <w:pPr>
+        <w:autoSpaceDE w:val="0"/>
+        <w:autoSpaceDN w:val="0"/>
+        <w:adjustRightInd w:val="0"/>
+        <w:spacing w:after="0" w:line="240" w:lineRule="auto"/>
+        <w:rPr>
+          <w:rFonts w:ascii="Consolas" w:hAnsi="Consolas" w:cs="Consolas"/>
+          <w:sz w:val="24"/>
+          <w:szCs w:val="24"/>
+        </w:rPr>
+      </w:pPr>
+      <w:r>
+        <w:rPr>
+          <w:rFonts w:ascii="Consolas" w:hAnsi="Consolas" w:cs="Consolas"/>
+          <w:sz w:val="24"/>
+          <w:szCs w:val="24"/>
+        </w:rPr>
+        <w:t>My rotators</w:t>
+      </w:r>
+    </w:p>
+    <w:p>
+      <w:pPr>
+        <w:autoSpaceDE w:val="0"/>
+        <w:autoSpaceDN w:val="0"/>
+        <w:adjustRightInd w:val="0"/>
+        <w:spacing w:after="0" w:line="240" w:lineRule="auto"/>
+        <w:rPr>
+          <w:rFonts w:ascii="Consolas" w:hAnsi="Consolas" w:cs="Consolas"/>
+          <w:sz w:val="24"/>
+          <w:szCs w:val="24"/>
+        </w:rPr>
+      </w:pPr>
+      <w:proofErr w:type="spellStart"/>
+      <w:r>
+        <w:rPr>
+          <w:rFonts w:ascii="Consolas" w:hAnsi="Consolas" w:cs="Consolas"/>
+          <w:sz w:val="24"/>
+          <w:szCs w:val="24"/>
+        </w:rPr>
+        <w:t>Simpleuniverse</w:t>
+      </w:r>
+      <w:proofErr w:type="spellEnd"/>
+      <w:r>
+        <w:rPr>
+          <w:rFonts w:ascii="Consolas" w:hAnsi="Consolas" w:cs="Consolas"/>
+          <w:sz w:val="24"/>
+          <w:szCs w:val="24"/>
+        </w:rPr>
+        <w:t xml:space="preserve"> and viewer</w:t>
+      </w:r>
+    </w:p>
+    <w:p>
+      <w:pPr>
+        <w:autoSpaceDE w:val="0"/>
+        <w:autoSpaceDN w:val="0"/>
+        <w:adjustRightInd w:val="0"/>
+        <w:spacing w:after="0" w:line="240" w:lineRule="auto"/>
+        <w:rPr>
+          <w:rFonts w:ascii="Consolas" w:hAnsi="Consolas" w:cs="Consolas"/>
+          <w:sz w:val="24"/>
+          <w:szCs w:val="24"/>
+        </w:rPr>
+      </w:pPr>
+      <w:r>
+        <w:rPr>
+          <w:rFonts w:ascii="Consolas" w:hAnsi="Consolas" w:cs="Consolas"/>
+          <w:sz w:val="24"/>
+          <w:szCs w:val="24"/>
+        </w:rPr>
+        <w:t>Picking stuff? Drop it?</w:t>
+      </w:r>
+    </w:p>
+    <w:p>
+      <w:pPr>
+        <w:autoSpaceDE w:val="0"/>
+        <w:autoSpaceDN w:val="0"/>
+        <w:adjustRightInd w:val="0"/>
+        <w:spacing w:after="0" w:line="240" w:lineRule="auto"/>
+        <w:rPr>
+          <w:rFonts w:ascii="Consolas" w:hAnsi="Consolas" w:cs="Consolas"/>
+          <w:sz w:val="24"/>
+          <w:szCs w:val="24"/>
+        </w:rPr>
+      </w:pPr>
+      <w:proofErr w:type="spellStart"/>
+      <w:r>
+        <w:rPr>
+          <w:rFonts w:ascii="Consolas" w:hAnsi="Consolas" w:cs="Consolas"/>
+          <w:sz w:val="24"/>
+          <w:szCs w:val="24"/>
+        </w:rPr>
+        <w:t>TextureLoader</w:t>
+      </w:r>
+      <w:proofErr w:type="spellEnd"/>
+      <w:r>
+        <w:rPr>
+          <w:rFonts w:ascii="Consolas" w:hAnsi="Consolas" w:cs="Consolas"/>
+          <w:sz w:val="24"/>
+          <w:szCs w:val="24"/>
+        </w:rPr>
+        <w:t xml:space="preserve"> gear</w:t>
+      </w:r>
+    </w:p>
+    <w:p>
+      <w:pPr>
+        <w:autoSpaceDE w:val="0"/>
+        <w:autoSpaceDN w:val="0"/>
+        <w:adjustRightInd w:val="0"/>
+        <w:spacing w:after="0" w:line="240" w:lineRule="auto"/>
+        <w:rPr>
+          <w:rFonts w:ascii="Consolas" w:hAnsi="Consolas" w:cs="Consolas"/>
+          <w:sz w:val="24"/>
+          <w:szCs w:val="24"/>
+        </w:rPr>
+      </w:pPr>
+      <w:r>
+        <w:rPr>
+          <w:rFonts w:ascii="Consolas" w:hAnsi="Consolas" w:cs="Consolas"/>
+          <w:sz w:val="24"/>
+          <w:szCs w:val="24"/>
+        </w:rPr>
+        <w:t>Useful audio and geometry stuff leave alone all good now</w:t>
+      </w:r>
+    </w:p>
+    <w:p>
+      <w:pPr>
+        <w:pStyle w:val="Heading2"/>
+      </w:pPr>
+      <w:proofErr w:type="spellStart"/>
+      <w:r>
+        <w:t>Vecmath</w:t>
+      </w:r>
+      <w:proofErr w:type="spellEnd"/>
+    </w:p>
+    <w:p>
+      <w:pPr>
+        <w:autoSpaceDE w:val="0"/>
+        <w:autoSpaceDN w:val="0"/>
+        <w:adjustRightInd w:val="0"/>
+        <w:spacing w:after="0" w:line="240" w:lineRule="auto"/>
+        <w:rPr>
+          <w:rFonts w:ascii="Consolas" w:hAnsi="Consolas" w:cs="Consolas"/>
+          <w:sz w:val="24"/>
+          <w:szCs w:val="24"/>
+        </w:rPr>
+      </w:pPr>
+      <w:proofErr w:type="spellStart"/>
+      <w:r>
+        <w:rPr>
+          <w:rFonts w:ascii="Consolas" w:hAnsi="Consolas" w:cs="Consolas"/>
+          <w:sz w:val="24"/>
+          <w:szCs w:val="24"/>
+        </w:rPr>
+        <w:t>Color</w:t>
+      </w:r>
+      <w:proofErr w:type="spellEnd"/>
+      <w:r>
+        <w:rPr>
+          <w:rFonts w:ascii="Consolas" w:hAnsi="Consolas" w:cs="Consolas"/>
+          <w:sz w:val="24"/>
+          <w:szCs w:val="24"/>
+        </w:rPr>
+        <w:t xml:space="preserve"> was used by the </w:t>
+      </w:r>
+      <w:proofErr w:type="spellStart"/>
+      <w:r>
+        <w:rPr>
+          <w:rFonts w:ascii="Consolas" w:hAnsi="Consolas" w:cs="Consolas"/>
+          <w:sz w:val="24"/>
+          <w:szCs w:val="24"/>
+        </w:rPr>
+        <w:t>vecmath</w:t>
+      </w:r>
+      <w:proofErr w:type="spellEnd"/>
+      <w:r>
+        <w:rPr>
+          <w:rFonts w:ascii="Consolas" w:hAnsi="Consolas" w:cs="Consolas"/>
+          <w:sz w:val="24"/>
+          <w:szCs w:val="24"/>
+        </w:rPr>
+        <w:t xml:space="preserve"> 4 </w:t>
+      </w:r>
+      <w:proofErr w:type="spellStart"/>
+      <w:r>
+        <w:rPr>
+          <w:rFonts w:ascii="Consolas" w:hAnsi="Consolas" w:cs="Consolas"/>
+          <w:sz w:val="24"/>
+          <w:szCs w:val="24"/>
+        </w:rPr>
+        <w:t>colors</w:t>
+      </w:r>
+      <w:proofErr w:type="spellEnd"/>
+      <w:r>
+        <w:rPr>
+          <w:rFonts w:ascii="Consolas" w:hAnsi="Consolas" w:cs="Consolas"/>
+          <w:sz w:val="24"/>
+          <w:szCs w:val="24"/>
+        </w:rPr>
+        <w:t xml:space="preserve"> – removed</w:t>
+      </w:r>
+    </w:p>
+    <w:p>
+      <w:pPr>
+        <w:autoSpaceDE w:val="0"/>
+        <w:autoSpaceDN w:val="0"/>
+        <w:adjustRightInd w:val="0"/>
+        <w:spacing w:after="0" w:line="240" w:lineRule="auto"/>
+        <w:rPr>
+          <w:rFonts w:ascii="Consolas" w:hAnsi="Consolas" w:cs="Consolas"/>
+          <w:sz w:val="24"/>
+          <w:szCs w:val="24"/>
+        </w:rPr>
+      </w:pPr>
+    </w:p>
+    <w:p>
+      <w:pPr>
+        <w:pStyle w:val="Heading2"/>
+        <w:rPr>
+          <w:rFonts w:ascii="Consolas" w:hAnsi="Consolas" w:cs="Consolas"/>
+          <w:sz w:val="24"/>
+          <w:szCs w:val="24"/>
+        </w:rPr>
+      </w:pPr>
+      <w:r>
+        <w:t xml:space="preserve">Removed from the </w:t>
+      </w:r>
+      <w:r>
+        <w:t xml:space="preserve">core </w:t>
+      </w:r>
+      <w:r>
+        <w:t>API</w:t>
+      </w:r>
+      <w:r>
+        <w:rPr>
+          <w:rFonts w:ascii="Consolas" w:hAnsi="Consolas" w:cs="Consolas"/>
+          <w:sz w:val="24"/>
+          <w:szCs w:val="24"/>
+        </w:rPr>
+        <w:t xml:space="preserve"> </w:t>
+      </w:r>
+    </w:p>
+    <w:p>
+      <w:pPr>
+        <w:autoSpaceDE w:val="0"/>
+        <w:autoSpaceDN w:val="0"/>
+        <w:adjustRightInd w:val="0"/>
+        <w:spacing w:after="0" w:line="240" w:lineRule="auto"/>
+        <w:rPr>
+          <w:rFonts w:ascii="Consolas" w:hAnsi="Consolas" w:cs="Consolas"/>
+          <w:sz w:val="24"/>
+          <w:szCs w:val="24"/>
+        </w:rPr>
+      </w:pPr>
+      <w:r>
+        <w:rPr>
+          <w:rFonts w:ascii="Consolas" w:hAnsi="Consolas" w:cs="Consolas"/>
+          <w:sz w:val="24"/>
+          <w:szCs w:val="24"/>
+          <w:highlight w:val="yellow"/>
+        </w:rPr>
+        <w:t>Font3D</w:t>
+      </w:r>
+      <w:r>
+        <w:rPr>
+          <w:rFonts w:ascii="Consolas" w:hAnsi="Consolas" w:cs="Consolas"/>
+          <w:sz w:val="24"/>
+          <w:szCs w:val="24"/>
+        </w:rPr>
+        <w:t xml:space="preserve">, </w:t>
+      </w:r>
+      <w:proofErr w:type="spellStart"/>
+      <w:r>
+        <w:rPr>
+          <w:rFonts w:ascii="Consolas" w:hAnsi="Consolas" w:cs="Consolas"/>
+          <w:sz w:val="24"/>
+          <w:szCs w:val="24"/>
+          <w:highlight w:val="yellow"/>
+        </w:rPr>
+        <w:t>FontExtrusion</w:t>
+      </w:r>
+      <w:proofErr w:type="spellEnd"/>
+      <w:r>
+        <w:rPr>
+          <w:rFonts w:ascii="Consolas" w:hAnsi="Consolas" w:cs="Consolas"/>
+          <w:sz w:val="24"/>
+          <w:szCs w:val="24"/>
+        </w:rPr>
+        <w:t xml:space="preserve">, </w:t>
+      </w:r>
+      <w:r>
+        <w:rPr>
+          <w:rFonts w:ascii="Consolas" w:hAnsi="Consolas" w:cs="Consolas"/>
+          <w:sz w:val="24"/>
+          <w:szCs w:val="24"/>
+          <w:highlight w:val="yellow"/>
+        </w:rPr>
+        <w:t>Text3D</w:t>
+      </w:r>
+      <w:r>
+        <w:rPr>
+          <w:rFonts w:ascii="Consolas" w:hAnsi="Consolas" w:cs="Consolas"/>
+          <w:sz w:val="24"/>
+          <w:szCs w:val="24"/>
+        </w:rPr>
+        <w:t xml:space="preserve">, </w:t>
+      </w:r>
+      <w:r>
+        <w:rPr>
+          <w:rFonts w:ascii="Consolas" w:hAnsi="Consolas" w:cs="Consolas"/>
+          <w:sz w:val="24"/>
+          <w:szCs w:val="24"/>
+          <w:highlight w:val="yellow"/>
+        </w:rPr>
+        <w:t>Text3DRetained</w:t>
+      </w:r>
+      <w:r>
+        <w:rPr>
+          <w:rFonts w:ascii="Consolas" w:hAnsi="Consolas" w:cs="Consolas"/>
+          <w:sz w:val="24"/>
+          <w:szCs w:val="24"/>
+        </w:rPr>
+        <w:t xml:space="preserve">, </w:t>
+      </w:r>
+      <w:r>
+        <w:rPr>
+          <w:rFonts w:ascii="Consolas" w:hAnsi="Consolas" w:cs="Consolas"/>
+          <w:sz w:val="24"/>
+          <w:szCs w:val="24"/>
+          <w:highlight w:val="yellow"/>
+        </w:rPr>
+        <w:t>Text3DRenderMethod</w:t>
+      </w:r>
+    </w:p>
+    <w:p>
+      <w:pPr>
+        <w:autoSpaceDE w:val="0"/>
+        <w:autoSpaceDN w:val="0"/>
+        <w:adjustRightInd w:val="0"/>
+        <w:spacing w:after="0" w:line="240" w:lineRule="auto"/>
+        <w:rPr>
+          <w:rFonts w:ascii="Consolas" w:hAnsi="Consolas" w:cs="Consolas"/>
+          <w:sz w:val="24"/>
+          <w:szCs w:val="24"/>
+        </w:rPr>
+      </w:pPr>
+      <w:r>
+        <w:rPr>
+          <w:rFonts w:ascii="Consolas" w:hAnsi="Consolas" w:cs="Consolas"/>
+          <w:sz w:val="24"/>
+          <w:szCs w:val="24"/>
+        </w:rPr>
+        <w:t>All of the above are little used and can be done without</w:t>
+      </w:r>
+    </w:p>
+    <w:p>
+      <w:pPr>
+        <w:autoSpaceDE w:val="0"/>
+        <w:autoSpaceDN w:val="0"/>
+        <w:adjustRightInd w:val="0"/>
+        <w:spacing w:after="0" w:line="240" w:lineRule="auto"/>
+        <w:rPr>
+          <w:rFonts w:ascii="Consolas" w:hAnsi="Consolas" w:cs="Consolas"/>
+          <w:sz w:val="24"/>
+          <w:szCs w:val="24"/>
+        </w:rPr>
+      </w:pPr>
+      <w:r>
+        <w:rPr>
+          <w:rFonts w:ascii="Consolas" w:hAnsi="Consolas" w:cs="Consolas"/>
+          <w:sz w:val="24"/>
+          <w:szCs w:val="24"/>
+        </w:rPr>
+        <w:t xml:space="preserve">Text3DRenderMethod is returned by </w:t>
+      </w:r>
+      <w:proofErr w:type="spellStart"/>
+      <w:r>
+        <w:rPr>
+          <w:rFonts w:ascii="Consolas" w:hAnsi="Consolas" w:cs="Consolas"/>
+          <w:sz w:val="24"/>
+          <w:szCs w:val="24"/>
+        </w:rPr>
+        <w:t>MasterControl</w:t>
+      </w:r>
+      <w:proofErr w:type="spellEnd"/>
+    </w:p>
+    <w:p>
+      <w:pPr>
+        <w:autoSpaceDE w:val="0"/>
+        <w:autoSpaceDN w:val="0"/>
+        <w:adjustRightInd w:val="0"/>
+        <w:spacing w:after="0" w:line="240" w:lineRule="auto"/>
+        <w:rPr>
+          <w:rFonts w:ascii="Consolas" w:hAnsi="Consolas" w:cs="Consolas"/>
+          <w:sz w:val="24"/>
+          <w:szCs w:val="24"/>
+        </w:rPr>
+      </w:pPr>
+      <w:r>
+        <w:rPr>
+          <w:rFonts w:ascii="Consolas" w:hAnsi="Consolas" w:cs="Consolas"/>
+          <w:sz w:val="24"/>
+          <w:szCs w:val="24"/>
+        </w:rPr>
+        <w:t>GeometryRetained.GEO_TYPE_TEXT3D</w:t>
+      </w:r>
+      <w:r>
+        <w:rPr>
+          <w:rFonts w:ascii="Consolas" w:hAnsi="Consolas" w:cs="Consolas"/>
+          <w:sz w:val="24"/>
+          <w:szCs w:val="24"/>
+        </w:rPr>
+        <w:t xml:space="preserve"> needs removal and all references sorted out. </w:t>
+      </w:r>
+      <w:proofErr w:type="spellStart"/>
+      <w:r>
+        <w:rPr>
+          <w:rFonts w:ascii="Consolas" w:hAnsi="Consolas" w:cs="Consolas"/>
+          <w:sz w:val="24"/>
+          <w:szCs w:val="24"/>
+        </w:rPr>
+        <w:t>RenderMolecule</w:t>
+      </w:r>
+      <w:proofErr w:type="spellEnd"/>
+      <w:r>
+        <w:rPr>
+          <w:rFonts w:ascii="Consolas" w:hAnsi="Consolas" w:cs="Consolas"/>
+          <w:sz w:val="24"/>
+          <w:szCs w:val="24"/>
+        </w:rPr>
+        <w:t xml:space="preserve"> has lots of text 3d refs, Shape3DRetained</w:t>
+      </w:r>
+    </w:p>
+    <w:p>
+      <w:pPr>
+        <w:autoSpaceDE w:val="0"/>
+        <w:autoSpaceDN w:val="0"/>
+        <w:adjustRightInd w:val="0"/>
+        <w:spacing w:after="0" w:line="240" w:lineRule="auto"/>
+        <w:rPr>
+          <w:rFonts w:ascii="Consolas" w:hAnsi="Consolas" w:cs="Consolas"/>
+          <w:sz w:val="24"/>
+          <w:szCs w:val="24"/>
+        </w:rPr>
+      </w:pPr>
+      <w:r>
+        <w:rPr>
+          <w:rFonts w:ascii="Consolas" w:hAnsi="Consolas" w:cs="Consolas"/>
+          <w:sz w:val="24"/>
+          <w:szCs w:val="24"/>
+        </w:rPr>
+        <w:t xml:space="preserve"> </w:t>
+      </w:r>
+    </w:p>
+    <w:p>
+      <w:pPr>
+        <w:autoSpaceDE w:val="0"/>
+        <w:autoSpaceDN w:val="0"/>
+        <w:adjustRightInd w:val="0"/>
+        <w:spacing w:after="0" w:line="240" w:lineRule="auto"/>
+        <w:rPr>
+          <w:rFonts w:ascii="Consolas" w:hAnsi="Consolas" w:cs="Consolas"/>
+          <w:sz w:val="24"/>
+          <w:szCs w:val="24"/>
+        </w:rPr>
+      </w:pPr>
+      <w:r>
+        <w:rPr>
+          <w:rFonts w:ascii="Consolas" w:hAnsi="Consolas" w:cs="Consolas"/>
+          <w:sz w:val="24"/>
+          <w:szCs w:val="24"/>
+          <w:highlight w:val="yellow"/>
+        </w:rPr>
+        <w:t>J3DGraphics2D</w:t>
+      </w:r>
+      <w:r>
+        <w:rPr>
+          <w:rFonts w:ascii="Consolas" w:hAnsi="Consolas" w:cs="Consolas"/>
+          <w:sz w:val="24"/>
+          <w:szCs w:val="24"/>
+        </w:rPr>
+        <w:t xml:space="preserve">, </w:t>
+      </w:r>
+      <w:r>
+        <w:rPr>
+          <w:rFonts w:ascii="Consolas" w:hAnsi="Consolas" w:cs="Consolas"/>
+          <w:sz w:val="24"/>
+          <w:szCs w:val="24"/>
+          <w:highlight w:val="yellow"/>
+        </w:rPr>
+        <w:t>J3DGraphics2DImpl</w:t>
+      </w:r>
+      <w:r>
+        <w:rPr>
+          <w:rFonts w:ascii="Consolas" w:hAnsi="Consolas" w:cs="Consolas"/>
+          <w:sz w:val="24"/>
+          <w:szCs w:val="24"/>
+        </w:rPr>
+        <w:t xml:space="preserve"> is only used by Canvas2D3D and it can only be obtained from Canvas3D (so if that goes this has to). Instead use of the </w:t>
+      </w:r>
+      <w:proofErr w:type="spellStart"/>
+      <w:r>
+        <w:rPr>
+          <w:rFonts w:ascii="Consolas" w:hAnsi="Consolas" w:cs="Consolas"/>
+          <w:sz w:val="24"/>
+          <w:szCs w:val="24"/>
+        </w:rPr>
+        <w:t>HUDShape</w:t>
+      </w:r>
+      <w:proofErr w:type="spellEnd"/>
+      <w:r>
+        <w:rPr>
+          <w:rFonts w:ascii="Consolas" w:hAnsi="Consolas" w:cs="Consolas"/>
+          <w:sz w:val="24"/>
+          <w:szCs w:val="24"/>
+        </w:rPr>
+        <w:t xml:space="preserve"> will do and an investigation into what NEWT offer might help</w:t>
+      </w:r>
+    </w:p>
+    <w:p>
+      <w:pPr>
+        <w:autoSpaceDE w:val="0"/>
+        <w:autoSpaceDN w:val="0"/>
+        <w:adjustRightInd w:val="0"/>
+        <w:spacing w:after="0" w:line="240" w:lineRule="auto"/>
+        <w:rPr>
+          <w:rFonts w:ascii="Consolas" w:hAnsi="Consolas" w:cs="Consolas"/>
+          <w:sz w:val="24"/>
+          <w:szCs w:val="24"/>
+        </w:rPr>
+      </w:pPr>
+    </w:p>
+    <w:p>
+      <w:pPr>
+        <w:autoSpaceDE w:val="0"/>
+        <w:autoSpaceDN w:val="0"/>
+        <w:adjustRightInd w:val="0"/>
+        <w:spacing w:after="0" w:line="240" w:lineRule="auto"/>
+        <w:rPr>
+          <w:rFonts w:ascii="Consolas" w:hAnsi="Consolas" w:cs="Consolas"/>
+          <w:sz w:val="24"/>
+          <w:szCs w:val="24"/>
+        </w:rPr>
+      </w:pPr>
+      <w:proofErr w:type="spellStart"/>
+      <w:r>
+        <w:rPr>
+          <w:rFonts w:ascii="Consolas" w:hAnsi="Consolas" w:cs="Consolas"/>
+          <w:sz w:val="24"/>
+          <w:szCs w:val="24"/>
+          <w:highlight w:val="yellow"/>
+        </w:rPr>
+        <w:t>WakeUpOnAWTEvent</w:t>
+      </w:r>
+      <w:proofErr w:type="spellEnd"/>
+      <w:r>
+        <w:rPr>
+          <w:rFonts w:ascii="Consolas" w:hAnsi="Consolas" w:cs="Consolas"/>
+          <w:sz w:val="24"/>
+          <w:szCs w:val="24"/>
+        </w:rPr>
+        <w:t xml:space="preserve"> –just deleted</w:t>
+      </w:r>
+    </w:p>
+    <w:p>
+      <w:pPr>
+        <w:autoSpaceDE w:val="0"/>
+        <w:autoSpaceDN w:val="0"/>
+        <w:adjustRightInd w:val="0"/>
+        <w:spacing w:after="0" w:line="240" w:lineRule="auto"/>
+        <w:rPr>
+          <w:rFonts w:ascii="Consolas" w:hAnsi="Consolas" w:cs="Consolas"/>
+          <w:sz w:val="24"/>
+          <w:szCs w:val="24"/>
+        </w:rPr>
+      </w:pPr>
+    </w:p>
+    <w:p>
+      <w:pPr>
+        <w:autoSpaceDE w:val="0"/>
+        <w:autoSpaceDN w:val="0"/>
+        <w:adjustRightInd w:val="0"/>
+        <w:spacing w:after="0" w:line="240" w:lineRule="auto"/>
+        <w:rPr>
+          <w:rFonts w:ascii="Consolas" w:hAnsi="Consolas" w:cs="Consolas"/>
+          <w:sz w:val="24"/>
+          <w:szCs w:val="24"/>
+        </w:rPr>
+      </w:pPr>
+    </w:p>
+    <w:p>
+      <w:pPr>
+        <w:autoSpaceDE w:val="0"/>
+        <w:autoSpaceDN w:val="0"/>
+        <w:adjustRightInd w:val="0"/>
+        <w:spacing w:after="0" w:line="240" w:lineRule="auto"/>
+        <w:rPr>
+          <w:rFonts w:ascii="Consolas" w:hAnsi="Consolas" w:cs="Consolas"/>
+          <w:sz w:val="24"/>
+          <w:szCs w:val="24"/>
+        </w:rPr>
+      </w:pPr>
+      <w:r>
+        <w:rPr>
+          <w:rFonts w:ascii="Consolas" w:hAnsi="Consolas" w:cs="Consolas"/>
+          <w:sz w:val="24"/>
+          <w:szCs w:val="24"/>
+        </w:rPr>
+        <w:t xml:space="preserve">These had a direct knock on with 3DTools </w:t>
+      </w:r>
+      <w:proofErr w:type="spellStart"/>
+      <w:r>
+        <w:rPr>
+          <w:rFonts w:ascii="Consolas" w:hAnsi="Consolas" w:cs="Consolas"/>
+          <w:sz w:val="24"/>
+          <w:szCs w:val="24"/>
+        </w:rPr>
+        <w:t>MyMouseRotator</w:t>
+      </w:r>
+      <w:proofErr w:type="spellEnd"/>
+      <w:r>
+        <w:rPr>
+          <w:rFonts w:ascii="Consolas" w:hAnsi="Consolas" w:cs="Consolas"/>
+          <w:sz w:val="24"/>
+          <w:szCs w:val="24"/>
+        </w:rPr>
+        <w:t xml:space="preserve">, </w:t>
+      </w:r>
+      <w:proofErr w:type="spellStart"/>
+      <w:r>
+        <w:rPr>
+          <w:rFonts w:ascii="Consolas" w:hAnsi="Consolas" w:cs="Consolas"/>
+          <w:sz w:val="24"/>
+          <w:szCs w:val="24"/>
+        </w:rPr>
+        <w:t>SimpleCameraPanel</w:t>
+      </w:r>
+      <w:proofErr w:type="spellEnd"/>
+      <w:r>
+        <w:rPr>
+          <w:rFonts w:ascii="Consolas" w:hAnsi="Consolas" w:cs="Consolas"/>
+          <w:sz w:val="24"/>
+          <w:szCs w:val="24"/>
+        </w:rPr>
+        <w:t xml:space="preserve"> and Canvas2D3D</w:t>
+      </w:r>
+    </w:p>
+    <w:p>
+      <w:pPr>
+        <w:autoSpaceDE w:val="0"/>
+        <w:autoSpaceDN w:val="0"/>
+        <w:adjustRightInd w:val="0"/>
+        <w:spacing w:after="0" w:line="240" w:lineRule="auto"/>
+        <w:rPr>
+          <w:rFonts w:ascii="Consolas" w:hAnsi="Consolas" w:cs="Consolas"/>
+          <w:sz w:val="24"/>
+          <w:szCs w:val="24"/>
+        </w:rPr>
+      </w:pPr>
+    </w:p>
+    <w:p>
+      <w:pPr>
+        <w:autoSpaceDE w:val="0"/>
+        <w:autoSpaceDN w:val="0"/>
+        <w:adjustRightInd w:val="0"/>
+        <w:spacing w:after="0" w:line="240" w:lineRule="auto"/>
+        <w:rPr>
+          <w:rFonts w:ascii="Consolas" w:hAnsi="Consolas" w:cs="Consolas"/>
+          <w:sz w:val="24"/>
+          <w:szCs w:val="24"/>
+        </w:rPr>
+      </w:pPr>
+      <w:proofErr w:type="spellStart"/>
+      <w:r>
+        <w:rPr>
+          <w:rFonts w:ascii="Consolas" w:hAnsi="Consolas" w:cs="Consolas"/>
+          <w:sz w:val="24"/>
+          <w:szCs w:val="24"/>
+          <w:highlight w:val="yellow"/>
+        </w:rPr>
+        <w:t>NoopPipeline</w:t>
+      </w:r>
+      <w:proofErr w:type="spellEnd"/>
+      <w:r>
+        <w:rPr>
+          <w:rFonts w:ascii="Consolas" w:hAnsi="Consolas" w:cs="Consolas"/>
+          <w:sz w:val="24"/>
+          <w:szCs w:val="24"/>
+        </w:rPr>
+        <w:t xml:space="preserve"> – just deleted (along with the </w:t>
+      </w:r>
+      <w:proofErr w:type="spellStart"/>
+      <w:r>
+        <w:rPr>
+          <w:rFonts w:ascii="Consolas" w:hAnsi="Consolas" w:cs="Consolas"/>
+          <w:sz w:val="24"/>
+          <w:szCs w:val="24"/>
+        </w:rPr>
+        <w:t>surfacedraw</w:t>
+      </w:r>
+      <w:proofErr w:type="spellEnd"/>
+      <w:r>
+        <w:rPr>
+          <w:rFonts w:ascii="Consolas" w:hAnsi="Consolas" w:cs="Consolas"/>
+          <w:sz w:val="24"/>
+          <w:szCs w:val="24"/>
+        </w:rPr>
+        <w:t xml:space="preserve"> class)</w:t>
+      </w:r>
+    </w:p>
+    <w:p>
+      <w:pPr>
+        <w:autoSpaceDE w:val="0"/>
+        <w:autoSpaceDN w:val="0"/>
+        <w:adjustRightInd w:val="0"/>
+        <w:spacing w:after="0" w:line="240" w:lineRule="auto"/>
+        <w:rPr>
+          <w:rFonts w:ascii="Consolas" w:hAnsi="Consolas" w:cs="Consolas"/>
+          <w:sz w:val="24"/>
+          <w:szCs w:val="24"/>
+        </w:rPr>
+      </w:pPr>
+    </w:p>
+    <w:p>
+      <w:pPr>
+        <w:autoSpaceDE w:val="0"/>
+        <w:autoSpaceDN w:val="0"/>
+        <w:adjustRightInd w:val="0"/>
+        <w:spacing w:after="0" w:line="240" w:lineRule="auto"/>
+        <w:rPr>
+          <w:rFonts w:ascii="Consolas" w:hAnsi="Consolas" w:cs="Consolas"/>
+          <w:sz w:val="24"/>
+          <w:szCs w:val="24"/>
+        </w:rPr>
+      </w:pPr>
+    </w:p>
+    <w:p>
+      <w:pPr>
+        <w:autoSpaceDE w:val="0"/>
+        <w:autoSpaceDN w:val="0"/>
+        <w:adjustRightInd w:val="0"/>
+        <w:spacing w:after="0" w:line="240" w:lineRule="auto"/>
+        <w:rPr>
+          <w:rFonts w:ascii="Consolas" w:hAnsi="Consolas" w:cs="Consolas"/>
+          <w:sz w:val="24"/>
+          <w:szCs w:val="24"/>
+        </w:rPr>
+      </w:pPr>
+      <w:r>
+        <w:rPr>
+          <w:rFonts w:ascii="Consolas" w:hAnsi="Consolas" w:cs="Consolas"/>
+          <w:sz w:val="24"/>
+          <w:szCs w:val="24"/>
+          <w:highlight w:val="yellow"/>
+        </w:rPr>
+        <w:t>GraphicsContext3D</w:t>
+      </w:r>
+    </w:p>
+    <w:p>
+      <w:pPr>
+        <w:autoSpaceDE w:val="0"/>
+        <w:autoSpaceDN w:val="0"/>
+        <w:adjustRightInd w:val="0"/>
+        <w:spacing w:after="0" w:line="240" w:lineRule="auto"/>
+        <w:rPr>
+          <w:rFonts w:ascii="Consolas" w:hAnsi="Consolas" w:cs="Consolas"/>
+          <w:sz w:val="24"/>
+          <w:szCs w:val="24"/>
+        </w:rPr>
+      </w:pPr>
+      <w:r>
+        <w:rPr>
+          <w:rFonts w:ascii="Consolas" w:hAnsi="Consolas" w:cs="Consolas"/>
+          <w:color w:val="3F5FBF"/>
+          <w:sz w:val="24"/>
+          <w:szCs w:val="24"/>
+        </w:rPr>
+        <w:t>A GraphicsContext3D object is used for immediate mode rendering into</w:t>
+      </w:r>
+    </w:p>
+    <w:p>
+      <w:pPr>
+        <w:autoSpaceDE w:val="0"/>
+        <w:autoSpaceDN w:val="0"/>
+        <w:adjustRightInd w:val="0"/>
+        <w:spacing w:after="0" w:line="240" w:lineRule="auto"/>
+        <w:rPr>
+          <w:rFonts w:ascii="Consolas" w:hAnsi="Consolas" w:cs="Consolas"/>
+          <w:sz w:val="24"/>
+          <w:szCs w:val="24"/>
+        </w:rPr>
+      </w:pPr>
+      <w:r>
+        <w:rPr>
+          <w:rFonts w:ascii="Consolas" w:hAnsi="Consolas" w:cs="Consolas"/>
+          <w:color w:val="3F5FBF"/>
+          <w:sz w:val="24"/>
+          <w:szCs w:val="24"/>
+        </w:rPr>
+        <w:t xml:space="preserve"> * </w:t>
+      </w:r>
       <w:proofErr w:type="gramStart"/>
       <w:r>
         <w:rPr>
           <w:rFonts w:ascii="Consolas" w:hAnsi="Consolas" w:cs="Consolas"/>
-          <w:sz w:val="24"/>
-          <w:szCs w:val="24"/>
-        </w:rPr>
-        <w:t>import</w:t>
+          <w:color w:val="3F5FBF"/>
+          <w:sz w:val="24"/>
+          <w:szCs w:val="24"/>
+        </w:rPr>
+        <w:t>a</w:t>
       </w:r>
       <w:proofErr w:type="gramEnd"/>
       <w:r>
         <w:rPr>
           <w:rFonts w:ascii="Consolas" w:hAnsi="Consolas" w:cs="Consolas"/>
-          <w:sz w:val="24"/>
-          <w:szCs w:val="24"/>
-        </w:rPr>
-        <w:t xml:space="preserve"> </w:t>
-      </w:r>
-      <w:proofErr w:type="spellStart"/>
-      <w:r>
-        <w:rPr>
-          <w:rFonts w:ascii="Consolas" w:hAnsi="Consolas" w:cs="Consolas"/>
-          <w:sz w:val="24"/>
-          <w:szCs w:val="24"/>
-        </w:rPr>
-        <w:t>java.awt.image.SampleModel</w:t>
-      </w:r>
-      <w:proofErr w:type="spellEnd"/>
-      <w:r>
-        <w:rPr>
-          <w:rFonts w:ascii="Consolas" w:hAnsi="Consolas" w:cs="Consolas"/>
-          <w:sz w:val="24"/>
-          <w:szCs w:val="24"/>
-        </w:rPr>
-        <w:t>;</w:t>
-      </w:r>
-    </w:p>
-    <w:p>
-      <w:pPr>
-        <w:autoSpaceDE w:val="0"/>
-        <w:autoSpaceDN w:val="0"/>
-        <w:adjustRightInd w:val="0"/>
-        <w:spacing w:after="0" w:line="240" w:lineRule="auto"/>
-        <w:rPr>
-          <w:rFonts w:ascii="Consolas" w:hAnsi="Consolas" w:cs="Consolas"/>
-          <w:sz w:val="24"/>
-          <w:szCs w:val="24"/>
-        </w:rPr>
-      </w:pPr>
-      <w:proofErr w:type="gramStart"/>
-      <w:r>
-        <w:rPr>
-          <w:rFonts w:ascii="Consolas" w:hAnsi="Consolas" w:cs="Consolas"/>
-          <w:sz w:val="24"/>
-          <w:szCs w:val="24"/>
-        </w:rPr>
-        <w:t>import</w:t>
-      </w:r>
-      <w:proofErr w:type="gramEnd"/>
-      <w:r>
-        <w:rPr>
-          <w:rFonts w:ascii="Consolas" w:hAnsi="Consolas" w:cs="Consolas"/>
-          <w:sz w:val="24"/>
-          <w:szCs w:val="24"/>
-        </w:rPr>
-        <w:t xml:space="preserve"> </w:t>
-      </w:r>
-      <w:proofErr w:type="spellStart"/>
-      <w:r>
-        <w:rPr>
-          <w:rFonts w:ascii="Consolas" w:hAnsi="Consolas" w:cs="Consolas"/>
-          <w:sz w:val="24"/>
-          <w:szCs w:val="24"/>
-        </w:rPr>
-        <w:t>java.awt.image.WritableRaster</w:t>
-      </w:r>
-      <w:proofErr w:type="spellEnd"/>
-      <w:r>
-        <w:rPr>
-          <w:rFonts w:ascii="Consolas" w:hAnsi="Consolas" w:cs="Consolas"/>
-          <w:sz w:val="24"/>
-          <w:szCs w:val="24"/>
-        </w:rPr>
-        <w:t>;</w:t>
-      </w:r>
-    </w:p>
-    <w:p>
-      <w:pPr>
-        <w:autoSpaceDE w:val="0"/>
-        <w:autoSpaceDN w:val="0"/>
-        <w:adjustRightInd w:val="0"/>
-        <w:spacing w:after="0" w:line="240" w:lineRule="auto"/>
-        <w:rPr>
-          <w:rFonts w:ascii="Consolas" w:hAnsi="Consolas" w:cs="Consolas"/>
-          <w:sz w:val="24"/>
-          <w:szCs w:val="24"/>
-        </w:rPr>
-      </w:pPr>
-    </w:p>
-    <w:p>
-      <w:pPr>
-        <w:autoSpaceDE w:val="0"/>
-        <w:autoSpaceDN w:val="0"/>
-        <w:adjustRightInd w:val="0"/>
-        <w:spacing w:after="0" w:line="240" w:lineRule="auto"/>
-        <w:rPr>
-          <w:rFonts w:ascii="Consolas" w:hAnsi="Consolas" w:cs="Consolas"/>
-          <w:sz w:val="24"/>
-          <w:szCs w:val="24"/>
-        </w:rPr>
-      </w:pPr>
-      <w:r>
-        <w:rPr>
-          <w:rFonts w:ascii="Consolas" w:hAnsi="Consolas" w:cs="Consolas"/>
-          <w:sz w:val="24"/>
-          <w:szCs w:val="24"/>
-        </w:rPr>
-        <w:t xml:space="preserve">  </w:t>
-      </w:r>
-    </w:p>
-    <w:p>
-      <w:pPr>
-        <w:autoSpaceDE w:val="0"/>
-        <w:autoSpaceDN w:val="0"/>
-        <w:adjustRightInd w:val="0"/>
-        <w:spacing w:after="0" w:line="240" w:lineRule="auto"/>
-        <w:rPr>
-          <w:rFonts w:ascii="Consolas" w:hAnsi="Consolas" w:cs="Consolas"/>
-          <w:sz w:val="24"/>
-          <w:szCs w:val="24"/>
-        </w:rPr>
-      </w:pPr>
-      <w:r>
-        <w:rPr>
-          <w:rFonts w:ascii="Consolas" w:hAnsi="Consolas" w:cs="Consolas"/>
-          <w:sz w:val="24"/>
-          <w:szCs w:val="24"/>
-        </w:rPr>
-        <w:t xml:space="preserve"> </w:t>
-      </w:r>
-    </w:p>
-    <w:p>
-      <w:pPr>
-        <w:pStyle w:val="Heading2"/>
-      </w:pPr>
-      <w:r>
-        <w:t>Java3d-Utils-And</w:t>
-      </w:r>
-    </w:p>
-    <w:p>
-      <w:pPr>
-        <w:autoSpaceDE w:val="0"/>
-        <w:autoSpaceDN w:val="0"/>
-        <w:adjustRightInd w:val="0"/>
-        <w:spacing w:after="0" w:line="240" w:lineRule="auto"/>
-        <w:rPr>
-          <w:rFonts w:ascii="Consolas" w:hAnsi="Consolas" w:cs="Consolas"/>
-          <w:sz w:val="24"/>
-          <w:szCs w:val="24"/>
-        </w:rPr>
-      </w:pPr>
-      <w:r>
-        <w:rPr>
-          <w:rFonts w:ascii="Consolas" w:hAnsi="Consolas" w:cs="Consolas"/>
-          <w:sz w:val="24"/>
-          <w:szCs w:val="24"/>
-        </w:rPr>
-        <w:t>My rotators</w:t>
-      </w:r>
-    </w:p>
-    <w:p>
-      <w:pPr>
-        <w:autoSpaceDE w:val="0"/>
-        <w:autoSpaceDN w:val="0"/>
-        <w:adjustRightInd w:val="0"/>
-        <w:spacing w:after="0" w:line="240" w:lineRule="auto"/>
-        <w:rPr>
-          <w:rFonts w:ascii="Consolas" w:hAnsi="Consolas" w:cs="Consolas"/>
-          <w:sz w:val="24"/>
-          <w:szCs w:val="24"/>
-        </w:rPr>
-      </w:pPr>
-      <w:proofErr w:type="spellStart"/>
-      <w:r>
-        <w:rPr>
-          <w:rFonts w:ascii="Consolas" w:hAnsi="Consolas" w:cs="Consolas"/>
-          <w:sz w:val="24"/>
-          <w:szCs w:val="24"/>
-        </w:rPr>
-        <w:t>Simpleuniverse</w:t>
-      </w:r>
-      <w:proofErr w:type="spellEnd"/>
-      <w:r>
-        <w:rPr>
-          <w:rFonts w:ascii="Consolas" w:hAnsi="Consolas" w:cs="Consolas"/>
-          <w:sz w:val="24"/>
-          <w:szCs w:val="24"/>
-        </w:rPr>
-        <w:t xml:space="preserve"> and viewer</w:t>
-      </w:r>
-    </w:p>
-    <w:p>
-      <w:pPr>
-        <w:autoSpaceDE w:val="0"/>
-        <w:autoSpaceDN w:val="0"/>
-        <w:adjustRightInd w:val="0"/>
-        <w:spacing w:after="0" w:line="240" w:lineRule="auto"/>
-        <w:rPr>
-          <w:rFonts w:ascii="Consolas" w:hAnsi="Consolas" w:cs="Consolas"/>
-          <w:sz w:val="24"/>
-          <w:szCs w:val="24"/>
-        </w:rPr>
-      </w:pPr>
-      <w:r>
-        <w:rPr>
-          <w:rFonts w:ascii="Consolas" w:hAnsi="Consolas" w:cs="Consolas"/>
-          <w:sz w:val="24"/>
-          <w:szCs w:val="24"/>
-        </w:rPr>
-        <w:t>Picking stuff? Drop it?</w:t>
-      </w:r>
-    </w:p>
-    <w:p>
-      <w:pPr>
-        <w:autoSpaceDE w:val="0"/>
-        <w:autoSpaceDN w:val="0"/>
-        <w:adjustRightInd w:val="0"/>
-        <w:spacing w:after="0" w:line="240" w:lineRule="auto"/>
-        <w:rPr>
-          <w:rFonts w:ascii="Consolas" w:hAnsi="Consolas" w:cs="Consolas"/>
-          <w:sz w:val="24"/>
-          <w:szCs w:val="24"/>
-        </w:rPr>
-      </w:pPr>
-      <w:proofErr w:type="spellStart"/>
-      <w:r>
-        <w:rPr>
-          <w:rFonts w:ascii="Consolas" w:hAnsi="Consolas" w:cs="Consolas"/>
-          <w:sz w:val="24"/>
-          <w:szCs w:val="24"/>
-        </w:rPr>
-        <w:t>TextureLoader</w:t>
-      </w:r>
-      <w:proofErr w:type="spellEnd"/>
-      <w:r>
-        <w:rPr>
-          <w:rFonts w:ascii="Consolas" w:hAnsi="Consolas" w:cs="Consolas"/>
-          <w:sz w:val="24"/>
-          <w:szCs w:val="24"/>
-        </w:rPr>
-        <w:t xml:space="preserve"> gear</w:t>
-      </w:r>
-    </w:p>
-    <w:p>
-      <w:pPr>
-        <w:autoSpaceDE w:val="0"/>
-        <w:autoSpaceDN w:val="0"/>
-        <w:adjustRightInd w:val="0"/>
-        <w:spacing w:after="0" w:line="240" w:lineRule="auto"/>
-        <w:rPr>
-          <w:rFonts w:ascii="Consolas" w:hAnsi="Consolas" w:cs="Consolas"/>
-          <w:sz w:val="24"/>
-          <w:szCs w:val="24"/>
-        </w:rPr>
-      </w:pPr>
-      <w:r>
-        <w:rPr>
-          <w:rFonts w:ascii="Consolas" w:hAnsi="Consolas" w:cs="Consolas"/>
-          <w:sz w:val="24"/>
-          <w:szCs w:val="24"/>
-        </w:rPr>
-        <w:t>Useful audio and geometry stuff leave alone all good now</w:t>
-      </w:r>
-    </w:p>
-    <w:p>
-      <w:pPr>
-        <w:pStyle w:val="Heading2"/>
-      </w:pPr>
-      <w:proofErr w:type="spellStart"/>
-      <w:r>
-        <w:t>Vecmath</w:t>
-      </w:r>
-      <w:proofErr w:type="spellEnd"/>
-    </w:p>
-    <w:p>
-      <w:pPr>
-        <w:autoSpaceDE w:val="0"/>
-        <w:autoSpaceDN w:val="0"/>
-        <w:adjustRightInd w:val="0"/>
-        <w:spacing w:after="0" w:line="240" w:lineRule="auto"/>
-        <w:rPr>
-          <w:rFonts w:ascii="Consolas" w:hAnsi="Consolas" w:cs="Consolas"/>
-          <w:sz w:val="24"/>
-          <w:szCs w:val="24"/>
-        </w:rPr>
-      </w:pPr>
-      <w:proofErr w:type="spellStart"/>
-      <w:r>
-        <w:rPr>
-          <w:rFonts w:ascii="Consolas" w:hAnsi="Consolas" w:cs="Consolas"/>
-          <w:sz w:val="24"/>
-          <w:szCs w:val="24"/>
-        </w:rPr>
-        <w:t>Color</w:t>
-      </w:r>
-      <w:proofErr w:type="spellEnd"/>
-      <w:r>
-        <w:rPr>
-          <w:rFonts w:ascii="Consolas" w:hAnsi="Consolas" w:cs="Consolas"/>
-          <w:sz w:val="24"/>
-          <w:szCs w:val="24"/>
-        </w:rPr>
-        <w:t xml:space="preserve"> was used by the </w:t>
-      </w:r>
-      <w:proofErr w:type="spellStart"/>
-      <w:r>
-        <w:rPr>
-          <w:rFonts w:ascii="Consolas" w:hAnsi="Consolas" w:cs="Consolas"/>
-          <w:sz w:val="24"/>
-          <w:szCs w:val="24"/>
-        </w:rPr>
-        <w:t>vecmath</w:t>
-      </w:r>
-      <w:proofErr w:type="spellEnd"/>
-      <w:r>
-        <w:rPr>
-          <w:rFonts w:ascii="Consolas" w:hAnsi="Consolas" w:cs="Consolas"/>
-          <w:sz w:val="24"/>
-          <w:szCs w:val="24"/>
-        </w:rPr>
-        <w:t xml:space="preserve"> 4 </w:t>
-      </w:r>
-      <w:proofErr w:type="spellStart"/>
-      <w:r>
-        <w:rPr>
-          <w:rFonts w:ascii="Consolas" w:hAnsi="Consolas" w:cs="Consolas"/>
-          <w:sz w:val="24"/>
-          <w:szCs w:val="24"/>
-        </w:rPr>
-        <w:t>colors</w:t>
-      </w:r>
-      <w:proofErr w:type="spellEnd"/>
-      <w:r>
-        <w:rPr>
-          <w:rFonts w:ascii="Consolas" w:hAnsi="Consolas" w:cs="Consolas"/>
-          <w:sz w:val="24"/>
-          <w:szCs w:val="24"/>
-        </w:rPr>
-        <w:t xml:space="preserve"> – removed</w:t>
-      </w:r>
-    </w:p>
-    <w:p>
-      <w:pPr>
-        <w:autoSpaceDE w:val="0"/>
-        <w:autoSpaceDN w:val="0"/>
-        <w:adjustRightInd w:val="0"/>
-        <w:spacing w:after="0" w:line="240" w:lineRule="auto"/>
-        <w:rPr>
-          <w:rFonts w:ascii="Consolas" w:hAnsi="Consolas" w:cs="Consolas"/>
-          <w:sz w:val="24"/>
-          <w:szCs w:val="24"/>
-        </w:rPr>
-      </w:pPr>
-    </w:p>
-    <w:p>
-      <w:pPr>
-        <w:pStyle w:val="Heading2"/>
-        <w:rPr>
-          <w:rFonts w:ascii="Consolas" w:hAnsi="Consolas" w:cs="Consolas"/>
-          <w:sz w:val="24"/>
-          <w:szCs w:val="24"/>
-        </w:rPr>
-      </w:pPr>
-      <w:r>
-        <w:t xml:space="preserve">Removed from the </w:t>
-      </w:r>
-      <w:r>
-        <w:t xml:space="preserve">core </w:t>
-      </w:r>
-      <w:r>
-        <w:t>API</w:t>
-      </w:r>
-      <w:r>
-        <w:rPr>
-          <w:rFonts w:ascii="Consolas" w:hAnsi="Consolas" w:cs="Consolas"/>
-          <w:sz w:val="24"/>
-          <w:szCs w:val="24"/>
-        </w:rPr>
-        <w:t xml:space="preserve"> </w:t>
-      </w:r>
-    </w:p>
-    <w:p>
-      <w:pPr>
-        <w:autoSpaceDE w:val="0"/>
-        <w:autoSpaceDN w:val="0"/>
-        <w:adjustRightInd w:val="0"/>
-        <w:spacing w:after="0" w:line="240" w:lineRule="auto"/>
-        <w:rPr>
-          <w:rFonts w:ascii="Consolas" w:hAnsi="Consolas" w:cs="Consolas"/>
-          <w:sz w:val="24"/>
-          <w:szCs w:val="24"/>
-        </w:rPr>
-      </w:pPr>
-      <w:r>
-        <w:rPr>
-          <w:rFonts w:ascii="Consolas" w:hAnsi="Consolas" w:cs="Consolas"/>
-          <w:sz w:val="24"/>
-          <w:szCs w:val="24"/>
-          <w:highlight w:val="yellow"/>
-        </w:rPr>
-        <w:t>Font3D</w:t>
-      </w:r>
-      <w:r>
-        <w:rPr>
-          <w:rFonts w:ascii="Consolas" w:hAnsi="Consolas" w:cs="Consolas"/>
-          <w:sz w:val="24"/>
-          <w:szCs w:val="24"/>
-        </w:rPr>
-        <w:t xml:space="preserve">, </w:t>
-      </w:r>
-      <w:proofErr w:type="spellStart"/>
-      <w:r>
-        <w:rPr>
-          <w:rFonts w:ascii="Consolas" w:hAnsi="Consolas" w:cs="Consolas"/>
-          <w:sz w:val="24"/>
-          <w:szCs w:val="24"/>
-          <w:highlight w:val="yellow"/>
-        </w:rPr>
-        <w:t>FontExtrusion</w:t>
-      </w:r>
-      <w:proofErr w:type="spellEnd"/>
-      <w:r>
-        <w:rPr>
-          <w:rFonts w:ascii="Consolas" w:hAnsi="Consolas" w:cs="Consolas"/>
-          <w:sz w:val="24"/>
-          <w:szCs w:val="24"/>
-        </w:rPr>
-        <w:t xml:space="preserve">, </w:t>
-      </w:r>
-      <w:r>
-        <w:rPr>
-          <w:rFonts w:ascii="Consolas" w:hAnsi="Consolas" w:cs="Consolas"/>
-          <w:sz w:val="24"/>
-          <w:szCs w:val="24"/>
-          <w:highlight w:val="yellow"/>
-        </w:rPr>
-        <w:t>Text3D</w:t>
-      </w:r>
-      <w:r>
-        <w:rPr>
-          <w:rFonts w:ascii="Consolas" w:hAnsi="Consolas" w:cs="Consolas"/>
-          <w:sz w:val="24"/>
-          <w:szCs w:val="24"/>
-        </w:rPr>
-        <w:t xml:space="preserve">, </w:t>
-      </w:r>
-      <w:r>
-        <w:rPr>
-          <w:rFonts w:ascii="Consolas" w:hAnsi="Consolas" w:cs="Consolas"/>
-          <w:sz w:val="24"/>
-          <w:szCs w:val="24"/>
-          <w:highlight w:val="yellow"/>
-        </w:rPr>
-        <w:t>Text3DRetained</w:t>
-      </w:r>
-      <w:r>
-        <w:rPr>
-          <w:rFonts w:ascii="Consolas" w:hAnsi="Consolas" w:cs="Consolas"/>
-          <w:sz w:val="24"/>
-          <w:szCs w:val="24"/>
-        </w:rPr>
-        <w:t xml:space="preserve">, </w:t>
-      </w:r>
-      <w:r>
-        <w:rPr>
-          <w:rFonts w:ascii="Consolas" w:hAnsi="Consolas" w:cs="Consolas"/>
-          <w:sz w:val="24"/>
-          <w:szCs w:val="24"/>
-          <w:highlight w:val="yellow"/>
-        </w:rPr>
-        <w:t>Text3DRenderMethod</w:t>
-      </w:r>
-    </w:p>
-    <w:p>
-      <w:pPr>
-        <w:autoSpaceDE w:val="0"/>
-        <w:autoSpaceDN w:val="0"/>
-        <w:adjustRightInd w:val="0"/>
-        <w:spacing w:after="0" w:line="240" w:lineRule="auto"/>
-        <w:rPr>
-          <w:rFonts w:ascii="Consolas" w:hAnsi="Consolas" w:cs="Consolas"/>
-          <w:sz w:val="24"/>
-          <w:szCs w:val="24"/>
-        </w:rPr>
-      </w:pPr>
-      <w:r>
-        <w:rPr>
-          <w:rFonts w:ascii="Consolas" w:hAnsi="Consolas" w:cs="Consolas"/>
-          <w:sz w:val="24"/>
-          <w:szCs w:val="24"/>
-        </w:rPr>
-        <w:t>All of the above are little used and can be done without</w:t>
-      </w:r>
-    </w:p>
-    <w:p>
-      <w:pPr>
-        <w:autoSpaceDE w:val="0"/>
-        <w:autoSpaceDN w:val="0"/>
-        <w:adjustRightInd w:val="0"/>
-        <w:spacing w:after="0" w:line="240" w:lineRule="auto"/>
-        <w:rPr>
-          <w:rFonts w:ascii="Consolas" w:hAnsi="Consolas" w:cs="Consolas"/>
-          <w:sz w:val="24"/>
-          <w:szCs w:val="24"/>
-        </w:rPr>
-      </w:pPr>
-      <w:r>
-        <w:rPr>
-          <w:rFonts w:ascii="Consolas" w:hAnsi="Consolas" w:cs="Consolas"/>
-          <w:sz w:val="24"/>
-          <w:szCs w:val="24"/>
-        </w:rPr>
-        <w:t xml:space="preserve">Text3DRenderMethod is returned by </w:t>
-      </w:r>
-      <w:proofErr w:type="spellStart"/>
-      <w:r>
-        <w:rPr>
-          <w:rFonts w:ascii="Consolas" w:hAnsi="Consolas" w:cs="Consolas"/>
-          <w:sz w:val="24"/>
-          <w:szCs w:val="24"/>
-        </w:rPr>
-        <w:t>MasterControl</w:t>
-      </w:r>
-      <w:proofErr w:type="spellEnd"/>
-    </w:p>
-    <w:p>
-      <w:pPr>
-        <w:autoSpaceDE w:val="0"/>
-        <w:autoSpaceDN w:val="0"/>
-        <w:adjustRightInd w:val="0"/>
-        <w:spacing w:after="0" w:line="240" w:lineRule="auto"/>
-        <w:rPr>
-          <w:rFonts w:ascii="Consolas" w:hAnsi="Consolas" w:cs="Consolas"/>
-          <w:sz w:val="24"/>
-          <w:szCs w:val="24"/>
-        </w:rPr>
-      </w:pPr>
-      <w:r>
-        <w:rPr>
-          <w:rFonts w:ascii="Consolas" w:hAnsi="Consolas" w:cs="Consolas"/>
-          <w:sz w:val="24"/>
-          <w:szCs w:val="24"/>
-        </w:rPr>
-        <w:t>GeometryRetained.GEO_TYPE_TEXT3D</w:t>
-      </w:r>
-      <w:r>
-        <w:rPr>
-          <w:rFonts w:ascii="Consolas" w:hAnsi="Consolas" w:cs="Consolas"/>
-          <w:sz w:val="24"/>
-          <w:szCs w:val="24"/>
-        </w:rPr>
-        <w:t xml:space="preserve"> needs removal and all references sorted out. </w:t>
-      </w:r>
-      <w:proofErr w:type="spellStart"/>
-      <w:r>
-        <w:rPr>
-          <w:rFonts w:ascii="Consolas" w:hAnsi="Consolas" w:cs="Consolas"/>
-          <w:sz w:val="24"/>
-          <w:szCs w:val="24"/>
-        </w:rPr>
-        <w:t>RenderMolecule</w:t>
-      </w:r>
-      <w:proofErr w:type="spellEnd"/>
-      <w:r>
-        <w:rPr>
-          <w:rFonts w:ascii="Consolas" w:hAnsi="Consolas" w:cs="Consolas"/>
-          <w:sz w:val="24"/>
-          <w:szCs w:val="24"/>
-        </w:rPr>
-        <w:t xml:space="preserve"> has lots of text 3d refs, Shape3DRetained</w:t>
-      </w:r>
-    </w:p>
-    <w:p>
-      <w:pPr>
-        <w:autoSpaceDE w:val="0"/>
-        <w:autoSpaceDN w:val="0"/>
-        <w:adjustRightInd w:val="0"/>
-        <w:spacing w:after="0" w:line="240" w:lineRule="auto"/>
-        <w:rPr>
-          <w:rFonts w:ascii="Consolas" w:hAnsi="Consolas" w:cs="Consolas"/>
-          <w:sz w:val="24"/>
-          <w:szCs w:val="24"/>
-        </w:rPr>
-      </w:pPr>
-      <w:r>
-        <w:rPr>
-          <w:rFonts w:ascii="Consolas" w:hAnsi="Consolas" w:cs="Consolas"/>
-          <w:sz w:val="24"/>
-          <w:szCs w:val="24"/>
-        </w:rPr>
-        <w:t xml:space="preserve"> </w:t>
-      </w:r>
-    </w:p>
-    <w:p>
-      <w:pPr>
-        <w:autoSpaceDE w:val="0"/>
-        <w:autoSpaceDN w:val="0"/>
-        <w:adjustRightInd w:val="0"/>
-        <w:spacing w:after="0" w:line="240" w:lineRule="auto"/>
-        <w:rPr>
-          <w:rFonts w:ascii="Consolas" w:hAnsi="Consolas" w:cs="Consolas"/>
-          <w:sz w:val="24"/>
-          <w:szCs w:val="24"/>
-        </w:rPr>
-      </w:pPr>
-      <w:r>
-        <w:rPr>
-          <w:rFonts w:ascii="Consolas" w:hAnsi="Consolas" w:cs="Consolas"/>
-          <w:sz w:val="24"/>
-          <w:szCs w:val="24"/>
-          <w:highlight w:val="yellow"/>
-        </w:rPr>
-        <w:t>J3DGraphics2D</w:t>
-      </w:r>
-      <w:r>
-        <w:rPr>
-          <w:rFonts w:ascii="Consolas" w:hAnsi="Consolas" w:cs="Consolas"/>
-          <w:sz w:val="24"/>
-          <w:szCs w:val="24"/>
-        </w:rPr>
-        <w:t xml:space="preserve">, </w:t>
-      </w:r>
-      <w:r>
-        <w:rPr>
-          <w:rFonts w:ascii="Consolas" w:hAnsi="Consolas" w:cs="Consolas"/>
-          <w:sz w:val="24"/>
-          <w:szCs w:val="24"/>
-          <w:highlight w:val="yellow"/>
-        </w:rPr>
-        <w:t>J3DGraphics2DImpl</w:t>
-      </w:r>
-      <w:r>
-        <w:rPr>
-          <w:rFonts w:ascii="Consolas" w:hAnsi="Consolas" w:cs="Consolas"/>
-          <w:sz w:val="24"/>
-          <w:szCs w:val="24"/>
-        </w:rPr>
-        <w:t xml:space="preserve"> is only used by Canvas2D3D and it can only be obtained from Canvas3D (so if that goes this has to). Instead use of the </w:t>
-      </w:r>
-      <w:proofErr w:type="spellStart"/>
-      <w:r>
-        <w:rPr>
-          <w:rFonts w:ascii="Consolas" w:hAnsi="Consolas" w:cs="Consolas"/>
-          <w:sz w:val="24"/>
-          <w:szCs w:val="24"/>
-        </w:rPr>
-        <w:t>HUDShape</w:t>
-      </w:r>
-      <w:proofErr w:type="spellEnd"/>
-      <w:r>
-        <w:rPr>
-          <w:rFonts w:ascii="Consolas" w:hAnsi="Consolas" w:cs="Consolas"/>
-          <w:sz w:val="24"/>
-          <w:szCs w:val="24"/>
-        </w:rPr>
-        <w:t xml:space="preserve"> will do and an investigation into what NEWT offer might help</w:t>
-      </w:r>
-    </w:p>
-    <w:p>
-      <w:pPr>
-        <w:autoSpaceDE w:val="0"/>
-        <w:autoSpaceDN w:val="0"/>
-        <w:adjustRightInd w:val="0"/>
-        <w:spacing w:after="0" w:line="240" w:lineRule="auto"/>
-        <w:rPr>
-          <w:rFonts w:ascii="Consolas" w:hAnsi="Consolas" w:cs="Consolas"/>
-          <w:sz w:val="24"/>
-          <w:szCs w:val="24"/>
-        </w:rPr>
-      </w:pPr>
-    </w:p>
-    <w:p>
-      <w:pPr>
-        <w:autoSpaceDE w:val="0"/>
-        <w:autoSpaceDN w:val="0"/>
-        <w:adjustRightInd w:val="0"/>
-        <w:spacing w:after="0" w:line="240" w:lineRule="auto"/>
-        <w:rPr>
-          <w:rFonts w:ascii="Consolas" w:hAnsi="Consolas" w:cs="Consolas"/>
-          <w:sz w:val="24"/>
-          <w:szCs w:val="24"/>
-        </w:rPr>
-      </w:pPr>
-      <w:proofErr w:type="spellStart"/>
-      <w:r>
-        <w:rPr>
-          <w:rFonts w:ascii="Consolas" w:hAnsi="Consolas" w:cs="Consolas"/>
-          <w:sz w:val="24"/>
-          <w:szCs w:val="24"/>
-          <w:highlight w:val="yellow"/>
-        </w:rPr>
-        <w:t>WakeUpOnAWTEvent</w:t>
-      </w:r>
-      <w:proofErr w:type="spellEnd"/>
-      <w:r>
-        <w:rPr>
-          <w:rFonts w:ascii="Consolas" w:hAnsi="Consolas" w:cs="Consolas"/>
-          <w:sz w:val="24"/>
-          <w:szCs w:val="24"/>
-        </w:rPr>
-        <w:t xml:space="preserve"> –just deleted</w:t>
-      </w:r>
-    </w:p>
-    <w:p>
-      <w:pPr>
-        <w:autoSpaceDE w:val="0"/>
-        <w:autoSpaceDN w:val="0"/>
-        <w:adjustRightInd w:val="0"/>
-        <w:spacing w:after="0" w:line="240" w:lineRule="auto"/>
-        <w:rPr>
-          <w:rFonts w:ascii="Consolas" w:hAnsi="Consolas" w:cs="Consolas"/>
-          <w:sz w:val="24"/>
-          <w:szCs w:val="24"/>
-        </w:rPr>
-      </w:pPr>
-    </w:p>
-    <w:p>
-      <w:pPr>
-        <w:autoSpaceDE w:val="0"/>
-        <w:autoSpaceDN w:val="0"/>
-        <w:adjustRightInd w:val="0"/>
-        <w:spacing w:after="0" w:line="240" w:lineRule="auto"/>
-        <w:rPr>
-          <w:rFonts w:ascii="Consolas" w:hAnsi="Consolas" w:cs="Consolas"/>
-          <w:sz w:val="24"/>
-          <w:szCs w:val="24"/>
-        </w:rPr>
-      </w:pPr>
-    </w:p>
-    <w:p>
-      <w:pPr>
-        <w:autoSpaceDE w:val="0"/>
-        <w:autoSpaceDN w:val="0"/>
-        <w:adjustRightInd w:val="0"/>
-        <w:spacing w:after="0" w:line="240" w:lineRule="auto"/>
-        <w:rPr>
-          <w:rFonts w:ascii="Consolas" w:hAnsi="Consolas" w:cs="Consolas"/>
-          <w:sz w:val="24"/>
-          <w:szCs w:val="24"/>
-        </w:rPr>
-      </w:pPr>
-      <w:r>
-        <w:rPr>
-          <w:rFonts w:ascii="Consolas" w:hAnsi="Consolas" w:cs="Consolas"/>
-          <w:sz w:val="24"/>
-          <w:szCs w:val="24"/>
-        </w:rPr>
-        <w:t xml:space="preserve">These had a direct knock on with 3DTools </w:t>
-      </w:r>
-      <w:proofErr w:type="spellStart"/>
-      <w:r>
-        <w:rPr>
-          <w:rFonts w:ascii="Consolas" w:hAnsi="Consolas" w:cs="Consolas"/>
-          <w:sz w:val="24"/>
-          <w:szCs w:val="24"/>
-        </w:rPr>
-        <w:t>MyMouseRotator</w:t>
-      </w:r>
-      <w:proofErr w:type="spellEnd"/>
-      <w:r>
-        <w:rPr>
-          <w:rFonts w:ascii="Consolas" w:hAnsi="Consolas" w:cs="Consolas"/>
-          <w:sz w:val="24"/>
-          <w:szCs w:val="24"/>
-        </w:rPr>
-        <w:t xml:space="preserve">, </w:t>
-      </w:r>
-      <w:proofErr w:type="spellStart"/>
-      <w:r>
-        <w:rPr>
-          <w:rFonts w:ascii="Consolas" w:hAnsi="Consolas" w:cs="Consolas"/>
-          <w:sz w:val="24"/>
-          <w:szCs w:val="24"/>
-        </w:rPr>
-        <w:t>SimpleCameraPanel</w:t>
-      </w:r>
-      <w:proofErr w:type="spellEnd"/>
-      <w:r>
-        <w:rPr>
-          <w:rFonts w:ascii="Consolas" w:hAnsi="Consolas" w:cs="Consolas"/>
-          <w:sz w:val="24"/>
-          <w:szCs w:val="24"/>
-        </w:rPr>
-        <w:t xml:space="preserve"> and Canvas2D3D</w:t>
-      </w:r>
-    </w:p>
-    <w:p>
-      <w:pPr>
-        <w:autoSpaceDE w:val="0"/>
-        <w:autoSpaceDN w:val="0"/>
-        <w:adjustRightInd w:val="0"/>
-        <w:spacing w:after="0" w:line="240" w:lineRule="auto"/>
-        <w:rPr>
-          <w:rFonts w:ascii="Consolas" w:hAnsi="Consolas" w:cs="Consolas"/>
-          <w:sz w:val="24"/>
-          <w:szCs w:val="24"/>
-        </w:rPr>
-      </w:pPr>
-    </w:p>
-    <w:p>
-      <w:pPr>
-        <w:autoSpaceDE w:val="0"/>
-        <w:autoSpaceDN w:val="0"/>
-        <w:adjustRightInd w:val="0"/>
-        <w:spacing w:after="0" w:line="240" w:lineRule="auto"/>
-        <w:rPr>
-          <w:rFonts w:ascii="Consolas" w:hAnsi="Consolas" w:cs="Consolas"/>
-          <w:sz w:val="24"/>
-          <w:szCs w:val="24"/>
-        </w:rPr>
-      </w:pPr>
-      <w:proofErr w:type="spellStart"/>
-      <w:r>
-        <w:rPr>
-          <w:rFonts w:ascii="Consolas" w:hAnsi="Consolas" w:cs="Consolas"/>
-          <w:sz w:val="24"/>
-          <w:szCs w:val="24"/>
-          <w:highlight w:val="yellow"/>
-        </w:rPr>
-        <w:t>NoopPipeline</w:t>
-      </w:r>
-      <w:proofErr w:type="spellEnd"/>
-      <w:r>
-        <w:rPr>
-          <w:rFonts w:ascii="Consolas" w:hAnsi="Consolas" w:cs="Consolas"/>
-          <w:sz w:val="24"/>
-          <w:szCs w:val="24"/>
-        </w:rPr>
-        <w:t xml:space="preserve"> – just deleted (along with the </w:t>
-      </w:r>
-      <w:proofErr w:type="spellStart"/>
-      <w:r>
-        <w:rPr>
-          <w:rFonts w:ascii="Consolas" w:hAnsi="Consolas" w:cs="Consolas"/>
-          <w:sz w:val="24"/>
-          <w:szCs w:val="24"/>
-        </w:rPr>
-        <w:t>surfacedraw</w:t>
-      </w:r>
-      <w:proofErr w:type="spellEnd"/>
-      <w:r>
-        <w:rPr>
-          <w:rFonts w:ascii="Consolas" w:hAnsi="Consolas" w:cs="Consolas"/>
-          <w:sz w:val="24"/>
-          <w:szCs w:val="24"/>
-        </w:rPr>
-        <w:t xml:space="preserve"> class)</w:t>
-      </w:r>
-    </w:p>
-    <w:p>
-      <w:pPr>
-        <w:autoSpaceDE w:val="0"/>
-        <w:autoSpaceDN w:val="0"/>
-        <w:adjustRightInd w:val="0"/>
-        <w:spacing w:after="0" w:line="240" w:lineRule="auto"/>
-        <w:rPr>
-          <w:rFonts w:ascii="Consolas" w:hAnsi="Consolas" w:cs="Consolas"/>
-          <w:sz w:val="24"/>
-          <w:szCs w:val="24"/>
-        </w:rPr>
-      </w:pPr>
-    </w:p>
-    <w:p>
-      <w:pPr>
-        <w:autoSpaceDE w:val="0"/>
-        <w:autoSpaceDN w:val="0"/>
-        <w:adjustRightInd w:val="0"/>
-        <w:spacing w:after="0" w:line="240" w:lineRule="auto"/>
-        <w:rPr>
-          <w:rFonts w:ascii="Consolas" w:hAnsi="Consolas" w:cs="Consolas"/>
-          <w:sz w:val="24"/>
-          <w:szCs w:val="24"/>
-        </w:rPr>
-      </w:pPr>
-    </w:p>
-    <w:p>
-      <w:pPr>
-        <w:autoSpaceDE w:val="0"/>
-        <w:autoSpaceDN w:val="0"/>
-        <w:adjustRightInd w:val="0"/>
-        <w:spacing w:after="0" w:line="240" w:lineRule="auto"/>
-        <w:rPr>
-          <w:rFonts w:ascii="Consolas" w:hAnsi="Consolas" w:cs="Consolas"/>
-          <w:sz w:val="24"/>
-          <w:szCs w:val="24"/>
-        </w:rPr>
-      </w:pPr>
-      <w:r>
-        <w:rPr>
-          <w:rFonts w:ascii="Consolas" w:hAnsi="Consolas" w:cs="Consolas"/>
-          <w:sz w:val="24"/>
-          <w:szCs w:val="24"/>
-          <w:highlight w:val="yellow"/>
-        </w:rPr>
-        <w:t>GraphicsContext3D</w:t>
-      </w:r>
-    </w:p>
-    <w:p>
-      <w:pPr>
-        <w:autoSpaceDE w:val="0"/>
-        <w:autoSpaceDN w:val="0"/>
-        <w:adjustRightInd w:val="0"/>
-        <w:spacing w:after="0" w:line="240" w:lineRule="auto"/>
-        <w:rPr>
-          <w:rFonts w:ascii="Consolas" w:hAnsi="Consolas" w:cs="Consolas"/>
-          <w:sz w:val="24"/>
-          <w:szCs w:val="24"/>
-        </w:rPr>
-      </w:pPr>
-      <w:r>
-        <w:rPr>
-          <w:rFonts w:ascii="Consolas" w:hAnsi="Consolas" w:cs="Consolas"/>
           <w:color w:val="3F5FBF"/>
           <w:sz w:val="24"/>
           <w:szCs w:val="24"/>
         </w:rPr>
-        <w:t>A GraphicsContext3D object is used for immediate mode rendering into</w:t>
-      </w:r>
-    </w:p>
-    <w:p>
-      <w:pPr>
-        <w:autoSpaceDE w:val="0"/>
-        <w:autoSpaceDN w:val="0"/>
-        <w:adjustRightInd w:val="0"/>
-        <w:spacing w:after="0" w:line="240" w:lineRule="auto"/>
-        <w:rPr>
-          <w:rFonts w:ascii="Consolas" w:hAnsi="Consolas" w:cs="Consolas"/>
-          <w:sz w:val="24"/>
-          <w:szCs w:val="24"/>
-        </w:rPr>
-      </w:pPr>
-      <w:r>
-        <w:rPr>
-          <w:rFonts w:ascii="Consolas" w:hAnsi="Consolas" w:cs="Consolas"/>
-          <w:color w:val="3F5FBF"/>
-          <w:sz w:val="24"/>
-          <w:szCs w:val="24"/>
-        </w:rPr>
-        <w:t xml:space="preserve"> * </w:t>
-      </w:r>
-      <w:proofErr w:type="gramStart"/>
-      <w:r>
-        <w:rPr>
-          <w:rFonts w:ascii="Consolas" w:hAnsi="Consolas" w:cs="Consolas"/>
-          <w:color w:val="3F5FBF"/>
-          <w:sz w:val="24"/>
-          <w:szCs w:val="24"/>
-        </w:rPr>
-        <w:t>a</w:t>
-      </w:r>
-      <w:proofErr w:type="gramEnd"/>
-      <w:r>
-        <w:rPr>
-          <w:rFonts w:ascii="Consolas" w:hAnsi="Consolas" w:cs="Consolas"/>
-          <w:color w:val="3F5FBF"/>
-          <w:sz w:val="24"/>
-          <w:szCs w:val="24"/>
-        </w:rPr>
         <w:t xml:space="preserve"> 3D canvas</w:t>
       </w:r>
     </w:p>
@@ -7685,7 +8517,7 @@
           <w:szCs w:val="24"/>
         </w:rPr>
       </w:pPr>
-      <w:hyperlink r:id="rId6" w:history="1">
+      <w:hyperlink r:id="rId7" w:history="1">
         <w:r>
           <w:rPr>
             <w:rStyle w:val="Hyperlink"/>
@@ -8095,6 +8927,127 @@
     </w:sectPr>
   </w:body>
 </w:document>
+</file>
+
+<file path=word/numbering.xml><?xml version="1.0" encoding="utf-8"?>
+<w:numbering xmlns:wpc="http://schemas.microsoft.com/office/word/2010/wordprocessingCanvas" xmlns:mc="http://schemas.openxmlformats.org/markup-compatibility/2006" xmlns:o="urn:schemas-microsoft-com:office:office" xmlns:r="http://schemas.openxmlformats.org/officeDocument/2006/relationships" xmlns:m="http://schemas.openxmlformats.org/officeDocument/2006/math" xmlns:v="urn:schemas-microsoft-com:vml" xmlns:wp14="http://schemas.microsoft.com/office/word/2010/wordprocessingDrawing" xmlns:wp="http://schemas.openxmlformats.org/drawingml/2006/wordprocessingDrawing" xmlns:w10="urn:schemas-microsoft-com:office:word" xmlns:w="http://schemas.openxmlformats.org/wordprocessingml/2006/main" xmlns:w14="http://schemas.microsoft.com/office/word/2010/wordml" xmlns:wpg="http://schemas.microsoft.com/office/word/2010/wordprocessingGroup" xmlns:wpi="http://schemas.microsoft.com/office/word/2010/wordprocessingInk" xmlns:wne="http://schemas.microsoft.com/office/word/2006/wordml" xmlns:wps="http://schemas.microsoft.com/office/word/2010/wordprocessingShape" mc:Ignorable="w14 wp14">
+  <w:abstractNum w:abstractNumId="0">
+    <w:nsid w:val="43F711D4"/>
+    <w:multiLevelType w:val="hybridMultilevel"/>
+    <w:tmpl w:val="509CF2CA"/>
+    <w:lvl w:ilvl="0" w:tplc="14090001">
+      <w:start w:val="1"/>
+      <w:numFmt w:val="bullet"/>
+      <w:lvlText w:val=""/>
+      <w:lvlJc w:val="left"/>
+      <w:pPr>
+        <w:ind w:left="720" w:hanging="360"/>
+      </w:pPr>
+      <w:rPr>
+        <w:rFonts w:ascii="Symbol" w:hAnsi="Symbol" w:hint="default"/>
+      </w:rPr>
+    </w:lvl>
+    <w:lvl w:ilvl="1" w:tplc="14090003" w:tentative="1">
+      <w:start w:val="1"/>
+      <w:numFmt w:val="bullet"/>
+      <w:lvlText w:val="o"/>
+      <w:lvlJc w:val="left"/>
+      <w:pPr>
+        <w:ind w:left="1440" w:hanging="360"/>
+      </w:pPr>
+      <w:rPr>
+        <w:rFonts w:ascii="Courier New" w:hAnsi="Courier New" w:cs="Courier New" w:hint="default"/>
+      </w:rPr>
+    </w:lvl>
+    <w:lvl w:ilvl="2" w:tplc="14090005" w:tentative="1">
+      <w:start w:val="1"/>
+      <w:numFmt w:val="bullet"/>
+      <w:lvlText w:val=""/>
+      <w:lvlJc w:val="left"/>
+      <w:pPr>
+        <w:ind w:left="2160" w:hanging="360"/>
+      </w:pPr>
+      <w:rPr>
+        <w:rFonts w:ascii="Wingdings" w:hAnsi="Wingdings" w:hint="default"/>
+      </w:rPr>
+    </w:lvl>
+    <w:lvl w:ilvl="3" w:tplc="14090001" w:tentative="1">
+      <w:start w:val="1"/>
+      <w:numFmt w:val="bullet"/>
+      <w:lvlText w:val=""/>
+      <w:lvlJc w:val="left"/>
+      <w:pPr>
+        <w:ind w:left="2880" w:hanging="360"/>
+      </w:pPr>
+      <w:rPr>
+        <w:rFonts w:ascii="Symbol" w:hAnsi="Symbol" w:hint="default"/>
+      </w:rPr>
+    </w:lvl>
+    <w:lvl w:ilvl="4" w:tplc="14090003" w:tentative="1">
+      <w:start w:val="1"/>
+      <w:numFmt w:val="bullet"/>
+      <w:lvlText w:val="o"/>
+      <w:lvlJc w:val="left"/>
+      <w:pPr>
+        <w:ind w:left="3600" w:hanging="360"/>
+      </w:pPr>
+      <w:rPr>
+        <w:rFonts w:ascii="Courier New" w:hAnsi="Courier New" w:cs="Courier New" w:hint="default"/>
+      </w:rPr>
+    </w:lvl>
+    <w:lvl w:ilvl="5" w:tplc="14090005" w:tentative="1">
+      <w:start w:val="1"/>
+      <w:numFmt w:val="bullet"/>
+      <w:lvlText w:val=""/>
+      <w:lvlJc w:val="left"/>
+      <w:pPr>
+        <w:ind w:left="4320" w:hanging="360"/>
+      </w:pPr>
+      <w:rPr>
+        <w:rFonts w:ascii="Wingdings" w:hAnsi="Wingdings" w:hint="default"/>
+      </w:rPr>
+    </w:lvl>
+    <w:lvl w:ilvl="6" w:tplc="14090001" w:tentative="1">
+      <w:start w:val="1"/>
+      <w:numFmt w:val="bullet"/>
+      <w:lvlText w:val=""/>
+      <w:lvlJc w:val="left"/>
+      <w:pPr>
+        <w:ind w:left="5040" w:hanging="360"/>
+      </w:pPr>
+      <w:rPr>
+        <w:rFonts w:ascii="Symbol" w:hAnsi="Symbol" w:hint="default"/>
+      </w:rPr>
+    </w:lvl>
+    <w:lvl w:ilvl="7" w:tplc="14090003" w:tentative="1">
+      <w:start w:val="1"/>
+      <w:numFmt w:val="bullet"/>
+      <w:lvlText w:val="o"/>
+      <w:lvlJc w:val="left"/>
+      <w:pPr>
+        <w:ind w:left="5760" w:hanging="360"/>
+      </w:pPr>
+      <w:rPr>
+        <w:rFonts w:ascii="Courier New" w:hAnsi="Courier New" w:cs="Courier New" w:hint="default"/>
+      </w:rPr>
+    </w:lvl>
+    <w:lvl w:ilvl="8" w:tplc="14090005" w:tentative="1">
+      <w:start w:val="1"/>
+      <w:numFmt w:val="bullet"/>
+      <w:lvlText w:val=""/>
+      <w:lvlJc w:val="left"/>
+      <w:pPr>
+        <w:ind w:left="6480" w:hanging="360"/>
+      </w:pPr>
+      <w:rPr>
+        <w:rFonts w:ascii="Wingdings" w:hAnsi="Wingdings" w:hint="default"/>
+      </w:rPr>
+    </w:lvl>
+  </w:abstractNum>
+  <w:num w:numId="1">
+    <w:abstractNumId w:val="0"/>
+  </w:num>
+</w:numbering>
 </file>
 
 <file path=word/styles.xml><?xml version="1.0" encoding="utf-8"?>
@@ -8442,6 +9395,17 @@
       <w:color w:val="4F81BD" w:themeColor="accent1"/>
     </w:rPr>
   </w:style>
+  <w:style w:type="paragraph" w:styleId="ListParagraph">
+    <w:name w:val="List Paragraph"/>
+    <w:basedOn w:val="Normal"/>
+    <w:uiPriority w:val="34"/>
+    <w:qFormat/>
+    <w:rsid w:val="005070F1"/>
+    <w:pPr>
+      <w:ind w:left="720"/>
+      <w:contextualSpacing/>
+    </w:pPr>
+  </w:style>
 </w:styles>
 </file>
 
@@ -8790,6 +9754,17 @@
       <w:color w:val="4F81BD" w:themeColor="accent1"/>
     </w:rPr>
   </w:style>
+  <w:style w:type="paragraph" w:styleId="ListParagraph">
+    <w:name w:val="List Paragraph"/>
+    <w:basedOn w:val="Normal"/>
+    <w:uiPriority w:val="34"/>
+    <w:qFormat/>
+    <w:rsid w:val="005070F1"/>
+    <w:pPr>
+      <w:ind w:left="720"/>
+      <w:contextualSpacing/>
+    </w:pPr>
+  </w:style>
 </w:styles>
 </file>
 

</xml_diff>

<commit_message>
better ELEMENT_ARRAY index passing and the first steps of attribute vertex passing, everythings works now
</commit_message>
<xml_diff>
--- a/docs/Androidification.docx
+++ b/docs/Androidification.docx
@@ -3075,25 +3075,7 @@
         <w:t xml:space="preserve"> must be on</w:t>
       </w:r>
       <w:r>
-        <w:t xml:space="preserve"> </w:t>
-      </w:r>
-      <w:r>
-        <w:t>GL_SAMPLE_ALPHA_TO_COVERAGE</w:t>
-      </w:r>
-      <w:r>
-        <w:t xml:space="preserve"> </w:t>
-      </w:r>
-      <w:r>
-        <w:t xml:space="preserve">  </w:t>
-      </w:r>
-      <w:r>
-        <w:t xml:space="preserve">and </w:t>
-      </w:r>
-      <w:r>
-        <w:t>GL_SAMPLE_COVERAGE</w:t>
-      </w:r>
-      <w:r>
-        <w:t xml:space="preserve"> can be enabled under ES2</w:t>
+        <w:t xml:space="preserve"> GL_SAMPLE_ALPHA_TO_COVERAGE   and GL_SAMPLE_COVERAGE can be enabled under ES2</w:t>
       </w:r>
     </w:p>
     <w:p>
@@ -4296,6 +4278,41 @@
         <w:adjustRightInd w:val="0"/>
         <w:spacing w:after="0" w:line="240" w:lineRule="auto"/>
       </w:pPr>
+      <w:r>
+        <w:t xml:space="preserve">All double primitive </w:t>
+      </w:r>
+      <w:proofErr w:type="spellStart"/>
+      <w:r>
+        <w:t>geometrydata</w:t>
+      </w:r>
+      <w:proofErr w:type="spellEnd"/>
+      <w:r>
+        <w:t xml:space="preserve"> unsupported for now</w:t>
+      </w:r>
+    </w:p>
+    <w:p>
+      <w:pPr>
+        <w:pStyle w:val="ListParagraph"/>
+        <w:numPr>
+          <w:ilvl w:val="0"/>
+          <w:numId w:val="1"/>
+        </w:numPr>
+        <w:autoSpaceDE w:val="0"/>
+        <w:autoSpaceDN w:val="0"/>
+        <w:adjustRightInd w:val="0"/>
+        <w:spacing w:after="0" w:line="240" w:lineRule="auto"/>
+      </w:pPr>
+      <w:r>
+        <w:t xml:space="preserve">Byte </w:t>
+      </w:r>
+      <w:proofErr w:type="spellStart"/>
+      <w:r>
+        <w:t>colors</w:t>
+      </w:r>
+      <w:proofErr w:type="spellEnd"/>
+      <w:r>
+        <w:t xml:space="preserve"> disabled for now (though I in fact want them back in)</w:t>
+      </w:r>
     </w:p>
     <w:p/>
     <w:p>
@@ -6283,6 +6300,272 @@
         <w:tab/>
       </w:r>
       <w:proofErr w:type="spellStart"/>
+      <w:r>
+        <w:rPr>
+          <w:rFonts w:ascii="Consolas" w:hAnsi="Consolas" w:cs="Consolas"/>
+          <w:sz w:val="24"/>
+          <w:szCs w:val="24"/>
+        </w:rPr>
+        <w:t>createQueryContext</w:t>
+      </w:r>
+      <w:proofErr w:type="spellEnd"/>
+      <w:r>
+        <w:rPr>
+          <w:rFonts w:ascii="Consolas" w:hAnsi="Consolas" w:cs="Consolas"/>
+          <w:sz w:val="24"/>
+          <w:szCs w:val="24"/>
+        </w:rPr>
+        <w:t xml:space="preserve"> methods does crazy </w:t>
+      </w:r>
+      <w:proofErr w:type="spellStart"/>
+      <w:r>
+        <w:rPr>
+          <w:rFonts w:ascii="Consolas" w:hAnsi="Consolas" w:cs="Consolas"/>
+          <w:color w:val="000000"/>
+          <w:sz w:val="24"/>
+          <w:szCs w:val="24"/>
+          <w:u w:val="single"/>
+        </w:rPr>
+        <w:t>awt</w:t>
+      </w:r>
+      <w:proofErr w:type="spellEnd"/>
+      <w:r>
+        <w:rPr>
+          <w:rFonts w:ascii="Consolas" w:hAnsi="Consolas" w:cs="Consolas"/>
+          <w:sz w:val="24"/>
+          <w:szCs w:val="24"/>
+        </w:rPr>
+        <w:t xml:space="preserve"> type crap</w:t>
+      </w:r>
+    </w:p>
+    <w:p>
+      <w:pPr>
+        <w:autoSpaceDE w:val="0"/>
+        <w:autoSpaceDN w:val="0"/>
+        <w:adjustRightInd w:val="0"/>
+        <w:spacing w:after="0" w:line="240" w:lineRule="auto"/>
+        <w:rPr>
+          <w:rFonts w:ascii="Consolas" w:hAnsi="Consolas" w:cs="Consolas"/>
+          <w:sz w:val="24"/>
+          <w:szCs w:val="24"/>
+        </w:rPr>
+      </w:pPr>
+      <w:r>
+        <w:rPr>
+          <w:rFonts w:ascii="Consolas" w:hAnsi="Consolas" w:cs="Consolas"/>
+          <w:sz w:val="24"/>
+          <w:szCs w:val="24"/>
+        </w:rPr>
+        <w:tab/>
+      </w:r>
+      <w:proofErr w:type="spellStart"/>
+      <w:r>
+        <w:rPr>
+          <w:rFonts w:ascii="Consolas" w:hAnsi="Consolas" w:cs="Consolas"/>
+          <w:sz w:val="24"/>
+          <w:szCs w:val="24"/>
+        </w:rPr>
+        <w:t>getBestConfiguration</w:t>
+      </w:r>
+      <w:proofErr w:type="spellEnd"/>
+      <w:r>
+        <w:rPr>
+          <w:rFonts w:ascii="Consolas" w:hAnsi="Consolas" w:cs="Consolas"/>
+          <w:sz w:val="24"/>
+          <w:szCs w:val="24"/>
+        </w:rPr>
+        <w:t xml:space="preserve"> also does </w:t>
+      </w:r>
+      <w:proofErr w:type="spellStart"/>
+      <w:r>
+        <w:rPr>
+          <w:rFonts w:ascii="Consolas" w:hAnsi="Consolas" w:cs="Consolas"/>
+          <w:color w:val="000000"/>
+          <w:sz w:val="24"/>
+          <w:szCs w:val="24"/>
+          <w:u w:val="single"/>
+        </w:rPr>
+        <w:t>canvasy</w:t>
+      </w:r>
+      <w:proofErr w:type="spellEnd"/>
+      <w:r>
+        <w:rPr>
+          <w:rFonts w:ascii="Consolas" w:hAnsi="Consolas" w:cs="Consolas"/>
+          <w:sz w:val="24"/>
+          <w:szCs w:val="24"/>
+        </w:rPr>
+        <w:t xml:space="preserve"> stuff</w:t>
+      </w:r>
+    </w:p>
+    <w:p>
+      <w:pPr>
+        <w:autoSpaceDE w:val="0"/>
+        <w:autoSpaceDN w:val="0"/>
+        <w:adjustRightInd w:val="0"/>
+        <w:spacing w:after="0" w:line="240" w:lineRule="auto"/>
+        <w:rPr>
+          <w:rFonts w:ascii="Consolas" w:hAnsi="Consolas" w:cs="Consolas"/>
+          <w:sz w:val="24"/>
+          <w:szCs w:val="24"/>
+        </w:rPr>
+      </w:pPr>
+      <w:r>
+        <w:rPr>
+          <w:rFonts w:ascii="Consolas" w:hAnsi="Consolas" w:cs="Consolas"/>
+          <w:sz w:val="24"/>
+          <w:szCs w:val="24"/>
+        </w:rPr>
+        <w:tab/>
+      </w:r>
+      <w:proofErr w:type="spellStart"/>
+      <w:r>
+        <w:rPr>
+          <w:rFonts w:ascii="Consolas" w:hAnsi="Consolas" w:cs="Consolas"/>
+          <w:sz w:val="24"/>
+          <w:szCs w:val="24"/>
+        </w:rPr>
+        <w:t>QueryCanvas</w:t>
+      </w:r>
+      <w:proofErr w:type="spellEnd"/>
+      <w:r>
+        <w:rPr>
+          <w:rFonts w:ascii="Consolas" w:hAnsi="Consolas" w:cs="Consolas"/>
+          <w:sz w:val="24"/>
+          <w:szCs w:val="24"/>
+        </w:rPr>
+        <w:t xml:space="preserve"> sub class does lots of madness</w:t>
+      </w:r>
+    </w:p>
+    <w:p>
+      <w:pPr>
+        <w:autoSpaceDE w:val="0"/>
+        <w:autoSpaceDN w:val="0"/>
+        <w:adjustRightInd w:val="0"/>
+        <w:spacing w:after="0" w:line="240" w:lineRule="auto"/>
+        <w:rPr>
+          <w:rFonts w:ascii="Consolas" w:hAnsi="Consolas" w:cs="Consolas"/>
+          <w:sz w:val="24"/>
+          <w:szCs w:val="24"/>
+        </w:rPr>
+      </w:pPr>
+    </w:p>
+    <w:p>
+      <w:pPr>
+        <w:autoSpaceDE w:val="0"/>
+        <w:autoSpaceDN w:val="0"/>
+        <w:adjustRightInd w:val="0"/>
+        <w:spacing w:after="0" w:line="240" w:lineRule="auto"/>
+        <w:rPr>
+          <w:rFonts w:ascii="Consolas" w:hAnsi="Consolas" w:cs="Consolas"/>
+          <w:sz w:val="24"/>
+          <w:szCs w:val="24"/>
+        </w:rPr>
+      </w:pPr>
+      <w:r>
+        <w:rPr>
+          <w:rFonts w:ascii="Consolas" w:hAnsi="Consolas" w:cs="Consolas"/>
+          <w:sz w:val="24"/>
+          <w:szCs w:val="24"/>
+        </w:rPr>
+        <w:t>Renderer</w:t>
+      </w:r>
+    </w:p>
+    <w:p>
+      <w:pPr>
+        <w:autoSpaceDE w:val="0"/>
+        <w:autoSpaceDN w:val="0"/>
+        <w:adjustRightInd w:val="0"/>
+        <w:spacing w:after="0" w:line="240" w:lineRule="auto"/>
+        <w:rPr>
+          <w:rFonts w:ascii="Consolas" w:hAnsi="Consolas" w:cs="Consolas"/>
+          <w:sz w:val="24"/>
+          <w:szCs w:val="24"/>
+        </w:rPr>
+      </w:pPr>
+    </w:p>
+    <w:p>
+      <w:pPr>
+        <w:autoSpaceDE w:val="0"/>
+        <w:autoSpaceDN w:val="0"/>
+        <w:adjustRightInd w:val="0"/>
+        <w:spacing w:after="0" w:line="240" w:lineRule="auto"/>
+        <w:rPr>
+          <w:rFonts w:ascii="Consolas" w:hAnsi="Consolas" w:cs="Consolas"/>
+          <w:sz w:val="24"/>
+          <w:szCs w:val="24"/>
+        </w:rPr>
+      </w:pPr>
+      <w:r>
+        <w:rPr>
+          <w:rFonts w:ascii="Consolas" w:hAnsi="Consolas" w:cs="Consolas"/>
+          <w:sz w:val="24"/>
+          <w:szCs w:val="24"/>
+        </w:rPr>
+        <w:t>View</w:t>
+      </w:r>
+    </w:p>
+    <w:p>
+      <w:pPr>
+        <w:autoSpaceDE w:val="0"/>
+        <w:autoSpaceDN w:val="0"/>
+        <w:adjustRightInd w:val="0"/>
+        <w:spacing w:after="0" w:line="240" w:lineRule="auto"/>
+        <w:rPr>
+          <w:rFonts w:ascii="Consolas" w:hAnsi="Consolas" w:cs="Consolas"/>
+          <w:sz w:val="24"/>
+          <w:szCs w:val="24"/>
+        </w:rPr>
+      </w:pPr>
+    </w:p>
+    <w:p>
+      <w:pPr>
+        <w:autoSpaceDE w:val="0"/>
+        <w:autoSpaceDN w:val="0"/>
+        <w:adjustRightInd w:val="0"/>
+        <w:spacing w:after="0" w:line="240" w:lineRule="auto"/>
+        <w:rPr>
+          <w:rFonts w:ascii="Consolas" w:hAnsi="Consolas" w:cs="Consolas"/>
+          <w:sz w:val="24"/>
+          <w:szCs w:val="24"/>
+        </w:rPr>
+      </w:pPr>
+      <w:proofErr w:type="spellStart"/>
+      <w:r>
+        <w:rPr>
+          <w:rFonts w:ascii="Consolas" w:hAnsi="Consolas" w:cs="Consolas"/>
+          <w:sz w:val="24"/>
+          <w:szCs w:val="24"/>
+        </w:rPr>
+        <w:t>MasterControl</w:t>
+      </w:r>
+      <w:proofErr w:type="spellEnd"/>
+    </w:p>
+    <w:p>
+      <w:pPr>
+        <w:autoSpaceDE w:val="0"/>
+        <w:autoSpaceDN w:val="0"/>
+        <w:adjustRightInd w:val="0"/>
+        <w:spacing w:after="0" w:line="240" w:lineRule="auto"/>
+        <w:rPr>
+          <w:rFonts w:ascii="Consolas" w:hAnsi="Consolas" w:cs="Consolas"/>
+          <w:sz w:val="24"/>
+          <w:szCs w:val="24"/>
+        </w:rPr>
+      </w:pPr>
+    </w:p>
+    <w:p>
+      <w:pPr>
+        <w:autoSpaceDE w:val="0"/>
+        <w:autoSpaceDN w:val="0"/>
+        <w:adjustRightInd w:val="0"/>
+        <w:spacing w:after="0" w:line="240" w:lineRule="auto"/>
+        <w:rPr>
+          <w:rFonts w:ascii="Consolas" w:hAnsi="Consolas" w:cs="Consolas"/>
+          <w:sz w:val="24"/>
+          <w:szCs w:val="24"/>
+        </w:rPr>
+      </w:pPr>
+      <w:proofErr w:type="spellStart"/>
       <w:proofErr w:type="gramStart"/>
       <w:r>
         <w:rPr>
@@ -6290,76 +6573,27 @@
           <w:sz w:val="24"/>
           <w:szCs w:val="24"/>
         </w:rPr>
-        <w:t>createQueryContext</w:t>
-      </w:r>
-      <w:proofErr w:type="spellEnd"/>
+        <w:t>JoglPipeline</w:t>
+      </w:r>
+      <w:proofErr w:type="spellEnd"/>
+      <w:r>
+        <w:rPr>
+          <w:rFonts w:ascii="Consolas" w:hAnsi="Consolas" w:cs="Consolas"/>
+          <w:sz w:val="24"/>
+          <w:szCs w:val="24"/>
+        </w:rPr>
+        <w:t>.</w:t>
+      </w:r>
       <w:proofErr w:type="gramEnd"/>
       <w:r>
         <w:rPr>
           <w:rFonts w:ascii="Consolas" w:hAnsi="Consolas" w:cs="Consolas"/>
-          <w:sz w:val="24"/>
-          <w:szCs w:val="24"/>
-        </w:rPr>
-        <w:t xml:space="preserve"> methods does crazy </w:t>
-      </w:r>
-      <w:proofErr w:type="spellStart"/>
-      <w:r>
-        <w:rPr>
-          <w:rFonts w:ascii="Consolas" w:hAnsi="Consolas" w:cs="Consolas"/>
           <w:color w:val="000000"/>
           <w:sz w:val="24"/>
           <w:szCs w:val="24"/>
-          <w:u w:val="single"/>
-        </w:rPr>
-        <w:t>awt</w:t>
-      </w:r>
-      <w:proofErr w:type="spellEnd"/>
-      <w:r>
-        <w:rPr>
-          <w:rFonts w:ascii="Consolas" w:hAnsi="Consolas" w:cs="Consolas"/>
-          <w:sz w:val="24"/>
-          <w:szCs w:val="24"/>
-        </w:rPr>
-        <w:t xml:space="preserve"> type crap</w:t>
-      </w:r>
-    </w:p>
-    <w:p>
-      <w:pPr>
-        <w:autoSpaceDE w:val="0"/>
-        <w:autoSpaceDN w:val="0"/>
-        <w:adjustRightInd w:val="0"/>
-        <w:spacing w:after="0" w:line="240" w:lineRule="auto"/>
-        <w:rPr>
-          <w:rFonts w:ascii="Consolas" w:hAnsi="Consolas" w:cs="Consolas"/>
-          <w:sz w:val="24"/>
-          <w:szCs w:val="24"/>
-        </w:rPr>
-      </w:pPr>
-      <w:r>
-        <w:rPr>
-          <w:rFonts w:ascii="Consolas" w:hAnsi="Consolas" w:cs="Consolas"/>
-          <w:sz w:val="24"/>
-          <w:szCs w:val="24"/>
-        </w:rPr>
-        <w:tab/>
-      </w:r>
-      <w:proofErr w:type="spellStart"/>
-      <w:r>
-        <w:rPr>
-          <w:rFonts w:ascii="Consolas" w:hAnsi="Consolas" w:cs="Consolas"/>
-          <w:sz w:val="24"/>
-          <w:szCs w:val="24"/>
-        </w:rPr>
-        <w:t>getBestConfiguration</w:t>
-      </w:r>
-      <w:proofErr w:type="spellEnd"/>
-      <w:r>
-        <w:rPr>
-          <w:rFonts w:ascii="Consolas" w:hAnsi="Consolas" w:cs="Consolas"/>
-          <w:sz w:val="24"/>
-          <w:szCs w:val="24"/>
-        </w:rPr>
-        <w:t xml:space="preserve"> also does </w:t>
+          <w:highlight w:val="lightGray"/>
+        </w:rPr>
+        <w:t xml:space="preserve"> </w:t>
       </w:r>
       <w:proofErr w:type="spellStart"/>
       <w:r>
@@ -6368,152 +6602,1477 @@
           <w:color w:val="000000"/>
           <w:sz w:val="24"/>
           <w:szCs w:val="24"/>
-          <w:u w:val="single"/>
-        </w:rPr>
-        <w:t>canvasy</w:t>
-      </w:r>
-      <w:proofErr w:type="spellEnd"/>
-      <w:r>
-        <w:rPr>
-          <w:rFonts w:ascii="Consolas" w:hAnsi="Consolas" w:cs="Consolas"/>
-          <w:sz w:val="24"/>
-          <w:szCs w:val="24"/>
-        </w:rPr>
-        <w:t xml:space="preserve"> stuff</w:t>
-      </w:r>
-    </w:p>
-    <w:p>
-      <w:pPr>
-        <w:autoSpaceDE w:val="0"/>
-        <w:autoSpaceDN w:val="0"/>
-        <w:adjustRightInd w:val="0"/>
-        <w:spacing w:after="0" w:line="240" w:lineRule="auto"/>
-        <w:rPr>
-          <w:rFonts w:ascii="Consolas" w:hAnsi="Consolas" w:cs="Consolas"/>
-          <w:sz w:val="24"/>
-          <w:szCs w:val="24"/>
-        </w:rPr>
-      </w:pPr>
-      <w:r>
-        <w:rPr>
-          <w:rFonts w:ascii="Consolas" w:hAnsi="Consolas" w:cs="Consolas"/>
-          <w:sz w:val="24"/>
-          <w:szCs w:val="24"/>
-        </w:rPr>
-        <w:tab/>
-      </w:r>
-      <w:proofErr w:type="spellStart"/>
-      <w:r>
-        <w:rPr>
-          <w:rFonts w:ascii="Consolas" w:hAnsi="Consolas" w:cs="Consolas"/>
-          <w:sz w:val="24"/>
-          <w:szCs w:val="24"/>
-        </w:rPr>
-        <w:t>QueryCanvas</w:t>
-      </w:r>
-      <w:proofErr w:type="spellEnd"/>
-      <w:r>
-        <w:rPr>
-          <w:rFonts w:ascii="Consolas" w:hAnsi="Consolas" w:cs="Consolas"/>
-          <w:sz w:val="24"/>
-          <w:szCs w:val="24"/>
-        </w:rPr>
-        <w:t xml:space="preserve"> sub class does lots of madness</w:t>
-      </w:r>
-    </w:p>
-    <w:p>
-      <w:pPr>
-        <w:autoSpaceDE w:val="0"/>
-        <w:autoSpaceDN w:val="0"/>
-        <w:adjustRightInd w:val="0"/>
-        <w:spacing w:after="0" w:line="240" w:lineRule="auto"/>
-        <w:rPr>
-          <w:rFonts w:ascii="Consolas" w:hAnsi="Consolas" w:cs="Consolas"/>
-          <w:sz w:val="24"/>
-          <w:szCs w:val="24"/>
-        </w:rPr>
-      </w:pPr>
-    </w:p>
-    <w:p>
-      <w:pPr>
-        <w:autoSpaceDE w:val="0"/>
-        <w:autoSpaceDN w:val="0"/>
-        <w:adjustRightInd w:val="0"/>
-        <w:spacing w:after="0" w:line="240" w:lineRule="auto"/>
-        <w:rPr>
-          <w:rFonts w:ascii="Consolas" w:hAnsi="Consolas" w:cs="Consolas"/>
-          <w:sz w:val="24"/>
-          <w:szCs w:val="24"/>
-        </w:rPr>
-      </w:pPr>
-      <w:r>
-        <w:rPr>
-          <w:rFonts w:ascii="Consolas" w:hAnsi="Consolas" w:cs="Consolas"/>
-          <w:sz w:val="24"/>
-          <w:szCs w:val="24"/>
-        </w:rPr>
-        <w:t>Renderer</w:t>
-      </w:r>
-    </w:p>
-    <w:p>
-      <w:pPr>
-        <w:autoSpaceDE w:val="0"/>
-        <w:autoSpaceDN w:val="0"/>
-        <w:adjustRightInd w:val="0"/>
-        <w:spacing w:after="0" w:line="240" w:lineRule="auto"/>
-        <w:rPr>
-          <w:rFonts w:ascii="Consolas" w:hAnsi="Consolas" w:cs="Consolas"/>
-          <w:sz w:val="24"/>
-          <w:szCs w:val="24"/>
-        </w:rPr>
-      </w:pPr>
-    </w:p>
-    <w:p>
-      <w:pPr>
-        <w:autoSpaceDE w:val="0"/>
-        <w:autoSpaceDN w:val="0"/>
-        <w:adjustRightInd w:val="0"/>
-        <w:spacing w:after="0" w:line="240" w:lineRule="auto"/>
-        <w:rPr>
-          <w:rFonts w:ascii="Consolas" w:hAnsi="Consolas" w:cs="Consolas"/>
-          <w:sz w:val="24"/>
-          <w:szCs w:val="24"/>
-        </w:rPr>
-      </w:pPr>
-      <w:r>
-        <w:rPr>
-          <w:rFonts w:ascii="Consolas" w:hAnsi="Consolas" w:cs="Consolas"/>
-          <w:sz w:val="24"/>
-          <w:szCs w:val="24"/>
-        </w:rPr>
-        <w:t>View</w:t>
-      </w:r>
-    </w:p>
-    <w:p>
-      <w:pPr>
-        <w:autoSpaceDE w:val="0"/>
-        <w:autoSpaceDN w:val="0"/>
-        <w:adjustRightInd w:val="0"/>
-        <w:spacing w:after="0" w:line="240" w:lineRule="auto"/>
-        <w:rPr>
-          <w:rFonts w:ascii="Consolas" w:hAnsi="Consolas" w:cs="Consolas"/>
-          <w:sz w:val="24"/>
-          <w:szCs w:val="24"/>
-        </w:rPr>
-      </w:pPr>
-    </w:p>
-    <w:p>
-      <w:pPr>
-        <w:autoSpaceDE w:val="0"/>
-        <w:autoSpaceDN w:val="0"/>
-        <w:adjustRightInd w:val="0"/>
-        <w:spacing w:after="0" w:line="240" w:lineRule="auto"/>
-        <w:rPr>
-          <w:rFonts w:ascii="Consolas" w:hAnsi="Consolas" w:cs="Consolas"/>
-          <w:sz w:val="24"/>
-          <w:szCs w:val="24"/>
-        </w:rPr>
-      </w:pPr>
+          <w:highlight w:val="lightGray"/>
+        </w:rPr>
+        <w:t>resizeOffscreenLayer</w:t>
+      </w:r>
+      <w:proofErr w:type="spellEnd"/>
+      <w:r>
+        <w:rPr>
+          <w:rFonts w:ascii="Consolas" w:hAnsi="Consolas" w:cs="Consolas"/>
+          <w:color w:val="000000"/>
+          <w:sz w:val="24"/>
+          <w:szCs w:val="24"/>
+        </w:rPr>
+        <w:t xml:space="preserve"> is a mighty interesting method full of explaining comments about FBO’s </w:t>
+      </w:r>
+      <w:proofErr w:type="spellStart"/>
+      <w:r>
+        <w:rPr>
+          <w:rFonts w:ascii="Consolas" w:hAnsi="Consolas" w:cs="Consolas"/>
+          <w:color w:val="000000"/>
+          <w:sz w:val="24"/>
+          <w:szCs w:val="24"/>
+        </w:rPr>
+        <w:t>etc</w:t>
+      </w:r>
+      <w:proofErr w:type="spellEnd"/>
+    </w:p>
+    <w:p>
+      <w:pPr>
+        <w:autoSpaceDE w:val="0"/>
+        <w:autoSpaceDN w:val="0"/>
+        <w:adjustRightInd w:val="0"/>
+        <w:spacing w:after="0" w:line="240" w:lineRule="auto"/>
+        <w:rPr>
+          <w:rFonts w:ascii="Consolas" w:hAnsi="Consolas" w:cs="Consolas"/>
+          <w:sz w:val="24"/>
+          <w:szCs w:val="24"/>
+        </w:rPr>
+      </w:pPr>
+    </w:p>
+    <w:p>
+      <w:pPr>
+        <w:autoSpaceDE w:val="0"/>
+        <w:autoSpaceDN w:val="0"/>
+        <w:adjustRightInd w:val="0"/>
+        <w:spacing w:after="0" w:line="240" w:lineRule="auto"/>
+        <w:rPr>
+          <w:rFonts w:ascii="Consolas" w:hAnsi="Consolas" w:cs="Consolas"/>
+          <w:sz w:val="24"/>
+          <w:szCs w:val="24"/>
+        </w:rPr>
+      </w:pPr>
+      <w:proofErr w:type="spellStart"/>
+      <w:r>
+        <w:rPr>
+          <w:rFonts w:ascii="Consolas" w:hAnsi="Consolas" w:cs="Consolas"/>
+          <w:sz w:val="24"/>
+          <w:szCs w:val="24"/>
+        </w:rPr>
+        <w:t>JoglPipeline</w:t>
+      </w:r>
+      <w:proofErr w:type="spellEnd"/>
+      <w:r>
+        <w:rPr>
+          <w:rFonts w:ascii="Consolas" w:hAnsi="Consolas" w:cs="Consolas"/>
+          <w:sz w:val="24"/>
+          <w:szCs w:val="24"/>
+        </w:rPr>
+        <w:t>.</w:t>
+      </w:r>
+      <w:r>
+        <w:rPr>
+          <w:rFonts w:ascii="Consolas" w:hAnsi="Consolas" w:cs="Consolas"/>
+          <w:color w:val="000000"/>
+          <w:sz w:val="24"/>
+          <w:szCs w:val="24"/>
+          <w:highlight w:val="lightGray"/>
+        </w:rPr>
+        <w:t xml:space="preserve"> </w:t>
+      </w:r>
+      <w:proofErr w:type="spellStart"/>
+      <w:r>
+        <w:rPr>
+          <w:rFonts w:ascii="Consolas" w:hAnsi="Consolas" w:cs="Consolas"/>
+          <w:color w:val="000000"/>
+          <w:sz w:val="24"/>
+          <w:szCs w:val="24"/>
+          <w:highlight w:val="lightGray"/>
+        </w:rPr>
+        <w:t>createNewContext</w:t>
+      </w:r>
+      <w:proofErr w:type="spellEnd"/>
+      <w:r>
+        <w:rPr>
+          <w:rFonts w:ascii="Consolas" w:hAnsi="Consolas" w:cs="Consolas"/>
+          <w:color w:val="000000"/>
+          <w:sz w:val="24"/>
+          <w:szCs w:val="24"/>
+        </w:rPr>
+        <w:t xml:space="preserve"> seems to be a serious </w:t>
+      </w:r>
+      <w:proofErr w:type="spellStart"/>
+      <w:r>
+        <w:rPr>
+          <w:rFonts w:ascii="Consolas" w:hAnsi="Consolas" w:cs="Consolas"/>
+          <w:color w:val="000000"/>
+          <w:sz w:val="24"/>
+          <w:szCs w:val="24"/>
+        </w:rPr>
+        <w:t>init</w:t>
+      </w:r>
+      <w:proofErr w:type="spellEnd"/>
+      <w:r>
+        <w:rPr>
+          <w:rFonts w:ascii="Consolas" w:hAnsi="Consolas" w:cs="Consolas"/>
+          <w:color w:val="000000"/>
+          <w:sz w:val="24"/>
+          <w:szCs w:val="24"/>
+        </w:rPr>
+        <w:t xml:space="preserve"> place too</w:t>
+      </w:r>
+    </w:p>
+    <w:p>
+      <w:pPr>
+        <w:autoSpaceDE w:val="0"/>
+        <w:autoSpaceDN w:val="0"/>
+        <w:adjustRightInd w:val="0"/>
+        <w:spacing w:after="0" w:line="240" w:lineRule="auto"/>
+        <w:rPr>
+          <w:rFonts w:ascii="Consolas" w:hAnsi="Consolas" w:cs="Consolas"/>
+          <w:sz w:val="24"/>
+          <w:szCs w:val="24"/>
+        </w:rPr>
+      </w:pPr>
+    </w:p>
+    <w:p>
+      <w:pPr>
+        <w:autoSpaceDE w:val="0"/>
+        <w:autoSpaceDN w:val="0"/>
+        <w:adjustRightInd w:val="0"/>
+        <w:spacing w:after="0" w:line="240" w:lineRule="auto"/>
+        <w:rPr>
+          <w:rFonts w:ascii="Consolas" w:hAnsi="Consolas" w:cs="Consolas"/>
+          <w:sz w:val="24"/>
+          <w:szCs w:val="24"/>
+        </w:rPr>
+      </w:pPr>
+      <w:proofErr w:type="spellStart"/>
+      <w:r>
+        <w:rPr>
+          <w:rFonts w:ascii="Consolas" w:hAnsi="Consolas" w:cs="Consolas"/>
+          <w:sz w:val="24"/>
+          <w:szCs w:val="24"/>
+        </w:rPr>
+        <w:t>JoglPipeline.checkAppContext</w:t>
+      </w:r>
+      <w:proofErr w:type="spellEnd"/>
+      <w:r>
+        <w:rPr>
+          <w:rFonts w:ascii="Consolas" w:hAnsi="Consolas" w:cs="Consolas"/>
+          <w:sz w:val="24"/>
+          <w:szCs w:val="24"/>
+        </w:rPr>
+        <w:t xml:space="preserve"> is this for applets only</w:t>
+      </w:r>
+    </w:p>
+    <w:p>
+      <w:pPr>
+        <w:autoSpaceDE w:val="0"/>
+        <w:autoSpaceDN w:val="0"/>
+        <w:adjustRightInd w:val="0"/>
+        <w:spacing w:after="0" w:line="240" w:lineRule="auto"/>
+        <w:rPr>
+          <w:rFonts w:ascii="Consolas" w:hAnsi="Consolas" w:cs="Consolas"/>
+          <w:sz w:val="24"/>
+          <w:szCs w:val="24"/>
+        </w:rPr>
+      </w:pPr>
+    </w:p>
+    <w:p>
+      <w:pPr>
+        <w:autoSpaceDE w:val="0"/>
+        <w:autoSpaceDN w:val="0"/>
+        <w:adjustRightInd w:val="0"/>
+        <w:spacing w:after="0" w:line="240" w:lineRule="auto"/>
+        <w:rPr>
+          <w:rFonts w:ascii="Consolas" w:hAnsi="Consolas" w:cs="Consolas"/>
+          <w:sz w:val="24"/>
+          <w:szCs w:val="24"/>
+        </w:rPr>
+      </w:pPr>
+      <w:r>
+        <w:rPr>
+          <w:rStyle w:val="Heading2Char"/>
+        </w:rPr>
+        <w:t>Totally new elements</w:t>
+      </w:r>
+      <w:r>
+        <w:rPr>
+          <w:rFonts w:ascii="Consolas" w:hAnsi="Consolas" w:cs="Consolas"/>
+          <w:sz w:val="24"/>
+          <w:szCs w:val="24"/>
+        </w:rPr>
+        <w:t xml:space="preserve"> </w:t>
+      </w:r>
+    </w:p>
+    <w:p>
+      <w:pPr>
+        <w:autoSpaceDE w:val="0"/>
+        <w:autoSpaceDN w:val="0"/>
+        <w:adjustRightInd w:val="0"/>
+        <w:spacing w:after="0" w:line="240" w:lineRule="auto"/>
+        <w:rPr>
+          <w:rFonts w:ascii="Consolas" w:hAnsi="Consolas" w:cs="Consolas"/>
+          <w:sz w:val="24"/>
+          <w:szCs w:val="24"/>
+        </w:rPr>
+      </w:pPr>
+      <w:r>
+        <w:rPr>
+          <w:rFonts w:ascii="Consolas" w:hAnsi="Consolas" w:cs="Consolas"/>
+          <w:sz w:val="24"/>
+          <w:szCs w:val="24"/>
+        </w:rPr>
+        <w:t>M</w:t>
+      </w:r>
+      <w:r>
+        <w:rPr>
+          <w:rFonts w:ascii="Consolas" w:hAnsi="Consolas" w:cs="Consolas"/>
+          <w:sz w:val="24"/>
+          <w:szCs w:val="24"/>
+        </w:rPr>
+        <w:t>ouse and keyboard listening</w:t>
+      </w:r>
+      <w:r>
+        <w:rPr>
+          <w:rFonts w:ascii="Consolas" w:hAnsi="Consolas" w:cs="Consolas"/>
+          <w:sz w:val="24"/>
+          <w:szCs w:val="24"/>
+        </w:rPr>
+        <w:t>, navigation inputs now by finger</w:t>
+      </w:r>
+    </w:p>
+    <w:p>
+      <w:pPr>
+        <w:autoSpaceDE w:val="0"/>
+        <w:autoSpaceDN w:val="0"/>
+        <w:adjustRightInd w:val="0"/>
+        <w:spacing w:after="0" w:line="240" w:lineRule="auto"/>
+        <w:rPr>
+          <w:rFonts w:ascii="Consolas" w:hAnsi="Consolas" w:cs="Consolas"/>
+          <w:sz w:val="24"/>
+          <w:szCs w:val="24"/>
+        </w:rPr>
+      </w:pPr>
+    </w:p>
+    <w:p>
+      <w:pPr>
+        <w:autoSpaceDE w:val="0"/>
+        <w:autoSpaceDN w:val="0"/>
+        <w:adjustRightInd w:val="0"/>
+        <w:spacing w:after="0" w:line="240" w:lineRule="auto"/>
+        <w:rPr>
+          <w:rFonts w:ascii="Consolas" w:hAnsi="Consolas" w:cs="Consolas"/>
+          <w:sz w:val="24"/>
+          <w:szCs w:val="24"/>
+        </w:rPr>
+      </w:pPr>
+    </w:p>
+    <w:p>
+      <w:pPr>
+        <w:autoSpaceDE w:val="0"/>
+        <w:autoSpaceDN w:val="0"/>
+        <w:adjustRightInd w:val="0"/>
+        <w:spacing w:after="0" w:line="240" w:lineRule="auto"/>
+        <w:rPr>
+          <w:rFonts w:ascii="Consolas" w:hAnsi="Consolas" w:cs="Consolas"/>
+          <w:sz w:val="24"/>
+          <w:szCs w:val="24"/>
+        </w:rPr>
+      </w:pPr>
+    </w:p>
+    <w:p>
+      <w:pPr>
+        <w:autoSpaceDE w:val="0"/>
+        <w:autoSpaceDN w:val="0"/>
+        <w:adjustRightInd w:val="0"/>
+        <w:spacing w:after="0" w:line="240" w:lineRule="auto"/>
+        <w:rPr>
+          <w:rFonts w:ascii="Consolas" w:hAnsi="Consolas" w:cs="Consolas"/>
+          <w:sz w:val="24"/>
+          <w:szCs w:val="24"/>
+        </w:rPr>
+      </w:pPr>
+    </w:p>
+    <w:p>
+      <w:pPr>
+        <w:autoSpaceDE w:val="0"/>
+        <w:autoSpaceDN w:val="0"/>
+        <w:adjustRightInd w:val="0"/>
+        <w:spacing w:after="0" w:line="240" w:lineRule="auto"/>
+        <w:rPr>
+          <w:rFonts w:ascii="Consolas" w:hAnsi="Consolas" w:cs="Consolas"/>
+          <w:sz w:val="24"/>
+          <w:szCs w:val="24"/>
+        </w:rPr>
+      </w:pPr>
+    </w:p>
+    <w:p>
+      <w:pPr>
+        <w:autoSpaceDE w:val="0"/>
+        <w:autoSpaceDN w:val="0"/>
+        <w:adjustRightInd w:val="0"/>
+        <w:spacing w:after="0" w:line="240" w:lineRule="auto"/>
+        <w:rPr>
+          <w:rFonts w:ascii="Consolas" w:hAnsi="Consolas" w:cs="Consolas"/>
+          <w:sz w:val="24"/>
+          <w:szCs w:val="24"/>
+        </w:rPr>
+      </w:pPr>
+    </w:p>
+    <w:p>
+      <w:pPr>
+        <w:autoSpaceDE w:val="0"/>
+        <w:autoSpaceDN w:val="0"/>
+        <w:adjustRightInd w:val="0"/>
+        <w:spacing w:after="0" w:line="240" w:lineRule="auto"/>
+        <w:rPr>
+          <w:rFonts w:ascii="Consolas" w:hAnsi="Consolas" w:cs="Consolas"/>
+          <w:sz w:val="24"/>
+          <w:szCs w:val="24"/>
+        </w:rPr>
+      </w:pPr>
+      <w:r>
+        <w:rPr>
+          <w:rFonts w:ascii="Consolas" w:hAnsi="Consolas" w:cs="Consolas"/>
+          <w:sz w:val="24"/>
+          <w:szCs w:val="24"/>
+        </w:rPr>
+        <w:t xml:space="preserve"> </w:t>
+      </w:r>
+    </w:p>
+    <w:p>
+      <w:pPr>
+        <w:pStyle w:val="Heading2"/>
+      </w:pPr>
+      <w:r>
+        <w:t xml:space="preserve">Image Loading processing and weaving in the image </w:t>
+      </w:r>
+      <w:proofErr w:type="spellStart"/>
+      <w:r>
+        <w:t>componants</w:t>
+      </w:r>
+      <w:proofErr w:type="spellEnd"/>
+    </w:p>
+    <w:p>
+      <w:pPr>
+        <w:autoSpaceDE w:val="0"/>
+        <w:autoSpaceDN w:val="0"/>
+        <w:adjustRightInd w:val="0"/>
+        <w:spacing w:after="0" w:line="240" w:lineRule="auto"/>
+        <w:rPr>
+          <w:rFonts w:ascii="Consolas" w:hAnsi="Consolas" w:cs="Consolas"/>
+          <w:sz w:val="24"/>
+          <w:szCs w:val="24"/>
+        </w:rPr>
+      </w:pPr>
+    </w:p>
+    <w:p>
+      <w:pPr>
+        <w:autoSpaceDE w:val="0"/>
+        <w:autoSpaceDN w:val="0"/>
+        <w:adjustRightInd w:val="0"/>
+        <w:spacing w:after="0" w:line="240" w:lineRule="auto"/>
+        <w:rPr>
+          <w:rFonts w:ascii="Consolas" w:hAnsi="Consolas" w:cs="Consolas"/>
+          <w:sz w:val="24"/>
+          <w:szCs w:val="24"/>
+        </w:rPr>
+      </w:pPr>
+    </w:p>
+    <w:p>
+      <w:pPr>
+        <w:autoSpaceDE w:val="0"/>
+        <w:autoSpaceDN w:val="0"/>
+        <w:adjustRightInd w:val="0"/>
+        <w:spacing w:after="0" w:line="240" w:lineRule="auto"/>
+        <w:rPr>
+          <w:rFonts w:ascii="Consolas" w:hAnsi="Consolas" w:cs="Consolas"/>
+          <w:sz w:val="24"/>
+          <w:szCs w:val="24"/>
+        </w:rPr>
+      </w:pPr>
+    </w:p>
+    <w:p>
+      <w:pPr>
+        <w:autoSpaceDE w:val="0"/>
+        <w:autoSpaceDN w:val="0"/>
+        <w:adjustRightInd w:val="0"/>
+        <w:spacing w:after="0" w:line="240" w:lineRule="auto"/>
+        <w:rPr>
+          <w:rFonts w:ascii="Consolas" w:hAnsi="Consolas" w:cs="Consolas"/>
+          <w:sz w:val="24"/>
+          <w:szCs w:val="24"/>
+        </w:rPr>
+      </w:pPr>
+      <w:proofErr w:type="spellStart"/>
+      <w:r>
+        <w:rPr>
+          <w:rFonts w:ascii="Consolas" w:hAnsi="Consolas" w:cs="Consolas"/>
+          <w:sz w:val="24"/>
+          <w:szCs w:val="24"/>
+        </w:rPr>
+        <w:t>ImageComponentRetained</w:t>
+      </w:r>
+      <w:proofErr w:type="spellEnd"/>
+    </w:p>
+    <w:p>
+      <w:pPr>
+        <w:autoSpaceDE w:val="0"/>
+        <w:autoSpaceDN w:val="0"/>
+        <w:adjustRightInd w:val="0"/>
+        <w:spacing w:after="0" w:line="240" w:lineRule="auto"/>
+        <w:rPr>
+          <w:rFonts w:ascii="Consolas" w:hAnsi="Consolas" w:cs="Consolas"/>
+          <w:sz w:val="24"/>
+          <w:szCs w:val="24"/>
+        </w:rPr>
+      </w:pPr>
+      <w:proofErr w:type="gramStart"/>
+      <w:r>
+        <w:rPr>
+          <w:rFonts w:ascii="Consolas" w:hAnsi="Consolas" w:cs="Consolas"/>
+          <w:sz w:val="24"/>
+          <w:szCs w:val="24"/>
+        </w:rPr>
+        <w:t>import</w:t>
+      </w:r>
+      <w:proofErr w:type="gramEnd"/>
+      <w:r>
+        <w:rPr>
+          <w:rFonts w:ascii="Consolas" w:hAnsi="Consolas" w:cs="Consolas"/>
+          <w:sz w:val="24"/>
+          <w:szCs w:val="24"/>
+        </w:rPr>
+        <w:t xml:space="preserve"> </w:t>
+      </w:r>
+      <w:proofErr w:type="spellStart"/>
+      <w:r>
+        <w:rPr>
+          <w:rFonts w:ascii="Consolas" w:hAnsi="Consolas" w:cs="Consolas"/>
+          <w:sz w:val="24"/>
+          <w:szCs w:val="24"/>
+        </w:rPr>
+        <w:t>java.awt.color.ColorSpace</w:t>
+      </w:r>
+      <w:proofErr w:type="spellEnd"/>
+      <w:r>
+        <w:rPr>
+          <w:rFonts w:ascii="Consolas" w:hAnsi="Consolas" w:cs="Consolas"/>
+          <w:sz w:val="24"/>
+          <w:szCs w:val="24"/>
+        </w:rPr>
+        <w:t>;</w:t>
+      </w:r>
+    </w:p>
+    <w:p>
+      <w:pPr>
+        <w:autoSpaceDE w:val="0"/>
+        <w:autoSpaceDN w:val="0"/>
+        <w:adjustRightInd w:val="0"/>
+        <w:spacing w:after="0" w:line="240" w:lineRule="auto"/>
+        <w:rPr>
+          <w:rFonts w:ascii="Consolas" w:hAnsi="Consolas" w:cs="Consolas"/>
+          <w:sz w:val="24"/>
+          <w:szCs w:val="24"/>
+        </w:rPr>
+      </w:pPr>
+      <w:r>
+        <w:rPr>
+          <w:rFonts w:ascii="Consolas" w:hAnsi="Consolas" w:cs="Consolas"/>
+          <w:sz w:val="24"/>
+          <w:szCs w:val="24"/>
+        </w:rPr>
+        <w:t xml:space="preserve">import </w:t>
+      </w:r>
+      <w:proofErr w:type="spellStart"/>
+      <w:r>
+        <w:rPr>
+          <w:rFonts w:ascii="Consolas" w:hAnsi="Consolas" w:cs="Consolas"/>
+          <w:sz w:val="24"/>
+          <w:szCs w:val="24"/>
+        </w:rPr>
+        <w:t>java.awt.geom.AffineTransform</w:t>
+      </w:r>
+      <w:proofErr w:type="spellEnd"/>
+      <w:r>
+        <w:rPr>
+          <w:rFonts w:ascii="Consolas" w:hAnsi="Consolas" w:cs="Consolas"/>
+          <w:sz w:val="24"/>
+          <w:szCs w:val="24"/>
+        </w:rPr>
+        <w:t>;</w:t>
+      </w:r>
+    </w:p>
+    <w:p>
+      <w:pPr>
+        <w:autoSpaceDE w:val="0"/>
+        <w:autoSpaceDN w:val="0"/>
+        <w:adjustRightInd w:val="0"/>
+        <w:spacing w:after="0" w:line="240" w:lineRule="auto"/>
+        <w:rPr>
+          <w:rFonts w:ascii="Consolas" w:hAnsi="Consolas" w:cs="Consolas"/>
+          <w:sz w:val="24"/>
+          <w:szCs w:val="24"/>
+        </w:rPr>
+      </w:pPr>
+      <w:proofErr w:type="gramStart"/>
+      <w:r>
+        <w:rPr>
+          <w:rFonts w:ascii="Consolas" w:hAnsi="Consolas" w:cs="Consolas"/>
+          <w:sz w:val="24"/>
+          <w:szCs w:val="24"/>
+        </w:rPr>
+        <w:t>import</w:t>
+      </w:r>
+      <w:proofErr w:type="gramEnd"/>
+      <w:r>
+        <w:rPr>
+          <w:rFonts w:ascii="Consolas" w:hAnsi="Consolas" w:cs="Consolas"/>
+          <w:sz w:val="24"/>
+          <w:szCs w:val="24"/>
+        </w:rPr>
+        <w:t xml:space="preserve"> </w:t>
+      </w:r>
+      <w:proofErr w:type="spellStart"/>
+      <w:r>
+        <w:rPr>
+          <w:rFonts w:ascii="Consolas" w:hAnsi="Consolas" w:cs="Consolas"/>
+          <w:sz w:val="24"/>
+          <w:szCs w:val="24"/>
+        </w:rPr>
+        <w:t>java.awt.image.AffineTransformOp</w:t>
+      </w:r>
+      <w:proofErr w:type="spellEnd"/>
+      <w:r>
+        <w:rPr>
+          <w:rFonts w:ascii="Consolas" w:hAnsi="Consolas" w:cs="Consolas"/>
+          <w:sz w:val="24"/>
+          <w:szCs w:val="24"/>
+        </w:rPr>
+        <w:t>;</w:t>
+      </w:r>
+    </w:p>
+    <w:p>
+      <w:pPr>
+        <w:autoSpaceDE w:val="0"/>
+        <w:autoSpaceDN w:val="0"/>
+        <w:adjustRightInd w:val="0"/>
+        <w:spacing w:after="0" w:line="240" w:lineRule="auto"/>
+        <w:rPr>
+          <w:rFonts w:ascii="Consolas" w:hAnsi="Consolas" w:cs="Consolas"/>
+          <w:sz w:val="24"/>
+          <w:szCs w:val="24"/>
+        </w:rPr>
+      </w:pPr>
+      <w:proofErr w:type="gramStart"/>
+      <w:r>
+        <w:rPr>
+          <w:rFonts w:ascii="Consolas" w:hAnsi="Consolas" w:cs="Consolas"/>
+          <w:sz w:val="24"/>
+          <w:szCs w:val="24"/>
+        </w:rPr>
+        <w:t>import</w:t>
+      </w:r>
+      <w:proofErr w:type="gramEnd"/>
+      <w:r>
+        <w:rPr>
+          <w:rFonts w:ascii="Consolas" w:hAnsi="Consolas" w:cs="Consolas"/>
+          <w:sz w:val="24"/>
+          <w:szCs w:val="24"/>
+        </w:rPr>
+        <w:t xml:space="preserve"> </w:t>
+      </w:r>
+      <w:proofErr w:type="spellStart"/>
+      <w:r>
+        <w:rPr>
+          <w:rFonts w:ascii="Consolas" w:hAnsi="Consolas" w:cs="Consolas"/>
+          <w:sz w:val="24"/>
+          <w:szCs w:val="24"/>
+        </w:rPr>
+        <w:t>java.awt.image.BufferedImage</w:t>
+      </w:r>
+      <w:proofErr w:type="spellEnd"/>
+      <w:r>
+        <w:rPr>
+          <w:rFonts w:ascii="Consolas" w:hAnsi="Consolas" w:cs="Consolas"/>
+          <w:sz w:val="24"/>
+          <w:szCs w:val="24"/>
+        </w:rPr>
+        <w:t>;</w:t>
+      </w:r>
+    </w:p>
+    <w:p>
+      <w:pPr>
+        <w:autoSpaceDE w:val="0"/>
+        <w:autoSpaceDN w:val="0"/>
+        <w:adjustRightInd w:val="0"/>
+        <w:spacing w:after="0" w:line="240" w:lineRule="auto"/>
+        <w:rPr>
+          <w:rFonts w:ascii="Consolas" w:hAnsi="Consolas" w:cs="Consolas"/>
+          <w:sz w:val="24"/>
+          <w:szCs w:val="24"/>
+        </w:rPr>
+      </w:pPr>
+      <w:proofErr w:type="gramStart"/>
+      <w:r>
+        <w:rPr>
+          <w:rFonts w:ascii="Consolas" w:hAnsi="Consolas" w:cs="Consolas"/>
+          <w:sz w:val="24"/>
+          <w:szCs w:val="24"/>
+        </w:rPr>
+        <w:t>import</w:t>
+      </w:r>
+      <w:proofErr w:type="gramEnd"/>
+      <w:r>
+        <w:rPr>
+          <w:rFonts w:ascii="Consolas" w:hAnsi="Consolas" w:cs="Consolas"/>
+          <w:sz w:val="24"/>
+          <w:szCs w:val="24"/>
+        </w:rPr>
+        <w:t xml:space="preserve"> </w:t>
+      </w:r>
+      <w:proofErr w:type="spellStart"/>
+      <w:r>
+        <w:rPr>
+          <w:rFonts w:ascii="Consolas" w:hAnsi="Consolas" w:cs="Consolas"/>
+          <w:sz w:val="24"/>
+          <w:szCs w:val="24"/>
+        </w:rPr>
+        <w:t>java.awt.image.ColorModel</w:t>
+      </w:r>
+      <w:proofErr w:type="spellEnd"/>
+      <w:r>
+        <w:rPr>
+          <w:rFonts w:ascii="Consolas" w:hAnsi="Consolas" w:cs="Consolas"/>
+          <w:sz w:val="24"/>
+          <w:szCs w:val="24"/>
+        </w:rPr>
+        <w:t>;</w:t>
+      </w:r>
+    </w:p>
+    <w:p>
+      <w:pPr>
+        <w:autoSpaceDE w:val="0"/>
+        <w:autoSpaceDN w:val="0"/>
+        <w:adjustRightInd w:val="0"/>
+        <w:spacing w:after="0" w:line="240" w:lineRule="auto"/>
+        <w:rPr>
+          <w:rFonts w:ascii="Consolas" w:hAnsi="Consolas" w:cs="Consolas"/>
+          <w:sz w:val="24"/>
+          <w:szCs w:val="24"/>
+        </w:rPr>
+      </w:pPr>
+      <w:proofErr w:type="gramStart"/>
+      <w:r>
+        <w:rPr>
+          <w:rFonts w:ascii="Consolas" w:hAnsi="Consolas" w:cs="Consolas"/>
+          <w:sz w:val="24"/>
+          <w:szCs w:val="24"/>
+        </w:rPr>
+        <w:t>import</w:t>
+      </w:r>
+      <w:proofErr w:type="gramEnd"/>
+      <w:r>
+        <w:rPr>
+          <w:rFonts w:ascii="Consolas" w:hAnsi="Consolas" w:cs="Consolas"/>
+          <w:sz w:val="24"/>
+          <w:szCs w:val="24"/>
+        </w:rPr>
+        <w:t xml:space="preserve"> </w:t>
+      </w:r>
+      <w:proofErr w:type="spellStart"/>
+      <w:r>
+        <w:rPr>
+          <w:rFonts w:ascii="Consolas" w:hAnsi="Consolas" w:cs="Consolas"/>
+          <w:sz w:val="24"/>
+          <w:szCs w:val="24"/>
+        </w:rPr>
+        <w:t>java.awt.image.ComponentColorModel</w:t>
+      </w:r>
+      <w:proofErr w:type="spellEnd"/>
+      <w:r>
+        <w:rPr>
+          <w:rFonts w:ascii="Consolas" w:hAnsi="Consolas" w:cs="Consolas"/>
+          <w:sz w:val="24"/>
+          <w:szCs w:val="24"/>
+        </w:rPr>
+        <w:t>;</w:t>
+      </w:r>
+    </w:p>
+    <w:p>
+      <w:pPr>
+        <w:autoSpaceDE w:val="0"/>
+        <w:autoSpaceDN w:val="0"/>
+        <w:adjustRightInd w:val="0"/>
+        <w:spacing w:after="0" w:line="240" w:lineRule="auto"/>
+        <w:rPr>
+          <w:rFonts w:ascii="Consolas" w:hAnsi="Consolas" w:cs="Consolas"/>
+          <w:sz w:val="24"/>
+          <w:szCs w:val="24"/>
+        </w:rPr>
+      </w:pPr>
+      <w:r>
+        <w:rPr>
+          <w:rFonts w:ascii="Consolas" w:hAnsi="Consolas" w:cs="Consolas"/>
+          <w:sz w:val="24"/>
+          <w:szCs w:val="24"/>
+        </w:rPr>
+        <w:t xml:space="preserve">import </w:t>
+      </w:r>
+      <w:proofErr w:type="spellStart"/>
+      <w:r>
+        <w:rPr>
+          <w:rFonts w:ascii="Consolas" w:hAnsi="Consolas" w:cs="Consolas"/>
+          <w:sz w:val="24"/>
+          <w:szCs w:val="24"/>
+        </w:rPr>
+        <w:t>java.awt.image.DataBuffer</w:t>
+      </w:r>
+      <w:proofErr w:type="spellEnd"/>
+      <w:r>
+        <w:rPr>
+          <w:rFonts w:ascii="Consolas" w:hAnsi="Consolas" w:cs="Consolas"/>
+          <w:sz w:val="24"/>
+          <w:szCs w:val="24"/>
+        </w:rPr>
+        <w:t>;</w:t>
+      </w:r>
+    </w:p>
+    <w:p>
+      <w:pPr>
+        <w:autoSpaceDE w:val="0"/>
+        <w:autoSpaceDN w:val="0"/>
+        <w:adjustRightInd w:val="0"/>
+        <w:spacing w:after="0" w:line="240" w:lineRule="auto"/>
+        <w:rPr>
+          <w:rFonts w:ascii="Consolas" w:hAnsi="Consolas" w:cs="Consolas"/>
+          <w:sz w:val="24"/>
+          <w:szCs w:val="24"/>
+        </w:rPr>
+      </w:pPr>
+      <w:proofErr w:type="gramStart"/>
+      <w:r>
+        <w:rPr>
+          <w:rFonts w:ascii="Consolas" w:hAnsi="Consolas" w:cs="Consolas"/>
+          <w:sz w:val="24"/>
+          <w:szCs w:val="24"/>
+        </w:rPr>
+        <w:t>import</w:t>
+      </w:r>
+      <w:proofErr w:type="gramEnd"/>
+      <w:r>
+        <w:rPr>
+          <w:rFonts w:ascii="Consolas" w:hAnsi="Consolas" w:cs="Consolas"/>
+          <w:sz w:val="24"/>
+          <w:szCs w:val="24"/>
+        </w:rPr>
+        <w:t xml:space="preserve"> </w:t>
+      </w:r>
+      <w:proofErr w:type="spellStart"/>
+      <w:r>
+        <w:rPr>
+          <w:rFonts w:ascii="Consolas" w:hAnsi="Consolas" w:cs="Consolas"/>
+          <w:sz w:val="24"/>
+          <w:szCs w:val="24"/>
+        </w:rPr>
+        <w:t>java.awt.image.DataBufferByte</w:t>
+      </w:r>
+      <w:proofErr w:type="spellEnd"/>
+      <w:r>
+        <w:rPr>
+          <w:rFonts w:ascii="Consolas" w:hAnsi="Consolas" w:cs="Consolas"/>
+          <w:sz w:val="24"/>
+          <w:szCs w:val="24"/>
+        </w:rPr>
+        <w:t>;</w:t>
+      </w:r>
+    </w:p>
+    <w:p>
+      <w:pPr>
+        <w:autoSpaceDE w:val="0"/>
+        <w:autoSpaceDN w:val="0"/>
+        <w:adjustRightInd w:val="0"/>
+        <w:spacing w:after="0" w:line="240" w:lineRule="auto"/>
+        <w:rPr>
+          <w:rFonts w:ascii="Consolas" w:hAnsi="Consolas" w:cs="Consolas"/>
+          <w:sz w:val="24"/>
+          <w:szCs w:val="24"/>
+        </w:rPr>
+      </w:pPr>
+      <w:proofErr w:type="gramStart"/>
+      <w:r>
+        <w:rPr>
+          <w:rFonts w:ascii="Consolas" w:hAnsi="Consolas" w:cs="Consolas"/>
+          <w:sz w:val="24"/>
+          <w:szCs w:val="24"/>
+        </w:rPr>
+        <w:t>import</w:t>
+      </w:r>
+      <w:proofErr w:type="gramEnd"/>
+      <w:r>
+        <w:rPr>
+          <w:rFonts w:ascii="Consolas" w:hAnsi="Consolas" w:cs="Consolas"/>
+          <w:sz w:val="24"/>
+          <w:szCs w:val="24"/>
+        </w:rPr>
+        <w:t xml:space="preserve"> </w:t>
+      </w:r>
+      <w:proofErr w:type="spellStart"/>
+      <w:r>
+        <w:rPr>
+          <w:rFonts w:ascii="Consolas" w:hAnsi="Consolas" w:cs="Consolas"/>
+          <w:sz w:val="24"/>
+          <w:szCs w:val="24"/>
+        </w:rPr>
+        <w:t>java.awt.image.DataBufferInt</w:t>
+      </w:r>
+      <w:proofErr w:type="spellEnd"/>
+      <w:r>
+        <w:rPr>
+          <w:rFonts w:ascii="Consolas" w:hAnsi="Consolas" w:cs="Consolas"/>
+          <w:sz w:val="24"/>
+          <w:szCs w:val="24"/>
+        </w:rPr>
+        <w:t>;</w:t>
+      </w:r>
+    </w:p>
+    <w:p>
+      <w:pPr>
+        <w:autoSpaceDE w:val="0"/>
+        <w:autoSpaceDN w:val="0"/>
+        <w:adjustRightInd w:val="0"/>
+        <w:spacing w:after="0" w:line="240" w:lineRule="auto"/>
+        <w:rPr>
+          <w:rFonts w:ascii="Consolas" w:hAnsi="Consolas" w:cs="Consolas"/>
+          <w:sz w:val="24"/>
+          <w:szCs w:val="24"/>
+        </w:rPr>
+      </w:pPr>
+      <w:proofErr w:type="gramStart"/>
+      <w:r>
+        <w:rPr>
+          <w:rFonts w:ascii="Consolas" w:hAnsi="Consolas" w:cs="Consolas"/>
+          <w:sz w:val="24"/>
+          <w:szCs w:val="24"/>
+        </w:rPr>
+        <w:t>import</w:t>
+      </w:r>
+      <w:proofErr w:type="gramEnd"/>
+      <w:r>
+        <w:rPr>
+          <w:rFonts w:ascii="Consolas" w:hAnsi="Consolas" w:cs="Consolas"/>
+          <w:sz w:val="24"/>
+          <w:szCs w:val="24"/>
+        </w:rPr>
+        <w:t xml:space="preserve"> </w:t>
+      </w:r>
+      <w:proofErr w:type="spellStart"/>
+      <w:r>
+        <w:rPr>
+          <w:rFonts w:ascii="Consolas" w:hAnsi="Consolas" w:cs="Consolas"/>
+          <w:sz w:val="24"/>
+          <w:szCs w:val="24"/>
+        </w:rPr>
+        <w:t>java.awt.image.PixelInterleavedSampleModel</w:t>
+      </w:r>
+      <w:proofErr w:type="spellEnd"/>
+      <w:r>
+        <w:rPr>
+          <w:rFonts w:ascii="Consolas" w:hAnsi="Consolas" w:cs="Consolas"/>
+          <w:sz w:val="24"/>
+          <w:szCs w:val="24"/>
+        </w:rPr>
+        <w:t>;</w:t>
+      </w:r>
+    </w:p>
+    <w:p>
+      <w:pPr>
+        <w:autoSpaceDE w:val="0"/>
+        <w:autoSpaceDN w:val="0"/>
+        <w:adjustRightInd w:val="0"/>
+        <w:spacing w:after="0" w:line="240" w:lineRule="auto"/>
+        <w:rPr>
+          <w:rFonts w:ascii="Consolas" w:hAnsi="Consolas" w:cs="Consolas"/>
+          <w:sz w:val="24"/>
+          <w:szCs w:val="24"/>
+        </w:rPr>
+      </w:pPr>
+      <w:proofErr w:type="gramStart"/>
+      <w:r>
+        <w:rPr>
+          <w:rFonts w:ascii="Consolas" w:hAnsi="Consolas" w:cs="Consolas"/>
+          <w:sz w:val="24"/>
+          <w:szCs w:val="24"/>
+        </w:rPr>
+        <w:t>import</w:t>
+      </w:r>
+      <w:proofErr w:type="gramEnd"/>
+      <w:r>
+        <w:rPr>
+          <w:rFonts w:ascii="Consolas" w:hAnsi="Consolas" w:cs="Consolas"/>
+          <w:sz w:val="24"/>
+          <w:szCs w:val="24"/>
+        </w:rPr>
+        <w:t xml:space="preserve"> </w:t>
+      </w:r>
+      <w:proofErr w:type="spellStart"/>
+      <w:r>
+        <w:rPr>
+          <w:rFonts w:ascii="Consolas" w:hAnsi="Consolas" w:cs="Consolas"/>
+          <w:sz w:val="24"/>
+          <w:szCs w:val="24"/>
+        </w:rPr>
+        <w:t>java.awt.image.RenderedImage</w:t>
+      </w:r>
+      <w:proofErr w:type="spellEnd"/>
+      <w:r>
+        <w:rPr>
+          <w:rFonts w:ascii="Consolas" w:hAnsi="Consolas" w:cs="Consolas"/>
+          <w:sz w:val="24"/>
+          <w:szCs w:val="24"/>
+        </w:rPr>
+        <w:t>;</w:t>
+      </w:r>
+    </w:p>
+    <w:p>
+      <w:pPr>
+        <w:autoSpaceDE w:val="0"/>
+        <w:autoSpaceDN w:val="0"/>
+        <w:adjustRightInd w:val="0"/>
+        <w:spacing w:after="0" w:line="240" w:lineRule="auto"/>
+        <w:rPr>
+          <w:rFonts w:ascii="Consolas" w:hAnsi="Consolas" w:cs="Consolas"/>
+          <w:sz w:val="24"/>
+          <w:szCs w:val="24"/>
+        </w:rPr>
+      </w:pPr>
+      <w:proofErr w:type="gramStart"/>
+      <w:r>
+        <w:rPr>
+          <w:rFonts w:ascii="Consolas" w:hAnsi="Consolas" w:cs="Consolas"/>
+          <w:sz w:val="24"/>
+          <w:szCs w:val="24"/>
+        </w:rPr>
+        <w:t>import</w:t>
+      </w:r>
+      <w:proofErr w:type="gramEnd"/>
+      <w:r>
+        <w:rPr>
+          <w:rFonts w:ascii="Consolas" w:hAnsi="Consolas" w:cs="Consolas"/>
+          <w:sz w:val="24"/>
+          <w:szCs w:val="24"/>
+        </w:rPr>
+        <w:t xml:space="preserve"> </w:t>
+      </w:r>
+      <w:proofErr w:type="spellStart"/>
+      <w:r>
+        <w:rPr>
+          <w:rFonts w:ascii="Consolas" w:hAnsi="Consolas" w:cs="Consolas"/>
+          <w:sz w:val="24"/>
+          <w:szCs w:val="24"/>
+        </w:rPr>
+        <w:t>java.awt.image.SampleModel</w:t>
+      </w:r>
+      <w:proofErr w:type="spellEnd"/>
+      <w:r>
+        <w:rPr>
+          <w:rFonts w:ascii="Consolas" w:hAnsi="Consolas" w:cs="Consolas"/>
+          <w:sz w:val="24"/>
+          <w:szCs w:val="24"/>
+        </w:rPr>
+        <w:t>;</w:t>
+      </w:r>
+    </w:p>
+    <w:p>
+      <w:pPr>
+        <w:autoSpaceDE w:val="0"/>
+        <w:autoSpaceDN w:val="0"/>
+        <w:adjustRightInd w:val="0"/>
+        <w:spacing w:after="0" w:line="240" w:lineRule="auto"/>
+        <w:rPr>
+          <w:rFonts w:ascii="Consolas" w:hAnsi="Consolas" w:cs="Consolas"/>
+          <w:sz w:val="24"/>
+          <w:szCs w:val="24"/>
+        </w:rPr>
+      </w:pPr>
+      <w:proofErr w:type="gramStart"/>
+      <w:r>
+        <w:rPr>
+          <w:rFonts w:ascii="Consolas" w:hAnsi="Consolas" w:cs="Consolas"/>
+          <w:sz w:val="24"/>
+          <w:szCs w:val="24"/>
+        </w:rPr>
+        <w:t>import</w:t>
+      </w:r>
+      <w:proofErr w:type="gramEnd"/>
+      <w:r>
+        <w:rPr>
+          <w:rFonts w:ascii="Consolas" w:hAnsi="Consolas" w:cs="Consolas"/>
+          <w:sz w:val="24"/>
+          <w:szCs w:val="24"/>
+        </w:rPr>
+        <w:t xml:space="preserve"> </w:t>
+      </w:r>
+      <w:proofErr w:type="spellStart"/>
+      <w:r>
+        <w:rPr>
+          <w:rFonts w:ascii="Consolas" w:hAnsi="Consolas" w:cs="Consolas"/>
+          <w:sz w:val="24"/>
+          <w:szCs w:val="24"/>
+        </w:rPr>
+        <w:t>java.awt.image.WritableRaster</w:t>
+      </w:r>
+      <w:proofErr w:type="spellEnd"/>
+      <w:r>
+        <w:rPr>
+          <w:rFonts w:ascii="Consolas" w:hAnsi="Consolas" w:cs="Consolas"/>
+          <w:sz w:val="24"/>
+          <w:szCs w:val="24"/>
+        </w:rPr>
+        <w:t>;</w:t>
+      </w:r>
+    </w:p>
+    <w:p>
+      <w:pPr>
+        <w:autoSpaceDE w:val="0"/>
+        <w:autoSpaceDN w:val="0"/>
+        <w:adjustRightInd w:val="0"/>
+        <w:spacing w:after="0" w:line="240" w:lineRule="auto"/>
+        <w:rPr>
+          <w:rFonts w:ascii="Consolas" w:hAnsi="Consolas" w:cs="Consolas"/>
+          <w:sz w:val="24"/>
+          <w:szCs w:val="24"/>
+        </w:rPr>
+      </w:pPr>
+    </w:p>
+    <w:p>
+      <w:pPr>
+        <w:autoSpaceDE w:val="0"/>
+        <w:autoSpaceDN w:val="0"/>
+        <w:adjustRightInd w:val="0"/>
+        <w:spacing w:after="0" w:line="240" w:lineRule="auto"/>
+        <w:rPr>
+          <w:rFonts w:ascii="Consolas" w:hAnsi="Consolas" w:cs="Consolas"/>
+          <w:sz w:val="24"/>
+          <w:szCs w:val="24"/>
+        </w:rPr>
+      </w:pPr>
+      <w:r>
+        <w:rPr>
+          <w:rFonts w:ascii="Consolas" w:hAnsi="Consolas" w:cs="Consolas"/>
+          <w:sz w:val="24"/>
+          <w:szCs w:val="24"/>
+        </w:rPr>
+        <w:t xml:space="preserve">  </w:t>
+      </w:r>
+    </w:p>
+    <w:p>
+      <w:pPr>
+        <w:autoSpaceDE w:val="0"/>
+        <w:autoSpaceDN w:val="0"/>
+        <w:adjustRightInd w:val="0"/>
+        <w:spacing w:after="0" w:line="240" w:lineRule="auto"/>
+        <w:rPr>
+          <w:rFonts w:ascii="Consolas" w:hAnsi="Consolas" w:cs="Consolas"/>
+          <w:sz w:val="24"/>
+          <w:szCs w:val="24"/>
+        </w:rPr>
+      </w:pPr>
+      <w:r>
+        <w:rPr>
+          <w:rFonts w:ascii="Consolas" w:hAnsi="Consolas" w:cs="Consolas"/>
+          <w:sz w:val="24"/>
+          <w:szCs w:val="24"/>
+        </w:rPr>
+        <w:t xml:space="preserve"> </w:t>
+      </w:r>
+    </w:p>
+    <w:p>
+      <w:pPr>
+        <w:pStyle w:val="Heading2"/>
+      </w:pPr>
+      <w:r>
+        <w:t>Java3d-Utils-And</w:t>
+      </w:r>
+    </w:p>
+    <w:p>
+      <w:pPr>
+        <w:autoSpaceDE w:val="0"/>
+        <w:autoSpaceDN w:val="0"/>
+        <w:adjustRightInd w:val="0"/>
+        <w:spacing w:after="0" w:line="240" w:lineRule="auto"/>
+        <w:rPr>
+          <w:rFonts w:ascii="Consolas" w:hAnsi="Consolas" w:cs="Consolas"/>
+          <w:sz w:val="24"/>
+          <w:szCs w:val="24"/>
+        </w:rPr>
+      </w:pPr>
+      <w:r>
+        <w:rPr>
+          <w:rFonts w:ascii="Consolas" w:hAnsi="Consolas" w:cs="Consolas"/>
+          <w:sz w:val="24"/>
+          <w:szCs w:val="24"/>
+        </w:rPr>
+        <w:t>My rotators</w:t>
+      </w:r>
+    </w:p>
+    <w:p>
+      <w:pPr>
+        <w:autoSpaceDE w:val="0"/>
+        <w:autoSpaceDN w:val="0"/>
+        <w:adjustRightInd w:val="0"/>
+        <w:spacing w:after="0" w:line="240" w:lineRule="auto"/>
+        <w:rPr>
+          <w:rFonts w:ascii="Consolas" w:hAnsi="Consolas" w:cs="Consolas"/>
+          <w:sz w:val="24"/>
+          <w:szCs w:val="24"/>
+        </w:rPr>
+      </w:pPr>
+      <w:proofErr w:type="spellStart"/>
+      <w:r>
+        <w:rPr>
+          <w:rFonts w:ascii="Consolas" w:hAnsi="Consolas" w:cs="Consolas"/>
+          <w:sz w:val="24"/>
+          <w:szCs w:val="24"/>
+        </w:rPr>
+        <w:t>Simpleuniverse</w:t>
+      </w:r>
+      <w:proofErr w:type="spellEnd"/>
+      <w:r>
+        <w:rPr>
+          <w:rFonts w:ascii="Consolas" w:hAnsi="Consolas" w:cs="Consolas"/>
+          <w:sz w:val="24"/>
+          <w:szCs w:val="24"/>
+        </w:rPr>
+        <w:t xml:space="preserve"> and viewer</w:t>
+      </w:r>
+    </w:p>
+    <w:p>
+      <w:pPr>
+        <w:autoSpaceDE w:val="0"/>
+        <w:autoSpaceDN w:val="0"/>
+        <w:adjustRightInd w:val="0"/>
+        <w:spacing w:after="0" w:line="240" w:lineRule="auto"/>
+        <w:rPr>
+          <w:rFonts w:ascii="Consolas" w:hAnsi="Consolas" w:cs="Consolas"/>
+          <w:sz w:val="24"/>
+          <w:szCs w:val="24"/>
+        </w:rPr>
+      </w:pPr>
+      <w:r>
+        <w:rPr>
+          <w:rFonts w:ascii="Consolas" w:hAnsi="Consolas" w:cs="Consolas"/>
+          <w:sz w:val="24"/>
+          <w:szCs w:val="24"/>
+        </w:rPr>
+        <w:t>Picking stuff? Drop it?</w:t>
+      </w:r>
+    </w:p>
+    <w:p>
+      <w:pPr>
+        <w:autoSpaceDE w:val="0"/>
+        <w:autoSpaceDN w:val="0"/>
+        <w:adjustRightInd w:val="0"/>
+        <w:spacing w:after="0" w:line="240" w:lineRule="auto"/>
+        <w:rPr>
+          <w:rFonts w:ascii="Consolas" w:hAnsi="Consolas" w:cs="Consolas"/>
+          <w:sz w:val="24"/>
+          <w:szCs w:val="24"/>
+        </w:rPr>
+      </w:pPr>
+      <w:proofErr w:type="spellStart"/>
+      <w:r>
+        <w:rPr>
+          <w:rFonts w:ascii="Consolas" w:hAnsi="Consolas" w:cs="Consolas"/>
+          <w:sz w:val="24"/>
+          <w:szCs w:val="24"/>
+        </w:rPr>
+        <w:t>TextureLoader</w:t>
+      </w:r>
+      <w:proofErr w:type="spellEnd"/>
+      <w:r>
+        <w:rPr>
+          <w:rFonts w:ascii="Consolas" w:hAnsi="Consolas" w:cs="Consolas"/>
+          <w:sz w:val="24"/>
+          <w:szCs w:val="24"/>
+        </w:rPr>
+        <w:t xml:space="preserve"> gear</w:t>
+      </w:r>
+    </w:p>
+    <w:p>
+      <w:pPr>
+        <w:autoSpaceDE w:val="0"/>
+        <w:autoSpaceDN w:val="0"/>
+        <w:adjustRightInd w:val="0"/>
+        <w:spacing w:after="0" w:line="240" w:lineRule="auto"/>
+        <w:rPr>
+          <w:rFonts w:ascii="Consolas" w:hAnsi="Consolas" w:cs="Consolas"/>
+          <w:sz w:val="24"/>
+          <w:szCs w:val="24"/>
+        </w:rPr>
+      </w:pPr>
+      <w:r>
+        <w:rPr>
+          <w:rFonts w:ascii="Consolas" w:hAnsi="Consolas" w:cs="Consolas"/>
+          <w:sz w:val="24"/>
+          <w:szCs w:val="24"/>
+        </w:rPr>
+        <w:t>Useful audio and geometry stuff leave alone all good now</w:t>
+      </w:r>
+    </w:p>
+    <w:p>
+      <w:pPr>
+        <w:pStyle w:val="Heading2"/>
+      </w:pPr>
+      <w:proofErr w:type="spellStart"/>
+      <w:r>
+        <w:t>Vecmath</w:t>
+      </w:r>
+      <w:proofErr w:type="spellEnd"/>
+    </w:p>
+    <w:p>
+      <w:pPr>
+        <w:autoSpaceDE w:val="0"/>
+        <w:autoSpaceDN w:val="0"/>
+        <w:adjustRightInd w:val="0"/>
+        <w:spacing w:after="0" w:line="240" w:lineRule="auto"/>
+        <w:rPr>
+          <w:rFonts w:ascii="Consolas" w:hAnsi="Consolas" w:cs="Consolas"/>
+          <w:sz w:val="24"/>
+          <w:szCs w:val="24"/>
+        </w:rPr>
+      </w:pPr>
+      <w:proofErr w:type="spellStart"/>
+      <w:r>
+        <w:rPr>
+          <w:rFonts w:ascii="Consolas" w:hAnsi="Consolas" w:cs="Consolas"/>
+          <w:sz w:val="24"/>
+          <w:szCs w:val="24"/>
+        </w:rPr>
+        <w:t>Color</w:t>
+      </w:r>
+      <w:proofErr w:type="spellEnd"/>
+      <w:r>
+        <w:rPr>
+          <w:rFonts w:ascii="Consolas" w:hAnsi="Consolas" w:cs="Consolas"/>
+          <w:sz w:val="24"/>
+          <w:szCs w:val="24"/>
+        </w:rPr>
+        <w:t xml:space="preserve"> was used by the </w:t>
+      </w:r>
+      <w:proofErr w:type="spellStart"/>
+      <w:r>
+        <w:rPr>
+          <w:rFonts w:ascii="Consolas" w:hAnsi="Consolas" w:cs="Consolas"/>
+          <w:sz w:val="24"/>
+          <w:szCs w:val="24"/>
+        </w:rPr>
+        <w:t>vecmath</w:t>
+      </w:r>
+      <w:proofErr w:type="spellEnd"/>
+      <w:r>
+        <w:rPr>
+          <w:rFonts w:ascii="Consolas" w:hAnsi="Consolas" w:cs="Consolas"/>
+          <w:sz w:val="24"/>
+          <w:szCs w:val="24"/>
+        </w:rPr>
+        <w:t xml:space="preserve"> 4 </w:t>
+      </w:r>
+      <w:proofErr w:type="spellStart"/>
+      <w:r>
+        <w:rPr>
+          <w:rFonts w:ascii="Consolas" w:hAnsi="Consolas" w:cs="Consolas"/>
+          <w:sz w:val="24"/>
+          <w:szCs w:val="24"/>
+        </w:rPr>
+        <w:t>colors</w:t>
+      </w:r>
+      <w:proofErr w:type="spellEnd"/>
+      <w:r>
+        <w:rPr>
+          <w:rFonts w:ascii="Consolas" w:hAnsi="Consolas" w:cs="Consolas"/>
+          <w:sz w:val="24"/>
+          <w:szCs w:val="24"/>
+        </w:rPr>
+        <w:t xml:space="preserve"> – removed</w:t>
+      </w:r>
+    </w:p>
+    <w:p>
+      <w:pPr>
+        <w:autoSpaceDE w:val="0"/>
+        <w:autoSpaceDN w:val="0"/>
+        <w:adjustRightInd w:val="0"/>
+        <w:spacing w:after="0" w:line="240" w:lineRule="auto"/>
+        <w:rPr>
+          <w:rFonts w:ascii="Consolas" w:hAnsi="Consolas" w:cs="Consolas"/>
+          <w:sz w:val="24"/>
+          <w:szCs w:val="24"/>
+        </w:rPr>
+      </w:pPr>
+    </w:p>
+    <w:p>
+      <w:pPr>
+        <w:pStyle w:val="Heading2"/>
+        <w:rPr>
+          <w:rFonts w:ascii="Consolas" w:hAnsi="Consolas" w:cs="Consolas"/>
+          <w:sz w:val="24"/>
+          <w:szCs w:val="24"/>
+        </w:rPr>
+      </w:pPr>
+      <w:r>
+        <w:t xml:space="preserve">Removed from the </w:t>
+      </w:r>
+      <w:r>
+        <w:t xml:space="preserve">core </w:t>
+      </w:r>
+      <w:r>
+        <w:t>API</w:t>
+      </w:r>
+      <w:r>
+        <w:rPr>
+          <w:rFonts w:ascii="Consolas" w:hAnsi="Consolas" w:cs="Consolas"/>
+          <w:sz w:val="24"/>
+          <w:szCs w:val="24"/>
+        </w:rPr>
+        <w:t xml:space="preserve"> </w:t>
+      </w:r>
+    </w:p>
+    <w:p>
+      <w:pPr>
+        <w:autoSpaceDE w:val="0"/>
+        <w:autoSpaceDN w:val="0"/>
+        <w:adjustRightInd w:val="0"/>
+        <w:spacing w:after="0" w:line="240" w:lineRule="auto"/>
+        <w:rPr>
+          <w:rFonts w:ascii="Consolas" w:hAnsi="Consolas" w:cs="Consolas"/>
+          <w:sz w:val="24"/>
+          <w:szCs w:val="24"/>
+        </w:rPr>
+      </w:pPr>
+      <w:r>
+        <w:rPr>
+          <w:rFonts w:ascii="Consolas" w:hAnsi="Consolas" w:cs="Consolas"/>
+          <w:sz w:val="24"/>
+          <w:szCs w:val="24"/>
+          <w:highlight w:val="yellow"/>
+        </w:rPr>
+        <w:t>Font3D</w:t>
+      </w:r>
+      <w:r>
+        <w:rPr>
+          <w:rFonts w:ascii="Consolas" w:hAnsi="Consolas" w:cs="Consolas"/>
+          <w:sz w:val="24"/>
+          <w:szCs w:val="24"/>
+        </w:rPr>
+        <w:t xml:space="preserve">, </w:t>
+      </w:r>
+      <w:proofErr w:type="spellStart"/>
+      <w:r>
+        <w:rPr>
+          <w:rFonts w:ascii="Consolas" w:hAnsi="Consolas" w:cs="Consolas"/>
+          <w:sz w:val="24"/>
+          <w:szCs w:val="24"/>
+          <w:highlight w:val="yellow"/>
+        </w:rPr>
+        <w:t>FontExtrusion</w:t>
+      </w:r>
+      <w:proofErr w:type="spellEnd"/>
+      <w:r>
+        <w:rPr>
+          <w:rFonts w:ascii="Consolas" w:hAnsi="Consolas" w:cs="Consolas"/>
+          <w:sz w:val="24"/>
+          <w:szCs w:val="24"/>
+        </w:rPr>
+        <w:t xml:space="preserve">, </w:t>
+      </w:r>
+      <w:r>
+        <w:rPr>
+          <w:rFonts w:ascii="Consolas" w:hAnsi="Consolas" w:cs="Consolas"/>
+          <w:sz w:val="24"/>
+          <w:szCs w:val="24"/>
+          <w:highlight w:val="yellow"/>
+        </w:rPr>
+        <w:t>Text3D</w:t>
+      </w:r>
+      <w:r>
+        <w:rPr>
+          <w:rFonts w:ascii="Consolas" w:hAnsi="Consolas" w:cs="Consolas"/>
+          <w:sz w:val="24"/>
+          <w:szCs w:val="24"/>
+        </w:rPr>
+        <w:t xml:space="preserve">, </w:t>
+      </w:r>
+      <w:r>
+        <w:rPr>
+          <w:rFonts w:ascii="Consolas" w:hAnsi="Consolas" w:cs="Consolas"/>
+          <w:sz w:val="24"/>
+          <w:szCs w:val="24"/>
+          <w:highlight w:val="yellow"/>
+        </w:rPr>
+        <w:t>Text3DRetained</w:t>
+      </w:r>
+      <w:r>
+        <w:rPr>
+          <w:rFonts w:ascii="Consolas" w:hAnsi="Consolas" w:cs="Consolas"/>
+          <w:sz w:val="24"/>
+          <w:szCs w:val="24"/>
+        </w:rPr>
+        <w:t xml:space="preserve">, </w:t>
+      </w:r>
+      <w:r>
+        <w:rPr>
+          <w:rFonts w:ascii="Consolas" w:hAnsi="Consolas" w:cs="Consolas"/>
+          <w:sz w:val="24"/>
+          <w:szCs w:val="24"/>
+          <w:highlight w:val="yellow"/>
+        </w:rPr>
+        <w:t>Text3DRenderMethod</w:t>
+      </w:r>
+    </w:p>
+    <w:p>
+      <w:pPr>
+        <w:autoSpaceDE w:val="0"/>
+        <w:autoSpaceDN w:val="0"/>
+        <w:adjustRightInd w:val="0"/>
+        <w:spacing w:after="0" w:line="240" w:lineRule="auto"/>
+        <w:rPr>
+          <w:rFonts w:ascii="Consolas" w:hAnsi="Consolas" w:cs="Consolas"/>
+          <w:sz w:val="24"/>
+          <w:szCs w:val="24"/>
+        </w:rPr>
+      </w:pPr>
+      <w:r>
+        <w:rPr>
+          <w:rFonts w:ascii="Consolas" w:hAnsi="Consolas" w:cs="Consolas"/>
+          <w:sz w:val="24"/>
+          <w:szCs w:val="24"/>
+        </w:rPr>
+        <w:t>All of the above are little used and can be done without</w:t>
+      </w:r>
+    </w:p>
+    <w:p>
+      <w:pPr>
+        <w:autoSpaceDE w:val="0"/>
+        <w:autoSpaceDN w:val="0"/>
+        <w:adjustRightInd w:val="0"/>
+        <w:spacing w:after="0" w:line="240" w:lineRule="auto"/>
+        <w:rPr>
+          <w:rFonts w:ascii="Consolas" w:hAnsi="Consolas" w:cs="Consolas"/>
+          <w:sz w:val="24"/>
+          <w:szCs w:val="24"/>
+        </w:rPr>
+      </w:pPr>
+      <w:r>
+        <w:rPr>
+          <w:rFonts w:ascii="Consolas" w:hAnsi="Consolas" w:cs="Consolas"/>
+          <w:sz w:val="24"/>
+          <w:szCs w:val="24"/>
+        </w:rPr>
+        <w:t xml:space="preserve">Text3DRenderMethod is returned by </w:t>
+      </w:r>
       <w:proofErr w:type="spellStart"/>
       <w:r>
         <w:rPr>
@@ -6537,1393 +8096,61 @@
           <w:szCs w:val="24"/>
         </w:rPr>
       </w:pPr>
-    </w:p>
-    <w:p>
-      <w:pPr>
-        <w:autoSpaceDE w:val="0"/>
-        <w:autoSpaceDN w:val="0"/>
-        <w:adjustRightInd w:val="0"/>
-        <w:spacing w:after="0" w:line="240" w:lineRule="auto"/>
-        <w:rPr>
-          <w:rFonts w:ascii="Consolas" w:hAnsi="Consolas" w:cs="Consolas"/>
-          <w:sz w:val="24"/>
-          <w:szCs w:val="24"/>
-        </w:rPr>
-      </w:pPr>
-      <w:proofErr w:type="spellStart"/>
-      <w:proofErr w:type="gramStart"/>
-      <w:r>
-        <w:rPr>
-          <w:rFonts w:ascii="Consolas" w:hAnsi="Consolas" w:cs="Consolas"/>
-          <w:sz w:val="24"/>
-          <w:szCs w:val="24"/>
-        </w:rPr>
-        <w:t>JoglPipeline</w:t>
-      </w:r>
-      <w:proofErr w:type="spellEnd"/>
-      <w:r>
-        <w:rPr>
-          <w:rFonts w:ascii="Consolas" w:hAnsi="Consolas" w:cs="Consolas"/>
-          <w:sz w:val="24"/>
-          <w:szCs w:val="24"/>
-        </w:rPr>
-        <w:t>.</w:t>
-      </w:r>
-      <w:proofErr w:type="gramEnd"/>
-      <w:r>
-        <w:rPr>
-          <w:rFonts w:ascii="Consolas" w:hAnsi="Consolas" w:cs="Consolas"/>
-          <w:color w:val="000000"/>
-          <w:sz w:val="24"/>
-          <w:szCs w:val="24"/>
-          <w:highlight w:val="lightGray"/>
+      <w:r>
+        <w:rPr>
+          <w:rFonts w:ascii="Consolas" w:hAnsi="Consolas" w:cs="Consolas"/>
+          <w:sz w:val="24"/>
+          <w:szCs w:val="24"/>
+        </w:rPr>
+        <w:t>GeometryRetained.GEO_TYPE_TEXT3D</w:t>
+      </w:r>
+      <w:r>
+        <w:rPr>
+          <w:rFonts w:ascii="Consolas" w:hAnsi="Consolas" w:cs="Consolas"/>
+          <w:sz w:val="24"/>
+          <w:szCs w:val="24"/>
+        </w:rPr>
+        <w:t xml:space="preserve"> needs removal and all references sorted out. </w:t>
+      </w:r>
+      <w:proofErr w:type="spellStart"/>
+      <w:r>
+        <w:rPr>
+          <w:rFonts w:ascii="Consolas" w:hAnsi="Consolas" w:cs="Consolas"/>
+          <w:sz w:val="24"/>
+          <w:szCs w:val="24"/>
+        </w:rPr>
+        <w:t>RenderMolecule</w:t>
+      </w:r>
+      <w:proofErr w:type="spellEnd"/>
+      <w:r>
+        <w:rPr>
+          <w:rFonts w:ascii="Consolas" w:hAnsi="Consolas" w:cs="Consolas"/>
+          <w:sz w:val="24"/>
+          <w:szCs w:val="24"/>
+        </w:rPr>
+        <w:t xml:space="preserve"> has lots of text 3d refs, Shape3DRetained</w:t>
+      </w:r>
+    </w:p>
+    <w:p>
+      <w:pPr>
+        <w:autoSpaceDE w:val="0"/>
+        <w:autoSpaceDN w:val="0"/>
+        <w:adjustRightInd w:val="0"/>
+        <w:spacing w:after="0" w:line="240" w:lineRule="auto"/>
+        <w:rPr>
+          <w:rFonts w:ascii="Consolas" w:hAnsi="Consolas" w:cs="Consolas"/>
+          <w:sz w:val="24"/>
+          <w:szCs w:val="24"/>
+        </w:rPr>
+      </w:pPr>
+      <w:r>
+        <w:rPr>
+          <w:rFonts w:ascii="Consolas" w:hAnsi="Consolas" w:cs="Consolas"/>
+          <w:sz w:val="24"/>
+          <w:szCs w:val="24"/>
         </w:rPr>
         <w:t xml:space="preserve"> </w:t>
       </w:r>
-      <w:proofErr w:type="spellStart"/>
-      <w:r>
-        <w:rPr>
-          <w:rFonts w:ascii="Consolas" w:hAnsi="Consolas" w:cs="Consolas"/>
-          <w:color w:val="000000"/>
-          <w:sz w:val="24"/>
-          <w:szCs w:val="24"/>
-          <w:highlight w:val="lightGray"/>
-        </w:rPr>
-        <w:t>resizeOffscreenLayer</w:t>
-      </w:r>
-      <w:proofErr w:type="spellEnd"/>
-      <w:r>
-        <w:rPr>
-          <w:rFonts w:ascii="Consolas" w:hAnsi="Consolas" w:cs="Consolas"/>
-          <w:color w:val="000000"/>
-          <w:sz w:val="24"/>
-          <w:szCs w:val="24"/>
-        </w:rPr>
-        <w:t xml:space="preserve"> is a mighty interesting method full of explaining comments about FBO’s </w:t>
-      </w:r>
-      <w:proofErr w:type="spellStart"/>
-      <w:r>
-        <w:rPr>
-          <w:rFonts w:ascii="Consolas" w:hAnsi="Consolas" w:cs="Consolas"/>
-          <w:color w:val="000000"/>
-          <w:sz w:val="24"/>
-          <w:szCs w:val="24"/>
-        </w:rPr>
-        <w:t>etc</w:t>
-      </w:r>
-      <w:proofErr w:type="spellEnd"/>
-    </w:p>
-    <w:p>
-      <w:pPr>
-        <w:autoSpaceDE w:val="0"/>
-        <w:autoSpaceDN w:val="0"/>
-        <w:adjustRightInd w:val="0"/>
-        <w:spacing w:after="0" w:line="240" w:lineRule="auto"/>
-        <w:rPr>
-          <w:rFonts w:ascii="Consolas" w:hAnsi="Consolas" w:cs="Consolas"/>
-          <w:sz w:val="24"/>
-          <w:szCs w:val="24"/>
-        </w:rPr>
-      </w:pPr>
-    </w:p>
-    <w:p>
-      <w:pPr>
-        <w:autoSpaceDE w:val="0"/>
-        <w:autoSpaceDN w:val="0"/>
-        <w:adjustRightInd w:val="0"/>
-        <w:spacing w:after="0" w:line="240" w:lineRule="auto"/>
-        <w:rPr>
-          <w:rFonts w:ascii="Consolas" w:hAnsi="Consolas" w:cs="Consolas"/>
-          <w:sz w:val="24"/>
-          <w:szCs w:val="24"/>
-        </w:rPr>
-      </w:pPr>
-      <w:proofErr w:type="spellStart"/>
-      <w:r>
-        <w:rPr>
-          <w:rFonts w:ascii="Consolas" w:hAnsi="Consolas" w:cs="Consolas"/>
-          <w:sz w:val="24"/>
-          <w:szCs w:val="24"/>
-        </w:rPr>
-        <w:t>JoglPipeline</w:t>
-      </w:r>
-      <w:proofErr w:type="spellEnd"/>
-      <w:r>
-        <w:rPr>
-          <w:rFonts w:ascii="Consolas" w:hAnsi="Consolas" w:cs="Consolas"/>
-          <w:sz w:val="24"/>
-          <w:szCs w:val="24"/>
-        </w:rPr>
-        <w:t>.</w:t>
-      </w:r>
-      <w:r>
-        <w:rPr>
-          <w:rFonts w:ascii="Consolas" w:hAnsi="Consolas" w:cs="Consolas"/>
-          <w:color w:val="000000"/>
-          <w:sz w:val="24"/>
-          <w:szCs w:val="24"/>
-          <w:highlight w:val="lightGray"/>
-        </w:rPr>
-        <w:t xml:space="preserve"> </w:t>
-      </w:r>
-      <w:proofErr w:type="spellStart"/>
-      <w:r>
-        <w:rPr>
-          <w:rFonts w:ascii="Consolas" w:hAnsi="Consolas" w:cs="Consolas"/>
-          <w:color w:val="000000"/>
-          <w:sz w:val="24"/>
-          <w:szCs w:val="24"/>
-          <w:highlight w:val="lightGray"/>
-        </w:rPr>
-        <w:t>createNewContext</w:t>
-      </w:r>
-      <w:proofErr w:type="spellEnd"/>
-      <w:r>
-        <w:rPr>
-          <w:rFonts w:ascii="Consolas" w:hAnsi="Consolas" w:cs="Consolas"/>
-          <w:color w:val="000000"/>
-          <w:sz w:val="24"/>
-          <w:szCs w:val="24"/>
-        </w:rPr>
-        <w:t xml:space="preserve"> seems to be a serious </w:t>
-      </w:r>
-      <w:proofErr w:type="spellStart"/>
-      <w:r>
-        <w:rPr>
-          <w:rFonts w:ascii="Consolas" w:hAnsi="Consolas" w:cs="Consolas"/>
-          <w:color w:val="000000"/>
-          <w:sz w:val="24"/>
-          <w:szCs w:val="24"/>
-        </w:rPr>
-        <w:t>init</w:t>
-      </w:r>
-      <w:proofErr w:type="spellEnd"/>
-      <w:r>
-        <w:rPr>
-          <w:rFonts w:ascii="Consolas" w:hAnsi="Consolas" w:cs="Consolas"/>
-          <w:color w:val="000000"/>
-          <w:sz w:val="24"/>
-          <w:szCs w:val="24"/>
-        </w:rPr>
-        <w:t xml:space="preserve"> place too</w:t>
-      </w:r>
-    </w:p>
-    <w:p>
-      <w:pPr>
-        <w:autoSpaceDE w:val="0"/>
-        <w:autoSpaceDN w:val="0"/>
-        <w:adjustRightInd w:val="0"/>
-        <w:spacing w:after="0" w:line="240" w:lineRule="auto"/>
-        <w:rPr>
-          <w:rFonts w:ascii="Consolas" w:hAnsi="Consolas" w:cs="Consolas"/>
-          <w:sz w:val="24"/>
-          <w:szCs w:val="24"/>
-        </w:rPr>
-      </w:pPr>
-    </w:p>
-    <w:p>
-      <w:pPr>
-        <w:autoSpaceDE w:val="0"/>
-        <w:autoSpaceDN w:val="0"/>
-        <w:adjustRightInd w:val="0"/>
-        <w:spacing w:after="0" w:line="240" w:lineRule="auto"/>
-        <w:rPr>
-          <w:rFonts w:ascii="Consolas" w:hAnsi="Consolas" w:cs="Consolas"/>
-          <w:sz w:val="24"/>
-          <w:szCs w:val="24"/>
-        </w:rPr>
-      </w:pPr>
-      <w:proofErr w:type="spellStart"/>
-      <w:r>
-        <w:rPr>
-          <w:rFonts w:ascii="Consolas" w:hAnsi="Consolas" w:cs="Consolas"/>
-          <w:sz w:val="24"/>
-          <w:szCs w:val="24"/>
-        </w:rPr>
-        <w:t>JoglPipeline.checkAppContext</w:t>
-      </w:r>
-      <w:proofErr w:type="spellEnd"/>
-      <w:r>
-        <w:rPr>
-          <w:rFonts w:ascii="Consolas" w:hAnsi="Consolas" w:cs="Consolas"/>
-          <w:sz w:val="24"/>
-          <w:szCs w:val="24"/>
-        </w:rPr>
-        <w:t xml:space="preserve"> is this for applets only</w:t>
-      </w:r>
-    </w:p>
-    <w:p>
-      <w:pPr>
-        <w:autoSpaceDE w:val="0"/>
-        <w:autoSpaceDN w:val="0"/>
-        <w:adjustRightInd w:val="0"/>
-        <w:spacing w:after="0" w:line="240" w:lineRule="auto"/>
-        <w:rPr>
-          <w:rFonts w:ascii="Consolas" w:hAnsi="Consolas" w:cs="Consolas"/>
-          <w:sz w:val="24"/>
-          <w:szCs w:val="24"/>
-        </w:rPr>
-      </w:pPr>
-    </w:p>
-    <w:p>
-      <w:pPr>
-        <w:autoSpaceDE w:val="0"/>
-        <w:autoSpaceDN w:val="0"/>
-        <w:adjustRightInd w:val="0"/>
-        <w:spacing w:after="0" w:line="240" w:lineRule="auto"/>
-        <w:rPr>
-          <w:rFonts w:ascii="Consolas" w:hAnsi="Consolas" w:cs="Consolas"/>
-          <w:sz w:val="24"/>
-          <w:szCs w:val="24"/>
-        </w:rPr>
-      </w:pPr>
-      <w:r>
-        <w:rPr>
-          <w:rStyle w:val="Heading2Char"/>
-        </w:rPr>
-        <w:t>Totally new elements</w:t>
-      </w:r>
-      <w:r>
-        <w:rPr>
-          <w:rFonts w:ascii="Consolas" w:hAnsi="Consolas" w:cs="Consolas"/>
-          <w:sz w:val="24"/>
-          <w:szCs w:val="24"/>
-        </w:rPr>
-        <w:t xml:space="preserve"> </w:t>
-      </w:r>
-    </w:p>
-    <w:p>
-      <w:pPr>
-        <w:autoSpaceDE w:val="0"/>
-        <w:autoSpaceDN w:val="0"/>
-        <w:adjustRightInd w:val="0"/>
-        <w:spacing w:after="0" w:line="240" w:lineRule="auto"/>
-        <w:rPr>
-          <w:rFonts w:ascii="Consolas" w:hAnsi="Consolas" w:cs="Consolas"/>
-          <w:sz w:val="24"/>
-          <w:szCs w:val="24"/>
-        </w:rPr>
-      </w:pPr>
-      <w:r>
-        <w:rPr>
-          <w:rFonts w:ascii="Consolas" w:hAnsi="Consolas" w:cs="Consolas"/>
-          <w:sz w:val="24"/>
-          <w:szCs w:val="24"/>
-        </w:rPr>
-        <w:t>M</w:t>
-      </w:r>
-      <w:r>
-        <w:rPr>
-          <w:rFonts w:ascii="Consolas" w:hAnsi="Consolas" w:cs="Consolas"/>
-          <w:sz w:val="24"/>
-          <w:szCs w:val="24"/>
-        </w:rPr>
-        <w:t>ouse and keyboard listening</w:t>
-      </w:r>
-      <w:r>
-        <w:rPr>
-          <w:rFonts w:ascii="Consolas" w:hAnsi="Consolas" w:cs="Consolas"/>
-          <w:sz w:val="24"/>
-          <w:szCs w:val="24"/>
-        </w:rPr>
-        <w:t>, navigation inputs now by finger</w:t>
-      </w:r>
-    </w:p>
-    <w:p>
-      <w:pPr>
-        <w:autoSpaceDE w:val="0"/>
-        <w:autoSpaceDN w:val="0"/>
-        <w:adjustRightInd w:val="0"/>
-        <w:spacing w:after="0" w:line="240" w:lineRule="auto"/>
-        <w:rPr>
-          <w:rFonts w:ascii="Consolas" w:hAnsi="Consolas" w:cs="Consolas"/>
-          <w:sz w:val="24"/>
-          <w:szCs w:val="24"/>
-        </w:rPr>
-      </w:pPr>
-    </w:p>
-    <w:p>
-      <w:pPr>
-        <w:autoSpaceDE w:val="0"/>
-        <w:autoSpaceDN w:val="0"/>
-        <w:adjustRightInd w:val="0"/>
-        <w:spacing w:after="0" w:line="240" w:lineRule="auto"/>
-        <w:rPr>
-          <w:rFonts w:ascii="Consolas" w:hAnsi="Consolas" w:cs="Consolas"/>
-          <w:sz w:val="24"/>
-          <w:szCs w:val="24"/>
-        </w:rPr>
-      </w:pPr>
-    </w:p>
-    <w:p>
-      <w:pPr>
-        <w:autoSpaceDE w:val="0"/>
-        <w:autoSpaceDN w:val="0"/>
-        <w:adjustRightInd w:val="0"/>
-        <w:spacing w:after="0" w:line="240" w:lineRule="auto"/>
-        <w:rPr>
-          <w:rFonts w:ascii="Consolas" w:hAnsi="Consolas" w:cs="Consolas"/>
-          <w:sz w:val="24"/>
-          <w:szCs w:val="24"/>
-        </w:rPr>
-      </w:pPr>
-    </w:p>
-    <w:p>
-      <w:pPr>
-        <w:autoSpaceDE w:val="0"/>
-        <w:autoSpaceDN w:val="0"/>
-        <w:adjustRightInd w:val="0"/>
-        <w:spacing w:after="0" w:line="240" w:lineRule="auto"/>
-        <w:rPr>
-          <w:rFonts w:ascii="Consolas" w:hAnsi="Consolas" w:cs="Consolas"/>
-          <w:sz w:val="24"/>
-          <w:szCs w:val="24"/>
-        </w:rPr>
-      </w:pPr>
-    </w:p>
-    <w:p>
-      <w:pPr>
-        <w:autoSpaceDE w:val="0"/>
-        <w:autoSpaceDN w:val="0"/>
-        <w:adjustRightInd w:val="0"/>
-        <w:spacing w:after="0" w:line="240" w:lineRule="auto"/>
-        <w:rPr>
-          <w:rFonts w:ascii="Consolas" w:hAnsi="Consolas" w:cs="Consolas"/>
-          <w:sz w:val="24"/>
-          <w:szCs w:val="24"/>
-        </w:rPr>
-      </w:pPr>
-    </w:p>
-    <w:p>
-      <w:pPr>
-        <w:autoSpaceDE w:val="0"/>
-        <w:autoSpaceDN w:val="0"/>
-        <w:adjustRightInd w:val="0"/>
-        <w:spacing w:after="0" w:line="240" w:lineRule="auto"/>
-        <w:rPr>
-          <w:rFonts w:ascii="Consolas" w:hAnsi="Consolas" w:cs="Consolas"/>
-          <w:sz w:val="24"/>
-          <w:szCs w:val="24"/>
-        </w:rPr>
-      </w:pPr>
-    </w:p>
-    <w:p>
-      <w:pPr>
-        <w:autoSpaceDE w:val="0"/>
-        <w:autoSpaceDN w:val="0"/>
-        <w:adjustRightInd w:val="0"/>
-        <w:spacing w:after="0" w:line="240" w:lineRule="auto"/>
-        <w:rPr>
-          <w:rFonts w:ascii="Consolas" w:hAnsi="Consolas" w:cs="Consolas"/>
-          <w:sz w:val="24"/>
-          <w:szCs w:val="24"/>
-        </w:rPr>
-      </w:pPr>
-      <w:r>
-        <w:rPr>
-          <w:rFonts w:ascii="Consolas" w:hAnsi="Consolas" w:cs="Consolas"/>
-          <w:sz w:val="24"/>
-          <w:szCs w:val="24"/>
-        </w:rPr>
-        <w:t xml:space="preserve"> </w:t>
-      </w:r>
-    </w:p>
-    <w:p>
-      <w:pPr>
-        <w:pStyle w:val="Heading2"/>
-      </w:pPr>
-      <w:r>
-        <w:t xml:space="preserve">Image Loading processing and weaving in the image </w:t>
-      </w:r>
-      <w:proofErr w:type="spellStart"/>
-      <w:r>
-        <w:t>componants</w:t>
-      </w:r>
-      <w:proofErr w:type="spellEnd"/>
-    </w:p>
-    <w:p>
-      <w:pPr>
-        <w:autoSpaceDE w:val="0"/>
-        <w:autoSpaceDN w:val="0"/>
-        <w:adjustRightInd w:val="0"/>
-        <w:spacing w:after="0" w:line="240" w:lineRule="auto"/>
-        <w:rPr>
-          <w:rFonts w:ascii="Consolas" w:hAnsi="Consolas" w:cs="Consolas"/>
-          <w:sz w:val="24"/>
-          <w:szCs w:val="24"/>
-        </w:rPr>
-      </w:pPr>
-    </w:p>
-    <w:p>
-      <w:pPr>
-        <w:autoSpaceDE w:val="0"/>
-        <w:autoSpaceDN w:val="0"/>
-        <w:adjustRightInd w:val="0"/>
-        <w:spacing w:after="0" w:line="240" w:lineRule="auto"/>
-        <w:rPr>
-          <w:rFonts w:ascii="Consolas" w:hAnsi="Consolas" w:cs="Consolas"/>
-          <w:sz w:val="24"/>
-          <w:szCs w:val="24"/>
-        </w:rPr>
-      </w:pPr>
-    </w:p>
-    <w:p>
-      <w:pPr>
-        <w:autoSpaceDE w:val="0"/>
-        <w:autoSpaceDN w:val="0"/>
-        <w:adjustRightInd w:val="0"/>
-        <w:spacing w:after="0" w:line="240" w:lineRule="auto"/>
-        <w:rPr>
-          <w:rFonts w:ascii="Consolas" w:hAnsi="Consolas" w:cs="Consolas"/>
-          <w:sz w:val="24"/>
-          <w:szCs w:val="24"/>
-        </w:rPr>
-      </w:pPr>
-    </w:p>
-    <w:p>
-      <w:pPr>
-        <w:autoSpaceDE w:val="0"/>
-        <w:autoSpaceDN w:val="0"/>
-        <w:adjustRightInd w:val="0"/>
-        <w:spacing w:after="0" w:line="240" w:lineRule="auto"/>
-        <w:rPr>
-          <w:rFonts w:ascii="Consolas" w:hAnsi="Consolas" w:cs="Consolas"/>
-          <w:sz w:val="24"/>
-          <w:szCs w:val="24"/>
-        </w:rPr>
-      </w:pPr>
-      <w:proofErr w:type="spellStart"/>
-      <w:r>
-        <w:rPr>
-          <w:rFonts w:ascii="Consolas" w:hAnsi="Consolas" w:cs="Consolas"/>
-          <w:sz w:val="24"/>
-          <w:szCs w:val="24"/>
-        </w:rPr>
-        <w:t>ImageComponentRetained</w:t>
-      </w:r>
-      <w:proofErr w:type="spellEnd"/>
-    </w:p>
-    <w:p>
-      <w:pPr>
-        <w:autoSpaceDE w:val="0"/>
-        <w:autoSpaceDN w:val="0"/>
-        <w:adjustRightInd w:val="0"/>
-        <w:spacing w:after="0" w:line="240" w:lineRule="auto"/>
-        <w:rPr>
-          <w:rFonts w:ascii="Consolas" w:hAnsi="Consolas" w:cs="Consolas"/>
-          <w:sz w:val="24"/>
-          <w:szCs w:val="24"/>
-        </w:rPr>
-      </w:pPr>
-      <w:proofErr w:type="gramStart"/>
-      <w:r>
-        <w:rPr>
-          <w:rFonts w:ascii="Consolas" w:hAnsi="Consolas" w:cs="Consolas"/>
-          <w:sz w:val="24"/>
-          <w:szCs w:val="24"/>
-        </w:rPr>
-        <w:t>import</w:t>
-      </w:r>
-      <w:proofErr w:type="gramEnd"/>
-      <w:r>
-        <w:rPr>
-          <w:rFonts w:ascii="Consolas" w:hAnsi="Consolas" w:cs="Consolas"/>
-          <w:sz w:val="24"/>
-          <w:szCs w:val="24"/>
-        </w:rPr>
-        <w:t xml:space="preserve"> </w:t>
-      </w:r>
-      <w:proofErr w:type="spellStart"/>
-      <w:r>
-        <w:rPr>
-          <w:rFonts w:ascii="Consolas" w:hAnsi="Consolas" w:cs="Consolas"/>
-          <w:sz w:val="24"/>
-          <w:szCs w:val="24"/>
-        </w:rPr>
-        <w:t>java.awt.color.ColorSpace</w:t>
-      </w:r>
-      <w:proofErr w:type="spellEnd"/>
-      <w:r>
-        <w:rPr>
-          <w:rFonts w:ascii="Consolas" w:hAnsi="Consolas" w:cs="Consolas"/>
-          <w:sz w:val="24"/>
-          <w:szCs w:val="24"/>
-        </w:rPr>
-        <w:t>;</w:t>
-      </w:r>
-    </w:p>
-    <w:p>
-      <w:pPr>
-        <w:autoSpaceDE w:val="0"/>
-        <w:autoSpaceDN w:val="0"/>
-        <w:adjustRightInd w:val="0"/>
-        <w:spacing w:after="0" w:line="240" w:lineRule="auto"/>
-        <w:rPr>
-          <w:rFonts w:ascii="Consolas" w:hAnsi="Consolas" w:cs="Consolas"/>
-          <w:sz w:val="24"/>
-          <w:szCs w:val="24"/>
-        </w:rPr>
-      </w:pPr>
-      <w:r>
-        <w:rPr>
-          <w:rFonts w:ascii="Consolas" w:hAnsi="Consolas" w:cs="Consolas"/>
-          <w:sz w:val="24"/>
-          <w:szCs w:val="24"/>
-        </w:rPr>
-        <w:t xml:space="preserve">import </w:t>
-      </w:r>
-      <w:proofErr w:type="spellStart"/>
-      <w:r>
-        <w:rPr>
-          <w:rFonts w:ascii="Consolas" w:hAnsi="Consolas" w:cs="Consolas"/>
-          <w:sz w:val="24"/>
-          <w:szCs w:val="24"/>
-        </w:rPr>
-        <w:t>java.awt.geom.AffineTransform</w:t>
-      </w:r>
-      <w:proofErr w:type="spellEnd"/>
-      <w:r>
-        <w:rPr>
-          <w:rFonts w:ascii="Consolas" w:hAnsi="Consolas" w:cs="Consolas"/>
-          <w:sz w:val="24"/>
-          <w:szCs w:val="24"/>
-        </w:rPr>
-        <w:t>;</w:t>
-      </w:r>
-    </w:p>
-    <w:p>
-      <w:pPr>
-        <w:autoSpaceDE w:val="0"/>
-        <w:autoSpaceDN w:val="0"/>
-        <w:adjustRightInd w:val="0"/>
-        <w:spacing w:after="0" w:line="240" w:lineRule="auto"/>
-        <w:rPr>
-          <w:rFonts w:ascii="Consolas" w:hAnsi="Consolas" w:cs="Consolas"/>
-          <w:sz w:val="24"/>
-          <w:szCs w:val="24"/>
-        </w:rPr>
-      </w:pPr>
-      <w:proofErr w:type="gramStart"/>
-      <w:r>
-        <w:rPr>
-          <w:rFonts w:ascii="Consolas" w:hAnsi="Consolas" w:cs="Consolas"/>
-          <w:sz w:val="24"/>
-          <w:szCs w:val="24"/>
-        </w:rPr>
-        <w:t>import</w:t>
-      </w:r>
-      <w:proofErr w:type="gramEnd"/>
-      <w:r>
-        <w:rPr>
-          <w:rFonts w:ascii="Consolas" w:hAnsi="Consolas" w:cs="Consolas"/>
-          <w:sz w:val="24"/>
-          <w:szCs w:val="24"/>
-        </w:rPr>
-        <w:t xml:space="preserve"> </w:t>
-      </w:r>
-      <w:proofErr w:type="spellStart"/>
-      <w:r>
-        <w:rPr>
-          <w:rFonts w:ascii="Consolas" w:hAnsi="Consolas" w:cs="Consolas"/>
-          <w:sz w:val="24"/>
-          <w:szCs w:val="24"/>
-        </w:rPr>
-        <w:t>java.awt.image.AffineTransformOp</w:t>
-      </w:r>
-      <w:proofErr w:type="spellEnd"/>
-      <w:r>
-        <w:rPr>
-          <w:rFonts w:ascii="Consolas" w:hAnsi="Consolas" w:cs="Consolas"/>
-          <w:sz w:val="24"/>
-          <w:szCs w:val="24"/>
-        </w:rPr>
-        <w:t>;</w:t>
-      </w:r>
-    </w:p>
-    <w:p>
-      <w:pPr>
-        <w:autoSpaceDE w:val="0"/>
-        <w:autoSpaceDN w:val="0"/>
-        <w:adjustRightInd w:val="0"/>
-        <w:spacing w:after="0" w:line="240" w:lineRule="auto"/>
-        <w:rPr>
-          <w:rFonts w:ascii="Consolas" w:hAnsi="Consolas" w:cs="Consolas"/>
-          <w:sz w:val="24"/>
-          <w:szCs w:val="24"/>
-        </w:rPr>
-      </w:pPr>
-      <w:proofErr w:type="gramStart"/>
-      <w:r>
-        <w:rPr>
-          <w:rFonts w:ascii="Consolas" w:hAnsi="Consolas" w:cs="Consolas"/>
-          <w:sz w:val="24"/>
-          <w:szCs w:val="24"/>
-        </w:rPr>
-        <w:t>import</w:t>
-      </w:r>
-      <w:proofErr w:type="gramEnd"/>
-      <w:r>
-        <w:rPr>
-          <w:rFonts w:ascii="Consolas" w:hAnsi="Consolas" w:cs="Consolas"/>
-          <w:sz w:val="24"/>
-          <w:szCs w:val="24"/>
-        </w:rPr>
-        <w:t xml:space="preserve"> </w:t>
-      </w:r>
-      <w:proofErr w:type="spellStart"/>
-      <w:r>
-        <w:rPr>
-          <w:rFonts w:ascii="Consolas" w:hAnsi="Consolas" w:cs="Consolas"/>
-          <w:sz w:val="24"/>
-          <w:szCs w:val="24"/>
-        </w:rPr>
-        <w:t>java.awt.image.BufferedImage</w:t>
-      </w:r>
-      <w:proofErr w:type="spellEnd"/>
-      <w:r>
-        <w:rPr>
-          <w:rFonts w:ascii="Consolas" w:hAnsi="Consolas" w:cs="Consolas"/>
-          <w:sz w:val="24"/>
-          <w:szCs w:val="24"/>
-        </w:rPr>
-        <w:t>;</w:t>
-      </w:r>
-    </w:p>
-    <w:p>
-      <w:pPr>
-        <w:autoSpaceDE w:val="0"/>
-        <w:autoSpaceDN w:val="0"/>
-        <w:adjustRightInd w:val="0"/>
-        <w:spacing w:after="0" w:line="240" w:lineRule="auto"/>
-        <w:rPr>
-          <w:rFonts w:ascii="Consolas" w:hAnsi="Consolas" w:cs="Consolas"/>
-          <w:sz w:val="24"/>
-          <w:szCs w:val="24"/>
-        </w:rPr>
-      </w:pPr>
-      <w:proofErr w:type="gramStart"/>
-      <w:r>
-        <w:rPr>
-          <w:rFonts w:ascii="Consolas" w:hAnsi="Consolas" w:cs="Consolas"/>
-          <w:sz w:val="24"/>
-          <w:szCs w:val="24"/>
-        </w:rPr>
-        <w:t>import</w:t>
-      </w:r>
-      <w:proofErr w:type="gramEnd"/>
-      <w:r>
-        <w:rPr>
-          <w:rFonts w:ascii="Consolas" w:hAnsi="Consolas" w:cs="Consolas"/>
-          <w:sz w:val="24"/>
-          <w:szCs w:val="24"/>
-        </w:rPr>
-        <w:t xml:space="preserve"> </w:t>
-      </w:r>
-      <w:proofErr w:type="spellStart"/>
-      <w:r>
-        <w:rPr>
-          <w:rFonts w:ascii="Consolas" w:hAnsi="Consolas" w:cs="Consolas"/>
-          <w:sz w:val="24"/>
-          <w:szCs w:val="24"/>
-        </w:rPr>
-        <w:t>java.awt.image.ColorModel</w:t>
-      </w:r>
-      <w:proofErr w:type="spellEnd"/>
-      <w:r>
-        <w:rPr>
-          <w:rFonts w:ascii="Consolas" w:hAnsi="Consolas" w:cs="Consolas"/>
-          <w:sz w:val="24"/>
-          <w:szCs w:val="24"/>
-        </w:rPr>
-        <w:t>;</w:t>
-      </w:r>
-    </w:p>
-    <w:p>
-      <w:pPr>
-        <w:autoSpaceDE w:val="0"/>
-        <w:autoSpaceDN w:val="0"/>
-        <w:adjustRightInd w:val="0"/>
-        <w:spacing w:after="0" w:line="240" w:lineRule="auto"/>
-        <w:rPr>
-          <w:rFonts w:ascii="Consolas" w:hAnsi="Consolas" w:cs="Consolas"/>
-          <w:sz w:val="24"/>
-          <w:szCs w:val="24"/>
-        </w:rPr>
-      </w:pPr>
-      <w:proofErr w:type="gramStart"/>
-      <w:r>
-        <w:rPr>
-          <w:rFonts w:ascii="Consolas" w:hAnsi="Consolas" w:cs="Consolas"/>
-          <w:sz w:val="24"/>
-          <w:szCs w:val="24"/>
-        </w:rPr>
-        <w:t>import</w:t>
-      </w:r>
-      <w:proofErr w:type="gramEnd"/>
-      <w:r>
-        <w:rPr>
-          <w:rFonts w:ascii="Consolas" w:hAnsi="Consolas" w:cs="Consolas"/>
-          <w:sz w:val="24"/>
-          <w:szCs w:val="24"/>
-        </w:rPr>
-        <w:t xml:space="preserve"> </w:t>
-      </w:r>
-      <w:proofErr w:type="spellStart"/>
-      <w:r>
-        <w:rPr>
-          <w:rFonts w:ascii="Consolas" w:hAnsi="Consolas" w:cs="Consolas"/>
-          <w:sz w:val="24"/>
-          <w:szCs w:val="24"/>
-        </w:rPr>
-        <w:t>java.awt.image.ComponentColorModel</w:t>
-      </w:r>
-      <w:proofErr w:type="spellEnd"/>
-      <w:r>
-        <w:rPr>
-          <w:rFonts w:ascii="Consolas" w:hAnsi="Consolas" w:cs="Consolas"/>
-          <w:sz w:val="24"/>
-          <w:szCs w:val="24"/>
-        </w:rPr>
-        <w:t>;</w:t>
-      </w:r>
-    </w:p>
-    <w:p>
-      <w:pPr>
-        <w:autoSpaceDE w:val="0"/>
-        <w:autoSpaceDN w:val="0"/>
-        <w:adjustRightInd w:val="0"/>
-        <w:spacing w:after="0" w:line="240" w:lineRule="auto"/>
-        <w:rPr>
-          <w:rFonts w:ascii="Consolas" w:hAnsi="Consolas" w:cs="Consolas"/>
-          <w:sz w:val="24"/>
-          <w:szCs w:val="24"/>
-        </w:rPr>
-      </w:pPr>
-      <w:r>
-        <w:rPr>
-          <w:rFonts w:ascii="Consolas" w:hAnsi="Consolas" w:cs="Consolas"/>
-          <w:sz w:val="24"/>
-          <w:szCs w:val="24"/>
-        </w:rPr>
-        <w:t xml:space="preserve">import </w:t>
-      </w:r>
-      <w:proofErr w:type="spellStart"/>
-      <w:r>
-        <w:rPr>
-          <w:rFonts w:ascii="Consolas" w:hAnsi="Consolas" w:cs="Consolas"/>
-          <w:sz w:val="24"/>
-          <w:szCs w:val="24"/>
-        </w:rPr>
-        <w:t>java.awt.image.DataBuffer</w:t>
-      </w:r>
-      <w:proofErr w:type="spellEnd"/>
-      <w:r>
-        <w:rPr>
-          <w:rFonts w:ascii="Consolas" w:hAnsi="Consolas" w:cs="Consolas"/>
-          <w:sz w:val="24"/>
-          <w:szCs w:val="24"/>
-        </w:rPr>
-        <w:t>;</w:t>
-      </w:r>
-    </w:p>
-    <w:p>
-      <w:pPr>
-        <w:autoSpaceDE w:val="0"/>
-        <w:autoSpaceDN w:val="0"/>
-        <w:adjustRightInd w:val="0"/>
-        <w:spacing w:after="0" w:line="240" w:lineRule="auto"/>
-        <w:rPr>
-          <w:rFonts w:ascii="Consolas" w:hAnsi="Consolas" w:cs="Consolas"/>
-          <w:sz w:val="24"/>
-          <w:szCs w:val="24"/>
-        </w:rPr>
-      </w:pPr>
-      <w:proofErr w:type="gramStart"/>
-      <w:r>
-        <w:rPr>
-          <w:rFonts w:ascii="Consolas" w:hAnsi="Consolas" w:cs="Consolas"/>
-          <w:sz w:val="24"/>
-          <w:szCs w:val="24"/>
-        </w:rPr>
-        <w:t>import</w:t>
-      </w:r>
-      <w:proofErr w:type="gramEnd"/>
-      <w:r>
-        <w:rPr>
-          <w:rFonts w:ascii="Consolas" w:hAnsi="Consolas" w:cs="Consolas"/>
-          <w:sz w:val="24"/>
-          <w:szCs w:val="24"/>
-        </w:rPr>
-        <w:t xml:space="preserve"> </w:t>
-      </w:r>
-      <w:proofErr w:type="spellStart"/>
-      <w:r>
-        <w:rPr>
-          <w:rFonts w:ascii="Consolas" w:hAnsi="Consolas" w:cs="Consolas"/>
-          <w:sz w:val="24"/>
-          <w:szCs w:val="24"/>
-        </w:rPr>
-        <w:t>java.awt.image.DataBufferByte</w:t>
-      </w:r>
-      <w:proofErr w:type="spellEnd"/>
-      <w:r>
-        <w:rPr>
-          <w:rFonts w:ascii="Consolas" w:hAnsi="Consolas" w:cs="Consolas"/>
-          <w:sz w:val="24"/>
-          <w:szCs w:val="24"/>
-        </w:rPr>
-        <w:t>;</w:t>
-      </w:r>
-    </w:p>
-    <w:p>
-      <w:pPr>
-        <w:autoSpaceDE w:val="0"/>
-        <w:autoSpaceDN w:val="0"/>
-        <w:adjustRightInd w:val="0"/>
-        <w:spacing w:after="0" w:line="240" w:lineRule="auto"/>
-        <w:rPr>
-          <w:rFonts w:ascii="Consolas" w:hAnsi="Consolas" w:cs="Consolas"/>
-          <w:sz w:val="24"/>
-          <w:szCs w:val="24"/>
-        </w:rPr>
-      </w:pPr>
-      <w:proofErr w:type="gramStart"/>
-      <w:r>
-        <w:rPr>
-          <w:rFonts w:ascii="Consolas" w:hAnsi="Consolas" w:cs="Consolas"/>
-          <w:sz w:val="24"/>
-          <w:szCs w:val="24"/>
-        </w:rPr>
-        <w:t>import</w:t>
-      </w:r>
-      <w:proofErr w:type="gramEnd"/>
-      <w:r>
-        <w:rPr>
-          <w:rFonts w:ascii="Consolas" w:hAnsi="Consolas" w:cs="Consolas"/>
-          <w:sz w:val="24"/>
-          <w:szCs w:val="24"/>
-        </w:rPr>
-        <w:t xml:space="preserve"> </w:t>
-      </w:r>
-      <w:proofErr w:type="spellStart"/>
-      <w:r>
-        <w:rPr>
-          <w:rFonts w:ascii="Consolas" w:hAnsi="Consolas" w:cs="Consolas"/>
-          <w:sz w:val="24"/>
-          <w:szCs w:val="24"/>
-        </w:rPr>
-        <w:t>java.awt.image.DataBufferInt</w:t>
-      </w:r>
-      <w:proofErr w:type="spellEnd"/>
-      <w:r>
-        <w:rPr>
-          <w:rFonts w:ascii="Consolas" w:hAnsi="Consolas" w:cs="Consolas"/>
-          <w:sz w:val="24"/>
-          <w:szCs w:val="24"/>
-        </w:rPr>
-        <w:t>;</w:t>
-      </w:r>
-    </w:p>
-    <w:p>
-      <w:pPr>
-        <w:autoSpaceDE w:val="0"/>
-        <w:autoSpaceDN w:val="0"/>
-        <w:adjustRightInd w:val="0"/>
-        <w:spacing w:after="0" w:line="240" w:lineRule="auto"/>
-        <w:rPr>
-          <w:rFonts w:ascii="Consolas" w:hAnsi="Consolas" w:cs="Consolas"/>
-          <w:sz w:val="24"/>
-          <w:szCs w:val="24"/>
-        </w:rPr>
-      </w:pPr>
-      <w:proofErr w:type="gramStart"/>
-      <w:r>
-        <w:rPr>
-          <w:rFonts w:ascii="Consolas" w:hAnsi="Consolas" w:cs="Consolas"/>
-          <w:sz w:val="24"/>
-          <w:szCs w:val="24"/>
-        </w:rPr>
-        <w:t>import</w:t>
-      </w:r>
-      <w:proofErr w:type="gramEnd"/>
-      <w:r>
-        <w:rPr>
-          <w:rFonts w:ascii="Consolas" w:hAnsi="Consolas" w:cs="Consolas"/>
-          <w:sz w:val="24"/>
-          <w:szCs w:val="24"/>
-        </w:rPr>
-        <w:t xml:space="preserve"> </w:t>
-      </w:r>
-      <w:proofErr w:type="spellStart"/>
-      <w:r>
-        <w:rPr>
-          <w:rFonts w:ascii="Consolas" w:hAnsi="Consolas" w:cs="Consolas"/>
-          <w:sz w:val="24"/>
-          <w:szCs w:val="24"/>
-        </w:rPr>
-        <w:t>java.awt.image.PixelInterleavedSampleModel</w:t>
-      </w:r>
-      <w:proofErr w:type="spellEnd"/>
-      <w:r>
-        <w:rPr>
-          <w:rFonts w:ascii="Consolas" w:hAnsi="Consolas" w:cs="Consolas"/>
-          <w:sz w:val="24"/>
-          <w:szCs w:val="24"/>
-        </w:rPr>
-        <w:t>;</w:t>
-      </w:r>
-    </w:p>
-    <w:p>
-      <w:pPr>
-        <w:autoSpaceDE w:val="0"/>
-        <w:autoSpaceDN w:val="0"/>
-        <w:adjustRightInd w:val="0"/>
-        <w:spacing w:after="0" w:line="240" w:lineRule="auto"/>
-        <w:rPr>
-          <w:rFonts w:ascii="Consolas" w:hAnsi="Consolas" w:cs="Consolas"/>
-          <w:sz w:val="24"/>
-          <w:szCs w:val="24"/>
-        </w:rPr>
-      </w:pPr>
-      <w:proofErr w:type="gramStart"/>
-      <w:r>
-        <w:rPr>
-          <w:rFonts w:ascii="Consolas" w:hAnsi="Consolas" w:cs="Consolas"/>
-          <w:sz w:val="24"/>
-          <w:szCs w:val="24"/>
-        </w:rPr>
-        <w:t>import</w:t>
-      </w:r>
-      <w:proofErr w:type="gramEnd"/>
-      <w:r>
-        <w:rPr>
-          <w:rFonts w:ascii="Consolas" w:hAnsi="Consolas" w:cs="Consolas"/>
-          <w:sz w:val="24"/>
-          <w:szCs w:val="24"/>
-        </w:rPr>
-        <w:t xml:space="preserve"> </w:t>
-      </w:r>
-      <w:proofErr w:type="spellStart"/>
-      <w:r>
-        <w:rPr>
-          <w:rFonts w:ascii="Consolas" w:hAnsi="Consolas" w:cs="Consolas"/>
-          <w:sz w:val="24"/>
-          <w:szCs w:val="24"/>
-        </w:rPr>
-        <w:t>java.awt.image.RenderedImage</w:t>
-      </w:r>
-      <w:proofErr w:type="spellEnd"/>
-      <w:r>
-        <w:rPr>
-          <w:rFonts w:ascii="Consolas" w:hAnsi="Consolas" w:cs="Consolas"/>
-          <w:sz w:val="24"/>
-          <w:szCs w:val="24"/>
-        </w:rPr>
-        <w:t>;</w:t>
-      </w:r>
-    </w:p>
-    <w:p>
-      <w:pPr>
-        <w:autoSpaceDE w:val="0"/>
-        <w:autoSpaceDN w:val="0"/>
-        <w:adjustRightInd w:val="0"/>
-        <w:spacing w:after="0" w:line="240" w:lineRule="auto"/>
-        <w:rPr>
-          <w:rFonts w:ascii="Consolas" w:hAnsi="Consolas" w:cs="Consolas"/>
-          <w:sz w:val="24"/>
-          <w:szCs w:val="24"/>
-        </w:rPr>
-      </w:pPr>
-      <w:proofErr w:type="gramStart"/>
-      <w:r>
-        <w:rPr>
-          <w:rFonts w:ascii="Consolas" w:hAnsi="Consolas" w:cs="Consolas"/>
-          <w:sz w:val="24"/>
-          <w:szCs w:val="24"/>
-        </w:rPr>
-        <w:t>import</w:t>
-      </w:r>
-      <w:proofErr w:type="gramEnd"/>
-      <w:r>
-        <w:rPr>
-          <w:rFonts w:ascii="Consolas" w:hAnsi="Consolas" w:cs="Consolas"/>
-          <w:sz w:val="24"/>
-          <w:szCs w:val="24"/>
-        </w:rPr>
-        <w:t xml:space="preserve"> </w:t>
-      </w:r>
-      <w:proofErr w:type="spellStart"/>
-      <w:r>
-        <w:rPr>
-          <w:rFonts w:ascii="Consolas" w:hAnsi="Consolas" w:cs="Consolas"/>
-          <w:sz w:val="24"/>
-          <w:szCs w:val="24"/>
-        </w:rPr>
-        <w:t>java.awt.image.SampleModel</w:t>
-      </w:r>
-      <w:proofErr w:type="spellEnd"/>
-      <w:r>
-        <w:rPr>
-          <w:rFonts w:ascii="Consolas" w:hAnsi="Consolas" w:cs="Consolas"/>
-          <w:sz w:val="24"/>
-          <w:szCs w:val="24"/>
-        </w:rPr>
-        <w:t>;</w:t>
-      </w:r>
-    </w:p>
-    <w:p>
-      <w:pPr>
-        <w:autoSpaceDE w:val="0"/>
-        <w:autoSpaceDN w:val="0"/>
-        <w:adjustRightInd w:val="0"/>
-        <w:spacing w:after="0" w:line="240" w:lineRule="auto"/>
-        <w:rPr>
-          <w:rFonts w:ascii="Consolas" w:hAnsi="Consolas" w:cs="Consolas"/>
-          <w:sz w:val="24"/>
-          <w:szCs w:val="24"/>
-        </w:rPr>
-      </w:pPr>
-      <w:proofErr w:type="gramStart"/>
-      <w:r>
-        <w:rPr>
-          <w:rFonts w:ascii="Consolas" w:hAnsi="Consolas" w:cs="Consolas"/>
-          <w:sz w:val="24"/>
-          <w:szCs w:val="24"/>
-        </w:rPr>
-        <w:t>import</w:t>
-      </w:r>
-      <w:proofErr w:type="gramEnd"/>
-      <w:r>
-        <w:rPr>
-          <w:rFonts w:ascii="Consolas" w:hAnsi="Consolas" w:cs="Consolas"/>
-          <w:sz w:val="24"/>
-          <w:szCs w:val="24"/>
-        </w:rPr>
-        <w:t xml:space="preserve"> </w:t>
-      </w:r>
-      <w:proofErr w:type="spellStart"/>
-      <w:r>
-        <w:rPr>
-          <w:rFonts w:ascii="Consolas" w:hAnsi="Consolas" w:cs="Consolas"/>
-          <w:sz w:val="24"/>
-          <w:szCs w:val="24"/>
-        </w:rPr>
-        <w:t>java.awt.image.WritableRaster</w:t>
-      </w:r>
-      <w:proofErr w:type="spellEnd"/>
-      <w:r>
-        <w:rPr>
-          <w:rFonts w:ascii="Consolas" w:hAnsi="Consolas" w:cs="Consolas"/>
-          <w:sz w:val="24"/>
-          <w:szCs w:val="24"/>
-        </w:rPr>
-        <w:t>;</w:t>
-      </w:r>
-    </w:p>
-    <w:p>
-      <w:pPr>
-        <w:autoSpaceDE w:val="0"/>
-        <w:autoSpaceDN w:val="0"/>
-        <w:adjustRightInd w:val="0"/>
-        <w:spacing w:after="0" w:line="240" w:lineRule="auto"/>
-        <w:rPr>
-          <w:rFonts w:ascii="Consolas" w:hAnsi="Consolas" w:cs="Consolas"/>
-          <w:sz w:val="24"/>
-          <w:szCs w:val="24"/>
-        </w:rPr>
-      </w:pPr>
-    </w:p>
-    <w:p>
-      <w:pPr>
-        <w:autoSpaceDE w:val="0"/>
-        <w:autoSpaceDN w:val="0"/>
-        <w:adjustRightInd w:val="0"/>
-        <w:spacing w:after="0" w:line="240" w:lineRule="auto"/>
-        <w:rPr>
-          <w:rFonts w:ascii="Consolas" w:hAnsi="Consolas" w:cs="Consolas"/>
-          <w:sz w:val="24"/>
-          <w:szCs w:val="24"/>
-        </w:rPr>
-      </w:pPr>
-      <w:r>
-        <w:rPr>
-          <w:rFonts w:ascii="Consolas" w:hAnsi="Consolas" w:cs="Consolas"/>
-          <w:sz w:val="24"/>
-          <w:szCs w:val="24"/>
-        </w:rPr>
-        <w:t xml:space="preserve">  </w:t>
-      </w:r>
-    </w:p>
-    <w:p>
-      <w:pPr>
-        <w:autoSpaceDE w:val="0"/>
-        <w:autoSpaceDN w:val="0"/>
-        <w:adjustRightInd w:val="0"/>
-        <w:spacing w:after="0" w:line="240" w:lineRule="auto"/>
-        <w:rPr>
-          <w:rFonts w:ascii="Consolas" w:hAnsi="Consolas" w:cs="Consolas"/>
-          <w:sz w:val="24"/>
-          <w:szCs w:val="24"/>
-        </w:rPr>
-      </w:pPr>
-      <w:r>
-        <w:rPr>
-          <w:rFonts w:ascii="Consolas" w:hAnsi="Consolas" w:cs="Consolas"/>
-          <w:sz w:val="24"/>
-          <w:szCs w:val="24"/>
-        </w:rPr>
-        <w:t xml:space="preserve"> </w:t>
-      </w:r>
-    </w:p>
-    <w:p>
-      <w:pPr>
-        <w:pStyle w:val="Heading2"/>
-      </w:pPr>
-      <w:r>
-        <w:t>Java3d-Utils-And</w:t>
-      </w:r>
-    </w:p>
-    <w:p>
-      <w:pPr>
-        <w:autoSpaceDE w:val="0"/>
-        <w:autoSpaceDN w:val="0"/>
-        <w:adjustRightInd w:val="0"/>
-        <w:spacing w:after="0" w:line="240" w:lineRule="auto"/>
-        <w:rPr>
-          <w:rFonts w:ascii="Consolas" w:hAnsi="Consolas" w:cs="Consolas"/>
-          <w:sz w:val="24"/>
-          <w:szCs w:val="24"/>
-        </w:rPr>
-      </w:pPr>
-      <w:r>
-        <w:rPr>
-          <w:rFonts w:ascii="Consolas" w:hAnsi="Consolas" w:cs="Consolas"/>
-          <w:sz w:val="24"/>
-          <w:szCs w:val="24"/>
-        </w:rPr>
-        <w:t>My rotators</w:t>
-      </w:r>
-    </w:p>
-    <w:p>
-      <w:pPr>
-        <w:autoSpaceDE w:val="0"/>
-        <w:autoSpaceDN w:val="0"/>
-        <w:adjustRightInd w:val="0"/>
-        <w:spacing w:after="0" w:line="240" w:lineRule="auto"/>
-        <w:rPr>
-          <w:rFonts w:ascii="Consolas" w:hAnsi="Consolas" w:cs="Consolas"/>
-          <w:sz w:val="24"/>
-          <w:szCs w:val="24"/>
-        </w:rPr>
-      </w:pPr>
-      <w:proofErr w:type="spellStart"/>
-      <w:r>
-        <w:rPr>
-          <w:rFonts w:ascii="Consolas" w:hAnsi="Consolas" w:cs="Consolas"/>
-          <w:sz w:val="24"/>
-          <w:szCs w:val="24"/>
-        </w:rPr>
-        <w:t>Simpleuniverse</w:t>
-      </w:r>
-      <w:proofErr w:type="spellEnd"/>
-      <w:r>
-        <w:rPr>
-          <w:rFonts w:ascii="Consolas" w:hAnsi="Consolas" w:cs="Consolas"/>
-          <w:sz w:val="24"/>
-          <w:szCs w:val="24"/>
-        </w:rPr>
-        <w:t xml:space="preserve"> and viewer</w:t>
-      </w:r>
-    </w:p>
-    <w:p>
-      <w:pPr>
-        <w:autoSpaceDE w:val="0"/>
-        <w:autoSpaceDN w:val="0"/>
-        <w:adjustRightInd w:val="0"/>
-        <w:spacing w:after="0" w:line="240" w:lineRule="auto"/>
-        <w:rPr>
-          <w:rFonts w:ascii="Consolas" w:hAnsi="Consolas" w:cs="Consolas"/>
-          <w:sz w:val="24"/>
-          <w:szCs w:val="24"/>
-        </w:rPr>
-      </w:pPr>
-      <w:r>
-        <w:rPr>
-          <w:rFonts w:ascii="Consolas" w:hAnsi="Consolas" w:cs="Consolas"/>
-          <w:sz w:val="24"/>
-          <w:szCs w:val="24"/>
-        </w:rPr>
-        <w:t>Picking stuff? Drop it?</w:t>
-      </w:r>
-    </w:p>
-    <w:p>
-      <w:pPr>
-        <w:autoSpaceDE w:val="0"/>
-        <w:autoSpaceDN w:val="0"/>
-        <w:adjustRightInd w:val="0"/>
-        <w:spacing w:after="0" w:line="240" w:lineRule="auto"/>
-        <w:rPr>
-          <w:rFonts w:ascii="Consolas" w:hAnsi="Consolas" w:cs="Consolas"/>
-          <w:sz w:val="24"/>
-          <w:szCs w:val="24"/>
-        </w:rPr>
-      </w:pPr>
-      <w:proofErr w:type="spellStart"/>
-      <w:r>
-        <w:rPr>
-          <w:rFonts w:ascii="Consolas" w:hAnsi="Consolas" w:cs="Consolas"/>
-          <w:sz w:val="24"/>
-          <w:szCs w:val="24"/>
-        </w:rPr>
-        <w:t>TextureLoader</w:t>
-      </w:r>
-      <w:proofErr w:type="spellEnd"/>
-      <w:r>
-        <w:rPr>
-          <w:rFonts w:ascii="Consolas" w:hAnsi="Consolas" w:cs="Consolas"/>
-          <w:sz w:val="24"/>
-          <w:szCs w:val="24"/>
-        </w:rPr>
-        <w:t xml:space="preserve"> gear</w:t>
-      </w:r>
-    </w:p>
-    <w:p>
-      <w:pPr>
-        <w:autoSpaceDE w:val="0"/>
-        <w:autoSpaceDN w:val="0"/>
-        <w:adjustRightInd w:val="0"/>
-        <w:spacing w:after="0" w:line="240" w:lineRule="auto"/>
-        <w:rPr>
-          <w:rFonts w:ascii="Consolas" w:hAnsi="Consolas" w:cs="Consolas"/>
-          <w:sz w:val="24"/>
-          <w:szCs w:val="24"/>
-        </w:rPr>
-      </w:pPr>
-      <w:r>
-        <w:rPr>
-          <w:rFonts w:ascii="Consolas" w:hAnsi="Consolas" w:cs="Consolas"/>
-          <w:sz w:val="24"/>
-          <w:szCs w:val="24"/>
-        </w:rPr>
-        <w:t>Useful audio and geometry stuff leave alone all good now</w:t>
-      </w:r>
-    </w:p>
-    <w:p>
-      <w:pPr>
-        <w:pStyle w:val="Heading2"/>
-      </w:pPr>
-      <w:proofErr w:type="spellStart"/>
-      <w:r>
-        <w:t>Vecmath</w:t>
-      </w:r>
-      <w:proofErr w:type="spellEnd"/>
-    </w:p>
-    <w:p>
-      <w:pPr>
-        <w:autoSpaceDE w:val="0"/>
-        <w:autoSpaceDN w:val="0"/>
-        <w:adjustRightInd w:val="0"/>
-        <w:spacing w:after="0" w:line="240" w:lineRule="auto"/>
-        <w:rPr>
-          <w:rFonts w:ascii="Consolas" w:hAnsi="Consolas" w:cs="Consolas"/>
-          <w:sz w:val="24"/>
-          <w:szCs w:val="24"/>
-        </w:rPr>
-      </w:pPr>
-      <w:proofErr w:type="spellStart"/>
-      <w:r>
-        <w:rPr>
-          <w:rFonts w:ascii="Consolas" w:hAnsi="Consolas" w:cs="Consolas"/>
-          <w:sz w:val="24"/>
-          <w:szCs w:val="24"/>
-        </w:rPr>
-        <w:t>Color</w:t>
-      </w:r>
-      <w:proofErr w:type="spellEnd"/>
-      <w:r>
-        <w:rPr>
-          <w:rFonts w:ascii="Consolas" w:hAnsi="Consolas" w:cs="Consolas"/>
-          <w:sz w:val="24"/>
-          <w:szCs w:val="24"/>
-        </w:rPr>
-        <w:t xml:space="preserve"> was used by the </w:t>
-      </w:r>
-      <w:proofErr w:type="spellStart"/>
-      <w:r>
-        <w:rPr>
-          <w:rFonts w:ascii="Consolas" w:hAnsi="Consolas" w:cs="Consolas"/>
-          <w:sz w:val="24"/>
-          <w:szCs w:val="24"/>
-        </w:rPr>
-        <w:t>vecmath</w:t>
-      </w:r>
-      <w:proofErr w:type="spellEnd"/>
-      <w:r>
-        <w:rPr>
-          <w:rFonts w:ascii="Consolas" w:hAnsi="Consolas" w:cs="Consolas"/>
-          <w:sz w:val="24"/>
-          <w:szCs w:val="24"/>
-        </w:rPr>
-        <w:t xml:space="preserve"> 4 </w:t>
-      </w:r>
-      <w:proofErr w:type="spellStart"/>
-      <w:r>
-        <w:rPr>
-          <w:rFonts w:ascii="Consolas" w:hAnsi="Consolas" w:cs="Consolas"/>
-          <w:sz w:val="24"/>
-          <w:szCs w:val="24"/>
-        </w:rPr>
-        <w:t>colors</w:t>
-      </w:r>
-      <w:proofErr w:type="spellEnd"/>
-      <w:r>
-        <w:rPr>
-          <w:rFonts w:ascii="Consolas" w:hAnsi="Consolas" w:cs="Consolas"/>
-          <w:sz w:val="24"/>
-          <w:szCs w:val="24"/>
-        </w:rPr>
-        <w:t xml:space="preserve"> – removed</w:t>
-      </w:r>
-    </w:p>
-    <w:p>
-      <w:pPr>
-        <w:autoSpaceDE w:val="0"/>
-        <w:autoSpaceDN w:val="0"/>
-        <w:adjustRightInd w:val="0"/>
-        <w:spacing w:after="0" w:line="240" w:lineRule="auto"/>
-        <w:rPr>
-          <w:rFonts w:ascii="Consolas" w:hAnsi="Consolas" w:cs="Consolas"/>
-          <w:sz w:val="24"/>
-          <w:szCs w:val="24"/>
-        </w:rPr>
-      </w:pPr>
-    </w:p>
-    <w:p>
-      <w:pPr>
-        <w:pStyle w:val="Heading2"/>
-        <w:rPr>
-          <w:rFonts w:ascii="Consolas" w:hAnsi="Consolas" w:cs="Consolas"/>
-          <w:sz w:val="24"/>
-          <w:szCs w:val="24"/>
-        </w:rPr>
-      </w:pPr>
-      <w:r>
-        <w:t xml:space="preserve">Removed from the </w:t>
-      </w:r>
-      <w:r>
-        <w:t xml:space="preserve">core </w:t>
-      </w:r>
-      <w:r>
-        <w:t>API</w:t>
-      </w:r>
-      <w:r>
-        <w:rPr>
-          <w:rFonts w:ascii="Consolas" w:hAnsi="Consolas" w:cs="Consolas"/>
-          <w:sz w:val="24"/>
-          <w:szCs w:val="24"/>
-        </w:rPr>
-        <w:t xml:space="preserve"> </w:t>
-      </w:r>
     </w:p>
     <w:p>
       <w:pPr>
@@ -7944,7 +8171,7 @@
           <w:szCs w:val="24"/>
           <w:highlight w:val="yellow"/>
         </w:rPr>
-        <w:t>Font3D</w:t>
+        <w:t>J3DGraphics2D</w:t>
       </w:r>
       <w:r>
         <w:rPr>
@@ -7954,7 +8181,6 @@
         </w:rPr>
         <w:t xml:space="preserve">, </w:t>
       </w:r>
-      <w:proofErr w:type="spellStart"/>
       <w:r>
         <w:rPr>
           <w:rFonts w:ascii="Consolas" w:hAnsi="Consolas" w:cs="Consolas"/>
@@ -7962,7 +8188,134 @@
           <w:szCs w:val="24"/>
           <w:highlight w:val="yellow"/>
         </w:rPr>
-        <w:t>FontExtrusion</w:t>
+        <w:t>J3DGraphics2DImpl</w:t>
+      </w:r>
+      <w:r>
+        <w:rPr>
+          <w:rFonts w:ascii="Consolas" w:hAnsi="Consolas" w:cs="Consolas"/>
+          <w:sz w:val="24"/>
+          <w:szCs w:val="24"/>
+        </w:rPr>
+        <w:t xml:space="preserve"> is only used by Canvas2D3D and it can only be obtained from Canvas3D (so if that goes this has to). Instead use of the </w:t>
+      </w:r>
+      <w:proofErr w:type="spellStart"/>
+      <w:r>
+        <w:rPr>
+          <w:rFonts w:ascii="Consolas" w:hAnsi="Consolas" w:cs="Consolas"/>
+          <w:sz w:val="24"/>
+          <w:szCs w:val="24"/>
+        </w:rPr>
+        <w:t>HUDShape</w:t>
+      </w:r>
+      <w:proofErr w:type="spellEnd"/>
+      <w:r>
+        <w:rPr>
+          <w:rFonts w:ascii="Consolas" w:hAnsi="Consolas" w:cs="Consolas"/>
+          <w:sz w:val="24"/>
+          <w:szCs w:val="24"/>
+        </w:rPr>
+        <w:t xml:space="preserve"> will do and an investigation into what NEWT offer might help</w:t>
+      </w:r>
+    </w:p>
+    <w:p>
+      <w:pPr>
+        <w:autoSpaceDE w:val="0"/>
+        <w:autoSpaceDN w:val="0"/>
+        <w:adjustRightInd w:val="0"/>
+        <w:spacing w:after="0" w:line="240" w:lineRule="auto"/>
+        <w:rPr>
+          <w:rFonts w:ascii="Consolas" w:hAnsi="Consolas" w:cs="Consolas"/>
+          <w:sz w:val="24"/>
+          <w:szCs w:val="24"/>
+        </w:rPr>
+      </w:pPr>
+    </w:p>
+    <w:p>
+      <w:pPr>
+        <w:autoSpaceDE w:val="0"/>
+        <w:autoSpaceDN w:val="0"/>
+        <w:adjustRightInd w:val="0"/>
+        <w:spacing w:after="0" w:line="240" w:lineRule="auto"/>
+        <w:rPr>
+          <w:rFonts w:ascii="Consolas" w:hAnsi="Consolas" w:cs="Consolas"/>
+          <w:sz w:val="24"/>
+          <w:szCs w:val="24"/>
+        </w:rPr>
+      </w:pPr>
+      <w:proofErr w:type="spellStart"/>
+      <w:r>
+        <w:rPr>
+          <w:rFonts w:ascii="Consolas" w:hAnsi="Consolas" w:cs="Consolas"/>
+          <w:sz w:val="24"/>
+          <w:szCs w:val="24"/>
+          <w:highlight w:val="yellow"/>
+        </w:rPr>
+        <w:t>WakeUpOnAWTEvent</w:t>
+      </w:r>
+      <w:proofErr w:type="spellEnd"/>
+      <w:r>
+        <w:rPr>
+          <w:rFonts w:ascii="Consolas" w:hAnsi="Consolas" w:cs="Consolas"/>
+          <w:sz w:val="24"/>
+          <w:szCs w:val="24"/>
+        </w:rPr>
+        <w:t xml:space="preserve"> –just deleted</w:t>
+      </w:r>
+    </w:p>
+    <w:p>
+      <w:pPr>
+        <w:autoSpaceDE w:val="0"/>
+        <w:autoSpaceDN w:val="0"/>
+        <w:adjustRightInd w:val="0"/>
+        <w:spacing w:after="0" w:line="240" w:lineRule="auto"/>
+        <w:rPr>
+          <w:rFonts w:ascii="Consolas" w:hAnsi="Consolas" w:cs="Consolas"/>
+          <w:sz w:val="24"/>
+          <w:szCs w:val="24"/>
+        </w:rPr>
+      </w:pPr>
+    </w:p>
+    <w:p>
+      <w:pPr>
+        <w:autoSpaceDE w:val="0"/>
+        <w:autoSpaceDN w:val="0"/>
+        <w:adjustRightInd w:val="0"/>
+        <w:spacing w:after="0" w:line="240" w:lineRule="auto"/>
+        <w:rPr>
+          <w:rFonts w:ascii="Consolas" w:hAnsi="Consolas" w:cs="Consolas"/>
+          <w:sz w:val="24"/>
+          <w:szCs w:val="24"/>
+        </w:rPr>
+      </w:pPr>
+    </w:p>
+    <w:p>
+      <w:pPr>
+        <w:autoSpaceDE w:val="0"/>
+        <w:autoSpaceDN w:val="0"/>
+        <w:adjustRightInd w:val="0"/>
+        <w:spacing w:after="0" w:line="240" w:lineRule="auto"/>
+        <w:rPr>
+          <w:rFonts w:ascii="Consolas" w:hAnsi="Consolas" w:cs="Consolas"/>
+          <w:sz w:val="24"/>
+          <w:szCs w:val="24"/>
+        </w:rPr>
+      </w:pPr>
+      <w:r>
+        <w:rPr>
+          <w:rFonts w:ascii="Consolas" w:hAnsi="Consolas" w:cs="Consolas"/>
+          <w:sz w:val="24"/>
+          <w:szCs w:val="24"/>
+        </w:rPr>
+        <w:t xml:space="preserve">These had a direct knock on with 3DTools </w:t>
+      </w:r>
+      <w:proofErr w:type="spellStart"/>
+      <w:r>
+        <w:rPr>
+          <w:rFonts w:ascii="Consolas" w:hAnsi="Consolas" w:cs="Consolas"/>
+          <w:sz w:val="24"/>
+          <w:szCs w:val="24"/>
+        </w:rPr>
+        <w:t>MyMouseRotator</w:t>
       </w:r>
       <w:proofErr w:type="spellEnd"/>
       <w:r>
@@ -7973,6 +8326,51 @@
         </w:rPr>
         <w:t xml:space="preserve">, </w:t>
       </w:r>
+      <w:proofErr w:type="spellStart"/>
+      <w:r>
+        <w:rPr>
+          <w:rFonts w:ascii="Consolas" w:hAnsi="Consolas" w:cs="Consolas"/>
+          <w:sz w:val="24"/>
+          <w:szCs w:val="24"/>
+        </w:rPr>
+        <w:t>SimpleCameraPanel</w:t>
+      </w:r>
+      <w:proofErr w:type="spellEnd"/>
+      <w:r>
+        <w:rPr>
+          <w:rFonts w:ascii="Consolas" w:hAnsi="Consolas" w:cs="Consolas"/>
+          <w:sz w:val="24"/>
+          <w:szCs w:val="24"/>
+        </w:rPr>
+        <w:t xml:space="preserve"> and Canvas2D3D</w:t>
+      </w:r>
+    </w:p>
+    <w:p>
+      <w:pPr>
+        <w:autoSpaceDE w:val="0"/>
+        <w:autoSpaceDN w:val="0"/>
+        <w:adjustRightInd w:val="0"/>
+        <w:spacing w:after="0" w:line="240" w:lineRule="auto"/>
+        <w:rPr>
+          <w:rFonts w:ascii="Consolas" w:hAnsi="Consolas" w:cs="Consolas"/>
+          <w:sz w:val="24"/>
+          <w:szCs w:val="24"/>
+        </w:rPr>
+      </w:pPr>
+    </w:p>
+    <w:p>
+      <w:pPr>
+        <w:autoSpaceDE w:val="0"/>
+        <w:autoSpaceDN w:val="0"/>
+        <w:adjustRightInd w:val="0"/>
+        <w:spacing w:after="0" w:line="240" w:lineRule="auto"/>
+        <w:rPr>
+          <w:rFonts w:ascii="Consolas" w:hAnsi="Consolas" w:cs="Consolas"/>
+          <w:sz w:val="24"/>
+          <w:szCs w:val="24"/>
+        </w:rPr>
+      </w:pPr>
+      <w:proofErr w:type="spellStart"/>
       <w:r>
         <w:rPr>
           <w:rFonts w:ascii="Consolas" w:hAnsi="Consolas" w:cs="Consolas"/>
@@ -7980,16 +8378,74 @@
           <w:szCs w:val="24"/>
           <w:highlight w:val="yellow"/>
         </w:rPr>
-        <w:t>Text3D</w:t>
-      </w:r>
-      <w:r>
-        <w:rPr>
-          <w:rFonts w:ascii="Consolas" w:hAnsi="Consolas" w:cs="Consolas"/>
-          <w:sz w:val="24"/>
-          <w:szCs w:val="24"/>
-        </w:rPr>
-        <w:t xml:space="preserve">, </w:t>
-      </w:r>
+        <w:t>NoopPipeline</w:t>
+      </w:r>
+      <w:proofErr w:type="spellEnd"/>
+      <w:r>
+        <w:rPr>
+          <w:rFonts w:ascii="Consolas" w:hAnsi="Consolas" w:cs="Consolas"/>
+          <w:sz w:val="24"/>
+          <w:szCs w:val="24"/>
+        </w:rPr>
+        <w:t xml:space="preserve"> – just deleted (along with the </w:t>
+      </w:r>
+      <w:proofErr w:type="spellStart"/>
+      <w:r>
+        <w:rPr>
+          <w:rFonts w:ascii="Consolas" w:hAnsi="Consolas" w:cs="Consolas"/>
+          <w:sz w:val="24"/>
+          <w:szCs w:val="24"/>
+        </w:rPr>
+        <w:t>surfacedraw</w:t>
+      </w:r>
+      <w:proofErr w:type="spellEnd"/>
+      <w:r>
+        <w:rPr>
+          <w:rFonts w:ascii="Consolas" w:hAnsi="Consolas" w:cs="Consolas"/>
+          <w:sz w:val="24"/>
+          <w:szCs w:val="24"/>
+        </w:rPr>
+        <w:t xml:space="preserve"> class)</w:t>
+      </w:r>
+    </w:p>
+    <w:p>
+      <w:pPr>
+        <w:autoSpaceDE w:val="0"/>
+        <w:autoSpaceDN w:val="0"/>
+        <w:adjustRightInd w:val="0"/>
+        <w:spacing w:after="0" w:line="240" w:lineRule="auto"/>
+        <w:rPr>
+          <w:rFonts w:ascii="Consolas" w:hAnsi="Consolas" w:cs="Consolas"/>
+          <w:sz w:val="24"/>
+          <w:szCs w:val="24"/>
+        </w:rPr>
+      </w:pPr>
+    </w:p>
+    <w:p>
+      <w:pPr>
+        <w:autoSpaceDE w:val="0"/>
+        <w:autoSpaceDN w:val="0"/>
+        <w:adjustRightInd w:val="0"/>
+        <w:spacing w:after="0" w:line="240" w:lineRule="auto"/>
+        <w:rPr>
+          <w:rFonts w:ascii="Consolas" w:hAnsi="Consolas" w:cs="Consolas"/>
+          <w:sz w:val="24"/>
+          <w:szCs w:val="24"/>
+        </w:rPr>
+      </w:pPr>
+    </w:p>
+    <w:p>
+      <w:pPr>
+        <w:autoSpaceDE w:val="0"/>
+        <w:autoSpaceDN w:val="0"/>
+        <w:adjustRightInd w:val="0"/>
+        <w:spacing w:after="0" w:line="240" w:lineRule="auto"/>
+        <w:rPr>
+          <w:rFonts w:ascii="Consolas" w:hAnsi="Consolas" w:cs="Consolas"/>
+          <w:sz w:val="24"/>
+          <w:szCs w:val="24"/>
+        </w:rPr>
+      </w:pPr>
       <w:r>
         <w:rPr>
           <w:rFonts w:ascii="Consolas" w:hAnsi="Consolas" w:cs="Consolas"/>
@@ -7997,447 +8453,6 @@
           <w:szCs w:val="24"/>
           <w:highlight w:val="yellow"/>
         </w:rPr>
-        <w:t>Text3DRetained</w:t>
-      </w:r>
-      <w:r>
-        <w:rPr>
-          <w:rFonts w:ascii="Consolas" w:hAnsi="Consolas" w:cs="Consolas"/>
-          <w:sz w:val="24"/>
-          <w:szCs w:val="24"/>
-        </w:rPr>
-        <w:t xml:space="preserve">, </w:t>
-      </w:r>
-      <w:r>
-        <w:rPr>
-          <w:rFonts w:ascii="Consolas" w:hAnsi="Consolas" w:cs="Consolas"/>
-          <w:sz w:val="24"/>
-          <w:szCs w:val="24"/>
-          <w:highlight w:val="yellow"/>
-        </w:rPr>
-        <w:t>Text3DRenderMethod</w:t>
-      </w:r>
-    </w:p>
-    <w:p>
-      <w:pPr>
-        <w:autoSpaceDE w:val="0"/>
-        <w:autoSpaceDN w:val="0"/>
-        <w:adjustRightInd w:val="0"/>
-        <w:spacing w:after="0" w:line="240" w:lineRule="auto"/>
-        <w:rPr>
-          <w:rFonts w:ascii="Consolas" w:hAnsi="Consolas" w:cs="Consolas"/>
-          <w:sz w:val="24"/>
-          <w:szCs w:val="24"/>
-        </w:rPr>
-      </w:pPr>
-      <w:r>
-        <w:rPr>
-          <w:rFonts w:ascii="Consolas" w:hAnsi="Consolas" w:cs="Consolas"/>
-          <w:sz w:val="24"/>
-          <w:szCs w:val="24"/>
-        </w:rPr>
-        <w:t>All of the above are little used and can be done without</w:t>
-      </w:r>
-    </w:p>
-    <w:p>
-      <w:pPr>
-        <w:autoSpaceDE w:val="0"/>
-        <w:autoSpaceDN w:val="0"/>
-        <w:adjustRightInd w:val="0"/>
-        <w:spacing w:after="0" w:line="240" w:lineRule="auto"/>
-        <w:rPr>
-          <w:rFonts w:ascii="Consolas" w:hAnsi="Consolas" w:cs="Consolas"/>
-          <w:sz w:val="24"/>
-          <w:szCs w:val="24"/>
-        </w:rPr>
-      </w:pPr>
-      <w:r>
-        <w:rPr>
-          <w:rFonts w:ascii="Consolas" w:hAnsi="Consolas" w:cs="Consolas"/>
-          <w:sz w:val="24"/>
-          <w:szCs w:val="24"/>
-        </w:rPr>
-        <w:t xml:space="preserve">Text3DRenderMethod is returned by </w:t>
-      </w:r>
-      <w:proofErr w:type="spellStart"/>
-      <w:r>
-        <w:rPr>
-          <w:rFonts w:ascii="Consolas" w:hAnsi="Consolas" w:cs="Consolas"/>
-          <w:sz w:val="24"/>
-          <w:szCs w:val="24"/>
-        </w:rPr>
-        <w:t>MasterControl</w:t>
-      </w:r>
-      <w:proofErr w:type="spellEnd"/>
-    </w:p>
-    <w:p>
-      <w:pPr>
-        <w:autoSpaceDE w:val="0"/>
-        <w:autoSpaceDN w:val="0"/>
-        <w:adjustRightInd w:val="0"/>
-        <w:spacing w:after="0" w:line="240" w:lineRule="auto"/>
-        <w:rPr>
-          <w:rFonts w:ascii="Consolas" w:hAnsi="Consolas" w:cs="Consolas"/>
-          <w:sz w:val="24"/>
-          <w:szCs w:val="24"/>
-        </w:rPr>
-      </w:pPr>
-      <w:r>
-        <w:rPr>
-          <w:rFonts w:ascii="Consolas" w:hAnsi="Consolas" w:cs="Consolas"/>
-          <w:sz w:val="24"/>
-          <w:szCs w:val="24"/>
-        </w:rPr>
-        <w:t>GeometryRetained.GEO_TYPE_TEXT3D</w:t>
-      </w:r>
-      <w:r>
-        <w:rPr>
-          <w:rFonts w:ascii="Consolas" w:hAnsi="Consolas" w:cs="Consolas"/>
-          <w:sz w:val="24"/>
-          <w:szCs w:val="24"/>
-        </w:rPr>
-        <w:t xml:space="preserve"> needs removal and all references sorted out. </w:t>
-      </w:r>
-      <w:proofErr w:type="spellStart"/>
-      <w:r>
-        <w:rPr>
-          <w:rFonts w:ascii="Consolas" w:hAnsi="Consolas" w:cs="Consolas"/>
-          <w:sz w:val="24"/>
-          <w:szCs w:val="24"/>
-        </w:rPr>
-        <w:t>RenderMolecule</w:t>
-      </w:r>
-      <w:proofErr w:type="spellEnd"/>
-      <w:r>
-        <w:rPr>
-          <w:rFonts w:ascii="Consolas" w:hAnsi="Consolas" w:cs="Consolas"/>
-          <w:sz w:val="24"/>
-          <w:szCs w:val="24"/>
-        </w:rPr>
-        <w:t xml:space="preserve"> has lots of text 3d refs, Shape3DRetained</w:t>
-      </w:r>
-    </w:p>
-    <w:p>
-      <w:pPr>
-        <w:autoSpaceDE w:val="0"/>
-        <w:autoSpaceDN w:val="0"/>
-        <w:adjustRightInd w:val="0"/>
-        <w:spacing w:after="0" w:line="240" w:lineRule="auto"/>
-        <w:rPr>
-          <w:rFonts w:ascii="Consolas" w:hAnsi="Consolas" w:cs="Consolas"/>
-          <w:sz w:val="24"/>
-          <w:szCs w:val="24"/>
-        </w:rPr>
-      </w:pPr>
-      <w:r>
-        <w:rPr>
-          <w:rFonts w:ascii="Consolas" w:hAnsi="Consolas" w:cs="Consolas"/>
-          <w:sz w:val="24"/>
-          <w:szCs w:val="24"/>
-        </w:rPr>
-        <w:t xml:space="preserve"> </w:t>
-      </w:r>
-    </w:p>
-    <w:p>
-      <w:pPr>
-        <w:autoSpaceDE w:val="0"/>
-        <w:autoSpaceDN w:val="0"/>
-        <w:adjustRightInd w:val="0"/>
-        <w:spacing w:after="0" w:line="240" w:lineRule="auto"/>
-        <w:rPr>
-          <w:rFonts w:ascii="Consolas" w:hAnsi="Consolas" w:cs="Consolas"/>
-          <w:sz w:val="24"/>
-          <w:szCs w:val="24"/>
-        </w:rPr>
-      </w:pPr>
-      <w:r>
-        <w:rPr>
-          <w:rFonts w:ascii="Consolas" w:hAnsi="Consolas" w:cs="Consolas"/>
-          <w:sz w:val="24"/>
-          <w:szCs w:val="24"/>
-          <w:highlight w:val="yellow"/>
-        </w:rPr>
-        <w:t>J3DGraphics2D</w:t>
-      </w:r>
-      <w:r>
-        <w:rPr>
-          <w:rFonts w:ascii="Consolas" w:hAnsi="Consolas" w:cs="Consolas"/>
-          <w:sz w:val="24"/>
-          <w:szCs w:val="24"/>
-        </w:rPr>
-        <w:t xml:space="preserve">, </w:t>
-      </w:r>
-      <w:r>
-        <w:rPr>
-          <w:rFonts w:ascii="Consolas" w:hAnsi="Consolas" w:cs="Consolas"/>
-          <w:sz w:val="24"/>
-          <w:szCs w:val="24"/>
-          <w:highlight w:val="yellow"/>
-        </w:rPr>
-        <w:t>J3DGraphics2DImpl</w:t>
-      </w:r>
-      <w:r>
-        <w:rPr>
-          <w:rFonts w:ascii="Consolas" w:hAnsi="Consolas" w:cs="Consolas"/>
-          <w:sz w:val="24"/>
-          <w:szCs w:val="24"/>
-        </w:rPr>
-        <w:t xml:space="preserve"> is only used by Canvas2D3D and it can only be obtained from Canvas3D (so if that goes this has to). Instead use of the </w:t>
-      </w:r>
-      <w:proofErr w:type="spellStart"/>
-      <w:r>
-        <w:rPr>
-          <w:rFonts w:ascii="Consolas" w:hAnsi="Consolas" w:cs="Consolas"/>
-          <w:sz w:val="24"/>
-          <w:szCs w:val="24"/>
-        </w:rPr>
-        <w:t>HUDShape</w:t>
-      </w:r>
-      <w:proofErr w:type="spellEnd"/>
-      <w:r>
-        <w:rPr>
-          <w:rFonts w:ascii="Consolas" w:hAnsi="Consolas" w:cs="Consolas"/>
-          <w:sz w:val="24"/>
-          <w:szCs w:val="24"/>
-        </w:rPr>
-        <w:t xml:space="preserve"> will do and an investigation into what NEWT offer might help</w:t>
-      </w:r>
-    </w:p>
-    <w:p>
-      <w:pPr>
-        <w:autoSpaceDE w:val="0"/>
-        <w:autoSpaceDN w:val="0"/>
-        <w:adjustRightInd w:val="0"/>
-        <w:spacing w:after="0" w:line="240" w:lineRule="auto"/>
-        <w:rPr>
-          <w:rFonts w:ascii="Consolas" w:hAnsi="Consolas" w:cs="Consolas"/>
-          <w:sz w:val="24"/>
-          <w:szCs w:val="24"/>
-        </w:rPr>
-      </w:pPr>
-    </w:p>
-    <w:p>
-      <w:pPr>
-        <w:autoSpaceDE w:val="0"/>
-        <w:autoSpaceDN w:val="0"/>
-        <w:adjustRightInd w:val="0"/>
-        <w:spacing w:after="0" w:line="240" w:lineRule="auto"/>
-        <w:rPr>
-          <w:rFonts w:ascii="Consolas" w:hAnsi="Consolas" w:cs="Consolas"/>
-          <w:sz w:val="24"/>
-          <w:szCs w:val="24"/>
-        </w:rPr>
-      </w:pPr>
-      <w:proofErr w:type="spellStart"/>
-      <w:r>
-        <w:rPr>
-          <w:rFonts w:ascii="Consolas" w:hAnsi="Consolas" w:cs="Consolas"/>
-          <w:sz w:val="24"/>
-          <w:szCs w:val="24"/>
-          <w:highlight w:val="yellow"/>
-        </w:rPr>
-        <w:t>WakeUpOnAWTEvent</w:t>
-      </w:r>
-      <w:proofErr w:type="spellEnd"/>
-      <w:r>
-        <w:rPr>
-          <w:rFonts w:ascii="Consolas" w:hAnsi="Consolas" w:cs="Consolas"/>
-          <w:sz w:val="24"/>
-          <w:szCs w:val="24"/>
-        </w:rPr>
-        <w:t xml:space="preserve"> –just deleted</w:t>
-      </w:r>
-    </w:p>
-    <w:p>
-      <w:pPr>
-        <w:autoSpaceDE w:val="0"/>
-        <w:autoSpaceDN w:val="0"/>
-        <w:adjustRightInd w:val="0"/>
-        <w:spacing w:after="0" w:line="240" w:lineRule="auto"/>
-        <w:rPr>
-          <w:rFonts w:ascii="Consolas" w:hAnsi="Consolas" w:cs="Consolas"/>
-          <w:sz w:val="24"/>
-          <w:szCs w:val="24"/>
-        </w:rPr>
-      </w:pPr>
-    </w:p>
-    <w:p>
-      <w:pPr>
-        <w:autoSpaceDE w:val="0"/>
-        <w:autoSpaceDN w:val="0"/>
-        <w:adjustRightInd w:val="0"/>
-        <w:spacing w:after="0" w:line="240" w:lineRule="auto"/>
-        <w:rPr>
-          <w:rFonts w:ascii="Consolas" w:hAnsi="Consolas" w:cs="Consolas"/>
-          <w:sz w:val="24"/>
-          <w:szCs w:val="24"/>
-        </w:rPr>
-      </w:pPr>
-    </w:p>
-    <w:p>
-      <w:pPr>
-        <w:autoSpaceDE w:val="0"/>
-        <w:autoSpaceDN w:val="0"/>
-        <w:adjustRightInd w:val="0"/>
-        <w:spacing w:after="0" w:line="240" w:lineRule="auto"/>
-        <w:rPr>
-          <w:rFonts w:ascii="Consolas" w:hAnsi="Consolas" w:cs="Consolas"/>
-          <w:sz w:val="24"/>
-          <w:szCs w:val="24"/>
-        </w:rPr>
-      </w:pPr>
-      <w:r>
-        <w:rPr>
-          <w:rFonts w:ascii="Consolas" w:hAnsi="Consolas" w:cs="Consolas"/>
-          <w:sz w:val="24"/>
-          <w:szCs w:val="24"/>
-        </w:rPr>
-        <w:t xml:space="preserve">These had a direct knock on with 3DTools </w:t>
-      </w:r>
-      <w:proofErr w:type="spellStart"/>
-      <w:r>
-        <w:rPr>
-          <w:rFonts w:ascii="Consolas" w:hAnsi="Consolas" w:cs="Consolas"/>
-          <w:sz w:val="24"/>
-          <w:szCs w:val="24"/>
-        </w:rPr>
-        <w:t>MyMouseRotator</w:t>
-      </w:r>
-      <w:proofErr w:type="spellEnd"/>
-      <w:r>
-        <w:rPr>
-          <w:rFonts w:ascii="Consolas" w:hAnsi="Consolas" w:cs="Consolas"/>
-          <w:sz w:val="24"/>
-          <w:szCs w:val="24"/>
-        </w:rPr>
-        <w:t xml:space="preserve">, </w:t>
-      </w:r>
-      <w:proofErr w:type="spellStart"/>
-      <w:r>
-        <w:rPr>
-          <w:rFonts w:ascii="Consolas" w:hAnsi="Consolas" w:cs="Consolas"/>
-          <w:sz w:val="24"/>
-          <w:szCs w:val="24"/>
-        </w:rPr>
-        <w:t>SimpleCameraPanel</w:t>
-      </w:r>
-      <w:proofErr w:type="spellEnd"/>
-      <w:r>
-        <w:rPr>
-          <w:rFonts w:ascii="Consolas" w:hAnsi="Consolas" w:cs="Consolas"/>
-          <w:sz w:val="24"/>
-          <w:szCs w:val="24"/>
-        </w:rPr>
-        <w:t xml:space="preserve"> and Canvas2D3D</w:t>
-      </w:r>
-    </w:p>
-    <w:p>
-      <w:pPr>
-        <w:autoSpaceDE w:val="0"/>
-        <w:autoSpaceDN w:val="0"/>
-        <w:adjustRightInd w:val="0"/>
-        <w:spacing w:after="0" w:line="240" w:lineRule="auto"/>
-        <w:rPr>
-          <w:rFonts w:ascii="Consolas" w:hAnsi="Consolas" w:cs="Consolas"/>
-          <w:sz w:val="24"/>
-          <w:szCs w:val="24"/>
-        </w:rPr>
-      </w:pPr>
-    </w:p>
-    <w:p>
-      <w:pPr>
-        <w:autoSpaceDE w:val="0"/>
-        <w:autoSpaceDN w:val="0"/>
-        <w:adjustRightInd w:val="0"/>
-        <w:spacing w:after="0" w:line="240" w:lineRule="auto"/>
-        <w:rPr>
-          <w:rFonts w:ascii="Consolas" w:hAnsi="Consolas" w:cs="Consolas"/>
-          <w:sz w:val="24"/>
-          <w:szCs w:val="24"/>
-        </w:rPr>
-      </w:pPr>
-      <w:proofErr w:type="spellStart"/>
-      <w:r>
-        <w:rPr>
-          <w:rFonts w:ascii="Consolas" w:hAnsi="Consolas" w:cs="Consolas"/>
-          <w:sz w:val="24"/>
-          <w:szCs w:val="24"/>
-          <w:highlight w:val="yellow"/>
-        </w:rPr>
-        <w:t>NoopPipeline</w:t>
-      </w:r>
-      <w:proofErr w:type="spellEnd"/>
-      <w:r>
-        <w:rPr>
-          <w:rFonts w:ascii="Consolas" w:hAnsi="Consolas" w:cs="Consolas"/>
-          <w:sz w:val="24"/>
-          <w:szCs w:val="24"/>
-        </w:rPr>
-        <w:t xml:space="preserve"> – just deleted (along with the </w:t>
-      </w:r>
-      <w:proofErr w:type="spellStart"/>
-      <w:r>
-        <w:rPr>
-          <w:rFonts w:ascii="Consolas" w:hAnsi="Consolas" w:cs="Consolas"/>
-          <w:sz w:val="24"/>
-          <w:szCs w:val="24"/>
-        </w:rPr>
-        <w:t>surfacedraw</w:t>
-      </w:r>
-      <w:proofErr w:type="spellEnd"/>
-      <w:r>
-        <w:rPr>
-          <w:rFonts w:ascii="Consolas" w:hAnsi="Consolas" w:cs="Consolas"/>
-          <w:sz w:val="24"/>
-          <w:szCs w:val="24"/>
-        </w:rPr>
-        <w:t xml:space="preserve"> class)</w:t>
-      </w:r>
-    </w:p>
-    <w:p>
-      <w:pPr>
-        <w:autoSpaceDE w:val="0"/>
-        <w:autoSpaceDN w:val="0"/>
-        <w:adjustRightInd w:val="0"/>
-        <w:spacing w:after="0" w:line="240" w:lineRule="auto"/>
-        <w:rPr>
-          <w:rFonts w:ascii="Consolas" w:hAnsi="Consolas" w:cs="Consolas"/>
-          <w:sz w:val="24"/>
-          <w:szCs w:val="24"/>
-        </w:rPr>
-      </w:pPr>
-    </w:p>
-    <w:p>
-      <w:pPr>
-        <w:autoSpaceDE w:val="0"/>
-        <w:autoSpaceDN w:val="0"/>
-        <w:adjustRightInd w:val="0"/>
-        <w:spacing w:after="0" w:line="240" w:lineRule="auto"/>
-        <w:rPr>
-          <w:rFonts w:ascii="Consolas" w:hAnsi="Consolas" w:cs="Consolas"/>
-          <w:sz w:val="24"/>
-          <w:szCs w:val="24"/>
-        </w:rPr>
-      </w:pPr>
-    </w:p>
-    <w:p>
-      <w:pPr>
-        <w:autoSpaceDE w:val="0"/>
-        <w:autoSpaceDN w:val="0"/>
-        <w:adjustRightInd w:val="0"/>
-        <w:spacing w:after="0" w:line="240" w:lineRule="auto"/>
-        <w:rPr>
-          <w:rFonts w:ascii="Consolas" w:hAnsi="Consolas" w:cs="Consolas"/>
-          <w:sz w:val="24"/>
-          <w:szCs w:val="24"/>
-        </w:rPr>
-      </w:pPr>
-      <w:r>
-        <w:rPr>
-          <w:rFonts w:ascii="Consolas" w:hAnsi="Consolas" w:cs="Consolas"/>
-          <w:sz w:val="24"/>
-          <w:szCs w:val="24"/>
-          <w:highlight w:val="yellow"/>
-        </w:rPr>
         <w:t>GraphicsContext3D</w:t>
       </w:r>
     </w:p>
@@ -8482,27 +8497,7 @@
           <w:sz w:val="24"/>
           <w:szCs w:val="24"/>
         </w:rPr>
-        <w:t xml:space="preserve"> * </w:t>
-      </w:r>
-      <w:proofErr w:type="gramStart"/>
-      <w:r>
-        <w:rPr>
-          <w:rFonts w:ascii="Consolas" w:hAnsi="Consolas" w:cs="Consolas"/>
-          <w:color w:val="3F5FBF"/>
-          <w:sz w:val="24"/>
-          <w:szCs w:val="24"/>
-        </w:rPr>
-        <w:t>a</w:t>
-      </w:r>
-      <w:proofErr w:type="gramEnd"/>
-      <w:r>
-        <w:rPr>
-          <w:rFonts w:ascii="Consolas" w:hAnsi="Consolas" w:cs="Consolas"/>
-          <w:color w:val="3F5FBF"/>
-          <w:sz w:val="24"/>
-          <w:szCs w:val="24"/>
-        </w:rPr>
-        <w:t xml:space="preserve"> 3D canvas</w:t>
+        <w:t xml:space="preserve"> * a 3D canvas</w:t>
       </w:r>
     </w:p>
     <w:p>

</xml_diff>

<commit_message>
Gl2ES2 profile running now still a few GL2 parameters that need to be GL2ES2 or otherwise
</commit_message>
<xml_diff>
--- a/docs/Androidification.docx
+++ b/docs/Androidification.docx
@@ -22,21 +22,11 @@
         </w:numPr>
       </w:pPr>
       <w:r>
-        <w:t xml:space="preserve">Texture </w:t>
-      </w:r>
-      <w:proofErr w:type="spellStart"/>
-      <w:r>
-        <w:t>coords</w:t>
-      </w:r>
-      <w:proofErr w:type="spellEnd"/>
-      <w:r>
-        <w:t xml:space="preserve"> into </w:t>
-      </w:r>
-      <w:proofErr w:type="spellStart"/>
-      <w:r>
-        <w:t>shaders</w:t>
-      </w:r>
-      <w:proofErr w:type="spellEnd"/>
+        <w:t>Free all the declared buffers when geo is freed</w:t>
+      </w:r>
+      <w:r>
+        <w:t xml:space="preserve"> in a manner that is much better than the current system</w:t>
+      </w:r>
     </w:p>
     <w:p>
       <w:pPr>
@@ -47,8 +37,16 @@
         </w:numPr>
       </w:pPr>
       <w:r>
-        <w:t>Free all the declared buffers when geo is freed</w:t>
-      </w:r>
+        <w:t>Need to load up</w:t>
+      </w:r>
+      <w:r>
+        <w:t xml:space="preserve"> buffers off the pipeline maybe, back in Geo create before </w:t>
+      </w:r>
+      <w:proofErr w:type="spellStart"/>
+      <w:r>
+        <w:t>setlive</w:t>
+      </w:r>
+      <w:proofErr w:type="spellEnd"/>
     </w:p>
     <w:p>
       <w:pPr>
@@ -59,7 +57,15 @@
         </w:numPr>
       </w:pPr>
       <w:r>
-        <w:t>Need to load up buffers off the pipeline maybe?</w:t>
+        <w:t xml:space="preserve">Get the Newt Canvas </w:t>
+      </w:r>
+      <w:proofErr w:type="gramStart"/>
+      <w:r>
+        <w:t>working,</w:t>
+      </w:r>
+      <w:proofErr w:type="gramEnd"/>
+      <w:r>
+        <w:t xml:space="preserve"> get mouse and keyboard to go via that.</w:t>
       </w:r>
     </w:p>
     <w:p>
@@ -71,7 +77,23 @@
         </w:numPr>
       </w:pPr>
       <w:r>
-        <w:t>Get a true ES2 running</w:t>
+        <w:t xml:space="preserve">Then get rid of all </w:t>
+      </w:r>
+      <w:proofErr w:type="spellStart"/>
+      <w:r>
+        <w:t>awt.image</w:t>
+      </w:r>
+      <w:proofErr w:type="spellEnd"/>
+      <w:r>
+        <w:t xml:space="preserve"> stuff from texture/</w:t>
+      </w:r>
+      <w:proofErr w:type="spellStart"/>
+      <w:r>
+        <w:t>imagecomponent</w:t>
+      </w:r>
+      <w:proofErr w:type="spellEnd"/>
+      <w:r>
+        <w:t xml:space="preserve"> </w:t>
       </w:r>
     </w:p>
     <w:p>
@@ -83,7 +105,10 @@
         </w:numPr>
       </w:pPr>
       <w:r>
-        <w:t>There is still a material call that makes things black when removed</w:t>
+        <w:t>R</w:t>
+      </w:r>
+      <w:r>
+        <w:t>un on android ART</w:t>
       </w:r>
     </w:p>
     <w:p>
@@ -95,7 +120,10 @@
         </w:numPr>
       </w:pPr>
       <w:r>
-        <w:t>Get the Newt Canvas working, get mouse and keyboard to go via that.</w:t>
+        <w:t>T</w:t>
+      </w:r>
+      <w:r>
+        <w:t>hen run on Android (note texture formats will need to be changed, might need a bit of format updating in pipeline</w:t>
       </w:r>
     </w:p>
     <w:p>
@@ -107,23 +135,23 @@
         </w:numPr>
       </w:pPr>
       <w:r>
-        <w:t xml:space="preserve">Then get rid of all </w:t>
-      </w:r>
-      <w:proofErr w:type="spellStart"/>
-      <w:r>
-        <w:t>awt.image</w:t>
-      </w:r>
-      <w:proofErr w:type="spellEnd"/>
-      <w:r>
-        <w:t xml:space="preserve"> stuff from texture/</w:t>
-      </w:r>
-      <w:proofErr w:type="spellStart"/>
-      <w:r>
-        <w:t>imagecomponent</w:t>
-      </w:r>
-      <w:proofErr w:type="spellEnd"/>
-      <w:r>
-        <w:t xml:space="preserve"> </w:t>
+        <w:t xml:space="preserve">Looks like sometime the </w:t>
+      </w:r>
+      <w:proofErr w:type="spellStart"/>
+      <w:r>
+        <w:t>updatesub</w:t>
+      </w:r>
+      <w:proofErr w:type="spellEnd"/>
+      <w:r>
+        <w:t xml:space="preserve"> data is not working and cords are becoming stuck. I’ve seen it with horses hoofs and the gross land of oblivion, if you load </w:t>
+      </w:r>
+      <w:proofErr w:type="spellStart"/>
+      <w:r>
+        <w:t>gl_Vertex</w:t>
+      </w:r>
+      <w:proofErr w:type="spellEnd"/>
+      <w:r>
+        <w:t xml:space="preserve"> as well you can see they are not the same </w:t>
       </w:r>
     </w:p>
     <w:p>
@@ -135,10 +163,15 @@
         </w:numPr>
       </w:pPr>
       <w:r>
-        <w:t>R</w:t>
-      </w:r>
-      <w:r>
-        <w:t>un on android ART</w:t>
+        <w:t xml:space="preserve">Land looks like it’s rounding to 1 and 0 everywhere now I’m using the attributes instead of real </w:t>
+      </w:r>
+      <w:proofErr w:type="spellStart"/>
+      <w:r>
+        <w:t>tex</w:t>
+      </w:r>
+      <w:proofErr w:type="spellEnd"/>
+      <w:r>
+        <w:t xml:space="preserve"> cords</w:t>
       </w:r>
     </w:p>
     <w:p>
@@ -150,24 +183,78 @@
         </w:numPr>
       </w:pPr>
       <w:r>
-        <w:t>T</w:t>
-      </w:r>
-      <w:r>
-        <w:t>hen run on Android (note texture formats will need to be changed, might need a bit of format updating in pipeline</w:t>
-      </w:r>
+        <w:t>Tes3 land is stupidly slow, must drop the draw count by using the outer 4x4</w:t>
+      </w:r>
+    </w:p>
+    <w:p>
+      <w:pPr>
+        <w:pStyle w:val="ListParagraph"/>
+        <w:numPr>
+          <w:ilvl w:val="0"/>
+          <w:numId w:val="2"/>
+        </w:numPr>
+      </w:pPr>
+      <w:r>
+        <w:t>I think polygon offset is not working properly, look at H physics</w:t>
+      </w:r>
+    </w:p>
+    <w:p>
+      <w:pPr>
+        <w:pStyle w:val="ListParagraph"/>
+        <w:numPr>
+          <w:ilvl w:val="0"/>
+          <w:numId w:val="2"/>
+        </w:numPr>
+      </w:pPr>
+      <w:r>
+        <w:t>I’ve got a hell of a memory leak and it doesn’t appear to be the buffs</w:t>
+      </w:r>
+    </w:p>
+    <w:p>
+      <w:pPr>
+        <w:pStyle w:val="ListParagraph"/>
+        <w:numPr>
+          <w:ilvl w:val="0"/>
+          <w:numId w:val="2"/>
+        </w:numPr>
+      </w:pPr>
+      <w:r>
+        <w:t>GL2ES2 is now running, but a few GL2 bits remain (images mainly)</w:t>
+      </w:r>
+    </w:p>
+    <w:p>
+      <w:pPr>
+        <w:pStyle w:val="ListParagraph"/>
+        <w:numPr>
+          <w:ilvl w:val="0"/>
+          <w:numId w:val="2"/>
+        </w:numPr>
+      </w:pPr>
+      <w:r>
+        <w:t>Quads removed (but particles really need updating)</w:t>
+      </w:r>
+    </w:p>
+    <w:p>
+      <w:pPr>
+        <w:pStyle w:val="ListParagraph"/>
+        <w:numPr>
+          <w:ilvl w:val="0"/>
+          <w:numId w:val="2"/>
+        </w:numPr>
+      </w:pPr>
+      <w:r>
+        <w:t>Break Canvas3D into 2 parts nonAWTCanvas3D and normalCanvas3D</w:t>
+      </w:r>
+    </w:p>
+    <w:p>
+      <w:pPr>
+        <w:pStyle w:val="ListParagraph"/>
+      </w:pPr>
     </w:p>
     <w:p/>
     <w:p>
       <w:r>
-        <w:t xml:space="preserve">Get android Newt demos running on </w:t>
-      </w:r>
-      <w:proofErr w:type="gramStart"/>
-      <w:r>
-        <w:t>eclipse  and</w:t>
-      </w:r>
-      <w:proofErr w:type="gramEnd"/>
-      <w:r>
-        <w:t xml:space="preserve"> in Windows on normal JVM</w:t>
+        <w:t>Get android Newt demos running on eclipse  and in Windows on normal JVM</w:t>
       </w:r>
     </w:p>
     <w:p>
@@ -319,57 +406,6 @@
         </w:rPr>
         <w:t>Shape3DCompileRetained</w:t>
       </w:r>
-    </w:p>
-    <w:p>
-      <w:r>
-        <w:rPr>
-          <w:rFonts w:ascii="Consolas" w:hAnsi="Consolas" w:cs="Consolas"/>
-          <w:color w:val="000000"/>
-          <w:sz w:val="24"/>
-          <w:szCs w:val="24"/>
-          <w:highlight w:val="lightGray"/>
-        </w:rPr>
-        <w:t>J3dPSysData</w:t>
-      </w:r>
-      <w:r>
-        <w:rPr>
-          <w:rFonts w:ascii="Consolas" w:hAnsi="Consolas" w:cs="Consolas"/>
-          <w:color w:val="000000"/>
-          <w:sz w:val="24"/>
-          <w:szCs w:val="24"/>
-        </w:rPr>
-        <w:t xml:space="preserve"> is not using NIO? </w:t>
-      </w:r>
-      <w:proofErr w:type="gramStart"/>
-      <w:r>
-        <w:rPr>
-          <w:rFonts w:ascii="Consolas" w:hAnsi="Consolas" w:cs="Consolas"/>
-          <w:color w:val="000000"/>
-          <w:sz w:val="24"/>
-          <w:szCs w:val="24"/>
-        </w:rPr>
-        <w:t>Problem?</w:t>
-      </w:r>
-      <w:proofErr w:type="gramEnd"/>
-      <w:r>
-        <w:rPr>
-          <w:rFonts w:ascii="Consolas" w:hAnsi="Consolas" w:cs="Consolas"/>
-          <w:color w:val="000000"/>
-          <w:sz w:val="24"/>
-          <w:szCs w:val="24"/>
-        </w:rPr>
-        <w:t xml:space="preserve">   </w:t>
-      </w:r>
-    </w:p>
-    <w:p>
-      <w:pPr>
-        <w:rPr>
-          <w:rFonts w:ascii="Consolas" w:hAnsi="Consolas" w:cs="Consolas"/>
-          <w:color w:val="000000"/>
-          <w:sz w:val="24"/>
-          <w:szCs w:val="24"/>
-        </w:rPr>
-      </w:pPr>
     </w:p>
     <w:p>
       <w:pPr>
@@ -739,15 +775,7 @@
           <w:sz w:val="24"/>
           <w:szCs w:val="24"/>
         </w:rPr>
-        <w:t>WakeupOn</w:t>
-      </w:r>
-      <w:r>
-        <w:rPr>
-          <w:rFonts w:ascii="Consolas" w:hAnsi="Consolas" w:cs="Consolas"/>
-          <w:sz w:val="24"/>
-          <w:szCs w:val="24"/>
-        </w:rPr>
-        <w:t>AWTEvent</w:t>
+        <w:t>WakeupOnAWTEvent</w:t>
       </w:r>
       <w:proofErr w:type="spellEnd"/>
     </w:p>
@@ -2078,55 +2106,15 @@
           <w:sz w:val="24"/>
           <w:szCs w:val="24"/>
         </w:rPr>
-        <w:t>GL_LINE and GL_LINE_STRIP simply go from one vertex to the next drawing a line between</w:t>
-      </w:r>
-      <w:r>
-        <w:rPr>
-          <w:rFonts w:ascii="Consolas" w:hAnsi="Consolas" w:cs="Consolas"/>
-          <w:sz w:val="24"/>
-          <w:szCs w:val="24"/>
-        </w:rPr>
-        <w:t xml:space="preserve"> </w:t>
-      </w:r>
-      <w:r>
-        <w:rPr>
-          <w:rFonts w:ascii="Consolas" w:hAnsi="Consolas" w:cs="Consolas"/>
-          <w:sz w:val="24"/>
-          <w:szCs w:val="24"/>
-        </w:rPr>
-        <w:t>each pair, what I want is a line between each set of 3 (that are not jumpers)</w:t>
-      </w:r>
-      <w:r>
-        <w:rPr>
-          <w:rFonts w:ascii="Consolas" w:hAnsi="Consolas" w:cs="Consolas"/>
-          <w:sz w:val="24"/>
-          <w:szCs w:val="24"/>
-        </w:rPr>
-        <w:t xml:space="preserve"> </w:t>
-      </w:r>
-      <w:r>
-        <w:rPr>
-          <w:rFonts w:ascii="Consolas" w:hAnsi="Consolas" w:cs="Consolas"/>
-          <w:sz w:val="24"/>
-          <w:szCs w:val="24"/>
-        </w:rPr>
-        <w:t xml:space="preserve"> so H-Physics and Outlines look a bit rubbish</w:t>
-      </w:r>
-      <w:r>
-        <w:rPr>
-          <w:rFonts w:ascii="Consolas" w:hAnsi="Consolas" w:cs="Consolas"/>
-          <w:sz w:val="24"/>
-          <w:szCs w:val="24"/>
-        </w:rPr>
-        <w:t xml:space="preserve"> </w:t>
-      </w:r>
-      <w:r>
-        <w:rPr>
-          <w:rFonts w:ascii="Consolas" w:hAnsi="Consolas" w:cs="Consolas"/>
-          <w:sz w:val="24"/>
-          <w:szCs w:val="24"/>
-        </w:rPr>
-        <w:t>GL_LINES is a bad implementation of the draw lines of GL2, it needs edge vertex detection and decent antialiasing too</w:t>
+        <w:t>GL_LINE and GL_LINE_STRIP simply go from one vertex to the next drawing a line between each pair, what I want is a line between each set of 3 (that are not jumpers)  so H-Physics and Outlines look a bit rubbish</w:t>
+      </w:r>
+      <w:r>
+        <w:rPr>
+          <w:rFonts w:ascii="Consolas" w:hAnsi="Consolas" w:cs="Consolas"/>
+          <w:sz w:val="24"/>
+          <w:szCs w:val="24"/>
+        </w:rPr>
+        <w:t xml:space="preserve"> GL_LINES is a bad implementation of the draw lines of GL2, it needs edge vertex detection and decent antialiasing too</w:t>
       </w:r>
     </w:p>
     <w:p>
@@ -2146,12 +2134,117 @@
           <w:szCs w:val="24"/>
         </w:rPr>
       </w:pPr>
+      <w:proofErr w:type="spellStart"/>
+      <w:r>
+        <w:rPr>
+          <w:rFonts w:ascii="Consolas" w:hAnsi="Consolas" w:cs="Consolas"/>
+          <w:sz w:val="24"/>
+          <w:szCs w:val="24"/>
+        </w:rPr>
+        <w:t>QuadArrayGeometry</w:t>
+      </w:r>
+      <w:proofErr w:type="spellEnd"/>
+      <w:r>
+        <w:rPr>
+          <w:rFonts w:ascii="Consolas" w:hAnsi="Consolas" w:cs="Consolas"/>
+          <w:sz w:val="24"/>
+          <w:szCs w:val="24"/>
+        </w:rPr>
+        <w:t xml:space="preserve"> removed</w:t>
+      </w:r>
+    </w:p>
+    <w:p>
+      <w:pPr>
+        <w:pStyle w:val="ListParagraph"/>
+        <w:numPr>
+          <w:ilvl w:val="0"/>
+          <w:numId w:val="1"/>
+        </w:numPr>
+        <w:autoSpaceDE w:val="0"/>
+        <w:autoSpaceDN w:val="0"/>
+        <w:adjustRightInd w:val="0"/>
+        <w:spacing w:after="0" w:line="240" w:lineRule="auto"/>
+        <w:rPr>
+          <w:rFonts w:ascii="Consolas" w:hAnsi="Consolas" w:cs="Consolas"/>
+          <w:sz w:val="24"/>
+          <w:szCs w:val="24"/>
+        </w:rPr>
+      </w:pPr>
+      <w:proofErr w:type="spellStart"/>
+      <w:r>
+        <w:rPr>
+          <w:rFonts w:ascii="Consolas" w:hAnsi="Consolas" w:cs="Consolas"/>
+          <w:sz w:val="24"/>
+          <w:szCs w:val="24"/>
+        </w:rPr>
+        <w:t>ImageComponentRetained.TYPE_BYTE_ABGR</w:t>
+      </w:r>
+      <w:proofErr w:type="spellEnd"/>
+      <w:r>
+        <w:rPr>
+          <w:rFonts w:ascii="Consolas" w:hAnsi="Consolas" w:cs="Consolas"/>
+          <w:sz w:val="24"/>
+          <w:szCs w:val="24"/>
+        </w:rPr>
+        <w:t xml:space="preserve"> and </w:t>
+      </w:r>
+      <w:proofErr w:type="spellStart"/>
+      <w:r>
+        <w:rPr>
+          <w:rFonts w:ascii="Consolas" w:hAnsi="Consolas" w:cs="Consolas"/>
+          <w:sz w:val="24"/>
+          <w:szCs w:val="24"/>
+        </w:rPr>
+        <w:t>Texture.INTENSITY</w:t>
+      </w:r>
+      <w:proofErr w:type="spellEnd"/>
+      <w:r>
+        <w:rPr>
+          <w:rFonts w:ascii="Consolas" w:hAnsi="Consolas" w:cs="Consolas"/>
+          <w:sz w:val="24"/>
+          <w:szCs w:val="24"/>
+        </w:rPr>
+        <w:t xml:space="preserve"> </w:t>
+      </w:r>
+      <w:proofErr w:type="spellStart"/>
+      <w:r>
+        <w:rPr>
+          <w:rFonts w:ascii="Consolas" w:hAnsi="Consolas" w:cs="Consolas"/>
+          <w:sz w:val="24"/>
+          <w:szCs w:val="24"/>
+        </w:rPr>
+        <w:t>andImageComponentRetained.TYPE_INT_BGR</w:t>
+      </w:r>
+      <w:proofErr w:type="spellEnd"/>
+    </w:p>
+    <w:p>
+      <w:pPr>
+        <w:pStyle w:val="ListParagraph"/>
+        <w:numPr>
+          <w:ilvl w:val="0"/>
+          <w:numId w:val="1"/>
+        </w:numPr>
+        <w:autoSpaceDE w:val="0"/>
+        <w:autoSpaceDN w:val="0"/>
+        <w:adjustRightInd w:val="0"/>
+        <w:spacing w:after="0" w:line="240" w:lineRule="auto"/>
+        <w:rPr>
+          <w:rFonts w:ascii="Consolas" w:hAnsi="Consolas" w:cs="Consolas"/>
+          <w:sz w:val="24"/>
+          <w:szCs w:val="24"/>
+        </w:rPr>
+      </w:pPr>
     </w:p>
     <w:p/>
     <w:p>
       <w:pPr>
         <w:pStyle w:val="Heading2"/>
       </w:pPr>
+    </w:p>
+    <w:p>
+      <w:pPr>
+        <w:pStyle w:val="Heading2"/>
+      </w:pPr>
       <w:r>
         <w:t xml:space="preserve">Where </w:t>
       </w:r>
@@ -2188,54 +2281,1185 @@
       <w:proofErr w:type="spellEnd"/>
     </w:p>
     <w:p>
+      <w:r>
+        <w:t xml:space="preserve">Particles </w:t>
+      </w:r>
+      <w:r>
+        <w:t xml:space="preserve"> - </w:t>
+      </w:r>
+      <w:r>
+        <w:t xml:space="preserve">needs a new particles </w:t>
+      </w:r>
+      <w:proofErr w:type="spellStart"/>
+      <w:r>
+        <w:t>shader</w:t>
+      </w:r>
+      <w:proofErr w:type="spellEnd"/>
+      <w:r>
+        <w:t xml:space="preserve"> using points </w:t>
+      </w:r>
+    </w:p>
+    <w:p/>
+    <w:p>
+      <w:r>
+        <w:t xml:space="preserve"> </w:t>
+      </w:r>
+    </w:p>
+    <w:p>
+      <w:pPr>
+        <w:pStyle w:val="Heading1"/>
+      </w:pPr>
+      <w:r>
+        <w:t>Categories</w:t>
+      </w:r>
+    </w:p>
+    <w:p>
+      <w:pPr>
+        <w:pStyle w:val="Heading2"/>
+      </w:pPr>
+      <w:r>
+        <w:t>Trivial:</w:t>
+      </w:r>
+    </w:p>
+    <w:p>
+      <w:r>
+        <w:t>Need to find out exactly how these are used and where</w:t>
+      </w:r>
+    </w:p>
+    <w:p>
+      <w:pPr>
+        <w:autoSpaceDE w:val="0"/>
+        <w:autoSpaceDN w:val="0"/>
+        <w:adjustRightInd w:val="0"/>
+        <w:spacing w:after="0" w:line="240" w:lineRule="auto"/>
+        <w:rPr>
+          <w:rFonts w:ascii="Consolas" w:hAnsi="Consolas" w:cs="Consolas"/>
+          <w:sz w:val="24"/>
+          <w:szCs w:val="24"/>
+        </w:rPr>
+      </w:pPr>
+      <w:r>
+        <w:rPr>
+          <w:rFonts w:ascii="Consolas" w:hAnsi="Consolas" w:cs="Consolas"/>
+          <w:sz w:val="24"/>
+          <w:szCs w:val="24"/>
+        </w:rPr>
+        <w:t xml:space="preserve">import </w:t>
+      </w:r>
+      <w:proofErr w:type="spellStart"/>
+      <w:r>
+        <w:rPr>
+          <w:rFonts w:ascii="Consolas" w:hAnsi="Consolas" w:cs="Consolas"/>
+          <w:sz w:val="24"/>
+          <w:szCs w:val="24"/>
+        </w:rPr>
+        <w:t>java.awt.Rectangle</w:t>
+      </w:r>
+      <w:proofErr w:type="spellEnd"/>
+      <w:r>
+        <w:rPr>
+          <w:rFonts w:ascii="Consolas" w:hAnsi="Consolas" w:cs="Consolas"/>
+          <w:sz w:val="24"/>
+          <w:szCs w:val="24"/>
+        </w:rPr>
+        <w:t>;</w:t>
+      </w:r>
+    </w:p>
+    <w:p>
+      <w:pPr>
+        <w:autoSpaceDE w:val="0"/>
+        <w:autoSpaceDN w:val="0"/>
+        <w:adjustRightInd w:val="0"/>
+        <w:spacing w:after="0" w:line="240" w:lineRule="auto"/>
+        <w:rPr>
+          <w:rFonts w:ascii="Consolas" w:hAnsi="Consolas" w:cs="Consolas"/>
+          <w:sz w:val="24"/>
+          <w:szCs w:val="24"/>
+        </w:rPr>
+      </w:pPr>
+      <w:r>
+        <w:rPr>
+          <w:rFonts w:ascii="Consolas" w:hAnsi="Consolas" w:cs="Consolas"/>
+          <w:sz w:val="24"/>
+          <w:szCs w:val="24"/>
+        </w:rPr>
+        <w:t xml:space="preserve">Used by </w:t>
+      </w:r>
+      <w:proofErr w:type="spellStart"/>
+      <w:r>
+        <w:rPr>
+          <w:rFonts w:ascii="Consolas" w:hAnsi="Consolas" w:cs="Consolas"/>
+          <w:sz w:val="24"/>
+          <w:szCs w:val="24"/>
+        </w:rPr>
+        <w:t>CanvasViewCache</w:t>
+      </w:r>
+      <w:proofErr w:type="spellEnd"/>
+      <w:r>
+        <w:rPr>
+          <w:rFonts w:ascii="Consolas" w:hAnsi="Consolas" w:cs="Consolas"/>
+          <w:sz w:val="24"/>
+          <w:szCs w:val="24"/>
+        </w:rPr>
+        <w:t xml:space="preserve">, </w:t>
+      </w:r>
+      <w:proofErr w:type="spellStart"/>
+      <w:r>
+        <w:rPr>
+          <w:rFonts w:ascii="Consolas" w:hAnsi="Consolas" w:cs="Consolas"/>
+          <w:sz w:val="24"/>
+          <w:szCs w:val="24"/>
+        </w:rPr>
+        <w:t>JoglGraphicsConfiguration</w:t>
+      </w:r>
+      <w:proofErr w:type="spellEnd"/>
+      <w:r>
+        <w:rPr>
+          <w:rFonts w:ascii="Consolas" w:hAnsi="Consolas" w:cs="Consolas"/>
+          <w:sz w:val="24"/>
+          <w:szCs w:val="24"/>
+        </w:rPr>
+        <w:t>, Screen3D</w:t>
+      </w:r>
+    </w:p>
+    <w:p>
+      <w:pPr>
+        <w:autoSpaceDE w:val="0"/>
+        <w:autoSpaceDN w:val="0"/>
+        <w:adjustRightInd w:val="0"/>
+        <w:spacing w:after="0" w:line="240" w:lineRule="auto"/>
+        <w:rPr>
+          <w:rFonts w:ascii="Consolas" w:hAnsi="Consolas" w:cs="Consolas"/>
+          <w:sz w:val="24"/>
+          <w:szCs w:val="24"/>
+        </w:rPr>
+      </w:pPr>
       <w:proofErr w:type="gramStart"/>
       <w:r>
-        <w:t xml:space="preserve">Particles </w:t>
-      </w:r>
-      <w:r>
-        <w:t xml:space="preserve"> -</w:t>
+        <w:rPr>
+          <w:rFonts w:ascii="Consolas" w:hAnsi="Consolas" w:cs="Consolas"/>
+          <w:sz w:val="24"/>
+          <w:szCs w:val="24"/>
+        </w:rPr>
+        <w:t>import</w:t>
       </w:r>
       <w:proofErr w:type="gramEnd"/>
       <w:r>
+        <w:rPr>
+          <w:rFonts w:ascii="Consolas" w:hAnsi="Consolas" w:cs="Consolas"/>
+          <w:sz w:val="24"/>
+          <w:szCs w:val="24"/>
+        </w:rPr>
         <w:t xml:space="preserve"> </w:t>
       </w:r>
-      <w:r>
-        <w:t xml:space="preserve">needs a new particles </w:t>
-      </w:r>
-      <w:proofErr w:type="spellStart"/>
-      <w:r>
-        <w:t>shader</w:t>
-      </w:r>
-      <w:proofErr w:type="spellEnd"/>
-      <w:r>
-        <w:t xml:space="preserve"> using points </w:t>
-      </w:r>
-    </w:p>
-    <w:p/>
-    <w:p>
-      <w:r>
+      <w:proofErr w:type="spellStart"/>
+      <w:r>
+        <w:rPr>
+          <w:rFonts w:ascii="Consolas" w:hAnsi="Consolas" w:cs="Consolas"/>
+          <w:sz w:val="24"/>
+          <w:szCs w:val="24"/>
+        </w:rPr>
+        <w:t>java.awt.Dimension</w:t>
+      </w:r>
+      <w:proofErr w:type="spellEnd"/>
+      <w:r>
+        <w:rPr>
+          <w:rFonts w:ascii="Consolas" w:hAnsi="Consolas" w:cs="Consolas"/>
+          <w:sz w:val="24"/>
+          <w:szCs w:val="24"/>
+        </w:rPr>
+        <w:t>;</w:t>
+      </w:r>
+    </w:p>
+    <w:p>
+      <w:pPr>
+        <w:autoSpaceDE w:val="0"/>
+        <w:autoSpaceDN w:val="0"/>
+        <w:adjustRightInd w:val="0"/>
+        <w:spacing w:after="0" w:line="240" w:lineRule="auto"/>
+        <w:rPr>
+          <w:rFonts w:ascii="Consolas" w:hAnsi="Consolas" w:cs="Consolas"/>
+          <w:sz w:val="24"/>
+          <w:szCs w:val="24"/>
+        </w:rPr>
+      </w:pPr>
+      <w:r>
+        <w:rPr>
+          <w:rFonts w:ascii="Consolas" w:hAnsi="Consolas" w:cs="Consolas"/>
+          <w:sz w:val="24"/>
+          <w:szCs w:val="24"/>
+        </w:rPr>
+        <w:t xml:space="preserve">import </w:t>
+      </w:r>
+      <w:proofErr w:type="spellStart"/>
+      <w:r>
+        <w:rPr>
+          <w:rFonts w:ascii="Consolas" w:hAnsi="Consolas" w:cs="Consolas"/>
+          <w:sz w:val="24"/>
+          <w:szCs w:val="24"/>
+        </w:rPr>
+        <w:t>java.awt.Point</w:t>
+      </w:r>
+      <w:proofErr w:type="spellEnd"/>
+      <w:r>
+        <w:rPr>
+          <w:rFonts w:ascii="Consolas" w:hAnsi="Consolas" w:cs="Consolas"/>
+          <w:sz w:val="24"/>
+          <w:szCs w:val="24"/>
+        </w:rPr>
+        <w:t>;</w:t>
+      </w:r>
+    </w:p>
+    <w:p>
+      <w:pPr>
+        <w:autoSpaceDE w:val="0"/>
+        <w:autoSpaceDN w:val="0"/>
+        <w:adjustRightInd w:val="0"/>
+        <w:spacing w:after="0" w:line="240" w:lineRule="auto"/>
+        <w:rPr>
+          <w:rFonts w:ascii="Consolas" w:hAnsi="Consolas" w:cs="Consolas"/>
+          <w:sz w:val="24"/>
+          <w:szCs w:val="24"/>
+        </w:rPr>
+      </w:pPr>
+      <w:r>
+        <w:rPr>
+          <w:rFonts w:ascii="Consolas" w:hAnsi="Consolas" w:cs="Consolas"/>
+          <w:sz w:val="24"/>
+          <w:szCs w:val="24"/>
+        </w:rPr>
+        <w:t xml:space="preserve">import </w:t>
+      </w:r>
+      <w:proofErr w:type="spellStart"/>
+      <w:r>
+        <w:rPr>
+          <w:rFonts w:ascii="Consolas" w:hAnsi="Consolas" w:cs="Consolas"/>
+          <w:sz w:val="24"/>
+          <w:szCs w:val="24"/>
+        </w:rPr>
+        <w:t>java.awt.geom.AffineTransform</w:t>
+      </w:r>
+      <w:proofErr w:type="spellEnd"/>
+      <w:r>
+        <w:rPr>
+          <w:rFonts w:ascii="Consolas" w:hAnsi="Consolas" w:cs="Consolas"/>
+          <w:sz w:val="24"/>
+          <w:szCs w:val="24"/>
+        </w:rPr>
+        <w:t>; ?? is this trivial??</w:t>
+      </w:r>
+    </w:p>
+    <w:p>
+      <w:pPr>
+        <w:autoSpaceDE w:val="0"/>
+        <w:autoSpaceDN w:val="0"/>
+        <w:adjustRightInd w:val="0"/>
+        <w:spacing w:after="0" w:line="240" w:lineRule="auto"/>
+        <w:rPr>
+          <w:rFonts w:ascii="Consolas" w:hAnsi="Consolas" w:cs="Consolas"/>
+          <w:sz w:val="24"/>
+          <w:szCs w:val="24"/>
+        </w:rPr>
+      </w:pPr>
+    </w:p>
+    <w:p>
+      <w:pPr>
+        <w:autoSpaceDE w:val="0"/>
+        <w:autoSpaceDN w:val="0"/>
+        <w:adjustRightInd w:val="0"/>
+        <w:spacing w:after="0" w:line="240" w:lineRule="auto"/>
+        <w:rPr>
+          <w:rFonts w:ascii="Consolas" w:hAnsi="Consolas" w:cs="Consolas"/>
+          <w:sz w:val="24"/>
+          <w:szCs w:val="24"/>
+        </w:rPr>
+      </w:pPr>
+    </w:p>
+    <w:p>
+      <w:pPr>
+        <w:autoSpaceDE w:val="0"/>
+        <w:autoSpaceDN w:val="0"/>
+        <w:adjustRightInd w:val="0"/>
+        <w:spacing w:after="0" w:line="240" w:lineRule="auto"/>
+        <w:rPr>
+          <w:rFonts w:ascii="Consolas" w:hAnsi="Consolas" w:cs="Consolas"/>
+          <w:sz w:val="24"/>
+          <w:szCs w:val="24"/>
+        </w:rPr>
+      </w:pPr>
+      <w:r>
+        <w:rPr>
+          <w:rFonts w:ascii="Consolas" w:hAnsi="Consolas" w:cs="Consolas"/>
+          <w:sz w:val="24"/>
+          <w:szCs w:val="24"/>
+        </w:rPr>
+        <w:t xml:space="preserve">Raster and </w:t>
+      </w:r>
+      <w:proofErr w:type="spellStart"/>
+      <w:r>
+        <w:rPr>
+          <w:rFonts w:ascii="Consolas" w:hAnsi="Consolas" w:cs="Consolas"/>
+          <w:sz w:val="24"/>
+          <w:szCs w:val="24"/>
+        </w:rPr>
+        <w:t>RasterRetained</w:t>
+      </w:r>
+      <w:proofErr w:type="spellEnd"/>
+      <w:r>
+        <w:rPr>
+          <w:rFonts w:ascii="Consolas" w:hAnsi="Consolas" w:cs="Consolas"/>
+          <w:sz w:val="24"/>
+          <w:szCs w:val="24"/>
+        </w:rPr>
+        <w:t xml:space="preserve"> need Dimension and Point trivially</w:t>
+      </w:r>
+    </w:p>
+    <w:p>
+      <w:pPr>
+        <w:autoSpaceDE w:val="0"/>
+        <w:autoSpaceDN w:val="0"/>
+        <w:adjustRightInd w:val="0"/>
+        <w:spacing w:after="0" w:line="240" w:lineRule="auto"/>
+        <w:rPr>
+          <w:rFonts w:ascii="Consolas" w:hAnsi="Consolas" w:cs="Consolas"/>
+          <w:sz w:val="24"/>
+          <w:szCs w:val="24"/>
+        </w:rPr>
+      </w:pPr>
+    </w:p>
+    <w:p>
+      <w:pPr>
+        <w:autoSpaceDE w:val="0"/>
+        <w:autoSpaceDN w:val="0"/>
+        <w:adjustRightInd w:val="0"/>
+        <w:spacing w:after="0" w:line="240" w:lineRule="auto"/>
+        <w:rPr>
+          <w:rFonts w:ascii="Consolas" w:hAnsi="Consolas" w:cs="Consolas"/>
+          <w:sz w:val="24"/>
+          <w:szCs w:val="24"/>
+        </w:rPr>
+      </w:pPr>
+    </w:p>
+    <w:p>
+      <w:pPr>
+        <w:autoSpaceDE w:val="0"/>
+        <w:autoSpaceDN w:val="0"/>
+        <w:adjustRightInd w:val="0"/>
+        <w:spacing w:after="0" w:line="240" w:lineRule="auto"/>
+        <w:rPr>
+          <w:rFonts w:ascii="Consolas" w:hAnsi="Consolas" w:cs="Consolas"/>
+          <w:sz w:val="24"/>
+          <w:szCs w:val="24"/>
+        </w:rPr>
+      </w:pPr>
+    </w:p>
+    <w:p>
+      <w:pPr>
+        <w:pStyle w:val="Heading2"/>
+      </w:pPr>
+      <w:r>
+        <w:t>Modified to have pieces removed</w:t>
+      </w:r>
+    </w:p>
+    <w:p>
+      <w:pPr>
+        <w:autoSpaceDE w:val="0"/>
+        <w:autoSpaceDN w:val="0"/>
+        <w:adjustRightInd w:val="0"/>
+        <w:spacing w:after="0" w:line="240" w:lineRule="auto"/>
+        <w:rPr>
+          <w:rFonts w:ascii="Consolas" w:hAnsi="Consolas" w:cs="Consolas"/>
+          <w:sz w:val="24"/>
+          <w:szCs w:val="24"/>
+        </w:rPr>
+      </w:pPr>
+      <w:proofErr w:type="spellStart"/>
+      <w:r>
+        <w:rPr>
+          <w:rFonts w:ascii="Consolas" w:hAnsi="Consolas" w:cs="Consolas"/>
+          <w:sz w:val="24"/>
+          <w:szCs w:val="24"/>
+          <w:highlight w:val="yellow"/>
+        </w:rPr>
+        <w:t>BehaviorStructure</w:t>
+      </w:r>
+      <w:proofErr w:type="spellEnd"/>
+      <w:r>
+        <w:rPr>
+          <w:rFonts w:ascii="Consolas" w:hAnsi="Consolas" w:cs="Consolas"/>
+          <w:sz w:val="24"/>
+          <w:szCs w:val="24"/>
+        </w:rPr>
         <w:t xml:space="preserve"> </w:t>
       </w:r>
-    </w:p>
-    <w:p>
-      <w:pPr>
-        <w:pStyle w:val="Heading1"/>
-      </w:pPr>
-      <w:r>
-        <w:t>Categories</w:t>
-      </w:r>
+      <w:r>
+        <w:rPr>
+          <w:rFonts w:ascii="Consolas" w:hAnsi="Consolas" w:cs="Consolas"/>
+          <w:sz w:val="24"/>
+          <w:szCs w:val="24"/>
+        </w:rPr>
+        <w:t xml:space="preserve">this does work </w:t>
+      </w:r>
+      <w:r>
+        <w:rPr>
+          <w:rFonts w:ascii="Consolas" w:hAnsi="Consolas" w:cs="Consolas"/>
+          <w:sz w:val="24"/>
+          <w:szCs w:val="24"/>
+        </w:rPr>
+        <w:t xml:space="preserve">for </w:t>
+      </w:r>
+      <w:proofErr w:type="spellStart"/>
+      <w:r>
+        <w:rPr>
+          <w:rFonts w:ascii="Consolas" w:hAnsi="Consolas" w:cs="Consolas"/>
+          <w:sz w:val="24"/>
+          <w:szCs w:val="24"/>
+        </w:rPr>
+        <w:t>WakeUpOnAWTEvent</w:t>
+      </w:r>
+      <w:proofErr w:type="spellEnd"/>
+      <w:r>
+        <w:rPr>
+          <w:rFonts w:ascii="Consolas" w:hAnsi="Consolas" w:cs="Consolas"/>
+          <w:sz w:val="24"/>
+          <w:szCs w:val="24"/>
+        </w:rPr>
+        <w:t xml:space="preserve"> and given that will be removed this needs the similar parts removed</w:t>
+      </w:r>
+    </w:p>
+    <w:p>
+      <w:pPr>
+        <w:autoSpaceDE w:val="0"/>
+        <w:autoSpaceDN w:val="0"/>
+        <w:adjustRightInd w:val="0"/>
+        <w:spacing w:after="0" w:line="240" w:lineRule="auto"/>
+        <w:rPr>
+          <w:rFonts w:ascii="Consolas" w:hAnsi="Consolas" w:cs="Consolas"/>
+          <w:sz w:val="24"/>
+          <w:szCs w:val="24"/>
+        </w:rPr>
+      </w:pPr>
+      <w:r>
+        <w:rPr>
+          <w:rFonts w:ascii="Consolas" w:hAnsi="Consolas" w:cs="Consolas"/>
+          <w:sz w:val="24"/>
+          <w:szCs w:val="24"/>
+        </w:rPr>
+        <w:t xml:space="preserve"> </w:t>
+      </w:r>
+    </w:p>
+    <w:p>
+      <w:pPr>
+        <w:autoSpaceDE w:val="0"/>
+        <w:autoSpaceDN w:val="0"/>
+        <w:adjustRightInd w:val="0"/>
+        <w:spacing w:after="0" w:line="240" w:lineRule="auto"/>
+        <w:rPr>
+          <w:rFonts w:ascii="Consolas" w:hAnsi="Consolas" w:cs="Consolas"/>
+          <w:sz w:val="24"/>
+          <w:szCs w:val="24"/>
+        </w:rPr>
+      </w:pPr>
+      <w:r>
+        <w:rPr>
+          <w:rFonts w:ascii="Consolas" w:hAnsi="Consolas" w:cs="Consolas"/>
+          <w:sz w:val="24"/>
+          <w:szCs w:val="24"/>
+        </w:rPr>
+        <w:t xml:space="preserve"> </w:t>
+      </w:r>
+    </w:p>
+    <w:p>
+      <w:pPr>
+        <w:autoSpaceDE w:val="0"/>
+        <w:autoSpaceDN w:val="0"/>
+        <w:adjustRightInd w:val="0"/>
+        <w:spacing w:after="0" w:line="240" w:lineRule="auto"/>
+        <w:rPr>
+          <w:rFonts w:ascii="Consolas" w:hAnsi="Consolas" w:cs="Consolas"/>
+          <w:sz w:val="24"/>
+          <w:szCs w:val="24"/>
+        </w:rPr>
+      </w:pPr>
+      <w:proofErr w:type="spellStart"/>
+      <w:r>
+        <w:rPr>
+          <w:rFonts w:ascii="Consolas" w:hAnsi="Consolas" w:cs="Consolas"/>
+          <w:sz w:val="24"/>
+          <w:szCs w:val="24"/>
+          <w:highlight w:val="yellow"/>
+        </w:rPr>
+        <w:t>SoundScheduler</w:t>
+      </w:r>
+      <w:proofErr w:type="spellEnd"/>
+      <w:r>
+        <w:rPr>
+          <w:rFonts w:ascii="Consolas" w:hAnsi="Consolas" w:cs="Consolas"/>
+          <w:sz w:val="24"/>
+          <w:szCs w:val="24"/>
+        </w:rPr>
+        <w:t xml:space="preserve"> </w:t>
+      </w:r>
+      <w:r>
+        <w:rPr>
+          <w:rFonts w:ascii="Consolas" w:hAnsi="Consolas" w:cs="Consolas"/>
+          <w:sz w:val="24"/>
+          <w:szCs w:val="24"/>
+        </w:rPr>
+        <w:t>I</w:t>
+      </w:r>
+      <w:r>
+        <w:rPr>
+          <w:rFonts w:ascii="Consolas" w:hAnsi="Consolas" w:cs="Consolas"/>
+          <w:sz w:val="24"/>
+          <w:szCs w:val="24"/>
+        </w:rPr>
+        <w:t xml:space="preserve">s interested in window </w:t>
+      </w:r>
+      <w:proofErr w:type="spellStart"/>
+      <w:r>
+        <w:rPr>
+          <w:rFonts w:ascii="Consolas" w:hAnsi="Consolas" w:cs="Consolas"/>
+          <w:sz w:val="24"/>
+          <w:szCs w:val="24"/>
+        </w:rPr>
+        <w:t>iconification</w:t>
+      </w:r>
+      <w:proofErr w:type="spellEnd"/>
+      <w:r>
+        <w:rPr>
+          <w:rFonts w:ascii="Consolas" w:hAnsi="Consolas" w:cs="Consolas"/>
+          <w:sz w:val="24"/>
+          <w:szCs w:val="24"/>
+        </w:rPr>
+        <w:t xml:space="preserve"> </w:t>
+      </w:r>
+      <w:proofErr w:type="spellStart"/>
+      <w:r>
+        <w:rPr>
+          <w:rFonts w:ascii="Consolas" w:hAnsi="Consolas" w:cs="Consolas"/>
+          <w:sz w:val="24"/>
+          <w:szCs w:val="24"/>
+        </w:rPr>
+        <w:t>AWTEvents</w:t>
+      </w:r>
+      <w:proofErr w:type="spellEnd"/>
+      <w:r>
+        <w:rPr>
+          <w:rFonts w:ascii="Consolas" w:hAnsi="Consolas" w:cs="Consolas"/>
+          <w:sz w:val="24"/>
+          <w:szCs w:val="24"/>
+        </w:rPr>
+        <w:t xml:space="preserve"> </w:t>
+      </w:r>
+      <w:r>
+        <w:rPr>
+          <w:rFonts w:ascii="Consolas" w:hAnsi="Consolas" w:cs="Consolas"/>
+          <w:sz w:val="24"/>
+          <w:szCs w:val="24"/>
+        </w:rPr>
+        <w:t>sent from View</w:t>
+      </w:r>
+    </w:p>
+    <w:p>
+      <w:pPr>
+        <w:autoSpaceDE w:val="0"/>
+        <w:autoSpaceDN w:val="0"/>
+        <w:adjustRightInd w:val="0"/>
+        <w:spacing w:after="0" w:line="240" w:lineRule="auto"/>
+        <w:rPr>
+          <w:rFonts w:ascii="Consolas" w:hAnsi="Consolas" w:cs="Consolas"/>
+          <w:sz w:val="24"/>
+          <w:szCs w:val="24"/>
+        </w:rPr>
+      </w:pPr>
+      <w:r>
+        <w:rPr>
+          <w:rFonts w:ascii="Consolas" w:hAnsi="Consolas" w:cs="Consolas"/>
+          <w:sz w:val="24"/>
+          <w:szCs w:val="24"/>
+        </w:rPr>
+        <w:t xml:space="preserve"> </w:t>
+      </w:r>
+    </w:p>
+    <w:p>
+      <w:pPr>
+        <w:autoSpaceDE w:val="0"/>
+        <w:autoSpaceDN w:val="0"/>
+        <w:adjustRightInd w:val="0"/>
+        <w:spacing w:after="0" w:line="240" w:lineRule="auto"/>
+        <w:rPr>
+          <w:rFonts w:ascii="Consolas" w:hAnsi="Consolas" w:cs="Consolas"/>
+          <w:sz w:val="24"/>
+          <w:szCs w:val="24"/>
+        </w:rPr>
+      </w:pPr>
+      <w:r>
+        <w:rPr>
+          <w:rFonts w:ascii="Consolas" w:hAnsi="Consolas" w:cs="Consolas"/>
+          <w:sz w:val="24"/>
+          <w:szCs w:val="24"/>
+        </w:rPr>
+        <w:t xml:space="preserve"> </w:t>
+      </w:r>
+    </w:p>
+    <w:p>
+      <w:pPr>
+        <w:autoSpaceDE w:val="0"/>
+        <w:autoSpaceDN w:val="0"/>
+        <w:adjustRightInd w:val="0"/>
+        <w:spacing w:after="0" w:line="240" w:lineRule="auto"/>
+        <w:rPr>
+          <w:rFonts w:ascii="Consolas" w:hAnsi="Consolas" w:cs="Consolas"/>
+          <w:color w:val="000000"/>
+          <w:sz w:val="24"/>
+          <w:szCs w:val="24"/>
+        </w:rPr>
+      </w:pPr>
+      <w:proofErr w:type="spellStart"/>
+      <w:r>
+        <w:rPr>
+          <w:rFonts w:ascii="Consolas" w:hAnsi="Consolas" w:cs="Consolas"/>
+          <w:color w:val="000000"/>
+          <w:sz w:val="24"/>
+          <w:szCs w:val="24"/>
+          <w:highlight w:val="yellow"/>
+        </w:rPr>
+        <w:t>VirtualUniverse</w:t>
+      </w:r>
+      <w:proofErr w:type="spellEnd"/>
+      <w:r>
+        <w:rPr>
+          <w:rFonts w:ascii="Consolas" w:hAnsi="Consolas" w:cs="Consolas"/>
+          <w:color w:val="000000"/>
+          <w:sz w:val="24"/>
+          <w:szCs w:val="24"/>
+        </w:rPr>
+        <w:t xml:space="preserve"> Has Headless check in it removed</w:t>
+      </w:r>
+    </w:p>
+    <w:p>
+      <w:pPr>
+        <w:autoSpaceDE w:val="0"/>
+        <w:autoSpaceDN w:val="0"/>
+        <w:adjustRightInd w:val="0"/>
+        <w:spacing w:after="0" w:line="240" w:lineRule="auto"/>
+        <w:rPr>
+          <w:rFonts w:ascii="Consolas" w:hAnsi="Consolas" w:cs="Consolas"/>
+          <w:color w:val="000000"/>
+          <w:sz w:val="24"/>
+          <w:szCs w:val="24"/>
+        </w:rPr>
+      </w:pPr>
+      <w:r>
+        <w:rPr>
+          <w:rFonts w:ascii="Consolas" w:hAnsi="Consolas" w:cs="Consolas"/>
+          <w:color w:val="000000"/>
+          <w:sz w:val="24"/>
+          <w:szCs w:val="24"/>
+        </w:rPr>
+        <w:t xml:space="preserve">Also </w:t>
+      </w:r>
+      <w:proofErr w:type="gramStart"/>
+      <w:r>
+        <w:rPr>
+          <w:rFonts w:ascii="Consolas" w:hAnsi="Consolas" w:cs="Consolas"/>
+          <w:color w:val="000000"/>
+          <w:sz w:val="24"/>
+          <w:szCs w:val="24"/>
+        </w:rPr>
+        <w:t xml:space="preserve">has </w:t>
+      </w:r>
+      <w:proofErr w:type="spellStart"/>
+      <w:r>
+        <w:rPr>
+          <w:rFonts w:ascii="Consolas" w:hAnsi="Consolas" w:cs="Consolas"/>
+          <w:color w:val="000000"/>
+          <w:sz w:val="24"/>
+          <w:szCs w:val="24"/>
+        </w:rPr>
+        <w:t>passthrough</w:t>
+      </w:r>
+      <w:proofErr w:type="spellEnd"/>
+      <w:r>
+        <w:rPr>
+          <w:rFonts w:ascii="Consolas" w:hAnsi="Consolas" w:cs="Consolas"/>
+          <w:color w:val="000000"/>
+          <w:sz w:val="24"/>
+          <w:szCs w:val="24"/>
+        </w:rPr>
+        <w:t xml:space="preserve"> mouse/keyboard events</w:t>
+      </w:r>
+      <w:proofErr w:type="gramEnd"/>
+      <w:r>
+        <w:rPr>
+          <w:rFonts w:ascii="Consolas" w:hAnsi="Consolas" w:cs="Consolas"/>
+          <w:color w:val="000000"/>
+          <w:sz w:val="24"/>
+          <w:szCs w:val="24"/>
+        </w:rPr>
+        <w:t xml:space="preserve"> too</w:t>
+      </w:r>
+    </w:p>
+    <w:p>
+      <w:pPr>
+        <w:autoSpaceDE w:val="0"/>
+        <w:autoSpaceDN w:val="0"/>
+        <w:adjustRightInd w:val="0"/>
+        <w:spacing w:after="0" w:line="240" w:lineRule="auto"/>
+        <w:rPr>
+          <w:rFonts w:ascii="Consolas" w:hAnsi="Consolas" w:cs="Consolas"/>
+          <w:color w:val="000000"/>
+          <w:sz w:val="24"/>
+          <w:szCs w:val="24"/>
+        </w:rPr>
+      </w:pPr>
+    </w:p>
+    <w:p>
+      <w:pPr>
+        <w:autoSpaceDE w:val="0"/>
+        <w:autoSpaceDN w:val="0"/>
+        <w:adjustRightInd w:val="0"/>
+        <w:spacing w:after="0" w:line="240" w:lineRule="auto"/>
+        <w:rPr>
+          <w:rFonts w:ascii="Consolas" w:hAnsi="Consolas" w:cs="Consolas"/>
+          <w:color w:val="000000"/>
+          <w:sz w:val="24"/>
+          <w:szCs w:val="24"/>
+        </w:rPr>
+      </w:pPr>
+      <w:proofErr w:type="spellStart"/>
+      <w:r>
+        <w:rPr>
+          <w:rFonts w:ascii="Consolas" w:hAnsi="Consolas" w:cs="Consolas"/>
+          <w:color w:val="000000"/>
+          <w:sz w:val="24"/>
+          <w:szCs w:val="24"/>
+          <w:highlight w:val="yellow"/>
+        </w:rPr>
+        <w:t>JoglPipeline</w:t>
+      </w:r>
+      <w:proofErr w:type="spellEnd"/>
+    </w:p>
+    <w:p>
+      <w:pPr>
+        <w:autoSpaceDE w:val="0"/>
+        <w:autoSpaceDN w:val="0"/>
+        <w:adjustRightInd w:val="0"/>
+        <w:spacing w:after="0" w:line="240" w:lineRule="auto"/>
+        <w:rPr>
+          <w:rFonts w:ascii="Consolas" w:hAnsi="Consolas" w:cs="Consolas"/>
+          <w:color w:val="000000"/>
+          <w:sz w:val="24"/>
+          <w:szCs w:val="24"/>
+        </w:rPr>
+      </w:pPr>
+      <w:r>
+        <w:rPr>
+          <w:rFonts w:ascii="Consolas" w:hAnsi="Consolas" w:cs="Consolas"/>
+          <w:color w:val="000000"/>
+          <w:sz w:val="24"/>
+          <w:szCs w:val="24"/>
+        </w:rPr>
+        <w:t>Many see changes above!</w:t>
+      </w:r>
+    </w:p>
+    <w:p>
+      <w:pPr>
+        <w:autoSpaceDE w:val="0"/>
+        <w:autoSpaceDN w:val="0"/>
+        <w:adjustRightInd w:val="0"/>
+        <w:spacing w:after="0" w:line="240" w:lineRule="auto"/>
+        <w:rPr>
+          <w:rFonts w:ascii="Consolas" w:hAnsi="Consolas" w:cs="Consolas"/>
+          <w:sz w:val="24"/>
+          <w:szCs w:val="24"/>
+        </w:rPr>
+      </w:pPr>
     </w:p>
     <w:p>
       <w:pPr>
         <w:pStyle w:val="Heading2"/>
       </w:pPr>
-      <w:r>
-        <w:t>Trivial:</w:t>
-      </w:r>
-    </w:p>
-    <w:p>
-      <w:r>
-        <w:t>Need to find out exactly how these are used and where</w:t>
+      <w:proofErr w:type="spellStart"/>
+      <w:r>
+        <w:t>Superceeded</w:t>
+      </w:r>
+      <w:proofErr w:type="spellEnd"/>
+      <w:r>
+        <w:t xml:space="preserve"> by Newt/ </w:t>
+      </w:r>
+      <w:r>
+        <w:t>JOGL</w:t>
+      </w:r>
+      <w:r>
+        <w:t xml:space="preserve"> </w:t>
+      </w:r>
+    </w:p>
+    <w:p>
+      <w:pPr>
+        <w:autoSpaceDE w:val="0"/>
+        <w:autoSpaceDN w:val="0"/>
+        <w:adjustRightInd w:val="0"/>
+        <w:spacing w:after="0" w:line="240" w:lineRule="auto"/>
+        <w:rPr>
+          <w:rFonts w:ascii="Consolas" w:hAnsi="Consolas" w:cs="Consolas"/>
+          <w:sz w:val="24"/>
+          <w:szCs w:val="24"/>
+        </w:rPr>
+      </w:pPr>
+      <w:r>
+        <w:rPr>
+          <w:rFonts w:ascii="Consolas" w:hAnsi="Consolas" w:cs="Consolas"/>
+          <w:sz w:val="24"/>
+          <w:szCs w:val="24"/>
+        </w:rPr>
+        <w:t>Screen3D</w:t>
+      </w:r>
+    </w:p>
+    <w:p>
+      <w:pPr>
+        <w:autoSpaceDE w:val="0"/>
+        <w:autoSpaceDN w:val="0"/>
+        <w:adjustRightInd w:val="0"/>
+        <w:spacing w:after="0" w:line="240" w:lineRule="auto"/>
+        <w:rPr>
+          <w:rFonts w:ascii="Consolas" w:hAnsi="Consolas" w:cs="Consolas"/>
+          <w:sz w:val="24"/>
+          <w:szCs w:val="24"/>
+        </w:rPr>
+      </w:pPr>
+      <w:r>
+        <w:rPr>
+          <w:rFonts w:ascii="Consolas" w:hAnsi="Consolas" w:cs="Consolas"/>
+          <w:sz w:val="24"/>
+          <w:szCs w:val="24"/>
+        </w:rPr>
+        <w:t>Canvas3D</w:t>
+      </w:r>
+    </w:p>
+    <w:p>
+      <w:pPr>
+        <w:autoSpaceDE w:val="0"/>
+        <w:autoSpaceDN w:val="0"/>
+        <w:adjustRightInd w:val="0"/>
+        <w:spacing w:after="0" w:line="240" w:lineRule="auto"/>
+        <w:rPr>
+          <w:rFonts w:ascii="Consolas" w:hAnsi="Consolas" w:cs="Consolas"/>
+          <w:sz w:val="24"/>
+          <w:szCs w:val="24"/>
+        </w:rPr>
+      </w:pPr>
+      <w:proofErr w:type="spellStart"/>
+      <w:r>
+        <w:rPr>
+          <w:rFonts w:ascii="Consolas" w:hAnsi="Consolas" w:cs="Consolas"/>
+          <w:sz w:val="24"/>
+          <w:szCs w:val="24"/>
+        </w:rPr>
+        <w:t>GraphicsConfiguration</w:t>
+      </w:r>
+      <w:proofErr w:type="spellEnd"/>
+    </w:p>
+    <w:p>
+      <w:pPr>
+        <w:autoSpaceDE w:val="0"/>
+        <w:autoSpaceDN w:val="0"/>
+        <w:adjustRightInd w:val="0"/>
+        <w:spacing w:after="0" w:line="240" w:lineRule="auto"/>
+        <w:rPr>
+          <w:rFonts w:ascii="Consolas" w:hAnsi="Consolas" w:cs="Consolas"/>
+          <w:sz w:val="24"/>
+          <w:szCs w:val="24"/>
+        </w:rPr>
+      </w:pPr>
+      <w:proofErr w:type="spellStart"/>
+      <w:r>
+        <w:rPr>
+          <w:rFonts w:ascii="Consolas" w:hAnsi="Consolas" w:cs="Consolas"/>
+          <w:sz w:val="24"/>
+          <w:szCs w:val="24"/>
+        </w:rPr>
+        <w:t>GraphicsDevice</w:t>
+      </w:r>
+      <w:proofErr w:type="spellEnd"/>
+    </w:p>
+    <w:p>
+      <w:pPr>
+        <w:autoSpaceDE w:val="0"/>
+        <w:autoSpaceDN w:val="0"/>
+        <w:adjustRightInd w:val="0"/>
+        <w:spacing w:after="0" w:line="240" w:lineRule="auto"/>
+        <w:rPr>
+          <w:rFonts w:ascii="Consolas" w:hAnsi="Consolas" w:cs="Consolas"/>
+          <w:sz w:val="24"/>
+          <w:szCs w:val="24"/>
+        </w:rPr>
+      </w:pPr>
+      <w:r>
+        <w:rPr>
+          <w:rFonts w:ascii="Consolas" w:hAnsi="Consolas" w:cs="Consolas"/>
+          <w:sz w:val="24"/>
+          <w:szCs w:val="24"/>
+        </w:rPr>
+        <w:t>GraphicsConfigTemplate3D</w:t>
+      </w:r>
+    </w:p>
+    <w:p>
+      <w:pPr>
+        <w:autoSpaceDE w:val="0"/>
+        <w:autoSpaceDN w:val="0"/>
+        <w:adjustRightInd w:val="0"/>
+        <w:spacing w:after="0" w:line="240" w:lineRule="auto"/>
+        <w:rPr>
+          <w:rFonts w:ascii="Consolas" w:hAnsi="Consolas" w:cs="Consolas"/>
+          <w:sz w:val="24"/>
+          <w:szCs w:val="24"/>
+        </w:rPr>
+      </w:pPr>
+    </w:p>
+    <w:p>
+      <w:pPr>
+        <w:autoSpaceDE w:val="0"/>
+        <w:autoSpaceDN w:val="0"/>
+        <w:adjustRightInd w:val="0"/>
+        <w:spacing w:after="0" w:line="240" w:lineRule="auto"/>
+        <w:rPr>
+          <w:rFonts w:ascii="Consolas" w:hAnsi="Consolas" w:cs="Consolas"/>
+          <w:sz w:val="24"/>
+          <w:szCs w:val="24"/>
+        </w:rPr>
+      </w:pPr>
+      <w:proofErr w:type="spellStart"/>
+      <w:r>
+        <w:rPr>
+          <w:rFonts w:ascii="Consolas" w:hAnsi="Consolas" w:cs="Consolas"/>
+          <w:sz w:val="24"/>
+          <w:szCs w:val="24"/>
+        </w:rPr>
+        <w:t>CanvasViewCache</w:t>
+      </w:r>
+      <w:proofErr w:type="spellEnd"/>
+    </w:p>
+    <w:p>
+      <w:pPr>
+        <w:autoSpaceDE w:val="0"/>
+        <w:autoSpaceDN w:val="0"/>
+        <w:adjustRightInd w:val="0"/>
+        <w:spacing w:after="0" w:line="240" w:lineRule="auto"/>
+        <w:rPr>
+          <w:rFonts w:ascii="Consolas" w:hAnsi="Consolas" w:cs="Consolas"/>
+          <w:sz w:val="24"/>
+          <w:szCs w:val="24"/>
+        </w:rPr>
+      </w:pPr>
+      <w:proofErr w:type="spellStart"/>
+      <w:r>
+        <w:rPr>
+          <w:rFonts w:ascii="Consolas" w:hAnsi="Consolas" w:cs="Consolas"/>
+          <w:sz w:val="24"/>
+          <w:szCs w:val="24"/>
+        </w:rPr>
+        <w:t>CanvasViewEventCatcher</w:t>
+      </w:r>
+      <w:proofErr w:type="spellEnd"/>
+    </w:p>
+    <w:p>
+      <w:pPr>
+        <w:autoSpaceDE w:val="0"/>
+        <w:autoSpaceDN w:val="0"/>
+        <w:adjustRightInd w:val="0"/>
+        <w:spacing w:after="0" w:line="240" w:lineRule="auto"/>
+        <w:rPr>
+          <w:rFonts w:ascii="Consolas" w:hAnsi="Consolas" w:cs="Consolas"/>
+          <w:sz w:val="24"/>
+          <w:szCs w:val="24"/>
+        </w:rPr>
+      </w:pPr>
+      <w:proofErr w:type="spellStart"/>
+      <w:r>
+        <w:rPr>
+          <w:rFonts w:ascii="Consolas" w:hAnsi="Consolas" w:cs="Consolas"/>
+          <w:sz w:val="24"/>
+          <w:szCs w:val="24"/>
+        </w:rPr>
+        <w:t>EventCatcher</w:t>
+      </w:r>
+      <w:proofErr w:type="spellEnd"/>
+    </w:p>
+    <w:p>
+      <w:pPr>
+        <w:autoSpaceDE w:val="0"/>
+        <w:autoSpaceDN w:val="0"/>
+        <w:adjustRightInd w:val="0"/>
+        <w:spacing w:after="0" w:line="240" w:lineRule="auto"/>
+        <w:rPr>
+          <w:rFonts w:ascii="Consolas" w:hAnsi="Consolas" w:cs="Consolas"/>
+          <w:sz w:val="24"/>
+          <w:szCs w:val="24"/>
+        </w:rPr>
+      </w:pPr>
+    </w:p>
+    <w:p>
+      <w:pPr>
+        <w:autoSpaceDE w:val="0"/>
+        <w:autoSpaceDN w:val="0"/>
+        <w:adjustRightInd w:val="0"/>
+        <w:spacing w:after="0" w:line="240" w:lineRule="auto"/>
+        <w:rPr>
+          <w:rFonts w:ascii="Consolas" w:hAnsi="Consolas" w:cs="Consolas"/>
+          <w:sz w:val="24"/>
+          <w:szCs w:val="24"/>
+        </w:rPr>
+      </w:pPr>
+    </w:p>
+    <w:p>
+      <w:pPr>
+        <w:pStyle w:val="Heading2"/>
+      </w:pPr>
+      <w:proofErr w:type="spellStart"/>
+      <w:r>
+        <w:t>BufferedImage</w:t>
+      </w:r>
+      <w:proofErr w:type="spellEnd"/>
+      <w:r>
+        <w:t xml:space="preserve"> </w:t>
+      </w:r>
+      <w:r>
+        <w:t>and images</w:t>
+      </w:r>
+    </w:p>
+    <w:p>
+      <w:pPr>
+        <w:autoSpaceDE w:val="0"/>
+        <w:autoSpaceDN w:val="0"/>
+        <w:adjustRightInd w:val="0"/>
+        <w:spacing w:after="0" w:line="240" w:lineRule="auto"/>
+        <w:rPr>
+          <w:rFonts w:ascii="Consolas" w:hAnsi="Consolas" w:cs="Consolas"/>
+          <w:sz w:val="24"/>
+          <w:szCs w:val="24"/>
+        </w:rPr>
+      </w:pPr>
+    </w:p>
+    <w:p>
+      <w:pPr>
+        <w:autoSpaceDE w:val="0"/>
+        <w:autoSpaceDN w:val="0"/>
+        <w:adjustRightInd w:val="0"/>
+        <w:spacing w:after="0" w:line="240" w:lineRule="auto"/>
+        <w:rPr>
+          <w:rFonts w:ascii="Consolas" w:hAnsi="Consolas" w:cs="Consolas"/>
+          <w:sz w:val="24"/>
+          <w:szCs w:val="24"/>
+        </w:rPr>
+      </w:pPr>
+      <w:proofErr w:type="spellStart"/>
+      <w:r>
+        <w:rPr>
+          <w:rFonts w:ascii="Consolas" w:hAnsi="Consolas" w:cs="Consolas"/>
+          <w:sz w:val="24"/>
+          <w:szCs w:val="24"/>
+        </w:rPr>
+        <w:t>ImageComponentRetained</w:t>
+      </w:r>
+      <w:proofErr w:type="spellEnd"/>
+    </w:p>
+    <w:p>
+      <w:pPr>
+        <w:autoSpaceDE w:val="0"/>
+        <w:autoSpaceDN w:val="0"/>
+        <w:adjustRightInd w:val="0"/>
+        <w:spacing w:after="0" w:line="240" w:lineRule="auto"/>
+        <w:rPr>
+          <w:rFonts w:ascii="Consolas" w:hAnsi="Consolas" w:cs="Consolas"/>
+          <w:sz w:val="24"/>
+          <w:szCs w:val="24"/>
+        </w:rPr>
+      </w:pPr>
+      <w:r>
+        <w:rPr>
+          <w:rFonts w:ascii="Consolas" w:hAnsi="Consolas" w:cs="Consolas"/>
+          <w:sz w:val="24"/>
+          <w:szCs w:val="24"/>
+        </w:rPr>
+        <w:t>Heaps</w:t>
+      </w:r>
+    </w:p>
+    <w:p>
+      <w:pPr>
+        <w:autoSpaceDE w:val="0"/>
+        <w:autoSpaceDN w:val="0"/>
+        <w:adjustRightInd w:val="0"/>
+        <w:spacing w:after="0" w:line="240" w:lineRule="auto"/>
+        <w:rPr>
+          <w:rFonts w:ascii="Consolas" w:hAnsi="Consolas" w:cs="Consolas"/>
+          <w:sz w:val="24"/>
+          <w:szCs w:val="24"/>
+        </w:rPr>
+      </w:pPr>
+    </w:p>
+    <w:p>
+      <w:pPr>
+        <w:autoSpaceDE w:val="0"/>
+        <w:autoSpaceDN w:val="0"/>
+        <w:adjustRightInd w:val="0"/>
+        <w:spacing w:after="0" w:line="240" w:lineRule="auto"/>
+        <w:rPr>
+          <w:rFonts w:ascii="Consolas" w:hAnsi="Consolas" w:cs="Consolas"/>
+          <w:sz w:val="24"/>
+          <w:szCs w:val="24"/>
+        </w:rPr>
+      </w:pPr>
+      <w:r>
+        <w:rPr>
+          <w:rFonts w:ascii="Consolas" w:hAnsi="Consolas" w:cs="Consolas"/>
+          <w:sz w:val="24"/>
+          <w:szCs w:val="24"/>
+        </w:rPr>
+        <w:t>ImageComponent2D</w:t>
+      </w:r>
+    </w:p>
+    <w:p>
+      <w:pPr>
+        <w:autoSpaceDE w:val="0"/>
+        <w:autoSpaceDN w:val="0"/>
+        <w:adjustRightInd w:val="0"/>
+        <w:spacing w:after="0" w:line="240" w:lineRule="auto"/>
+        <w:rPr>
+          <w:rFonts w:ascii="Consolas" w:hAnsi="Consolas" w:cs="Consolas"/>
+          <w:sz w:val="24"/>
+          <w:szCs w:val="24"/>
+        </w:rPr>
+      </w:pPr>
+      <w:r>
+        <w:rPr>
+          <w:rFonts w:ascii="Consolas" w:hAnsi="Consolas" w:cs="Consolas"/>
+          <w:sz w:val="24"/>
+          <w:szCs w:val="24"/>
+        </w:rPr>
+        <w:t>ImageComponent2DRetained</w:t>
+      </w:r>
+    </w:p>
+    <w:p>
+      <w:pPr>
+        <w:autoSpaceDE w:val="0"/>
+        <w:autoSpaceDN w:val="0"/>
+        <w:adjustRightInd w:val="0"/>
+        <w:spacing w:after="0" w:line="240" w:lineRule="auto"/>
+        <w:rPr>
+          <w:rFonts w:ascii="Consolas" w:hAnsi="Consolas" w:cs="Consolas"/>
+          <w:sz w:val="24"/>
+          <w:szCs w:val="24"/>
+        </w:rPr>
+      </w:pPr>
+      <w:r>
+        <w:rPr>
+          <w:rFonts w:ascii="Consolas" w:hAnsi="Consolas" w:cs="Consolas"/>
+          <w:sz w:val="24"/>
+          <w:szCs w:val="24"/>
+        </w:rPr>
+        <w:t>ImageComponent3D</w:t>
       </w:r>
     </w:p>
     <w:p>
@@ -2265,7 +3489,7 @@
           <w:sz w:val="24"/>
           <w:szCs w:val="24"/>
         </w:rPr>
-        <w:t>java.awt.Rectangle</w:t>
+        <w:t>java.awt.image.BufferedImage</w:t>
       </w:r>
       <w:proofErr w:type="spellEnd"/>
       <w:r>
@@ -2295,1153 +3519,7 @@
           <w:sz w:val="24"/>
           <w:szCs w:val="24"/>
         </w:rPr>
-        <w:t xml:space="preserve">Used by </w:t>
-      </w:r>
-      <w:proofErr w:type="spellStart"/>
-      <w:r>
-        <w:rPr>
-          <w:rFonts w:ascii="Consolas" w:hAnsi="Consolas" w:cs="Consolas"/>
-          <w:sz w:val="24"/>
-          <w:szCs w:val="24"/>
-        </w:rPr>
-        <w:t>CanvasViewCache</w:t>
-      </w:r>
-      <w:proofErr w:type="spellEnd"/>
-      <w:r>
-        <w:rPr>
-          <w:rFonts w:ascii="Consolas" w:hAnsi="Consolas" w:cs="Consolas"/>
-          <w:sz w:val="24"/>
-          <w:szCs w:val="24"/>
-        </w:rPr>
-        <w:t xml:space="preserve">, </w:t>
-      </w:r>
-      <w:proofErr w:type="spellStart"/>
-      <w:r>
-        <w:rPr>
-          <w:rFonts w:ascii="Consolas" w:hAnsi="Consolas" w:cs="Consolas"/>
-          <w:sz w:val="24"/>
-          <w:szCs w:val="24"/>
-        </w:rPr>
-        <w:t>JoglGraphicsConfiguration</w:t>
-      </w:r>
-      <w:proofErr w:type="spellEnd"/>
-      <w:r>
-        <w:rPr>
-          <w:rFonts w:ascii="Consolas" w:hAnsi="Consolas" w:cs="Consolas"/>
-          <w:sz w:val="24"/>
-          <w:szCs w:val="24"/>
-        </w:rPr>
-        <w:t>, Screen3D</w:t>
-      </w:r>
-    </w:p>
-    <w:p>
-      <w:pPr>
-        <w:autoSpaceDE w:val="0"/>
-        <w:autoSpaceDN w:val="0"/>
-        <w:adjustRightInd w:val="0"/>
-        <w:spacing w:after="0" w:line="240" w:lineRule="auto"/>
-        <w:rPr>
-          <w:rFonts w:ascii="Consolas" w:hAnsi="Consolas" w:cs="Consolas"/>
-          <w:sz w:val="24"/>
-          <w:szCs w:val="24"/>
-        </w:rPr>
-      </w:pPr>
-      <w:proofErr w:type="gramStart"/>
-      <w:r>
-        <w:rPr>
-          <w:rFonts w:ascii="Consolas" w:hAnsi="Consolas" w:cs="Consolas"/>
-          <w:sz w:val="24"/>
-          <w:szCs w:val="24"/>
-        </w:rPr>
-        <w:t>import</w:t>
-      </w:r>
-      <w:proofErr w:type="gramEnd"/>
-      <w:r>
-        <w:rPr>
-          <w:rFonts w:ascii="Consolas" w:hAnsi="Consolas" w:cs="Consolas"/>
-          <w:sz w:val="24"/>
-          <w:szCs w:val="24"/>
-        </w:rPr>
-        <w:t xml:space="preserve"> </w:t>
-      </w:r>
-      <w:proofErr w:type="spellStart"/>
-      <w:r>
-        <w:rPr>
-          <w:rFonts w:ascii="Consolas" w:hAnsi="Consolas" w:cs="Consolas"/>
-          <w:sz w:val="24"/>
-          <w:szCs w:val="24"/>
-        </w:rPr>
-        <w:t>java.awt.Dimension</w:t>
-      </w:r>
-      <w:proofErr w:type="spellEnd"/>
-      <w:r>
-        <w:rPr>
-          <w:rFonts w:ascii="Consolas" w:hAnsi="Consolas" w:cs="Consolas"/>
-          <w:sz w:val="24"/>
-          <w:szCs w:val="24"/>
-        </w:rPr>
-        <w:t>;</w:t>
-      </w:r>
-    </w:p>
-    <w:p>
-      <w:pPr>
-        <w:autoSpaceDE w:val="0"/>
-        <w:autoSpaceDN w:val="0"/>
-        <w:adjustRightInd w:val="0"/>
-        <w:spacing w:after="0" w:line="240" w:lineRule="auto"/>
-        <w:rPr>
-          <w:rFonts w:ascii="Consolas" w:hAnsi="Consolas" w:cs="Consolas"/>
-          <w:sz w:val="24"/>
-          <w:szCs w:val="24"/>
-        </w:rPr>
-      </w:pPr>
-      <w:r>
-        <w:rPr>
-          <w:rFonts w:ascii="Consolas" w:hAnsi="Consolas" w:cs="Consolas"/>
-          <w:sz w:val="24"/>
-          <w:szCs w:val="24"/>
-        </w:rPr>
         <w:t xml:space="preserve">import </w:t>
-      </w:r>
-      <w:proofErr w:type="spellStart"/>
-      <w:r>
-        <w:rPr>
-          <w:rFonts w:ascii="Consolas" w:hAnsi="Consolas" w:cs="Consolas"/>
-          <w:sz w:val="24"/>
-          <w:szCs w:val="24"/>
-        </w:rPr>
-        <w:t>java.awt.Point</w:t>
-      </w:r>
-      <w:proofErr w:type="spellEnd"/>
-      <w:r>
-        <w:rPr>
-          <w:rFonts w:ascii="Consolas" w:hAnsi="Consolas" w:cs="Consolas"/>
-          <w:sz w:val="24"/>
-          <w:szCs w:val="24"/>
-        </w:rPr>
-        <w:t>;</w:t>
-      </w:r>
-    </w:p>
-    <w:p>
-      <w:pPr>
-        <w:autoSpaceDE w:val="0"/>
-        <w:autoSpaceDN w:val="0"/>
-        <w:adjustRightInd w:val="0"/>
-        <w:spacing w:after="0" w:line="240" w:lineRule="auto"/>
-        <w:rPr>
-          <w:rFonts w:ascii="Consolas" w:hAnsi="Consolas" w:cs="Consolas"/>
-          <w:sz w:val="24"/>
-          <w:szCs w:val="24"/>
-        </w:rPr>
-      </w:pPr>
-      <w:r>
-        <w:rPr>
-          <w:rFonts w:ascii="Consolas" w:hAnsi="Consolas" w:cs="Consolas"/>
-          <w:sz w:val="24"/>
-          <w:szCs w:val="24"/>
-        </w:rPr>
-        <w:t xml:space="preserve">import </w:t>
-      </w:r>
-      <w:proofErr w:type="spellStart"/>
-      <w:r>
-        <w:rPr>
-          <w:rFonts w:ascii="Consolas" w:hAnsi="Consolas" w:cs="Consolas"/>
-          <w:sz w:val="24"/>
-          <w:szCs w:val="24"/>
-        </w:rPr>
-        <w:t>java.awt.geom.AffineTransform</w:t>
-      </w:r>
-      <w:proofErr w:type="spellEnd"/>
-      <w:r>
-        <w:rPr>
-          <w:rFonts w:ascii="Consolas" w:hAnsi="Consolas" w:cs="Consolas"/>
-          <w:sz w:val="24"/>
-          <w:szCs w:val="24"/>
-        </w:rPr>
-        <w:t>; ?? is this trivial??</w:t>
-      </w:r>
-    </w:p>
-    <w:p>
-      <w:pPr>
-        <w:autoSpaceDE w:val="0"/>
-        <w:autoSpaceDN w:val="0"/>
-        <w:adjustRightInd w:val="0"/>
-        <w:spacing w:after="0" w:line="240" w:lineRule="auto"/>
-        <w:rPr>
-          <w:rFonts w:ascii="Consolas" w:hAnsi="Consolas" w:cs="Consolas"/>
-          <w:sz w:val="24"/>
-          <w:szCs w:val="24"/>
-        </w:rPr>
-      </w:pPr>
-    </w:p>
-    <w:p>
-      <w:pPr>
-        <w:autoSpaceDE w:val="0"/>
-        <w:autoSpaceDN w:val="0"/>
-        <w:adjustRightInd w:val="0"/>
-        <w:spacing w:after="0" w:line="240" w:lineRule="auto"/>
-        <w:rPr>
-          <w:rFonts w:ascii="Consolas" w:hAnsi="Consolas" w:cs="Consolas"/>
-          <w:sz w:val="24"/>
-          <w:szCs w:val="24"/>
-        </w:rPr>
-      </w:pPr>
-    </w:p>
-    <w:p>
-      <w:pPr>
-        <w:autoSpaceDE w:val="0"/>
-        <w:autoSpaceDN w:val="0"/>
-        <w:adjustRightInd w:val="0"/>
-        <w:spacing w:after="0" w:line="240" w:lineRule="auto"/>
-        <w:rPr>
-          <w:rFonts w:ascii="Consolas" w:hAnsi="Consolas" w:cs="Consolas"/>
-          <w:sz w:val="24"/>
-          <w:szCs w:val="24"/>
-        </w:rPr>
-      </w:pPr>
-      <w:r>
-        <w:rPr>
-          <w:rFonts w:ascii="Consolas" w:hAnsi="Consolas" w:cs="Consolas"/>
-          <w:sz w:val="24"/>
-          <w:szCs w:val="24"/>
-        </w:rPr>
-        <w:t xml:space="preserve">Raster and </w:t>
-      </w:r>
-      <w:proofErr w:type="spellStart"/>
-      <w:r>
-        <w:rPr>
-          <w:rFonts w:ascii="Consolas" w:hAnsi="Consolas" w:cs="Consolas"/>
-          <w:sz w:val="24"/>
-          <w:szCs w:val="24"/>
-        </w:rPr>
-        <w:t>RasterRetained</w:t>
-      </w:r>
-      <w:proofErr w:type="spellEnd"/>
-      <w:r>
-        <w:rPr>
-          <w:rFonts w:ascii="Consolas" w:hAnsi="Consolas" w:cs="Consolas"/>
-          <w:sz w:val="24"/>
-          <w:szCs w:val="24"/>
-        </w:rPr>
-        <w:t xml:space="preserve"> need Dimension and Point trivially</w:t>
-      </w:r>
-    </w:p>
-    <w:p>
-      <w:pPr>
-        <w:autoSpaceDE w:val="0"/>
-        <w:autoSpaceDN w:val="0"/>
-        <w:adjustRightInd w:val="0"/>
-        <w:spacing w:after="0" w:line="240" w:lineRule="auto"/>
-        <w:rPr>
-          <w:rFonts w:ascii="Consolas" w:hAnsi="Consolas" w:cs="Consolas"/>
-          <w:sz w:val="24"/>
-          <w:szCs w:val="24"/>
-        </w:rPr>
-      </w:pPr>
-    </w:p>
-    <w:p>
-      <w:pPr>
-        <w:autoSpaceDE w:val="0"/>
-        <w:autoSpaceDN w:val="0"/>
-        <w:adjustRightInd w:val="0"/>
-        <w:spacing w:after="0" w:line="240" w:lineRule="auto"/>
-        <w:rPr>
-          <w:rFonts w:ascii="Consolas" w:hAnsi="Consolas" w:cs="Consolas"/>
-          <w:sz w:val="24"/>
-          <w:szCs w:val="24"/>
-        </w:rPr>
-      </w:pPr>
-    </w:p>
-    <w:p>
-      <w:pPr>
-        <w:autoSpaceDE w:val="0"/>
-        <w:autoSpaceDN w:val="0"/>
-        <w:adjustRightInd w:val="0"/>
-        <w:spacing w:after="0" w:line="240" w:lineRule="auto"/>
-        <w:rPr>
-          <w:rFonts w:ascii="Consolas" w:hAnsi="Consolas" w:cs="Consolas"/>
-          <w:sz w:val="24"/>
-          <w:szCs w:val="24"/>
-        </w:rPr>
-      </w:pPr>
-    </w:p>
-    <w:p>
-      <w:pPr>
-        <w:pStyle w:val="Heading2"/>
-      </w:pPr>
-      <w:r>
-        <w:t>Modified to have pieces removed</w:t>
-      </w:r>
-    </w:p>
-    <w:p>
-      <w:pPr>
-        <w:autoSpaceDE w:val="0"/>
-        <w:autoSpaceDN w:val="0"/>
-        <w:adjustRightInd w:val="0"/>
-        <w:spacing w:after="0" w:line="240" w:lineRule="auto"/>
-        <w:rPr>
-          <w:rFonts w:ascii="Consolas" w:hAnsi="Consolas" w:cs="Consolas"/>
-          <w:sz w:val="24"/>
-          <w:szCs w:val="24"/>
-        </w:rPr>
-      </w:pPr>
-      <w:proofErr w:type="spellStart"/>
-      <w:r>
-        <w:rPr>
-          <w:rFonts w:ascii="Consolas" w:hAnsi="Consolas" w:cs="Consolas"/>
-          <w:sz w:val="24"/>
-          <w:szCs w:val="24"/>
-          <w:highlight w:val="yellow"/>
-        </w:rPr>
-        <w:t>BehaviorStructure</w:t>
-      </w:r>
-      <w:proofErr w:type="spellEnd"/>
-      <w:r>
-        <w:rPr>
-          <w:rFonts w:ascii="Consolas" w:hAnsi="Consolas" w:cs="Consolas"/>
-          <w:sz w:val="24"/>
-          <w:szCs w:val="24"/>
-        </w:rPr>
-        <w:t xml:space="preserve"> </w:t>
-      </w:r>
-      <w:r>
-        <w:rPr>
-          <w:rFonts w:ascii="Consolas" w:hAnsi="Consolas" w:cs="Consolas"/>
-          <w:sz w:val="24"/>
-          <w:szCs w:val="24"/>
-        </w:rPr>
-        <w:t xml:space="preserve">this does work </w:t>
-      </w:r>
-      <w:r>
-        <w:rPr>
-          <w:rFonts w:ascii="Consolas" w:hAnsi="Consolas" w:cs="Consolas"/>
-          <w:sz w:val="24"/>
-          <w:szCs w:val="24"/>
-        </w:rPr>
-        <w:t xml:space="preserve">for </w:t>
-      </w:r>
-      <w:proofErr w:type="spellStart"/>
-      <w:r>
-        <w:rPr>
-          <w:rFonts w:ascii="Consolas" w:hAnsi="Consolas" w:cs="Consolas"/>
-          <w:sz w:val="24"/>
-          <w:szCs w:val="24"/>
-        </w:rPr>
-        <w:t>WakeUpOnAWTEvent</w:t>
-      </w:r>
-      <w:proofErr w:type="spellEnd"/>
-      <w:r>
-        <w:rPr>
-          <w:rFonts w:ascii="Consolas" w:hAnsi="Consolas" w:cs="Consolas"/>
-          <w:sz w:val="24"/>
-          <w:szCs w:val="24"/>
-        </w:rPr>
-        <w:t xml:space="preserve"> and given that will be removed this needs the similar parts removed</w:t>
-      </w:r>
-    </w:p>
-    <w:p>
-      <w:pPr>
-        <w:autoSpaceDE w:val="0"/>
-        <w:autoSpaceDN w:val="0"/>
-        <w:adjustRightInd w:val="0"/>
-        <w:spacing w:after="0" w:line="240" w:lineRule="auto"/>
-        <w:rPr>
-          <w:rFonts w:ascii="Consolas" w:hAnsi="Consolas" w:cs="Consolas"/>
-          <w:sz w:val="24"/>
-          <w:szCs w:val="24"/>
-        </w:rPr>
-      </w:pPr>
-      <w:r>
-        <w:rPr>
-          <w:rFonts w:ascii="Consolas" w:hAnsi="Consolas" w:cs="Consolas"/>
-          <w:sz w:val="24"/>
-          <w:szCs w:val="24"/>
-        </w:rPr>
-        <w:t xml:space="preserve"> </w:t>
-      </w:r>
-    </w:p>
-    <w:p>
-      <w:pPr>
-        <w:autoSpaceDE w:val="0"/>
-        <w:autoSpaceDN w:val="0"/>
-        <w:adjustRightInd w:val="0"/>
-        <w:spacing w:after="0" w:line="240" w:lineRule="auto"/>
-        <w:rPr>
-          <w:rFonts w:ascii="Consolas" w:hAnsi="Consolas" w:cs="Consolas"/>
-          <w:sz w:val="24"/>
-          <w:szCs w:val="24"/>
-        </w:rPr>
-      </w:pPr>
-      <w:r>
-        <w:rPr>
-          <w:rFonts w:ascii="Consolas" w:hAnsi="Consolas" w:cs="Consolas"/>
-          <w:sz w:val="24"/>
-          <w:szCs w:val="24"/>
-        </w:rPr>
-        <w:t xml:space="preserve"> </w:t>
-      </w:r>
-    </w:p>
-    <w:p>
-      <w:pPr>
-        <w:autoSpaceDE w:val="0"/>
-        <w:autoSpaceDN w:val="0"/>
-        <w:adjustRightInd w:val="0"/>
-        <w:spacing w:after="0" w:line="240" w:lineRule="auto"/>
-        <w:rPr>
-          <w:rFonts w:ascii="Consolas" w:hAnsi="Consolas" w:cs="Consolas"/>
-          <w:sz w:val="24"/>
-          <w:szCs w:val="24"/>
-        </w:rPr>
-      </w:pPr>
-      <w:proofErr w:type="spellStart"/>
-      <w:r>
-        <w:rPr>
-          <w:rFonts w:ascii="Consolas" w:hAnsi="Consolas" w:cs="Consolas"/>
-          <w:sz w:val="24"/>
-          <w:szCs w:val="24"/>
-          <w:highlight w:val="yellow"/>
-        </w:rPr>
-        <w:t>SoundScheduler</w:t>
-      </w:r>
-      <w:proofErr w:type="spellEnd"/>
-      <w:r>
-        <w:rPr>
-          <w:rFonts w:ascii="Consolas" w:hAnsi="Consolas" w:cs="Consolas"/>
-          <w:sz w:val="24"/>
-          <w:szCs w:val="24"/>
-        </w:rPr>
-        <w:t xml:space="preserve"> </w:t>
-      </w:r>
-      <w:r>
-        <w:rPr>
-          <w:rFonts w:ascii="Consolas" w:hAnsi="Consolas" w:cs="Consolas"/>
-          <w:sz w:val="24"/>
-          <w:szCs w:val="24"/>
-        </w:rPr>
-        <w:t>I</w:t>
-      </w:r>
-      <w:r>
-        <w:rPr>
-          <w:rFonts w:ascii="Consolas" w:hAnsi="Consolas" w:cs="Consolas"/>
-          <w:sz w:val="24"/>
-          <w:szCs w:val="24"/>
-        </w:rPr>
-        <w:t xml:space="preserve">s interested in window </w:t>
-      </w:r>
-      <w:proofErr w:type="spellStart"/>
-      <w:r>
-        <w:rPr>
-          <w:rFonts w:ascii="Consolas" w:hAnsi="Consolas" w:cs="Consolas"/>
-          <w:sz w:val="24"/>
-          <w:szCs w:val="24"/>
-        </w:rPr>
-        <w:t>iconification</w:t>
-      </w:r>
-      <w:proofErr w:type="spellEnd"/>
-      <w:r>
-        <w:rPr>
-          <w:rFonts w:ascii="Consolas" w:hAnsi="Consolas" w:cs="Consolas"/>
-          <w:sz w:val="24"/>
-          <w:szCs w:val="24"/>
-        </w:rPr>
-        <w:t xml:space="preserve"> </w:t>
-      </w:r>
-      <w:proofErr w:type="spellStart"/>
-      <w:r>
-        <w:rPr>
-          <w:rFonts w:ascii="Consolas" w:hAnsi="Consolas" w:cs="Consolas"/>
-          <w:sz w:val="24"/>
-          <w:szCs w:val="24"/>
-        </w:rPr>
-        <w:t>AWTEvents</w:t>
-      </w:r>
-      <w:proofErr w:type="spellEnd"/>
-      <w:r>
-        <w:rPr>
-          <w:rFonts w:ascii="Consolas" w:hAnsi="Consolas" w:cs="Consolas"/>
-          <w:sz w:val="24"/>
-          <w:szCs w:val="24"/>
-        </w:rPr>
-        <w:t xml:space="preserve"> </w:t>
-      </w:r>
-      <w:r>
-        <w:rPr>
-          <w:rFonts w:ascii="Consolas" w:hAnsi="Consolas" w:cs="Consolas"/>
-          <w:sz w:val="24"/>
-          <w:szCs w:val="24"/>
-        </w:rPr>
-        <w:t>sent from View</w:t>
-      </w:r>
-    </w:p>
-    <w:p>
-      <w:pPr>
-        <w:autoSpaceDE w:val="0"/>
-        <w:autoSpaceDN w:val="0"/>
-        <w:adjustRightInd w:val="0"/>
-        <w:spacing w:after="0" w:line="240" w:lineRule="auto"/>
-        <w:rPr>
-          <w:rFonts w:ascii="Consolas" w:hAnsi="Consolas" w:cs="Consolas"/>
-          <w:sz w:val="24"/>
-          <w:szCs w:val="24"/>
-        </w:rPr>
-      </w:pPr>
-      <w:r>
-        <w:rPr>
-          <w:rFonts w:ascii="Consolas" w:hAnsi="Consolas" w:cs="Consolas"/>
-          <w:sz w:val="24"/>
-          <w:szCs w:val="24"/>
-        </w:rPr>
-        <w:t xml:space="preserve"> </w:t>
-      </w:r>
-    </w:p>
-    <w:p>
-      <w:pPr>
-        <w:autoSpaceDE w:val="0"/>
-        <w:autoSpaceDN w:val="0"/>
-        <w:adjustRightInd w:val="0"/>
-        <w:spacing w:after="0" w:line="240" w:lineRule="auto"/>
-        <w:rPr>
-          <w:rFonts w:ascii="Consolas" w:hAnsi="Consolas" w:cs="Consolas"/>
-          <w:sz w:val="24"/>
-          <w:szCs w:val="24"/>
-        </w:rPr>
-      </w:pPr>
-      <w:r>
-        <w:rPr>
-          <w:rFonts w:ascii="Consolas" w:hAnsi="Consolas" w:cs="Consolas"/>
-          <w:sz w:val="24"/>
-          <w:szCs w:val="24"/>
-        </w:rPr>
-        <w:t xml:space="preserve"> </w:t>
-      </w:r>
-    </w:p>
-    <w:p>
-      <w:pPr>
-        <w:autoSpaceDE w:val="0"/>
-        <w:autoSpaceDN w:val="0"/>
-        <w:adjustRightInd w:val="0"/>
-        <w:spacing w:after="0" w:line="240" w:lineRule="auto"/>
-        <w:rPr>
-          <w:rFonts w:ascii="Consolas" w:hAnsi="Consolas" w:cs="Consolas"/>
-          <w:color w:val="000000"/>
-          <w:sz w:val="24"/>
-          <w:szCs w:val="24"/>
-        </w:rPr>
-      </w:pPr>
-      <w:proofErr w:type="spellStart"/>
-      <w:r>
-        <w:rPr>
-          <w:rFonts w:ascii="Consolas" w:hAnsi="Consolas" w:cs="Consolas"/>
-          <w:color w:val="000000"/>
-          <w:sz w:val="24"/>
-          <w:szCs w:val="24"/>
-          <w:highlight w:val="yellow"/>
-        </w:rPr>
-        <w:t>VirtualUniverse</w:t>
-      </w:r>
-      <w:proofErr w:type="spellEnd"/>
-      <w:r>
-        <w:rPr>
-          <w:rFonts w:ascii="Consolas" w:hAnsi="Consolas" w:cs="Consolas"/>
-          <w:color w:val="000000"/>
-          <w:sz w:val="24"/>
-          <w:szCs w:val="24"/>
-        </w:rPr>
-        <w:t xml:space="preserve"> Has Headless check in it removed</w:t>
-      </w:r>
-    </w:p>
-    <w:p>
-      <w:pPr>
-        <w:autoSpaceDE w:val="0"/>
-        <w:autoSpaceDN w:val="0"/>
-        <w:adjustRightInd w:val="0"/>
-        <w:spacing w:after="0" w:line="240" w:lineRule="auto"/>
-        <w:rPr>
-          <w:rFonts w:ascii="Consolas" w:hAnsi="Consolas" w:cs="Consolas"/>
-          <w:color w:val="000000"/>
-          <w:sz w:val="24"/>
-          <w:szCs w:val="24"/>
-        </w:rPr>
-      </w:pPr>
-      <w:r>
-        <w:rPr>
-          <w:rFonts w:ascii="Consolas" w:hAnsi="Consolas" w:cs="Consolas"/>
-          <w:color w:val="000000"/>
-          <w:sz w:val="24"/>
-          <w:szCs w:val="24"/>
-        </w:rPr>
-        <w:t xml:space="preserve">Also </w:t>
-      </w:r>
-      <w:proofErr w:type="gramStart"/>
-      <w:r>
-        <w:rPr>
-          <w:rFonts w:ascii="Consolas" w:hAnsi="Consolas" w:cs="Consolas"/>
-          <w:color w:val="000000"/>
-          <w:sz w:val="24"/>
-          <w:szCs w:val="24"/>
-        </w:rPr>
-        <w:t xml:space="preserve">has </w:t>
-      </w:r>
-      <w:proofErr w:type="spellStart"/>
-      <w:r>
-        <w:rPr>
-          <w:rFonts w:ascii="Consolas" w:hAnsi="Consolas" w:cs="Consolas"/>
-          <w:color w:val="000000"/>
-          <w:sz w:val="24"/>
-          <w:szCs w:val="24"/>
-        </w:rPr>
-        <w:t>passthrough</w:t>
-      </w:r>
-      <w:proofErr w:type="spellEnd"/>
-      <w:r>
-        <w:rPr>
-          <w:rFonts w:ascii="Consolas" w:hAnsi="Consolas" w:cs="Consolas"/>
-          <w:color w:val="000000"/>
-          <w:sz w:val="24"/>
-          <w:szCs w:val="24"/>
-        </w:rPr>
-        <w:t xml:space="preserve"> mouse/keyboard events</w:t>
-      </w:r>
-      <w:proofErr w:type="gramEnd"/>
-      <w:r>
-        <w:rPr>
-          <w:rFonts w:ascii="Consolas" w:hAnsi="Consolas" w:cs="Consolas"/>
-          <w:color w:val="000000"/>
-          <w:sz w:val="24"/>
-          <w:szCs w:val="24"/>
-        </w:rPr>
-        <w:t xml:space="preserve"> too</w:t>
-      </w:r>
-    </w:p>
-    <w:p>
-      <w:pPr>
-        <w:autoSpaceDE w:val="0"/>
-        <w:autoSpaceDN w:val="0"/>
-        <w:adjustRightInd w:val="0"/>
-        <w:spacing w:after="0" w:line="240" w:lineRule="auto"/>
-        <w:rPr>
-          <w:rFonts w:ascii="Consolas" w:hAnsi="Consolas" w:cs="Consolas"/>
-          <w:color w:val="000000"/>
-          <w:sz w:val="24"/>
-          <w:szCs w:val="24"/>
-        </w:rPr>
-      </w:pPr>
-    </w:p>
-    <w:p>
-      <w:pPr>
-        <w:autoSpaceDE w:val="0"/>
-        <w:autoSpaceDN w:val="0"/>
-        <w:adjustRightInd w:val="0"/>
-        <w:spacing w:after="0" w:line="240" w:lineRule="auto"/>
-        <w:rPr>
-          <w:rFonts w:ascii="Consolas" w:hAnsi="Consolas" w:cs="Consolas"/>
-          <w:color w:val="000000"/>
-          <w:sz w:val="24"/>
-          <w:szCs w:val="24"/>
-        </w:rPr>
-      </w:pPr>
-      <w:proofErr w:type="spellStart"/>
-      <w:r>
-        <w:rPr>
-          <w:rFonts w:ascii="Consolas" w:hAnsi="Consolas" w:cs="Consolas"/>
-          <w:color w:val="000000"/>
-          <w:sz w:val="24"/>
-          <w:szCs w:val="24"/>
-          <w:highlight w:val="yellow"/>
-        </w:rPr>
-        <w:t>JoglPipeline</w:t>
-      </w:r>
-      <w:proofErr w:type="spellEnd"/>
-    </w:p>
-    <w:p>
-      <w:pPr>
-        <w:autoSpaceDE w:val="0"/>
-        <w:autoSpaceDN w:val="0"/>
-        <w:adjustRightInd w:val="0"/>
-        <w:spacing w:after="0" w:line="240" w:lineRule="auto"/>
-        <w:rPr>
-          <w:rFonts w:ascii="Consolas" w:hAnsi="Consolas" w:cs="Consolas"/>
-          <w:color w:val="000000"/>
-          <w:sz w:val="24"/>
-          <w:szCs w:val="24"/>
-        </w:rPr>
-      </w:pPr>
-      <w:r>
-        <w:rPr>
-          <w:rFonts w:ascii="Consolas" w:hAnsi="Consolas" w:cs="Consolas"/>
-          <w:color w:val="000000"/>
-          <w:sz w:val="24"/>
-          <w:szCs w:val="24"/>
-        </w:rPr>
-        <w:t>Many see changes above!</w:t>
-      </w:r>
-    </w:p>
-    <w:p>
-      <w:pPr>
-        <w:autoSpaceDE w:val="0"/>
-        <w:autoSpaceDN w:val="0"/>
-        <w:adjustRightInd w:val="0"/>
-        <w:spacing w:after="0" w:line="240" w:lineRule="auto"/>
-        <w:rPr>
-          <w:rFonts w:ascii="Consolas" w:hAnsi="Consolas" w:cs="Consolas"/>
-          <w:sz w:val="24"/>
-          <w:szCs w:val="24"/>
-        </w:rPr>
-      </w:pPr>
-    </w:p>
-    <w:p>
-      <w:pPr>
-        <w:pStyle w:val="Heading2"/>
-      </w:pPr>
-      <w:proofErr w:type="spellStart"/>
-      <w:r>
-        <w:t>Superceeded</w:t>
-      </w:r>
-      <w:proofErr w:type="spellEnd"/>
-      <w:r>
-        <w:t xml:space="preserve"> by Newt/ </w:t>
-      </w:r>
-      <w:r>
-        <w:t>JOGL</w:t>
-      </w:r>
-      <w:r>
-        <w:t xml:space="preserve"> </w:t>
-      </w:r>
-    </w:p>
-    <w:p>
-      <w:pPr>
-        <w:autoSpaceDE w:val="0"/>
-        <w:autoSpaceDN w:val="0"/>
-        <w:adjustRightInd w:val="0"/>
-        <w:spacing w:after="0" w:line="240" w:lineRule="auto"/>
-        <w:rPr>
-          <w:rFonts w:ascii="Consolas" w:hAnsi="Consolas" w:cs="Consolas"/>
-          <w:sz w:val="24"/>
-          <w:szCs w:val="24"/>
-        </w:rPr>
-      </w:pPr>
-      <w:r>
-        <w:rPr>
-          <w:rFonts w:ascii="Consolas" w:hAnsi="Consolas" w:cs="Consolas"/>
-          <w:sz w:val="24"/>
-          <w:szCs w:val="24"/>
-        </w:rPr>
-        <w:t>Screen3D</w:t>
-      </w:r>
-    </w:p>
-    <w:p>
-      <w:pPr>
-        <w:autoSpaceDE w:val="0"/>
-        <w:autoSpaceDN w:val="0"/>
-        <w:adjustRightInd w:val="0"/>
-        <w:spacing w:after="0" w:line="240" w:lineRule="auto"/>
-        <w:rPr>
-          <w:rFonts w:ascii="Consolas" w:hAnsi="Consolas" w:cs="Consolas"/>
-          <w:sz w:val="24"/>
-          <w:szCs w:val="24"/>
-        </w:rPr>
-      </w:pPr>
-      <w:r>
-        <w:rPr>
-          <w:rFonts w:ascii="Consolas" w:hAnsi="Consolas" w:cs="Consolas"/>
-          <w:sz w:val="24"/>
-          <w:szCs w:val="24"/>
-        </w:rPr>
-        <w:t>Canvas3D</w:t>
-      </w:r>
-    </w:p>
-    <w:p>
-      <w:pPr>
-        <w:autoSpaceDE w:val="0"/>
-        <w:autoSpaceDN w:val="0"/>
-        <w:adjustRightInd w:val="0"/>
-        <w:spacing w:after="0" w:line="240" w:lineRule="auto"/>
-        <w:rPr>
-          <w:rFonts w:ascii="Consolas" w:hAnsi="Consolas" w:cs="Consolas"/>
-          <w:sz w:val="24"/>
-          <w:szCs w:val="24"/>
-        </w:rPr>
-      </w:pPr>
-      <w:proofErr w:type="spellStart"/>
-      <w:r>
-        <w:rPr>
-          <w:rFonts w:ascii="Consolas" w:hAnsi="Consolas" w:cs="Consolas"/>
-          <w:sz w:val="24"/>
-          <w:szCs w:val="24"/>
-        </w:rPr>
-        <w:t>GraphicsConfiguration</w:t>
-      </w:r>
-      <w:proofErr w:type="spellEnd"/>
-    </w:p>
-    <w:p>
-      <w:pPr>
-        <w:autoSpaceDE w:val="0"/>
-        <w:autoSpaceDN w:val="0"/>
-        <w:adjustRightInd w:val="0"/>
-        <w:spacing w:after="0" w:line="240" w:lineRule="auto"/>
-        <w:rPr>
-          <w:rFonts w:ascii="Consolas" w:hAnsi="Consolas" w:cs="Consolas"/>
-          <w:sz w:val="24"/>
-          <w:szCs w:val="24"/>
-        </w:rPr>
-      </w:pPr>
-      <w:proofErr w:type="spellStart"/>
-      <w:r>
-        <w:rPr>
-          <w:rFonts w:ascii="Consolas" w:hAnsi="Consolas" w:cs="Consolas"/>
-          <w:sz w:val="24"/>
-          <w:szCs w:val="24"/>
-        </w:rPr>
-        <w:t>GraphicsDevice</w:t>
-      </w:r>
-      <w:proofErr w:type="spellEnd"/>
-    </w:p>
-    <w:p>
-      <w:pPr>
-        <w:autoSpaceDE w:val="0"/>
-        <w:autoSpaceDN w:val="0"/>
-        <w:adjustRightInd w:val="0"/>
-        <w:spacing w:after="0" w:line="240" w:lineRule="auto"/>
-        <w:rPr>
-          <w:rFonts w:ascii="Consolas" w:hAnsi="Consolas" w:cs="Consolas"/>
-          <w:sz w:val="24"/>
-          <w:szCs w:val="24"/>
-        </w:rPr>
-      </w:pPr>
-      <w:r>
-        <w:rPr>
-          <w:rFonts w:ascii="Consolas" w:hAnsi="Consolas" w:cs="Consolas"/>
-          <w:sz w:val="24"/>
-          <w:szCs w:val="24"/>
-        </w:rPr>
-        <w:t>GraphicsConfigTemplate3D</w:t>
-      </w:r>
-    </w:p>
-    <w:p>
-      <w:pPr>
-        <w:autoSpaceDE w:val="0"/>
-        <w:autoSpaceDN w:val="0"/>
-        <w:adjustRightInd w:val="0"/>
-        <w:spacing w:after="0" w:line="240" w:lineRule="auto"/>
-        <w:rPr>
-          <w:rFonts w:ascii="Consolas" w:hAnsi="Consolas" w:cs="Consolas"/>
-          <w:sz w:val="24"/>
-          <w:szCs w:val="24"/>
-        </w:rPr>
-      </w:pPr>
-    </w:p>
-    <w:p>
-      <w:pPr>
-        <w:autoSpaceDE w:val="0"/>
-        <w:autoSpaceDN w:val="0"/>
-        <w:adjustRightInd w:val="0"/>
-        <w:spacing w:after="0" w:line="240" w:lineRule="auto"/>
-        <w:rPr>
-          <w:rFonts w:ascii="Consolas" w:hAnsi="Consolas" w:cs="Consolas"/>
-          <w:sz w:val="24"/>
-          <w:szCs w:val="24"/>
-        </w:rPr>
-      </w:pPr>
-      <w:proofErr w:type="spellStart"/>
-      <w:r>
-        <w:rPr>
-          <w:rFonts w:ascii="Consolas" w:hAnsi="Consolas" w:cs="Consolas"/>
-          <w:sz w:val="24"/>
-          <w:szCs w:val="24"/>
-        </w:rPr>
-        <w:t>CanvasViewCache</w:t>
-      </w:r>
-      <w:proofErr w:type="spellEnd"/>
-    </w:p>
-    <w:p>
-      <w:pPr>
-        <w:autoSpaceDE w:val="0"/>
-        <w:autoSpaceDN w:val="0"/>
-        <w:adjustRightInd w:val="0"/>
-        <w:spacing w:after="0" w:line="240" w:lineRule="auto"/>
-        <w:rPr>
-          <w:rFonts w:ascii="Consolas" w:hAnsi="Consolas" w:cs="Consolas"/>
-          <w:sz w:val="24"/>
-          <w:szCs w:val="24"/>
-        </w:rPr>
-      </w:pPr>
-      <w:proofErr w:type="spellStart"/>
-      <w:r>
-        <w:rPr>
-          <w:rFonts w:ascii="Consolas" w:hAnsi="Consolas" w:cs="Consolas"/>
-          <w:sz w:val="24"/>
-          <w:szCs w:val="24"/>
-        </w:rPr>
-        <w:t>CanvasViewEventCatcher</w:t>
-      </w:r>
-      <w:proofErr w:type="spellEnd"/>
-    </w:p>
-    <w:p>
-      <w:pPr>
-        <w:autoSpaceDE w:val="0"/>
-        <w:autoSpaceDN w:val="0"/>
-        <w:adjustRightInd w:val="0"/>
-        <w:spacing w:after="0" w:line="240" w:lineRule="auto"/>
-        <w:rPr>
-          <w:rFonts w:ascii="Consolas" w:hAnsi="Consolas" w:cs="Consolas"/>
-          <w:sz w:val="24"/>
-          <w:szCs w:val="24"/>
-        </w:rPr>
-      </w:pPr>
-      <w:proofErr w:type="spellStart"/>
-      <w:r>
-        <w:rPr>
-          <w:rFonts w:ascii="Consolas" w:hAnsi="Consolas" w:cs="Consolas"/>
-          <w:sz w:val="24"/>
-          <w:szCs w:val="24"/>
-        </w:rPr>
-        <w:t>EventCatcher</w:t>
-      </w:r>
-      <w:proofErr w:type="spellEnd"/>
-    </w:p>
-    <w:p>
-      <w:pPr>
-        <w:autoSpaceDE w:val="0"/>
-        <w:autoSpaceDN w:val="0"/>
-        <w:adjustRightInd w:val="0"/>
-        <w:spacing w:after="0" w:line="240" w:lineRule="auto"/>
-        <w:rPr>
-          <w:rFonts w:ascii="Consolas" w:hAnsi="Consolas" w:cs="Consolas"/>
-          <w:sz w:val="24"/>
-          <w:szCs w:val="24"/>
-        </w:rPr>
-      </w:pPr>
-    </w:p>
-    <w:p>
-      <w:pPr>
-        <w:autoSpaceDE w:val="0"/>
-        <w:autoSpaceDN w:val="0"/>
-        <w:adjustRightInd w:val="0"/>
-        <w:spacing w:after="0" w:line="240" w:lineRule="auto"/>
-        <w:rPr>
-          <w:rFonts w:ascii="Consolas" w:hAnsi="Consolas" w:cs="Consolas"/>
-          <w:sz w:val="24"/>
-          <w:szCs w:val="24"/>
-        </w:rPr>
-      </w:pPr>
-    </w:p>
-    <w:p>
-      <w:pPr>
-        <w:pStyle w:val="Heading2"/>
-      </w:pPr>
-      <w:proofErr w:type="spellStart"/>
-      <w:r>
-        <w:t>BufferedImage</w:t>
-      </w:r>
-      <w:proofErr w:type="spellEnd"/>
-      <w:r>
-        <w:t xml:space="preserve"> </w:t>
-      </w:r>
-      <w:r>
-        <w:t>and images</w:t>
-      </w:r>
-    </w:p>
-    <w:p>
-      <w:pPr>
-        <w:autoSpaceDE w:val="0"/>
-        <w:autoSpaceDN w:val="0"/>
-        <w:adjustRightInd w:val="0"/>
-        <w:spacing w:after="0" w:line="240" w:lineRule="auto"/>
-        <w:rPr>
-          <w:rFonts w:ascii="Consolas" w:hAnsi="Consolas" w:cs="Consolas"/>
-          <w:sz w:val="24"/>
-          <w:szCs w:val="24"/>
-        </w:rPr>
-      </w:pPr>
-    </w:p>
-    <w:p>
-      <w:pPr>
-        <w:autoSpaceDE w:val="0"/>
-        <w:autoSpaceDN w:val="0"/>
-        <w:adjustRightInd w:val="0"/>
-        <w:spacing w:after="0" w:line="240" w:lineRule="auto"/>
-        <w:rPr>
-          <w:rFonts w:ascii="Consolas" w:hAnsi="Consolas" w:cs="Consolas"/>
-          <w:sz w:val="24"/>
-          <w:szCs w:val="24"/>
-        </w:rPr>
-      </w:pPr>
-      <w:proofErr w:type="spellStart"/>
-      <w:r>
-        <w:rPr>
-          <w:rFonts w:ascii="Consolas" w:hAnsi="Consolas" w:cs="Consolas"/>
-          <w:sz w:val="24"/>
-          <w:szCs w:val="24"/>
-        </w:rPr>
-        <w:t>ImageComponentRetained</w:t>
-      </w:r>
-      <w:proofErr w:type="spellEnd"/>
-    </w:p>
-    <w:p>
-      <w:pPr>
-        <w:autoSpaceDE w:val="0"/>
-        <w:autoSpaceDN w:val="0"/>
-        <w:adjustRightInd w:val="0"/>
-        <w:spacing w:after="0" w:line="240" w:lineRule="auto"/>
-        <w:rPr>
-          <w:rFonts w:ascii="Consolas" w:hAnsi="Consolas" w:cs="Consolas"/>
-          <w:sz w:val="24"/>
-          <w:szCs w:val="24"/>
-        </w:rPr>
-      </w:pPr>
-      <w:r>
-        <w:rPr>
-          <w:rFonts w:ascii="Consolas" w:hAnsi="Consolas" w:cs="Consolas"/>
-          <w:sz w:val="24"/>
-          <w:szCs w:val="24"/>
-        </w:rPr>
-        <w:t>Heaps</w:t>
-      </w:r>
-    </w:p>
-    <w:p>
-      <w:pPr>
-        <w:autoSpaceDE w:val="0"/>
-        <w:autoSpaceDN w:val="0"/>
-        <w:adjustRightInd w:val="0"/>
-        <w:spacing w:after="0" w:line="240" w:lineRule="auto"/>
-        <w:rPr>
-          <w:rFonts w:ascii="Consolas" w:hAnsi="Consolas" w:cs="Consolas"/>
-          <w:sz w:val="24"/>
-          <w:szCs w:val="24"/>
-        </w:rPr>
-      </w:pPr>
-    </w:p>
-    <w:p>
-      <w:pPr>
-        <w:autoSpaceDE w:val="0"/>
-        <w:autoSpaceDN w:val="0"/>
-        <w:adjustRightInd w:val="0"/>
-        <w:spacing w:after="0" w:line="240" w:lineRule="auto"/>
-        <w:rPr>
-          <w:rFonts w:ascii="Consolas" w:hAnsi="Consolas" w:cs="Consolas"/>
-          <w:sz w:val="24"/>
-          <w:szCs w:val="24"/>
-        </w:rPr>
-      </w:pPr>
-      <w:r>
-        <w:rPr>
-          <w:rFonts w:ascii="Consolas" w:hAnsi="Consolas" w:cs="Consolas"/>
-          <w:sz w:val="24"/>
-          <w:szCs w:val="24"/>
-        </w:rPr>
-        <w:t>ImageComponent2D</w:t>
-      </w:r>
-    </w:p>
-    <w:p>
-      <w:pPr>
-        <w:autoSpaceDE w:val="0"/>
-        <w:autoSpaceDN w:val="0"/>
-        <w:adjustRightInd w:val="0"/>
-        <w:spacing w:after="0" w:line="240" w:lineRule="auto"/>
-        <w:rPr>
-          <w:rFonts w:ascii="Consolas" w:hAnsi="Consolas" w:cs="Consolas"/>
-          <w:sz w:val="24"/>
-          <w:szCs w:val="24"/>
-        </w:rPr>
-      </w:pPr>
-      <w:r>
-        <w:rPr>
-          <w:rFonts w:ascii="Consolas" w:hAnsi="Consolas" w:cs="Consolas"/>
-          <w:sz w:val="24"/>
-          <w:szCs w:val="24"/>
-        </w:rPr>
-        <w:t>ImageComponent2DRetained</w:t>
-      </w:r>
-    </w:p>
-    <w:p>
-      <w:pPr>
-        <w:autoSpaceDE w:val="0"/>
-        <w:autoSpaceDN w:val="0"/>
-        <w:adjustRightInd w:val="0"/>
-        <w:spacing w:after="0" w:line="240" w:lineRule="auto"/>
-        <w:rPr>
-          <w:rFonts w:ascii="Consolas" w:hAnsi="Consolas" w:cs="Consolas"/>
-          <w:sz w:val="24"/>
-          <w:szCs w:val="24"/>
-        </w:rPr>
-      </w:pPr>
-      <w:r>
-        <w:rPr>
-          <w:rFonts w:ascii="Consolas" w:hAnsi="Consolas" w:cs="Consolas"/>
-          <w:sz w:val="24"/>
-          <w:szCs w:val="24"/>
-        </w:rPr>
-        <w:t>ImageComponent3D</w:t>
-      </w:r>
-    </w:p>
-    <w:p>
-      <w:pPr>
-        <w:autoSpaceDE w:val="0"/>
-        <w:autoSpaceDN w:val="0"/>
-        <w:adjustRightInd w:val="0"/>
-        <w:spacing w:after="0" w:line="240" w:lineRule="auto"/>
-        <w:rPr>
-          <w:rFonts w:ascii="Consolas" w:hAnsi="Consolas" w:cs="Consolas"/>
-          <w:sz w:val="24"/>
-          <w:szCs w:val="24"/>
-        </w:rPr>
-      </w:pPr>
-      <w:r>
-        <w:rPr>
-          <w:rFonts w:ascii="Consolas" w:hAnsi="Consolas" w:cs="Consolas"/>
-          <w:sz w:val="24"/>
-          <w:szCs w:val="24"/>
-        </w:rPr>
-        <w:t xml:space="preserve">import </w:t>
-      </w:r>
-      <w:proofErr w:type="spellStart"/>
-      <w:r>
-        <w:rPr>
-          <w:rFonts w:ascii="Consolas" w:hAnsi="Consolas" w:cs="Consolas"/>
-          <w:sz w:val="24"/>
-          <w:szCs w:val="24"/>
-        </w:rPr>
-        <w:t>java.awt.image.BufferedImage</w:t>
-      </w:r>
-      <w:proofErr w:type="spellEnd"/>
-      <w:r>
-        <w:rPr>
-          <w:rFonts w:ascii="Consolas" w:hAnsi="Consolas" w:cs="Consolas"/>
-          <w:sz w:val="24"/>
-          <w:szCs w:val="24"/>
-        </w:rPr>
-        <w:t>;</w:t>
-      </w:r>
-    </w:p>
-    <w:p>
-      <w:pPr>
-        <w:autoSpaceDE w:val="0"/>
-        <w:autoSpaceDN w:val="0"/>
-        <w:adjustRightInd w:val="0"/>
-        <w:spacing w:after="0" w:line="240" w:lineRule="auto"/>
-        <w:rPr>
-          <w:rFonts w:ascii="Consolas" w:hAnsi="Consolas" w:cs="Consolas"/>
-          <w:sz w:val="24"/>
-          <w:szCs w:val="24"/>
-        </w:rPr>
-      </w:pPr>
-      <w:proofErr w:type="gramStart"/>
-      <w:r>
-        <w:rPr>
-          <w:rFonts w:ascii="Consolas" w:hAnsi="Consolas" w:cs="Consolas"/>
-          <w:sz w:val="24"/>
-          <w:szCs w:val="24"/>
-        </w:rPr>
-        <w:t>import</w:t>
-      </w:r>
-      <w:proofErr w:type="gramEnd"/>
-      <w:r>
-        <w:rPr>
-          <w:rFonts w:ascii="Consolas" w:hAnsi="Consolas" w:cs="Consolas"/>
-          <w:sz w:val="24"/>
-          <w:szCs w:val="24"/>
-        </w:rPr>
-        <w:t xml:space="preserve"> </w:t>
       </w:r>
       <w:proofErr w:type="spellStart"/>
       <w:r>
@@ -6544,17 +6622,18 @@
         <w:spacing w:after="0" w:line="240" w:lineRule="auto"/>
         <w:rPr>
           <w:rFonts w:ascii="Consolas" w:hAnsi="Consolas" w:cs="Consolas"/>
-          <w:sz w:val="24"/>
-          <w:szCs w:val="24"/>
-        </w:rPr>
-      </w:pPr>
-      <w:proofErr w:type="spellStart"/>
-      <w:r>
-        <w:rPr>
-          <w:rFonts w:ascii="Consolas" w:hAnsi="Consolas" w:cs="Consolas"/>
           <w:color w:val="000000"/>
           <w:sz w:val="24"/>
           <w:szCs w:val="24"/>
+        </w:rPr>
+      </w:pPr>
+      <w:proofErr w:type="spellStart"/>
+      <w:r>
+        <w:rPr>
+          <w:rFonts w:ascii="Consolas" w:hAnsi="Consolas" w:cs="Consolas"/>
+          <w:color w:val="000000"/>
+          <w:sz w:val="24"/>
+          <w:szCs w:val="24"/>
           <w:highlight w:val="lightGray"/>
         </w:rPr>
         <w:t>glInterleavedArrays</w:t>
@@ -6568,6 +6647,464 @@
           <w:szCs w:val="24"/>
         </w:rPr>
         <w:t xml:space="preserve"> also appears to be unsupported so possibly drop all interleaving? I think all interleaving is now out</w:t>
+      </w:r>
+    </w:p>
+    <w:p>
+      <w:pPr>
+        <w:autoSpaceDE w:val="0"/>
+        <w:autoSpaceDN w:val="0"/>
+        <w:adjustRightInd w:val="0"/>
+        <w:spacing w:after="0" w:line="240" w:lineRule="auto"/>
+        <w:rPr>
+          <w:rFonts w:ascii="Consolas" w:hAnsi="Consolas" w:cs="Consolas"/>
+          <w:color w:val="000000"/>
+          <w:sz w:val="24"/>
+          <w:szCs w:val="24"/>
+        </w:rPr>
+      </w:pPr>
+    </w:p>
+    <w:p>
+      <w:pPr>
+        <w:autoSpaceDE w:val="0"/>
+        <w:autoSpaceDN w:val="0"/>
+        <w:adjustRightInd w:val="0"/>
+        <w:spacing w:after="0" w:line="240" w:lineRule="auto"/>
+        <w:rPr>
+          <w:rFonts w:ascii="Consolas" w:hAnsi="Consolas" w:cs="Consolas"/>
+          <w:color w:val="000000"/>
+          <w:sz w:val="24"/>
+          <w:szCs w:val="24"/>
+        </w:rPr>
+      </w:pPr>
+      <w:r>
+        <w:rPr>
+          <w:rFonts w:ascii="Consolas" w:hAnsi="Consolas" w:cs="Consolas"/>
+          <w:color w:val="000000"/>
+          <w:sz w:val="24"/>
+          <w:szCs w:val="24"/>
+        </w:rPr>
+        <w:t>FAQ</w:t>
+      </w:r>
+    </w:p>
+    <w:p>
+      <w:pPr>
+        <w:autoSpaceDE w:val="0"/>
+        <w:autoSpaceDN w:val="0"/>
+        <w:adjustRightInd w:val="0"/>
+        <w:spacing w:after="0" w:line="240" w:lineRule="auto"/>
+        <w:rPr>
+          <w:rFonts w:ascii="Consolas" w:hAnsi="Consolas" w:cs="Consolas"/>
+          <w:color w:val="000000"/>
+          <w:sz w:val="24"/>
+          <w:szCs w:val="24"/>
+        </w:rPr>
+      </w:pPr>
+      <w:r>
+        <w:rPr>
+          <w:rFonts w:ascii="Consolas" w:hAnsi="Consolas" w:cs="Consolas"/>
+          <w:color w:val="000000"/>
+          <w:sz w:val="24"/>
+          <w:szCs w:val="24"/>
+        </w:rPr>
+        <w:t xml:space="preserve">What about </w:t>
+      </w:r>
+      <w:proofErr w:type="spellStart"/>
+      <w:r>
+        <w:rPr>
+          <w:rFonts w:ascii="Consolas" w:hAnsi="Consolas" w:cs="Consolas"/>
+          <w:color w:val="000000"/>
+          <w:sz w:val="24"/>
+          <w:szCs w:val="24"/>
+        </w:rPr>
+        <w:t>beth</w:t>
+      </w:r>
+      <w:proofErr w:type="spellEnd"/>
+      <w:r>
+        <w:rPr>
+          <w:rFonts w:ascii="Consolas" w:hAnsi="Consolas" w:cs="Consolas"/>
+          <w:color w:val="000000"/>
+          <w:sz w:val="24"/>
+          <w:szCs w:val="24"/>
+        </w:rPr>
+        <w:t>?</w:t>
+      </w:r>
+    </w:p>
+    <w:p>
+      <w:pPr>
+        <w:autoSpaceDE w:val="0"/>
+        <w:autoSpaceDN w:val="0"/>
+        <w:adjustRightInd w:val="0"/>
+        <w:spacing w:after="0" w:line="240" w:lineRule="auto"/>
+        <w:rPr>
+          <w:rFonts w:ascii="Consolas" w:hAnsi="Consolas" w:cs="Consolas"/>
+          <w:color w:val="000000"/>
+          <w:sz w:val="24"/>
+          <w:szCs w:val="24"/>
+        </w:rPr>
+      </w:pPr>
+      <w:r>
+        <w:rPr>
+          <w:rFonts w:ascii="Consolas" w:hAnsi="Consolas" w:cs="Consolas"/>
+          <w:color w:val="000000"/>
+          <w:sz w:val="24"/>
+          <w:szCs w:val="24"/>
+        </w:rPr>
+        <w:t xml:space="preserve">They had a go at </w:t>
+      </w:r>
+      <w:proofErr w:type="spellStart"/>
+      <w:r>
+        <w:rPr>
+          <w:rFonts w:ascii="Consolas" w:hAnsi="Consolas" w:cs="Consolas"/>
+          <w:color w:val="000000"/>
+          <w:sz w:val="24"/>
+          <w:szCs w:val="24"/>
+        </w:rPr>
+        <w:t>openMW</w:t>
+      </w:r>
+      <w:proofErr w:type="spellEnd"/>
+      <w:r>
+        <w:rPr>
+          <w:rFonts w:ascii="Consolas" w:hAnsi="Consolas" w:cs="Consolas"/>
+          <w:color w:val="000000"/>
+          <w:sz w:val="24"/>
+          <w:szCs w:val="24"/>
+        </w:rPr>
+        <w:t xml:space="preserve"> and just said no android – because free and open source</w:t>
+      </w:r>
+    </w:p>
+    <w:p>
+      <w:pPr>
+        <w:autoSpaceDE w:val="0"/>
+        <w:autoSpaceDN w:val="0"/>
+        <w:adjustRightInd w:val="0"/>
+        <w:spacing w:after="0" w:line="240" w:lineRule="auto"/>
+        <w:rPr>
+          <w:rFonts w:ascii="Consolas" w:hAnsi="Consolas" w:cs="Consolas"/>
+          <w:color w:val="000000"/>
+          <w:sz w:val="24"/>
+          <w:szCs w:val="24"/>
+        </w:rPr>
+      </w:pPr>
+      <w:r>
+        <w:rPr>
+          <w:rFonts w:ascii="Consolas" w:hAnsi="Consolas" w:cs="Consolas"/>
+          <w:color w:val="000000"/>
+          <w:sz w:val="24"/>
+          <w:szCs w:val="24"/>
+        </w:rPr>
+        <w:t xml:space="preserve">What about </w:t>
+      </w:r>
+      <w:proofErr w:type="spellStart"/>
+      <w:r>
+        <w:rPr>
+          <w:rFonts w:ascii="Consolas" w:hAnsi="Consolas" w:cs="Consolas"/>
+          <w:color w:val="000000"/>
+          <w:sz w:val="24"/>
+          <w:szCs w:val="24"/>
+        </w:rPr>
+        <w:t>openMW</w:t>
+      </w:r>
+      <w:proofErr w:type="spellEnd"/>
+      <w:r>
+        <w:rPr>
+          <w:rFonts w:ascii="Consolas" w:hAnsi="Consolas" w:cs="Consolas"/>
+          <w:color w:val="000000"/>
+          <w:sz w:val="24"/>
+          <w:szCs w:val="24"/>
+        </w:rPr>
+        <w:t xml:space="preserve"> – did you copy?</w:t>
+      </w:r>
+    </w:p>
+    <w:p>
+      <w:pPr>
+        <w:autoSpaceDE w:val="0"/>
+        <w:autoSpaceDN w:val="0"/>
+        <w:adjustRightInd w:val="0"/>
+        <w:spacing w:after="0" w:line="240" w:lineRule="auto"/>
+        <w:rPr>
+          <w:rFonts w:ascii="Consolas" w:hAnsi="Consolas" w:cs="Consolas"/>
+          <w:color w:val="000000"/>
+          <w:sz w:val="24"/>
+          <w:szCs w:val="24"/>
+        </w:rPr>
+      </w:pPr>
+      <w:proofErr w:type="gramStart"/>
+      <w:r>
+        <w:rPr>
+          <w:rFonts w:ascii="Consolas" w:hAnsi="Consolas" w:cs="Consolas"/>
+          <w:color w:val="000000"/>
+          <w:sz w:val="24"/>
+          <w:szCs w:val="24"/>
+        </w:rPr>
+        <w:t>Yeah, nay.</w:t>
+      </w:r>
+      <w:proofErr w:type="gramEnd"/>
+    </w:p>
+    <w:p>
+      <w:pPr>
+        <w:autoSpaceDE w:val="0"/>
+        <w:autoSpaceDN w:val="0"/>
+        <w:adjustRightInd w:val="0"/>
+        <w:spacing w:after="0" w:line="240" w:lineRule="auto"/>
+        <w:rPr>
+          <w:rFonts w:ascii="Consolas" w:hAnsi="Consolas" w:cs="Consolas"/>
+          <w:color w:val="000000"/>
+          <w:sz w:val="24"/>
+          <w:szCs w:val="24"/>
+        </w:rPr>
+      </w:pPr>
+      <w:proofErr w:type="spellStart"/>
+      <w:r>
+        <w:rPr>
+          <w:rFonts w:ascii="Consolas" w:hAnsi="Consolas" w:cs="Consolas"/>
+          <w:color w:val="000000"/>
+          <w:sz w:val="24"/>
+          <w:szCs w:val="24"/>
+        </w:rPr>
+        <w:t>OpenMW</w:t>
+      </w:r>
+      <w:proofErr w:type="spellEnd"/>
+      <w:r>
+        <w:rPr>
+          <w:rFonts w:ascii="Consolas" w:hAnsi="Consolas" w:cs="Consolas"/>
+          <w:color w:val="000000"/>
+          <w:sz w:val="24"/>
+          <w:szCs w:val="24"/>
+        </w:rPr>
+        <w:t xml:space="preserve"> are still actively developing?</w:t>
+      </w:r>
+    </w:p>
+    <w:p>
+      <w:pPr>
+        <w:autoSpaceDE w:val="0"/>
+        <w:autoSpaceDN w:val="0"/>
+        <w:adjustRightInd w:val="0"/>
+        <w:spacing w:after="0" w:line="240" w:lineRule="auto"/>
+        <w:rPr>
+          <w:rFonts w:ascii="Consolas" w:hAnsi="Consolas" w:cs="Consolas"/>
+          <w:color w:val="000000"/>
+          <w:sz w:val="24"/>
+          <w:szCs w:val="24"/>
+        </w:rPr>
+      </w:pPr>
+      <w:r>
+        <w:rPr>
+          <w:rFonts w:ascii="Consolas" w:hAnsi="Consolas" w:cs="Consolas"/>
+          <w:color w:val="000000"/>
+          <w:sz w:val="24"/>
+          <w:szCs w:val="24"/>
+        </w:rPr>
+        <w:t xml:space="preserve">Between them and </w:t>
+      </w:r>
+      <w:proofErr w:type="spellStart"/>
+      <w:r>
+        <w:rPr>
+          <w:rFonts w:ascii="Consolas" w:hAnsi="Consolas" w:cs="Consolas"/>
+          <w:color w:val="000000"/>
+          <w:sz w:val="24"/>
+          <w:szCs w:val="24"/>
+        </w:rPr>
+        <w:t>beth</w:t>
+      </w:r>
+      <w:proofErr w:type="spellEnd"/>
+    </w:p>
+    <w:p>
+      <w:pPr>
+        <w:autoSpaceDE w:val="0"/>
+        <w:autoSpaceDN w:val="0"/>
+        <w:adjustRightInd w:val="0"/>
+        <w:spacing w:after="0" w:line="240" w:lineRule="auto"/>
+        <w:rPr>
+          <w:rFonts w:ascii="Consolas" w:hAnsi="Consolas" w:cs="Consolas"/>
+          <w:color w:val="000000"/>
+          <w:sz w:val="24"/>
+          <w:szCs w:val="24"/>
+        </w:rPr>
+      </w:pPr>
+      <w:proofErr w:type="gramStart"/>
+      <w:r>
+        <w:rPr>
+          <w:rFonts w:ascii="Consolas" w:hAnsi="Consolas" w:cs="Consolas"/>
+          <w:color w:val="000000"/>
+          <w:sz w:val="24"/>
+          <w:szCs w:val="24"/>
+        </w:rPr>
+        <w:t xml:space="preserve">Lawyer from </w:t>
+      </w:r>
+      <w:proofErr w:type="spellStart"/>
+      <w:r>
+        <w:rPr>
+          <w:rFonts w:ascii="Consolas" w:hAnsi="Consolas" w:cs="Consolas"/>
+          <w:color w:val="000000"/>
+          <w:sz w:val="24"/>
+          <w:szCs w:val="24"/>
+        </w:rPr>
+        <w:t>beth</w:t>
+      </w:r>
+      <w:proofErr w:type="spellEnd"/>
+      <w:r>
+        <w:rPr>
+          <w:rFonts w:ascii="Consolas" w:hAnsi="Consolas" w:cs="Consolas"/>
+          <w:color w:val="000000"/>
+          <w:sz w:val="24"/>
+          <w:szCs w:val="24"/>
+        </w:rPr>
+        <w:t>?</w:t>
+      </w:r>
+      <w:proofErr w:type="gramEnd"/>
+    </w:p>
+    <w:p>
+      <w:pPr>
+        <w:autoSpaceDE w:val="0"/>
+        <w:autoSpaceDN w:val="0"/>
+        <w:adjustRightInd w:val="0"/>
+        <w:spacing w:after="0" w:line="240" w:lineRule="auto"/>
+        <w:rPr>
+          <w:rFonts w:ascii="Consolas" w:hAnsi="Consolas" w:cs="Consolas"/>
+          <w:color w:val="000000"/>
+          <w:sz w:val="24"/>
+          <w:szCs w:val="24"/>
+        </w:rPr>
+      </w:pPr>
+      <w:r>
+        <w:rPr>
+          <w:rFonts w:ascii="Consolas" w:hAnsi="Consolas" w:cs="Consolas"/>
+          <w:color w:val="000000"/>
+          <w:sz w:val="24"/>
+          <w:szCs w:val="24"/>
+        </w:rPr>
+        <w:t xml:space="preserve">No just like </w:t>
+      </w:r>
+      <w:proofErr w:type="spellStart"/>
+      <w:r>
+        <w:rPr>
+          <w:rFonts w:ascii="Consolas" w:hAnsi="Consolas" w:cs="Consolas"/>
+          <w:color w:val="000000"/>
+          <w:sz w:val="24"/>
+          <w:szCs w:val="24"/>
+        </w:rPr>
+        <w:t>openMW</w:t>
+      </w:r>
+      <w:proofErr w:type="spellEnd"/>
+      <w:r>
+        <w:rPr>
+          <w:rFonts w:ascii="Consolas" w:hAnsi="Consolas" w:cs="Consolas"/>
+          <w:color w:val="000000"/>
+          <w:sz w:val="24"/>
+          <w:szCs w:val="24"/>
+        </w:rPr>
+        <w:t xml:space="preserve"> I’m not distributing the IP</w:t>
+      </w:r>
+    </w:p>
+    <w:p>
+      <w:pPr>
+        <w:autoSpaceDE w:val="0"/>
+        <w:autoSpaceDN w:val="0"/>
+        <w:adjustRightInd w:val="0"/>
+        <w:spacing w:after="0" w:line="240" w:lineRule="auto"/>
+        <w:rPr>
+          <w:rFonts w:ascii="Consolas" w:hAnsi="Consolas" w:cs="Consolas"/>
+          <w:color w:val="000000"/>
+          <w:sz w:val="24"/>
+          <w:szCs w:val="24"/>
+        </w:rPr>
+      </w:pPr>
+      <w:r>
+        <w:rPr>
+          <w:rFonts w:ascii="Consolas" w:hAnsi="Consolas" w:cs="Consolas"/>
+          <w:color w:val="000000"/>
+          <w:sz w:val="24"/>
+          <w:szCs w:val="24"/>
+        </w:rPr>
+        <w:t xml:space="preserve">Work with </w:t>
+      </w:r>
+      <w:proofErr w:type="spellStart"/>
+      <w:r>
+        <w:rPr>
+          <w:rFonts w:ascii="Consolas" w:hAnsi="Consolas" w:cs="Consolas"/>
+          <w:color w:val="000000"/>
+          <w:sz w:val="24"/>
+          <w:szCs w:val="24"/>
+        </w:rPr>
+        <w:t>beth</w:t>
+      </w:r>
+      <w:proofErr w:type="spellEnd"/>
+      <w:r>
+        <w:rPr>
+          <w:rFonts w:ascii="Consolas" w:hAnsi="Consolas" w:cs="Consolas"/>
+          <w:color w:val="000000"/>
+          <w:sz w:val="24"/>
+          <w:szCs w:val="24"/>
+        </w:rPr>
+        <w:t>?</w:t>
+      </w:r>
+    </w:p>
+    <w:p>
+      <w:pPr>
+        <w:autoSpaceDE w:val="0"/>
+        <w:autoSpaceDN w:val="0"/>
+        <w:adjustRightInd w:val="0"/>
+        <w:spacing w:after="0" w:line="240" w:lineRule="auto"/>
+        <w:rPr>
+          <w:rFonts w:ascii="Consolas" w:hAnsi="Consolas" w:cs="Consolas"/>
+          <w:color w:val="000000"/>
+          <w:sz w:val="24"/>
+          <w:szCs w:val="24"/>
+        </w:rPr>
+      </w:pPr>
+      <w:r>
+        <w:rPr>
+          <w:rFonts w:ascii="Consolas" w:hAnsi="Consolas" w:cs="Consolas"/>
+          <w:color w:val="000000"/>
+          <w:sz w:val="24"/>
+          <w:szCs w:val="24"/>
+        </w:rPr>
+        <w:t>Yep hope so, money for them and art direction</w:t>
+      </w:r>
+    </w:p>
+    <w:p>
+      <w:pPr>
+        <w:autoSpaceDE w:val="0"/>
+        <w:autoSpaceDN w:val="0"/>
+        <w:adjustRightInd w:val="0"/>
+        <w:spacing w:after="0" w:line="240" w:lineRule="auto"/>
+        <w:rPr>
+          <w:rFonts w:ascii="Consolas" w:hAnsi="Consolas" w:cs="Consolas"/>
+          <w:color w:val="000000"/>
+          <w:sz w:val="24"/>
+          <w:szCs w:val="24"/>
+        </w:rPr>
+      </w:pPr>
+      <w:r>
+        <w:rPr>
+          <w:rFonts w:ascii="Consolas" w:hAnsi="Consolas" w:cs="Consolas"/>
+          <w:color w:val="000000"/>
+          <w:sz w:val="24"/>
+          <w:szCs w:val="24"/>
+        </w:rPr>
+        <w:t>What about interface?</w:t>
+      </w:r>
+    </w:p>
+    <w:p>
+      <w:pPr>
+        <w:autoSpaceDE w:val="0"/>
+        <w:autoSpaceDN w:val="0"/>
+        <w:adjustRightInd w:val="0"/>
+        <w:spacing w:after="0" w:line="240" w:lineRule="auto"/>
+        <w:rPr>
+          <w:rFonts w:ascii="Consolas" w:hAnsi="Consolas" w:cs="Consolas"/>
+          <w:sz w:val="24"/>
+          <w:szCs w:val="24"/>
+        </w:rPr>
+      </w:pPr>
+      <w:r>
+        <w:rPr>
+          <w:rFonts w:ascii="Consolas" w:hAnsi="Consolas" w:cs="Consolas"/>
+          <w:color w:val="000000"/>
+          <w:sz w:val="24"/>
+          <w:szCs w:val="24"/>
+        </w:rPr>
+        <w:t>Yes tricky, definitely prefer no keyboard/mouse</w:t>
       </w:r>
     </w:p>
     <w:sectPr>

</xml_diff>

<commit_message>
GL2ES2 profile running now
</commit_message>
<xml_diff>
--- a/docs/Androidification.docx
+++ b/docs/Androidification.docx
@@ -249,6 +249,18 @@
     <w:p>
       <w:pPr>
         <w:pStyle w:val="ListParagraph"/>
+        <w:numPr>
+          <w:ilvl w:val="0"/>
+          <w:numId w:val="2"/>
+        </w:numPr>
+      </w:pPr>
+      <w:r>
+        <w:t>Now using GL2ES2 profile depth buffer returns 0 (but appears to work)</w:t>
+      </w:r>
+    </w:p>
+    <w:p>
+      <w:pPr>
+        <w:pStyle w:val="ListParagraph"/>
       </w:pPr>
     </w:p>
     <w:p/>
@@ -4999,23 +5011,13 @@
           <w:szCs w:val="24"/>
         </w:rPr>
       </w:pPr>
-      <w:proofErr w:type="gramStart"/>
-      <w:r>
-        <w:rPr>
-          <w:rFonts w:ascii="Consolas" w:hAnsi="Consolas" w:cs="Consolas"/>
-          <w:sz w:val="24"/>
-          <w:szCs w:val="24"/>
-        </w:rPr>
-        <w:t>import</w:t>
-      </w:r>
-      <w:proofErr w:type="gramEnd"/>
-      <w:r>
-        <w:rPr>
-          <w:rFonts w:ascii="Consolas" w:hAnsi="Consolas" w:cs="Consolas"/>
-          <w:sz w:val="24"/>
-          <w:szCs w:val="24"/>
-        </w:rPr>
-        <w:t xml:space="preserve"> </w:t>
+      <w:r>
+        <w:rPr>
+          <w:rFonts w:ascii="Consolas" w:hAnsi="Consolas" w:cs="Consolas"/>
+          <w:sz w:val="24"/>
+          <w:szCs w:val="24"/>
+        </w:rPr>
+        <w:t xml:space="preserve">import </w:t>
       </w:r>
       <w:proofErr w:type="spellStart"/>
       <w:r>

</xml_diff>

<commit_message>
vert attributes no longer haemorrhage memory all attribute locations cached now
</commit_message>
<xml_diff>
--- a/docs/Androidification.docx
+++ b/docs/Androidification.docx
@@ -263,10 +263,57 @@
         <w:pStyle w:val="ListParagraph"/>
       </w:pPr>
     </w:p>
+    <w:p>
+      <w:pPr>
+        <w:pStyle w:val="ListParagraph"/>
+      </w:pPr>
+      <w:proofErr w:type="spellStart"/>
+      <w:r>
+        <w:t>Multisample</w:t>
+      </w:r>
+      <w:proofErr w:type="spellEnd"/>
+      <w:r>
+        <w:t xml:space="preserve"> and ETC laoding</w:t>
+      </w:r>
+    </w:p>
+    <w:p>
+      <w:r>
+        <w:fldChar w:fldCharType="begin"/>
+      </w:r>
+      <w:r>
+        <w:instrText xml:space="preserve"> HYPERLINK "</w:instrText>
+      </w:r>
+      <w:r>
+        <w:instrText>https://github.com/adrian110288/gdc2011-android-opengl/blob/master/src/com/example/gdc11/GDC11Activity.java</w:instrText>
+      </w:r>
+      <w:r>
+        <w:instrText xml:space="preserve">" </w:instrText>
+      </w:r>
+      <w:r>
+        <w:fldChar w:fldCharType="separate"/>
+      </w:r>
+      <w:r>
+        <w:rPr>
+          <w:rStyle w:val="Hyperlink"/>
+        </w:rPr>
+        <w:t>https://github.com/adrian110288/gdc2011-android-opengl/blob/master/src/com/example/gdc11/GDC11Activity.java</w:t>
+      </w:r>
+      <w:r>
+        <w:fldChar w:fldCharType="end"/>
+      </w:r>
+    </w:p>
     <w:p/>
     <w:p>
       <w:r>
-        <w:t>Get android Newt demos running on eclipse  and in Windows on normal JVM</w:t>
+        <w:t xml:space="preserve">Get android Newt demos running on </w:t>
+      </w:r>
+      <w:proofErr w:type="gramStart"/>
+      <w:r>
+        <w:t>eclipse  and</w:t>
+      </w:r>
+      <w:proofErr w:type="gramEnd"/>
+      <w:r>
+        <w:t xml:space="preserve"> in Windows on normal JVM</w:t>
       </w:r>
     </w:p>
     <w:p>
@@ -2970,508 +3017,649 @@
           <w:sz w:val="24"/>
           <w:szCs w:val="24"/>
         </w:rPr>
-        <w:t xml:space="preserve">Also </w:t>
-      </w:r>
+        <w:t xml:space="preserve">Also has </w:t>
+      </w:r>
+      <w:proofErr w:type="spellStart"/>
+      <w:r>
+        <w:rPr>
+          <w:rFonts w:ascii="Consolas" w:hAnsi="Consolas" w:cs="Consolas"/>
+          <w:color w:val="000000"/>
+          <w:sz w:val="24"/>
+          <w:szCs w:val="24"/>
+        </w:rPr>
+        <w:t>passthrough</w:t>
+      </w:r>
+      <w:proofErr w:type="spellEnd"/>
+      <w:r>
+        <w:rPr>
+          <w:rFonts w:ascii="Consolas" w:hAnsi="Consolas" w:cs="Consolas"/>
+          <w:color w:val="000000"/>
+          <w:sz w:val="24"/>
+          <w:szCs w:val="24"/>
+        </w:rPr>
+        <w:t xml:space="preserve"> mouse/keyboard events too</w:t>
+      </w:r>
+    </w:p>
+    <w:p>
+      <w:pPr>
+        <w:autoSpaceDE w:val="0"/>
+        <w:autoSpaceDN w:val="0"/>
+        <w:adjustRightInd w:val="0"/>
+        <w:spacing w:after="0" w:line="240" w:lineRule="auto"/>
+        <w:rPr>
+          <w:rFonts w:ascii="Consolas" w:hAnsi="Consolas" w:cs="Consolas"/>
+          <w:color w:val="000000"/>
+          <w:sz w:val="24"/>
+          <w:szCs w:val="24"/>
+        </w:rPr>
+      </w:pPr>
+    </w:p>
+    <w:p>
+      <w:pPr>
+        <w:autoSpaceDE w:val="0"/>
+        <w:autoSpaceDN w:val="0"/>
+        <w:adjustRightInd w:val="0"/>
+        <w:spacing w:after="0" w:line="240" w:lineRule="auto"/>
+        <w:rPr>
+          <w:rFonts w:ascii="Consolas" w:hAnsi="Consolas" w:cs="Consolas"/>
+          <w:color w:val="000000"/>
+          <w:sz w:val="24"/>
+          <w:szCs w:val="24"/>
+        </w:rPr>
+      </w:pPr>
+      <w:proofErr w:type="spellStart"/>
+      <w:r>
+        <w:rPr>
+          <w:rFonts w:ascii="Consolas" w:hAnsi="Consolas" w:cs="Consolas"/>
+          <w:color w:val="000000"/>
+          <w:sz w:val="24"/>
+          <w:szCs w:val="24"/>
+          <w:highlight w:val="yellow"/>
+        </w:rPr>
+        <w:t>JoglPipeline</w:t>
+      </w:r>
+      <w:proofErr w:type="spellEnd"/>
+    </w:p>
+    <w:p>
+      <w:pPr>
+        <w:autoSpaceDE w:val="0"/>
+        <w:autoSpaceDN w:val="0"/>
+        <w:adjustRightInd w:val="0"/>
+        <w:spacing w:after="0" w:line="240" w:lineRule="auto"/>
+        <w:rPr>
+          <w:rFonts w:ascii="Consolas" w:hAnsi="Consolas" w:cs="Consolas"/>
+          <w:color w:val="000000"/>
+          <w:sz w:val="24"/>
+          <w:szCs w:val="24"/>
+        </w:rPr>
+      </w:pPr>
+      <w:r>
+        <w:rPr>
+          <w:rFonts w:ascii="Consolas" w:hAnsi="Consolas" w:cs="Consolas"/>
+          <w:color w:val="000000"/>
+          <w:sz w:val="24"/>
+          <w:szCs w:val="24"/>
+        </w:rPr>
+        <w:t>Many see changes above!</w:t>
+      </w:r>
+    </w:p>
+    <w:p>
+      <w:pPr>
+        <w:autoSpaceDE w:val="0"/>
+        <w:autoSpaceDN w:val="0"/>
+        <w:adjustRightInd w:val="0"/>
+        <w:spacing w:after="0" w:line="240" w:lineRule="auto"/>
+        <w:rPr>
+          <w:rFonts w:ascii="Consolas" w:hAnsi="Consolas" w:cs="Consolas"/>
+          <w:sz w:val="24"/>
+          <w:szCs w:val="24"/>
+        </w:rPr>
+      </w:pPr>
+    </w:p>
+    <w:p>
+      <w:pPr>
+        <w:pStyle w:val="Heading2"/>
+      </w:pPr>
+      <w:proofErr w:type="spellStart"/>
+      <w:r>
+        <w:t>Superceeded</w:t>
+      </w:r>
+      <w:proofErr w:type="spellEnd"/>
+      <w:r>
+        <w:t xml:space="preserve"> by Newt/ </w:t>
+      </w:r>
+      <w:r>
+        <w:t>JOGL</w:t>
+      </w:r>
+      <w:r>
+        <w:t xml:space="preserve"> </w:t>
+      </w:r>
+    </w:p>
+    <w:p>
+      <w:pPr>
+        <w:autoSpaceDE w:val="0"/>
+        <w:autoSpaceDN w:val="0"/>
+        <w:adjustRightInd w:val="0"/>
+        <w:spacing w:after="0" w:line="240" w:lineRule="auto"/>
+        <w:rPr>
+          <w:rFonts w:ascii="Consolas" w:hAnsi="Consolas" w:cs="Consolas"/>
+          <w:sz w:val="24"/>
+          <w:szCs w:val="24"/>
+        </w:rPr>
+      </w:pPr>
+      <w:r>
+        <w:rPr>
+          <w:rFonts w:ascii="Consolas" w:hAnsi="Consolas" w:cs="Consolas"/>
+          <w:sz w:val="24"/>
+          <w:szCs w:val="24"/>
+        </w:rPr>
+        <w:t>Screen3D</w:t>
+      </w:r>
+    </w:p>
+    <w:p>
+      <w:pPr>
+        <w:autoSpaceDE w:val="0"/>
+        <w:autoSpaceDN w:val="0"/>
+        <w:adjustRightInd w:val="0"/>
+        <w:spacing w:after="0" w:line="240" w:lineRule="auto"/>
+        <w:rPr>
+          <w:rFonts w:ascii="Consolas" w:hAnsi="Consolas" w:cs="Consolas"/>
+          <w:sz w:val="24"/>
+          <w:szCs w:val="24"/>
+        </w:rPr>
+      </w:pPr>
+      <w:r>
+        <w:rPr>
+          <w:rFonts w:ascii="Consolas" w:hAnsi="Consolas" w:cs="Consolas"/>
+          <w:sz w:val="24"/>
+          <w:szCs w:val="24"/>
+        </w:rPr>
+        <w:t>Canvas3D</w:t>
+      </w:r>
+    </w:p>
+    <w:p>
+      <w:pPr>
+        <w:autoSpaceDE w:val="0"/>
+        <w:autoSpaceDN w:val="0"/>
+        <w:adjustRightInd w:val="0"/>
+        <w:spacing w:after="0" w:line="240" w:lineRule="auto"/>
+        <w:rPr>
+          <w:rFonts w:ascii="Consolas" w:hAnsi="Consolas" w:cs="Consolas"/>
+          <w:sz w:val="24"/>
+          <w:szCs w:val="24"/>
+        </w:rPr>
+      </w:pPr>
+      <w:proofErr w:type="spellStart"/>
+      <w:r>
+        <w:rPr>
+          <w:rFonts w:ascii="Consolas" w:hAnsi="Consolas" w:cs="Consolas"/>
+          <w:sz w:val="24"/>
+          <w:szCs w:val="24"/>
+        </w:rPr>
+        <w:t>GraphicsConfiguration</w:t>
+      </w:r>
+      <w:proofErr w:type="spellEnd"/>
+    </w:p>
+    <w:p>
+      <w:pPr>
+        <w:autoSpaceDE w:val="0"/>
+        <w:autoSpaceDN w:val="0"/>
+        <w:adjustRightInd w:val="0"/>
+        <w:spacing w:after="0" w:line="240" w:lineRule="auto"/>
+        <w:rPr>
+          <w:rFonts w:ascii="Consolas" w:hAnsi="Consolas" w:cs="Consolas"/>
+          <w:sz w:val="24"/>
+          <w:szCs w:val="24"/>
+        </w:rPr>
+      </w:pPr>
+      <w:proofErr w:type="spellStart"/>
+      <w:r>
+        <w:rPr>
+          <w:rFonts w:ascii="Consolas" w:hAnsi="Consolas" w:cs="Consolas"/>
+          <w:sz w:val="24"/>
+          <w:szCs w:val="24"/>
+        </w:rPr>
+        <w:t>GraphicsDevice</w:t>
+      </w:r>
+      <w:proofErr w:type="spellEnd"/>
+    </w:p>
+    <w:p>
+      <w:pPr>
+        <w:autoSpaceDE w:val="0"/>
+        <w:autoSpaceDN w:val="0"/>
+        <w:adjustRightInd w:val="0"/>
+        <w:spacing w:after="0" w:line="240" w:lineRule="auto"/>
+        <w:rPr>
+          <w:rFonts w:ascii="Consolas" w:hAnsi="Consolas" w:cs="Consolas"/>
+          <w:sz w:val="24"/>
+          <w:szCs w:val="24"/>
+        </w:rPr>
+      </w:pPr>
+      <w:r>
+        <w:rPr>
+          <w:rFonts w:ascii="Consolas" w:hAnsi="Consolas" w:cs="Consolas"/>
+          <w:sz w:val="24"/>
+          <w:szCs w:val="24"/>
+        </w:rPr>
+        <w:t>GraphicsConfigTemplate3D</w:t>
+      </w:r>
+    </w:p>
+    <w:p>
+      <w:pPr>
+        <w:autoSpaceDE w:val="0"/>
+        <w:autoSpaceDN w:val="0"/>
+        <w:adjustRightInd w:val="0"/>
+        <w:spacing w:after="0" w:line="240" w:lineRule="auto"/>
+        <w:rPr>
+          <w:rFonts w:ascii="Consolas" w:hAnsi="Consolas" w:cs="Consolas"/>
+          <w:sz w:val="24"/>
+          <w:szCs w:val="24"/>
+        </w:rPr>
+      </w:pPr>
+    </w:p>
+    <w:p>
+      <w:pPr>
+        <w:autoSpaceDE w:val="0"/>
+        <w:autoSpaceDN w:val="0"/>
+        <w:adjustRightInd w:val="0"/>
+        <w:spacing w:after="0" w:line="240" w:lineRule="auto"/>
+        <w:rPr>
+          <w:rFonts w:ascii="Consolas" w:hAnsi="Consolas" w:cs="Consolas"/>
+          <w:sz w:val="24"/>
+          <w:szCs w:val="24"/>
+        </w:rPr>
+      </w:pPr>
+      <w:proofErr w:type="spellStart"/>
+      <w:r>
+        <w:rPr>
+          <w:rFonts w:ascii="Consolas" w:hAnsi="Consolas" w:cs="Consolas"/>
+          <w:sz w:val="24"/>
+          <w:szCs w:val="24"/>
+        </w:rPr>
+        <w:t>CanvasViewCache</w:t>
+      </w:r>
+      <w:proofErr w:type="spellEnd"/>
+    </w:p>
+    <w:p>
+      <w:pPr>
+        <w:autoSpaceDE w:val="0"/>
+        <w:autoSpaceDN w:val="0"/>
+        <w:adjustRightInd w:val="0"/>
+        <w:spacing w:after="0" w:line="240" w:lineRule="auto"/>
+        <w:rPr>
+          <w:rFonts w:ascii="Consolas" w:hAnsi="Consolas" w:cs="Consolas"/>
+          <w:sz w:val="24"/>
+          <w:szCs w:val="24"/>
+        </w:rPr>
+      </w:pPr>
+      <w:proofErr w:type="spellStart"/>
+      <w:r>
+        <w:rPr>
+          <w:rFonts w:ascii="Consolas" w:hAnsi="Consolas" w:cs="Consolas"/>
+          <w:sz w:val="24"/>
+          <w:szCs w:val="24"/>
+        </w:rPr>
+        <w:t>CanvasViewEventCatcher</w:t>
+      </w:r>
+      <w:proofErr w:type="spellEnd"/>
+    </w:p>
+    <w:p>
+      <w:pPr>
+        <w:autoSpaceDE w:val="0"/>
+        <w:autoSpaceDN w:val="0"/>
+        <w:adjustRightInd w:val="0"/>
+        <w:spacing w:after="0" w:line="240" w:lineRule="auto"/>
+        <w:rPr>
+          <w:rFonts w:ascii="Consolas" w:hAnsi="Consolas" w:cs="Consolas"/>
+          <w:sz w:val="24"/>
+          <w:szCs w:val="24"/>
+        </w:rPr>
+      </w:pPr>
+      <w:proofErr w:type="spellStart"/>
+      <w:r>
+        <w:rPr>
+          <w:rFonts w:ascii="Consolas" w:hAnsi="Consolas" w:cs="Consolas"/>
+          <w:sz w:val="24"/>
+          <w:szCs w:val="24"/>
+        </w:rPr>
+        <w:t>EventCatcher</w:t>
+      </w:r>
+      <w:proofErr w:type="spellEnd"/>
+    </w:p>
+    <w:p>
+      <w:pPr>
+        <w:autoSpaceDE w:val="0"/>
+        <w:autoSpaceDN w:val="0"/>
+        <w:adjustRightInd w:val="0"/>
+        <w:spacing w:after="0" w:line="240" w:lineRule="auto"/>
+        <w:rPr>
+          <w:rFonts w:ascii="Consolas" w:hAnsi="Consolas" w:cs="Consolas"/>
+          <w:sz w:val="24"/>
+          <w:szCs w:val="24"/>
+        </w:rPr>
+      </w:pPr>
+    </w:p>
+    <w:p>
+      <w:pPr>
+        <w:autoSpaceDE w:val="0"/>
+        <w:autoSpaceDN w:val="0"/>
+        <w:adjustRightInd w:val="0"/>
+        <w:spacing w:after="0" w:line="240" w:lineRule="auto"/>
+        <w:rPr>
+          <w:rFonts w:ascii="Consolas" w:hAnsi="Consolas" w:cs="Consolas"/>
+          <w:sz w:val="24"/>
+          <w:szCs w:val="24"/>
+        </w:rPr>
+      </w:pPr>
+    </w:p>
+    <w:p>
+      <w:pPr>
+        <w:pStyle w:val="Heading2"/>
+      </w:pPr>
+      <w:proofErr w:type="spellStart"/>
+      <w:r>
+        <w:t>BufferedImage</w:t>
+      </w:r>
+      <w:proofErr w:type="spellEnd"/>
+      <w:r>
+        <w:t xml:space="preserve"> </w:t>
+      </w:r>
+      <w:r>
+        <w:t>and images</w:t>
+      </w:r>
+    </w:p>
+    <w:p>
+      <w:pPr>
+        <w:autoSpaceDE w:val="0"/>
+        <w:autoSpaceDN w:val="0"/>
+        <w:adjustRightInd w:val="0"/>
+        <w:spacing w:after="0" w:line="240" w:lineRule="auto"/>
+        <w:rPr>
+          <w:rFonts w:ascii="Consolas" w:hAnsi="Consolas" w:cs="Consolas"/>
+          <w:sz w:val="24"/>
+          <w:szCs w:val="24"/>
+        </w:rPr>
+      </w:pPr>
+    </w:p>
+    <w:p>
+      <w:pPr>
+        <w:autoSpaceDE w:val="0"/>
+        <w:autoSpaceDN w:val="0"/>
+        <w:adjustRightInd w:val="0"/>
+        <w:spacing w:after="0" w:line="240" w:lineRule="auto"/>
+        <w:rPr>
+          <w:rFonts w:ascii="Consolas" w:hAnsi="Consolas" w:cs="Consolas"/>
+          <w:sz w:val="24"/>
+          <w:szCs w:val="24"/>
+        </w:rPr>
+      </w:pPr>
+      <w:proofErr w:type="spellStart"/>
+      <w:r>
+        <w:rPr>
+          <w:rFonts w:ascii="Consolas" w:hAnsi="Consolas" w:cs="Consolas"/>
+          <w:sz w:val="24"/>
+          <w:szCs w:val="24"/>
+        </w:rPr>
+        <w:t>ImageComponentRetained</w:t>
+      </w:r>
+      <w:proofErr w:type="spellEnd"/>
+    </w:p>
+    <w:p>
+      <w:pPr>
+        <w:autoSpaceDE w:val="0"/>
+        <w:autoSpaceDN w:val="0"/>
+        <w:adjustRightInd w:val="0"/>
+        <w:spacing w:after="0" w:line="240" w:lineRule="auto"/>
+        <w:rPr>
+          <w:rFonts w:ascii="Consolas" w:hAnsi="Consolas" w:cs="Consolas"/>
+          <w:sz w:val="24"/>
+          <w:szCs w:val="24"/>
+        </w:rPr>
+      </w:pPr>
+      <w:r>
+        <w:rPr>
+          <w:rFonts w:ascii="Consolas" w:hAnsi="Consolas" w:cs="Consolas"/>
+          <w:sz w:val="24"/>
+          <w:szCs w:val="24"/>
+        </w:rPr>
+        <w:t>Heaps</w:t>
+      </w:r>
+    </w:p>
+    <w:p>
+      <w:pPr>
+        <w:autoSpaceDE w:val="0"/>
+        <w:autoSpaceDN w:val="0"/>
+        <w:adjustRightInd w:val="0"/>
+        <w:spacing w:after="0" w:line="240" w:lineRule="auto"/>
+        <w:rPr>
+          <w:rFonts w:ascii="Consolas" w:hAnsi="Consolas" w:cs="Consolas"/>
+          <w:sz w:val="24"/>
+          <w:szCs w:val="24"/>
+        </w:rPr>
+      </w:pPr>
+    </w:p>
+    <w:p>
+      <w:pPr>
+        <w:autoSpaceDE w:val="0"/>
+        <w:autoSpaceDN w:val="0"/>
+        <w:adjustRightInd w:val="0"/>
+        <w:spacing w:after="0" w:line="240" w:lineRule="auto"/>
+        <w:rPr>
+          <w:rFonts w:ascii="Consolas" w:hAnsi="Consolas" w:cs="Consolas"/>
+          <w:sz w:val="24"/>
+          <w:szCs w:val="24"/>
+        </w:rPr>
+      </w:pPr>
+      <w:r>
+        <w:rPr>
+          <w:rFonts w:ascii="Consolas" w:hAnsi="Consolas" w:cs="Consolas"/>
+          <w:sz w:val="24"/>
+          <w:szCs w:val="24"/>
+        </w:rPr>
+        <w:t>ImageComponent2D</w:t>
+      </w:r>
+    </w:p>
+    <w:p>
+      <w:pPr>
+        <w:autoSpaceDE w:val="0"/>
+        <w:autoSpaceDN w:val="0"/>
+        <w:adjustRightInd w:val="0"/>
+        <w:spacing w:after="0" w:line="240" w:lineRule="auto"/>
+        <w:rPr>
+          <w:rFonts w:ascii="Consolas" w:hAnsi="Consolas" w:cs="Consolas"/>
+          <w:sz w:val="24"/>
+          <w:szCs w:val="24"/>
+        </w:rPr>
+      </w:pPr>
+      <w:r>
+        <w:rPr>
+          <w:rFonts w:ascii="Consolas" w:hAnsi="Consolas" w:cs="Consolas"/>
+          <w:sz w:val="24"/>
+          <w:szCs w:val="24"/>
+        </w:rPr>
+        <w:t>ImageComponent2DRetained</w:t>
+      </w:r>
+    </w:p>
+    <w:p>
+      <w:pPr>
+        <w:autoSpaceDE w:val="0"/>
+        <w:autoSpaceDN w:val="0"/>
+        <w:adjustRightInd w:val="0"/>
+        <w:spacing w:after="0" w:line="240" w:lineRule="auto"/>
+        <w:rPr>
+          <w:rFonts w:ascii="Consolas" w:hAnsi="Consolas" w:cs="Consolas"/>
+          <w:sz w:val="24"/>
+          <w:szCs w:val="24"/>
+        </w:rPr>
+      </w:pPr>
+      <w:r>
+        <w:rPr>
+          <w:rFonts w:ascii="Consolas" w:hAnsi="Consolas" w:cs="Consolas"/>
+          <w:sz w:val="24"/>
+          <w:szCs w:val="24"/>
+        </w:rPr>
+        <w:t>ImageComponent3D</w:t>
+      </w:r>
+    </w:p>
+    <w:p>
+      <w:pPr>
+        <w:autoSpaceDE w:val="0"/>
+        <w:autoSpaceDN w:val="0"/>
+        <w:adjustRightInd w:val="0"/>
+        <w:spacing w:after="0" w:line="240" w:lineRule="auto"/>
+        <w:rPr>
+          <w:rFonts w:ascii="Consolas" w:hAnsi="Consolas" w:cs="Consolas"/>
+          <w:sz w:val="24"/>
+          <w:szCs w:val="24"/>
+        </w:rPr>
+      </w:pPr>
+      <w:r>
+        <w:rPr>
+          <w:rFonts w:ascii="Consolas" w:hAnsi="Consolas" w:cs="Consolas"/>
+          <w:sz w:val="24"/>
+          <w:szCs w:val="24"/>
+        </w:rPr>
+        <w:t xml:space="preserve">import </w:t>
+      </w:r>
+      <w:proofErr w:type="spellStart"/>
+      <w:r>
+        <w:rPr>
+          <w:rFonts w:ascii="Consolas" w:hAnsi="Consolas" w:cs="Consolas"/>
+          <w:sz w:val="24"/>
+          <w:szCs w:val="24"/>
+        </w:rPr>
+        <w:t>java.awt.image.BufferedImage</w:t>
+      </w:r>
+      <w:proofErr w:type="spellEnd"/>
+      <w:r>
+        <w:rPr>
+          <w:rFonts w:ascii="Consolas" w:hAnsi="Consolas" w:cs="Consolas"/>
+          <w:sz w:val="24"/>
+          <w:szCs w:val="24"/>
+        </w:rPr>
+        <w:t>;</w:t>
+      </w:r>
+    </w:p>
+    <w:p>
+      <w:pPr>
+        <w:autoSpaceDE w:val="0"/>
+        <w:autoSpaceDN w:val="0"/>
+        <w:adjustRightInd w:val="0"/>
+        <w:spacing w:after="0" w:line="240" w:lineRule="auto"/>
+        <w:rPr>
+          <w:rFonts w:ascii="Consolas" w:hAnsi="Consolas" w:cs="Consolas"/>
+          <w:sz w:val="24"/>
+          <w:szCs w:val="24"/>
+        </w:rPr>
+      </w:pPr>
+      <w:r>
+        <w:rPr>
+          <w:rFonts w:ascii="Consolas" w:hAnsi="Consolas" w:cs="Consolas"/>
+          <w:sz w:val="24"/>
+          <w:szCs w:val="24"/>
+        </w:rPr>
+        <w:t xml:space="preserve">import </w:t>
+      </w:r>
+      <w:proofErr w:type="spellStart"/>
+      <w:r>
+        <w:rPr>
+          <w:rFonts w:ascii="Consolas" w:hAnsi="Consolas" w:cs="Consolas"/>
+          <w:sz w:val="24"/>
+          <w:szCs w:val="24"/>
+        </w:rPr>
+        <w:t>java.awt.image.RenderedImage</w:t>
+      </w:r>
+      <w:proofErr w:type="spellEnd"/>
+      <w:r>
+        <w:rPr>
+          <w:rFonts w:ascii="Consolas" w:hAnsi="Consolas" w:cs="Consolas"/>
+          <w:sz w:val="24"/>
+          <w:szCs w:val="24"/>
+        </w:rPr>
+        <w:t>;</w:t>
+      </w:r>
+    </w:p>
+    <w:p>
+      <w:pPr>
+        <w:autoSpaceDE w:val="0"/>
+        <w:autoSpaceDN w:val="0"/>
+        <w:adjustRightInd w:val="0"/>
+        <w:spacing w:after="0" w:line="240" w:lineRule="auto"/>
+        <w:rPr>
+          <w:rFonts w:ascii="Consolas" w:hAnsi="Consolas" w:cs="Consolas"/>
+          <w:sz w:val="24"/>
+          <w:szCs w:val="24"/>
+        </w:rPr>
+      </w:pPr>
+    </w:p>
+    <w:p>
+      <w:pPr>
+        <w:autoSpaceDE w:val="0"/>
+        <w:autoSpaceDN w:val="0"/>
+        <w:adjustRightInd w:val="0"/>
+        <w:spacing w:after="0" w:line="240" w:lineRule="auto"/>
+        <w:rPr>
+          <w:rFonts w:ascii="Consolas" w:hAnsi="Consolas" w:cs="Consolas"/>
+          <w:sz w:val="24"/>
+          <w:szCs w:val="24"/>
+        </w:rPr>
+      </w:pPr>
+      <w:r>
+        <w:rPr>
+          <w:rFonts w:ascii="Consolas" w:hAnsi="Consolas" w:cs="Consolas"/>
+          <w:sz w:val="24"/>
+          <w:szCs w:val="24"/>
+        </w:rPr>
+        <w:t>ImageComponent3DRetained</w:t>
+      </w:r>
+    </w:p>
+    <w:p>
+      <w:pPr>
+        <w:autoSpaceDE w:val="0"/>
+        <w:autoSpaceDN w:val="0"/>
+        <w:adjustRightInd w:val="0"/>
+        <w:spacing w:after="0" w:line="240" w:lineRule="auto"/>
+        <w:rPr>
+          <w:rFonts w:ascii="Consolas" w:hAnsi="Consolas" w:cs="Consolas"/>
+          <w:sz w:val="24"/>
+          <w:szCs w:val="24"/>
+        </w:rPr>
+      </w:pPr>
       <w:proofErr w:type="gramStart"/>
       <w:r>
         <w:rPr>
           <w:rFonts w:ascii="Consolas" w:hAnsi="Consolas" w:cs="Consolas"/>
-          <w:color w:val="000000"/>
-          <w:sz w:val="24"/>
-          <w:szCs w:val="24"/>
-        </w:rPr>
-        <w:t xml:space="preserve">has </w:t>
-      </w:r>
-      <w:proofErr w:type="spellStart"/>
-      <w:r>
-        <w:rPr>
-          <w:rFonts w:ascii="Consolas" w:hAnsi="Consolas" w:cs="Consolas"/>
-          <w:color w:val="000000"/>
-          <w:sz w:val="24"/>
-          <w:szCs w:val="24"/>
-        </w:rPr>
-        <w:t>passthrough</w:t>
-      </w:r>
-      <w:proofErr w:type="spellEnd"/>
-      <w:r>
-        <w:rPr>
-          <w:rFonts w:ascii="Consolas" w:hAnsi="Consolas" w:cs="Consolas"/>
-          <w:color w:val="000000"/>
-          <w:sz w:val="24"/>
-          <w:szCs w:val="24"/>
-        </w:rPr>
-        <w:t xml:space="preserve"> mouse/keyboard events</w:t>
+          <w:sz w:val="24"/>
+          <w:szCs w:val="24"/>
+        </w:rPr>
+        <w:t>import</w:t>
       </w:r>
       <w:proofErr w:type="gramEnd"/>
       <w:r>
         <w:rPr>
           <w:rFonts w:ascii="Consolas" w:hAnsi="Consolas" w:cs="Consolas"/>
-          <w:color w:val="000000"/>
-          <w:sz w:val="24"/>
-          <w:szCs w:val="24"/>
-        </w:rPr>
-        <w:t xml:space="preserve"> too</w:t>
-      </w:r>
-    </w:p>
-    <w:p>
-      <w:pPr>
-        <w:autoSpaceDE w:val="0"/>
-        <w:autoSpaceDN w:val="0"/>
-        <w:adjustRightInd w:val="0"/>
-        <w:spacing w:after="0" w:line="240" w:lineRule="auto"/>
-        <w:rPr>
-          <w:rFonts w:ascii="Consolas" w:hAnsi="Consolas" w:cs="Consolas"/>
-          <w:color w:val="000000"/>
-          <w:sz w:val="24"/>
-          <w:szCs w:val="24"/>
-        </w:rPr>
-      </w:pPr>
-    </w:p>
-    <w:p>
-      <w:pPr>
-        <w:autoSpaceDE w:val="0"/>
-        <w:autoSpaceDN w:val="0"/>
-        <w:adjustRightInd w:val="0"/>
-        <w:spacing w:after="0" w:line="240" w:lineRule="auto"/>
-        <w:rPr>
-          <w:rFonts w:ascii="Consolas" w:hAnsi="Consolas" w:cs="Consolas"/>
-          <w:color w:val="000000"/>
-          <w:sz w:val="24"/>
-          <w:szCs w:val="24"/>
-        </w:rPr>
-      </w:pPr>
-      <w:proofErr w:type="spellStart"/>
-      <w:r>
-        <w:rPr>
-          <w:rFonts w:ascii="Consolas" w:hAnsi="Consolas" w:cs="Consolas"/>
-          <w:color w:val="000000"/>
-          <w:sz w:val="24"/>
-          <w:szCs w:val="24"/>
-          <w:highlight w:val="yellow"/>
-        </w:rPr>
-        <w:t>JoglPipeline</w:t>
-      </w:r>
-      <w:proofErr w:type="spellEnd"/>
-    </w:p>
-    <w:p>
-      <w:pPr>
-        <w:autoSpaceDE w:val="0"/>
-        <w:autoSpaceDN w:val="0"/>
-        <w:adjustRightInd w:val="0"/>
-        <w:spacing w:after="0" w:line="240" w:lineRule="auto"/>
-        <w:rPr>
-          <w:rFonts w:ascii="Consolas" w:hAnsi="Consolas" w:cs="Consolas"/>
-          <w:color w:val="000000"/>
-          <w:sz w:val="24"/>
-          <w:szCs w:val="24"/>
-        </w:rPr>
-      </w:pPr>
-      <w:r>
-        <w:rPr>
-          <w:rFonts w:ascii="Consolas" w:hAnsi="Consolas" w:cs="Consolas"/>
-          <w:color w:val="000000"/>
-          <w:sz w:val="24"/>
-          <w:szCs w:val="24"/>
-        </w:rPr>
-        <w:t>Many see changes above!</w:t>
-      </w:r>
-    </w:p>
-    <w:p>
-      <w:pPr>
-        <w:autoSpaceDE w:val="0"/>
-        <w:autoSpaceDN w:val="0"/>
-        <w:adjustRightInd w:val="0"/>
-        <w:spacing w:after="0" w:line="240" w:lineRule="auto"/>
-        <w:rPr>
-          <w:rFonts w:ascii="Consolas" w:hAnsi="Consolas" w:cs="Consolas"/>
-          <w:sz w:val="24"/>
-          <w:szCs w:val="24"/>
-        </w:rPr>
-      </w:pPr>
-    </w:p>
-    <w:p>
-      <w:pPr>
-        <w:pStyle w:val="Heading2"/>
-      </w:pPr>
-      <w:proofErr w:type="spellStart"/>
-      <w:r>
-        <w:t>Superceeded</w:t>
-      </w:r>
-      <w:proofErr w:type="spellEnd"/>
-      <w:r>
-        <w:t xml:space="preserve"> by Newt/ </w:t>
-      </w:r>
-      <w:r>
-        <w:t>JOGL</w:t>
-      </w:r>
-      <w:r>
+          <w:sz w:val="24"/>
+          <w:szCs w:val="24"/>
+        </w:rPr>
         <w:t xml:space="preserve"> </w:t>
       </w:r>
-    </w:p>
-    <w:p>
-      <w:pPr>
-        <w:autoSpaceDE w:val="0"/>
-        <w:autoSpaceDN w:val="0"/>
-        <w:adjustRightInd w:val="0"/>
-        <w:spacing w:after="0" w:line="240" w:lineRule="auto"/>
-        <w:rPr>
-          <w:rFonts w:ascii="Consolas" w:hAnsi="Consolas" w:cs="Consolas"/>
-          <w:sz w:val="24"/>
-          <w:szCs w:val="24"/>
-        </w:rPr>
-      </w:pPr>
-      <w:r>
-        <w:rPr>
-          <w:rFonts w:ascii="Consolas" w:hAnsi="Consolas" w:cs="Consolas"/>
-          <w:sz w:val="24"/>
-          <w:szCs w:val="24"/>
-        </w:rPr>
-        <w:t>Screen3D</w:t>
-      </w:r>
-    </w:p>
-    <w:p>
-      <w:pPr>
-        <w:autoSpaceDE w:val="0"/>
-        <w:autoSpaceDN w:val="0"/>
-        <w:adjustRightInd w:val="0"/>
-        <w:spacing w:after="0" w:line="240" w:lineRule="auto"/>
-        <w:rPr>
-          <w:rFonts w:ascii="Consolas" w:hAnsi="Consolas" w:cs="Consolas"/>
-          <w:sz w:val="24"/>
-          <w:szCs w:val="24"/>
-        </w:rPr>
-      </w:pPr>
-      <w:r>
-        <w:rPr>
-          <w:rFonts w:ascii="Consolas" w:hAnsi="Consolas" w:cs="Consolas"/>
-          <w:sz w:val="24"/>
-          <w:szCs w:val="24"/>
-        </w:rPr>
-        <w:t>Canvas3D</w:t>
-      </w:r>
-    </w:p>
-    <w:p>
-      <w:pPr>
-        <w:autoSpaceDE w:val="0"/>
-        <w:autoSpaceDN w:val="0"/>
-        <w:adjustRightInd w:val="0"/>
-        <w:spacing w:after="0" w:line="240" w:lineRule="auto"/>
-        <w:rPr>
-          <w:rFonts w:ascii="Consolas" w:hAnsi="Consolas" w:cs="Consolas"/>
-          <w:sz w:val="24"/>
-          <w:szCs w:val="24"/>
-        </w:rPr>
-      </w:pPr>
-      <w:proofErr w:type="spellStart"/>
-      <w:r>
-        <w:rPr>
-          <w:rFonts w:ascii="Consolas" w:hAnsi="Consolas" w:cs="Consolas"/>
-          <w:sz w:val="24"/>
-          <w:szCs w:val="24"/>
-        </w:rPr>
-        <w:t>GraphicsConfiguration</w:t>
-      </w:r>
-      <w:proofErr w:type="spellEnd"/>
-    </w:p>
-    <w:p>
-      <w:pPr>
-        <w:autoSpaceDE w:val="0"/>
-        <w:autoSpaceDN w:val="0"/>
-        <w:adjustRightInd w:val="0"/>
-        <w:spacing w:after="0" w:line="240" w:lineRule="auto"/>
-        <w:rPr>
-          <w:rFonts w:ascii="Consolas" w:hAnsi="Consolas" w:cs="Consolas"/>
-          <w:sz w:val="24"/>
-          <w:szCs w:val="24"/>
-        </w:rPr>
-      </w:pPr>
-      <w:proofErr w:type="spellStart"/>
-      <w:r>
-        <w:rPr>
-          <w:rFonts w:ascii="Consolas" w:hAnsi="Consolas" w:cs="Consolas"/>
-          <w:sz w:val="24"/>
-          <w:szCs w:val="24"/>
-        </w:rPr>
-        <w:t>GraphicsDevice</w:t>
-      </w:r>
-      <w:proofErr w:type="spellEnd"/>
-    </w:p>
-    <w:p>
-      <w:pPr>
-        <w:autoSpaceDE w:val="0"/>
-        <w:autoSpaceDN w:val="0"/>
-        <w:adjustRightInd w:val="0"/>
-        <w:spacing w:after="0" w:line="240" w:lineRule="auto"/>
-        <w:rPr>
-          <w:rFonts w:ascii="Consolas" w:hAnsi="Consolas" w:cs="Consolas"/>
-          <w:sz w:val="24"/>
-          <w:szCs w:val="24"/>
-        </w:rPr>
-      </w:pPr>
-      <w:r>
-        <w:rPr>
-          <w:rFonts w:ascii="Consolas" w:hAnsi="Consolas" w:cs="Consolas"/>
-          <w:sz w:val="24"/>
-          <w:szCs w:val="24"/>
-        </w:rPr>
-        <w:t>GraphicsConfigTemplate3D</w:t>
-      </w:r>
-    </w:p>
-    <w:p>
-      <w:pPr>
-        <w:autoSpaceDE w:val="0"/>
-        <w:autoSpaceDN w:val="0"/>
-        <w:adjustRightInd w:val="0"/>
-        <w:spacing w:after="0" w:line="240" w:lineRule="auto"/>
-        <w:rPr>
-          <w:rFonts w:ascii="Consolas" w:hAnsi="Consolas" w:cs="Consolas"/>
-          <w:sz w:val="24"/>
-          <w:szCs w:val="24"/>
-        </w:rPr>
-      </w:pPr>
-    </w:p>
-    <w:p>
-      <w:pPr>
-        <w:autoSpaceDE w:val="0"/>
-        <w:autoSpaceDN w:val="0"/>
-        <w:adjustRightInd w:val="0"/>
-        <w:spacing w:after="0" w:line="240" w:lineRule="auto"/>
-        <w:rPr>
-          <w:rFonts w:ascii="Consolas" w:hAnsi="Consolas" w:cs="Consolas"/>
-          <w:sz w:val="24"/>
-          <w:szCs w:val="24"/>
-        </w:rPr>
-      </w:pPr>
-      <w:proofErr w:type="spellStart"/>
-      <w:r>
-        <w:rPr>
-          <w:rFonts w:ascii="Consolas" w:hAnsi="Consolas" w:cs="Consolas"/>
-          <w:sz w:val="24"/>
-          <w:szCs w:val="24"/>
-        </w:rPr>
-        <w:t>CanvasViewCache</w:t>
-      </w:r>
-      <w:proofErr w:type="spellEnd"/>
-    </w:p>
-    <w:p>
-      <w:pPr>
-        <w:autoSpaceDE w:val="0"/>
-        <w:autoSpaceDN w:val="0"/>
-        <w:adjustRightInd w:val="0"/>
-        <w:spacing w:after="0" w:line="240" w:lineRule="auto"/>
-        <w:rPr>
-          <w:rFonts w:ascii="Consolas" w:hAnsi="Consolas" w:cs="Consolas"/>
-          <w:sz w:val="24"/>
-          <w:szCs w:val="24"/>
-        </w:rPr>
-      </w:pPr>
-      <w:proofErr w:type="spellStart"/>
-      <w:r>
-        <w:rPr>
-          <w:rFonts w:ascii="Consolas" w:hAnsi="Consolas" w:cs="Consolas"/>
-          <w:sz w:val="24"/>
-          <w:szCs w:val="24"/>
-        </w:rPr>
-        <w:t>CanvasViewEventCatcher</w:t>
-      </w:r>
-      <w:proofErr w:type="spellEnd"/>
-    </w:p>
-    <w:p>
-      <w:pPr>
-        <w:autoSpaceDE w:val="0"/>
-        <w:autoSpaceDN w:val="0"/>
-        <w:adjustRightInd w:val="0"/>
-        <w:spacing w:after="0" w:line="240" w:lineRule="auto"/>
-        <w:rPr>
-          <w:rFonts w:ascii="Consolas" w:hAnsi="Consolas" w:cs="Consolas"/>
-          <w:sz w:val="24"/>
-          <w:szCs w:val="24"/>
-        </w:rPr>
-      </w:pPr>
-      <w:proofErr w:type="spellStart"/>
-      <w:r>
-        <w:rPr>
-          <w:rFonts w:ascii="Consolas" w:hAnsi="Consolas" w:cs="Consolas"/>
-          <w:sz w:val="24"/>
-          <w:szCs w:val="24"/>
-        </w:rPr>
-        <w:t>EventCatcher</w:t>
-      </w:r>
-      <w:proofErr w:type="spellEnd"/>
-    </w:p>
-    <w:p>
-      <w:pPr>
-        <w:autoSpaceDE w:val="0"/>
-        <w:autoSpaceDN w:val="0"/>
-        <w:adjustRightInd w:val="0"/>
-        <w:spacing w:after="0" w:line="240" w:lineRule="auto"/>
-        <w:rPr>
-          <w:rFonts w:ascii="Consolas" w:hAnsi="Consolas" w:cs="Consolas"/>
-          <w:sz w:val="24"/>
-          <w:szCs w:val="24"/>
-        </w:rPr>
-      </w:pPr>
-    </w:p>
-    <w:p>
-      <w:pPr>
-        <w:autoSpaceDE w:val="0"/>
-        <w:autoSpaceDN w:val="0"/>
-        <w:adjustRightInd w:val="0"/>
-        <w:spacing w:after="0" w:line="240" w:lineRule="auto"/>
-        <w:rPr>
-          <w:rFonts w:ascii="Consolas" w:hAnsi="Consolas" w:cs="Consolas"/>
-          <w:sz w:val="24"/>
-          <w:szCs w:val="24"/>
-        </w:rPr>
-      </w:pPr>
-    </w:p>
-    <w:p>
-      <w:pPr>
-        <w:pStyle w:val="Heading2"/>
-      </w:pPr>
-      <w:proofErr w:type="spellStart"/>
-      <w:r>
-        <w:t>BufferedImage</w:t>
-      </w:r>
-      <w:proofErr w:type="spellEnd"/>
-      <w:r>
-        <w:t xml:space="preserve"> </w:t>
-      </w:r>
-      <w:r>
-        <w:t>and images</w:t>
-      </w:r>
-    </w:p>
-    <w:p>
-      <w:pPr>
-        <w:autoSpaceDE w:val="0"/>
-        <w:autoSpaceDN w:val="0"/>
-        <w:adjustRightInd w:val="0"/>
-        <w:spacing w:after="0" w:line="240" w:lineRule="auto"/>
-        <w:rPr>
-          <w:rFonts w:ascii="Consolas" w:hAnsi="Consolas" w:cs="Consolas"/>
-          <w:sz w:val="24"/>
-          <w:szCs w:val="24"/>
-        </w:rPr>
-      </w:pPr>
-    </w:p>
-    <w:p>
-      <w:pPr>
-        <w:autoSpaceDE w:val="0"/>
-        <w:autoSpaceDN w:val="0"/>
-        <w:adjustRightInd w:val="0"/>
-        <w:spacing w:after="0" w:line="240" w:lineRule="auto"/>
-        <w:rPr>
-          <w:rFonts w:ascii="Consolas" w:hAnsi="Consolas" w:cs="Consolas"/>
-          <w:sz w:val="24"/>
-          <w:szCs w:val="24"/>
-        </w:rPr>
-      </w:pPr>
-      <w:proofErr w:type="spellStart"/>
-      <w:r>
-        <w:rPr>
-          <w:rFonts w:ascii="Consolas" w:hAnsi="Consolas" w:cs="Consolas"/>
-          <w:sz w:val="24"/>
-          <w:szCs w:val="24"/>
-        </w:rPr>
-        <w:t>ImageComponentRetained</w:t>
-      </w:r>
-      <w:proofErr w:type="spellEnd"/>
-    </w:p>
-    <w:p>
-      <w:pPr>
-        <w:autoSpaceDE w:val="0"/>
-        <w:autoSpaceDN w:val="0"/>
-        <w:adjustRightInd w:val="0"/>
-        <w:spacing w:after="0" w:line="240" w:lineRule="auto"/>
-        <w:rPr>
-          <w:rFonts w:ascii="Consolas" w:hAnsi="Consolas" w:cs="Consolas"/>
-          <w:sz w:val="24"/>
-          <w:szCs w:val="24"/>
-        </w:rPr>
-      </w:pPr>
-      <w:r>
-        <w:rPr>
-          <w:rFonts w:ascii="Consolas" w:hAnsi="Consolas" w:cs="Consolas"/>
-          <w:sz w:val="24"/>
-          <w:szCs w:val="24"/>
-        </w:rPr>
-        <w:t>Heaps</w:t>
-      </w:r>
-    </w:p>
-    <w:p>
-      <w:pPr>
-        <w:autoSpaceDE w:val="0"/>
-        <w:autoSpaceDN w:val="0"/>
-        <w:adjustRightInd w:val="0"/>
-        <w:spacing w:after="0" w:line="240" w:lineRule="auto"/>
-        <w:rPr>
-          <w:rFonts w:ascii="Consolas" w:hAnsi="Consolas" w:cs="Consolas"/>
-          <w:sz w:val="24"/>
-          <w:szCs w:val="24"/>
-        </w:rPr>
-      </w:pPr>
-    </w:p>
-    <w:p>
-      <w:pPr>
-        <w:autoSpaceDE w:val="0"/>
-        <w:autoSpaceDN w:val="0"/>
-        <w:adjustRightInd w:val="0"/>
-        <w:spacing w:after="0" w:line="240" w:lineRule="auto"/>
-        <w:rPr>
-          <w:rFonts w:ascii="Consolas" w:hAnsi="Consolas" w:cs="Consolas"/>
-          <w:sz w:val="24"/>
-          <w:szCs w:val="24"/>
-        </w:rPr>
-      </w:pPr>
-      <w:r>
-        <w:rPr>
-          <w:rFonts w:ascii="Consolas" w:hAnsi="Consolas" w:cs="Consolas"/>
-          <w:sz w:val="24"/>
-          <w:szCs w:val="24"/>
-        </w:rPr>
-        <w:t>ImageComponent2D</w:t>
-      </w:r>
-    </w:p>
-    <w:p>
-      <w:pPr>
-        <w:autoSpaceDE w:val="0"/>
-        <w:autoSpaceDN w:val="0"/>
-        <w:adjustRightInd w:val="0"/>
-        <w:spacing w:after="0" w:line="240" w:lineRule="auto"/>
-        <w:rPr>
-          <w:rFonts w:ascii="Consolas" w:hAnsi="Consolas" w:cs="Consolas"/>
-          <w:sz w:val="24"/>
-          <w:szCs w:val="24"/>
-        </w:rPr>
-      </w:pPr>
-      <w:r>
-        <w:rPr>
-          <w:rFonts w:ascii="Consolas" w:hAnsi="Consolas" w:cs="Consolas"/>
-          <w:sz w:val="24"/>
-          <w:szCs w:val="24"/>
-        </w:rPr>
-        <w:t>ImageComponent2DRetained</w:t>
-      </w:r>
-    </w:p>
-    <w:p>
-      <w:pPr>
-        <w:autoSpaceDE w:val="0"/>
-        <w:autoSpaceDN w:val="0"/>
-        <w:adjustRightInd w:val="0"/>
-        <w:spacing w:after="0" w:line="240" w:lineRule="auto"/>
-        <w:rPr>
-          <w:rFonts w:ascii="Consolas" w:hAnsi="Consolas" w:cs="Consolas"/>
-          <w:sz w:val="24"/>
-          <w:szCs w:val="24"/>
-        </w:rPr>
-      </w:pPr>
-      <w:r>
-        <w:rPr>
-          <w:rFonts w:ascii="Consolas" w:hAnsi="Consolas" w:cs="Consolas"/>
-          <w:sz w:val="24"/>
-          <w:szCs w:val="24"/>
-        </w:rPr>
-        <w:t>ImageComponent3D</w:t>
+      <w:proofErr w:type="spellStart"/>
+      <w:r>
+        <w:rPr>
+          <w:rFonts w:ascii="Consolas" w:hAnsi="Consolas" w:cs="Consolas"/>
+          <w:sz w:val="24"/>
+          <w:szCs w:val="24"/>
+        </w:rPr>
+        <w:t>java.awt.image.BufferedImage</w:t>
+      </w:r>
+      <w:proofErr w:type="spellEnd"/>
+      <w:r>
+        <w:rPr>
+          <w:rFonts w:ascii="Consolas" w:hAnsi="Consolas" w:cs="Consolas"/>
+          <w:sz w:val="24"/>
+          <w:szCs w:val="24"/>
+        </w:rPr>
+        <w:t>;</w:t>
       </w:r>
     </w:p>
     <w:p>
@@ -3493,177 +3681,6 @@
           <w:szCs w:val="24"/>
         </w:rPr>
         <w:t xml:space="preserve">import </w:t>
-      </w:r>
-      <w:proofErr w:type="spellStart"/>
-      <w:r>
-        <w:rPr>
-          <w:rFonts w:ascii="Consolas" w:hAnsi="Consolas" w:cs="Consolas"/>
-          <w:sz w:val="24"/>
-          <w:szCs w:val="24"/>
-        </w:rPr>
-        <w:t>java.awt.image.BufferedImage</w:t>
-      </w:r>
-      <w:proofErr w:type="spellEnd"/>
-      <w:r>
-        <w:rPr>
-          <w:rFonts w:ascii="Consolas" w:hAnsi="Consolas" w:cs="Consolas"/>
-          <w:sz w:val="24"/>
-          <w:szCs w:val="24"/>
-        </w:rPr>
-        <w:t>;</w:t>
-      </w:r>
-    </w:p>
-    <w:p>
-      <w:pPr>
-        <w:autoSpaceDE w:val="0"/>
-        <w:autoSpaceDN w:val="0"/>
-        <w:adjustRightInd w:val="0"/>
-        <w:spacing w:after="0" w:line="240" w:lineRule="auto"/>
-        <w:rPr>
-          <w:rFonts w:ascii="Consolas" w:hAnsi="Consolas" w:cs="Consolas"/>
-          <w:sz w:val="24"/>
-          <w:szCs w:val="24"/>
-        </w:rPr>
-      </w:pPr>
-      <w:r>
-        <w:rPr>
-          <w:rFonts w:ascii="Consolas" w:hAnsi="Consolas" w:cs="Consolas"/>
-          <w:sz w:val="24"/>
-          <w:szCs w:val="24"/>
-        </w:rPr>
-        <w:t xml:space="preserve">import </w:t>
-      </w:r>
-      <w:proofErr w:type="spellStart"/>
-      <w:r>
-        <w:rPr>
-          <w:rFonts w:ascii="Consolas" w:hAnsi="Consolas" w:cs="Consolas"/>
-          <w:sz w:val="24"/>
-          <w:szCs w:val="24"/>
-        </w:rPr>
-        <w:t>java.awt.image.RenderedImage</w:t>
-      </w:r>
-      <w:proofErr w:type="spellEnd"/>
-      <w:r>
-        <w:rPr>
-          <w:rFonts w:ascii="Consolas" w:hAnsi="Consolas" w:cs="Consolas"/>
-          <w:sz w:val="24"/>
-          <w:szCs w:val="24"/>
-        </w:rPr>
-        <w:t>;</w:t>
-      </w:r>
-    </w:p>
-    <w:p>
-      <w:pPr>
-        <w:autoSpaceDE w:val="0"/>
-        <w:autoSpaceDN w:val="0"/>
-        <w:adjustRightInd w:val="0"/>
-        <w:spacing w:after="0" w:line="240" w:lineRule="auto"/>
-        <w:rPr>
-          <w:rFonts w:ascii="Consolas" w:hAnsi="Consolas" w:cs="Consolas"/>
-          <w:sz w:val="24"/>
-          <w:szCs w:val="24"/>
-        </w:rPr>
-      </w:pPr>
-    </w:p>
-    <w:p>
-      <w:pPr>
-        <w:autoSpaceDE w:val="0"/>
-        <w:autoSpaceDN w:val="0"/>
-        <w:adjustRightInd w:val="0"/>
-        <w:spacing w:after="0" w:line="240" w:lineRule="auto"/>
-        <w:rPr>
-          <w:rFonts w:ascii="Consolas" w:hAnsi="Consolas" w:cs="Consolas"/>
-          <w:sz w:val="24"/>
-          <w:szCs w:val="24"/>
-        </w:rPr>
-      </w:pPr>
-      <w:r>
-        <w:rPr>
-          <w:rFonts w:ascii="Consolas" w:hAnsi="Consolas" w:cs="Consolas"/>
-          <w:sz w:val="24"/>
-          <w:szCs w:val="24"/>
-        </w:rPr>
-        <w:t>ImageComponent3DRetained</w:t>
-      </w:r>
-    </w:p>
-    <w:p>
-      <w:pPr>
-        <w:autoSpaceDE w:val="0"/>
-        <w:autoSpaceDN w:val="0"/>
-        <w:adjustRightInd w:val="0"/>
-        <w:spacing w:after="0" w:line="240" w:lineRule="auto"/>
-        <w:rPr>
-          <w:rFonts w:ascii="Consolas" w:hAnsi="Consolas" w:cs="Consolas"/>
-          <w:sz w:val="24"/>
-          <w:szCs w:val="24"/>
-        </w:rPr>
-      </w:pPr>
-      <w:proofErr w:type="gramStart"/>
-      <w:r>
-        <w:rPr>
-          <w:rFonts w:ascii="Consolas" w:hAnsi="Consolas" w:cs="Consolas"/>
-          <w:sz w:val="24"/>
-          <w:szCs w:val="24"/>
-        </w:rPr>
-        <w:t>import</w:t>
-      </w:r>
-      <w:proofErr w:type="gramEnd"/>
-      <w:r>
-        <w:rPr>
-          <w:rFonts w:ascii="Consolas" w:hAnsi="Consolas" w:cs="Consolas"/>
-          <w:sz w:val="24"/>
-          <w:szCs w:val="24"/>
-        </w:rPr>
-        <w:t xml:space="preserve"> </w:t>
-      </w:r>
-      <w:proofErr w:type="spellStart"/>
-      <w:r>
-        <w:rPr>
-          <w:rFonts w:ascii="Consolas" w:hAnsi="Consolas" w:cs="Consolas"/>
-          <w:sz w:val="24"/>
-          <w:szCs w:val="24"/>
-        </w:rPr>
-        <w:t>java.awt.image.BufferedImage</w:t>
-      </w:r>
-      <w:proofErr w:type="spellEnd"/>
-      <w:r>
-        <w:rPr>
-          <w:rFonts w:ascii="Consolas" w:hAnsi="Consolas" w:cs="Consolas"/>
-          <w:sz w:val="24"/>
-          <w:szCs w:val="24"/>
-        </w:rPr>
-        <w:t>;</w:t>
-      </w:r>
-    </w:p>
-    <w:p>
-      <w:pPr>
-        <w:autoSpaceDE w:val="0"/>
-        <w:autoSpaceDN w:val="0"/>
-        <w:adjustRightInd w:val="0"/>
-        <w:spacing w:after="0" w:line="240" w:lineRule="auto"/>
-        <w:rPr>
-          <w:rFonts w:ascii="Consolas" w:hAnsi="Consolas" w:cs="Consolas"/>
-          <w:sz w:val="24"/>
-          <w:szCs w:val="24"/>
-        </w:rPr>
-      </w:pPr>
-      <w:proofErr w:type="gramStart"/>
-      <w:r>
-        <w:rPr>
-          <w:rFonts w:ascii="Consolas" w:hAnsi="Consolas" w:cs="Consolas"/>
-          <w:sz w:val="24"/>
-          <w:szCs w:val="24"/>
-        </w:rPr>
-        <w:t>import</w:t>
-      </w:r>
-      <w:proofErr w:type="gramEnd"/>
-      <w:r>
-        <w:rPr>
-          <w:rFonts w:ascii="Consolas" w:hAnsi="Consolas" w:cs="Consolas"/>
-          <w:sz w:val="24"/>
-          <w:szCs w:val="24"/>
-        </w:rPr>
-        <w:t xml:space="preserve"> </w:t>
       </w:r>
       <w:proofErr w:type="spellStart"/>
       <w:r>

</xml_diff>

<commit_message>
More, much more, bufs deleted, generic attributes handled and dlist disabled at MC level
</commit_message>
<xml_diff>
--- a/docs/Androidification.docx
+++ b/docs/Androidification.docx
@@ -261,11 +261,75 @@
     <w:p>
       <w:pPr>
         <w:pStyle w:val="ListParagraph"/>
-      </w:pPr>
+        <w:numPr>
+          <w:ilvl w:val="0"/>
+          <w:numId w:val="2"/>
+        </w:numPr>
+      </w:pPr>
+      <w:r>
+        <w:t>Clear buffers crash!</w:t>
+      </w:r>
     </w:p>
     <w:p>
       <w:pPr>
         <w:pStyle w:val="ListParagraph"/>
+        <w:numPr>
+          <w:ilvl w:val="0"/>
+          <w:numId w:val="2"/>
+        </w:numPr>
+      </w:pPr>
+      <w:r>
+        <w:t xml:space="preserve">Outlines no longer work now all </w:t>
+      </w:r>
+      <w:proofErr w:type="spellStart"/>
+      <w:r>
+        <w:t>shaders</w:t>
+      </w:r>
+      <w:proofErr w:type="spellEnd"/>
+      <w:r>
+        <w:t xml:space="preserve"> are allowed, possibly only default was respecting </w:t>
+      </w:r>
+      <w:proofErr w:type="spellStart"/>
+      <w:r>
+        <w:t>color</w:t>
+      </w:r>
+      <w:proofErr w:type="spellEnd"/>
+      <w:r>
+        <w:t xml:space="preserve">? Note h </w:t>
+      </w:r>
+      <w:proofErr w:type="spellStart"/>
+      <w:r>
+        <w:t>pysics</w:t>
+      </w:r>
+      <w:proofErr w:type="spellEnd"/>
+      <w:r>
+        <w:t xml:space="preserve"> is still </w:t>
+      </w:r>
+      <w:proofErr w:type="gramStart"/>
+      <w:r>
+        <w:t>fine(</w:t>
+      </w:r>
+      <w:proofErr w:type="gramEnd"/>
+      <w:r>
+        <w:t xml:space="preserve">so maybe I should use a </w:t>
+      </w:r>
+      <w:proofErr w:type="spellStart"/>
+      <w:r>
+        <w:t>simpleshader</w:t>
+      </w:r>
+      <w:proofErr w:type="spellEnd"/>
+      <w:r>
+        <w:t xml:space="preserve"> appearance?</w:t>
+      </w:r>
+    </w:p>
+    <w:p>
+      <w:pPr>
+        <w:pStyle w:val="ListParagraph"/>
+      </w:pPr>
+    </w:p>
+    <w:p>
+      <w:pPr>
+        <w:pStyle w:val="ListParagraph"/>
       </w:pPr>
       <w:proofErr w:type="spellStart"/>
       <w:r>
@@ -273,34 +337,23 @@
       </w:r>
       <w:proofErr w:type="spellEnd"/>
       <w:r>
-        <w:t xml:space="preserve"> and ETC laoding</w:t>
-      </w:r>
-    </w:p>
-    <w:p>
-      <w:r>
-        <w:fldChar w:fldCharType="begin"/>
-      </w:r>
-      <w:r>
-        <w:instrText xml:space="preserve"> HYPERLINK "</w:instrText>
-      </w:r>
-      <w:r>
-        <w:instrText>https://github.com/adrian110288/gdc2011-android-opengl/blob/master/src/com/example/gdc11/GDC11Activity.java</w:instrText>
-      </w:r>
-      <w:r>
-        <w:instrText xml:space="preserve">" </w:instrText>
-      </w:r>
-      <w:r>
-        <w:fldChar w:fldCharType="separate"/>
-      </w:r>
-      <w:r>
-        <w:rPr>
-          <w:rStyle w:val="Hyperlink"/>
-        </w:rPr>
-        <w:t>https://github.com/adrian110288/gdc2011-android-opengl/blob/master/src/com/example/gdc11/GDC11Activity.java</w:t>
-      </w:r>
-      <w:r>
-        <w:fldChar w:fldCharType="end"/>
-      </w:r>
+        <w:t xml:space="preserve"> and ETC </w:t>
+      </w:r>
+      <w:proofErr w:type="spellStart"/>
+      <w:r>
+        <w:t>laoding</w:t>
+      </w:r>
+      <w:proofErr w:type="spellEnd"/>
+    </w:p>
+    <w:p>
+      <w:hyperlink r:id="rId6" w:history="1">
+        <w:r>
+          <w:rPr>
+            <w:rStyle w:val="Hyperlink"/>
+          </w:rPr>
+          <w:t>https://github.com/adrian110288/gdc2011-android-opengl/blob/master/src/com/example/gdc11/GDC11Activity.java</w:t>
+        </w:r>
+      </w:hyperlink>
     </w:p>
     <w:p/>
     <w:p>
@@ -6265,7 +6318,7 @@
           <w:szCs w:val="24"/>
         </w:rPr>
       </w:pPr>
-      <w:hyperlink r:id="rId6" w:history="1">
+      <w:hyperlink r:id="rId7" w:history="1">
         <w:r>
           <w:rPr>
             <w:rStyle w:val="Hyperlink"/>

</xml_diff>

<commit_message>
FrameStats added, pre shaderBin move to top
</commit_message>
<xml_diff>
--- a/docs/Androidification.docx
+++ b/docs/Androidification.docx
@@ -25,7 +25,18 @@
         <w:t>Free all the declared buffers when geo is freed</w:t>
       </w:r>
       <w:r>
-        <w:t xml:space="preserve"> in a manner that is much better than the current system</w:t>
+        <w:t xml:space="preserve"> in a manner that is much better than the current </w:t>
+      </w:r>
+      <w:proofErr w:type="gramStart"/>
+      <w:r>
+        <w:t>system</w:t>
+      </w:r>
+      <w:r>
+        <w:t>(</w:t>
+      </w:r>
+      <w:proofErr w:type="gramEnd"/>
+      <w:r>
+        <w:t xml:space="preserve"> or not?)</w:t>
       </w:r>
     </w:p>
     <w:p>
@@ -173,6 +184,9 @@
       <w:r>
         <w:t xml:space="preserve"> cords</w:t>
       </w:r>
+      <w:r>
+        <w:t>, or some other issue, but land is a real slow down so a rewrite required</w:t>
+      </w:r>
     </w:p>
     <w:p>
       <w:pPr>
@@ -207,7 +221,7 @@
         </w:numPr>
       </w:pPr>
       <w:r>
-        <w:t>I’ve got a hell of a memory leak and it doesn’t appear to be the buffs</w:t>
+        <w:t>GL2ES2 is now running, but a few GL2 bits remain (images mainly)</w:t>
       </w:r>
     </w:p>
     <w:p>
@@ -219,7 +233,13 @@
         </w:numPr>
       </w:pPr>
       <w:r>
-        <w:t>GL2ES2 is now running, but a few GL2 bits remain (images mainly)</w:t>
+        <w:t xml:space="preserve">Quads removed, </w:t>
+      </w:r>
+      <w:r>
+        <w:t>but particles really need updating</w:t>
+      </w:r>
+      <w:r>
+        <w:t xml:space="preserve"> to points</w:t>
       </w:r>
     </w:p>
     <w:p>
@@ -231,7 +251,7 @@
         </w:numPr>
       </w:pPr>
       <w:r>
-        <w:t>Quads removed (but particles really need updating)</w:t>
+        <w:t>Break Canvas3D into 2 parts nonAWTCanvas3D and normalCanvas3D</w:t>
       </w:r>
     </w:p>
     <w:p>
@@ -243,7 +263,7 @@
         </w:numPr>
       </w:pPr>
       <w:r>
-        <w:t>Break Canvas3D into 2 parts nonAWTCanvas3D and normalCanvas3D</w:t>
+        <w:t>Now using GL2ES2 profile depth buffer returns 0 (but appears to work)</w:t>
       </w:r>
     </w:p>
     <w:p>
@@ -255,7 +275,7 @@
         </w:numPr>
       </w:pPr>
       <w:r>
-        <w:t>Now using GL2ES2 profile depth buffer returns 0 (but appears to work)</w:t>
+        <w:t>Clear buffers crash!</w:t>
       </w:r>
     </w:p>
     <w:p>
@@ -267,60 +287,38 @@
         </w:numPr>
       </w:pPr>
       <w:r>
-        <w:t>Clear buffers crash!</w:t>
+        <w:t xml:space="preserve">Outlines no longer work now all </w:t>
+      </w:r>
+      <w:proofErr w:type="spellStart"/>
+      <w:r>
+        <w:t>shaders</w:t>
+      </w:r>
+      <w:proofErr w:type="spellEnd"/>
+      <w:r>
+        <w:t xml:space="preserve"> are allowed, possibly only default was respecting </w:t>
+      </w:r>
+      <w:proofErr w:type="spellStart"/>
+      <w:r>
+        <w:t>color</w:t>
+      </w:r>
+      <w:proofErr w:type="spellEnd"/>
+      <w:r>
+        <w:t>? Note h p</w:t>
+      </w:r>
+      <w:r>
+        <w:t>h</w:t>
+      </w:r>
+      <w:r>
+        <w:t>ysics is still fine</w:t>
+      </w:r>
+      <w:r>
+        <w:t>, I’m using a simple appearance for them so not sure , also physics appears to not work either?</w:t>
       </w:r>
     </w:p>
     <w:p>
       <w:pPr>
         <w:pStyle w:val="ListParagraph"/>
-        <w:numPr>
-          <w:ilvl w:val="0"/>
-          <w:numId w:val="2"/>
-        </w:numPr>
-      </w:pPr>
-      <w:r>
-        <w:t xml:space="preserve">Outlines no longer work now all </w:t>
-      </w:r>
-      <w:proofErr w:type="spellStart"/>
-      <w:r>
-        <w:t>shaders</w:t>
-      </w:r>
-      <w:proofErr w:type="spellEnd"/>
-      <w:r>
-        <w:t xml:space="preserve"> are allowed, possibly only default was respecting </w:t>
-      </w:r>
-      <w:proofErr w:type="spellStart"/>
-      <w:r>
-        <w:t>color</w:t>
-      </w:r>
-      <w:proofErr w:type="spellEnd"/>
-      <w:r>
-        <w:t xml:space="preserve">? Note h </w:t>
-      </w:r>
-      <w:proofErr w:type="spellStart"/>
-      <w:r>
-        <w:t>pysics</w:t>
-      </w:r>
-      <w:proofErr w:type="spellEnd"/>
-      <w:r>
-        <w:t xml:space="preserve"> is still </w:t>
-      </w:r>
-      <w:proofErr w:type="gramStart"/>
-      <w:r>
-        <w:t>fine(</w:t>
-      </w:r>
-      <w:proofErr w:type="gramEnd"/>
-      <w:r>
-        <w:t xml:space="preserve">so maybe I should use a </w:t>
-      </w:r>
-      <w:proofErr w:type="spellStart"/>
-      <w:r>
-        <w:t>simpleshader</w:t>
-      </w:r>
-      <w:proofErr w:type="spellEnd"/>
-      <w:r>
-        <w:t xml:space="preserve"> appearance?</w:t>
-      </w:r>
+      </w:pPr>
     </w:p>
     <w:p>
       <w:pPr>
@@ -331,19 +329,27 @@
       <w:pPr>
         <w:pStyle w:val="ListParagraph"/>
       </w:pPr>
-      <w:proofErr w:type="spellStart"/>
-      <w:r>
-        <w:t>Multisample</w:t>
-      </w:r>
-      <w:proofErr w:type="spellEnd"/>
+    </w:p>
+    <w:p>
+      <w:pPr>
+        <w:pStyle w:val="ListParagraph"/>
+      </w:pPr>
+    </w:p>
+    <w:p>
+      <w:pPr>
+        <w:pStyle w:val="ListParagraph"/>
+      </w:pPr>
+    </w:p>
+    <w:p>
+      <w:r>
+        <w:t>Multisampling</w:t>
+      </w:r>
       <w:r>
         <w:t xml:space="preserve"> and ETC </w:t>
       </w:r>
-      <w:proofErr w:type="spellStart"/>
-      <w:r>
-        <w:t>laoding</w:t>
-      </w:r>
-      <w:proofErr w:type="spellEnd"/>
+      <w:r>
+        <w:t>loading</w:t>
+      </w:r>
     </w:p>
     <w:p>
       <w:hyperlink r:id="rId6" w:history="1">

</xml_diff>

<commit_message>
ShaderBin raised above AttributeBin
</commit_message>
<xml_diff>
--- a/docs/Androidification.docx
+++ b/docs/Androidification.docx
@@ -2352,6 +2352,86 @@
           <w:szCs w:val="24"/>
         </w:rPr>
       </w:pPr>
+      <w:r>
+        <w:rPr>
+          <w:rFonts w:ascii="Consolas" w:hAnsi="Consolas" w:cs="Consolas"/>
+          <w:sz w:val="24"/>
+          <w:szCs w:val="24"/>
+        </w:rPr>
+        <w:t xml:space="preserve">I had to move the </w:t>
+      </w:r>
+      <w:proofErr w:type="spellStart"/>
+      <w:r>
+        <w:rPr>
+          <w:rFonts w:ascii="Consolas" w:hAnsi="Consolas" w:cs="Consolas"/>
+          <w:sz w:val="24"/>
+          <w:szCs w:val="24"/>
+        </w:rPr>
+        <w:t>ShaderBin</w:t>
+      </w:r>
+      <w:proofErr w:type="spellEnd"/>
+      <w:r>
+        <w:rPr>
+          <w:rFonts w:ascii="Consolas" w:hAnsi="Consolas" w:cs="Consolas"/>
+          <w:sz w:val="24"/>
+          <w:szCs w:val="24"/>
+        </w:rPr>
+        <w:t xml:space="preserve"> up into the </w:t>
+      </w:r>
+      <w:proofErr w:type="spellStart"/>
+      <w:r>
+        <w:rPr>
+          <w:rFonts w:ascii="Consolas" w:hAnsi="Consolas" w:cs="Consolas"/>
+          <w:sz w:val="24"/>
+          <w:szCs w:val="24"/>
+        </w:rPr>
+        <w:t>RenderBin</w:t>
+      </w:r>
+      <w:proofErr w:type="spellEnd"/>
+      <w:r>
+        <w:rPr>
+          <w:rFonts w:ascii="Consolas" w:hAnsi="Consolas" w:cs="Consolas"/>
+          <w:sz w:val="24"/>
+          <w:szCs w:val="24"/>
+        </w:rPr>
+        <w:t xml:space="preserve"> with </w:t>
+      </w:r>
+      <w:proofErr w:type="spellStart"/>
+      <w:r>
+        <w:rPr>
+          <w:rFonts w:ascii="Consolas" w:hAnsi="Consolas" w:cs="Consolas"/>
+          <w:sz w:val="24"/>
+          <w:szCs w:val="24"/>
+        </w:rPr>
+        <w:t>LightBin</w:t>
+      </w:r>
+      <w:proofErr w:type="spellEnd"/>
+      <w:r>
+        <w:rPr>
+          <w:rFonts w:ascii="Consolas" w:hAnsi="Consolas" w:cs="Consolas"/>
+          <w:sz w:val="24"/>
+          <w:szCs w:val="24"/>
+        </w:rPr>
+        <w:t xml:space="preserve"> below it and </w:t>
+      </w:r>
+      <w:proofErr w:type="spellStart"/>
+      <w:r>
+        <w:rPr>
+          <w:rFonts w:ascii="Consolas" w:hAnsi="Consolas" w:cs="Consolas"/>
+          <w:sz w:val="24"/>
+          <w:szCs w:val="24"/>
+        </w:rPr>
+        <w:t>AttributeBin</w:t>
+      </w:r>
+      <w:proofErr w:type="spellEnd"/>
+      <w:r>
+        <w:rPr>
+          <w:rFonts w:ascii="Consolas" w:hAnsi="Consolas" w:cs="Consolas"/>
+          <w:sz w:val="24"/>
+          <w:szCs w:val="24"/>
+        </w:rPr>
+        <w:t xml:space="preserve"> pointing at TextureBin</w:t>
+      </w:r>
     </w:p>
     <w:p/>
     <w:p>

</xml_diff>

<commit_message>
pre graphics config system removal
</commit_message>
<xml_diff>
--- a/docs/Androidification.docx
+++ b/docs/Androidification.docx
@@ -25,18 +25,10 @@
         <w:t>Free all the declared buffers when geo is freed</w:t>
       </w:r>
       <w:r>
-        <w:t xml:space="preserve"> in a manner that is much better than the current </w:t>
-      </w:r>
-      <w:proofErr w:type="gramStart"/>
-      <w:r>
-        <w:t>system</w:t>
-      </w:r>
-      <w:r>
-        <w:t>(</w:t>
-      </w:r>
-      <w:proofErr w:type="gramEnd"/>
-      <w:r>
-        <w:t xml:space="preserve"> or not?)</w:t>
+        <w:t xml:space="preserve"> in a manner that is much better than the current system</w:t>
+      </w:r>
+      <w:r>
+        <w:t>( or not?)</w:t>
       </w:r>
     </w:p>
     <w:p>
@@ -1028,33 +1020,15 @@
           <w:sz w:val="24"/>
           <w:szCs w:val="24"/>
         </w:rPr>
-        <w:t xml:space="preserve"> removed (whatever it </w:t>
-      </w:r>
-      <w:proofErr w:type="gramStart"/>
-      <w:r>
-        <w:rPr>
-          <w:rFonts w:ascii="Consolas" w:hAnsi="Consolas" w:cs="Consolas"/>
-          <w:sz w:val="24"/>
-          <w:szCs w:val="24"/>
-        </w:rPr>
-        <w:t>was</w:t>
-      </w:r>
-      <w:r>
-        <w:rPr>
-          <w:rFonts w:ascii="Consolas" w:hAnsi="Consolas" w:cs="Consolas"/>
-          <w:sz w:val="24"/>
-          <w:szCs w:val="24"/>
-        </w:rPr>
-        <w:t>,</w:t>
-      </w:r>
-      <w:proofErr w:type="gramEnd"/>
-      <w:r>
-        <w:rPr>
-          <w:rFonts w:ascii="Consolas" w:hAnsi="Consolas" w:cs="Consolas"/>
-          <w:sz w:val="24"/>
-          <w:szCs w:val="24"/>
-        </w:rPr>
-        <w:t xml:space="preserve"> something to do with </w:t>
+        <w:t xml:space="preserve"> removed (whatever it was</w:t>
+      </w:r>
+      <w:r>
+        <w:rPr>
+          <w:rFonts w:ascii="Consolas" w:hAnsi="Consolas" w:cs="Consolas"/>
+          <w:sz w:val="24"/>
+          <w:szCs w:val="24"/>
+        </w:rPr>
+        <w:t xml:space="preserve">, something to do with </w:t>
       </w:r>
       <w:proofErr w:type="spellStart"/>
       <w:r>
@@ -2358,7 +2332,23 @@
           <w:sz w:val="24"/>
           <w:szCs w:val="24"/>
         </w:rPr>
-        <w:t xml:space="preserve">I had to move the </w:t>
+        <w:t>I move</w:t>
+      </w:r>
+      <w:r>
+        <w:rPr>
+          <w:rFonts w:ascii="Consolas" w:hAnsi="Consolas" w:cs="Consolas"/>
+          <w:sz w:val="24"/>
+          <w:szCs w:val="24"/>
+        </w:rPr>
+        <w:t>d</w:t>
+      </w:r>
+      <w:r>
+        <w:rPr>
+          <w:rFonts w:ascii="Consolas" w:hAnsi="Consolas" w:cs="Consolas"/>
+          <w:sz w:val="24"/>
+          <w:szCs w:val="24"/>
+        </w:rPr>
+        <w:t xml:space="preserve"> the </w:t>
       </w:r>
       <w:proofErr w:type="spellStart"/>
       <w:r>
@@ -2430,7 +2420,321 @@
           <w:sz w:val="24"/>
           <w:szCs w:val="24"/>
         </w:rPr>
-        <w:t xml:space="preserve"> pointing at TextureBin</w:t>
+        <w:t xml:space="preserve"> pointing at </w:t>
+      </w:r>
+      <w:proofErr w:type="spellStart"/>
+      <w:r>
+        <w:rPr>
+          <w:rFonts w:ascii="Consolas" w:hAnsi="Consolas" w:cs="Consolas"/>
+          <w:sz w:val="24"/>
+          <w:szCs w:val="24"/>
+        </w:rPr>
+        <w:t>TextureBin</w:t>
+      </w:r>
+      <w:proofErr w:type="spellEnd"/>
+      <w:r>
+        <w:rPr>
+          <w:rFonts w:ascii="Consolas" w:hAnsi="Consolas" w:cs="Consolas"/>
+          <w:sz w:val="24"/>
+          <w:szCs w:val="24"/>
+        </w:rPr>
+        <w:t xml:space="preserve">, I suspect I really want </w:t>
+      </w:r>
+      <w:proofErr w:type="spellStart"/>
+      <w:r>
+        <w:rPr>
+          <w:rFonts w:ascii="Consolas" w:hAnsi="Consolas" w:cs="Consolas"/>
+          <w:sz w:val="24"/>
+          <w:szCs w:val="24"/>
+        </w:rPr>
+        <w:t>SahderBin</w:t>
+      </w:r>
+      <w:proofErr w:type="spellEnd"/>
+      <w:r>
+        <w:rPr>
+          <w:rFonts w:ascii="Consolas" w:hAnsi="Consolas" w:cs="Consolas"/>
+          <w:sz w:val="24"/>
+          <w:szCs w:val="24"/>
+        </w:rPr>
+        <w:t xml:space="preserve"> above </w:t>
+      </w:r>
+      <w:proofErr w:type="spellStart"/>
+      <w:r>
+        <w:rPr>
+          <w:rFonts w:ascii="Consolas" w:hAnsi="Consolas" w:cs="Consolas"/>
+          <w:sz w:val="24"/>
+          <w:szCs w:val="24"/>
+        </w:rPr>
+        <w:t>LightBin</w:t>
+      </w:r>
+      <w:proofErr w:type="spellEnd"/>
+      <w:r>
+        <w:rPr>
+          <w:rFonts w:ascii="Consolas" w:hAnsi="Consolas" w:cs="Consolas"/>
+          <w:sz w:val="24"/>
+          <w:szCs w:val="24"/>
+        </w:rPr>
+        <w:t xml:space="preserve"> in </w:t>
+      </w:r>
+      <w:proofErr w:type="spellStart"/>
+      <w:r>
+        <w:rPr>
+          <w:rFonts w:ascii="Consolas" w:hAnsi="Consolas" w:cs="Consolas"/>
+          <w:sz w:val="24"/>
+          <w:szCs w:val="24"/>
+        </w:rPr>
+        <w:t>amoungst</w:t>
+      </w:r>
+      <w:proofErr w:type="spellEnd"/>
+      <w:r>
+        <w:rPr>
+          <w:rFonts w:ascii="Consolas" w:hAnsi="Consolas" w:cs="Consolas"/>
+          <w:sz w:val="24"/>
+          <w:szCs w:val="24"/>
+        </w:rPr>
+        <w:t xml:space="preserve"> </w:t>
+      </w:r>
+      <w:proofErr w:type="spellStart"/>
+      <w:r>
+        <w:rPr>
+          <w:rFonts w:ascii="Consolas" w:hAnsi="Consolas" w:cs="Consolas"/>
+          <w:sz w:val="24"/>
+          <w:szCs w:val="24"/>
+        </w:rPr>
+        <w:t>RenderBin</w:t>
+      </w:r>
+      <w:proofErr w:type="spellEnd"/>
+      <w:r>
+        <w:rPr>
+          <w:rFonts w:ascii="Consolas" w:hAnsi="Consolas" w:cs="Consolas"/>
+          <w:sz w:val="24"/>
+          <w:szCs w:val="24"/>
+        </w:rPr>
+        <w:t xml:space="preserve"> but too much work</w:t>
+      </w:r>
+    </w:p>
+    <w:p>
+      <w:pPr>
+        <w:pStyle w:val="ListParagraph"/>
+        <w:numPr>
+          <w:ilvl w:val="0"/>
+          <w:numId w:val="1"/>
+        </w:numPr>
+        <w:autoSpaceDE w:val="0"/>
+        <w:autoSpaceDN w:val="0"/>
+        <w:adjustRightInd w:val="0"/>
+        <w:spacing w:after="0" w:line="240" w:lineRule="auto"/>
+        <w:rPr>
+          <w:rFonts w:ascii="Consolas" w:hAnsi="Consolas" w:cs="Consolas"/>
+          <w:sz w:val="24"/>
+          <w:szCs w:val="24"/>
+        </w:rPr>
+      </w:pPr>
+      <w:proofErr w:type="spellStart"/>
+      <w:r>
+        <w:rPr>
+          <w:rFonts w:ascii="Consolas" w:hAnsi="Consolas" w:cs="Consolas"/>
+          <w:sz w:val="24"/>
+          <w:szCs w:val="24"/>
+        </w:rPr>
+        <w:t>GLWindow</w:t>
+      </w:r>
+      <w:proofErr w:type="spellEnd"/>
+      <w:r>
+        <w:rPr>
+          <w:rFonts w:ascii="Consolas" w:hAnsi="Consolas" w:cs="Consolas"/>
+          <w:sz w:val="24"/>
+          <w:szCs w:val="24"/>
+        </w:rPr>
+        <w:t xml:space="preserve"> used by Canvas3D causes some bad texture binding in the land</w:t>
+      </w:r>
+    </w:p>
+    <w:p>
+      <w:pPr>
+        <w:pStyle w:val="ListParagraph"/>
+        <w:numPr>
+          <w:ilvl w:val="0"/>
+          <w:numId w:val="1"/>
+        </w:numPr>
+        <w:autoSpaceDE w:val="0"/>
+        <w:autoSpaceDN w:val="0"/>
+        <w:adjustRightInd w:val="0"/>
+        <w:spacing w:after="0" w:line="240" w:lineRule="auto"/>
+        <w:rPr>
+          <w:rFonts w:ascii="Consolas" w:hAnsi="Consolas" w:cs="Consolas"/>
+          <w:sz w:val="24"/>
+          <w:szCs w:val="24"/>
+        </w:rPr>
+      </w:pPr>
+      <w:proofErr w:type="spellStart"/>
+      <w:r>
+        <w:rPr>
+          <w:rFonts w:ascii="Consolas" w:hAnsi="Consolas" w:cs="Consolas"/>
+          <w:sz w:val="24"/>
+          <w:szCs w:val="24"/>
+        </w:rPr>
+        <w:t>getScreen</w:t>
+      </w:r>
+      <w:proofErr w:type="spellEnd"/>
+      <w:r>
+        <w:rPr>
+          <w:rFonts w:ascii="Consolas" w:hAnsi="Consolas" w:cs="Consolas"/>
+          <w:sz w:val="24"/>
+          <w:szCs w:val="24"/>
+        </w:rPr>
+        <w:t xml:space="preserve"> id is now fixed at 0, it was only used by the various </w:t>
+      </w:r>
+      <w:proofErr w:type="spellStart"/>
+      <w:r>
+        <w:rPr>
+          <w:rFonts w:ascii="Consolas" w:hAnsi="Consolas" w:cs="Consolas"/>
+          <w:sz w:val="24"/>
+          <w:szCs w:val="24"/>
+        </w:rPr>
+        <w:t>updateAlpha</w:t>
+      </w:r>
+      <w:proofErr w:type="spellEnd"/>
+      <w:r>
+        <w:rPr>
+          <w:rFonts w:ascii="Consolas" w:hAnsi="Consolas" w:cs="Consolas"/>
+          <w:sz w:val="24"/>
+          <w:szCs w:val="24"/>
+        </w:rPr>
+        <w:t xml:space="preserve">* methods of </w:t>
+      </w:r>
+      <w:proofErr w:type="spellStart"/>
+      <w:r>
+        <w:rPr>
+          <w:rFonts w:ascii="Consolas" w:hAnsi="Consolas" w:cs="Consolas"/>
+          <w:sz w:val="24"/>
+          <w:szCs w:val="24"/>
+        </w:rPr>
+        <w:t>GeometryArrayRetained</w:t>
+      </w:r>
+      <w:proofErr w:type="spellEnd"/>
+      <w:r>
+        <w:rPr>
+          <w:rFonts w:ascii="Consolas" w:hAnsi="Consolas" w:cs="Consolas"/>
+          <w:sz w:val="24"/>
+          <w:szCs w:val="24"/>
+        </w:rPr>
+        <w:t>, lord knows why, this may or may not be a broken thing, need to watch it</w:t>
+      </w:r>
+    </w:p>
+    <w:p>
+      <w:pPr>
+        <w:pStyle w:val="ListParagraph"/>
+        <w:numPr>
+          <w:ilvl w:val="0"/>
+          <w:numId w:val="1"/>
+        </w:numPr>
+        <w:autoSpaceDE w:val="0"/>
+        <w:autoSpaceDN w:val="0"/>
+        <w:adjustRightInd w:val="0"/>
+        <w:spacing w:after="0" w:line="240" w:lineRule="auto"/>
+        <w:rPr>
+          <w:rFonts w:ascii="Consolas" w:hAnsi="Consolas" w:cs="Consolas"/>
+          <w:sz w:val="24"/>
+          <w:szCs w:val="24"/>
+        </w:rPr>
+      </w:pPr>
+      <w:r>
+        <w:rPr>
+          <w:rFonts w:ascii="Consolas" w:hAnsi="Consolas" w:cs="Consolas"/>
+          <w:sz w:val="24"/>
+          <w:szCs w:val="24"/>
+        </w:rPr>
+        <w:t xml:space="preserve">All the get graphics config gear chucked, </w:t>
+      </w:r>
+      <w:proofErr w:type="spellStart"/>
+      <w:r>
+        <w:rPr>
+          <w:rFonts w:ascii="Consolas" w:hAnsi="Consolas" w:cs="Consolas"/>
+          <w:sz w:val="24"/>
+          <w:szCs w:val="24"/>
+        </w:rPr>
+        <w:t>graphicconfiguration</w:t>
+      </w:r>
+      <w:proofErr w:type="spellEnd"/>
+      <w:r>
+        <w:rPr>
+          <w:rFonts w:ascii="Consolas" w:hAnsi="Consolas" w:cs="Consolas"/>
+          <w:sz w:val="24"/>
+          <w:szCs w:val="24"/>
+        </w:rPr>
+        <w:t xml:space="preserve"> </w:t>
+      </w:r>
+      <w:proofErr w:type="spellStart"/>
+      <w:r>
+        <w:rPr>
+          <w:rFonts w:ascii="Consolas" w:hAnsi="Consolas" w:cs="Consolas"/>
+          <w:sz w:val="24"/>
+          <w:szCs w:val="24"/>
+        </w:rPr>
+        <w:t>graphicconfigtemple</w:t>
+      </w:r>
+      <w:proofErr w:type="spellEnd"/>
+      <w:r>
+        <w:rPr>
+          <w:rFonts w:ascii="Consolas" w:hAnsi="Consolas" w:cs="Consolas"/>
+          <w:sz w:val="24"/>
+          <w:szCs w:val="24"/>
+        </w:rPr>
+        <w:t xml:space="preserve"> </w:t>
+      </w:r>
+      <w:proofErr w:type="spellStart"/>
+      <w:r>
+        <w:rPr>
+          <w:rFonts w:ascii="Consolas" w:hAnsi="Consolas" w:cs="Consolas"/>
+          <w:sz w:val="24"/>
+          <w:szCs w:val="24"/>
+        </w:rPr>
+        <w:t>etc</w:t>
+      </w:r>
+      <w:proofErr w:type="spellEnd"/>
+      <w:r>
+        <w:rPr>
+          <w:rFonts w:ascii="Consolas" w:hAnsi="Consolas" w:cs="Consolas"/>
+          <w:sz w:val="24"/>
+          <w:szCs w:val="24"/>
+        </w:rPr>
+        <w:t xml:space="preserve"> all gone. Just get the Canvas3D what you what to have(</w:t>
+      </w:r>
+      <w:proofErr w:type="spellStart"/>
+      <w:r>
+        <w:rPr>
+          <w:rFonts w:ascii="Consolas" w:hAnsi="Consolas" w:cs="Consolas"/>
+          <w:sz w:val="24"/>
+          <w:szCs w:val="24"/>
+        </w:rPr>
+        <w:t>color</w:t>
+      </w:r>
+      <w:proofErr w:type="spellEnd"/>
+      <w:r>
+        <w:rPr>
+          <w:rFonts w:ascii="Consolas" w:hAnsi="Consolas" w:cs="Consolas"/>
+          <w:sz w:val="24"/>
+          <w:szCs w:val="24"/>
+        </w:rPr>
+        <w:t xml:space="preserve">, depth, stencil, </w:t>
+      </w:r>
+      <w:proofErr w:type="spellStart"/>
+      <w:r>
+        <w:rPr>
+          <w:rFonts w:ascii="Consolas" w:hAnsi="Consolas" w:cs="Consolas"/>
+          <w:sz w:val="24"/>
+          <w:szCs w:val="24"/>
+        </w:rPr>
+        <w:t>multisample</w:t>
+      </w:r>
+      <w:proofErr w:type="spellEnd"/>
+      <w:r>
+        <w:rPr>
+          <w:rFonts w:ascii="Consolas" w:hAnsi="Consolas" w:cs="Consolas"/>
+          <w:sz w:val="24"/>
+          <w:szCs w:val="24"/>
+        </w:rPr>
+        <w:t>, stereo) and it’ll do it’s best</w:t>
       </w:r>
     </w:p>
     <w:p/>
@@ -3259,16 +3563,8 @@
       <w:pPr>
         <w:pStyle w:val="Heading2"/>
       </w:pPr>
-      <w:proofErr w:type="spellStart"/>
-      <w:r>
-        <w:t>Superceeded</w:t>
-      </w:r>
-      <w:proofErr w:type="spellEnd"/>
-      <w:r>
-        <w:t xml:space="preserve"> by Newt/ </w:t>
-      </w:r>
-      <w:r>
-        <w:t>JOGL</w:t>
+      <w:r>
+        <w:t>Modified by AWT removal/Newt addition</w:t>
       </w:r>
       <w:r>
         <w:t xml:space="preserve"> </w:t>
@@ -3276,40 +3572,185 @@
     </w:p>
     <w:p>
       <w:pPr>
-        <w:autoSpaceDE w:val="0"/>
-        <w:autoSpaceDN w:val="0"/>
-        <w:adjustRightInd w:val="0"/>
-        <w:spacing w:after="0" w:line="240" w:lineRule="auto"/>
-        <w:rPr>
-          <w:rFonts w:ascii="Consolas" w:hAnsi="Consolas" w:cs="Consolas"/>
-          <w:sz w:val="24"/>
-          <w:szCs w:val="24"/>
-        </w:rPr>
-      </w:pPr>
-      <w:r>
-        <w:rPr>
-          <w:rFonts w:ascii="Consolas" w:hAnsi="Consolas" w:cs="Consolas"/>
-          <w:sz w:val="24"/>
-          <w:szCs w:val="24"/>
-        </w:rPr>
-        <w:t>Screen3D</w:t>
-      </w:r>
-    </w:p>
-    <w:p>
-      <w:pPr>
-        <w:autoSpaceDE w:val="0"/>
-        <w:autoSpaceDN w:val="0"/>
-        <w:adjustRightInd w:val="0"/>
-        <w:spacing w:after="0" w:line="240" w:lineRule="auto"/>
-        <w:rPr>
-          <w:rFonts w:ascii="Consolas" w:hAnsi="Consolas" w:cs="Consolas"/>
-          <w:sz w:val="24"/>
-          <w:szCs w:val="24"/>
-        </w:rPr>
-      </w:pPr>
-      <w:r>
-        <w:rPr>
-          <w:rFonts w:ascii="Consolas" w:hAnsi="Consolas" w:cs="Consolas"/>
+        <w:rPr>
+          <w:rFonts w:ascii="Consolas" w:hAnsi="Consolas" w:cs="Consolas"/>
+          <w:color w:val="000000"/>
+          <w:sz w:val="24"/>
+          <w:szCs w:val="24"/>
+        </w:rPr>
+      </w:pPr>
+      <w:r>
+        <w:t xml:space="preserve">Note also that package </w:t>
+      </w:r>
+      <w:proofErr w:type="spellStart"/>
+      <w:r>
+        <w:rPr>
+          <w:rFonts w:ascii="Consolas" w:hAnsi="Consolas" w:cs="Consolas"/>
+          <w:color w:val="000000"/>
+          <w:sz w:val="24"/>
+          <w:szCs w:val="24"/>
+          <w:highlight w:val="blue"/>
+        </w:rPr>
+        <w:t>com.jogamp.nativewindow.awt</w:t>
+      </w:r>
+      <w:proofErr w:type="spellEnd"/>
+      <w:r>
+        <w:rPr>
+          <w:rFonts w:ascii="Consolas" w:hAnsi="Consolas" w:cs="Consolas"/>
+          <w:color w:val="000000"/>
+          <w:sz w:val="24"/>
+          <w:szCs w:val="24"/>
+        </w:rPr>
+        <w:t xml:space="preserve"> from </w:t>
+      </w:r>
+      <w:proofErr w:type="spellStart"/>
+      <w:r>
+        <w:rPr>
+          <w:rFonts w:ascii="Consolas" w:hAnsi="Consolas" w:cs="Consolas"/>
+          <w:color w:val="000000"/>
+          <w:sz w:val="24"/>
+          <w:szCs w:val="24"/>
+        </w:rPr>
+        <w:t>jogl</w:t>
+      </w:r>
+      <w:proofErr w:type="spellEnd"/>
+      <w:r>
+        <w:rPr>
+          <w:rFonts w:ascii="Consolas" w:hAnsi="Consolas" w:cs="Consolas"/>
+          <w:color w:val="000000"/>
+          <w:sz w:val="24"/>
+          <w:szCs w:val="24"/>
+        </w:rPr>
+        <w:t xml:space="preserve"> relies on </w:t>
+      </w:r>
+      <w:proofErr w:type="spellStart"/>
+      <w:r>
+        <w:rPr>
+          <w:rFonts w:ascii="Consolas" w:hAnsi="Consolas" w:cs="Consolas"/>
+          <w:color w:val="000000"/>
+          <w:sz w:val="24"/>
+          <w:szCs w:val="24"/>
+        </w:rPr>
+        <w:t>awt</w:t>
+      </w:r>
+      <w:proofErr w:type="spellEnd"/>
+      <w:r>
+        <w:rPr>
+          <w:rFonts w:ascii="Consolas" w:hAnsi="Consolas" w:cs="Consolas"/>
+          <w:color w:val="000000"/>
+          <w:sz w:val="24"/>
+          <w:szCs w:val="24"/>
+        </w:rPr>
+        <w:t xml:space="preserve"> and must be removed. It is referenced from </w:t>
+      </w:r>
+      <w:proofErr w:type="spellStart"/>
+      <w:r>
+        <w:rPr>
+          <w:rFonts w:ascii="Consolas" w:hAnsi="Consolas" w:cs="Consolas"/>
+          <w:color w:val="000000"/>
+          <w:sz w:val="24"/>
+          <w:szCs w:val="24"/>
+        </w:rPr>
+        <w:t>JoglesPipeline</w:t>
+      </w:r>
+      <w:proofErr w:type="spellEnd"/>
+      <w:r>
+        <w:rPr>
+          <w:rFonts w:ascii="Consolas" w:hAnsi="Consolas" w:cs="Consolas"/>
+          <w:color w:val="000000"/>
+          <w:sz w:val="24"/>
+          <w:szCs w:val="24"/>
+        </w:rPr>
+        <w:t xml:space="preserve"> and </w:t>
+      </w:r>
+      <w:proofErr w:type="spellStart"/>
+      <w:r>
+        <w:rPr>
+          <w:rFonts w:ascii="Consolas" w:hAnsi="Consolas" w:cs="Consolas"/>
+          <w:color w:val="000000"/>
+          <w:sz w:val="24"/>
+          <w:szCs w:val="24"/>
+        </w:rPr>
+        <w:t>JoglGraphicsConfiguration</w:t>
+      </w:r>
+      <w:proofErr w:type="spellEnd"/>
+    </w:p>
+    <w:p/>
+    <w:p/>
+    <w:p>
+      <w:pPr>
+        <w:autoSpaceDE w:val="0"/>
+        <w:autoSpaceDN w:val="0"/>
+        <w:adjustRightInd w:val="0"/>
+        <w:spacing w:after="0" w:line="240" w:lineRule="auto"/>
+        <w:rPr>
+          <w:rFonts w:ascii="Consolas" w:hAnsi="Consolas" w:cs="Consolas"/>
+          <w:b/>
+          <w:sz w:val="24"/>
+          <w:szCs w:val="24"/>
+        </w:rPr>
+      </w:pPr>
+      <w:r>
+        <w:rPr>
+          <w:rFonts w:ascii="Consolas" w:hAnsi="Consolas" w:cs="Consolas"/>
+          <w:b/>
+          <w:sz w:val="24"/>
+          <w:szCs w:val="24"/>
+        </w:rPr>
+        <w:t>GraphicsConfigTemplate3D</w:t>
+      </w:r>
+    </w:p>
+    <w:p>
+      <w:pPr>
+        <w:autoSpaceDE w:val="0"/>
+        <w:autoSpaceDN w:val="0"/>
+        <w:adjustRightInd w:val="0"/>
+        <w:spacing w:after="0" w:line="240" w:lineRule="auto"/>
+        <w:rPr>
+          <w:rFonts w:ascii="Consolas" w:hAnsi="Consolas" w:cs="Consolas"/>
+          <w:sz w:val="24"/>
+          <w:szCs w:val="24"/>
+        </w:rPr>
+      </w:pPr>
+      <w:r>
+        <w:rPr>
+          <w:rFonts w:ascii="Consolas" w:hAnsi="Consolas" w:cs="Consolas"/>
+          <w:sz w:val="24"/>
+          <w:szCs w:val="24"/>
+        </w:rPr>
+        <w:t>Big also</w:t>
+      </w:r>
+    </w:p>
+    <w:p>
+      <w:pPr>
+        <w:autoSpaceDE w:val="0"/>
+        <w:autoSpaceDN w:val="0"/>
+        <w:adjustRightInd w:val="0"/>
+        <w:spacing w:after="0" w:line="240" w:lineRule="auto"/>
+        <w:rPr>
+          <w:rFonts w:ascii="Consolas" w:hAnsi="Consolas" w:cs="Consolas"/>
+          <w:sz w:val="24"/>
+          <w:szCs w:val="24"/>
+        </w:rPr>
+      </w:pPr>
+    </w:p>
+    <w:p>
+      <w:pPr>
+        <w:autoSpaceDE w:val="0"/>
+        <w:autoSpaceDN w:val="0"/>
+        <w:adjustRightInd w:val="0"/>
+        <w:spacing w:after="0" w:line="240" w:lineRule="auto"/>
+        <w:rPr>
+          <w:rFonts w:ascii="Consolas" w:hAnsi="Consolas" w:cs="Consolas"/>
+          <w:b/>
+          <w:sz w:val="24"/>
+          <w:szCs w:val="24"/>
+        </w:rPr>
+      </w:pPr>
+      <w:r>
+        <w:rPr>
+          <w:rFonts w:ascii="Consolas" w:hAnsi="Consolas" w:cs="Consolas"/>
+          <w:b/>
           <w:sz w:val="24"/>
           <w:szCs w:val="24"/>
         </w:rPr>
@@ -3328,442 +3769,367 @@
           <w:szCs w:val="24"/>
         </w:rPr>
       </w:pPr>
-      <w:proofErr w:type="spellStart"/>
-      <w:r>
-        <w:rPr>
-          <w:rFonts w:ascii="Consolas" w:hAnsi="Consolas" w:cs="Consolas"/>
-          <w:sz w:val="24"/>
-          <w:szCs w:val="24"/>
+      <w:r>
+        <w:rPr>
+          <w:rFonts w:ascii="Consolas" w:hAnsi="Consolas" w:cs="Consolas"/>
+          <w:sz w:val="24"/>
+          <w:szCs w:val="24"/>
+        </w:rPr>
+        <w:t xml:space="preserve">Biggy, need to try to get </w:t>
+      </w:r>
+      <w:proofErr w:type="spellStart"/>
+      <w:r>
+        <w:rPr>
+          <w:rFonts w:ascii="Consolas" w:hAnsi="Consolas" w:cs="Consolas"/>
+          <w:sz w:val="24"/>
+          <w:szCs w:val="24"/>
+        </w:rPr>
+        <w:t>getBestConfig</w:t>
+      </w:r>
+      <w:proofErr w:type="spellEnd"/>
+      <w:r>
+        <w:rPr>
+          <w:rFonts w:ascii="Consolas" w:hAnsi="Consolas" w:cs="Consolas"/>
+          <w:sz w:val="24"/>
+          <w:szCs w:val="24"/>
+        </w:rPr>
+        <w:t xml:space="preserve"> out of it somehow</w:t>
+      </w:r>
+    </w:p>
+    <w:p>
+      <w:pPr>
+        <w:autoSpaceDE w:val="0"/>
+        <w:autoSpaceDN w:val="0"/>
+        <w:adjustRightInd w:val="0"/>
+        <w:spacing w:after="0" w:line="240" w:lineRule="auto"/>
+        <w:rPr>
+          <w:rFonts w:ascii="Consolas" w:hAnsi="Consolas" w:cs="Consolas"/>
+          <w:sz w:val="24"/>
+          <w:szCs w:val="24"/>
+        </w:rPr>
+      </w:pPr>
+    </w:p>
+    <w:p>
+      <w:pPr>
+        <w:autoSpaceDE w:val="0"/>
+        <w:autoSpaceDN w:val="0"/>
+        <w:adjustRightInd w:val="0"/>
+        <w:spacing w:after="0" w:line="240" w:lineRule="auto"/>
+        <w:rPr>
+          <w:rFonts w:ascii="Consolas" w:hAnsi="Consolas" w:cs="Consolas"/>
+          <w:sz w:val="24"/>
+          <w:szCs w:val="24"/>
+        </w:rPr>
+      </w:pPr>
+      <w:proofErr w:type="spellStart"/>
+      <w:r>
+        <w:rPr>
+          <w:rFonts w:ascii="Consolas" w:hAnsi="Consolas" w:cs="Consolas"/>
+          <w:b/>
+          <w:sz w:val="24"/>
+          <w:szCs w:val="24"/>
+        </w:rPr>
+        <w:t>CanvasViewCache</w:t>
+      </w:r>
+      <w:proofErr w:type="spellEnd"/>
+      <w:r>
+        <w:rPr>
+          <w:rFonts w:ascii="Consolas" w:hAnsi="Consolas" w:cs="Consolas"/>
+          <w:sz w:val="24"/>
+          <w:szCs w:val="24"/>
+        </w:rPr>
+        <w:t xml:space="preserve"> – just </w:t>
+      </w:r>
+      <w:proofErr w:type="spellStart"/>
+      <w:r>
+        <w:rPr>
+          <w:rFonts w:ascii="Consolas" w:hAnsi="Consolas" w:cs="Consolas"/>
+          <w:color w:val="000000"/>
+          <w:sz w:val="24"/>
+          <w:szCs w:val="24"/>
+          <w:highlight w:val="lightGray"/>
+        </w:rPr>
+        <w:t>java.awt.Rectangle</w:t>
+      </w:r>
+      <w:proofErr w:type="spellEnd"/>
+      <w:r>
+        <w:rPr>
+          <w:rFonts w:ascii="Consolas" w:hAnsi="Consolas" w:cs="Consolas"/>
+          <w:color w:val="000000"/>
+          <w:sz w:val="24"/>
+          <w:szCs w:val="24"/>
+        </w:rPr>
+        <w:t xml:space="preserve"> so basically done</w:t>
+      </w:r>
+    </w:p>
+    <w:p>
+      <w:pPr>
+        <w:autoSpaceDE w:val="0"/>
+        <w:autoSpaceDN w:val="0"/>
+        <w:adjustRightInd w:val="0"/>
+        <w:spacing w:after="0" w:line="240" w:lineRule="auto"/>
+        <w:rPr>
+          <w:rFonts w:ascii="Consolas" w:hAnsi="Consolas" w:cs="Consolas"/>
+          <w:sz w:val="24"/>
+          <w:szCs w:val="24"/>
+        </w:rPr>
+      </w:pPr>
+      <w:proofErr w:type="spellStart"/>
+      <w:r>
+        <w:rPr>
+          <w:rFonts w:ascii="Consolas" w:hAnsi="Consolas" w:cs="Consolas"/>
+          <w:b/>
+          <w:sz w:val="24"/>
+          <w:szCs w:val="24"/>
+        </w:rPr>
+        <w:t>CanvasViewEventCatcher</w:t>
+      </w:r>
+      <w:proofErr w:type="spellEnd"/>
+      <w:r>
+        <w:rPr>
+          <w:rFonts w:ascii="Consolas" w:hAnsi="Consolas" w:cs="Consolas"/>
+          <w:sz w:val="24"/>
+          <w:szCs w:val="24"/>
+        </w:rPr>
+        <w:t xml:space="preserve"> </w:t>
+      </w:r>
+      <w:proofErr w:type="gramStart"/>
+      <w:r>
+        <w:rPr>
+          <w:rFonts w:ascii="Consolas" w:hAnsi="Consolas" w:cs="Consolas"/>
+          <w:sz w:val="24"/>
+          <w:szCs w:val="24"/>
+        </w:rPr>
+        <w:t>-  just</w:t>
+      </w:r>
+      <w:proofErr w:type="gramEnd"/>
+      <w:r>
+        <w:rPr>
+          <w:rFonts w:ascii="Consolas" w:hAnsi="Consolas" w:cs="Consolas"/>
+          <w:sz w:val="24"/>
+          <w:szCs w:val="24"/>
+        </w:rPr>
+        <w:t xml:space="preserve"> resize and moved comp events for canvas, must be replaced by Newt events</w:t>
+      </w:r>
+    </w:p>
+    <w:p>
+      <w:pPr>
+        <w:autoSpaceDE w:val="0"/>
+        <w:autoSpaceDN w:val="0"/>
+        <w:adjustRightInd w:val="0"/>
+        <w:spacing w:after="0" w:line="240" w:lineRule="auto"/>
+        <w:rPr>
+          <w:rFonts w:ascii="Consolas" w:hAnsi="Consolas" w:cs="Consolas"/>
+          <w:sz w:val="24"/>
+          <w:szCs w:val="24"/>
+        </w:rPr>
+      </w:pPr>
+      <w:proofErr w:type="spellStart"/>
+      <w:r>
+        <w:rPr>
+          <w:rFonts w:ascii="Consolas" w:hAnsi="Consolas" w:cs="Consolas"/>
+          <w:b/>
+          <w:sz w:val="24"/>
+          <w:szCs w:val="24"/>
+        </w:rPr>
+        <w:t>EventCatcher</w:t>
+      </w:r>
+      <w:proofErr w:type="spellEnd"/>
+      <w:r>
+        <w:rPr>
+          <w:rFonts w:ascii="Consolas" w:hAnsi="Consolas" w:cs="Consolas"/>
+          <w:sz w:val="24"/>
+          <w:szCs w:val="24"/>
+        </w:rPr>
+        <w:t xml:space="preserve"> – all </w:t>
+      </w:r>
+      <w:proofErr w:type="spellStart"/>
+      <w:r>
+        <w:rPr>
+          <w:rFonts w:ascii="Consolas" w:hAnsi="Consolas" w:cs="Consolas"/>
+          <w:sz w:val="24"/>
+          <w:szCs w:val="24"/>
+        </w:rPr>
+        <w:t>awt</w:t>
+      </w:r>
+      <w:proofErr w:type="spellEnd"/>
+      <w:r>
+        <w:rPr>
+          <w:rFonts w:ascii="Consolas" w:hAnsi="Consolas" w:cs="Consolas"/>
+          <w:sz w:val="24"/>
+          <w:szCs w:val="24"/>
+        </w:rPr>
+        <w:t xml:space="preserve"> </w:t>
+      </w:r>
+      <w:proofErr w:type="gramStart"/>
+      <w:r>
+        <w:rPr>
+          <w:rFonts w:ascii="Consolas" w:hAnsi="Consolas" w:cs="Consolas"/>
+          <w:sz w:val="24"/>
+          <w:szCs w:val="24"/>
+        </w:rPr>
+        <w:t>event</w:t>
+      </w:r>
+      <w:proofErr w:type="gramEnd"/>
+      <w:r>
+        <w:rPr>
+          <w:rFonts w:ascii="Consolas" w:hAnsi="Consolas" w:cs="Consolas"/>
+          <w:sz w:val="24"/>
+          <w:szCs w:val="24"/>
+        </w:rPr>
+        <w:t>, so crazy, must be replaced by Newt events</w:t>
+      </w:r>
+    </w:p>
+    <w:p>
+      <w:pPr>
+        <w:autoSpaceDE w:val="0"/>
+        <w:autoSpaceDN w:val="0"/>
+        <w:adjustRightInd w:val="0"/>
+        <w:spacing w:after="0" w:line="240" w:lineRule="auto"/>
+        <w:rPr>
+          <w:rFonts w:ascii="Consolas" w:hAnsi="Consolas" w:cs="Consolas"/>
+          <w:sz w:val="24"/>
+          <w:szCs w:val="24"/>
+        </w:rPr>
+      </w:pPr>
+    </w:p>
+    <w:p>
+      <w:pPr>
+        <w:pStyle w:val="Heading2"/>
+      </w:pPr>
+      <w:r>
+        <w:t xml:space="preserve"> </w:t>
+      </w:r>
+    </w:p>
+    <w:p>
+      <w:pPr>
+        <w:autoSpaceDE w:val="0"/>
+        <w:autoSpaceDN w:val="0"/>
+        <w:adjustRightInd w:val="0"/>
+        <w:spacing w:after="0" w:line="240" w:lineRule="auto"/>
+        <w:rPr>
+          <w:rFonts w:ascii="Consolas" w:hAnsi="Consolas" w:cs="Consolas"/>
+          <w:b/>
+          <w:sz w:val="24"/>
+          <w:szCs w:val="24"/>
+        </w:rPr>
+      </w:pPr>
+      <w:proofErr w:type="spellStart"/>
+      <w:r>
+        <w:rPr>
+          <w:rFonts w:ascii="Consolas" w:hAnsi="Consolas" w:cs="Consolas"/>
+          <w:b/>
+          <w:sz w:val="24"/>
+          <w:szCs w:val="24"/>
+        </w:rPr>
+        <w:t>JoglGraphicsConfiguration</w:t>
+      </w:r>
+      <w:proofErr w:type="spellEnd"/>
+    </w:p>
+    <w:p>
+      <w:pPr>
+        <w:autoSpaceDE w:val="0"/>
+        <w:autoSpaceDN w:val="0"/>
+        <w:adjustRightInd w:val="0"/>
+        <w:spacing w:after="0" w:line="240" w:lineRule="auto"/>
+        <w:rPr>
+          <w:rFonts w:ascii="Consolas" w:hAnsi="Consolas" w:cs="Consolas"/>
+          <w:b/>
+          <w:sz w:val="24"/>
+          <w:szCs w:val="24"/>
+        </w:rPr>
+      </w:pPr>
+      <w:r>
+        <w:rPr>
+          <w:rFonts w:ascii="Consolas" w:hAnsi="Consolas" w:cs="Consolas"/>
+          <w:sz w:val="24"/>
+          <w:szCs w:val="24"/>
+        </w:rPr>
+        <w:t xml:space="preserve">Extends </w:t>
+      </w:r>
+      <w:proofErr w:type="spellStart"/>
+      <w:r>
+        <w:rPr>
+          <w:rFonts w:ascii="Consolas" w:hAnsi="Consolas" w:cs="Consolas"/>
+          <w:color w:val="000000"/>
+          <w:sz w:val="24"/>
+          <w:szCs w:val="24"/>
+          <w:highlight w:val="lightGray"/>
         </w:rPr>
         <w:t>GraphicsConfiguration</w:t>
       </w:r>
       <w:proofErr w:type="spellEnd"/>
-    </w:p>
-    <w:p>
-      <w:pPr>
-        <w:autoSpaceDE w:val="0"/>
-        <w:autoSpaceDN w:val="0"/>
-        <w:adjustRightInd w:val="0"/>
-        <w:spacing w:after="0" w:line="240" w:lineRule="auto"/>
-        <w:rPr>
-          <w:rFonts w:ascii="Consolas" w:hAnsi="Consolas" w:cs="Consolas"/>
-          <w:sz w:val="24"/>
-          <w:szCs w:val="24"/>
-        </w:rPr>
-      </w:pPr>
-      <w:proofErr w:type="spellStart"/>
-      <w:r>
-        <w:rPr>
-          <w:rFonts w:ascii="Consolas" w:hAnsi="Consolas" w:cs="Consolas"/>
-          <w:sz w:val="24"/>
-          <w:szCs w:val="24"/>
-        </w:rPr>
-        <w:t>GraphicsDevice</w:t>
-      </w:r>
-      <w:proofErr w:type="spellEnd"/>
-    </w:p>
-    <w:p>
-      <w:pPr>
-        <w:autoSpaceDE w:val="0"/>
-        <w:autoSpaceDN w:val="0"/>
-        <w:adjustRightInd w:val="0"/>
-        <w:spacing w:after="0" w:line="240" w:lineRule="auto"/>
-        <w:rPr>
-          <w:rFonts w:ascii="Consolas" w:hAnsi="Consolas" w:cs="Consolas"/>
-          <w:sz w:val="24"/>
-          <w:szCs w:val="24"/>
-        </w:rPr>
-      </w:pPr>
-      <w:r>
-        <w:rPr>
-          <w:rFonts w:ascii="Consolas" w:hAnsi="Consolas" w:cs="Consolas"/>
-          <w:sz w:val="24"/>
-          <w:szCs w:val="24"/>
-        </w:rPr>
-        <w:t>GraphicsConfigTemplate3D</w:t>
-      </w:r>
-    </w:p>
-    <w:p>
-      <w:pPr>
-        <w:autoSpaceDE w:val="0"/>
-        <w:autoSpaceDN w:val="0"/>
-        <w:adjustRightInd w:val="0"/>
-        <w:spacing w:after="0" w:line="240" w:lineRule="auto"/>
-        <w:rPr>
-          <w:rFonts w:ascii="Consolas" w:hAnsi="Consolas" w:cs="Consolas"/>
-          <w:sz w:val="24"/>
-          <w:szCs w:val="24"/>
-        </w:rPr>
-      </w:pPr>
-    </w:p>
-    <w:p>
-      <w:pPr>
-        <w:autoSpaceDE w:val="0"/>
-        <w:autoSpaceDN w:val="0"/>
-        <w:adjustRightInd w:val="0"/>
-        <w:spacing w:after="0" w:line="240" w:lineRule="auto"/>
-        <w:rPr>
-          <w:rFonts w:ascii="Consolas" w:hAnsi="Consolas" w:cs="Consolas"/>
-          <w:sz w:val="24"/>
-          <w:szCs w:val="24"/>
-        </w:rPr>
-      </w:pPr>
-      <w:proofErr w:type="spellStart"/>
-      <w:r>
-        <w:rPr>
-          <w:rFonts w:ascii="Consolas" w:hAnsi="Consolas" w:cs="Consolas"/>
-          <w:sz w:val="24"/>
-          <w:szCs w:val="24"/>
-        </w:rPr>
-        <w:t>CanvasViewCache</w:t>
-      </w:r>
-      <w:proofErr w:type="spellEnd"/>
-    </w:p>
-    <w:p>
-      <w:pPr>
-        <w:autoSpaceDE w:val="0"/>
-        <w:autoSpaceDN w:val="0"/>
-        <w:adjustRightInd w:val="0"/>
-        <w:spacing w:after="0" w:line="240" w:lineRule="auto"/>
-        <w:rPr>
-          <w:rFonts w:ascii="Consolas" w:hAnsi="Consolas" w:cs="Consolas"/>
-          <w:sz w:val="24"/>
-          <w:szCs w:val="24"/>
-        </w:rPr>
-      </w:pPr>
-      <w:proofErr w:type="spellStart"/>
-      <w:r>
-        <w:rPr>
-          <w:rFonts w:ascii="Consolas" w:hAnsi="Consolas" w:cs="Consolas"/>
-          <w:sz w:val="24"/>
-          <w:szCs w:val="24"/>
-        </w:rPr>
-        <w:t>CanvasViewEventCatcher</w:t>
-      </w:r>
-      <w:proofErr w:type="spellEnd"/>
-    </w:p>
-    <w:p>
-      <w:pPr>
-        <w:autoSpaceDE w:val="0"/>
-        <w:autoSpaceDN w:val="0"/>
-        <w:adjustRightInd w:val="0"/>
-        <w:spacing w:after="0" w:line="240" w:lineRule="auto"/>
-        <w:rPr>
-          <w:rFonts w:ascii="Consolas" w:hAnsi="Consolas" w:cs="Consolas"/>
-          <w:sz w:val="24"/>
-          <w:szCs w:val="24"/>
-        </w:rPr>
-      </w:pPr>
-      <w:proofErr w:type="spellStart"/>
-      <w:r>
-        <w:rPr>
-          <w:rFonts w:ascii="Consolas" w:hAnsi="Consolas" w:cs="Consolas"/>
-          <w:sz w:val="24"/>
-          <w:szCs w:val="24"/>
-        </w:rPr>
-        <w:t>EventCatcher</w:t>
-      </w:r>
-      <w:proofErr w:type="spellEnd"/>
-    </w:p>
-    <w:p>
-      <w:pPr>
-        <w:autoSpaceDE w:val="0"/>
-        <w:autoSpaceDN w:val="0"/>
-        <w:adjustRightInd w:val="0"/>
-        <w:spacing w:after="0" w:line="240" w:lineRule="auto"/>
-        <w:rPr>
-          <w:rFonts w:ascii="Consolas" w:hAnsi="Consolas" w:cs="Consolas"/>
-          <w:sz w:val="24"/>
-          <w:szCs w:val="24"/>
-        </w:rPr>
-      </w:pPr>
-    </w:p>
-    <w:p>
-      <w:pPr>
-        <w:autoSpaceDE w:val="0"/>
-        <w:autoSpaceDN w:val="0"/>
-        <w:adjustRightInd w:val="0"/>
-        <w:spacing w:after="0" w:line="240" w:lineRule="auto"/>
-        <w:rPr>
-          <w:rFonts w:ascii="Consolas" w:hAnsi="Consolas" w:cs="Consolas"/>
-          <w:sz w:val="24"/>
-          <w:szCs w:val="24"/>
-        </w:rPr>
-      </w:pPr>
-    </w:p>
-    <w:p>
-      <w:pPr>
-        <w:pStyle w:val="Heading2"/>
-      </w:pPr>
-      <w:proofErr w:type="spellStart"/>
-      <w:r>
-        <w:t>BufferedImage</w:t>
-      </w:r>
-      <w:proofErr w:type="spellEnd"/>
-      <w:r>
+      <w:r>
+        <w:rPr>
+          <w:rFonts w:ascii="Consolas" w:hAnsi="Consolas" w:cs="Consolas"/>
+          <w:color w:val="000000"/>
+          <w:sz w:val="24"/>
+          <w:szCs w:val="24"/>
+        </w:rPr>
+        <w:t xml:space="preserve"> lots of dummied off methods</w:t>
+      </w:r>
+    </w:p>
+    <w:p>
+      <w:pPr>
+        <w:autoSpaceDE w:val="0"/>
+        <w:autoSpaceDN w:val="0"/>
+        <w:adjustRightInd w:val="0"/>
+        <w:spacing w:after="0" w:line="240" w:lineRule="auto"/>
+        <w:rPr>
+          <w:rFonts w:ascii="Consolas" w:hAnsi="Consolas" w:cs="Consolas"/>
+          <w:b/>
+          <w:sz w:val="24"/>
+          <w:szCs w:val="24"/>
+        </w:rPr>
+      </w:pPr>
+    </w:p>
+    <w:p>
+      <w:pPr>
+        <w:autoSpaceDE w:val="0"/>
+        <w:autoSpaceDN w:val="0"/>
+        <w:adjustRightInd w:val="0"/>
+        <w:spacing w:after="0" w:line="240" w:lineRule="auto"/>
+        <w:rPr>
+          <w:rFonts w:ascii="Consolas" w:hAnsi="Consolas" w:cs="Consolas"/>
+          <w:b/>
+          <w:sz w:val="24"/>
+          <w:szCs w:val="24"/>
+        </w:rPr>
+      </w:pPr>
+      <w:proofErr w:type="spellStart"/>
+      <w:r>
+        <w:rPr>
+          <w:rFonts w:ascii="Consolas" w:hAnsi="Consolas" w:cs="Consolas"/>
+          <w:b/>
+          <w:sz w:val="24"/>
+          <w:szCs w:val="24"/>
+        </w:rPr>
+        <w:t>JoglPipeline</w:t>
+      </w:r>
+      <w:proofErr w:type="spellEnd"/>
+      <w:r>
+        <w:rPr>
+          <w:rFonts w:ascii="Consolas" w:hAnsi="Consolas" w:cs="Consolas"/>
+          <w:b/>
+          <w:sz w:val="24"/>
+          <w:szCs w:val="24"/>
+        </w:rPr>
         <w:t xml:space="preserve"> </w:t>
       </w:r>
-      <w:r>
-        <w:t>and images</w:t>
-      </w:r>
-    </w:p>
-    <w:p>
-      <w:pPr>
-        <w:autoSpaceDE w:val="0"/>
-        <w:autoSpaceDN w:val="0"/>
-        <w:adjustRightInd w:val="0"/>
-        <w:spacing w:after="0" w:line="240" w:lineRule="auto"/>
-        <w:rPr>
-          <w:rFonts w:ascii="Consolas" w:hAnsi="Consolas" w:cs="Consolas"/>
-          <w:sz w:val="24"/>
-          <w:szCs w:val="24"/>
-        </w:rPr>
-      </w:pPr>
-    </w:p>
-    <w:p>
-      <w:pPr>
-        <w:autoSpaceDE w:val="0"/>
-        <w:autoSpaceDN w:val="0"/>
-        <w:adjustRightInd w:val="0"/>
-        <w:spacing w:after="0" w:line="240" w:lineRule="auto"/>
-        <w:rPr>
-          <w:rFonts w:ascii="Consolas" w:hAnsi="Consolas" w:cs="Consolas"/>
-          <w:sz w:val="24"/>
-          <w:szCs w:val="24"/>
-        </w:rPr>
-      </w:pPr>
-      <w:proofErr w:type="spellStart"/>
-      <w:r>
-        <w:rPr>
-          <w:rFonts w:ascii="Consolas" w:hAnsi="Consolas" w:cs="Consolas"/>
-          <w:sz w:val="24"/>
-          <w:szCs w:val="24"/>
-        </w:rPr>
-        <w:t>ImageComponentRetained</w:t>
-      </w:r>
-      <w:proofErr w:type="spellEnd"/>
-    </w:p>
-    <w:p>
-      <w:pPr>
-        <w:autoSpaceDE w:val="0"/>
-        <w:autoSpaceDN w:val="0"/>
-        <w:adjustRightInd w:val="0"/>
-        <w:spacing w:after="0" w:line="240" w:lineRule="auto"/>
-        <w:rPr>
-          <w:rFonts w:ascii="Consolas" w:hAnsi="Consolas" w:cs="Consolas"/>
-          <w:sz w:val="24"/>
-          <w:szCs w:val="24"/>
-        </w:rPr>
-      </w:pPr>
-      <w:r>
-        <w:rPr>
-          <w:rFonts w:ascii="Consolas" w:hAnsi="Consolas" w:cs="Consolas"/>
-          <w:sz w:val="24"/>
-          <w:szCs w:val="24"/>
-        </w:rPr>
-        <w:t>Heaps</w:t>
-      </w:r>
-    </w:p>
-    <w:p>
-      <w:pPr>
-        <w:autoSpaceDE w:val="0"/>
-        <w:autoSpaceDN w:val="0"/>
-        <w:adjustRightInd w:val="0"/>
-        <w:spacing w:after="0" w:line="240" w:lineRule="auto"/>
-        <w:rPr>
-          <w:rFonts w:ascii="Consolas" w:hAnsi="Consolas" w:cs="Consolas"/>
-          <w:sz w:val="24"/>
-          <w:szCs w:val="24"/>
-        </w:rPr>
-      </w:pPr>
-    </w:p>
-    <w:p>
-      <w:pPr>
-        <w:autoSpaceDE w:val="0"/>
-        <w:autoSpaceDN w:val="0"/>
-        <w:adjustRightInd w:val="0"/>
-        <w:spacing w:after="0" w:line="240" w:lineRule="auto"/>
-        <w:rPr>
-          <w:rFonts w:ascii="Consolas" w:hAnsi="Consolas" w:cs="Consolas"/>
-          <w:sz w:val="24"/>
-          <w:szCs w:val="24"/>
-        </w:rPr>
-      </w:pPr>
-      <w:r>
-        <w:rPr>
-          <w:rFonts w:ascii="Consolas" w:hAnsi="Consolas" w:cs="Consolas"/>
-          <w:sz w:val="24"/>
-          <w:szCs w:val="24"/>
-        </w:rPr>
-        <w:t>ImageComponent2D</w:t>
-      </w:r>
-    </w:p>
-    <w:p>
-      <w:pPr>
-        <w:autoSpaceDE w:val="0"/>
-        <w:autoSpaceDN w:val="0"/>
-        <w:adjustRightInd w:val="0"/>
-        <w:spacing w:after="0" w:line="240" w:lineRule="auto"/>
-        <w:rPr>
-          <w:rFonts w:ascii="Consolas" w:hAnsi="Consolas" w:cs="Consolas"/>
-          <w:sz w:val="24"/>
-          <w:szCs w:val="24"/>
-        </w:rPr>
-      </w:pPr>
-      <w:r>
-        <w:rPr>
-          <w:rFonts w:ascii="Consolas" w:hAnsi="Consolas" w:cs="Consolas"/>
-          <w:sz w:val="24"/>
-          <w:szCs w:val="24"/>
-        </w:rPr>
-        <w:t>ImageComponent2DRetained</w:t>
-      </w:r>
-    </w:p>
-    <w:p>
-      <w:pPr>
-        <w:autoSpaceDE w:val="0"/>
-        <w:autoSpaceDN w:val="0"/>
-        <w:adjustRightInd w:val="0"/>
-        <w:spacing w:after="0" w:line="240" w:lineRule="auto"/>
-        <w:rPr>
-          <w:rFonts w:ascii="Consolas" w:hAnsi="Consolas" w:cs="Consolas"/>
-          <w:sz w:val="24"/>
-          <w:szCs w:val="24"/>
-        </w:rPr>
-      </w:pPr>
-      <w:r>
-        <w:rPr>
-          <w:rFonts w:ascii="Consolas" w:hAnsi="Consolas" w:cs="Consolas"/>
-          <w:sz w:val="24"/>
-          <w:szCs w:val="24"/>
-        </w:rPr>
-        <w:t>ImageComponent3D</w:t>
-      </w:r>
-    </w:p>
-    <w:p>
-      <w:pPr>
-        <w:autoSpaceDE w:val="0"/>
-        <w:autoSpaceDN w:val="0"/>
-        <w:adjustRightInd w:val="0"/>
-        <w:spacing w:after="0" w:line="240" w:lineRule="auto"/>
-        <w:rPr>
-          <w:rFonts w:ascii="Consolas" w:hAnsi="Consolas" w:cs="Consolas"/>
-          <w:sz w:val="24"/>
-          <w:szCs w:val="24"/>
-        </w:rPr>
-      </w:pPr>
-      <w:r>
-        <w:rPr>
-          <w:rFonts w:ascii="Consolas" w:hAnsi="Consolas" w:cs="Consolas"/>
-          <w:sz w:val="24"/>
-          <w:szCs w:val="24"/>
-        </w:rPr>
-        <w:t xml:space="preserve">import </w:t>
-      </w:r>
-      <w:proofErr w:type="spellStart"/>
-      <w:r>
-        <w:rPr>
-          <w:rFonts w:ascii="Consolas" w:hAnsi="Consolas" w:cs="Consolas"/>
-          <w:sz w:val="24"/>
-          <w:szCs w:val="24"/>
-        </w:rPr>
-        <w:t>java.awt.image.BufferedImage</w:t>
-      </w:r>
-      <w:proofErr w:type="spellEnd"/>
-      <w:r>
-        <w:rPr>
-          <w:rFonts w:ascii="Consolas" w:hAnsi="Consolas" w:cs="Consolas"/>
-          <w:sz w:val="24"/>
-          <w:szCs w:val="24"/>
-        </w:rPr>
-        <w:t>;</w:t>
-      </w:r>
-    </w:p>
-    <w:p>
-      <w:pPr>
-        <w:autoSpaceDE w:val="0"/>
-        <w:autoSpaceDN w:val="0"/>
-        <w:adjustRightInd w:val="0"/>
-        <w:spacing w:after="0" w:line="240" w:lineRule="auto"/>
-        <w:rPr>
-          <w:rFonts w:ascii="Consolas" w:hAnsi="Consolas" w:cs="Consolas"/>
-          <w:sz w:val="24"/>
-          <w:szCs w:val="24"/>
-        </w:rPr>
-      </w:pPr>
-      <w:r>
-        <w:rPr>
-          <w:rFonts w:ascii="Consolas" w:hAnsi="Consolas" w:cs="Consolas"/>
-          <w:sz w:val="24"/>
-          <w:szCs w:val="24"/>
-        </w:rPr>
-        <w:t xml:space="preserve">import </w:t>
-      </w:r>
-      <w:proofErr w:type="spellStart"/>
-      <w:r>
-        <w:rPr>
-          <w:rFonts w:ascii="Consolas" w:hAnsi="Consolas" w:cs="Consolas"/>
-          <w:sz w:val="24"/>
-          <w:szCs w:val="24"/>
-        </w:rPr>
-        <w:t>java.awt.image.RenderedImage</w:t>
-      </w:r>
-      <w:proofErr w:type="spellEnd"/>
-      <w:r>
-        <w:rPr>
-          <w:rFonts w:ascii="Consolas" w:hAnsi="Consolas" w:cs="Consolas"/>
-          <w:sz w:val="24"/>
-          <w:szCs w:val="24"/>
-        </w:rPr>
-        <w:t>;</w:t>
-      </w:r>
-    </w:p>
-    <w:p>
-      <w:pPr>
-        <w:autoSpaceDE w:val="0"/>
-        <w:autoSpaceDN w:val="0"/>
-        <w:adjustRightInd w:val="0"/>
-        <w:spacing w:after="0" w:line="240" w:lineRule="auto"/>
-        <w:rPr>
-          <w:rFonts w:ascii="Consolas" w:hAnsi="Consolas" w:cs="Consolas"/>
-          <w:sz w:val="24"/>
-          <w:szCs w:val="24"/>
-        </w:rPr>
-      </w:pPr>
-    </w:p>
-    <w:p>
-      <w:pPr>
-        <w:autoSpaceDE w:val="0"/>
-        <w:autoSpaceDN w:val="0"/>
-        <w:adjustRightInd w:val="0"/>
-        <w:spacing w:after="0" w:line="240" w:lineRule="auto"/>
-        <w:rPr>
-          <w:rFonts w:ascii="Consolas" w:hAnsi="Consolas" w:cs="Consolas"/>
-          <w:sz w:val="24"/>
-          <w:szCs w:val="24"/>
-        </w:rPr>
-      </w:pPr>
-      <w:r>
-        <w:rPr>
-          <w:rFonts w:ascii="Consolas" w:hAnsi="Consolas" w:cs="Consolas"/>
-          <w:sz w:val="24"/>
-          <w:szCs w:val="24"/>
-        </w:rPr>
-        <w:t>ImageComponent3DRetained</w:t>
-      </w:r>
-    </w:p>
-    <w:p>
-      <w:pPr>
-        <w:autoSpaceDE w:val="0"/>
-        <w:autoSpaceDN w:val="0"/>
-        <w:adjustRightInd w:val="0"/>
-        <w:spacing w:after="0" w:line="240" w:lineRule="auto"/>
-        <w:rPr>
-          <w:rFonts w:ascii="Consolas" w:hAnsi="Consolas" w:cs="Consolas"/>
-          <w:sz w:val="24"/>
-          <w:szCs w:val="24"/>
-        </w:rPr>
-      </w:pPr>
+    </w:p>
+    <w:p>
+      <w:pPr>
+        <w:autoSpaceDE w:val="0"/>
+        <w:autoSpaceDN w:val="0"/>
+        <w:adjustRightInd w:val="0"/>
+        <w:spacing w:after="0" w:line="240" w:lineRule="auto"/>
+        <w:rPr>
+          <w:rFonts w:ascii="Consolas" w:hAnsi="Consolas" w:cs="Consolas"/>
+          <w:sz w:val="24"/>
+          <w:szCs w:val="24"/>
+        </w:rPr>
+      </w:pPr>
+      <w:proofErr w:type="spellStart"/>
       <w:proofErr w:type="gramStart"/>
       <w:r>
         <w:rPr>
@@ -3771,8 +4137,9 @@
           <w:sz w:val="24"/>
           <w:szCs w:val="24"/>
         </w:rPr>
-        <w:t>import</w:t>
-      </w:r>
+        <w:t>getBestConfiguration</w:t>
+      </w:r>
+      <w:proofErr w:type="spellEnd"/>
       <w:proofErr w:type="gramEnd"/>
       <w:r>
         <w:rPr>
@@ -3780,186 +4147,164 @@
           <w:sz w:val="24"/>
           <w:szCs w:val="24"/>
         </w:rPr>
-        <w:t xml:space="preserve"> </w:t>
-      </w:r>
-      <w:proofErr w:type="spellStart"/>
-      <w:r>
-        <w:rPr>
-          <w:rFonts w:ascii="Consolas" w:hAnsi="Consolas" w:cs="Consolas"/>
-          <w:sz w:val="24"/>
-          <w:szCs w:val="24"/>
-        </w:rPr>
-        <w:t>java.awt.image.BufferedImage</w:t>
-      </w:r>
-      <w:proofErr w:type="spellEnd"/>
-      <w:r>
-        <w:rPr>
-          <w:rFonts w:ascii="Consolas" w:hAnsi="Consolas" w:cs="Consolas"/>
-          <w:sz w:val="24"/>
-          <w:szCs w:val="24"/>
-        </w:rPr>
-        <w:t>;</w:t>
-      </w:r>
-    </w:p>
-    <w:p>
-      <w:pPr>
-        <w:autoSpaceDE w:val="0"/>
-        <w:autoSpaceDN w:val="0"/>
-        <w:adjustRightInd w:val="0"/>
-        <w:spacing w:after="0" w:line="240" w:lineRule="auto"/>
-        <w:rPr>
-          <w:rFonts w:ascii="Consolas" w:hAnsi="Consolas" w:cs="Consolas"/>
-          <w:sz w:val="24"/>
-          <w:szCs w:val="24"/>
-        </w:rPr>
-      </w:pPr>
-      <w:r>
-        <w:rPr>
-          <w:rFonts w:ascii="Consolas" w:hAnsi="Consolas" w:cs="Consolas"/>
-          <w:sz w:val="24"/>
-          <w:szCs w:val="24"/>
-        </w:rPr>
-        <w:t xml:space="preserve">import </w:t>
-      </w:r>
-      <w:proofErr w:type="spellStart"/>
-      <w:r>
-        <w:rPr>
-          <w:rFonts w:ascii="Consolas" w:hAnsi="Consolas" w:cs="Consolas"/>
-          <w:sz w:val="24"/>
-          <w:szCs w:val="24"/>
-        </w:rPr>
-        <w:t>java.awt.image.ColorModel</w:t>
-      </w:r>
-      <w:proofErr w:type="spellEnd"/>
-      <w:r>
-        <w:rPr>
-          <w:rFonts w:ascii="Consolas" w:hAnsi="Consolas" w:cs="Consolas"/>
-          <w:sz w:val="24"/>
-          <w:szCs w:val="24"/>
-        </w:rPr>
-        <w:t>;</w:t>
-      </w:r>
-    </w:p>
-    <w:p>
-      <w:pPr>
-        <w:autoSpaceDE w:val="0"/>
-        <w:autoSpaceDN w:val="0"/>
-        <w:adjustRightInd w:val="0"/>
-        <w:spacing w:after="0" w:line="240" w:lineRule="auto"/>
-        <w:rPr>
-          <w:rFonts w:ascii="Consolas" w:hAnsi="Consolas" w:cs="Consolas"/>
+        <w:t xml:space="preserve"> the root of much AWT however possibly new pre </w:t>
+      </w:r>
+      <w:proofErr w:type="spellStart"/>
+      <w:r>
+        <w:rPr>
+          <w:rFonts w:ascii="Consolas" w:hAnsi="Consolas" w:cs="Consolas"/>
+          <w:sz w:val="24"/>
+          <w:szCs w:val="24"/>
+        </w:rPr>
+        <w:t>GLDrawable</w:t>
+      </w:r>
+      <w:proofErr w:type="spellEnd"/>
+      <w:r>
+        <w:rPr>
+          <w:rFonts w:ascii="Consolas" w:hAnsi="Consolas" w:cs="Consolas"/>
+          <w:sz w:val="24"/>
+          <w:szCs w:val="24"/>
+        </w:rPr>
+        <w:t xml:space="preserve"> code for Newt dumps this</w:t>
+      </w:r>
+    </w:p>
+    <w:p>
+      <w:pPr>
+        <w:autoSpaceDE w:val="0"/>
+        <w:autoSpaceDN w:val="0"/>
+        <w:adjustRightInd w:val="0"/>
+        <w:spacing w:after="0" w:line="240" w:lineRule="auto"/>
+        <w:rPr>
+          <w:rFonts w:ascii="Consolas" w:hAnsi="Consolas" w:cs="Consolas"/>
+          <w:sz w:val="24"/>
+          <w:szCs w:val="24"/>
+        </w:rPr>
+      </w:pPr>
+      <w:r>
+        <w:rPr>
+          <w:rFonts w:ascii="Consolas" w:hAnsi="Consolas" w:cs="Consolas"/>
+          <w:sz w:val="24"/>
+          <w:szCs w:val="24"/>
+        </w:rPr>
+        <w:t xml:space="preserve">All of </w:t>
+      </w:r>
+      <w:proofErr w:type="spellStart"/>
+      <w:r>
+        <w:rPr>
+          <w:rFonts w:ascii="Consolas" w:hAnsi="Consolas" w:cs="Consolas"/>
+          <w:sz w:val="24"/>
+          <w:szCs w:val="24"/>
+        </w:rPr>
+        <w:t>GetBestConfiguration</w:t>
+      </w:r>
+      <w:proofErr w:type="spellEnd"/>
+      <w:r>
+        <w:rPr>
+          <w:rFonts w:ascii="Consolas" w:hAnsi="Consolas" w:cs="Consolas"/>
+          <w:sz w:val="24"/>
+          <w:szCs w:val="24"/>
+        </w:rPr>
+        <w:t xml:space="preserve"> can probably go into Canvas3D</w:t>
+      </w:r>
+    </w:p>
+    <w:p>
+      <w:pPr>
+        <w:autoSpaceDE w:val="0"/>
+        <w:autoSpaceDN w:val="0"/>
+        <w:adjustRightInd w:val="0"/>
+        <w:spacing w:after="0" w:line="240" w:lineRule="auto"/>
+        <w:rPr>
+          <w:rFonts w:ascii="Consolas" w:hAnsi="Consolas" w:cs="Consolas"/>
+          <w:sz w:val="24"/>
+          <w:szCs w:val="24"/>
+        </w:rPr>
+      </w:pPr>
+      <w:r>
+        <w:rPr>
+          <w:rFonts w:ascii="Consolas" w:hAnsi="Consolas" w:cs="Consolas"/>
+          <w:sz w:val="24"/>
+          <w:szCs w:val="24"/>
+        </w:rPr>
+        <w:t>And the pipeline become a no-op</w:t>
+      </w:r>
+    </w:p>
+    <w:p>
+      <w:pPr>
+        <w:autoSpaceDE w:val="0"/>
+        <w:autoSpaceDN w:val="0"/>
+        <w:adjustRightInd w:val="0"/>
+        <w:spacing w:after="0" w:line="240" w:lineRule="auto"/>
+        <w:rPr>
+          <w:rFonts w:ascii="Consolas" w:hAnsi="Consolas" w:cs="Consolas"/>
+          <w:sz w:val="24"/>
+          <w:szCs w:val="24"/>
+        </w:rPr>
+      </w:pPr>
+    </w:p>
+    <w:p>
+      <w:pPr>
+        <w:autoSpaceDE w:val="0"/>
+        <w:autoSpaceDN w:val="0"/>
+        <w:adjustRightInd w:val="0"/>
+        <w:spacing w:after="0" w:line="240" w:lineRule="auto"/>
+        <w:rPr>
+          <w:rFonts w:ascii="Consolas" w:hAnsi="Consolas" w:cs="Consolas"/>
+          <w:sz w:val="24"/>
+          <w:szCs w:val="24"/>
+        </w:rPr>
+      </w:pPr>
+    </w:p>
+    <w:p>
+      <w:pPr>
+        <w:autoSpaceDE w:val="0"/>
+        <w:autoSpaceDN w:val="0"/>
+        <w:adjustRightInd w:val="0"/>
+        <w:spacing w:after="0" w:line="240" w:lineRule="auto"/>
+        <w:rPr>
+          <w:rFonts w:ascii="Consolas" w:hAnsi="Consolas" w:cs="Consolas"/>
+          <w:sz w:val="24"/>
+          <w:szCs w:val="24"/>
+        </w:rPr>
+      </w:pPr>
+    </w:p>
+    <w:p>
+      <w:pPr>
+        <w:autoSpaceDE w:val="0"/>
+        <w:autoSpaceDN w:val="0"/>
+        <w:adjustRightInd w:val="0"/>
+        <w:spacing w:after="0" w:line="240" w:lineRule="auto"/>
+        <w:rPr>
+          <w:rFonts w:ascii="Consolas" w:hAnsi="Consolas" w:cs="Consolas"/>
+          <w:b/>
+          <w:sz w:val="24"/>
+          <w:szCs w:val="24"/>
+        </w:rPr>
+      </w:pPr>
+      <w:r>
+        <w:rPr>
+          <w:rFonts w:ascii="Consolas" w:hAnsi="Consolas" w:cs="Consolas"/>
+          <w:b/>
+          <w:sz w:val="24"/>
+          <w:szCs w:val="24"/>
+        </w:rPr>
+        <w:t>Renderer</w:t>
+      </w:r>
+    </w:p>
+    <w:p>
+      <w:pPr>
+        <w:autoSpaceDE w:val="0"/>
+        <w:autoSpaceDN w:val="0"/>
+        <w:adjustRightInd w:val="0"/>
+        <w:spacing w:after="0" w:line="240" w:lineRule="auto"/>
+        <w:rPr>
+          <w:rFonts w:ascii="Consolas" w:hAnsi="Consolas" w:cs="Consolas"/>
+          <w:color w:val="000000"/>
           <w:sz w:val="24"/>
           <w:szCs w:val="24"/>
         </w:rPr>
       </w:pPr>
       <w:proofErr w:type="gramStart"/>
       <w:r>
-        <w:rPr>
-          <w:rFonts w:ascii="Consolas" w:hAnsi="Consolas" w:cs="Consolas"/>
-          <w:sz w:val="24"/>
-          <w:szCs w:val="24"/>
-        </w:rPr>
-        <w:t>import</w:t>
-      </w:r>
-      <w:proofErr w:type="gramEnd"/>
-      <w:r>
-        <w:rPr>
-          <w:rFonts w:ascii="Consolas" w:hAnsi="Consolas" w:cs="Consolas"/>
-          <w:sz w:val="24"/>
-          <w:szCs w:val="24"/>
-        </w:rPr>
-        <w:t xml:space="preserve"> </w:t>
-      </w:r>
-      <w:proofErr w:type="spellStart"/>
-      <w:r>
-        <w:rPr>
-          <w:rFonts w:ascii="Consolas" w:hAnsi="Consolas" w:cs="Consolas"/>
-          <w:sz w:val="24"/>
-          <w:szCs w:val="24"/>
-        </w:rPr>
-        <w:t>java.awt.image.RenderedImage</w:t>
-      </w:r>
-      <w:proofErr w:type="spellEnd"/>
-      <w:r>
-        <w:rPr>
-          <w:rFonts w:ascii="Consolas" w:hAnsi="Consolas" w:cs="Consolas"/>
-          <w:sz w:val="24"/>
-          <w:szCs w:val="24"/>
-        </w:rPr>
-        <w:t>;</w:t>
-      </w:r>
-    </w:p>
-    <w:p>
-      <w:pPr>
-        <w:autoSpaceDE w:val="0"/>
-        <w:autoSpaceDN w:val="0"/>
-        <w:adjustRightInd w:val="0"/>
-        <w:spacing w:after="0" w:line="240" w:lineRule="auto"/>
-        <w:rPr>
-          <w:rFonts w:ascii="Consolas" w:hAnsi="Consolas" w:cs="Consolas"/>
-          <w:sz w:val="24"/>
-          <w:szCs w:val="24"/>
-        </w:rPr>
-      </w:pPr>
-      <w:r>
-        <w:rPr>
-          <w:rFonts w:ascii="Consolas" w:hAnsi="Consolas" w:cs="Consolas"/>
-          <w:sz w:val="24"/>
-          <w:szCs w:val="24"/>
-        </w:rPr>
-        <w:t xml:space="preserve">import </w:t>
-      </w:r>
-      <w:proofErr w:type="spellStart"/>
-      <w:r>
-        <w:rPr>
-          <w:rFonts w:ascii="Consolas" w:hAnsi="Consolas" w:cs="Consolas"/>
-          <w:sz w:val="24"/>
-          <w:szCs w:val="24"/>
-        </w:rPr>
-        <w:t>java.awt.image.WritableRaster</w:t>
-      </w:r>
-      <w:proofErr w:type="spellEnd"/>
-      <w:r>
-        <w:rPr>
-          <w:rFonts w:ascii="Consolas" w:hAnsi="Consolas" w:cs="Consolas"/>
-          <w:sz w:val="24"/>
-          <w:szCs w:val="24"/>
-        </w:rPr>
-        <w:t>;</w:t>
-      </w:r>
-    </w:p>
-    <w:p>
-      <w:pPr>
-        <w:autoSpaceDE w:val="0"/>
-        <w:autoSpaceDN w:val="0"/>
-        <w:adjustRightInd w:val="0"/>
-        <w:spacing w:after="0" w:line="240" w:lineRule="auto"/>
-        <w:rPr>
-          <w:rFonts w:ascii="Consolas" w:hAnsi="Consolas" w:cs="Consolas"/>
-          <w:sz w:val="24"/>
-          <w:szCs w:val="24"/>
-        </w:rPr>
-      </w:pPr>
-    </w:p>
-    <w:p>
-      <w:pPr>
-        <w:autoSpaceDE w:val="0"/>
-        <w:autoSpaceDN w:val="0"/>
-        <w:adjustRightInd w:val="0"/>
-        <w:spacing w:after="0" w:line="240" w:lineRule="auto"/>
-        <w:rPr>
-          <w:rFonts w:ascii="Consolas" w:hAnsi="Consolas" w:cs="Consolas"/>
-          <w:sz w:val="24"/>
-          <w:szCs w:val="24"/>
-        </w:rPr>
-      </w:pPr>
-    </w:p>
-    <w:p>
-      <w:pPr>
-        <w:autoSpaceDE w:val="0"/>
-        <w:autoSpaceDN w:val="0"/>
-        <w:adjustRightInd w:val="0"/>
-        <w:spacing w:after="0" w:line="240" w:lineRule="auto"/>
         <w:rPr>
           <w:rFonts w:ascii="Consolas" w:hAnsi="Consolas" w:cs="Consolas"/>
           <w:b/>
@@ -3968,18 +4313,151 @@
           <w:sz w:val="24"/>
           <w:szCs w:val="24"/>
         </w:rPr>
-      </w:pPr>
-      <w:proofErr w:type="spellStart"/>
-      <w:r>
-        <w:rPr>
-          <w:rFonts w:ascii="Consolas" w:hAnsi="Consolas" w:cs="Consolas"/>
-          <w:sz w:val="24"/>
-          <w:szCs w:val="24"/>
-        </w:rPr>
-        <w:t>TextureRetained</w:t>
-      </w:r>
-      <w:proofErr w:type="spellEnd"/>
-      <w:r>
+        <w:t>import</w:t>
+      </w:r>
+      <w:proofErr w:type="gramEnd"/>
+      <w:r>
+        <w:rPr>
+          <w:rFonts w:ascii="Consolas" w:hAnsi="Consolas" w:cs="Consolas"/>
+          <w:color w:val="000000"/>
+          <w:sz w:val="24"/>
+          <w:szCs w:val="24"/>
+        </w:rPr>
+        <w:t xml:space="preserve"> </w:t>
+      </w:r>
+      <w:proofErr w:type="spellStart"/>
+      <w:r>
+        <w:rPr>
+          <w:rFonts w:ascii="Consolas" w:hAnsi="Consolas" w:cs="Consolas"/>
+          <w:color w:val="000000"/>
+          <w:sz w:val="24"/>
+          <w:szCs w:val="24"/>
+        </w:rPr>
+        <w:t>java.awt.GraphicsConfiguration</w:t>
+      </w:r>
+      <w:proofErr w:type="spellEnd"/>
+      <w:r>
+        <w:rPr>
+          <w:rFonts w:ascii="Consolas" w:hAnsi="Consolas" w:cs="Consolas"/>
+          <w:color w:val="000000"/>
+          <w:sz w:val="24"/>
+          <w:szCs w:val="24"/>
+        </w:rPr>
+        <w:t>;</w:t>
+      </w:r>
+    </w:p>
+    <w:p>
+      <w:pPr>
+        <w:autoSpaceDE w:val="0"/>
+        <w:autoSpaceDN w:val="0"/>
+        <w:adjustRightInd w:val="0"/>
+        <w:spacing w:after="0" w:line="240" w:lineRule="auto"/>
+        <w:rPr>
+          <w:rFonts w:ascii="Consolas" w:hAnsi="Consolas" w:cs="Consolas"/>
+          <w:sz w:val="24"/>
+          <w:szCs w:val="24"/>
+        </w:rPr>
+      </w:pPr>
+      <w:r>
+        <w:rPr>
+          <w:rFonts w:ascii="Consolas" w:hAnsi="Consolas" w:cs="Consolas"/>
+          <w:sz w:val="24"/>
+          <w:szCs w:val="24"/>
+        </w:rPr>
+        <w:t xml:space="preserve">Renderer uses this only to call </w:t>
+      </w:r>
+      <w:proofErr w:type="spellStart"/>
+      <w:r>
+        <w:rPr>
+          <w:rFonts w:ascii="Consolas" w:hAnsi="Consolas" w:cs="Consolas"/>
+          <w:sz w:val="24"/>
+          <w:szCs w:val="24"/>
+        </w:rPr>
+        <w:t>getBestConfiguration</w:t>
+      </w:r>
+      <w:proofErr w:type="spellEnd"/>
+      <w:r>
+        <w:rPr>
+          <w:rFonts w:ascii="Consolas" w:hAnsi="Consolas" w:cs="Consolas"/>
+          <w:sz w:val="24"/>
+          <w:szCs w:val="24"/>
+        </w:rPr>
+        <w:t xml:space="preserve">! And </w:t>
+      </w:r>
+      <w:proofErr w:type="spellStart"/>
+      <w:r>
+        <w:rPr>
+          <w:rFonts w:ascii="Consolas" w:hAnsi="Consolas" w:cs="Consolas"/>
+          <w:color w:val="000000"/>
+          <w:sz w:val="24"/>
+          <w:szCs w:val="24"/>
+          <w:highlight w:val="lightGray"/>
+        </w:rPr>
+        <w:t>isGraphicsConfigSupported</w:t>
+      </w:r>
+      <w:proofErr w:type="spellEnd"/>
+      <w:r>
+        <w:rPr>
+          <w:rFonts w:ascii="Consolas" w:hAnsi="Consolas" w:cs="Consolas"/>
+          <w:color w:val="000000"/>
+          <w:sz w:val="24"/>
+          <w:szCs w:val="24"/>
+        </w:rPr>
+        <w:t xml:space="preserve"> (which is a </w:t>
+      </w:r>
+      <w:proofErr w:type="spellStart"/>
+      <w:r>
+        <w:rPr>
+          <w:rFonts w:ascii="Consolas" w:hAnsi="Consolas" w:cs="Consolas"/>
+          <w:color w:val="000000"/>
+          <w:sz w:val="24"/>
+          <w:szCs w:val="24"/>
+        </w:rPr>
+        <w:t>noop</w:t>
+      </w:r>
+      <w:proofErr w:type="spellEnd"/>
+      <w:r>
+        <w:rPr>
+          <w:rFonts w:ascii="Consolas" w:hAnsi="Consolas" w:cs="Consolas"/>
+          <w:color w:val="000000"/>
+          <w:sz w:val="24"/>
+          <w:szCs w:val="24"/>
+        </w:rPr>
+        <w:t xml:space="preserve"> now)</w:t>
+      </w:r>
+    </w:p>
+    <w:p>
+      <w:pPr>
+        <w:autoSpaceDE w:val="0"/>
+        <w:autoSpaceDN w:val="0"/>
+        <w:adjustRightInd w:val="0"/>
+        <w:spacing w:after="0" w:line="240" w:lineRule="auto"/>
+        <w:rPr>
+          <w:rFonts w:ascii="Consolas" w:hAnsi="Consolas" w:cs="Consolas"/>
+          <w:sz w:val="24"/>
+          <w:szCs w:val="24"/>
+        </w:rPr>
+      </w:pPr>
+    </w:p>
+    <w:p>
+      <w:pPr>
+        <w:autoSpaceDE w:val="0"/>
+        <w:autoSpaceDN w:val="0"/>
+        <w:adjustRightInd w:val="0"/>
+        <w:spacing w:after="0" w:line="240" w:lineRule="auto"/>
+        <w:rPr>
+          <w:rFonts w:ascii="Consolas" w:hAnsi="Consolas" w:cs="Consolas"/>
+          <w:sz w:val="24"/>
+          <w:szCs w:val="24"/>
+        </w:rPr>
+      </w:pPr>
+    </w:p>
+    <w:p>
+      <w:pPr>
+        <w:autoSpaceDE w:val="0"/>
+        <w:autoSpaceDN w:val="0"/>
+        <w:adjustRightInd w:val="0"/>
+        <w:spacing w:after="0" w:line="240" w:lineRule="auto"/>
         <w:rPr>
           <w:rFonts w:ascii="Consolas" w:hAnsi="Consolas" w:cs="Consolas"/>
           <w:b/>
@@ -3988,6 +4466,27 @@
           <w:sz w:val="24"/>
           <w:szCs w:val="24"/>
         </w:rPr>
+      </w:pPr>
+      <w:proofErr w:type="spellStart"/>
+      <w:r>
+        <w:rPr>
+          <w:rFonts w:ascii="Consolas" w:hAnsi="Consolas" w:cs="Consolas"/>
+          <w:b/>
+          <w:sz w:val="24"/>
+          <w:szCs w:val="24"/>
+        </w:rPr>
+        <w:t>MasterControl</w:t>
+      </w:r>
+      <w:proofErr w:type="spellEnd"/>
+      <w:r>
+        <w:rPr>
+          <w:rFonts w:ascii="Consolas" w:hAnsi="Consolas" w:cs="Consolas"/>
+          <w:b/>
+          <w:bCs/>
+          <w:color w:val="7F0055"/>
+          <w:sz w:val="24"/>
+          <w:szCs w:val="24"/>
+        </w:rPr>
         <w:t xml:space="preserve"> </w:t>
       </w:r>
     </w:p>
@@ -4003,6 +4502,1426 @@
           <w:szCs w:val="24"/>
         </w:rPr>
       </w:pPr>
+      <w:proofErr w:type="gramStart"/>
+      <w:r>
+        <w:rPr>
+          <w:rFonts w:ascii="Consolas" w:hAnsi="Consolas" w:cs="Consolas"/>
+          <w:b/>
+          <w:bCs/>
+          <w:color w:val="7F0055"/>
+          <w:sz w:val="24"/>
+          <w:szCs w:val="24"/>
+        </w:rPr>
+        <w:t>import</w:t>
+      </w:r>
+      <w:proofErr w:type="gramEnd"/>
+      <w:r>
+        <w:rPr>
+          <w:rFonts w:ascii="Consolas" w:hAnsi="Consolas" w:cs="Consolas"/>
+          <w:color w:val="000000"/>
+          <w:sz w:val="24"/>
+          <w:szCs w:val="24"/>
+        </w:rPr>
+        <w:t xml:space="preserve"> </w:t>
+      </w:r>
+      <w:proofErr w:type="spellStart"/>
+      <w:r>
+        <w:rPr>
+          <w:rFonts w:ascii="Consolas" w:hAnsi="Consolas" w:cs="Consolas"/>
+          <w:color w:val="000000"/>
+          <w:sz w:val="24"/>
+          <w:szCs w:val="24"/>
+        </w:rPr>
+        <w:t>java.awt.GraphicsConfiguration</w:t>
+      </w:r>
+      <w:proofErr w:type="spellEnd"/>
+      <w:r>
+        <w:rPr>
+          <w:rFonts w:ascii="Consolas" w:hAnsi="Consolas" w:cs="Consolas"/>
+          <w:color w:val="000000"/>
+          <w:sz w:val="24"/>
+          <w:szCs w:val="24"/>
+        </w:rPr>
+        <w:t>;</w:t>
+      </w:r>
+    </w:p>
+    <w:p>
+      <w:pPr>
+        <w:autoSpaceDE w:val="0"/>
+        <w:autoSpaceDN w:val="0"/>
+        <w:adjustRightInd w:val="0"/>
+        <w:spacing w:after="0" w:line="240" w:lineRule="auto"/>
+        <w:rPr>
+          <w:rFonts w:ascii="Consolas" w:hAnsi="Consolas" w:cs="Consolas"/>
+          <w:color w:val="000000"/>
+          <w:sz w:val="24"/>
+          <w:szCs w:val="24"/>
+        </w:rPr>
+      </w:pPr>
+      <w:proofErr w:type="gramStart"/>
+      <w:r>
+        <w:rPr>
+          <w:rFonts w:ascii="Consolas" w:hAnsi="Consolas" w:cs="Consolas"/>
+          <w:b/>
+          <w:bCs/>
+          <w:color w:val="7F0055"/>
+          <w:sz w:val="24"/>
+          <w:szCs w:val="24"/>
+        </w:rPr>
+        <w:t>import</w:t>
+      </w:r>
+      <w:proofErr w:type="gramEnd"/>
+      <w:r>
+        <w:rPr>
+          <w:rFonts w:ascii="Consolas" w:hAnsi="Consolas" w:cs="Consolas"/>
+          <w:color w:val="000000"/>
+          <w:sz w:val="24"/>
+          <w:szCs w:val="24"/>
+        </w:rPr>
+        <w:t xml:space="preserve"> </w:t>
+      </w:r>
+      <w:proofErr w:type="spellStart"/>
+      <w:r>
+        <w:rPr>
+          <w:rFonts w:ascii="Consolas" w:hAnsi="Consolas" w:cs="Consolas"/>
+          <w:color w:val="000000"/>
+          <w:sz w:val="24"/>
+          <w:szCs w:val="24"/>
+        </w:rPr>
+        <w:t>java.awt.GraphicsDevice</w:t>
+      </w:r>
+      <w:proofErr w:type="spellEnd"/>
+      <w:r>
+        <w:rPr>
+          <w:rFonts w:ascii="Consolas" w:hAnsi="Consolas" w:cs="Consolas"/>
+          <w:color w:val="000000"/>
+          <w:sz w:val="24"/>
+          <w:szCs w:val="24"/>
+        </w:rPr>
+        <w:t>;</w:t>
+      </w:r>
+    </w:p>
+    <w:p>
+      <w:pPr>
+        <w:autoSpaceDE w:val="0"/>
+        <w:autoSpaceDN w:val="0"/>
+        <w:adjustRightInd w:val="0"/>
+        <w:spacing w:after="0" w:line="240" w:lineRule="auto"/>
+        <w:rPr>
+          <w:rFonts w:ascii="Consolas" w:hAnsi="Consolas" w:cs="Consolas"/>
+          <w:sz w:val="24"/>
+          <w:szCs w:val="24"/>
+        </w:rPr>
+      </w:pPr>
+      <w:r>
+        <w:rPr>
+          <w:rFonts w:ascii="Consolas" w:hAnsi="Consolas" w:cs="Consolas"/>
+          <w:sz w:val="24"/>
+          <w:szCs w:val="24"/>
+        </w:rPr>
+        <w:t xml:space="preserve">These use the </w:t>
+      </w:r>
+      <w:proofErr w:type="spellStart"/>
+      <w:r>
+        <w:rPr>
+          <w:rFonts w:ascii="Consolas" w:hAnsi="Consolas" w:cs="Consolas"/>
+          <w:sz w:val="24"/>
+          <w:szCs w:val="24"/>
+        </w:rPr>
+        <w:t>GraphicsDevice</w:t>
+      </w:r>
+      <w:proofErr w:type="spellEnd"/>
+      <w:r>
+        <w:rPr>
+          <w:rFonts w:ascii="Consolas" w:hAnsi="Consolas" w:cs="Consolas"/>
+          <w:sz w:val="24"/>
+          <w:szCs w:val="24"/>
+        </w:rPr>
+        <w:t xml:space="preserve"> only as a lookup for a Renderer and Screen3D</w:t>
+      </w:r>
+    </w:p>
+    <w:p>
+      <w:pPr>
+        <w:autoSpaceDE w:val="0"/>
+        <w:autoSpaceDN w:val="0"/>
+        <w:adjustRightInd w:val="0"/>
+        <w:spacing w:after="0" w:line="240" w:lineRule="auto"/>
+        <w:rPr>
+          <w:rFonts w:ascii="Consolas" w:hAnsi="Consolas" w:cs="Consolas"/>
+          <w:sz w:val="24"/>
+          <w:szCs w:val="24"/>
+        </w:rPr>
+      </w:pPr>
+      <w:proofErr w:type="spellStart"/>
+      <w:r>
+        <w:rPr>
+          <w:rFonts w:ascii="Consolas" w:hAnsi="Consolas" w:cs="Consolas"/>
+          <w:sz w:val="24"/>
+          <w:szCs w:val="24"/>
+        </w:rPr>
+        <w:t>GraphicsConfiguration</w:t>
+      </w:r>
+      <w:proofErr w:type="spellEnd"/>
+      <w:r>
+        <w:rPr>
+          <w:rFonts w:ascii="Consolas" w:hAnsi="Consolas" w:cs="Consolas"/>
+          <w:sz w:val="24"/>
+          <w:szCs w:val="24"/>
+        </w:rPr>
+        <w:t xml:space="preserve"> is more complex it is used in a Message that cause renderer to be created</w:t>
+      </w:r>
+    </w:p>
+    <w:p>
+      <w:pPr>
+        <w:autoSpaceDE w:val="0"/>
+        <w:autoSpaceDN w:val="0"/>
+        <w:adjustRightInd w:val="0"/>
+        <w:spacing w:after="0" w:line="240" w:lineRule="auto"/>
+        <w:rPr>
+          <w:rFonts w:ascii="Consolas" w:hAnsi="Consolas" w:cs="Consolas"/>
+          <w:sz w:val="24"/>
+          <w:szCs w:val="24"/>
+        </w:rPr>
+      </w:pPr>
+    </w:p>
+    <w:p>
+      <w:pPr>
+        <w:autoSpaceDE w:val="0"/>
+        <w:autoSpaceDN w:val="0"/>
+        <w:adjustRightInd w:val="0"/>
+        <w:spacing w:after="0" w:line="240" w:lineRule="auto"/>
+        <w:rPr>
+          <w:rFonts w:ascii="Consolas" w:hAnsi="Consolas" w:cs="Consolas"/>
+          <w:b/>
+          <w:sz w:val="24"/>
+          <w:szCs w:val="24"/>
+        </w:rPr>
+      </w:pPr>
+    </w:p>
+    <w:p>
+      <w:pPr>
+        <w:autoSpaceDE w:val="0"/>
+        <w:autoSpaceDN w:val="0"/>
+        <w:adjustRightInd w:val="0"/>
+        <w:spacing w:after="0" w:line="240" w:lineRule="auto"/>
+        <w:rPr>
+          <w:rFonts w:ascii="Consolas" w:hAnsi="Consolas" w:cs="Consolas"/>
+          <w:b/>
+          <w:sz w:val="24"/>
+          <w:szCs w:val="24"/>
+        </w:rPr>
+      </w:pPr>
+      <w:r>
+        <w:rPr>
+          <w:rFonts w:ascii="Consolas" w:hAnsi="Consolas" w:cs="Consolas"/>
+          <w:b/>
+          <w:sz w:val="24"/>
+          <w:szCs w:val="24"/>
+        </w:rPr>
+        <w:t>Screen3D</w:t>
+      </w:r>
+    </w:p>
+    <w:p>
+      <w:pPr>
+        <w:autoSpaceDE w:val="0"/>
+        <w:autoSpaceDN w:val="0"/>
+        <w:adjustRightInd w:val="0"/>
+        <w:spacing w:after="0" w:line="240" w:lineRule="auto"/>
+        <w:rPr>
+          <w:rFonts w:ascii="Consolas" w:hAnsi="Consolas" w:cs="Consolas"/>
+          <w:sz w:val="24"/>
+          <w:szCs w:val="24"/>
+        </w:rPr>
+      </w:pPr>
+      <w:proofErr w:type="gramStart"/>
+      <w:r>
+        <w:rPr>
+          <w:rFonts w:ascii="Consolas" w:hAnsi="Consolas" w:cs="Consolas"/>
+          <w:b/>
+          <w:bCs/>
+          <w:color w:val="7F0055"/>
+          <w:sz w:val="24"/>
+          <w:szCs w:val="24"/>
+        </w:rPr>
+        <w:t>import</w:t>
+      </w:r>
+      <w:proofErr w:type="gramEnd"/>
+      <w:r>
+        <w:rPr>
+          <w:rFonts w:ascii="Consolas" w:hAnsi="Consolas" w:cs="Consolas"/>
+          <w:color w:val="000000"/>
+          <w:sz w:val="24"/>
+          <w:szCs w:val="24"/>
+        </w:rPr>
+        <w:t xml:space="preserve"> </w:t>
+      </w:r>
+      <w:proofErr w:type="spellStart"/>
+      <w:r>
+        <w:rPr>
+          <w:rFonts w:ascii="Consolas" w:hAnsi="Consolas" w:cs="Consolas"/>
+          <w:color w:val="000000"/>
+          <w:sz w:val="24"/>
+          <w:szCs w:val="24"/>
+        </w:rPr>
+        <w:t>java.awt.GraphicsConfiguration</w:t>
+      </w:r>
+      <w:proofErr w:type="spellEnd"/>
+      <w:r>
+        <w:rPr>
+          <w:rFonts w:ascii="Consolas" w:hAnsi="Consolas" w:cs="Consolas"/>
+          <w:color w:val="000000"/>
+          <w:sz w:val="24"/>
+          <w:szCs w:val="24"/>
+        </w:rPr>
+        <w:t>;</w:t>
+      </w:r>
+    </w:p>
+    <w:p>
+      <w:pPr>
+        <w:autoSpaceDE w:val="0"/>
+        <w:autoSpaceDN w:val="0"/>
+        <w:adjustRightInd w:val="0"/>
+        <w:spacing w:after="0" w:line="240" w:lineRule="auto"/>
+        <w:rPr>
+          <w:rFonts w:ascii="Consolas" w:hAnsi="Consolas" w:cs="Consolas"/>
+          <w:sz w:val="24"/>
+          <w:szCs w:val="24"/>
+        </w:rPr>
+      </w:pPr>
+      <w:proofErr w:type="gramStart"/>
+      <w:r>
+        <w:rPr>
+          <w:rFonts w:ascii="Consolas" w:hAnsi="Consolas" w:cs="Consolas"/>
+          <w:b/>
+          <w:bCs/>
+          <w:color w:val="7F0055"/>
+          <w:sz w:val="24"/>
+          <w:szCs w:val="24"/>
+        </w:rPr>
+        <w:t>import</w:t>
+      </w:r>
+      <w:proofErr w:type="gramEnd"/>
+      <w:r>
+        <w:rPr>
+          <w:rFonts w:ascii="Consolas" w:hAnsi="Consolas" w:cs="Consolas"/>
+          <w:color w:val="000000"/>
+          <w:sz w:val="24"/>
+          <w:szCs w:val="24"/>
+        </w:rPr>
+        <w:t xml:space="preserve"> </w:t>
+      </w:r>
+      <w:proofErr w:type="spellStart"/>
+      <w:r>
+        <w:rPr>
+          <w:rFonts w:ascii="Consolas" w:hAnsi="Consolas" w:cs="Consolas"/>
+          <w:color w:val="000000"/>
+          <w:sz w:val="24"/>
+          <w:szCs w:val="24"/>
+        </w:rPr>
+        <w:t>java.awt.GraphicsDevice</w:t>
+      </w:r>
+      <w:proofErr w:type="spellEnd"/>
+      <w:r>
+        <w:rPr>
+          <w:rFonts w:ascii="Consolas" w:hAnsi="Consolas" w:cs="Consolas"/>
+          <w:color w:val="000000"/>
+          <w:sz w:val="24"/>
+          <w:szCs w:val="24"/>
+        </w:rPr>
+        <w:t>;</w:t>
+      </w:r>
+    </w:p>
+    <w:p>
+      <w:pPr>
+        <w:autoSpaceDE w:val="0"/>
+        <w:autoSpaceDN w:val="0"/>
+        <w:adjustRightInd w:val="0"/>
+        <w:spacing w:after="0" w:line="240" w:lineRule="auto"/>
+        <w:rPr>
+          <w:rFonts w:ascii="Consolas" w:hAnsi="Consolas" w:cs="Consolas"/>
+          <w:sz w:val="24"/>
+          <w:szCs w:val="24"/>
+        </w:rPr>
+      </w:pPr>
+      <w:r>
+        <w:rPr>
+          <w:rFonts w:ascii="Consolas" w:hAnsi="Consolas" w:cs="Consolas"/>
+          <w:sz w:val="24"/>
+          <w:szCs w:val="24"/>
+        </w:rPr>
+        <w:t xml:space="preserve">Screen3d hold one </w:t>
+      </w:r>
+      <w:proofErr w:type="spellStart"/>
+      <w:r>
+        <w:rPr>
+          <w:rFonts w:ascii="Consolas" w:hAnsi="Consolas" w:cs="Consolas"/>
+          <w:sz w:val="24"/>
+          <w:szCs w:val="24"/>
+        </w:rPr>
+        <w:t>GraphicsDevice</w:t>
+      </w:r>
+      <w:proofErr w:type="spellEnd"/>
+      <w:r>
+        <w:rPr>
+          <w:rFonts w:ascii="Consolas" w:hAnsi="Consolas" w:cs="Consolas"/>
+          <w:sz w:val="24"/>
+          <w:szCs w:val="24"/>
+        </w:rPr>
+        <w:t xml:space="preserve"> straight from </w:t>
+      </w:r>
+      <w:proofErr w:type="spellStart"/>
+      <w:r>
+        <w:rPr>
+          <w:rFonts w:ascii="Consolas" w:hAnsi="Consolas" w:cs="Consolas"/>
+          <w:sz w:val="24"/>
+          <w:szCs w:val="24"/>
+        </w:rPr>
+        <w:t>GraphicsConfiguration</w:t>
+      </w:r>
+      <w:proofErr w:type="spellEnd"/>
+    </w:p>
+    <w:p>
+      <w:pPr>
+        <w:autoSpaceDE w:val="0"/>
+        <w:autoSpaceDN w:val="0"/>
+        <w:adjustRightInd w:val="0"/>
+        <w:spacing w:after="0" w:line="240" w:lineRule="auto"/>
+        <w:rPr>
+          <w:rFonts w:ascii="Consolas" w:hAnsi="Consolas" w:cs="Consolas"/>
+          <w:sz w:val="24"/>
+          <w:szCs w:val="24"/>
+        </w:rPr>
+      </w:pPr>
+      <w:r>
+        <w:rPr>
+          <w:rFonts w:ascii="Consolas" w:hAnsi="Consolas" w:cs="Consolas"/>
+          <w:sz w:val="24"/>
+          <w:szCs w:val="24"/>
+        </w:rPr>
+        <w:t xml:space="preserve">And that is used by screen3D and </w:t>
+      </w:r>
+      <w:proofErr w:type="spellStart"/>
+      <w:r>
+        <w:rPr>
+          <w:rFonts w:ascii="Consolas" w:hAnsi="Consolas" w:cs="Consolas"/>
+          <w:sz w:val="24"/>
+          <w:szCs w:val="24"/>
+        </w:rPr>
+        <w:t>mastercontrol</w:t>
+      </w:r>
+      <w:proofErr w:type="spellEnd"/>
+    </w:p>
+    <w:p>
+      <w:pPr>
+        <w:autoSpaceDE w:val="0"/>
+        <w:autoSpaceDN w:val="0"/>
+        <w:adjustRightInd w:val="0"/>
+        <w:spacing w:after="0" w:line="240" w:lineRule="auto"/>
+        <w:rPr>
+          <w:rFonts w:ascii="Consolas" w:hAnsi="Consolas" w:cs="Consolas"/>
+          <w:sz w:val="24"/>
+          <w:szCs w:val="24"/>
+        </w:rPr>
+      </w:pPr>
+      <w:r>
+        <w:rPr>
+          <w:rFonts w:ascii="Consolas" w:hAnsi="Consolas" w:cs="Consolas"/>
+          <w:sz w:val="24"/>
+          <w:szCs w:val="24"/>
+        </w:rPr>
+        <w:t xml:space="preserve">Screen3D calls </w:t>
+      </w:r>
+      <w:proofErr w:type="spellStart"/>
+      <w:r>
+        <w:rPr>
+          <w:rFonts w:ascii="Consolas" w:hAnsi="Consolas" w:cs="Consolas"/>
+          <w:sz w:val="24"/>
+          <w:szCs w:val="24"/>
+        </w:rPr>
+        <w:t>getScreen</w:t>
+      </w:r>
+      <w:proofErr w:type="spellEnd"/>
+      <w:r>
+        <w:rPr>
+          <w:rFonts w:ascii="Consolas" w:hAnsi="Consolas" w:cs="Consolas"/>
+          <w:sz w:val="24"/>
+          <w:szCs w:val="24"/>
+        </w:rPr>
+        <w:t xml:space="preserve"> from Pipeline, but it’s only looking for an </w:t>
+      </w:r>
+      <w:proofErr w:type="spellStart"/>
+      <w:r>
+        <w:rPr>
+          <w:rFonts w:ascii="Consolas" w:hAnsi="Consolas" w:cs="Consolas"/>
+          <w:sz w:val="24"/>
+          <w:szCs w:val="24"/>
+        </w:rPr>
+        <w:t>int</w:t>
+      </w:r>
+      <w:proofErr w:type="spellEnd"/>
+      <w:r>
+        <w:rPr>
+          <w:rFonts w:ascii="Consolas" w:hAnsi="Consolas" w:cs="Consolas"/>
+          <w:sz w:val="24"/>
+          <w:szCs w:val="24"/>
+        </w:rPr>
+        <w:t xml:space="preserve">, 0 is fine, used by Screen3D for nothing at all and </w:t>
+      </w:r>
+      <w:proofErr w:type="spellStart"/>
+      <w:r>
+        <w:rPr>
+          <w:rFonts w:ascii="Consolas" w:hAnsi="Consolas" w:cs="Consolas"/>
+          <w:sz w:val="24"/>
+          <w:szCs w:val="24"/>
+        </w:rPr>
+        <w:t>VertexArrayRenderMethod</w:t>
+      </w:r>
+      <w:proofErr w:type="spellEnd"/>
+      <w:r>
+        <w:rPr>
+          <w:rFonts w:ascii="Consolas" w:hAnsi="Consolas" w:cs="Consolas"/>
+          <w:sz w:val="24"/>
+          <w:szCs w:val="24"/>
+        </w:rPr>
+        <w:t xml:space="preserve">, which is then passed to </w:t>
+      </w:r>
+      <w:proofErr w:type="spellStart"/>
+      <w:r>
+        <w:rPr>
+          <w:rFonts w:ascii="Consolas" w:hAnsi="Consolas" w:cs="Consolas"/>
+          <w:sz w:val="24"/>
+          <w:szCs w:val="24"/>
+        </w:rPr>
+        <w:t>GeometryArrayRetained</w:t>
+      </w:r>
+      <w:proofErr w:type="spellEnd"/>
+      <w:r>
+        <w:rPr>
+          <w:rFonts w:ascii="Consolas" w:hAnsi="Consolas" w:cs="Consolas"/>
+          <w:sz w:val="24"/>
+          <w:szCs w:val="24"/>
+        </w:rPr>
+        <w:t xml:space="preserve"> for some mad alpha business? Not needed 0 will do</w:t>
+      </w:r>
+    </w:p>
+    <w:p>
+      <w:pPr>
+        <w:autoSpaceDE w:val="0"/>
+        <w:autoSpaceDN w:val="0"/>
+        <w:adjustRightInd w:val="0"/>
+        <w:spacing w:after="0" w:line="240" w:lineRule="auto"/>
+        <w:rPr>
+          <w:rFonts w:ascii="Consolas" w:hAnsi="Consolas" w:cs="Consolas"/>
+          <w:sz w:val="24"/>
+          <w:szCs w:val="24"/>
+        </w:rPr>
+      </w:pPr>
+    </w:p>
+    <w:p>
+      <w:pPr>
+        <w:autoSpaceDE w:val="0"/>
+        <w:autoSpaceDN w:val="0"/>
+        <w:adjustRightInd w:val="0"/>
+        <w:spacing w:after="0" w:line="240" w:lineRule="auto"/>
+        <w:rPr>
+          <w:rFonts w:ascii="Consolas" w:hAnsi="Consolas" w:cs="Consolas"/>
+          <w:sz w:val="24"/>
+          <w:szCs w:val="24"/>
+        </w:rPr>
+      </w:pPr>
+    </w:p>
+    <w:p>
+      <w:pPr>
+        <w:autoSpaceDE w:val="0"/>
+        <w:autoSpaceDN w:val="0"/>
+        <w:adjustRightInd w:val="0"/>
+        <w:spacing w:after="0" w:line="240" w:lineRule="auto"/>
+        <w:rPr>
+          <w:rFonts w:ascii="Consolas" w:hAnsi="Consolas" w:cs="Consolas"/>
+          <w:sz w:val="24"/>
+          <w:szCs w:val="24"/>
+        </w:rPr>
+      </w:pPr>
+      <w:proofErr w:type="spellStart"/>
+      <w:proofErr w:type="gramStart"/>
+      <w:r>
+        <w:rPr>
+          <w:rFonts w:ascii="Consolas" w:hAnsi="Consolas" w:cs="Consolas"/>
+          <w:sz w:val="24"/>
+          <w:szCs w:val="24"/>
+        </w:rPr>
+        <w:t>JoglPipeline</w:t>
+      </w:r>
+      <w:proofErr w:type="spellEnd"/>
+      <w:r>
+        <w:rPr>
+          <w:rFonts w:ascii="Consolas" w:hAnsi="Consolas" w:cs="Consolas"/>
+          <w:sz w:val="24"/>
+          <w:szCs w:val="24"/>
+        </w:rPr>
+        <w:t>.</w:t>
+      </w:r>
+      <w:proofErr w:type="gramEnd"/>
+      <w:r>
+        <w:rPr>
+          <w:rFonts w:ascii="Consolas" w:hAnsi="Consolas" w:cs="Consolas"/>
+          <w:color w:val="000000"/>
+          <w:sz w:val="24"/>
+          <w:szCs w:val="24"/>
+          <w:highlight w:val="lightGray"/>
+        </w:rPr>
+        <w:t xml:space="preserve"> </w:t>
+      </w:r>
+      <w:proofErr w:type="spellStart"/>
+      <w:r>
+        <w:rPr>
+          <w:rFonts w:ascii="Consolas" w:hAnsi="Consolas" w:cs="Consolas"/>
+          <w:color w:val="000000"/>
+          <w:sz w:val="24"/>
+          <w:szCs w:val="24"/>
+          <w:highlight w:val="lightGray"/>
+        </w:rPr>
+        <w:t>resizeOffscreenLayer</w:t>
+      </w:r>
+      <w:proofErr w:type="spellEnd"/>
+      <w:r>
+        <w:rPr>
+          <w:rFonts w:ascii="Consolas" w:hAnsi="Consolas" w:cs="Consolas"/>
+          <w:color w:val="000000"/>
+          <w:sz w:val="24"/>
+          <w:szCs w:val="24"/>
+        </w:rPr>
+        <w:t xml:space="preserve"> is a mighty interesting method full of explaining comments about FBO’s </w:t>
+      </w:r>
+      <w:proofErr w:type="spellStart"/>
+      <w:r>
+        <w:rPr>
+          <w:rFonts w:ascii="Consolas" w:hAnsi="Consolas" w:cs="Consolas"/>
+          <w:color w:val="000000"/>
+          <w:sz w:val="24"/>
+          <w:szCs w:val="24"/>
+        </w:rPr>
+        <w:t>etc</w:t>
+      </w:r>
+      <w:proofErr w:type="spellEnd"/>
+    </w:p>
+    <w:p>
+      <w:pPr>
+        <w:autoSpaceDE w:val="0"/>
+        <w:autoSpaceDN w:val="0"/>
+        <w:adjustRightInd w:val="0"/>
+        <w:spacing w:after="0" w:line="240" w:lineRule="auto"/>
+        <w:rPr>
+          <w:rFonts w:ascii="Consolas" w:hAnsi="Consolas" w:cs="Consolas"/>
+          <w:sz w:val="24"/>
+          <w:szCs w:val="24"/>
+        </w:rPr>
+      </w:pPr>
+    </w:p>
+    <w:p>
+      <w:pPr>
+        <w:autoSpaceDE w:val="0"/>
+        <w:autoSpaceDN w:val="0"/>
+        <w:adjustRightInd w:val="0"/>
+        <w:spacing w:after="0" w:line="240" w:lineRule="auto"/>
+        <w:rPr>
+          <w:rFonts w:ascii="Consolas" w:hAnsi="Consolas" w:cs="Consolas"/>
+          <w:sz w:val="24"/>
+          <w:szCs w:val="24"/>
+        </w:rPr>
+      </w:pPr>
+      <w:proofErr w:type="spellStart"/>
+      <w:r>
+        <w:rPr>
+          <w:rFonts w:ascii="Consolas" w:hAnsi="Consolas" w:cs="Consolas"/>
+          <w:sz w:val="24"/>
+          <w:szCs w:val="24"/>
+        </w:rPr>
+        <w:t>JoglPipeline</w:t>
+      </w:r>
+      <w:proofErr w:type="spellEnd"/>
+      <w:r>
+        <w:rPr>
+          <w:rFonts w:ascii="Consolas" w:hAnsi="Consolas" w:cs="Consolas"/>
+          <w:sz w:val="24"/>
+          <w:szCs w:val="24"/>
+        </w:rPr>
+        <w:t>.</w:t>
+      </w:r>
+      <w:r>
+        <w:rPr>
+          <w:rFonts w:ascii="Consolas" w:hAnsi="Consolas" w:cs="Consolas"/>
+          <w:color w:val="000000"/>
+          <w:sz w:val="24"/>
+          <w:szCs w:val="24"/>
+          <w:highlight w:val="lightGray"/>
+        </w:rPr>
+        <w:t xml:space="preserve"> </w:t>
+      </w:r>
+      <w:proofErr w:type="spellStart"/>
+      <w:r>
+        <w:rPr>
+          <w:rFonts w:ascii="Consolas" w:hAnsi="Consolas" w:cs="Consolas"/>
+          <w:color w:val="000000"/>
+          <w:sz w:val="24"/>
+          <w:szCs w:val="24"/>
+          <w:highlight w:val="lightGray"/>
+        </w:rPr>
+        <w:t>createNewContext</w:t>
+      </w:r>
+      <w:proofErr w:type="spellEnd"/>
+      <w:r>
+        <w:rPr>
+          <w:rFonts w:ascii="Consolas" w:hAnsi="Consolas" w:cs="Consolas"/>
+          <w:color w:val="000000"/>
+          <w:sz w:val="24"/>
+          <w:szCs w:val="24"/>
+        </w:rPr>
+        <w:t xml:space="preserve"> seems to be a serious </w:t>
+      </w:r>
+      <w:proofErr w:type="spellStart"/>
+      <w:r>
+        <w:rPr>
+          <w:rFonts w:ascii="Consolas" w:hAnsi="Consolas" w:cs="Consolas"/>
+          <w:color w:val="000000"/>
+          <w:sz w:val="24"/>
+          <w:szCs w:val="24"/>
+        </w:rPr>
+        <w:t>init</w:t>
+      </w:r>
+      <w:proofErr w:type="spellEnd"/>
+      <w:r>
+        <w:rPr>
+          <w:rFonts w:ascii="Consolas" w:hAnsi="Consolas" w:cs="Consolas"/>
+          <w:color w:val="000000"/>
+          <w:sz w:val="24"/>
+          <w:szCs w:val="24"/>
+        </w:rPr>
+        <w:t xml:space="preserve"> place too</w:t>
+      </w:r>
+    </w:p>
+    <w:p>
+      <w:pPr>
+        <w:autoSpaceDE w:val="0"/>
+        <w:autoSpaceDN w:val="0"/>
+        <w:adjustRightInd w:val="0"/>
+        <w:spacing w:after="0" w:line="240" w:lineRule="auto"/>
+        <w:rPr>
+          <w:rFonts w:ascii="Consolas" w:hAnsi="Consolas" w:cs="Consolas"/>
+          <w:sz w:val="24"/>
+          <w:szCs w:val="24"/>
+        </w:rPr>
+      </w:pPr>
+    </w:p>
+    <w:p>
+      <w:pPr>
+        <w:autoSpaceDE w:val="0"/>
+        <w:autoSpaceDN w:val="0"/>
+        <w:adjustRightInd w:val="0"/>
+        <w:spacing w:after="0" w:line="240" w:lineRule="auto"/>
+        <w:rPr>
+          <w:rFonts w:ascii="Consolas" w:hAnsi="Consolas" w:cs="Consolas"/>
+          <w:sz w:val="24"/>
+          <w:szCs w:val="24"/>
+        </w:rPr>
+      </w:pPr>
+      <w:proofErr w:type="spellStart"/>
+      <w:r>
+        <w:rPr>
+          <w:rFonts w:ascii="Consolas" w:hAnsi="Consolas" w:cs="Consolas"/>
+          <w:sz w:val="24"/>
+          <w:szCs w:val="24"/>
+        </w:rPr>
+        <w:t>JoglPipeline.checkAppContext</w:t>
+      </w:r>
+      <w:proofErr w:type="spellEnd"/>
+      <w:r>
+        <w:rPr>
+          <w:rFonts w:ascii="Consolas" w:hAnsi="Consolas" w:cs="Consolas"/>
+          <w:sz w:val="24"/>
+          <w:szCs w:val="24"/>
+        </w:rPr>
+        <w:t xml:space="preserve"> is this for applets only</w:t>
+      </w:r>
+    </w:p>
+    <w:p>
+      <w:pPr>
+        <w:autoSpaceDE w:val="0"/>
+        <w:autoSpaceDN w:val="0"/>
+        <w:adjustRightInd w:val="0"/>
+        <w:spacing w:after="0" w:line="240" w:lineRule="auto"/>
+        <w:rPr>
+          <w:rFonts w:ascii="Consolas" w:hAnsi="Consolas" w:cs="Consolas"/>
+          <w:sz w:val="24"/>
+          <w:szCs w:val="24"/>
+        </w:rPr>
+      </w:pPr>
+    </w:p>
+    <w:p>
+      <w:pPr>
+        <w:autoSpaceDE w:val="0"/>
+        <w:autoSpaceDN w:val="0"/>
+        <w:adjustRightInd w:val="0"/>
+        <w:spacing w:after="0" w:line="240" w:lineRule="auto"/>
+        <w:rPr>
+          <w:rFonts w:ascii="Consolas" w:hAnsi="Consolas" w:cs="Consolas"/>
+          <w:sz w:val="24"/>
+          <w:szCs w:val="24"/>
+        </w:rPr>
+      </w:pPr>
+      <w:r>
+        <w:rPr>
+          <w:rStyle w:val="Heading2Char"/>
+        </w:rPr>
+        <w:t>Totally new elements</w:t>
+      </w:r>
+      <w:r>
+        <w:rPr>
+          <w:rFonts w:ascii="Consolas" w:hAnsi="Consolas" w:cs="Consolas"/>
+          <w:sz w:val="24"/>
+          <w:szCs w:val="24"/>
+        </w:rPr>
+        <w:t xml:space="preserve"> </w:t>
+      </w:r>
+    </w:p>
+    <w:p>
+      <w:pPr>
+        <w:autoSpaceDE w:val="0"/>
+        <w:autoSpaceDN w:val="0"/>
+        <w:adjustRightInd w:val="0"/>
+        <w:spacing w:after="0" w:line="240" w:lineRule="auto"/>
+        <w:rPr>
+          <w:rFonts w:ascii="Consolas" w:hAnsi="Consolas" w:cs="Consolas"/>
+          <w:sz w:val="24"/>
+          <w:szCs w:val="24"/>
+        </w:rPr>
+      </w:pPr>
+      <w:r>
+        <w:rPr>
+          <w:rFonts w:ascii="Consolas" w:hAnsi="Consolas" w:cs="Consolas"/>
+          <w:sz w:val="24"/>
+          <w:szCs w:val="24"/>
+        </w:rPr>
+        <w:t>M</w:t>
+      </w:r>
+      <w:r>
+        <w:rPr>
+          <w:rFonts w:ascii="Consolas" w:hAnsi="Consolas" w:cs="Consolas"/>
+          <w:sz w:val="24"/>
+          <w:szCs w:val="24"/>
+        </w:rPr>
+        <w:t>ouse and keyboard listening</w:t>
+      </w:r>
+      <w:r>
+        <w:rPr>
+          <w:rFonts w:ascii="Consolas" w:hAnsi="Consolas" w:cs="Consolas"/>
+          <w:sz w:val="24"/>
+          <w:szCs w:val="24"/>
+        </w:rPr>
+        <w:t>, navigation inputs now by finger</w:t>
+      </w:r>
+    </w:p>
+    <w:p>
+      <w:pPr>
+        <w:autoSpaceDE w:val="0"/>
+        <w:autoSpaceDN w:val="0"/>
+        <w:adjustRightInd w:val="0"/>
+        <w:spacing w:after="0" w:line="240" w:lineRule="auto"/>
+        <w:rPr>
+          <w:rFonts w:ascii="Consolas" w:hAnsi="Consolas" w:cs="Consolas"/>
+          <w:sz w:val="24"/>
+          <w:szCs w:val="24"/>
+        </w:rPr>
+      </w:pPr>
+    </w:p>
+    <w:p>
+      <w:pPr>
+        <w:autoSpaceDE w:val="0"/>
+        <w:autoSpaceDN w:val="0"/>
+        <w:adjustRightInd w:val="0"/>
+        <w:spacing w:after="0" w:line="240" w:lineRule="auto"/>
+        <w:rPr>
+          <w:rFonts w:ascii="Consolas" w:hAnsi="Consolas" w:cs="Consolas"/>
+          <w:sz w:val="24"/>
+          <w:szCs w:val="24"/>
+        </w:rPr>
+      </w:pPr>
+    </w:p>
+    <w:p>
+      <w:pPr>
+        <w:autoSpaceDE w:val="0"/>
+        <w:autoSpaceDN w:val="0"/>
+        <w:adjustRightInd w:val="0"/>
+        <w:spacing w:after="0" w:line="240" w:lineRule="auto"/>
+        <w:rPr>
+          <w:rFonts w:ascii="Consolas" w:hAnsi="Consolas" w:cs="Consolas"/>
+          <w:sz w:val="24"/>
+          <w:szCs w:val="24"/>
+        </w:rPr>
+      </w:pPr>
+    </w:p>
+    <w:p>
+      <w:pPr>
+        <w:autoSpaceDE w:val="0"/>
+        <w:autoSpaceDN w:val="0"/>
+        <w:adjustRightInd w:val="0"/>
+        <w:spacing w:after="0" w:line="240" w:lineRule="auto"/>
+        <w:rPr>
+          <w:rFonts w:ascii="Consolas" w:hAnsi="Consolas" w:cs="Consolas"/>
+          <w:sz w:val="24"/>
+          <w:szCs w:val="24"/>
+        </w:rPr>
+      </w:pPr>
+    </w:p>
+    <w:p>
+      <w:pPr>
+        <w:pStyle w:val="Heading2"/>
+      </w:pPr>
+      <w:proofErr w:type="spellStart"/>
+      <w:r>
+        <w:t>BufferedImage</w:t>
+      </w:r>
+      <w:proofErr w:type="spellEnd"/>
+      <w:r>
+        <w:t xml:space="preserve"> and images</w:t>
+      </w:r>
+    </w:p>
+    <w:p>
+      <w:pPr>
+        <w:autoSpaceDE w:val="0"/>
+        <w:autoSpaceDN w:val="0"/>
+        <w:adjustRightInd w:val="0"/>
+        <w:spacing w:after="0" w:line="240" w:lineRule="auto"/>
+        <w:rPr>
+          <w:rFonts w:ascii="Consolas" w:hAnsi="Consolas" w:cs="Consolas"/>
+          <w:sz w:val="24"/>
+          <w:szCs w:val="24"/>
+        </w:rPr>
+      </w:pPr>
+    </w:p>
+    <w:p>
+      <w:pPr>
+        <w:autoSpaceDE w:val="0"/>
+        <w:autoSpaceDN w:val="0"/>
+        <w:adjustRightInd w:val="0"/>
+        <w:spacing w:after="0" w:line="240" w:lineRule="auto"/>
+        <w:rPr>
+          <w:rFonts w:ascii="Consolas" w:hAnsi="Consolas" w:cs="Consolas"/>
+          <w:sz w:val="24"/>
+          <w:szCs w:val="24"/>
+        </w:rPr>
+      </w:pPr>
+      <w:proofErr w:type="spellStart"/>
+      <w:r>
+        <w:rPr>
+          <w:rFonts w:ascii="Consolas" w:hAnsi="Consolas" w:cs="Consolas"/>
+          <w:sz w:val="24"/>
+          <w:szCs w:val="24"/>
+        </w:rPr>
+        <w:t>ImageComponentRetained</w:t>
+      </w:r>
+      <w:proofErr w:type="spellEnd"/>
+    </w:p>
+    <w:p>
+      <w:pPr>
+        <w:autoSpaceDE w:val="0"/>
+        <w:autoSpaceDN w:val="0"/>
+        <w:adjustRightInd w:val="0"/>
+        <w:spacing w:after="0" w:line="240" w:lineRule="auto"/>
+        <w:rPr>
+          <w:rFonts w:ascii="Consolas" w:hAnsi="Consolas" w:cs="Consolas"/>
+          <w:sz w:val="24"/>
+          <w:szCs w:val="24"/>
+        </w:rPr>
+      </w:pPr>
+      <w:r>
+        <w:rPr>
+          <w:rFonts w:ascii="Consolas" w:hAnsi="Consolas" w:cs="Consolas"/>
+          <w:sz w:val="24"/>
+          <w:szCs w:val="24"/>
+        </w:rPr>
+        <w:t>Heaps</w:t>
+      </w:r>
+    </w:p>
+    <w:p>
+      <w:pPr>
+        <w:autoSpaceDE w:val="0"/>
+        <w:autoSpaceDN w:val="0"/>
+        <w:adjustRightInd w:val="0"/>
+        <w:spacing w:after="0" w:line="240" w:lineRule="auto"/>
+        <w:rPr>
+          <w:rFonts w:ascii="Consolas" w:hAnsi="Consolas" w:cs="Consolas"/>
+          <w:sz w:val="24"/>
+          <w:szCs w:val="24"/>
+        </w:rPr>
+      </w:pPr>
+    </w:p>
+    <w:p>
+      <w:pPr>
+        <w:autoSpaceDE w:val="0"/>
+        <w:autoSpaceDN w:val="0"/>
+        <w:adjustRightInd w:val="0"/>
+        <w:spacing w:after="0" w:line="240" w:lineRule="auto"/>
+        <w:rPr>
+          <w:rFonts w:ascii="Consolas" w:hAnsi="Consolas" w:cs="Consolas"/>
+          <w:sz w:val="24"/>
+          <w:szCs w:val="24"/>
+        </w:rPr>
+      </w:pPr>
+      <w:r>
+        <w:rPr>
+          <w:rFonts w:ascii="Consolas" w:hAnsi="Consolas" w:cs="Consolas"/>
+          <w:sz w:val="24"/>
+          <w:szCs w:val="24"/>
+        </w:rPr>
+        <w:t>ImageComponent2D</w:t>
+      </w:r>
+    </w:p>
+    <w:p>
+      <w:pPr>
+        <w:autoSpaceDE w:val="0"/>
+        <w:autoSpaceDN w:val="0"/>
+        <w:adjustRightInd w:val="0"/>
+        <w:spacing w:after="0" w:line="240" w:lineRule="auto"/>
+        <w:rPr>
+          <w:rFonts w:ascii="Consolas" w:hAnsi="Consolas" w:cs="Consolas"/>
+          <w:sz w:val="24"/>
+          <w:szCs w:val="24"/>
+        </w:rPr>
+      </w:pPr>
+      <w:r>
+        <w:rPr>
+          <w:rFonts w:ascii="Consolas" w:hAnsi="Consolas" w:cs="Consolas"/>
+          <w:sz w:val="24"/>
+          <w:szCs w:val="24"/>
+        </w:rPr>
+        <w:t>ImageComponent2DRetained</w:t>
+      </w:r>
+    </w:p>
+    <w:p>
+      <w:pPr>
+        <w:autoSpaceDE w:val="0"/>
+        <w:autoSpaceDN w:val="0"/>
+        <w:adjustRightInd w:val="0"/>
+        <w:spacing w:after="0" w:line="240" w:lineRule="auto"/>
+        <w:rPr>
+          <w:rFonts w:ascii="Consolas" w:hAnsi="Consolas" w:cs="Consolas"/>
+          <w:sz w:val="24"/>
+          <w:szCs w:val="24"/>
+        </w:rPr>
+      </w:pPr>
+      <w:r>
+        <w:rPr>
+          <w:rFonts w:ascii="Consolas" w:hAnsi="Consolas" w:cs="Consolas"/>
+          <w:sz w:val="24"/>
+          <w:szCs w:val="24"/>
+        </w:rPr>
+        <w:t>ImageComponent3D</w:t>
+      </w:r>
+    </w:p>
+    <w:p>
+      <w:pPr>
+        <w:autoSpaceDE w:val="0"/>
+        <w:autoSpaceDN w:val="0"/>
+        <w:adjustRightInd w:val="0"/>
+        <w:spacing w:after="0" w:line="240" w:lineRule="auto"/>
+        <w:rPr>
+          <w:rFonts w:ascii="Consolas" w:hAnsi="Consolas" w:cs="Consolas"/>
+          <w:sz w:val="24"/>
+          <w:szCs w:val="24"/>
+        </w:rPr>
+      </w:pPr>
+      <w:proofErr w:type="gramStart"/>
+      <w:r>
+        <w:rPr>
+          <w:rFonts w:ascii="Consolas" w:hAnsi="Consolas" w:cs="Consolas"/>
+          <w:sz w:val="24"/>
+          <w:szCs w:val="24"/>
+        </w:rPr>
+        <w:t>import</w:t>
+      </w:r>
+      <w:proofErr w:type="gramEnd"/>
+      <w:r>
+        <w:rPr>
+          <w:rFonts w:ascii="Consolas" w:hAnsi="Consolas" w:cs="Consolas"/>
+          <w:sz w:val="24"/>
+          <w:szCs w:val="24"/>
+        </w:rPr>
+        <w:t xml:space="preserve"> </w:t>
+      </w:r>
+      <w:proofErr w:type="spellStart"/>
+      <w:r>
+        <w:rPr>
+          <w:rFonts w:ascii="Consolas" w:hAnsi="Consolas" w:cs="Consolas"/>
+          <w:sz w:val="24"/>
+          <w:szCs w:val="24"/>
+        </w:rPr>
+        <w:t>java.awt.image.BufferedImage</w:t>
+      </w:r>
+      <w:proofErr w:type="spellEnd"/>
+      <w:r>
+        <w:rPr>
+          <w:rFonts w:ascii="Consolas" w:hAnsi="Consolas" w:cs="Consolas"/>
+          <w:sz w:val="24"/>
+          <w:szCs w:val="24"/>
+        </w:rPr>
+        <w:t>;</w:t>
+      </w:r>
+    </w:p>
+    <w:p>
+      <w:pPr>
+        <w:autoSpaceDE w:val="0"/>
+        <w:autoSpaceDN w:val="0"/>
+        <w:adjustRightInd w:val="0"/>
+        <w:spacing w:after="0" w:line="240" w:lineRule="auto"/>
+        <w:rPr>
+          <w:rFonts w:ascii="Consolas" w:hAnsi="Consolas" w:cs="Consolas"/>
+          <w:sz w:val="24"/>
+          <w:szCs w:val="24"/>
+        </w:rPr>
+      </w:pPr>
+      <w:proofErr w:type="gramStart"/>
+      <w:r>
+        <w:rPr>
+          <w:rFonts w:ascii="Consolas" w:hAnsi="Consolas" w:cs="Consolas"/>
+          <w:sz w:val="24"/>
+          <w:szCs w:val="24"/>
+        </w:rPr>
+        <w:t>import</w:t>
+      </w:r>
+      <w:proofErr w:type="gramEnd"/>
+      <w:r>
+        <w:rPr>
+          <w:rFonts w:ascii="Consolas" w:hAnsi="Consolas" w:cs="Consolas"/>
+          <w:sz w:val="24"/>
+          <w:szCs w:val="24"/>
+        </w:rPr>
+        <w:t xml:space="preserve"> </w:t>
+      </w:r>
+      <w:proofErr w:type="spellStart"/>
+      <w:r>
+        <w:rPr>
+          <w:rFonts w:ascii="Consolas" w:hAnsi="Consolas" w:cs="Consolas"/>
+          <w:sz w:val="24"/>
+          <w:szCs w:val="24"/>
+        </w:rPr>
+        <w:t>java.awt.image.RenderedImage</w:t>
+      </w:r>
+      <w:proofErr w:type="spellEnd"/>
+      <w:r>
+        <w:rPr>
+          <w:rFonts w:ascii="Consolas" w:hAnsi="Consolas" w:cs="Consolas"/>
+          <w:sz w:val="24"/>
+          <w:szCs w:val="24"/>
+        </w:rPr>
+        <w:t>;</w:t>
+      </w:r>
+    </w:p>
+    <w:p>
+      <w:pPr>
+        <w:autoSpaceDE w:val="0"/>
+        <w:autoSpaceDN w:val="0"/>
+        <w:adjustRightInd w:val="0"/>
+        <w:spacing w:after="0" w:line="240" w:lineRule="auto"/>
+        <w:rPr>
+          <w:rFonts w:ascii="Consolas" w:hAnsi="Consolas" w:cs="Consolas"/>
+          <w:sz w:val="24"/>
+          <w:szCs w:val="24"/>
+        </w:rPr>
+      </w:pPr>
+    </w:p>
+    <w:p>
+      <w:pPr>
+        <w:autoSpaceDE w:val="0"/>
+        <w:autoSpaceDN w:val="0"/>
+        <w:adjustRightInd w:val="0"/>
+        <w:spacing w:after="0" w:line="240" w:lineRule="auto"/>
+        <w:rPr>
+          <w:rFonts w:ascii="Consolas" w:hAnsi="Consolas" w:cs="Consolas"/>
+          <w:sz w:val="24"/>
+          <w:szCs w:val="24"/>
+        </w:rPr>
+      </w:pPr>
+      <w:r>
+        <w:rPr>
+          <w:rFonts w:ascii="Consolas" w:hAnsi="Consolas" w:cs="Consolas"/>
+          <w:sz w:val="24"/>
+          <w:szCs w:val="24"/>
+        </w:rPr>
+        <w:t>ImageComponent3DRetained</w:t>
+      </w:r>
+    </w:p>
+    <w:p>
+      <w:pPr>
+        <w:autoSpaceDE w:val="0"/>
+        <w:autoSpaceDN w:val="0"/>
+        <w:adjustRightInd w:val="0"/>
+        <w:spacing w:after="0" w:line="240" w:lineRule="auto"/>
+        <w:rPr>
+          <w:rFonts w:ascii="Consolas" w:hAnsi="Consolas" w:cs="Consolas"/>
+          <w:sz w:val="24"/>
+          <w:szCs w:val="24"/>
+        </w:rPr>
+      </w:pPr>
+      <w:proofErr w:type="gramStart"/>
+      <w:r>
+        <w:rPr>
+          <w:rFonts w:ascii="Consolas" w:hAnsi="Consolas" w:cs="Consolas"/>
+          <w:sz w:val="24"/>
+          <w:szCs w:val="24"/>
+        </w:rPr>
+        <w:t>import</w:t>
+      </w:r>
+      <w:proofErr w:type="gramEnd"/>
+      <w:r>
+        <w:rPr>
+          <w:rFonts w:ascii="Consolas" w:hAnsi="Consolas" w:cs="Consolas"/>
+          <w:sz w:val="24"/>
+          <w:szCs w:val="24"/>
+        </w:rPr>
+        <w:t xml:space="preserve"> </w:t>
+      </w:r>
+      <w:proofErr w:type="spellStart"/>
+      <w:r>
+        <w:rPr>
+          <w:rFonts w:ascii="Consolas" w:hAnsi="Consolas" w:cs="Consolas"/>
+          <w:sz w:val="24"/>
+          <w:szCs w:val="24"/>
+        </w:rPr>
+        <w:t>java.awt.image.BufferedImage</w:t>
+      </w:r>
+      <w:proofErr w:type="spellEnd"/>
+      <w:r>
+        <w:rPr>
+          <w:rFonts w:ascii="Consolas" w:hAnsi="Consolas" w:cs="Consolas"/>
+          <w:sz w:val="24"/>
+          <w:szCs w:val="24"/>
+        </w:rPr>
+        <w:t>;</w:t>
+      </w:r>
+    </w:p>
+    <w:p>
+      <w:pPr>
+        <w:autoSpaceDE w:val="0"/>
+        <w:autoSpaceDN w:val="0"/>
+        <w:adjustRightInd w:val="0"/>
+        <w:spacing w:after="0" w:line="240" w:lineRule="auto"/>
+        <w:rPr>
+          <w:rFonts w:ascii="Consolas" w:hAnsi="Consolas" w:cs="Consolas"/>
+          <w:sz w:val="24"/>
+          <w:szCs w:val="24"/>
+        </w:rPr>
+      </w:pPr>
+      <w:proofErr w:type="gramStart"/>
+      <w:r>
+        <w:rPr>
+          <w:rFonts w:ascii="Consolas" w:hAnsi="Consolas" w:cs="Consolas"/>
+          <w:sz w:val="24"/>
+          <w:szCs w:val="24"/>
+        </w:rPr>
+        <w:t>import</w:t>
+      </w:r>
+      <w:proofErr w:type="gramEnd"/>
+      <w:r>
+        <w:rPr>
+          <w:rFonts w:ascii="Consolas" w:hAnsi="Consolas" w:cs="Consolas"/>
+          <w:sz w:val="24"/>
+          <w:szCs w:val="24"/>
+        </w:rPr>
+        <w:t xml:space="preserve"> </w:t>
+      </w:r>
+      <w:proofErr w:type="spellStart"/>
+      <w:r>
+        <w:rPr>
+          <w:rFonts w:ascii="Consolas" w:hAnsi="Consolas" w:cs="Consolas"/>
+          <w:sz w:val="24"/>
+          <w:szCs w:val="24"/>
+        </w:rPr>
+        <w:t>java.awt.image.ColorModel</w:t>
+      </w:r>
+      <w:proofErr w:type="spellEnd"/>
+      <w:r>
+        <w:rPr>
+          <w:rFonts w:ascii="Consolas" w:hAnsi="Consolas" w:cs="Consolas"/>
+          <w:sz w:val="24"/>
+          <w:szCs w:val="24"/>
+        </w:rPr>
+        <w:t>;</w:t>
+      </w:r>
+    </w:p>
+    <w:p>
+      <w:pPr>
+        <w:autoSpaceDE w:val="0"/>
+        <w:autoSpaceDN w:val="0"/>
+        <w:adjustRightInd w:val="0"/>
+        <w:spacing w:after="0" w:line="240" w:lineRule="auto"/>
+        <w:rPr>
+          <w:rFonts w:ascii="Consolas" w:hAnsi="Consolas" w:cs="Consolas"/>
+          <w:sz w:val="24"/>
+          <w:szCs w:val="24"/>
+        </w:rPr>
+      </w:pPr>
+      <w:proofErr w:type="gramStart"/>
+      <w:r>
+        <w:rPr>
+          <w:rFonts w:ascii="Consolas" w:hAnsi="Consolas" w:cs="Consolas"/>
+          <w:sz w:val="24"/>
+          <w:szCs w:val="24"/>
+        </w:rPr>
+        <w:t>import</w:t>
+      </w:r>
+      <w:proofErr w:type="gramEnd"/>
+      <w:r>
+        <w:rPr>
+          <w:rFonts w:ascii="Consolas" w:hAnsi="Consolas" w:cs="Consolas"/>
+          <w:sz w:val="24"/>
+          <w:szCs w:val="24"/>
+        </w:rPr>
+        <w:t xml:space="preserve"> </w:t>
+      </w:r>
+      <w:proofErr w:type="spellStart"/>
+      <w:r>
+        <w:rPr>
+          <w:rFonts w:ascii="Consolas" w:hAnsi="Consolas" w:cs="Consolas"/>
+          <w:sz w:val="24"/>
+          <w:szCs w:val="24"/>
+        </w:rPr>
+        <w:t>java.awt.image.RenderedImage</w:t>
+      </w:r>
+      <w:proofErr w:type="spellEnd"/>
+      <w:r>
+        <w:rPr>
+          <w:rFonts w:ascii="Consolas" w:hAnsi="Consolas" w:cs="Consolas"/>
+          <w:sz w:val="24"/>
+          <w:szCs w:val="24"/>
+        </w:rPr>
+        <w:t>;</w:t>
+      </w:r>
+    </w:p>
+    <w:p>
+      <w:pPr>
+        <w:autoSpaceDE w:val="0"/>
+        <w:autoSpaceDN w:val="0"/>
+        <w:adjustRightInd w:val="0"/>
+        <w:spacing w:after="0" w:line="240" w:lineRule="auto"/>
+        <w:rPr>
+          <w:rFonts w:ascii="Consolas" w:hAnsi="Consolas" w:cs="Consolas"/>
+          <w:sz w:val="24"/>
+          <w:szCs w:val="24"/>
+        </w:rPr>
+      </w:pPr>
+      <w:proofErr w:type="gramStart"/>
+      <w:r>
+        <w:rPr>
+          <w:rFonts w:ascii="Consolas" w:hAnsi="Consolas" w:cs="Consolas"/>
+          <w:sz w:val="24"/>
+          <w:szCs w:val="24"/>
+        </w:rPr>
+        <w:t>import</w:t>
+      </w:r>
+      <w:proofErr w:type="gramEnd"/>
+      <w:r>
+        <w:rPr>
+          <w:rFonts w:ascii="Consolas" w:hAnsi="Consolas" w:cs="Consolas"/>
+          <w:sz w:val="24"/>
+          <w:szCs w:val="24"/>
+        </w:rPr>
+        <w:t xml:space="preserve"> </w:t>
+      </w:r>
+      <w:proofErr w:type="spellStart"/>
+      <w:r>
+        <w:rPr>
+          <w:rFonts w:ascii="Consolas" w:hAnsi="Consolas" w:cs="Consolas"/>
+          <w:sz w:val="24"/>
+          <w:szCs w:val="24"/>
+        </w:rPr>
+        <w:t>java.awt.image.WritableRaster</w:t>
+      </w:r>
+      <w:proofErr w:type="spellEnd"/>
+      <w:r>
+        <w:rPr>
+          <w:rFonts w:ascii="Consolas" w:hAnsi="Consolas" w:cs="Consolas"/>
+          <w:sz w:val="24"/>
+          <w:szCs w:val="24"/>
+        </w:rPr>
+        <w:t>;</w:t>
+      </w:r>
+    </w:p>
+    <w:p>
+      <w:pPr>
+        <w:autoSpaceDE w:val="0"/>
+        <w:autoSpaceDN w:val="0"/>
+        <w:adjustRightInd w:val="0"/>
+        <w:spacing w:after="0" w:line="240" w:lineRule="auto"/>
+        <w:rPr>
+          <w:rFonts w:ascii="Consolas" w:hAnsi="Consolas" w:cs="Consolas"/>
+          <w:sz w:val="24"/>
+          <w:szCs w:val="24"/>
+        </w:rPr>
+      </w:pPr>
+    </w:p>
+    <w:p>
+      <w:pPr>
+        <w:autoSpaceDE w:val="0"/>
+        <w:autoSpaceDN w:val="0"/>
+        <w:adjustRightInd w:val="0"/>
+        <w:spacing w:after="0" w:line="240" w:lineRule="auto"/>
+        <w:rPr>
+          <w:rFonts w:ascii="Consolas" w:hAnsi="Consolas" w:cs="Consolas"/>
+          <w:sz w:val="24"/>
+          <w:szCs w:val="24"/>
+        </w:rPr>
+      </w:pPr>
+    </w:p>
+    <w:p>
+      <w:pPr>
+        <w:autoSpaceDE w:val="0"/>
+        <w:autoSpaceDN w:val="0"/>
+        <w:adjustRightInd w:val="0"/>
+        <w:spacing w:after="0" w:line="240" w:lineRule="auto"/>
+        <w:rPr>
+          <w:rFonts w:ascii="Consolas" w:hAnsi="Consolas" w:cs="Consolas"/>
+          <w:b/>
+          <w:bCs/>
+          <w:color w:val="7F0055"/>
+          <w:sz w:val="24"/>
+          <w:szCs w:val="24"/>
+        </w:rPr>
+      </w:pPr>
+      <w:proofErr w:type="spellStart"/>
+      <w:r>
+        <w:rPr>
+          <w:rFonts w:ascii="Consolas" w:hAnsi="Consolas" w:cs="Consolas"/>
+          <w:sz w:val="24"/>
+          <w:szCs w:val="24"/>
+        </w:rPr>
+        <w:t>TextureRetained</w:t>
+      </w:r>
+      <w:proofErr w:type="spellEnd"/>
+      <w:r>
+        <w:rPr>
+          <w:rFonts w:ascii="Consolas" w:hAnsi="Consolas" w:cs="Consolas"/>
+          <w:b/>
+          <w:bCs/>
+          <w:color w:val="7F0055"/>
+          <w:sz w:val="24"/>
+          <w:szCs w:val="24"/>
+        </w:rPr>
+        <w:t xml:space="preserve"> </w:t>
+      </w:r>
+    </w:p>
+    <w:p>
+      <w:pPr>
+        <w:autoSpaceDE w:val="0"/>
+        <w:autoSpaceDN w:val="0"/>
+        <w:adjustRightInd w:val="0"/>
+        <w:spacing w:after="0" w:line="240" w:lineRule="auto"/>
+        <w:rPr>
+          <w:rFonts w:ascii="Consolas" w:hAnsi="Consolas" w:cs="Consolas"/>
+          <w:sz w:val="24"/>
+          <w:szCs w:val="24"/>
+        </w:rPr>
+      </w:pPr>
       <w:r>
         <w:rPr>
           <w:rFonts w:ascii="Consolas" w:hAnsi="Consolas" w:cs="Consolas"/>
@@ -4056,15 +5975,7 @@
           <w:sz w:val="24"/>
           <w:szCs w:val="24"/>
         </w:rPr>
-        <w:t xml:space="preserve">Texture3D and ImageComponent3D </w:t>
-      </w:r>
-      <w:r>
-        <w:rPr>
-          <w:rFonts w:ascii="Consolas" w:hAnsi="Consolas" w:cs="Consolas"/>
-          <w:sz w:val="24"/>
-          <w:szCs w:val="24"/>
-        </w:rPr>
-        <w:t xml:space="preserve">Are removed along with </w:t>
+        <w:t xml:space="preserve">Texture3D and ImageComponent3D Are removed along with </w:t>
       </w:r>
     </w:p>
     <w:p>
@@ -4087,690 +5998,6 @@
         </w:rPr>
         <w:t>Texture3DRetained and ImageComponent3DRetained</w:t>
       </w:r>
-    </w:p>
-    <w:p>
-      <w:pPr>
-        <w:autoSpaceDE w:val="0"/>
-        <w:autoSpaceDN w:val="0"/>
-        <w:adjustRightInd w:val="0"/>
-        <w:spacing w:after="0" w:line="240" w:lineRule="auto"/>
-        <w:rPr>
-          <w:rFonts w:ascii="Consolas" w:hAnsi="Consolas" w:cs="Consolas"/>
-          <w:sz w:val="24"/>
-          <w:szCs w:val="24"/>
-        </w:rPr>
-      </w:pPr>
-    </w:p>
-    <w:p>
-      <w:pPr>
-        <w:pStyle w:val="Heading2"/>
-      </w:pPr>
-      <w:r>
-        <w:t xml:space="preserve">Not sure </w:t>
-      </w:r>
-      <w:r>
-        <w:t>ex</w:t>
-      </w:r>
-      <w:r>
-        <w:t>actly</w:t>
-      </w:r>
-      <w:r>
-        <w:t xml:space="preserve"> </w:t>
-      </w:r>
-      <w:r>
-        <w:t xml:space="preserve">what </w:t>
-      </w:r>
-      <w:r>
-        <w:t>the status</w:t>
-      </w:r>
-      <w:r>
-        <w:t xml:space="preserve"> is</w:t>
-      </w:r>
-    </w:p>
-    <w:p>
-      <w:pPr>
-        <w:autoSpaceDE w:val="0"/>
-        <w:autoSpaceDN w:val="0"/>
-        <w:adjustRightInd w:val="0"/>
-        <w:spacing w:after="0" w:line="240" w:lineRule="auto"/>
-        <w:rPr>
-          <w:rFonts w:ascii="Consolas" w:hAnsi="Consolas" w:cs="Consolas"/>
-          <w:sz w:val="24"/>
-          <w:szCs w:val="24"/>
-        </w:rPr>
-      </w:pPr>
-      <w:proofErr w:type="spellStart"/>
-      <w:r>
-        <w:rPr>
-          <w:rFonts w:ascii="Consolas" w:hAnsi="Consolas" w:cs="Consolas"/>
-          <w:sz w:val="24"/>
-          <w:szCs w:val="24"/>
-        </w:rPr>
-        <w:t>JoglGraphicsConfiguration</w:t>
-      </w:r>
-      <w:proofErr w:type="spellEnd"/>
-    </w:p>
-    <w:p>
-      <w:pPr>
-        <w:autoSpaceDE w:val="0"/>
-        <w:autoSpaceDN w:val="0"/>
-        <w:adjustRightInd w:val="0"/>
-        <w:spacing w:after="0" w:line="240" w:lineRule="auto"/>
-        <w:rPr>
-          <w:rFonts w:ascii="Consolas" w:hAnsi="Consolas" w:cs="Consolas"/>
-          <w:sz w:val="24"/>
-          <w:szCs w:val="24"/>
-        </w:rPr>
-      </w:pPr>
-      <w:proofErr w:type="spellStart"/>
-      <w:r>
-        <w:rPr>
-          <w:rFonts w:ascii="Consolas" w:hAnsi="Consolas" w:cs="Consolas"/>
-          <w:sz w:val="24"/>
-          <w:szCs w:val="24"/>
-        </w:rPr>
-        <w:t>JoglPipeline</w:t>
-      </w:r>
-      <w:proofErr w:type="spellEnd"/>
-      <w:r>
-        <w:rPr>
-          <w:rFonts w:ascii="Consolas" w:hAnsi="Consolas" w:cs="Consolas"/>
-          <w:sz w:val="24"/>
-          <w:szCs w:val="24"/>
-        </w:rPr>
-        <w:t xml:space="preserve"> - many bits and pieces some are pointless anyway</w:t>
-      </w:r>
-    </w:p>
-    <w:p>
-      <w:pPr>
-        <w:autoSpaceDE w:val="0"/>
-        <w:autoSpaceDN w:val="0"/>
-        <w:adjustRightInd w:val="0"/>
-        <w:spacing w:after="0" w:line="240" w:lineRule="auto"/>
-        <w:rPr>
-          <w:rFonts w:ascii="Consolas" w:hAnsi="Consolas" w:cs="Consolas"/>
-          <w:sz w:val="24"/>
-          <w:szCs w:val="24"/>
-        </w:rPr>
-      </w:pPr>
-      <w:r>
-        <w:rPr>
-          <w:rFonts w:ascii="Consolas" w:hAnsi="Consolas" w:cs="Consolas"/>
-          <w:sz w:val="24"/>
-          <w:szCs w:val="24"/>
-        </w:rPr>
-        <w:tab/>
-      </w:r>
-      <w:proofErr w:type="spellStart"/>
-      <w:r>
-        <w:rPr>
-          <w:rFonts w:ascii="Consolas" w:hAnsi="Consolas" w:cs="Consolas"/>
-          <w:sz w:val="24"/>
-          <w:szCs w:val="24"/>
-        </w:rPr>
-        <w:t>createQueryContext</w:t>
-      </w:r>
-      <w:proofErr w:type="spellEnd"/>
-      <w:r>
-        <w:rPr>
-          <w:rFonts w:ascii="Consolas" w:hAnsi="Consolas" w:cs="Consolas"/>
-          <w:sz w:val="24"/>
-          <w:szCs w:val="24"/>
-        </w:rPr>
-        <w:t xml:space="preserve"> methods does crazy </w:t>
-      </w:r>
-      <w:proofErr w:type="spellStart"/>
-      <w:r>
-        <w:rPr>
-          <w:rFonts w:ascii="Consolas" w:hAnsi="Consolas" w:cs="Consolas"/>
-          <w:color w:val="000000"/>
-          <w:sz w:val="24"/>
-          <w:szCs w:val="24"/>
-          <w:u w:val="single"/>
-        </w:rPr>
-        <w:t>awt</w:t>
-      </w:r>
-      <w:proofErr w:type="spellEnd"/>
-      <w:r>
-        <w:rPr>
-          <w:rFonts w:ascii="Consolas" w:hAnsi="Consolas" w:cs="Consolas"/>
-          <w:sz w:val="24"/>
-          <w:szCs w:val="24"/>
-        </w:rPr>
-        <w:t xml:space="preserve"> type crap</w:t>
-      </w:r>
-    </w:p>
-    <w:p>
-      <w:pPr>
-        <w:autoSpaceDE w:val="0"/>
-        <w:autoSpaceDN w:val="0"/>
-        <w:adjustRightInd w:val="0"/>
-        <w:spacing w:after="0" w:line="240" w:lineRule="auto"/>
-        <w:rPr>
-          <w:rFonts w:ascii="Consolas" w:hAnsi="Consolas" w:cs="Consolas"/>
-          <w:sz w:val="24"/>
-          <w:szCs w:val="24"/>
-        </w:rPr>
-      </w:pPr>
-      <w:r>
-        <w:rPr>
-          <w:rFonts w:ascii="Consolas" w:hAnsi="Consolas" w:cs="Consolas"/>
-          <w:sz w:val="24"/>
-          <w:szCs w:val="24"/>
-        </w:rPr>
-        <w:tab/>
-      </w:r>
-      <w:proofErr w:type="spellStart"/>
-      <w:r>
-        <w:rPr>
-          <w:rFonts w:ascii="Consolas" w:hAnsi="Consolas" w:cs="Consolas"/>
-          <w:sz w:val="24"/>
-          <w:szCs w:val="24"/>
-        </w:rPr>
-        <w:t>getBestConfiguration</w:t>
-      </w:r>
-      <w:proofErr w:type="spellEnd"/>
-      <w:r>
-        <w:rPr>
-          <w:rFonts w:ascii="Consolas" w:hAnsi="Consolas" w:cs="Consolas"/>
-          <w:sz w:val="24"/>
-          <w:szCs w:val="24"/>
-        </w:rPr>
-        <w:t xml:space="preserve"> also does </w:t>
-      </w:r>
-      <w:proofErr w:type="spellStart"/>
-      <w:r>
-        <w:rPr>
-          <w:rFonts w:ascii="Consolas" w:hAnsi="Consolas" w:cs="Consolas"/>
-          <w:color w:val="000000"/>
-          <w:sz w:val="24"/>
-          <w:szCs w:val="24"/>
-          <w:u w:val="single"/>
-        </w:rPr>
-        <w:t>canvasy</w:t>
-      </w:r>
-      <w:proofErr w:type="spellEnd"/>
-      <w:r>
-        <w:rPr>
-          <w:rFonts w:ascii="Consolas" w:hAnsi="Consolas" w:cs="Consolas"/>
-          <w:sz w:val="24"/>
-          <w:szCs w:val="24"/>
-        </w:rPr>
-        <w:t xml:space="preserve"> stuff</w:t>
-      </w:r>
-    </w:p>
-    <w:p>
-      <w:pPr>
-        <w:autoSpaceDE w:val="0"/>
-        <w:autoSpaceDN w:val="0"/>
-        <w:adjustRightInd w:val="0"/>
-        <w:spacing w:after="0" w:line="240" w:lineRule="auto"/>
-        <w:rPr>
-          <w:rFonts w:ascii="Consolas" w:hAnsi="Consolas" w:cs="Consolas"/>
-          <w:sz w:val="24"/>
-          <w:szCs w:val="24"/>
-        </w:rPr>
-      </w:pPr>
-      <w:r>
-        <w:rPr>
-          <w:rFonts w:ascii="Consolas" w:hAnsi="Consolas" w:cs="Consolas"/>
-          <w:sz w:val="24"/>
-          <w:szCs w:val="24"/>
-        </w:rPr>
-        <w:tab/>
-      </w:r>
-      <w:proofErr w:type="spellStart"/>
-      <w:r>
-        <w:rPr>
-          <w:rFonts w:ascii="Consolas" w:hAnsi="Consolas" w:cs="Consolas"/>
-          <w:sz w:val="24"/>
-          <w:szCs w:val="24"/>
-        </w:rPr>
-        <w:t>QueryCanvas</w:t>
-      </w:r>
-      <w:proofErr w:type="spellEnd"/>
-      <w:r>
-        <w:rPr>
-          <w:rFonts w:ascii="Consolas" w:hAnsi="Consolas" w:cs="Consolas"/>
-          <w:sz w:val="24"/>
-          <w:szCs w:val="24"/>
-        </w:rPr>
-        <w:t xml:space="preserve"> sub class does lots of madness</w:t>
-      </w:r>
-    </w:p>
-    <w:p>
-      <w:pPr>
-        <w:autoSpaceDE w:val="0"/>
-        <w:autoSpaceDN w:val="0"/>
-        <w:adjustRightInd w:val="0"/>
-        <w:spacing w:after="0" w:line="240" w:lineRule="auto"/>
-        <w:rPr>
-          <w:rFonts w:ascii="Consolas" w:hAnsi="Consolas" w:cs="Consolas"/>
-          <w:sz w:val="24"/>
-          <w:szCs w:val="24"/>
-        </w:rPr>
-      </w:pPr>
-    </w:p>
-    <w:p>
-      <w:pPr>
-        <w:autoSpaceDE w:val="0"/>
-        <w:autoSpaceDN w:val="0"/>
-        <w:adjustRightInd w:val="0"/>
-        <w:spacing w:after="0" w:line="240" w:lineRule="auto"/>
-        <w:rPr>
-          <w:rFonts w:ascii="Consolas" w:hAnsi="Consolas" w:cs="Consolas"/>
-          <w:sz w:val="24"/>
-          <w:szCs w:val="24"/>
-        </w:rPr>
-      </w:pPr>
-      <w:r>
-        <w:rPr>
-          <w:rFonts w:ascii="Consolas" w:hAnsi="Consolas" w:cs="Consolas"/>
-          <w:sz w:val="24"/>
-          <w:szCs w:val="24"/>
-        </w:rPr>
-        <w:t>Renderer</w:t>
-      </w:r>
-    </w:p>
-    <w:p>
-      <w:pPr>
-        <w:autoSpaceDE w:val="0"/>
-        <w:autoSpaceDN w:val="0"/>
-        <w:adjustRightInd w:val="0"/>
-        <w:spacing w:after="0" w:line="240" w:lineRule="auto"/>
-        <w:rPr>
-          <w:rFonts w:ascii="Consolas" w:hAnsi="Consolas" w:cs="Consolas"/>
-          <w:sz w:val="24"/>
-          <w:szCs w:val="24"/>
-        </w:rPr>
-      </w:pPr>
-    </w:p>
-    <w:p>
-      <w:pPr>
-        <w:autoSpaceDE w:val="0"/>
-        <w:autoSpaceDN w:val="0"/>
-        <w:adjustRightInd w:val="0"/>
-        <w:spacing w:after="0" w:line="240" w:lineRule="auto"/>
-        <w:rPr>
-          <w:rFonts w:ascii="Consolas" w:hAnsi="Consolas" w:cs="Consolas"/>
-          <w:sz w:val="24"/>
-          <w:szCs w:val="24"/>
-        </w:rPr>
-      </w:pPr>
-      <w:r>
-        <w:rPr>
-          <w:rFonts w:ascii="Consolas" w:hAnsi="Consolas" w:cs="Consolas"/>
-          <w:sz w:val="24"/>
-          <w:szCs w:val="24"/>
-        </w:rPr>
-        <w:t>View</w:t>
-      </w:r>
-    </w:p>
-    <w:p>
-      <w:pPr>
-        <w:autoSpaceDE w:val="0"/>
-        <w:autoSpaceDN w:val="0"/>
-        <w:adjustRightInd w:val="0"/>
-        <w:spacing w:after="0" w:line="240" w:lineRule="auto"/>
-        <w:rPr>
-          <w:rFonts w:ascii="Consolas" w:hAnsi="Consolas" w:cs="Consolas"/>
-          <w:sz w:val="24"/>
-          <w:szCs w:val="24"/>
-        </w:rPr>
-      </w:pPr>
-    </w:p>
-    <w:p>
-      <w:pPr>
-        <w:autoSpaceDE w:val="0"/>
-        <w:autoSpaceDN w:val="0"/>
-        <w:adjustRightInd w:val="0"/>
-        <w:spacing w:after="0" w:line="240" w:lineRule="auto"/>
-        <w:rPr>
-          <w:rFonts w:ascii="Consolas" w:hAnsi="Consolas" w:cs="Consolas"/>
-          <w:sz w:val="24"/>
-          <w:szCs w:val="24"/>
-        </w:rPr>
-      </w:pPr>
-      <w:proofErr w:type="spellStart"/>
-      <w:r>
-        <w:rPr>
-          <w:rFonts w:ascii="Consolas" w:hAnsi="Consolas" w:cs="Consolas"/>
-          <w:sz w:val="24"/>
-          <w:szCs w:val="24"/>
-        </w:rPr>
-        <w:t>MasterControl</w:t>
-      </w:r>
-      <w:proofErr w:type="spellEnd"/>
-    </w:p>
-    <w:p>
-      <w:pPr>
-        <w:autoSpaceDE w:val="0"/>
-        <w:autoSpaceDN w:val="0"/>
-        <w:adjustRightInd w:val="0"/>
-        <w:spacing w:after="0" w:line="240" w:lineRule="auto"/>
-        <w:rPr>
-          <w:rFonts w:ascii="Consolas" w:hAnsi="Consolas" w:cs="Consolas"/>
-          <w:sz w:val="24"/>
-          <w:szCs w:val="24"/>
-        </w:rPr>
-      </w:pPr>
-    </w:p>
-    <w:p>
-      <w:pPr>
-        <w:autoSpaceDE w:val="0"/>
-        <w:autoSpaceDN w:val="0"/>
-        <w:adjustRightInd w:val="0"/>
-        <w:spacing w:after="0" w:line="240" w:lineRule="auto"/>
-        <w:rPr>
-          <w:rFonts w:ascii="Consolas" w:hAnsi="Consolas" w:cs="Consolas"/>
-          <w:sz w:val="24"/>
-          <w:szCs w:val="24"/>
-        </w:rPr>
-      </w:pPr>
-      <w:proofErr w:type="spellStart"/>
-      <w:proofErr w:type="gramStart"/>
-      <w:r>
-        <w:rPr>
-          <w:rFonts w:ascii="Consolas" w:hAnsi="Consolas" w:cs="Consolas"/>
-          <w:sz w:val="24"/>
-          <w:szCs w:val="24"/>
-        </w:rPr>
-        <w:t>JoglPipeline</w:t>
-      </w:r>
-      <w:proofErr w:type="spellEnd"/>
-      <w:r>
-        <w:rPr>
-          <w:rFonts w:ascii="Consolas" w:hAnsi="Consolas" w:cs="Consolas"/>
-          <w:sz w:val="24"/>
-          <w:szCs w:val="24"/>
-        </w:rPr>
-        <w:t>.</w:t>
-      </w:r>
-      <w:proofErr w:type="gramEnd"/>
-      <w:r>
-        <w:rPr>
-          <w:rFonts w:ascii="Consolas" w:hAnsi="Consolas" w:cs="Consolas"/>
-          <w:color w:val="000000"/>
-          <w:sz w:val="24"/>
-          <w:szCs w:val="24"/>
-          <w:highlight w:val="lightGray"/>
-        </w:rPr>
-        <w:t xml:space="preserve"> </w:t>
-      </w:r>
-      <w:proofErr w:type="spellStart"/>
-      <w:r>
-        <w:rPr>
-          <w:rFonts w:ascii="Consolas" w:hAnsi="Consolas" w:cs="Consolas"/>
-          <w:color w:val="000000"/>
-          <w:sz w:val="24"/>
-          <w:szCs w:val="24"/>
-          <w:highlight w:val="lightGray"/>
-        </w:rPr>
-        <w:t>resizeOffscreenLayer</w:t>
-      </w:r>
-      <w:proofErr w:type="spellEnd"/>
-      <w:r>
-        <w:rPr>
-          <w:rFonts w:ascii="Consolas" w:hAnsi="Consolas" w:cs="Consolas"/>
-          <w:color w:val="000000"/>
-          <w:sz w:val="24"/>
-          <w:szCs w:val="24"/>
-        </w:rPr>
-        <w:t xml:space="preserve"> is a mighty interesting method full of explaining comments about FBO’s </w:t>
-      </w:r>
-      <w:proofErr w:type="spellStart"/>
-      <w:r>
-        <w:rPr>
-          <w:rFonts w:ascii="Consolas" w:hAnsi="Consolas" w:cs="Consolas"/>
-          <w:color w:val="000000"/>
-          <w:sz w:val="24"/>
-          <w:szCs w:val="24"/>
-        </w:rPr>
-        <w:t>etc</w:t>
-      </w:r>
-      <w:proofErr w:type="spellEnd"/>
-    </w:p>
-    <w:p>
-      <w:pPr>
-        <w:autoSpaceDE w:val="0"/>
-        <w:autoSpaceDN w:val="0"/>
-        <w:adjustRightInd w:val="0"/>
-        <w:spacing w:after="0" w:line="240" w:lineRule="auto"/>
-        <w:rPr>
-          <w:rFonts w:ascii="Consolas" w:hAnsi="Consolas" w:cs="Consolas"/>
-          <w:sz w:val="24"/>
-          <w:szCs w:val="24"/>
-        </w:rPr>
-      </w:pPr>
-    </w:p>
-    <w:p>
-      <w:pPr>
-        <w:autoSpaceDE w:val="0"/>
-        <w:autoSpaceDN w:val="0"/>
-        <w:adjustRightInd w:val="0"/>
-        <w:spacing w:after="0" w:line="240" w:lineRule="auto"/>
-        <w:rPr>
-          <w:rFonts w:ascii="Consolas" w:hAnsi="Consolas" w:cs="Consolas"/>
-          <w:sz w:val="24"/>
-          <w:szCs w:val="24"/>
-        </w:rPr>
-      </w:pPr>
-      <w:proofErr w:type="spellStart"/>
-      <w:r>
-        <w:rPr>
-          <w:rFonts w:ascii="Consolas" w:hAnsi="Consolas" w:cs="Consolas"/>
-          <w:sz w:val="24"/>
-          <w:szCs w:val="24"/>
-        </w:rPr>
-        <w:t>JoglPipeline</w:t>
-      </w:r>
-      <w:proofErr w:type="spellEnd"/>
-      <w:r>
-        <w:rPr>
-          <w:rFonts w:ascii="Consolas" w:hAnsi="Consolas" w:cs="Consolas"/>
-          <w:sz w:val="24"/>
-          <w:szCs w:val="24"/>
-        </w:rPr>
-        <w:t>.</w:t>
-      </w:r>
-      <w:r>
-        <w:rPr>
-          <w:rFonts w:ascii="Consolas" w:hAnsi="Consolas" w:cs="Consolas"/>
-          <w:color w:val="000000"/>
-          <w:sz w:val="24"/>
-          <w:szCs w:val="24"/>
-          <w:highlight w:val="lightGray"/>
-        </w:rPr>
-        <w:t xml:space="preserve"> </w:t>
-      </w:r>
-      <w:proofErr w:type="spellStart"/>
-      <w:r>
-        <w:rPr>
-          <w:rFonts w:ascii="Consolas" w:hAnsi="Consolas" w:cs="Consolas"/>
-          <w:color w:val="000000"/>
-          <w:sz w:val="24"/>
-          <w:szCs w:val="24"/>
-          <w:highlight w:val="lightGray"/>
-        </w:rPr>
-        <w:t>createNewContext</w:t>
-      </w:r>
-      <w:proofErr w:type="spellEnd"/>
-      <w:r>
-        <w:rPr>
-          <w:rFonts w:ascii="Consolas" w:hAnsi="Consolas" w:cs="Consolas"/>
-          <w:color w:val="000000"/>
-          <w:sz w:val="24"/>
-          <w:szCs w:val="24"/>
-        </w:rPr>
-        <w:t xml:space="preserve"> seems to be a serious </w:t>
-      </w:r>
-      <w:proofErr w:type="spellStart"/>
-      <w:r>
-        <w:rPr>
-          <w:rFonts w:ascii="Consolas" w:hAnsi="Consolas" w:cs="Consolas"/>
-          <w:color w:val="000000"/>
-          <w:sz w:val="24"/>
-          <w:szCs w:val="24"/>
-        </w:rPr>
-        <w:t>init</w:t>
-      </w:r>
-      <w:proofErr w:type="spellEnd"/>
-      <w:r>
-        <w:rPr>
-          <w:rFonts w:ascii="Consolas" w:hAnsi="Consolas" w:cs="Consolas"/>
-          <w:color w:val="000000"/>
-          <w:sz w:val="24"/>
-          <w:szCs w:val="24"/>
-        </w:rPr>
-        <w:t xml:space="preserve"> place too</w:t>
-      </w:r>
-    </w:p>
-    <w:p>
-      <w:pPr>
-        <w:autoSpaceDE w:val="0"/>
-        <w:autoSpaceDN w:val="0"/>
-        <w:adjustRightInd w:val="0"/>
-        <w:spacing w:after="0" w:line="240" w:lineRule="auto"/>
-        <w:rPr>
-          <w:rFonts w:ascii="Consolas" w:hAnsi="Consolas" w:cs="Consolas"/>
-          <w:sz w:val="24"/>
-          <w:szCs w:val="24"/>
-        </w:rPr>
-      </w:pPr>
-    </w:p>
-    <w:p>
-      <w:pPr>
-        <w:autoSpaceDE w:val="0"/>
-        <w:autoSpaceDN w:val="0"/>
-        <w:adjustRightInd w:val="0"/>
-        <w:spacing w:after="0" w:line="240" w:lineRule="auto"/>
-        <w:rPr>
-          <w:rFonts w:ascii="Consolas" w:hAnsi="Consolas" w:cs="Consolas"/>
-          <w:sz w:val="24"/>
-          <w:szCs w:val="24"/>
-        </w:rPr>
-      </w:pPr>
-      <w:proofErr w:type="spellStart"/>
-      <w:r>
-        <w:rPr>
-          <w:rFonts w:ascii="Consolas" w:hAnsi="Consolas" w:cs="Consolas"/>
-          <w:sz w:val="24"/>
-          <w:szCs w:val="24"/>
-        </w:rPr>
-        <w:t>JoglPipeline.checkAppContext</w:t>
-      </w:r>
-      <w:proofErr w:type="spellEnd"/>
-      <w:r>
-        <w:rPr>
-          <w:rFonts w:ascii="Consolas" w:hAnsi="Consolas" w:cs="Consolas"/>
-          <w:sz w:val="24"/>
-          <w:szCs w:val="24"/>
-        </w:rPr>
-        <w:t xml:space="preserve"> is this for applets only</w:t>
-      </w:r>
-    </w:p>
-    <w:p>
-      <w:pPr>
-        <w:autoSpaceDE w:val="0"/>
-        <w:autoSpaceDN w:val="0"/>
-        <w:adjustRightInd w:val="0"/>
-        <w:spacing w:after="0" w:line="240" w:lineRule="auto"/>
-        <w:rPr>
-          <w:rFonts w:ascii="Consolas" w:hAnsi="Consolas" w:cs="Consolas"/>
-          <w:sz w:val="24"/>
-          <w:szCs w:val="24"/>
-        </w:rPr>
-      </w:pPr>
-    </w:p>
-    <w:p>
-      <w:pPr>
-        <w:autoSpaceDE w:val="0"/>
-        <w:autoSpaceDN w:val="0"/>
-        <w:adjustRightInd w:val="0"/>
-        <w:spacing w:after="0" w:line="240" w:lineRule="auto"/>
-        <w:rPr>
-          <w:rFonts w:ascii="Consolas" w:hAnsi="Consolas" w:cs="Consolas"/>
-          <w:sz w:val="24"/>
-          <w:szCs w:val="24"/>
-        </w:rPr>
-      </w:pPr>
-      <w:r>
-        <w:rPr>
-          <w:rStyle w:val="Heading2Char"/>
-        </w:rPr>
-        <w:t>Totally new elements</w:t>
-      </w:r>
-      <w:r>
-        <w:rPr>
-          <w:rFonts w:ascii="Consolas" w:hAnsi="Consolas" w:cs="Consolas"/>
-          <w:sz w:val="24"/>
-          <w:szCs w:val="24"/>
-        </w:rPr>
-        <w:t xml:space="preserve"> </w:t>
-      </w:r>
-    </w:p>
-    <w:p>
-      <w:pPr>
-        <w:autoSpaceDE w:val="0"/>
-        <w:autoSpaceDN w:val="0"/>
-        <w:adjustRightInd w:val="0"/>
-        <w:spacing w:after="0" w:line="240" w:lineRule="auto"/>
-        <w:rPr>
-          <w:rFonts w:ascii="Consolas" w:hAnsi="Consolas" w:cs="Consolas"/>
-          <w:sz w:val="24"/>
-          <w:szCs w:val="24"/>
-        </w:rPr>
-      </w:pPr>
-      <w:r>
-        <w:rPr>
-          <w:rFonts w:ascii="Consolas" w:hAnsi="Consolas" w:cs="Consolas"/>
-          <w:sz w:val="24"/>
-          <w:szCs w:val="24"/>
-        </w:rPr>
-        <w:t>M</w:t>
-      </w:r>
-      <w:r>
-        <w:rPr>
-          <w:rFonts w:ascii="Consolas" w:hAnsi="Consolas" w:cs="Consolas"/>
-          <w:sz w:val="24"/>
-          <w:szCs w:val="24"/>
-        </w:rPr>
-        <w:t>ouse and keyboard listening</w:t>
-      </w:r>
-      <w:r>
-        <w:rPr>
-          <w:rFonts w:ascii="Consolas" w:hAnsi="Consolas" w:cs="Consolas"/>
-          <w:sz w:val="24"/>
-          <w:szCs w:val="24"/>
-        </w:rPr>
-        <w:t>, navigation inputs now by finger</w:t>
-      </w:r>
-    </w:p>
-    <w:p>
-      <w:pPr>
-        <w:autoSpaceDE w:val="0"/>
-        <w:autoSpaceDN w:val="0"/>
-        <w:adjustRightInd w:val="0"/>
-        <w:spacing w:after="0" w:line="240" w:lineRule="auto"/>
-        <w:rPr>
-          <w:rFonts w:ascii="Consolas" w:hAnsi="Consolas" w:cs="Consolas"/>
-          <w:sz w:val="24"/>
-          <w:szCs w:val="24"/>
-        </w:rPr>
-      </w:pPr>
-    </w:p>
-    <w:p>
-      <w:pPr>
-        <w:autoSpaceDE w:val="0"/>
-        <w:autoSpaceDN w:val="0"/>
-        <w:adjustRightInd w:val="0"/>
-        <w:spacing w:after="0" w:line="240" w:lineRule="auto"/>
-        <w:rPr>
-          <w:rFonts w:ascii="Consolas" w:hAnsi="Consolas" w:cs="Consolas"/>
-          <w:sz w:val="24"/>
-          <w:szCs w:val="24"/>
-        </w:rPr>
-      </w:pPr>
     </w:p>
     <w:p>
       <w:pPr>

</xml_diff>

<commit_message>
First cut of new javaawt package, stripping out BufferedImage et al from Texture. Obvious bug has appeared based on view matrix (which is weird)
</commit_message>
<xml_diff>
--- a/docs/Androidification.docx
+++ b/docs/Androidification.docx
@@ -304,7 +304,46 @@
         <w:t>ysics is still fine</w:t>
       </w:r>
       <w:r>
-        <w:t>, I’m using a simple appearance for them so not sure , also physics appears to not work either?</w:t>
+        <w:t xml:space="preserve">, I’m using a simple appearance for them so not </w:t>
+      </w:r>
+      <w:proofErr w:type="gramStart"/>
+      <w:r>
+        <w:t>sure ,</w:t>
+      </w:r>
+      <w:proofErr w:type="gramEnd"/>
+      <w:r>
+        <w:t xml:space="preserve"> also physics appears to not work either?</w:t>
+      </w:r>
+    </w:p>
+    <w:p>
+      <w:pPr>
+        <w:pStyle w:val="ListParagraph"/>
+        <w:numPr>
+          <w:ilvl w:val="0"/>
+          <w:numId w:val="2"/>
+        </w:numPr>
+      </w:pPr>
+      <w:r>
+        <w:t xml:space="preserve">Newt </w:t>
+      </w:r>
+      <w:proofErr w:type="spellStart"/>
+      <w:r>
+        <w:t>GlWindow</w:t>
+      </w:r>
+      <w:proofErr w:type="spellEnd"/>
+      <w:r>
+        <w:t xml:space="preserve"> used and </w:t>
+      </w:r>
+      <w:proofErr w:type="spellStart"/>
+      <w:r>
+        <w:t>allTextureUnitStates.size</w:t>
+      </w:r>
+      <w:proofErr w:type="spellEnd"/>
+      <w:r>
+        <w:t>()==1</w:t>
+      </w:r>
+      <w:r>
+        <w:t xml:space="preserve"> for a given LAND record displays using some weird normal map</w:t>
       </w:r>
     </w:p>
     <w:p>
@@ -4130,7 +4169,6 @@
         </w:rPr>
       </w:pPr>
       <w:proofErr w:type="spellStart"/>
-      <w:proofErr w:type="gramStart"/>
       <w:r>
         <w:rPr>
           <w:rFonts w:ascii="Consolas" w:hAnsi="Consolas" w:cs="Consolas"/>
@@ -4140,7 +4178,6 @@
         <w:t>getBestConfiguration</w:t>
       </w:r>
       <w:proofErr w:type="spellEnd"/>
-      <w:proofErr w:type="gramEnd"/>
       <w:r>
         <w:rPr>
           <w:rFonts w:ascii="Consolas" w:hAnsi="Consolas" w:cs="Consolas"/>
@@ -8306,7 +8343,6 @@
           <w:szCs w:val="24"/>
         </w:rPr>
       </w:pPr>
-      <w:proofErr w:type="gramStart"/>
       <w:r>
         <w:rPr>
           <w:rFonts w:ascii="Consolas" w:hAnsi="Consolas" w:cs="Consolas"/>
@@ -8336,7 +8372,6 @@
         </w:rPr>
         <w:t>?</w:t>
       </w:r>
-      <w:proofErr w:type="gramEnd"/>
     </w:p>
     <w:p>
       <w:pPr>

</xml_diff>

<commit_message>
LATC2 image type identified and cleaned up
</commit_message>
<xml_diff>
--- a/docs/Androidification.docx
+++ b/docs/Androidification.docx
@@ -22,14 +22,16 @@
         </w:numPr>
       </w:pPr>
       <w:r>
-        <w:t>Free all the declared buffers when geo is freed</w:t>
-      </w:r>
-      <w:r>
-        <w:t xml:space="preserve"> in a manner that is much better than the current system</w:t>
-      </w:r>
-      <w:r>
-        <w:t>( or not?)</w:t>
-      </w:r>
+        <w:t>Need to load up</w:t>
+      </w:r>
+      <w:r>
+        <w:t xml:space="preserve"> buffers off the pipeline maybe, back in Geo create before </w:t>
+      </w:r>
+      <w:proofErr w:type="spellStart"/>
+      <w:r>
+        <w:t>setlive</w:t>
+      </w:r>
+      <w:proofErr w:type="spellEnd"/>
     </w:p>
     <w:p>
       <w:pPr>
@@ -40,16 +42,16 @@
         </w:numPr>
       </w:pPr>
       <w:r>
-        <w:t>Need to load up</w:t>
-      </w:r>
-      <w:r>
-        <w:t xml:space="preserve"> buffers off the pipeline maybe, back in Geo create before </w:t>
-      </w:r>
-      <w:proofErr w:type="spellStart"/>
-      <w:r>
-        <w:t>setlive</w:t>
-      </w:r>
-      <w:proofErr w:type="spellEnd"/>
+        <w:t xml:space="preserve">Newt </w:t>
+      </w:r>
+      <w:proofErr w:type="spellStart"/>
+      <w:r>
+        <w:t>HUd</w:t>
+      </w:r>
+      <w:proofErr w:type="spellEnd"/>
+      <w:r>
+        <w:t xml:space="preserve"> gear needs to be going</w:t>
+      </w:r>
     </w:p>
     <w:p>
       <w:pPr>
@@ -60,15 +62,10 @@
         </w:numPr>
       </w:pPr>
       <w:r>
-        <w:t xml:space="preserve">Get the Newt Canvas </w:t>
-      </w:r>
-      <w:proofErr w:type="gramStart"/>
-      <w:r>
-        <w:t>working,</w:t>
-      </w:r>
-      <w:proofErr w:type="gramEnd"/>
-      <w:r>
-        <w:t xml:space="preserve"> get mouse and keyboard to go via that.</w:t>
+        <w:t>R</w:t>
+      </w:r>
+      <w:r>
+        <w:t>un on android ART</w:t>
       </w:r>
     </w:p>
     <w:p>
@@ -80,23 +77,10 @@
         </w:numPr>
       </w:pPr>
       <w:r>
-        <w:t xml:space="preserve">Then get rid of all </w:t>
-      </w:r>
-      <w:proofErr w:type="spellStart"/>
-      <w:r>
-        <w:t>awt.image</w:t>
-      </w:r>
-      <w:proofErr w:type="spellEnd"/>
-      <w:r>
-        <w:t xml:space="preserve"> stuff from texture/</w:t>
-      </w:r>
-      <w:proofErr w:type="spellStart"/>
-      <w:r>
-        <w:t>imagecomponent</w:t>
-      </w:r>
-      <w:proofErr w:type="spellEnd"/>
-      <w:r>
-        <w:t xml:space="preserve"> </w:t>
+        <w:t>T</w:t>
+      </w:r>
+      <w:r>
+        <w:t>hen run on Android (note texture formats will need to be changed, might need a bit of format updating in pipeline</w:t>
       </w:r>
     </w:p>
     <w:p>
@@ -108,10 +92,23 @@
         </w:numPr>
       </w:pPr>
       <w:r>
-        <w:t>R</w:t>
-      </w:r>
-      <w:r>
-        <w:t>un on android ART</w:t>
+        <w:t xml:space="preserve">Looks like sometime the </w:t>
+      </w:r>
+      <w:proofErr w:type="spellStart"/>
+      <w:r>
+        <w:t>updatesub</w:t>
+      </w:r>
+      <w:proofErr w:type="spellEnd"/>
+      <w:r>
+        <w:t xml:space="preserve"> data is not working and cords are becoming stuck. I’ve seen it with horses hoofs and the gross land of oblivion, if you load </w:t>
+      </w:r>
+      <w:proofErr w:type="spellStart"/>
+      <w:r>
+        <w:t>gl_Vertex</w:t>
+      </w:r>
+      <w:proofErr w:type="spellEnd"/>
+      <w:r>
+        <w:t xml:space="preserve"> as well you can see they are not the same </w:t>
       </w:r>
     </w:p>
     <w:p>
@@ -123,10 +120,15 @@
         </w:numPr>
       </w:pPr>
       <w:r>
-        <w:t>T</w:t>
-      </w:r>
-      <w:r>
-        <w:t>hen run on Android (note texture formats will need to be changed, might need a bit of format updating in pipeline</w:t>
+        <w:t xml:space="preserve">Possibly related to the above I see that </w:t>
+      </w:r>
+      <w:proofErr w:type="spellStart"/>
+      <w:r>
+        <w:t>fliptexture</w:t>
+      </w:r>
+      <w:proofErr w:type="spellEnd"/>
+      <w:r>
+        <w:t xml:space="preserve"> fires are no longer going </w:t>
       </w:r>
     </w:p>
     <w:p>
@@ -138,23 +140,18 @@
         </w:numPr>
       </w:pPr>
       <w:r>
-        <w:t xml:space="preserve">Looks like sometime the </w:t>
-      </w:r>
-      <w:proofErr w:type="spellStart"/>
-      <w:r>
-        <w:t>updatesub</w:t>
-      </w:r>
-      <w:proofErr w:type="spellEnd"/>
-      <w:r>
-        <w:t xml:space="preserve"> data is not working and cords are becoming stuck. I’ve seen it with horses hoofs and the gross land of oblivion, if you load </w:t>
-      </w:r>
-      <w:proofErr w:type="spellStart"/>
-      <w:r>
-        <w:t>gl_Vertex</w:t>
-      </w:r>
-      <w:proofErr w:type="spellEnd"/>
-      <w:r>
-        <w:t xml:space="preserve"> as well you can see they are not the same </w:t>
+        <w:t xml:space="preserve">Land looks like it’s rounding to 1 and 0 everywhere now I’m using the attributes instead of real </w:t>
+      </w:r>
+      <w:proofErr w:type="spellStart"/>
+      <w:r>
+        <w:t>tex</w:t>
+      </w:r>
+      <w:proofErr w:type="spellEnd"/>
+      <w:r>
+        <w:t xml:space="preserve"> cords</w:t>
+      </w:r>
+      <w:r>
+        <w:t>, or some other issue, but land is a real slow down so a rewrite required</w:t>
       </w:r>
     </w:p>
     <w:p>
@@ -166,18 +163,7 @@
         </w:numPr>
       </w:pPr>
       <w:r>
-        <w:t xml:space="preserve">Land looks like it’s rounding to 1 and 0 everywhere now I’m using the attributes instead of real </w:t>
-      </w:r>
-      <w:proofErr w:type="spellStart"/>
-      <w:r>
-        <w:t>tex</w:t>
-      </w:r>
-      <w:proofErr w:type="spellEnd"/>
-      <w:r>
-        <w:t xml:space="preserve"> cords</w:t>
-      </w:r>
-      <w:r>
-        <w:t>, or some other issue, but land is a real slow down so a rewrite required</w:t>
+        <w:t>Tes3 land is stupidly slow, must drop the draw count by using the outer 4x4</w:t>
       </w:r>
     </w:p>
     <w:p>
@@ -189,7 +175,10 @@
         </w:numPr>
       </w:pPr>
       <w:r>
-        <w:t>Tes3 land is stupidly slow, must drop the draw count by using the outer 4x4</w:t>
+        <w:t>I think polygon offset is not working properly, look at H physics</w:t>
+      </w:r>
+      <w:r>
+        <w:t>, or is it just the stupid line draw calls?</w:t>
       </w:r>
     </w:p>
     <w:p>
@@ -201,7 +190,7 @@
         </w:numPr>
       </w:pPr>
       <w:r>
-        <w:t>I think polygon offset is not working properly, look at H physics</w:t>
+        <w:t>GL2ES2 is now running, but a few GL2 bits remain (images mainly)</w:t>
       </w:r>
     </w:p>
     <w:p>
@@ -213,7 +202,13 @@
         </w:numPr>
       </w:pPr>
       <w:r>
-        <w:t>GL2ES2 is now running, but a few GL2 bits remain (images mainly)</w:t>
+        <w:t xml:space="preserve">Quads removed, </w:t>
+      </w:r>
+      <w:r>
+        <w:t>but particles really need updating</w:t>
+      </w:r>
+      <w:r>
+        <w:t xml:space="preserve"> to points</w:t>
       </w:r>
     </w:p>
     <w:p>
@@ -225,13 +220,7 @@
         </w:numPr>
       </w:pPr>
       <w:r>
-        <w:t xml:space="preserve">Quads removed, </w:t>
-      </w:r>
-      <w:r>
-        <w:t>but particles really need updating</w:t>
-      </w:r>
-      <w:r>
-        <w:t xml:space="preserve"> to points</w:t>
+        <w:t>Break Canvas3D into 2 parts nonAWTCanvas3D and normalCanvas3D</w:t>
       </w:r>
     </w:p>
     <w:p>
@@ -243,7 +232,7 @@
         </w:numPr>
       </w:pPr>
       <w:r>
-        <w:t>Break Canvas3D into 2 parts nonAWTCanvas3D and normalCanvas3D</w:t>
+        <w:t>Now using GL2ES2 profile depth buffer returns 0 (but appears to work)</w:t>
       </w:r>
     </w:p>
     <w:p>
@@ -255,7 +244,13 @@
         </w:numPr>
       </w:pPr>
       <w:r>
-        <w:t>Now using GL2ES2 profile depth buffer returns 0 (but appears to work)</w:t>
+        <w:t xml:space="preserve">Free all the declared buffers when geo is freed in a manner that is much better than the current </w:t>
+      </w:r>
+      <w:r>
+        <w:t>system (or</w:t>
+      </w:r>
+      <w:r>
+        <w:t xml:space="preserve"> not?)</w:t>
       </w:r>
     </w:p>
     <w:p>
@@ -267,83 +262,15 @@
         </w:numPr>
       </w:pPr>
       <w:r>
-        <w:t>Clear buffers crash!</w:t>
-      </w:r>
-    </w:p>
-    <w:p>
-      <w:pPr>
-        <w:pStyle w:val="ListParagraph"/>
-        <w:numPr>
-          <w:ilvl w:val="0"/>
-          <w:numId w:val="2"/>
-        </w:numPr>
-      </w:pPr>
-      <w:r>
-        <w:t xml:space="preserve">Outlines no longer work now all </w:t>
-      </w:r>
-      <w:proofErr w:type="spellStart"/>
-      <w:r>
-        <w:t>shaders</w:t>
-      </w:r>
-      <w:proofErr w:type="spellEnd"/>
-      <w:r>
-        <w:t xml:space="preserve"> are allowed, possibly only default was respecting </w:t>
-      </w:r>
-      <w:proofErr w:type="spellStart"/>
-      <w:r>
-        <w:t>color</w:t>
-      </w:r>
-      <w:proofErr w:type="spellEnd"/>
-      <w:r>
-        <w:t>? Note h p</w:t>
-      </w:r>
-      <w:r>
-        <w:t>h</w:t>
-      </w:r>
-      <w:r>
-        <w:t>ysics is still fine</w:t>
-      </w:r>
-      <w:r>
-        <w:t xml:space="preserve">, I’m using a simple appearance for them so not </w:t>
-      </w:r>
-      <w:proofErr w:type="gramStart"/>
-      <w:r>
-        <w:t>sure ,</w:t>
-      </w:r>
-      <w:proofErr w:type="gramEnd"/>
-      <w:r>
-        <w:t xml:space="preserve"> also physics appears to not work either?</w:t>
-      </w:r>
-    </w:p>
-    <w:p>
-      <w:pPr>
-        <w:pStyle w:val="ListParagraph"/>
-        <w:numPr>
-          <w:ilvl w:val="0"/>
-          <w:numId w:val="2"/>
-        </w:numPr>
-      </w:pPr>
-      <w:r>
-        <w:t xml:space="preserve">Newt </w:t>
-      </w:r>
-      <w:proofErr w:type="spellStart"/>
-      <w:r>
-        <w:t>GlWindow</w:t>
-      </w:r>
-      <w:proofErr w:type="spellEnd"/>
-      <w:r>
-        <w:t xml:space="preserve"> used and </w:t>
-      </w:r>
-      <w:proofErr w:type="spellStart"/>
-      <w:r>
-        <w:t>allTextureUnitStates.size</w:t>
-      </w:r>
-      <w:proofErr w:type="spellEnd"/>
-      <w:r>
-        <w:t>()==1</w:t>
-      </w:r>
-      <w:r>
-        <w:t xml:space="preserve"> for a given LAND record displays using some weird normal map</w:t>
+        <w:t xml:space="preserve">Newt window Pipeline </w:t>
+      </w:r>
+      <w:proofErr w:type="spellStart"/>
+      <w:r>
+        <w:t>releaseCtx</w:t>
+      </w:r>
+      <w:proofErr w:type="spellEnd"/>
+      <w:r>
+        <w:t xml:space="preserve"> gives error</w:t>
       </w:r>
     </w:p>
     <w:p>
@@ -2551,6 +2478,50 @@
         </w:rPr>
         <w:t xml:space="preserve"> but too much work</w:t>
       </w:r>
+      <w:r>
+        <w:rPr>
+          <w:rFonts w:ascii="Consolas" w:hAnsi="Consolas" w:cs="Consolas"/>
+          <w:sz w:val="24"/>
+          <w:szCs w:val="24"/>
+        </w:rPr>
+        <w:t xml:space="preserve">, also the costs of lights is very low now, so many </w:t>
+      </w:r>
+      <w:proofErr w:type="spellStart"/>
+      <w:r>
+        <w:rPr>
+          <w:rFonts w:ascii="Consolas" w:hAnsi="Consolas" w:cs="Consolas"/>
+          <w:sz w:val="24"/>
+          <w:szCs w:val="24"/>
+        </w:rPr>
+        <w:t>many</w:t>
+      </w:r>
+      <w:proofErr w:type="spellEnd"/>
+      <w:r>
+        <w:rPr>
+          <w:rFonts w:ascii="Consolas" w:hAnsi="Consolas" w:cs="Consolas"/>
+          <w:sz w:val="24"/>
+          <w:szCs w:val="24"/>
+        </w:rPr>
+        <w:t xml:space="preserve"> would not hurt anything, they could be right down by texture. So long as they are applied to the </w:t>
+      </w:r>
+      <w:proofErr w:type="spellStart"/>
+      <w:r>
+        <w:rPr>
+          <w:rFonts w:ascii="Consolas" w:hAnsi="Consolas" w:cs="Consolas"/>
+          <w:sz w:val="24"/>
+          <w:szCs w:val="24"/>
+        </w:rPr>
+        <w:t>eometry</w:t>
+      </w:r>
+      <w:proofErr w:type="spellEnd"/>
+      <w:r>
+        <w:rPr>
+          <w:rFonts w:ascii="Consolas" w:hAnsi="Consolas" w:cs="Consolas"/>
+          <w:sz w:val="24"/>
+          <w:szCs w:val="24"/>
+        </w:rPr>
+        <w:t xml:space="preserve"> on a proximity (and I guess attenuation) basis.</w:t>
+      </w:r>
     </w:p>
     <w:p>
       <w:pPr>
@@ -2569,23 +2540,49 @@
           <w:szCs w:val="24"/>
         </w:rPr>
       </w:pPr>
-      <w:proofErr w:type="spellStart"/>
-      <w:r>
-        <w:rPr>
-          <w:rFonts w:ascii="Consolas" w:hAnsi="Consolas" w:cs="Consolas"/>
-          <w:sz w:val="24"/>
-          <w:szCs w:val="24"/>
-        </w:rPr>
-        <w:t>GLWindow</w:t>
-      </w:r>
-      <w:proofErr w:type="spellEnd"/>
-      <w:r>
-        <w:rPr>
-          <w:rFonts w:ascii="Consolas" w:hAnsi="Consolas" w:cs="Consolas"/>
-          <w:sz w:val="24"/>
-          <w:szCs w:val="24"/>
-        </w:rPr>
-        <w:t xml:space="preserve"> used by Canvas3D causes some bad texture binding in the land</w:t>
+      <w:r>
+        <w:rPr>
+          <w:rFonts w:ascii="Consolas" w:hAnsi="Consolas" w:cs="Consolas"/>
+          <w:sz w:val="24"/>
+          <w:szCs w:val="24"/>
+        </w:rPr>
+        <w:t xml:space="preserve">The ONLY texture that now works is </w:t>
+      </w:r>
+      <w:proofErr w:type="spellStart"/>
+      <w:r>
+        <w:rPr>
+          <w:rFonts w:ascii="Consolas" w:hAnsi="Consolas" w:cs="Consolas"/>
+          <w:sz w:val="24"/>
+          <w:szCs w:val="24"/>
+        </w:rPr>
+        <w:t>DDSTexture</w:t>
+      </w:r>
+      <w:proofErr w:type="spellEnd"/>
+      <w:r>
+        <w:rPr>
+          <w:rFonts w:ascii="Consolas" w:hAnsi="Consolas" w:cs="Consolas"/>
+          <w:sz w:val="24"/>
+          <w:szCs w:val="24"/>
+        </w:rPr>
+        <w:t xml:space="preserve"> and DDSImageComponant2D, all Textures and image components must now completely ignore the </w:t>
+      </w:r>
+      <w:proofErr w:type="spellStart"/>
+      <w:r>
+        <w:rPr>
+          <w:rFonts w:ascii="Consolas" w:hAnsi="Consolas" w:cs="Consolas"/>
+          <w:sz w:val="24"/>
+          <w:szCs w:val="24"/>
+        </w:rPr>
+        <w:t>BufferedImage</w:t>
+      </w:r>
+      <w:proofErr w:type="spellEnd"/>
+      <w:r>
+        <w:rPr>
+          <w:rFonts w:ascii="Consolas" w:hAnsi="Consolas" w:cs="Consolas"/>
+          <w:sz w:val="24"/>
+          <w:szCs w:val="24"/>
+        </w:rPr>
+        <w:t xml:space="preserve"> class, it is now a husk. I will add ETC2 support</w:t>
       </w:r>
     </w:p>
     <w:p>

</xml_diff>

<commit_message>
More Newting of AWT
</commit_message>
<xml_diff>
--- a/docs/Androidification.docx
+++ b/docs/Androidification.docx
@@ -232,7 +232,7 @@
         </w:numPr>
       </w:pPr>
       <w:r>
-        <w:t>Now using GL2ES2 profile depth buffer returns 0 (but appears to work)</w:t>
+        <w:t>Free all the declared buffers when geo is freed in a manner that is much better than the current system (or not?)</w:t>
       </w:r>
     </w:p>
     <w:p>
@@ -244,13 +244,15 @@
         </w:numPr>
       </w:pPr>
       <w:r>
-        <w:t xml:space="preserve">Free all the declared buffers when geo is freed in a manner that is much better than the current </w:t>
-      </w:r>
-      <w:r>
-        <w:t>system (or</w:t>
-      </w:r>
-      <w:r>
-        <w:t xml:space="preserve"> not?)</w:t>
+        <w:t xml:space="preserve">Newt window Pipeline </w:t>
+      </w:r>
+      <w:proofErr w:type="spellStart"/>
+      <w:r>
+        <w:t>releaseCtx</w:t>
+      </w:r>
+      <w:proofErr w:type="spellEnd"/>
+      <w:r>
+        <w:t xml:space="preserve"> gives error</w:t>
       </w:r>
     </w:p>
     <w:p>
@@ -262,15 +264,40 @@
         </w:numPr>
       </w:pPr>
       <w:r>
-        <w:t xml:space="preserve">Newt window Pipeline </w:t>
-      </w:r>
-      <w:proofErr w:type="spellStart"/>
-      <w:r>
-        <w:t>releaseCtx</w:t>
-      </w:r>
-      <w:proofErr w:type="spellEnd"/>
-      <w:r>
-        <w:t xml:space="preserve"> gives error</w:t>
+        <w:t xml:space="preserve">Fallout4 </w:t>
+      </w:r>
+      <w:proofErr w:type="spellStart"/>
+      <w:r>
+        <w:t>BloodySawBat</w:t>
+      </w:r>
+      <w:proofErr w:type="spellEnd"/>
+      <w:r>
+        <w:t xml:space="preserve"> In </w:t>
+      </w:r>
+      <w:proofErr w:type="spellStart"/>
+      <w:r>
+        <w:t>loadart</w:t>
+      </w:r>
+      <w:proofErr w:type="spellEnd"/>
+      <w:r>
+        <w:t xml:space="preserve"> folder locks the world up</w:t>
+      </w:r>
+    </w:p>
+    <w:p>
+      <w:pPr>
+        <w:pStyle w:val="ListParagraph"/>
+        <w:numPr>
+          <w:ilvl w:val="0"/>
+          <w:numId w:val="2"/>
+        </w:numPr>
+      </w:pPr>
+      <w:proofErr w:type="spellStart"/>
+      <w:r>
+        <w:t>Noramls</w:t>
+      </w:r>
+      <w:proofErr w:type="spellEnd"/>
+      <w:r>
+        <w:t xml:space="preserve"> for verts obviously way!! Wrong in fallout4</w:t>
       </w:r>
     </w:p>
     <w:p>
@@ -2770,7 +2797,75 @@
           <w:sz w:val="24"/>
           <w:szCs w:val="24"/>
         </w:rPr>
-        <w:t>, stereo) and it’ll do it’s best</w:t>
+        <w:t xml:space="preserve">, stereo) and it’ll do </w:t>
+      </w:r>
+      <w:proofErr w:type="spellStart"/>
+      <w:r>
+        <w:rPr>
+          <w:rFonts w:ascii="Consolas" w:hAnsi="Consolas" w:cs="Consolas"/>
+          <w:sz w:val="24"/>
+          <w:szCs w:val="24"/>
+        </w:rPr>
+        <w:t>it’s</w:t>
+      </w:r>
+      <w:proofErr w:type="spellEnd"/>
+      <w:r>
+        <w:rPr>
+          <w:rFonts w:ascii="Consolas" w:hAnsi="Consolas" w:cs="Consolas"/>
+          <w:sz w:val="24"/>
+          <w:szCs w:val="24"/>
+        </w:rPr>
+        <w:t xml:space="preserve"> best</w:t>
+      </w:r>
+    </w:p>
+    <w:p>
+      <w:pPr>
+        <w:pStyle w:val="ListParagraph"/>
+        <w:numPr>
+          <w:ilvl w:val="0"/>
+          <w:numId w:val="1"/>
+        </w:numPr>
+        <w:autoSpaceDE w:val="0"/>
+        <w:autoSpaceDN w:val="0"/>
+        <w:adjustRightInd w:val="0"/>
+        <w:spacing w:after="0" w:line="240" w:lineRule="auto"/>
+        <w:rPr>
+          <w:rFonts w:ascii="Consolas" w:hAnsi="Consolas" w:cs="Consolas"/>
+          <w:sz w:val="24"/>
+          <w:szCs w:val="24"/>
+        </w:rPr>
+      </w:pPr>
+      <w:r>
+        <w:rPr>
+          <w:rFonts w:ascii="Consolas" w:hAnsi="Consolas" w:cs="Consolas"/>
+          <w:sz w:val="24"/>
+          <w:szCs w:val="24"/>
+        </w:rPr>
+        <w:t>View.</w:t>
+      </w:r>
+      <w:r>
+        <w:rPr>
+          <w:rFonts w:ascii="Consolas" w:hAnsi="Consolas" w:cs="Consolas"/>
+          <w:sz w:val="24"/>
+          <w:szCs w:val="24"/>
+        </w:rPr>
+        <w:t xml:space="preserve"> </w:t>
+      </w:r>
+      <w:r>
+        <w:rPr>
+          <w:rFonts w:ascii="Consolas" w:hAnsi="Consolas" w:cs="Consolas"/>
+          <w:sz w:val="24"/>
+          <w:szCs w:val="24"/>
+        </w:rPr>
+        <w:t>VIRTUAL_WORLD</w:t>
+      </w:r>
+      <w:r>
+        <w:rPr>
+          <w:rFonts w:ascii="Consolas" w:hAnsi="Consolas" w:cs="Consolas"/>
+          <w:sz w:val="24"/>
+          <w:szCs w:val="24"/>
+        </w:rPr>
+        <w:t xml:space="preserve"> mode needs to be removed, god know what it does now</w:t>
       </w:r>
     </w:p>
     <w:p/>

</xml_diff>

<commit_message>
Added GL version data output possibility to canvas3d
</commit_message>
<xml_diff>
--- a/docs/Androidification.docx
+++ b/docs/Androidification.docx
@@ -22,16 +22,11 @@
         </w:numPr>
       </w:pPr>
       <w:r>
-        <w:t>Need to load up</w:t>
-      </w:r>
-      <w:r>
-        <w:t xml:space="preserve"> buffers off the pipeline maybe, back in Geo create before </w:t>
-      </w:r>
-      <w:proofErr w:type="spellStart"/>
-      <w:r>
-        <w:t>setlive</w:t>
-      </w:r>
-      <w:proofErr w:type="spellEnd"/>
+        <w:t>R</w:t>
+      </w:r>
+      <w:r>
+        <w:t>un on android ART</w:t>
+      </w:r>
     </w:p>
     <w:p>
       <w:pPr>
@@ -42,13 +37,10 @@
         </w:numPr>
       </w:pPr>
       <w:r>
-        <w:t>More Curve hug</w:t>
-      </w:r>
-      <w:r>
-        <w:t xml:space="preserve"> gear </w:t>
-      </w:r>
-      <w:r>
-        <w:t>in particular, lines and images</w:t>
+        <w:t>T</w:t>
+      </w:r>
+      <w:r>
+        <w:t>hen run on Android (note texture formats will need to be changed, might need a bit of format updating in pipeline</w:t>
       </w:r>
     </w:p>
     <w:p>
@@ -60,10 +52,15 @@
         </w:numPr>
       </w:pPr>
       <w:r>
-        <w:t>R</w:t>
-      </w:r>
-      <w:r>
-        <w:t>un on android ART</w:t>
+        <w:t xml:space="preserve">When moving forward and rotating the camera physics is crazy jerky, like rots is putting me back by one frame, really noticeable in </w:t>
+      </w:r>
+      <w:proofErr w:type="spellStart"/>
+      <w:r>
+        <w:t>morrowind</w:t>
+      </w:r>
+      <w:proofErr w:type="spellEnd"/>
+      <w:r>
+        <w:t xml:space="preserve"> due to low fps</w:t>
       </w:r>
     </w:p>
     <w:p>
@@ -75,10 +72,54 @@
         </w:numPr>
       </w:pPr>
       <w:r>
-        <w:t>T</w:t>
-      </w:r>
-      <w:r>
-        <w:t>hen run on Android (note texture formats will need to be changed, might need a bit of format updating in pipeline</w:t>
+        <w:t xml:space="preserve">Looks like sometime the </w:t>
+      </w:r>
+      <w:proofErr w:type="spellStart"/>
+      <w:r>
+        <w:t>updatesub</w:t>
+      </w:r>
+      <w:proofErr w:type="spellEnd"/>
+      <w:r>
+        <w:t xml:space="preserve"> data is not working and cords are becoming stuck. I’ve seen it with horses hoofs and the gross land of oblivion, if you load </w:t>
+      </w:r>
+      <w:proofErr w:type="spellStart"/>
+      <w:r>
+        <w:t>gl_Vertex</w:t>
+      </w:r>
+      <w:proofErr w:type="spellEnd"/>
+      <w:r>
+        <w:t xml:space="preserve"> as well you can see they are not the same</w:t>
+      </w:r>
+      <w:r>
+        <w:t>,</w:t>
+      </w:r>
+      <w:r>
+        <w:t xml:space="preserve"> </w:t>
+      </w:r>
+      <w:r>
+        <w:t>maybe r</w:t>
+      </w:r>
+      <w:r>
+        <w:t xml:space="preserve">elated to the above I see that </w:t>
+      </w:r>
+      <w:proofErr w:type="spellStart"/>
+      <w:r>
+        <w:t>fliptexture</w:t>
+      </w:r>
+      <w:proofErr w:type="spellEnd"/>
+      <w:r>
+        <w:t xml:space="preserve"> fires are </w:t>
+      </w:r>
+      <w:proofErr w:type="spellStart"/>
+      <w:r>
+        <w:t>some times</w:t>
+      </w:r>
+      <w:proofErr w:type="spellEnd"/>
+      <w:r>
+        <w:t xml:space="preserve"> not flipping</w:t>
+      </w:r>
+      <w:r>
+        <w:t xml:space="preserve"> </w:t>
       </w:r>
     </w:p>
     <w:p>
@@ -90,15 +131,35 @@
         </w:numPr>
       </w:pPr>
       <w:r>
-        <w:t xml:space="preserve">When moving forward and rotating the camera physics is crazy jerky, like rots is putting me back by one frame, really noticeable in </w:t>
-      </w:r>
-      <w:proofErr w:type="spellStart"/>
-      <w:r>
-        <w:t>morrowind</w:t>
-      </w:r>
-      <w:proofErr w:type="spellEnd"/>
-      <w:r>
-        <w:t xml:space="preserve"> due to low fps</w:t>
+        <w:t xml:space="preserve">Land looks like it’s rounding to 1 and 0 everywhere now I’m using the attributes instead of real </w:t>
+      </w:r>
+      <w:proofErr w:type="spellStart"/>
+      <w:r>
+        <w:t>tex</w:t>
+      </w:r>
+      <w:proofErr w:type="spellEnd"/>
+      <w:r>
+        <w:t xml:space="preserve"> cords</w:t>
+      </w:r>
+      <w:r>
+        <w:t xml:space="preserve">, or some other issue, </w:t>
+      </w:r>
+      <w:r>
+        <w:t xml:space="preserve">need to review the </w:t>
+      </w:r>
+      <w:proofErr w:type="spellStart"/>
+      <w:r>
+        <w:t>s</w:t>
+      </w:r>
+      <w:r>
+        <w:t>h</w:t>
+      </w:r>
+      <w:r>
+        <w:t>ader</w:t>
+      </w:r>
+      <w:proofErr w:type="spellEnd"/>
+      <w:r>
+        <w:t xml:space="preserve"> attribute data load up code</w:t>
       </w:r>
     </w:p>
     <w:p>
@@ -110,54 +171,7 @@
         </w:numPr>
       </w:pPr>
       <w:r>
-        <w:t xml:space="preserve">Looks like sometime the </w:t>
-      </w:r>
-      <w:proofErr w:type="spellStart"/>
-      <w:r>
-        <w:t>updatesub</w:t>
-      </w:r>
-      <w:proofErr w:type="spellEnd"/>
-      <w:r>
-        <w:t xml:space="preserve"> data is not working and cords are becoming stuck. I’ve seen it with horses hoofs and the gross land of oblivion, if you load </w:t>
-      </w:r>
-      <w:proofErr w:type="spellStart"/>
-      <w:r>
-        <w:t>gl_Vertex</w:t>
-      </w:r>
-      <w:proofErr w:type="spellEnd"/>
-      <w:r>
-        <w:t xml:space="preserve"> as well you can see they are not the same</w:t>
-      </w:r>
-      <w:r>
-        <w:t>,</w:t>
-      </w:r>
-      <w:r>
-        <w:t xml:space="preserve"> </w:t>
-      </w:r>
-      <w:r>
-        <w:t>maybe r</w:t>
-      </w:r>
-      <w:r>
-        <w:t xml:space="preserve">elated to the above I see that </w:t>
-      </w:r>
-      <w:proofErr w:type="spellStart"/>
-      <w:r>
-        <w:t>fliptexture</w:t>
-      </w:r>
-      <w:proofErr w:type="spellEnd"/>
-      <w:r>
-        <w:t xml:space="preserve"> fires are </w:t>
-      </w:r>
-      <w:proofErr w:type="spellStart"/>
-      <w:r>
-        <w:t>some times</w:t>
-      </w:r>
-      <w:proofErr w:type="spellEnd"/>
-      <w:r>
-        <w:t xml:space="preserve"> not flipping</w:t>
-      </w:r>
-      <w:r>
-        <w:t xml:space="preserve"> </w:t>
+        <w:t>Tes3 land is stupidly slow, must drop the draw count by using the outer 4x4</w:t>
       </w:r>
     </w:p>
     <w:p>
@@ -169,35 +183,10 @@
         </w:numPr>
       </w:pPr>
       <w:r>
-        <w:t xml:space="preserve">Land looks like it’s rounding to 1 and 0 everywhere now I’m using the attributes instead of real </w:t>
-      </w:r>
-      <w:proofErr w:type="spellStart"/>
-      <w:r>
-        <w:t>tex</w:t>
-      </w:r>
-      <w:proofErr w:type="spellEnd"/>
-      <w:r>
-        <w:t xml:space="preserve"> cords</w:t>
-      </w:r>
-      <w:r>
-        <w:t xml:space="preserve">, or some other issue, </w:t>
-      </w:r>
-      <w:r>
-        <w:t xml:space="preserve">need to review the </w:t>
-      </w:r>
-      <w:proofErr w:type="spellStart"/>
-      <w:r>
-        <w:t>s</w:t>
-      </w:r>
-      <w:r>
-        <w:t>h</w:t>
-      </w:r>
-      <w:r>
-        <w:t>ader</w:t>
-      </w:r>
-      <w:proofErr w:type="spellEnd"/>
-      <w:r>
-        <w:t xml:space="preserve"> attribute data load up code</w:t>
+        <w:t>I think polygon offset is not working properly, look at H physics</w:t>
+      </w:r>
+      <w:r>
+        <w:t>, or is it just the stupid line draw calls?</w:t>
       </w:r>
     </w:p>
     <w:p>
@@ -209,7 +198,23 @@
         </w:numPr>
       </w:pPr>
       <w:r>
-        <w:t>Tes3 land is stupidly slow, must drop the draw count by using the outer 4x4</w:t>
+        <w:t xml:space="preserve">I need to get multiple lights working in the </w:t>
+      </w:r>
+      <w:proofErr w:type="spellStart"/>
+      <w:r>
+        <w:t>shaders</w:t>
+      </w:r>
+      <w:proofErr w:type="spellEnd"/>
+      <w:r>
+        <w:t xml:space="preserve">, which is really just say I need heaps more </w:t>
+      </w:r>
+      <w:proofErr w:type="spellStart"/>
+      <w:r>
+        <w:t>shaders</w:t>
+      </w:r>
+      <w:proofErr w:type="spellEnd"/>
+      <w:r>
+        <w:t>, fog too.</w:t>
       </w:r>
     </w:p>
     <w:p>
@@ -221,10 +226,7 @@
         </w:numPr>
       </w:pPr>
       <w:r>
-        <w:t>I think polygon offset is not working properly, look at H physics</w:t>
-      </w:r>
-      <w:r>
-        <w:t>, or is it just the stupid line draw calls?</w:t>
+        <w:t>Free all the declared buffers when geo is freed in a manner that is much better than the current system (or not?)</w:t>
       </w:r>
     </w:p>
     <w:p>
@@ -236,7 +238,7 @@
         </w:numPr>
       </w:pPr>
       <w:r>
-        <w:t>GL2ES2 is now running, but a few GL2 bits remain (images mainly)</w:t>
+        <w:t>More Curve hug gear in particular, lines and images</w:t>
       </w:r>
     </w:p>
     <w:p>
@@ -248,13 +250,7 @@
         </w:numPr>
       </w:pPr>
       <w:r>
-        <w:t xml:space="preserve">Quads removed, </w:t>
-      </w:r>
-      <w:r>
-        <w:t>but particles really need updating</w:t>
-      </w:r>
-      <w:r>
-        <w:t xml:space="preserve"> to points</w:t>
+        <w:t>I notice the club in oblivion is showing blank bit</w:t>
       </w:r>
     </w:p>
     <w:p>
@@ -266,7 +262,23 @@
         </w:numPr>
       </w:pPr>
       <w:r>
-        <w:t>Free all the declared buffers when geo is freed in a manner that is much better than the current system (or not?)</w:t>
+        <w:t xml:space="preserve">Fallout4 </w:t>
+      </w:r>
+      <w:proofErr w:type="spellStart"/>
+      <w:r>
+        <w:t>BloodySawBat</w:t>
+      </w:r>
+      <w:proofErr w:type="spellEnd"/>
+      <w:r>
+        <w:t xml:space="preserve"> In </w:t>
+      </w:r>
+      <w:proofErr w:type="spellStart"/>
+      <w:r>
+        <w:t>loadart</w:t>
+      </w:r>
+      <w:proofErr w:type="spellEnd"/>
+      <w:r>
+        <w:t xml:space="preserve"> folder locks the world up</w:t>
       </w:r>
     </w:p>
     <w:p>
@@ -277,16 +289,35 @@
           <w:numId w:val="2"/>
         </w:numPr>
       </w:pPr>
-      <w:r>
-        <w:t xml:space="preserve">Newt window Pipeline </w:t>
-      </w:r>
-      <w:proofErr w:type="spellStart"/>
-      <w:r>
-        <w:t>releaseCtx</w:t>
-      </w:r>
-      <w:proofErr w:type="spellEnd"/>
-      <w:r>
-        <w:t xml:space="preserve"> gives error</w:t>
+      <w:proofErr w:type="spellStart"/>
+      <w:r>
+        <w:t>Normals</w:t>
+      </w:r>
+      <w:proofErr w:type="spellEnd"/>
+      <w:r>
+        <w:t xml:space="preserve"> for verts obviously way w</w:t>
+      </w:r>
+      <w:r>
+        <w:t>rong in fallout4</w:t>
+      </w:r>
+      <w:r>
+        <w:t xml:space="preserve">, </w:t>
+      </w:r>
+      <w:proofErr w:type="spellStart"/>
+      <w:r>
+        <w:t>loadart</w:t>
+      </w:r>
+      <w:proofErr w:type="spellEnd"/>
+      <w:r>
+        <w:t xml:space="preserve"> </w:t>
+      </w:r>
+      <w:proofErr w:type="spellStart"/>
+      <w:r>
+        <w:t>dogmeat</w:t>
+      </w:r>
+      <w:proofErr w:type="spellEnd"/>
+      <w:r>
+        <w:t xml:space="preserve"> for example</w:t>
       </w:r>
     </w:p>
     <w:p>
@@ -298,23 +329,7 @@
         </w:numPr>
       </w:pPr>
       <w:r>
-        <w:t xml:space="preserve">Fallout4 </w:t>
-      </w:r>
-      <w:proofErr w:type="spellStart"/>
-      <w:r>
-        <w:t>BloodySawBat</w:t>
-      </w:r>
-      <w:proofErr w:type="spellEnd"/>
-      <w:r>
-        <w:t xml:space="preserve"> In </w:t>
-      </w:r>
-      <w:proofErr w:type="spellStart"/>
-      <w:r>
-        <w:t>loadart</w:t>
-      </w:r>
-      <w:proofErr w:type="spellEnd"/>
-      <w:r>
-        <w:t xml:space="preserve"> folder locks the world up</w:t>
+        <w:t>Alpha testing has fails in some plants in oblivion and lots of plants in FO4</w:t>
       </w:r>
     </w:p>
     <w:p>
@@ -325,35 +340,16 @@
           <w:numId w:val="2"/>
         </w:numPr>
       </w:pPr>
-      <w:proofErr w:type="spellStart"/>
-      <w:r>
-        <w:t>Normals</w:t>
-      </w:r>
-      <w:proofErr w:type="spellEnd"/>
-      <w:r>
-        <w:t xml:space="preserve"> for verts obviously way w</w:t>
-      </w:r>
-      <w:r>
-        <w:t>rong in fallout4</w:t>
-      </w:r>
-      <w:r>
-        <w:t xml:space="preserve">, </w:t>
-      </w:r>
-      <w:proofErr w:type="spellStart"/>
-      <w:r>
-        <w:t>loadart</w:t>
-      </w:r>
-      <w:proofErr w:type="spellEnd"/>
-      <w:r>
-        <w:t xml:space="preserve"> </w:t>
-      </w:r>
-      <w:proofErr w:type="spellStart"/>
-      <w:r>
-        <w:t>dogmeat</w:t>
-      </w:r>
-      <w:proofErr w:type="spellEnd"/>
-      <w:r>
-        <w:t xml:space="preserve"> for example</w:t>
+      <w:r>
+        <w:t xml:space="preserve">Particles  - needs a new particles </w:t>
+      </w:r>
+      <w:proofErr w:type="spellStart"/>
+      <w:r>
+        <w:t>shader</w:t>
+      </w:r>
+      <w:proofErr w:type="spellEnd"/>
+      <w:r>
+        <w:t xml:space="preserve"> using points </w:t>
       </w:r>
     </w:p>
     <w:p>
@@ -365,15 +361,34 @@
         </w:numPr>
       </w:pPr>
       <w:r>
-        <w:t xml:space="preserve">Particles  - needs a new particles </w:t>
-      </w:r>
-      <w:proofErr w:type="spellStart"/>
-      <w:r>
-        <w:t>shader</w:t>
-      </w:r>
-      <w:proofErr w:type="spellEnd"/>
-      <w:r>
-        <w:t xml:space="preserve"> using points </w:t>
+        <w:t xml:space="preserve">Note for licensing, </w:t>
+      </w:r>
+      <w:proofErr w:type="spellStart"/>
+      <w:r>
+        <w:t>classpath</w:t>
+      </w:r>
+      <w:proofErr w:type="spellEnd"/>
+      <w:r>
+        <w:t xml:space="preserve"> exception nifty-</w:t>
+      </w:r>
+      <w:proofErr w:type="spellStart"/>
+      <w:r>
+        <w:t>gui</w:t>
+      </w:r>
+      <w:proofErr w:type="spellEnd"/>
+      <w:r>
+        <w:t xml:space="preserve"> built on it is BSD-license</w:t>
+      </w:r>
+      <w:r>
+        <w:t xml:space="preserve">, so I need to make my Java3D source code available, which can be a </w:t>
+      </w:r>
+      <w:proofErr w:type="spellStart"/>
+      <w:r>
+        <w:t>src</w:t>
+      </w:r>
+      <w:proofErr w:type="spellEnd"/>
+      <w:r>
+        <w:t xml:space="preserve"> folder on a client install</w:t>
       </w:r>
     </w:p>
     <w:p>
@@ -384,282 +399,124 @@
           <w:numId w:val="2"/>
         </w:numPr>
       </w:pPr>
-      <w:r>
-        <w:t xml:space="preserve">Note for licensing, </w:t>
-      </w:r>
-      <w:proofErr w:type="spellStart"/>
-      <w:r>
-        <w:t>classpath</w:t>
-      </w:r>
-      <w:proofErr w:type="spellEnd"/>
-      <w:r>
-        <w:t xml:space="preserve"> exception nifty-</w:t>
-      </w:r>
-      <w:proofErr w:type="spellStart"/>
-      <w:r>
-        <w:t>gui</w:t>
-      </w:r>
-      <w:proofErr w:type="spellEnd"/>
-      <w:r>
-        <w:t xml:space="preserve"> built on it is BSD-license</w:t>
+      <w:proofErr w:type="spellStart"/>
+      <w:r>
+        <w:t>JBullet</w:t>
+      </w:r>
+      <w:proofErr w:type="spellEnd"/>
+      <w:r>
+        <w:t xml:space="preserve"> </w:t>
+      </w:r>
+      <w:proofErr w:type="spellStart"/>
+      <w:r>
+        <w:t>asm</w:t>
+      </w:r>
+      <w:proofErr w:type="spellEnd"/>
+      <w:r>
+        <w:t xml:space="preserve"> code needs to be understood</w:t>
+      </w:r>
+      <w:r>
+        <w:t xml:space="preserve">, but people suggest just going ahead, so maybe bytecode from jar for </w:t>
+      </w:r>
+      <w:proofErr w:type="spellStart"/>
+      <w:r>
+        <w:t>dex</w:t>
+      </w:r>
+      <w:proofErr w:type="spellEnd"/>
+      <w:r>
+        <w:t xml:space="preserve"> is fine with it, maybe advantages are lost</w:t>
       </w:r>
     </w:p>
     <w:p>
       <w:pPr>
         <w:pStyle w:val="ListParagraph"/>
-      </w:pPr>
+        <w:numPr>
+          <w:ilvl w:val="0"/>
+          <w:numId w:val="2"/>
+        </w:numPr>
+      </w:pPr>
+      <w:r>
+        <w:t xml:space="preserve">I should look at using </w:t>
+      </w:r>
+      <w:proofErr w:type="spellStart"/>
+      <w:r>
+        <w:t>nativey</w:t>
+      </w:r>
+      <w:proofErr w:type="spellEnd"/>
+      <w:r>
+        <w:t xml:space="preserve"> calls wherever possible, note the zip inflate speedup</w:t>
+      </w:r>
     </w:p>
     <w:p>
       <w:pPr>
         <w:pStyle w:val="ListParagraph"/>
-      </w:pPr>
+        <w:numPr>
+          <w:ilvl w:val="0"/>
+          <w:numId w:val="2"/>
+        </w:numPr>
+      </w:pPr>
+      <w:r>
+        <w:t xml:space="preserve">Shadow pass, and water </w:t>
+      </w:r>
+      <w:proofErr w:type="spellStart"/>
+      <w:r>
+        <w:t>env</w:t>
+      </w:r>
+      <w:proofErr w:type="spellEnd"/>
+      <w:r>
+        <w:t xml:space="preserve"> reflection image pass. Must have them for </w:t>
+      </w:r>
+      <w:proofErr w:type="spellStart"/>
+      <w:r>
+        <w:t>morrowind</w:t>
+      </w:r>
+      <w:proofErr w:type="spellEnd"/>
+      <w:r>
+        <w:t xml:space="preserve"> to be equals to pixel </w:t>
+      </w:r>
+      <w:proofErr w:type="spellStart"/>
+      <w:r>
+        <w:t>shader</w:t>
+      </w:r>
+      <w:proofErr w:type="spellEnd"/>
+      <w:r>
+        <w:t xml:space="preserve"> option!</w:t>
+      </w:r>
     </w:p>
     <w:p>
       <w:pPr>
         <w:pStyle w:val="ListParagraph"/>
-      </w:pPr>
-    </w:p>
-    <w:p>
-      <w:pPr>
-        <w:pStyle w:val="Heading1"/>
-      </w:pPr>
-      <w:r>
-        <w:t xml:space="preserve">Projects to </w:t>
-      </w:r>
-      <w:proofErr w:type="spellStart"/>
-      <w:r>
-        <w:t>andify</w:t>
-      </w:r>
-      <w:proofErr w:type="spellEnd"/>
+        <w:numPr>
+          <w:ilvl w:val="0"/>
+          <w:numId w:val="2"/>
+        </w:numPr>
+      </w:pPr>
+      <w:r>
+        <w:t xml:space="preserve">My LWJGL debugger for </w:t>
+      </w:r>
+      <w:proofErr w:type="spellStart"/>
+      <w:r>
+        <w:t>jbullet</w:t>
+      </w:r>
+      <w:proofErr w:type="spellEnd"/>
+      <w:r>
+        <w:t xml:space="preserve"> will probably need to be disabled I suspect</w:t>
+      </w:r>
     </w:p>
     <w:p>
       <w:pPr>
         <w:pStyle w:val="ListParagraph"/>
-        <w:ind w:left="0"/>
       </w:pPr>
     </w:p>
     <w:p>
       <w:pPr>
         <w:pStyle w:val="ListParagraph"/>
-        <w:ind w:left="0"/>
-      </w:pPr>
-      <w:r>
-        <w:t>3DTools too many for it to give me a listing</w:t>
-      </w:r>
+      </w:pPr>
     </w:p>
     <w:p>
       <w:pPr>
         <w:pStyle w:val="ListParagraph"/>
-        <w:ind w:left="0"/>
-      </w:pPr>
-      <w:proofErr w:type="spellStart"/>
-      <w:r>
-        <w:t>BSAManager</w:t>
-      </w:r>
-      <w:proofErr w:type="spellEnd"/>
-      <w:r>
-        <w:t xml:space="preserve"> and esmj3d both contain lots of </w:t>
-      </w:r>
-      <w:proofErr w:type="spellStart"/>
-      <w:r>
-        <w:t>awt</w:t>
-      </w:r>
-      <w:proofErr w:type="spellEnd"/>
-      <w:r>
-        <w:t xml:space="preserve"> parts to display BSA contents etc.  Need to make a pure BSA loader and a separate set of </w:t>
-      </w:r>
-      <w:proofErr w:type="spellStart"/>
-      <w:r>
-        <w:t>gui</w:t>
-      </w:r>
-      <w:proofErr w:type="spellEnd"/>
-      <w:r>
-        <w:t xml:space="preserve"> gear</w:t>
-      </w:r>
-    </w:p>
-    <w:p>
-      <w:pPr>
-        <w:pStyle w:val="ListParagraph"/>
-        <w:ind w:left="0"/>
-      </w:pPr>
-      <w:proofErr w:type="spellStart"/>
-      <w:r>
-        <w:t>ElderScrollsExplorer</w:t>
-      </w:r>
-      <w:proofErr w:type="spellEnd"/>
-      <w:r>
-        <w:t xml:space="preserve"> – need to migrate all the pure game part across to </w:t>
-      </w:r>
-      <w:proofErr w:type="spellStart"/>
-      <w:r>
-        <w:t>ESEAndroid</w:t>
-      </w:r>
-      <w:proofErr w:type="spellEnd"/>
-      <w:r>
-        <w:t xml:space="preserve"> and leave behind the table part, then figure out a nice console to do stuff in Android</w:t>
-      </w:r>
-    </w:p>
-    <w:p>
-      <w:pPr>
-        <w:pStyle w:val="ListParagraph"/>
-        <w:ind w:left="0"/>
-      </w:pPr>
-      <w:proofErr w:type="spellStart"/>
-      <w:r>
-        <w:t>ESMMAnager</w:t>
-      </w:r>
-      <w:proofErr w:type="spellEnd"/>
-      <w:r>
-        <w:t xml:space="preserve"> – heaps of it all through, and </w:t>
-      </w:r>
-      <w:proofErr w:type="spellStart"/>
-      <w:r>
-        <w:t>javaawt</w:t>
-      </w:r>
-      <w:proofErr w:type="spellEnd"/>
-      <w:r>
-        <w:t xml:space="preserve"> point doesn’t </w:t>
-      </w:r>
-      <w:proofErr w:type="spellStart"/>
-      <w:r>
-        <w:t>exist</w:t>
-      </w:r>
-      <w:proofErr w:type="gramStart"/>
-      <w:r>
-        <w:t>!must</w:t>
-      </w:r>
-      <w:proofErr w:type="spellEnd"/>
-      <w:proofErr w:type="gramEnd"/>
-      <w:r>
-        <w:t xml:space="preserve"> make a local of it</w:t>
-      </w:r>
-    </w:p>
-    <w:p>
-      <w:pPr>
-        <w:pStyle w:val="ListParagraph"/>
-        <w:ind w:left="0"/>
-      </w:pPr>
-      <w:r>
-        <w:t>Java-</w:t>
-      </w:r>
-      <w:proofErr w:type="spellStart"/>
-      <w:r>
-        <w:t>utils</w:t>
-      </w:r>
-      <w:proofErr w:type="spellEnd"/>
-      <w:r>
-        <w:t xml:space="preserve">-and heaps of </w:t>
-      </w:r>
-      <w:proofErr w:type="spellStart"/>
-      <w:proofErr w:type="gramStart"/>
-      <w:r>
-        <w:t>problesm</w:t>
-      </w:r>
-      <w:proofErr w:type="spellEnd"/>
-      <w:r>
-        <w:t xml:space="preserve">  note</w:t>
-      </w:r>
-      <w:proofErr w:type="gramEnd"/>
-      <w:r>
-        <w:t xml:space="preserve"> sound needs </w:t>
-      </w:r>
-      <w:proofErr w:type="spellStart"/>
-      <w:r>
-        <w:t>javax.sound</w:t>
-      </w:r>
-      <w:proofErr w:type="spellEnd"/>
-    </w:p>
-    <w:p>
-      <w:pPr>
-        <w:pStyle w:val="ListParagraph"/>
-        <w:ind w:left="0"/>
-      </w:pPr>
-      <w:proofErr w:type="spellStart"/>
-      <w:r>
-        <w:t>Jnifjbullet</w:t>
-      </w:r>
-      <w:proofErr w:type="spellEnd"/>
-      <w:r>
-        <w:t xml:space="preserve"> needs </w:t>
-      </w:r>
-      <w:proofErr w:type="spellStart"/>
-      <w:proofErr w:type="gramStart"/>
-      <w:r>
-        <w:t>gui</w:t>
-      </w:r>
-      <w:proofErr w:type="spellEnd"/>
-      <w:proofErr w:type="gramEnd"/>
-      <w:r>
-        <w:t xml:space="preserve"> flipped over</w:t>
-      </w:r>
-    </w:p>
-    <w:p>
-      <w:pPr>
-        <w:pStyle w:val="ListParagraph"/>
-        <w:ind w:left="0"/>
-      </w:pPr>
-      <w:proofErr w:type="gramStart"/>
-      <w:r>
-        <w:t>Tools ?</w:t>
-      </w:r>
-      <w:proofErr w:type="gramEnd"/>
-      <w:r>
-        <w:t xml:space="preserve"> do I need to change</w:t>
-      </w:r>
-    </w:p>
-    <w:p>
-      <w:pPr>
-        <w:pStyle w:val="ListParagraph"/>
-        <w:ind w:left="0"/>
-      </w:pPr>
-    </w:p>
-    <w:p>
-      <w:pPr>
-        <w:pStyle w:val="Heading1"/>
-      </w:pPr>
-      <w:r>
-        <w:t>Project on Andy</w:t>
-      </w:r>
-    </w:p>
-    <w:p>
-      <w:pPr>
-        <w:pStyle w:val="ListParagraph"/>
-        <w:ind w:left="0"/>
-      </w:pPr>
-      <w:proofErr w:type="spellStart"/>
-      <w:r>
-        <w:t>ESEAndroid</w:t>
-      </w:r>
-      <w:proofErr w:type="spellEnd"/>
-    </w:p>
-    <w:p>
-      <w:pPr>
-        <w:pStyle w:val="ListParagraph"/>
-        <w:ind w:left="0"/>
-      </w:pPr>
-      <w:r>
-        <w:t>Esmj3d* all on Andy</w:t>
-      </w:r>
-    </w:p>
-    <w:p>
-      <w:pPr>
-        <w:pStyle w:val="ListParagraph"/>
-        <w:ind w:left="0"/>
-      </w:pPr>
-      <w:r>
-        <w:t xml:space="preserve">JBullet1.1  </w:t>
-      </w:r>
-    </w:p>
-    <w:p>
-      <w:pPr>
-        <w:pStyle w:val="ListParagraph"/>
-        <w:ind w:left="0"/>
-      </w:pPr>
-      <w:proofErr w:type="spellStart"/>
-      <w:r>
-        <w:t>Jnif</w:t>
-      </w:r>
-      <w:proofErr w:type="spellEnd"/>
+      </w:pPr>
     </w:p>
     <w:p>
       <w:pPr>
@@ -709,13 +566,8 @@
         <w:t>eclipse and</w:t>
       </w:r>
       <w:r>
-        <w:t xml:space="preserve"> in Windows on normal </w:t>
-      </w:r>
-      <w:proofErr w:type="gramStart"/>
-      <w:r>
-        <w:t>JVM</w:t>
-      </w:r>
-      <w:proofErr w:type="gramEnd"/>
+        <w:t xml:space="preserve"> in Windows on normal JVM</w:t>
+      </w:r>
     </w:p>
     <w:p>
       <w:r>

</xml_diff>

<commit_message>
first cut that supports Android rendering, slight change to canvas3d to just use caps as given and not call renderer, and the use of MonitorDevice Swapped across to just Screen
</commit_message>
<xml_diff>
--- a/docs/Androidification.docx
+++ b/docs/Androidification.docx
@@ -697,7 +697,6 @@
         <w:t xml:space="preserve">Canvas3D is no longer a Component, it must have </w:t>
       </w:r>
       <w:proofErr w:type="spellStart"/>
-      <w:proofErr w:type="gramStart"/>
       <w:r>
         <w:rPr>
           <w:rFonts w:ascii="Consolas" w:hAnsi="Consolas" w:cs="Consolas"/>
@@ -713,16 +712,7 @@
           <w:sz w:val="24"/>
           <w:szCs w:val="24"/>
         </w:rPr>
-        <w:t>(</w:t>
-      </w:r>
-      <w:proofErr w:type="gramEnd"/>
-      <w:r>
-        <w:rPr>
-          <w:rFonts w:ascii="Consolas" w:hAnsi="Consolas" w:cs="Consolas"/>
-          <w:sz w:val="24"/>
-          <w:szCs w:val="24"/>
-        </w:rPr>
-        <w:t>) called where it would normally have become a visible component. Setting size and adding listener should all be done to Canvas3D.getGlWindow()</w:t>
+        <w:t>() called where it would normally have become a visible component. Setting size and adding listener should all be done to Canvas3D.getGlWindow()</w:t>
       </w:r>
     </w:p>
     <w:p>
@@ -5385,6 +5375,7 @@
         <w:spacing w:after="0" w:line="240" w:lineRule="auto"/>
         <w:rPr>
           <w:rFonts w:ascii="Consolas" w:hAnsi="Consolas" w:cs="Consolas"/>
+          <w:color w:val="000000"/>
           <w:sz w:val="24"/>
           <w:szCs w:val="24"/>
         </w:rPr>
@@ -5397,6 +5388,615 @@
           <w:szCs w:val="24"/>
         </w:rPr>
         <w:t>Yes tricky, definitely prefer no keyboard/mouse</w:t>
+      </w:r>
+    </w:p>
+    <w:p>
+      <w:pPr>
+        <w:autoSpaceDE w:val="0"/>
+        <w:autoSpaceDN w:val="0"/>
+        <w:adjustRightInd w:val="0"/>
+        <w:spacing w:after="0" w:line="240" w:lineRule="auto"/>
+        <w:rPr>
+          <w:rFonts w:ascii="Consolas" w:hAnsi="Consolas" w:cs="Consolas"/>
+          <w:color w:val="000000"/>
+          <w:sz w:val="24"/>
+          <w:szCs w:val="24"/>
+        </w:rPr>
+      </w:pPr>
+    </w:p>
+    <w:p>
+      <w:pPr>
+        <w:autoSpaceDE w:val="0"/>
+        <w:autoSpaceDN w:val="0"/>
+        <w:adjustRightInd w:val="0"/>
+        <w:spacing w:after="0" w:line="240" w:lineRule="auto"/>
+        <w:rPr>
+          <w:rFonts w:ascii="Consolas" w:hAnsi="Consolas" w:cs="Consolas"/>
+          <w:color w:val="000000"/>
+          <w:sz w:val="24"/>
+          <w:szCs w:val="24"/>
+        </w:rPr>
+      </w:pPr>
+    </w:p>
+    <w:p>
+      <w:pPr>
+        <w:autoSpaceDE w:val="0"/>
+        <w:autoSpaceDN w:val="0"/>
+        <w:adjustRightInd w:val="0"/>
+        <w:spacing w:after="0" w:line="240" w:lineRule="auto"/>
+        <w:rPr>
+          <w:rFonts w:ascii="Consolas" w:hAnsi="Consolas" w:cs="Consolas"/>
+          <w:color w:val="000000"/>
+          <w:sz w:val="24"/>
+          <w:szCs w:val="24"/>
+        </w:rPr>
+      </w:pPr>
+      <w:r>
+        <w:rPr>
+          <w:rFonts w:ascii="Consolas" w:hAnsi="Consolas" w:cs="Consolas"/>
+          <w:color w:val="000000"/>
+          <w:sz w:val="24"/>
+          <w:szCs w:val="24"/>
+        </w:rPr>
+        <w:t xml:space="preserve">Just notes on android renderer </w:t>
+      </w:r>
+      <w:proofErr w:type="spellStart"/>
+      <w:r>
+        <w:rPr>
+          <w:rFonts w:ascii="Consolas" w:hAnsi="Consolas" w:cs="Consolas"/>
+          <w:color w:val="000000"/>
+          <w:sz w:val="24"/>
+          <w:szCs w:val="24"/>
+        </w:rPr>
+        <w:t>mixup</w:t>
+      </w:r>
+      <w:proofErr w:type="spellEnd"/>
+    </w:p>
+    <w:p>
+      <w:pPr>
+        <w:autoSpaceDE w:val="0"/>
+        <w:autoSpaceDN w:val="0"/>
+        <w:adjustRightInd w:val="0"/>
+        <w:spacing w:after="0" w:line="240" w:lineRule="auto"/>
+        <w:rPr>
+          <w:rFonts w:ascii="Consolas" w:hAnsi="Consolas" w:cs="Consolas"/>
+          <w:color w:val="000000"/>
+          <w:sz w:val="24"/>
+          <w:szCs w:val="24"/>
+        </w:rPr>
+      </w:pPr>
+      <w:r>
+        <w:rPr>
+          <w:rFonts w:ascii="Consolas" w:hAnsi="Consolas" w:cs="Consolas"/>
+          <w:color w:val="000000"/>
+          <w:sz w:val="24"/>
+          <w:szCs w:val="24"/>
+        </w:rPr>
+        <w:t xml:space="preserve">I think I need to install a renderer on android that runs off the </w:t>
+      </w:r>
+      <w:proofErr w:type="spellStart"/>
+      <w:r>
+        <w:rPr>
+          <w:rFonts w:ascii="Consolas" w:hAnsi="Consolas" w:cs="Consolas"/>
+          <w:color w:val="000000"/>
+          <w:sz w:val="24"/>
+          <w:szCs w:val="24"/>
+        </w:rPr>
+        <w:t>GLWindowListener</w:t>
+      </w:r>
+      <w:proofErr w:type="spellEnd"/>
+      <w:r>
+        <w:rPr>
+          <w:rFonts w:ascii="Consolas" w:hAnsi="Consolas" w:cs="Consolas"/>
+          <w:color w:val="000000"/>
+          <w:sz w:val="24"/>
+          <w:szCs w:val="24"/>
+        </w:rPr>
+        <w:t xml:space="preserve"> display caller thingy, </w:t>
+      </w:r>
+      <w:proofErr w:type="gramStart"/>
+      <w:r>
+        <w:rPr>
+          <w:rFonts w:ascii="Consolas" w:hAnsi="Consolas" w:cs="Consolas"/>
+          <w:color w:val="000000"/>
+          <w:sz w:val="24"/>
+          <w:szCs w:val="24"/>
+        </w:rPr>
+        <w:t>How</w:t>
+      </w:r>
+      <w:proofErr w:type="gramEnd"/>
+      <w:r>
+        <w:rPr>
+          <w:rFonts w:ascii="Consolas" w:hAnsi="Consolas" w:cs="Consolas"/>
+          <w:color w:val="000000"/>
+          <w:sz w:val="24"/>
+          <w:szCs w:val="24"/>
+        </w:rPr>
+        <w:t xml:space="preserve"> often does that get called I wonder?</w:t>
+      </w:r>
+    </w:p>
+    <w:p>
+      <w:pPr>
+        <w:autoSpaceDE w:val="0"/>
+        <w:autoSpaceDN w:val="0"/>
+        <w:adjustRightInd w:val="0"/>
+        <w:spacing w:after="0" w:line="240" w:lineRule="auto"/>
+        <w:rPr>
+          <w:rFonts w:ascii="Consolas" w:hAnsi="Consolas" w:cs="Consolas"/>
+          <w:color w:val="000000"/>
+          <w:sz w:val="24"/>
+          <w:szCs w:val="24"/>
+        </w:rPr>
+      </w:pPr>
+    </w:p>
+    <w:p>
+      <w:pPr>
+        <w:autoSpaceDE w:val="0"/>
+        <w:autoSpaceDN w:val="0"/>
+        <w:adjustRightInd w:val="0"/>
+        <w:spacing w:after="0" w:line="240" w:lineRule="auto"/>
+        <w:rPr>
+          <w:rFonts w:ascii="Consolas" w:hAnsi="Consolas" w:cs="Consolas"/>
+          <w:color w:val="000000"/>
+          <w:sz w:val="24"/>
+          <w:szCs w:val="24"/>
+        </w:rPr>
+      </w:pPr>
+      <w:r>
+        <w:rPr>
+          <w:rFonts w:ascii="Consolas" w:hAnsi="Consolas" w:cs="Consolas"/>
+          <w:color w:val="000000"/>
+          <w:sz w:val="24"/>
+          <w:szCs w:val="24"/>
+        </w:rPr>
+        <w:t xml:space="preserve">That way the display </w:t>
+      </w:r>
+      <w:proofErr w:type="spellStart"/>
+      <w:r>
+        <w:rPr>
+          <w:rFonts w:ascii="Consolas" w:hAnsi="Consolas" w:cs="Consolas"/>
+          <w:color w:val="000000"/>
+          <w:sz w:val="24"/>
+          <w:szCs w:val="24"/>
+        </w:rPr>
+        <w:t>callback</w:t>
+      </w:r>
+      <w:proofErr w:type="spellEnd"/>
+      <w:r>
+        <w:rPr>
+          <w:rFonts w:ascii="Consolas" w:hAnsi="Consolas" w:cs="Consolas"/>
+          <w:color w:val="000000"/>
+          <w:sz w:val="24"/>
+          <w:szCs w:val="24"/>
+        </w:rPr>
+        <w:t xml:space="preserve"> that owns the </w:t>
+      </w:r>
+      <w:proofErr w:type="spellStart"/>
+      <w:r>
+        <w:rPr>
+          <w:rFonts w:ascii="Consolas" w:hAnsi="Consolas" w:cs="Consolas"/>
+          <w:color w:val="000000"/>
+          <w:sz w:val="24"/>
+          <w:szCs w:val="24"/>
+        </w:rPr>
+        <w:t>glContext</w:t>
+      </w:r>
+      <w:proofErr w:type="spellEnd"/>
+      <w:r>
+        <w:rPr>
+          <w:rFonts w:ascii="Consolas" w:hAnsi="Consolas" w:cs="Consolas"/>
+          <w:color w:val="000000"/>
+          <w:sz w:val="24"/>
+          <w:szCs w:val="24"/>
+        </w:rPr>
+        <w:t xml:space="preserve"> doesn’t need to be released </w:t>
+      </w:r>
+      <w:proofErr w:type="spellStart"/>
+      <w:r>
+        <w:rPr>
+          <w:rFonts w:ascii="Consolas" w:hAnsi="Consolas" w:cs="Consolas"/>
+          <w:color w:val="000000"/>
+          <w:sz w:val="24"/>
+          <w:szCs w:val="24"/>
+        </w:rPr>
+        <w:t>etc</w:t>
+      </w:r>
+      <w:proofErr w:type="spellEnd"/>
+      <w:r>
+        <w:rPr>
+          <w:rFonts w:ascii="Consolas" w:hAnsi="Consolas" w:cs="Consolas"/>
+          <w:color w:val="000000"/>
+          <w:sz w:val="24"/>
+          <w:szCs w:val="24"/>
+        </w:rPr>
+        <w:t xml:space="preserve">, but I need to make sure that renderer knows about </w:t>
+      </w:r>
+      <w:proofErr w:type="spellStart"/>
+      <w:r>
+        <w:rPr>
+          <w:rFonts w:ascii="Consolas" w:hAnsi="Consolas" w:cs="Consolas"/>
+          <w:color w:val="000000"/>
+          <w:sz w:val="24"/>
+          <w:szCs w:val="24"/>
+        </w:rPr>
+        <w:t>glwindow</w:t>
+      </w:r>
+      <w:proofErr w:type="spellEnd"/>
+      <w:r>
+        <w:rPr>
+          <w:rFonts w:ascii="Consolas" w:hAnsi="Consolas" w:cs="Consolas"/>
+          <w:color w:val="000000"/>
+          <w:sz w:val="24"/>
+          <w:szCs w:val="24"/>
+        </w:rPr>
+        <w:t xml:space="preserve"> </w:t>
+      </w:r>
+      <w:proofErr w:type="spellStart"/>
+      <w:r>
+        <w:rPr>
+          <w:rFonts w:ascii="Consolas" w:hAnsi="Consolas" w:cs="Consolas"/>
+          <w:color w:val="000000"/>
+          <w:sz w:val="24"/>
+          <w:szCs w:val="24"/>
+        </w:rPr>
+        <w:t>callback</w:t>
+      </w:r>
+      <w:proofErr w:type="spellEnd"/>
+      <w:r>
+        <w:rPr>
+          <w:rFonts w:ascii="Consolas" w:hAnsi="Consolas" w:cs="Consolas"/>
+          <w:color w:val="000000"/>
+          <w:sz w:val="24"/>
+          <w:szCs w:val="24"/>
+        </w:rPr>
+        <w:t xml:space="preserve"> before </w:t>
+      </w:r>
+      <w:proofErr w:type="spellStart"/>
+      <w:r>
+        <w:rPr>
+          <w:rFonts w:ascii="Consolas" w:hAnsi="Consolas" w:cs="Consolas"/>
+          <w:color w:val="000000"/>
+          <w:sz w:val="24"/>
+          <w:szCs w:val="24"/>
+        </w:rPr>
+        <w:t>addNotify</w:t>
+      </w:r>
+      <w:proofErr w:type="spellEnd"/>
+      <w:r>
+        <w:rPr>
+          <w:rFonts w:ascii="Consolas" w:hAnsi="Consolas" w:cs="Consolas"/>
+          <w:color w:val="000000"/>
+          <w:sz w:val="24"/>
+          <w:szCs w:val="24"/>
+        </w:rPr>
+        <w:t xml:space="preserve"> as I want all calls to be done through it.</w:t>
+      </w:r>
+    </w:p>
+    <w:p>
+      <w:pPr>
+        <w:autoSpaceDE w:val="0"/>
+        <w:autoSpaceDN w:val="0"/>
+        <w:adjustRightInd w:val="0"/>
+        <w:spacing w:after="0" w:line="240" w:lineRule="auto"/>
+        <w:rPr>
+          <w:rFonts w:ascii="Consolas" w:hAnsi="Consolas" w:cs="Consolas"/>
+          <w:color w:val="000000"/>
+          <w:sz w:val="24"/>
+          <w:szCs w:val="24"/>
+        </w:rPr>
+      </w:pPr>
+      <w:proofErr w:type="gramStart"/>
+      <w:r>
+        <w:rPr>
+          <w:rFonts w:ascii="Consolas" w:hAnsi="Consolas" w:cs="Consolas"/>
+          <w:color w:val="000000"/>
+          <w:sz w:val="24"/>
+          <w:szCs w:val="24"/>
+        </w:rPr>
+        <w:t>Maybe a static?</w:t>
+      </w:r>
+      <w:proofErr w:type="gramEnd"/>
+      <w:r>
+        <w:rPr>
+          <w:rFonts w:ascii="Consolas" w:hAnsi="Consolas" w:cs="Consolas"/>
+          <w:color w:val="000000"/>
+          <w:sz w:val="24"/>
+          <w:szCs w:val="24"/>
+        </w:rPr>
+        <w:t xml:space="preserve"> Yes I think so. Right before canvas</w:t>
+      </w:r>
+      <w:r>
+        <w:rPr>
+          <w:rFonts w:ascii="Consolas" w:hAnsi="Consolas" w:cs="Consolas"/>
+          <w:color w:val="000000"/>
+          <w:sz w:val="24"/>
+          <w:szCs w:val="24"/>
+        </w:rPr>
+        <w:t>3</w:t>
+      </w:r>
+      <w:r>
+        <w:rPr>
+          <w:rFonts w:ascii="Consolas" w:hAnsi="Consolas" w:cs="Consolas"/>
+          <w:color w:val="000000"/>
+          <w:sz w:val="24"/>
+          <w:szCs w:val="24"/>
+        </w:rPr>
+        <w:t xml:space="preserve">d create or </w:t>
+      </w:r>
+      <w:proofErr w:type="spellStart"/>
+      <w:r>
+        <w:rPr>
+          <w:rFonts w:ascii="Consolas" w:hAnsi="Consolas" w:cs="Consolas"/>
+          <w:color w:val="000000"/>
+          <w:sz w:val="24"/>
+          <w:szCs w:val="24"/>
+        </w:rPr>
+        <w:t>universre</w:t>
+      </w:r>
+      <w:proofErr w:type="spellEnd"/>
+      <w:r>
+        <w:rPr>
+          <w:rFonts w:ascii="Consolas" w:hAnsi="Consolas" w:cs="Consolas"/>
+          <w:color w:val="000000"/>
+          <w:sz w:val="24"/>
+          <w:szCs w:val="24"/>
+        </w:rPr>
+        <w:t xml:space="preserve"> of view or anything, in the </w:t>
+      </w:r>
+      <w:proofErr w:type="spellStart"/>
+      <w:r>
+        <w:rPr>
+          <w:rFonts w:ascii="Consolas" w:hAnsi="Consolas" w:cs="Consolas"/>
+          <w:color w:val="000000"/>
+          <w:sz w:val="24"/>
+          <w:szCs w:val="24"/>
+        </w:rPr>
+        <w:t>init</w:t>
+      </w:r>
+      <w:proofErr w:type="spellEnd"/>
+      <w:r>
+        <w:rPr>
+          <w:rFonts w:ascii="Consolas" w:hAnsi="Consolas" w:cs="Consolas"/>
+          <w:color w:val="000000"/>
+          <w:sz w:val="24"/>
+          <w:szCs w:val="24"/>
+        </w:rPr>
+        <w:t xml:space="preserve"> of a </w:t>
+      </w:r>
+      <w:proofErr w:type="spellStart"/>
+      <w:r>
+        <w:rPr>
+          <w:rFonts w:ascii="Consolas" w:hAnsi="Consolas" w:cs="Consolas"/>
+          <w:color w:val="000000"/>
+          <w:sz w:val="24"/>
+          <w:szCs w:val="24"/>
+        </w:rPr>
+        <w:t>glwindow</w:t>
+      </w:r>
+      <w:proofErr w:type="spellEnd"/>
+      <w:r>
+        <w:rPr>
+          <w:rFonts w:ascii="Consolas" w:hAnsi="Consolas" w:cs="Consolas"/>
+          <w:color w:val="000000"/>
+          <w:sz w:val="24"/>
+          <w:szCs w:val="24"/>
+        </w:rPr>
+        <w:t xml:space="preserve"> itself</w:t>
+      </w:r>
+    </w:p>
+    <w:p>
+      <w:pPr>
+        <w:autoSpaceDE w:val="0"/>
+        <w:autoSpaceDN w:val="0"/>
+        <w:adjustRightInd w:val="0"/>
+        <w:spacing w:after="0" w:line="240" w:lineRule="auto"/>
+        <w:rPr>
+          <w:rFonts w:ascii="Consolas" w:hAnsi="Consolas" w:cs="Consolas"/>
+          <w:color w:val="000000"/>
+          <w:sz w:val="24"/>
+          <w:szCs w:val="24"/>
+        </w:rPr>
+      </w:pPr>
+      <w:proofErr w:type="spellStart"/>
+      <w:r>
+        <w:rPr>
+          <w:rFonts w:ascii="Consolas" w:hAnsi="Consolas" w:cs="Consolas"/>
+          <w:color w:val="000000"/>
+          <w:sz w:val="24"/>
+          <w:szCs w:val="24"/>
+        </w:rPr>
+        <w:t>Ummmm</w:t>
+      </w:r>
+      <w:proofErr w:type="spellEnd"/>
+      <w:r>
+        <w:rPr>
+          <w:rFonts w:ascii="Consolas" w:hAnsi="Consolas" w:cs="Consolas"/>
+          <w:color w:val="000000"/>
+          <w:sz w:val="24"/>
+          <w:szCs w:val="24"/>
+        </w:rPr>
+        <w:t>…..</w:t>
+      </w:r>
+    </w:p>
+    <w:p>
+      <w:pPr>
+        <w:autoSpaceDE w:val="0"/>
+        <w:autoSpaceDN w:val="0"/>
+        <w:adjustRightInd w:val="0"/>
+        <w:spacing w:after="0" w:line="240" w:lineRule="auto"/>
+        <w:rPr>
+          <w:rFonts w:ascii="Consolas" w:hAnsi="Consolas" w:cs="Consolas"/>
+          <w:color w:val="000000"/>
+          <w:sz w:val="24"/>
+          <w:szCs w:val="24"/>
+        </w:rPr>
+      </w:pPr>
+    </w:p>
+    <w:p>
+      <w:pPr>
+        <w:autoSpaceDE w:val="0"/>
+        <w:autoSpaceDN w:val="0"/>
+        <w:adjustRightInd w:val="0"/>
+        <w:spacing w:after="0" w:line="240" w:lineRule="auto"/>
+        <w:rPr>
+          <w:rFonts w:ascii="Consolas" w:hAnsi="Consolas" w:cs="Consolas"/>
+          <w:color w:val="000000"/>
+          <w:sz w:val="24"/>
+          <w:szCs w:val="24"/>
+        </w:rPr>
+      </w:pPr>
+    </w:p>
+    <w:p>
+      <w:pPr>
+        <w:autoSpaceDE w:val="0"/>
+        <w:autoSpaceDN w:val="0"/>
+        <w:adjustRightInd w:val="0"/>
+        <w:spacing w:after="0" w:line="240" w:lineRule="auto"/>
+        <w:rPr>
+          <w:rFonts w:ascii="Consolas" w:hAnsi="Consolas" w:cs="Consolas"/>
+          <w:color w:val="000000"/>
+          <w:sz w:val="24"/>
+          <w:szCs w:val="24"/>
+        </w:rPr>
+      </w:pPr>
+      <w:r>
+        <w:rPr>
+          <w:rFonts w:ascii="Consolas" w:hAnsi="Consolas" w:cs="Consolas"/>
+          <w:color w:val="000000"/>
+          <w:sz w:val="24"/>
+          <w:szCs w:val="24"/>
+        </w:rPr>
+        <w:t xml:space="preserve">It does not like creating a listener on a listener thread </w:t>
+      </w:r>
+      <w:proofErr w:type="spellStart"/>
+      <w:r>
+        <w:rPr>
+          <w:rFonts w:ascii="Consolas" w:hAnsi="Consolas" w:cs="Consolas"/>
+          <w:color w:val="000000"/>
+          <w:sz w:val="24"/>
+          <w:szCs w:val="24"/>
+        </w:rPr>
+        <w:t>callback</w:t>
+      </w:r>
+      <w:proofErr w:type="spellEnd"/>
+      <w:r>
+        <w:rPr>
+          <w:rFonts w:ascii="Consolas" w:hAnsi="Consolas" w:cs="Consolas"/>
+          <w:color w:val="000000"/>
+          <w:sz w:val="24"/>
+          <w:szCs w:val="24"/>
+        </w:rPr>
+        <w:t xml:space="preserve">, so I need to create it </w:t>
+      </w:r>
+      <w:proofErr w:type="spellStart"/>
+      <w:r>
+        <w:rPr>
+          <w:rFonts w:ascii="Consolas" w:hAnsi="Consolas" w:cs="Consolas"/>
+          <w:color w:val="000000"/>
+          <w:sz w:val="24"/>
+          <w:szCs w:val="24"/>
+        </w:rPr>
+        <w:t>before hand</w:t>
+      </w:r>
+      <w:proofErr w:type="spellEnd"/>
+      <w:r>
+        <w:rPr>
+          <w:rFonts w:ascii="Consolas" w:hAnsi="Consolas" w:cs="Consolas"/>
+          <w:color w:val="000000"/>
+          <w:sz w:val="24"/>
+          <w:szCs w:val="24"/>
+        </w:rPr>
+        <w:t xml:space="preserve"> somehow!!</w:t>
+      </w:r>
+    </w:p>
+    <w:p>
+      <w:pPr>
+        <w:autoSpaceDE w:val="0"/>
+        <w:autoSpaceDN w:val="0"/>
+        <w:adjustRightInd w:val="0"/>
+        <w:spacing w:after="0" w:line="240" w:lineRule="auto"/>
+        <w:rPr>
+          <w:rFonts w:ascii="Consolas" w:hAnsi="Consolas" w:cs="Consolas"/>
+          <w:color w:val="000000"/>
+          <w:sz w:val="24"/>
+          <w:szCs w:val="24"/>
+        </w:rPr>
+      </w:pPr>
+    </w:p>
+    <w:p>
+      <w:pPr>
+        <w:autoSpaceDE w:val="0"/>
+        <w:autoSpaceDN w:val="0"/>
+        <w:adjustRightInd w:val="0"/>
+        <w:spacing w:after="0" w:line="240" w:lineRule="auto"/>
+        <w:rPr>
+          <w:rFonts w:ascii="Consolas" w:hAnsi="Consolas" w:cs="Consolas"/>
+          <w:color w:val="000000"/>
+          <w:sz w:val="24"/>
+          <w:szCs w:val="24"/>
+        </w:rPr>
+      </w:pPr>
+    </w:p>
+    <w:p>
+      <w:pPr>
+        <w:autoSpaceDE w:val="0"/>
+        <w:autoSpaceDN w:val="0"/>
+        <w:adjustRightInd w:val="0"/>
+        <w:spacing w:after="0" w:line="240" w:lineRule="auto"/>
+        <w:rPr>
+          <w:rFonts w:ascii="Consolas" w:hAnsi="Consolas" w:cs="Consolas"/>
+          <w:sz w:val="24"/>
+          <w:szCs w:val="24"/>
+        </w:rPr>
+      </w:pPr>
+      <w:r>
+        <w:rPr>
+          <w:rFonts w:ascii="Consolas" w:hAnsi="Consolas" w:cs="Consolas"/>
+          <w:color w:val="000000"/>
+          <w:sz w:val="24"/>
+          <w:szCs w:val="24"/>
+        </w:rPr>
+        <w:t xml:space="preserve">My other idea is to only </w:t>
+      </w:r>
+      <w:proofErr w:type="spellStart"/>
+      <w:r>
+        <w:rPr>
+          <w:rFonts w:ascii="Consolas" w:hAnsi="Consolas" w:cs="Consolas"/>
+          <w:color w:val="000000"/>
+          <w:sz w:val="24"/>
+          <w:szCs w:val="24"/>
+        </w:rPr>
+        <w:t>instanite</w:t>
+      </w:r>
+      <w:proofErr w:type="spellEnd"/>
+      <w:r>
+        <w:rPr>
+          <w:rFonts w:ascii="Consolas" w:hAnsi="Consolas" w:cs="Consolas"/>
+          <w:color w:val="000000"/>
+          <w:sz w:val="24"/>
+          <w:szCs w:val="24"/>
+        </w:rPr>
+        <w:t xml:space="preserve"> the </w:t>
+      </w:r>
+      <w:proofErr w:type="spellStart"/>
+      <w:r>
+        <w:rPr>
+          <w:rFonts w:ascii="Consolas" w:hAnsi="Consolas" w:cs="Consolas"/>
+          <w:color w:val="000000"/>
+          <w:sz w:val="24"/>
+          <w:szCs w:val="24"/>
+        </w:rPr>
+        <w:t>glwindow</w:t>
+      </w:r>
+      <w:proofErr w:type="spellEnd"/>
+      <w:r>
+        <w:rPr>
+          <w:rFonts w:ascii="Consolas" w:hAnsi="Consolas" w:cs="Consolas"/>
+          <w:color w:val="000000"/>
+          <w:sz w:val="24"/>
+          <w:szCs w:val="24"/>
+        </w:rPr>
+        <w:t xml:space="preserve"> in the create new context, possibly using that shared context madness thingy</w:t>
       </w:r>
     </w:p>
     <w:sectPr>

</xml_diff>

<commit_message>
GL error reporting is in, also buffer updating now checks for incoming buffer swaps
</commit_message>
<xml_diff>
--- a/docs/Androidification.docx
+++ b/docs/Androidification.docx
@@ -456,6 +456,26 @@
       <w:proofErr w:type="spellEnd"/>
       <w:r>
         <w:t xml:space="preserve"> will probably need to be disabled I suspect</w:t>
+      </w:r>
+    </w:p>
+    <w:p>
+      <w:pPr>
+        <w:pStyle w:val="ListParagraph"/>
+        <w:numPr>
+          <w:ilvl w:val="0"/>
+          <w:numId w:val="2"/>
+        </w:numPr>
+      </w:pPr>
+      <w:r>
+        <w:t xml:space="preserve">Indexes for geometries need to have an </w:t>
+      </w:r>
+      <w:proofErr w:type="spellStart"/>
+      <w:r>
+        <w:t>IntBuffer</w:t>
+      </w:r>
+      <w:proofErr w:type="spellEnd"/>
+      <w:r>
+        <w:t xml:space="preserve"> transport to pipeline! They get copied there any way</w:t>
       </w:r>
     </w:p>
     <w:p>

</xml_diff>

<commit_message>
Minimise native calls improved, but bind texture taken out of system
</commit_message>
<xml_diff>
--- a/docs/Androidification.docx
+++ b/docs/Androidification.docx
@@ -476,6 +476,30 @@
       <w:proofErr w:type="spellEnd"/>
       <w:r>
         <w:t xml:space="preserve"> transport to pipeline! They get copied there any way</w:t>
+      </w:r>
+    </w:p>
+    <w:p>
+      <w:pPr>
+        <w:pStyle w:val="ListParagraph"/>
+        <w:numPr>
+          <w:ilvl w:val="0"/>
+          <w:numId w:val="2"/>
+        </w:numPr>
+      </w:pPr>
+      <w:r>
+        <w:t>If I don’t add a Background node nothing shows after one frame, odd</w:t>
+      </w:r>
+    </w:p>
+    <w:p>
+      <w:pPr>
+        <w:pStyle w:val="ListParagraph"/>
+        <w:numPr>
+          <w:ilvl w:val="0"/>
+          <w:numId w:val="2"/>
+        </w:numPr>
+      </w:pPr>
+      <w:r>
+        <w:t>If I only add a Background node the perspective stay crazy and I see a white circle</w:t>
       </w:r>
     </w:p>
     <w:p>

</xml_diff>

<commit_message>
FFP all calculated MVP value are calculated on request only, so shaders should try to request only MVP The context release/makecurrent can be frozen to a single call by a static
</commit_message>
<xml_diff>
--- a/docs/Androidification.docx
+++ b/docs/Androidification.docx
@@ -4,539 +4,13 @@
   <w:body>
     <w:p>
       <w:pPr>
-        <w:pStyle w:val="Heading1"/>
-      </w:pPr>
-      <w:r>
-        <w:t>Things to do</w:t>
-      </w:r>
-      <w:r>
-        <w:t>:</w:t>
-      </w:r>
-    </w:p>
-    <w:p>
-      <w:pPr>
         <w:pStyle w:val="ListParagraph"/>
-        <w:numPr>
-          <w:ilvl w:val="0"/>
-          <w:numId w:val="2"/>
-        </w:numPr>
-      </w:pPr>
-      <w:r>
-        <w:t xml:space="preserve">Looks like sometime the </w:t>
-      </w:r>
-      <w:proofErr w:type="spellStart"/>
-      <w:r>
-        <w:t>updatesub</w:t>
-      </w:r>
-      <w:proofErr w:type="spellEnd"/>
-      <w:r>
-        <w:t xml:space="preserve"> data is not working and cords are becoming stuck. I’ve seen it with horses hoofs and the gross land of oblivion, if you load </w:t>
-      </w:r>
-      <w:proofErr w:type="spellStart"/>
-      <w:r>
-        <w:t>gl_Vertex</w:t>
-      </w:r>
-      <w:proofErr w:type="spellEnd"/>
-      <w:r>
-        <w:t xml:space="preserve"> as well you can see they are not the same</w:t>
-      </w:r>
-      <w:r>
-        <w:t>,</w:t>
-      </w:r>
-      <w:r>
-        <w:t xml:space="preserve"> </w:t>
-      </w:r>
-      <w:r>
-        <w:t>maybe r</w:t>
-      </w:r>
-      <w:r>
-        <w:t xml:space="preserve">elated to the above I see that </w:t>
-      </w:r>
-      <w:proofErr w:type="spellStart"/>
-      <w:r>
-        <w:t>fliptexture</w:t>
-      </w:r>
-      <w:proofErr w:type="spellEnd"/>
-      <w:r>
-        <w:t xml:space="preserve"> fires are </w:t>
-      </w:r>
-      <w:proofErr w:type="spellStart"/>
-      <w:r>
-        <w:t>some times</w:t>
-      </w:r>
-      <w:proofErr w:type="spellEnd"/>
-      <w:r>
-        <w:t xml:space="preserve"> not flipping</w:t>
-      </w:r>
-      <w:r>
-        <w:t xml:space="preserve"> </w:t>
-      </w:r>
+      </w:pPr>
     </w:p>
     <w:p>
       <w:pPr>
         <w:pStyle w:val="ListParagraph"/>
-        <w:numPr>
-          <w:ilvl w:val="0"/>
-          <w:numId w:val="2"/>
-        </w:numPr>
-      </w:pPr>
-      <w:r>
-        <w:t xml:space="preserve">Land looks like it’s rounding to 1 and 0 everywhere now I’m using the attributes instead of real </w:t>
-      </w:r>
-      <w:proofErr w:type="spellStart"/>
-      <w:r>
-        <w:t>tex</w:t>
-      </w:r>
-      <w:proofErr w:type="spellEnd"/>
-      <w:r>
-        <w:t xml:space="preserve"> cords</w:t>
-      </w:r>
-      <w:r>
-        <w:t xml:space="preserve">, or some other issue, </w:t>
-      </w:r>
-      <w:r>
-        <w:t xml:space="preserve">need to review the </w:t>
-      </w:r>
-      <w:proofErr w:type="spellStart"/>
-      <w:r>
-        <w:t>s</w:t>
-      </w:r>
-      <w:r>
-        <w:t>h</w:t>
-      </w:r>
-      <w:r>
-        <w:t>ader</w:t>
-      </w:r>
-      <w:proofErr w:type="spellEnd"/>
-      <w:r>
-        <w:t xml:space="preserve"> attribute data load up code</w:t>
-      </w:r>
-    </w:p>
-    <w:p>
-      <w:pPr>
-        <w:pStyle w:val="ListParagraph"/>
-        <w:numPr>
-          <w:ilvl w:val="0"/>
-          <w:numId w:val="2"/>
-        </w:numPr>
-      </w:pPr>
-      <w:r>
-        <w:t>I think polygon offset is not working properly, look at H physics</w:t>
-      </w:r>
-      <w:r>
-        <w:t>, or is it just the stupid line draw calls?</w:t>
-      </w:r>
-    </w:p>
-    <w:p>
-      <w:pPr>
-        <w:pStyle w:val="ListParagraph"/>
-        <w:numPr>
-          <w:ilvl w:val="0"/>
-          <w:numId w:val="2"/>
-        </w:numPr>
-      </w:pPr>
-      <w:r>
-        <w:t xml:space="preserve">I need to get multiple lights working in the </w:t>
-      </w:r>
-      <w:proofErr w:type="spellStart"/>
-      <w:r>
-        <w:t>shaders</w:t>
-      </w:r>
-      <w:proofErr w:type="spellEnd"/>
-      <w:r>
-        <w:t xml:space="preserve">, which is really just say I need heaps more </w:t>
-      </w:r>
-      <w:proofErr w:type="spellStart"/>
-      <w:r>
-        <w:t>shaders</w:t>
-      </w:r>
-      <w:proofErr w:type="spellEnd"/>
-      <w:r>
-        <w:t>, fog too.</w:t>
-      </w:r>
-    </w:p>
-    <w:p>
-      <w:pPr>
-        <w:pStyle w:val="ListParagraph"/>
-        <w:numPr>
-          <w:ilvl w:val="0"/>
-          <w:numId w:val="2"/>
-        </w:numPr>
-      </w:pPr>
-      <w:r>
-        <w:t>Free all the declared buffers when geo is freed in a manner that is much better than the current system (or not?)</w:t>
-      </w:r>
-    </w:p>
-    <w:p>
-      <w:pPr>
-        <w:pStyle w:val="ListParagraph"/>
-        <w:numPr>
-          <w:ilvl w:val="0"/>
-          <w:numId w:val="2"/>
-        </w:numPr>
-      </w:pPr>
-      <w:r>
-        <w:t>More Curve hug gear in particular, lines and images</w:t>
-      </w:r>
-    </w:p>
-    <w:p>
-      <w:pPr>
-        <w:pStyle w:val="ListParagraph"/>
-        <w:numPr>
-          <w:ilvl w:val="0"/>
-          <w:numId w:val="2"/>
-        </w:numPr>
-      </w:pPr>
-      <w:r>
-        <w:t>I notice the club in oblivion is showing blank bit</w:t>
-      </w:r>
-    </w:p>
-    <w:p>
-      <w:pPr>
-        <w:pStyle w:val="ListParagraph"/>
-        <w:numPr>
-          <w:ilvl w:val="0"/>
-          <w:numId w:val="2"/>
-        </w:numPr>
-      </w:pPr>
-      <w:r>
-        <w:t xml:space="preserve">Fallout4 </w:t>
-      </w:r>
-      <w:proofErr w:type="spellStart"/>
-      <w:r>
-        <w:t>BloodySawBat</w:t>
-      </w:r>
-      <w:proofErr w:type="spellEnd"/>
-      <w:r>
-        <w:t xml:space="preserve"> In </w:t>
-      </w:r>
-      <w:proofErr w:type="spellStart"/>
-      <w:r>
-        <w:t>loadart</w:t>
-      </w:r>
-      <w:proofErr w:type="spellEnd"/>
-      <w:r>
-        <w:t xml:space="preserve"> folder locks the world up</w:t>
-      </w:r>
-    </w:p>
-    <w:p>
-      <w:pPr>
-        <w:pStyle w:val="ListParagraph"/>
-        <w:numPr>
-          <w:ilvl w:val="0"/>
-          <w:numId w:val="2"/>
-        </w:numPr>
-      </w:pPr>
-      <w:proofErr w:type="spellStart"/>
-      <w:r>
-        <w:t>Normals</w:t>
-      </w:r>
-      <w:proofErr w:type="spellEnd"/>
-      <w:r>
-        <w:t xml:space="preserve"> for verts obviously way w</w:t>
-      </w:r>
-      <w:r>
-        <w:t>rong in fallout4</w:t>
-      </w:r>
-      <w:r>
-        <w:t xml:space="preserve">, </w:t>
-      </w:r>
-      <w:proofErr w:type="spellStart"/>
-      <w:r>
-        <w:t>loadart</w:t>
-      </w:r>
-      <w:proofErr w:type="spellEnd"/>
-      <w:r>
-        <w:t xml:space="preserve"> </w:t>
-      </w:r>
-      <w:proofErr w:type="spellStart"/>
-      <w:r>
-        <w:t>dogmeat</w:t>
-      </w:r>
-      <w:proofErr w:type="spellEnd"/>
-      <w:r>
-        <w:t xml:space="preserve"> for example</w:t>
-      </w:r>
-    </w:p>
-    <w:p>
-      <w:pPr>
-        <w:pStyle w:val="ListParagraph"/>
-        <w:numPr>
-          <w:ilvl w:val="0"/>
-          <w:numId w:val="2"/>
-        </w:numPr>
-      </w:pPr>
-      <w:r>
-        <w:t>Alpha testing has fails in some plants in oblivion and lots of plants in FO4</w:t>
-      </w:r>
-    </w:p>
-    <w:p>
-      <w:pPr>
-        <w:pStyle w:val="ListParagraph"/>
-        <w:numPr>
-          <w:ilvl w:val="0"/>
-          <w:numId w:val="2"/>
-        </w:numPr>
-      </w:pPr>
-      <w:r>
-        <w:t xml:space="preserve">Must put fog effects into default </w:t>
-      </w:r>
-      <w:proofErr w:type="spellStart"/>
-      <w:r>
-        <w:t>shader</w:t>
-      </w:r>
-      <w:proofErr w:type="spellEnd"/>
-    </w:p>
-    <w:p>
-      <w:pPr>
-        <w:pStyle w:val="ListParagraph"/>
-        <w:numPr>
-          <w:ilvl w:val="0"/>
-          <w:numId w:val="2"/>
-        </w:numPr>
-      </w:pPr>
-      <w:r>
-        <w:t xml:space="preserve">Particles  - needs a new particles </w:t>
-      </w:r>
-      <w:proofErr w:type="spellStart"/>
-      <w:r>
-        <w:t>shader</w:t>
-      </w:r>
-      <w:proofErr w:type="spellEnd"/>
-      <w:r>
-        <w:t xml:space="preserve"> using points </w:t>
-      </w:r>
-    </w:p>
-    <w:p>
-      <w:pPr>
-        <w:pStyle w:val="ListParagraph"/>
-        <w:numPr>
-          <w:ilvl w:val="0"/>
-          <w:numId w:val="2"/>
-        </w:numPr>
-      </w:pPr>
-      <w:r>
-        <w:t xml:space="preserve">Note for licensing, </w:t>
-      </w:r>
-      <w:proofErr w:type="spellStart"/>
-      <w:r>
-        <w:t>classpath</w:t>
-      </w:r>
-      <w:proofErr w:type="spellEnd"/>
-      <w:r>
-        <w:t xml:space="preserve"> exception nifty-</w:t>
-      </w:r>
-      <w:proofErr w:type="spellStart"/>
-      <w:r>
-        <w:t>gui</w:t>
-      </w:r>
-      <w:proofErr w:type="spellEnd"/>
-      <w:r>
-        <w:t xml:space="preserve"> built on it is BSD-license</w:t>
-      </w:r>
-      <w:r>
-        <w:t xml:space="preserve">, so I need to make my Java3D source code available, which can be a </w:t>
-      </w:r>
-      <w:proofErr w:type="spellStart"/>
-      <w:r>
-        <w:t>src</w:t>
-      </w:r>
-      <w:proofErr w:type="spellEnd"/>
-      <w:r>
-        <w:t xml:space="preserve"> folder on a client install</w:t>
-      </w:r>
-    </w:p>
-    <w:p>
-      <w:pPr>
-        <w:pStyle w:val="ListParagraph"/>
-        <w:numPr>
-          <w:ilvl w:val="0"/>
-          <w:numId w:val="2"/>
-        </w:numPr>
-      </w:pPr>
-      <w:proofErr w:type="spellStart"/>
-      <w:r>
-        <w:t>JBullet</w:t>
-      </w:r>
-      <w:proofErr w:type="spellEnd"/>
-      <w:r>
-        <w:t xml:space="preserve"> </w:t>
-      </w:r>
-      <w:proofErr w:type="spellStart"/>
-      <w:r>
-        <w:t>asm</w:t>
-      </w:r>
-      <w:proofErr w:type="spellEnd"/>
-      <w:r>
-        <w:t xml:space="preserve"> code needs to be understood</w:t>
-      </w:r>
-      <w:r>
-        <w:t xml:space="preserve">, but people suggest just going ahead, so maybe bytecode from jar for </w:t>
-      </w:r>
-      <w:proofErr w:type="spellStart"/>
-      <w:r>
-        <w:t>dex</w:t>
-      </w:r>
-      <w:proofErr w:type="spellEnd"/>
-      <w:r>
-        <w:t xml:space="preserve"> is fine with it, maybe advantages are lost</w:t>
-      </w:r>
-    </w:p>
-    <w:p>
-      <w:pPr>
-        <w:pStyle w:val="ListParagraph"/>
-        <w:numPr>
-          <w:ilvl w:val="0"/>
-          <w:numId w:val="2"/>
-        </w:numPr>
-      </w:pPr>
-      <w:r>
-        <w:t xml:space="preserve">I should look at using </w:t>
-      </w:r>
-      <w:proofErr w:type="spellStart"/>
-      <w:r>
-        <w:t>nativey</w:t>
-      </w:r>
-      <w:proofErr w:type="spellEnd"/>
-      <w:r>
-        <w:t xml:space="preserve"> calls wherever possible, note the zip inflate speedup</w:t>
-      </w:r>
-    </w:p>
-    <w:p>
-      <w:pPr>
-        <w:pStyle w:val="ListParagraph"/>
-        <w:numPr>
-          <w:ilvl w:val="0"/>
-          <w:numId w:val="2"/>
-        </w:numPr>
-      </w:pPr>
-      <w:r>
-        <w:t xml:space="preserve">Shadow pass, and water </w:t>
-      </w:r>
-      <w:proofErr w:type="spellStart"/>
-      <w:r>
-        <w:t>env</w:t>
-      </w:r>
-      <w:proofErr w:type="spellEnd"/>
-      <w:r>
-        <w:t xml:space="preserve"> reflection image pass. Must have them for </w:t>
-      </w:r>
-      <w:proofErr w:type="spellStart"/>
-      <w:r>
-        <w:t>morrowind</w:t>
-      </w:r>
-      <w:proofErr w:type="spellEnd"/>
-      <w:r>
-        <w:t xml:space="preserve"> to be equals to pixel </w:t>
-      </w:r>
-      <w:proofErr w:type="spellStart"/>
-      <w:r>
-        <w:t>shader</w:t>
-      </w:r>
-      <w:proofErr w:type="spellEnd"/>
-      <w:r>
-        <w:t xml:space="preserve"> option!</w:t>
-      </w:r>
-    </w:p>
-    <w:p>
-      <w:pPr>
-        <w:pStyle w:val="ListParagraph"/>
-        <w:numPr>
-          <w:ilvl w:val="0"/>
-          <w:numId w:val="2"/>
-        </w:numPr>
-      </w:pPr>
-      <w:r>
-        <w:t xml:space="preserve">My LWJGL debugger for </w:t>
-      </w:r>
-      <w:proofErr w:type="spellStart"/>
-      <w:r>
-        <w:t>jbullet</w:t>
-      </w:r>
-      <w:proofErr w:type="spellEnd"/>
-      <w:r>
-        <w:t xml:space="preserve"> will probably need to be disabled I suspect</w:t>
-      </w:r>
-    </w:p>
-    <w:p>
-      <w:pPr>
-        <w:pStyle w:val="ListParagraph"/>
-        <w:numPr>
-          <w:ilvl w:val="0"/>
-          <w:numId w:val="2"/>
-        </w:numPr>
-      </w:pPr>
-      <w:r>
-        <w:t xml:space="preserve">Indexes for geometries need to have an </w:t>
-      </w:r>
-      <w:proofErr w:type="spellStart"/>
-      <w:r>
-        <w:t>IntBuffer</w:t>
-      </w:r>
-      <w:proofErr w:type="spellEnd"/>
-      <w:r>
-        <w:t xml:space="preserve"> transport to pipeline! They get copied there any way</w:t>
-      </w:r>
-    </w:p>
-    <w:p>
-      <w:pPr>
-        <w:pStyle w:val="ListParagraph"/>
-        <w:numPr>
-          <w:ilvl w:val="0"/>
-          <w:numId w:val="2"/>
-        </w:numPr>
-      </w:pPr>
-      <w:r>
-        <w:t>If I don’t add a Background node nothing shows after one frame, odd</w:t>
-      </w:r>
-    </w:p>
-    <w:p>
-      <w:pPr>
-        <w:pStyle w:val="ListParagraph"/>
-        <w:numPr>
-          <w:ilvl w:val="0"/>
-          <w:numId w:val="2"/>
-        </w:numPr>
-      </w:pPr>
-      <w:r>
-        <w:t>If I only add a Background node the perspective stay crazy and I see a white circle</w:t>
-      </w:r>
-    </w:p>
-    <w:p>
-      <w:pPr>
-        <w:pStyle w:val="ListParagraph"/>
-      </w:pPr>
-    </w:p>
-    <w:p>
-      <w:pPr>
-        <w:pStyle w:val="ListParagraph"/>
-      </w:pPr>
-    </w:p>
-    <w:p>
-      <w:pPr>
-        <w:pStyle w:val="ListParagraph"/>
-      </w:pPr>
-    </w:p>
-    <w:p>
-      <w:r>
-        <w:t>Multisampling</w:t>
-      </w:r>
-      <w:r>
-        <w:t xml:space="preserve"> </w:t>
-      </w:r>
-      <w:r>
-        <w:t xml:space="preserve"> </w:t>
-      </w:r>
-    </w:p>
-    <w:p>
-      <w:hyperlink r:id="rId6" w:history="1">
-        <w:r>
-          <w:rPr>
-            <w:rStyle w:val="Hyperlink"/>
-          </w:rPr>
-          <w:t>https://github.com/adrian110288/gdc2011-android-opengl/blob/master/src/com/example/gdc11/GDC11Activity.java</w:t>
-        </w:r>
-      </w:hyperlink>
+      </w:pPr>
     </w:p>
     <w:p>
       <w:pPr>
@@ -546,13 +20,6 @@
           <w:lang w:eastAsia="en-NZ"/>
         </w:rPr>
       </w:pPr>
-      <w:r>
-        <w:rPr>
-          <w:rFonts w:eastAsia="Times New Roman"/>
-          <w:lang w:eastAsia="en-NZ"/>
-        </w:rPr>
-        <w:t> </w:t>
-      </w:r>
       <w:r>
         <w:rPr>
           <w:rFonts w:eastAsia="Times New Roman"/>
@@ -4552,7 +4019,7 @@
           <w:szCs w:val="24"/>
         </w:rPr>
       </w:pPr>
-      <w:hyperlink r:id="rId7" w:history="1">
+      <w:hyperlink r:id="rId6" w:history="1">
         <w:r>
           <w:rPr>
             <w:rStyle w:val="Hyperlink"/>

</xml_diff>

<commit_message>
Offscreen buffers supported added back in, needs testing,  but this keeps it in line with gl2es2 in the core
</commit_message>
<xml_diff>
--- a/docs/Androidification.docx
+++ b/docs/Androidification.docx
@@ -25,28 +25,79 @@
           <w:rFonts w:eastAsia="Times New Roman"/>
           <w:lang w:eastAsia="en-NZ"/>
         </w:rPr>
-        <w:t xml:space="preserve">Things </w:t>
-      </w:r>
-      <w:r>
+        <w:t>Pipeline</w:t>
+      </w:r>
+    </w:p>
+    <w:p>
+      <w:pPr>
+        <w:rPr>
+          <w:lang w:eastAsia="en-NZ"/>
+        </w:rPr>
+      </w:pPr>
+      <w:r>
+        <w:rPr>
+          <w:lang w:eastAsia="en-NZ"/>
+        </w:rPr>
+        <w:t>Note the Android Pipeline is the same as the Gl2ES2 pipeline except the initialization methods are altered, and the optimized geometry calls don’t exist (though a tiny interface could put them back), the UBO work it cut out (and the UBO stuff is out of date now vs normal mat and material emissive anyway). Note the support of compressed textures is in the GL2ES2 pipeline, but the classes that will hand that data in are not in the Java3D core.</w:t>
+      </w:r>
+    </w:p>
+    <w:p>
+      <w:pPr>
+        <w:rPr>
+          <w:lang w:eastAsia="en-NZ"/>
+        </w:rPr>
+      </w:pPr>
+      <w:r>
+        <w:rPr>
+          <w:lang w:eastAsia="en-NZ"/>
+        </w:rPr>
+        <w:t>So see that doc under Java3D for discussion of limitation</w:t>
+      </w:r>
+    </w:p>
+    <w:p>
+      <w:pPr>
+        <w:pStyle w:val="Heading1"/>
         <w:rPr>
           <w:rFonts w:eastAsia="Times New Roman"/>
           <w:lang w:eastAsia="en-NZ"/>
         </w:rPr>
-        <w:t>broken in</w:t>
-      </w:r>
-      <w:r>
+      </w:pPr>
+    </w:p>
+    <w:p>
+      <w:pPr>
+        <w:pStyle w:val="Heading1"/>
         <w:rPr>
           <w:rFonts w:eastAsia="Times New Roman"/>
           <w:lang w:eastAsia="en-NZ"/>
         </w:rPr>
-        <w:t xml:space="preserve"> Java3D</w:t>
-      </w:r>
+      </w:pPr>
       <w:r>
         <w:rPr>
           <w:rFonts w:eastAsia="Times New Roman"/>
           <w:lang w:eastAsia="en-NZ"/>
         </w:rPr>
-        <w:t xml:space="preserve"> due to ES and non-AWT</w:t>
+        <w:t xml:space="preserve">Things </w:t>
+      </w:r>
+      <w:r>
+        <w:rPr>
+          <w:rFonts w:eastAsia="Times New Roman"/>
+          <w:lang w:eastAsia="en-NZ"/>
+        </w:rPr>
+        <w:t>broken in</w:t>
+      </w:r>
+      <w:r>
+        <w:rPr>
+          <w:rFonts w:eastAsia="Times New Roman"/>
+          <w:lang w:eastAsia="en-NZ"/>
+        </w:rPr>
+        <w:t xml:space="preserve"> Java3D</w:t>
+      </w:r>
+      <w:r>
+        <w:rPr>
+          <w:rFonts w:eastAsia="Times New Roman"/>
+          <w:lang w:eastAsia="en-NZ"/>
+        </w:rPr>
+        <w:t xml:space="preserve"> due to non-AWT</w:t>
       </w:r>
     </w:p>
     <w:p>
@@ -119,18 +170,8 @@
           <w:sz w:val="24"/>
           <w:szCs w:val="24"/>
         </w:rPr>
-        <w:t xml:space="preserve">Removed </w:t>
-      </w:r>
-      <w:proofErr w:type="spellStart"/>
-      <w:r>
-        <w:rPr>
-          <w:rFonts w:ascii="Consolas" w:hAnsi="Consolas" w:cs="Consolas"/>
-          <w:sz w:val="24"/>
-          <w:szCs w:val="24"/>
-        </w:rPr>
-        <w:t>offscreen</w:t>
-      </w:r>
-      <w:proofErr w:type="spellEnd"/>
+        <w:t xml:space="preserve">Removed immediate mode </w:t>
+      </w:r>
     </w:p>
     <w:p>
       <w:pPr>
@@ -151,7 +192,69 @@
           <w:sz w:val="24"/>
           <w:szCs w:val="24"/>
         </w:rPr>
-        <w:t xml:space="preserve">Removed immediate  mode </w:t>
+        <w:t xml:space="preserve">Mixed mode </w:t>
+      </w:r>
+      <w:r>
+        <w:rPr>
+          <w:rFonts w:ascii="Consolas" w:hAnsi="Consolas" w:cs="Consolas"/>
+          <w:sz w:val="24"/>
+          <w:szCs w:val="24"/>
+        </w:rPr>
+        <w:t xml:space="preserve">J3dGraphics2D no longer works, though running code like </w:t>
+      </w:r>
+      <w:proofErr w:type="spellStart"/>
+      <w:r>
+        <w:rPr>
+          <w:rFonts w:ascii="Consolas" w:hAnsi="Consolas" w:cs="Consolas"/>
+          <w:sz w:val="24"/>
+          <w:szCs w:val="24"/>
+        </w:rPr>
+        <w:t>gl</w:t>
+      </w:r>
+      <w:proofErr w:type="spellEnd"/>
+      <w:r>
+        <w:rPr>
+          <w:rFonts w:ascii="Consolas" w:hAnsi="Consolas" w:cs="Consolas"/>
+          <w:sz w:val="24"/>
+          <w:szCs w:val="24"/>
+        </w:rPr>
+        <w:t xml:space="preserve"> calls at </w:t>
+      </w:r>
+      <w:proofErr w:type="spellStart"/>
+      <w:r>
+        <w:rPr>
+          <w:rFonts w:ascii="Consolas" w:hAnsi="Consolas" w:cs="Consolas"/>
+          <w:sz w:val="24"/>
+          <w:szCs w:val="24"/>
+        </w:rPr>
+        <w:t>postSwap</w:t>
+      </w:r>
+      <w:proofErr w:type="spellEnd"/>
+      <w:r>
+        <w:rPr>
+          <w:rFonts w:ascii="Consolas" w:hAnsi="Consolas" w:cs="Consolas"/>
+          <w:sz w:val="24"/>
+          <w:szCs w:val="24"/>
+        </w:rPr>
+        <w:t xml:space="preserve"> </w:t>
+      </w:r>
+      <w:proofErr w:type="spellStart"/>
+      <w:r>
+        <w:rPr>
+          <w:rFonts w:ascii="Consolas" w:hAnsi="Consolas" w:cs="Consolas"/>
+          <w:sz w:val="24"/>
+          <w:szCs w:val="24"/>
+        </w:rPr>
+        <w:t>etc</w:t>
+      </w:r>
+      <w:proofErr w:type="spellEnd"/>
+      <w:r>
+        <w:rPr>
+          <w:rFonts w:ascii="Consolas" w:hAnsi="Consolas" w:cs="Consolas"/>
+          <w:sz w:val="24"/>
+          <w:szCs w:val="24"/>
+        </w:rPr>
+        <w:t xml:space="preserve"> still works fine </w:t>
       </w:r>
     </w:p>
     <w:p>
@@ -161,81 +264,185 @@
           <w:ilvl w:val="0"/>
           <w:numId w:val="1"/>
         </w:numPr>
-        <w:rPr>
-          <w:rFonts w:ascii="Consolas" w:hAnsi="Consolas" w:cs="Consolas"/>
-          <w:sz w:val="24"/>
-          <w:szCs w:val="24"/>
-        </w:rPr>
-      </w:pPr>
-      <w:r>
-        <w:rPr>
-          <w:rFonts w:ascii="Consolas" w:hAnsi="Consolas" w:cs="Consolas"/>
-          <w:sz w:val="24"/>
-          <w:szCs w:val="24"/>
-        </w:rPr>
-        <w:t xml:space="preserve">Mixed mode </w:t>
-      </w:r>
-      <w:r>
-        <w:rPr>
-          <w:rFonts w:ascii="Consolas" w:hAnsi="Consolas" w:cs="Consolas"/>
-          <w:sz w:val="24"/>
-          <w:szCs w:val="24"/>
-        </w:rPr>
-        <w:t xml:space="preserve">J3dGraphics2D no longer works, though running code like </w:t>
-      </w:r>
-      <w:proofErr w:type="spellStart"/>
-      <w:r>
-        <w:rPr>
-          <w:rFonts w:ascii="Consolas" w:hAnsi="Consolas" w:cs="Consolas"/>
-          <w:sz w:val="24"/>
-          <w:szCs w:val="24"/>
-        </w:rPr>
-        <w:t>gl</w:t>
-      </w:r>
-      <w:proofErr w:type="spellEnd"/>
-      <w:r>
-        <w:rPr>
-          <w:rFonts w:ascii="Consolas" w:hAnsi="Consolas" w:cs="Consolas"/>
-          <w:sz w:val="24"/>
-          <w:szCs w:val="24"/>
-        </w:rPr>
-        <w:t xml:space="preserve"> calls at </w:t>
-      </w:r>
-      <w:proofErr w:type="spellStart"/>
-      <w:r>
-        <w:rPr>
-          <w:rFonts w:ascii="Consolas" w:hAnsi="Consolas" w:cs="Consolas"/>
-          <w:sz w:val="24"/>
-          <w:szCs w:val="24"/>
-        </w:rPr>
-        <w:t>postSwap</w:t>
-      </w:r>
-      <w:proofErr w:type="spellEnd"/>
-      <w:r>
-        <w:rPr>
-          <w:rFonts w:ascii="Consolas" w:hAnsi="Consolas" w:cs="Consolas"/>
-          <w:sz w:val="24"/>
-          <w:szCs w:val="24"/>
-        </w:rPr>
-        <w:t xml:space="preserve"> </w:t>
-      </w:r>
-      <w:proofErr w:type="spellStart"/>
-      <w:r>
-        <w:rPr>
-          <w:rFonts w:ascii="Consolas" w:hAnsi="Consolas" w:cs="Consolas"/>
-          <w:sz w:val="24"/>
-          <w:szCs w:val="24"/>
-        </w:rPr>
-        <w:t>etc</w:t>
-      </w:r>
-      <w:proofErr w:type="spellEnd"/>
-      <w:r>
-        <w:rPr>
-          <w:rFonts w:ascii="Consolas" w:hAnsi="Consolas" w:cs="Consolas"/>
-          <w:sz w:val="24"/>
-          <w:szCs w:val="24"/>
-        </w:rPr>
-        <w:t xml:space="preserve"> still works fine </w:t>
+        <w:autoSpaceDE w:val="0"/>
+        <w:autoSpaceDN w:val="0"/>
+        <w:adjustRightInd w:val="0"/>
+        <w:spacing w:after="0" w:line="240" w:lineRule="auto"/>
+        <w:rPr>
+          <w:rFonts w:ascii="Consolas" w:hAnsi="Consolas" w:cs="Consolas"/>
+          <w:sz w:val="24"/>
+          <w:szCs w:val="24"/>
+        </w:rPr>
+      </w:pPr>
+      <w:r>
+        <w:rPr>
+          <w:rFonts w:ascii="Consolas" w:hAnsi="Consolas" w:cs="Consolas"/>
+          <w:sz w:val="24"/>
+          <w:szCs w:val="24"/>
+        </w:rPr>
+        <w:t xml:space="preserve">The </w:t>
+      </w:r>
+      <w:proofErr w:type="spellStart"/>
+      <w:r>
+        <w:rPr>
+          <w:rFonts w:ascii="Consolas" w:hAnsi="Consolas" w:cs="Consolas"/>
+          <w:sz w:val="24"/>
+          <w:szCs w:val="24"/>
+        </w:rPr>
+        <w:t>ShaderBin</w:t>
+      </w:r>
+      <w:proofErr w:type="spellEnd"/>
+      <w:r>
+        <w:rPr>
+          <w:rFonts w:ascii="Consolas" w:hAnsi="Consolas" w:cs="Consolas"/>
+          <w:sz w:val="24"/>
+          <w:szCs w:val="24"/>
+        </w:rPr>
+        <w:t xml:space="preserve"> has been moved up into the </w:t>
+      </w:r>
+      <w:proofErr w:type="spellStart"/>
+      <w:r>
+        <w:rPr>
+          <w:rFonts w:ascii="Consolas" w:hAnsi="Consolas" w:cs="Consolas"/>
+          <w:sz w:val="24"/>
+          <w:szCs w:val="24"/>
+        </w:rPr>
+        <w:t>LightBin</w:t>
+      </w:r>
+      <w:proofErr w:type="spellEnd"/>
+      <w:r>
+        <w:rPr>
+          <w:rFonts w:ascii="Consolas" w:hAnsi="Consolas" w:cs="Consolas"/>
+          <w:sz w:val="24"/>
+          <w:szCs w:val="24"/>
+        </w:rPr>
+        <w:t xml:space="preserve"> with </w:t>
+      </w:r>
+      <w:proofErr w:type="spellStart"/>
+      <w:r>
+        <w:rPr>
+          <w:rFonts w:ascii="Consolas" w:hAnsi="Consolas" w:cs="Consolas"/>
+          <w:sz w:val="24"/>
+          <w:szCs w:val="24"/>
+        </w:rPr>
+        <w:t>AttributeBin</w:t>
+      </w:r>
+      <w:proofErr w:type="spellEnd"/>
+      <w:r>
+        <w:rPr>
+          <w:rFonts w:ascii="Consolas" w:hAnsi="Consolas" w:cs="Consolas"/>
+          <w:sz w:val="24"/>
+          <w:szCs w:val="24"/>
+        </w:rPr>
+        <w:t xml:space="preserve"> below it and </w:t>
+      </w:r>
+      <w:proofErr w:type="spellStart"/>
+      <w:r>
+        <w:rPr>
+          <w:rFonts w:ascii="Consolas" w:hAnsi="Consolas" w:cs="Consolas"/>
+          <w:sz w:val="24"/>
+          <w:szCs w:val="24"/>
+        </w:rPr>
+        <w:t>AttributeBin</w:t>
+      </w:r>
+      <w:proofErr w:type="spellEnd"/>
+      <w:r>
+        <w:rPr>
+          <w:rFonts w:ascii="Consolas" w:hAnsi="Consolas" w:cs="Consolas"/>
+          <w:sz w:val="24"/>
+          <w:szCs w:val="24"/>
+        </w:rPr>
+        <w:t xml:space="preserve"> pointing at </w:t>
+      </w:r>
+      <w:proofErr w:type="spellStart"/>
+      <w:r>
+        <w:rPr>
+          <w:rFonts w:ascii="Consolas" w:hAnsi="Consolas" w:cs="Consolas"/>
+          <w:sz w:val="24"/>
+          <w:szCs w:val="24"/>
+        </w:rPr>
+        <w:t>TextureBin</w:t>
+      </w:r>
+      <w:proofErr w:type="spellEnd"/>
+      <w:r>
+        <w:rPr>
+          <w:rFonts w:ascii="Consolas" w:hAnsi="Consolas" w:cs="Consolas"/>
+          <w:sz w:val="24"/>
+          <w:szCs w:val="24"/>
+        </w:rPr>
+        <w:t xml:space="preserve">, I suspect I really want </w:t>
+      </w:r>
+      <w:proofErr w:type="spellStart"/>
+      <w:r>
+        <w:rPr>
+          <w:rFonts w:ascii="Consolas" w:hAnsi="Consolas" w:cs="Consolas"/>
+          <w:sz w:val="24"/>
+          <w:szCs w:val="24"/>
+        </w:rPr>
+        <w:t>ShaderBin</w:t>
+      </w:r>
+      <w:proofErr w:type="spellEnd"/>
+      <w:r>
+        <w:rPr>
+          <w:rFonts w:ascii="Consolas" w:hAnsi="Consolas" w:cs="Consolas"/>
+          <w:sz w:val="24"/>
+          <w:szCs w:val="24"/>
+        </w:rPr>
+        <w:t xml:space="preserve"> above </w:t>
+      </w:r>
+      <w:proofErr w:type="spellStart"/>
+      <w:r>
+        <w:rPr>
+          <w:rFonts w:ascii="Consolas" w:hAnsi="Consolas" w:cs="Consolas"/>
+          <w:sz w:val="24"/>
+          <w:szCs w:val="24"/>
+        </w:rPr>
+        <w:t>LightBin</w:t>
+      </w:r>
+      <w:proofErr w:type="spellEnd"/>
+      <w:r>
+        <w:rPr>
+          <w:rFonts w:ascii="Consolas" w:hAnsi="Consolas" w:cs="Consolas"/>
+          <w:sz w:val="24"/>
+          <w:szCs w:val="24"/>
+        </w:rPr>
+        <w:t xml:space="preserve"> in amongst </w:t>
+      </w:r>
+      <w:proofErr w:type="spellStart"/>
+      <w:r>
+        <w:rPr>
+          <w:rFonts w:ascii="Consolas" w:hAnsi="Consolas" w:cs="Consolas"/>
+          <w:sz w:val="24"/>
+          <w:szCs w:val="24"/>
+        </w:rPr>
+        <w:t>RenderBin</w:t>
+      </w:r>
+      <w:proofErr w:type="spellEnd"/>
+      <w:r>
+        <w:rPr>
+          <w:rFonts w:ascii="Consolas" w:hAnsi="Consolas" w:cs="Consolas"/>
+          <w:sz w:val="24"/>
+          <w:szCs w:val="24"/>
+        </w:rPr>
+        <w:t xml:space="preserve"> but too much work, also the costs of lights is very low now, so many </w:t>
+      </w:r>
+      <w:proofErr w:type="spellStart"/>
+      <w:r>
+        <w:rPr>
+          <w:rFonts w:ascii="Consolas" w:hAnsi="Consolas" w:cs="Consolas"/>
+          <w:sz w:val="24"/>
+          <w:szCs w:val="24"/>
+        </w:rPr>
+        <w:t>many</w:t>
+      </w:r>
+      <w:proofErr w:type="spellEnd"/>
+      <w:r>
+        <w:rPr>
+          <w:rFonts w:ascii="Consolas" w:hAnsi="Consolas" w:cs="Consolas"/>
+          <w:sz w:val="24"/>
+          <w:szCs w:val="24"/>
+        </w:rPr>
+        <w:t xml:space="preserve"> would not hurt anything, they could be right down by texture. So long as they are applied to the geometry on a proximity (and I guess attenuation) basis.</w:t>
       </w:r>
     </w:p>
     <w:p>
@@ -245,117 +452,67 @@
           <w:ilvl w:val="0"/>
           <w:numId w:val="1"/>
         </w:numPr>
-        <w:rPr>
-          <w:rFonts w:ascii="Consolas" w:hAnsi="Consolas" w:cs="Consolas"/>
-          <w:sz w:val="24"/>
-          <w:szCs w:val="24"/>
-        </w:rPr>
-      </w:pPr>
-      <w:r>
-        <w:rPr>
-          <w:rFonts w:ascii="Consolas" w:hAnsi="Consolas" w:cs="Consolas"/>
-          <w:sz w:val="24"/>
-          <w:szCs w:val="24"/>
-        </w:rPr>
-        <w:t xml:space="preserve">Double </w:t>
-      </w:r>
-      <w:proofErr w:type="spellStart"/>
-      <w:r>
-        <w:rPr>
-          <w:rFonts w:ascii="Consolas" w:hAnsi="Consolas" w:cs="Consolas"/>
-          <w:sz w:val="24"/>
-          <w:szCs w:val="24"/>
-        </w:rPr>
-        <w:t>bufferering</w:t>
-      </w:r>
-      <w:proofErr w:type="spellEnd"/>
-      <w:r>
-        <w:rPr>
-          <w:rFonts w:ascii="Consolas" w:hAnsi="Consolas" w:cs="Consolas"/>
-          <w:sz w:val="24"/>
-          <w:szCs w:val="24"/>
-        </w:rPr>
-        <w:t>, ster</w:t>
-      </w:r>
-      <w:r>
-        <w:rPr>
-          <w:rFonts w:ascii="Consolas" w:hAnsi="Consolas" w:cs="Consolas"/>
-          <w:sz w:val="24"/>
-          <w:szCs w:val="24"/>
-        </w:rPr>
-        <w:t xml:space="preserve">eo, antialiasing requested caps, the entire default </w:t>
-      </w:r>
-      <w:proofErr w:type="spellStart"/>
-      <w:r>
-        <w:rPr>
-          <w:rFonts w:ascii="Consolas" w:hAnsi="Consolas" w:cs="Consolas"/>
-          <w:sz w:val="24"/>
-          <w:szCs w:val="24"/>
-        </w:rPr>
-        <w:t>GraphicConfig</w:t>
-      </w:r>
-      <w:proofErr w:type="spellEnd"/>
-      <w:r>
-        <w:rPr>
-          <w:rFonts w:ascii="Consolas" w:hAnsi="Consolas" w:cs="Consolas"/>
-          <w:sz w:val="24"/>
-          <w:szCs w:val="24"/>
-        </w:rPr>
-        <w:t xml:space="preserve"> </w:t>
-      </w:r>
-      <w:proofErr w:type="spellStart"/>
-      <w:r>
-        <w:rPr>
-          <w:rFonts w:ascii="Consolas" w:hAnsi="Consolas" w:cs="Consolas"/>
-          <w:sz w:val="24"/>
-          <w:szCs w:val="24"/>
-        </w:rPr>
-        <w:t>etc</w:t>
-      </w:r>
-      <w:proofErr w:type="spellEnd"/>
-      <w:r>
-        <w:rPr>
-          <w:rFonts w:ascii="Consolas" w:hAnsi="Consolas" w:cs="Consolas"/>
-          <w:sz w:val="24"/>
-          <w:szCs w:val="24"/>
-        </w:rPr>
-        <w:t xml:space="preserve"> is Gone now, in </w:t>
-      </w:r>
-      <w:proofErr w:type="spellStart"/>
-      <w:r>
-        <w:rPr>
-          <w:rFonts w:ascii="Consolas" w:hAnsi="Consolas" w:cs="Consolas"/>
-          <w:sz w:val="24"/>
-          <w:szCs w:val="24"/>
-        </w:rPr>
-        <w:t>instatiating</w:t>
-      </w:r>
-      <w:proofErr w:type="spellEnd"/>
-      <w:r>
-        <w:rPr>
-          <w:rFonts w:ascii="Consolas" w:hAnsi="Consolas" w:cs="Consolas"/>
-          <w:sz w:val="24"/>
-          <w:szCs w:val="24"/>
-        </w:rPr>
-        <w:t xml:space="preserve"> a Canvas3D hand it the desired </w:t>
-      </w:r>
-      <w:proofErr w:type="spellStart"/>
-      <w:r>
-        <w:rPr>
-          <w:rFonts w:ascii="Consolas" w:hAnsi="Consolas" w:cs="Consolas"/>
-          <w:sz w:val="24"/>
-          <w:szCs w:val="24"/>
-        </w:rPr>
-        <w:t>Jogl</w:t>
-      </w:r>
-      <w:proofErr w:type="spellEnd"/>
-      <w:r>
-        <w:rPr>
-          <w:rFonts w:ascii="Consolas" w:hAnsi="Consolas" w:cs="Consolas"/>
-          <w:sz w:val="24"/>
-          <w:szCs w:val="24"/>
-        </w:rPr>
-        <w:t xml:space="preserve"> caps object or accept the reasonable defaults</w:t>
+        <w:autoSpaceDE w:val="0"/>
+        <w:autoSpaceDN w:val="0"/>
+        <w:adjustRightInd w:val="0"/>
+        <w:spacing w:after="0" w:line="240" w:lineRule="auto"/>
+        <w:rPr>
+          <w:rFonts w:ascii="Consolas" w:hAnsi="Consolas" w:cs="Consolas"/>
+          <w:sz w:val="24"/>
+          <w:szCs w:val="24"/>
+        </w:rPr>
+      </w:pPr>
+      <w:r>
+        <w:rPr>
+          <w:rFonts w:ascii="Consolas" w:hAnsi="Consolas" w:cs="Consolas"/>
+          <w:sz w:val="24"/>
+          <w:szCs w:val="24"/>
+        </w:rPr>
+        <w:t xml:space="preserve">The ONLY texture that now works is </w:t>
+      </w:r>
+      <w:proofErr w:type="spellStart"/>
+      <w:r>
+        <w:rPr>
+          <w:rFonts w:ascii="Consolas" w:hAnsi="Consolas" w:cs="Consolas"/>
+          <w:sz w:val="24"/>
+          <w:szCs w:val="24"/>
+        </w:rPr>
+        <w:t>DDSTexture</w:t>
+      </w:r>
+      <w:proofErr w:type="spellEnd"/>
+      <w:r>
+        <w:rPr>
+          <w:rFonts w:ascii="Consolas" w:hAnsi="Consolas" w:cs="Consolas"/>
+          <w:sz w:val="24"/>
+          <w:szCs w:val="24"/>
+        </w:rPr>
+        <w:t xml:space="preserve"> and DDSImageComponant2D, all Textures and image components must now completely ignore the </w:t>
+      </w:r>
+      <w:proofErr w:type="spellStart"/>
+      <w:r>
+        <w:rPr>
+          <w:rFonts w:ascii="Consolas" w:hAnsi="Consolas" w:cs="Consolas"/>
+          <w:sz w:val="24"/>
+          <w:szCs w:val="24"/>
+        </w:rPr>
+        <w:t>BufferedImage</w:t>
+      </w:r>
+      <w:proofErr w:type="spellEnd"/>
+      <w:r>
+        <w:rPr>
+          <w:rFonts w:ascii="Consolas" w:hAnsi="Consolas" w:cs="Consolas"/>
+          <w:sz w:val="24"/>
+          <w:szCs w:val="24"/>
+        </w:rPr>
+        <w:t xml:space="preserve"> class, it is now a husk. ETC2 </w:t>
+      </w:r>
+      <w:r>
+        <w:rPr>
+          <w:rFonts w:ascii="Consolas" w:hAnsi="Consolas" w:cs="Consolas"/>
+          <w:sz w:val="24"/>
+          <w:szCs w:val="24"/>
+        </w:rPr>
+        <w:t>DDS, and ASTC are all supported (the KTX holder format is supported in the external code line)</w:t>
       </w:r>
     </w:p>
     <w:p>
@@ -365,53 +522,69 @@
           <w:ilvl w:val="0"/>
           <w:numId w:val="1"/>
         </w:numPr>
-        <w:rPr>
-          <w:rFonts w:ascii="Consolas" w:hAnsi="Consolas" w:cs="Consolas"/>
-          <w:sz w:val="24"/>
-          <w:szCs w:val="24"/>
-        </w:rPr>
-      </w:pPr>
-      <w:r>
-        <w:rPr>
-          <w:rFonts w:ascii="Consolas" w:hAnsi="Consolas" w:cs="Consolas"/>
-          <w:sz w:val="24"/>
-          <w:szCs w:val="24"/>
-        </w:rPr>
-        <w:t xml:space="preserve">Antialiasing enable/disable GL_MULTI_SAMPLE is gone, but the method </w:t>
-      </w:r>
-      <w:proofErr w:type="spellStart"/>
-      <w:r>
-        <w:rPr>
-          <w:rFonts w:ascii="Consolas" w:hAnsi="Consolas" w:cs="Consolas"/>
-          <w:sz w:val="24"/>
-          <w:szCs w:val="24"/>
-        </w:rPr>
-        <w:t>glSampleCoverage</w:t>
-      </w:r>
-      <w:proofErr w:type="spellEnd"/>
-      <w:r>
-        <w:rPr>
-          <w:rFonts w:ascii="Consolas" w:hAnsi="Consolas" w:cs="Consolas"/>
-          <w:sz w:val="24"/>
-          <w:szCs w:val="24"/>
-        </w:rPr>
-        <w:t xml:space="preserve"> existing still, so if the caps support it then it must be on</w:t>
-      </w:r>
-      <w:r>
-        <w:rPr>
-          <w:rFonts w:ascii="Consolas" w:hAnsi="Consolas" w:cs="Consolas"/>
-          <w:sz w:val="24"/>
-          <w:szCs w:val="24"/>
-        </w:rPr>
-        <w:t xml:space="preserve"> GL_SAMPLE_ALPHA_TO_COVERAGE </w:t>
-      </w:r>
-      <w:r>
-        <w:rPr>
-          <w:rFonts w:ascii="Consolas" w:hAnsi="Consolas" w:cs="Consolas"/>
-          <w:sz w:val="24"/>
-          <w:szCs w:val="24"/>
-        </w:rPr>
-        <w:t>and GL_SAMPLE_COVERAGE can be enabled under ES2</w:t>
+        <w:autoSpaceDE w:val="0"/>
+        <w:autoSpaceDN w:val="0"/>
+        <w:adjustRightInd w:val="0"/>
+        <w:spacing w:after="0" w:line="240" w:lineRule="auto"/>
+        <w:rPr>
+          <w:rFonts w:ascii="Consolas" w:hAnsi="Consolas" w:cs="Consolas"/>
+          <w:sz w:val="24"/>
+          <w:szCs w:val="24"/>
+        </w:rPr>
+      </w:pPr>
+      <w:proofErr w:type="spellStart"/>
+      <w:r>
+        <w:rPr>
+          <w:rFonts w:ascii="Consolas" w:hAnsi="Consolas" w:cs="Consolas"/>
+          <w:sz w:val="24"/>
+          <w:szCs w:val="24"/>
+        </w:rPr>
+        <w:t>getScreen</w:t>
+      </w:r>
+      <w:proofErr w:type="spellEnd"/>
+      <w:r>
+        <w:rPr>
+          <w:rFonts w:ascii="Consolas" w:hAnsi="Consolas" w:cs="Consolas"/>
+          <w:sz w:val="24"/>
+          <w:szCs w:val="24"/>
+        </w:rPr>
+        <w:t xml:space="preserve"> id is now fixed at 0, it was only used by the various </w:t>
+      </w:r>
+      <w:proofErr w:type="spellStart"/>
+      <w:r>
+        <w:rPr>
+          <w:rFonts w:ascii="Consolas" w:hAnsi="Consolas" w:cs="Consolas"/>
+          <w:sz w:val="24"/>
+          <w:szCs w:val="24"/>
+        </w:rPr>
+        <w:t>updateAlpha</w:t>
+      </w:r>
+      <w:proofErr w:type="spellEnd"/>
+      <w:r>
+        <w:rPr>
+          <w:rFonts w:ascii="Consolas" w:hAnsi="Consolas" w:cs="Consolas"/>
+          <w:sz w:val="24"/>
+          <w:szCs w:val="24"/>
+        </w:rPr>
+        <w:t xml:space="preserve">* methods of </w:t>
+      </w:r>
+      <w:proofErr w:type="spellStart"/>
+      <w:r>
+        <w:rPr>
+          <w:rFonts w:ascii="Consolas" w:hAnsi="Consolas" w:cs="Consolas"/>
+          <w:sz w:val="24"/>
+          <w:szCs w:val="24"/>
+        </w:rPr>
+        <w:t>GeometryArrayRetained</w:t>
+      </w:r>
+      <w:proofErr w:type="spellEnd"/>
+      <w:r>
+        <w:rPr>
+          <w:rFonts w:ascii="Consolas" w:hAnsi="Consolas" w:cs="Consolas"/>
+          <w:sz w:val="24"/>
+          <w:szCs w:val="24"/>
+        </w:rPr>
+        <w:t>, lord knows why, this may or may not be a broken thing, need to watch it</w:t>
       </w:r>
     </w:p>
     <w:p>
@@ -421,91 +594,149 @@
           <w:ilvl w:val="0"/>
           <w:numId w:val="1"/>
         </w:numPr>
-        <w:rPr>
-          <w:rFonts w:ascii="Consolas" w:hAnsi="Consolas" w:cs="Consolas"/>
-          <w:sz w:val="24"/>
-          <w:szCs w:val="24"/>
-        </w:rPr>
-      </w:pPr>
-      <w:r>
-        <w:rPr>
-          <w:rFonts w:ascii="Consolas" w:hAnsi="Consolas" w:cs="Consolas"/>
-          <w:sz w:val="24"/>
-          <w:szCs w:val="24"/>
-        </w:rPr>
-        <w:t xml:space="preserve">AWT heavy pieces Font3D, </w:t>
-      </w:r>
-      <w:proofErr w:type="spellStart"/>
-      <w:r>
-        <w:rPr>
-          <w:rFonts w:ascii="Consolas" w:hAnsi="Consolas" w:cs="Consolas"/>
-          <w:sz w:val="24"/>
-          <w:szCs w:val="24"/>
-        </w:rPr>
-        <w:t>AWTBehavior</w:t>
-      </w:r>
-      <w:proofErr w:type="spellEnd"/>
-      <w:r>
-        <w:rPr>
-          <w:rFonts w:ascii="Consolas" w:hAnsi="Consolas" w:cs="Consolas"/>
-          <w:sz w:val="24"/>
-          <w:szCs w:val="24"/>
-        </w:rPr>
-        <w:t xml:space="preserve">, </w:t>
-      </w:r>
-      <w:proofErr w:type="spellStart"/>
-      <w:r>
-        <w:rPr>
-          <w:rFonts w:ascii="Consolas" w:hAnsi="Consolas" w:cs="Consolas"/>
-          <w:sz w:val="24"/>
-          <w:szCs w:val="24"/>
-        </w:rPr>
-        <w:t>WakeupOnAWTEvent</w:t>
-      </w:r>
-      <w:proofErr w:type="spellEnd"/>
-      <w:r>
-        <w:rPr>
-          <w:rFonts w:ascii="Consolas" w:hAnsi="Consolas" w:cs="Consolas"/>
-          <w:sz w:val="24"/>
-          <w:szCs w:val="24"/>
-        </w:rPr>
-        <w:t xml:space="preserve">, </w:t>
-      </w:r>
-      <w:proofErr w:type="spellStart"/>
-      <w:r>
-        <w:rPr>
-          <w:rFonts w:ascii="Consolas" w:hAnsi="Consolas" w:cs="Consolas"/>
-          <w:sz w:val="24"/>
-          <w:szCs w:val="24"/>
-        </w:rPr>
-        <w:t>EventCatcher</w:t>
-      </w:r>
-      <w:proofErr w:type="spellEnd"/>
-      <w:r>
-        <w:rPr>
-          <w:rFonts w:ascii="Consolas" w:hAnsi="Consolas" w:cs="Consolas"/>
-          <w:sz w:val="24"/>
-          <w:szCs w:val="24"/>
-        </w:rPr>
-        <w:t xml:space="preserve">, </w:t>
-      </w:r>
-      <w:proofErr w:type="spellStart"/>
-      <w:r>
-        <w:rPr>
-          <w:rFonts w:ascii="Consolas" w:hAnsi="Consolas" w:cs="Consolas"/>
-          <w:sz w:val="24"/>
-          <w:szCs w:val="24"/>
-        </w:rPr>
-        <w:t>CanvasViewEventCatcher</w:t>
-      </w:r>
-      <w:proofErr w:type="spellEnd"/>
-      <w:r>
-        <w:rPr>
-          <w:rFonts w:ascii="Consolas" w:hAnsi="Consolas" w:cs="Consolas"/>
-          <w:sz w:val="24"/>
-          <w:szCs w:val="24"/>
-        </w:rPr>
-        <w:t xml:space="preserve"> all literally deleted</w:t>
+        <w:autoSpaceDE w:val="0"/>
+        <w:autoSpaceDN w:val="0"/>
+        <w:adjustRightInd w:val="0"/>
+        <w:spacing w:after="0" w:line="240" w:lineRule="auto"/>
+        <w:rPr>
+          <w:rFonts w:ascii="Consolas" w:hAnsi="Consolas" w:cs="Consolas"/>
+          <w:sz w:val="24"/>
+          <w:szCs w:val="24"/>
+        </w:rPr>
+      </w:pPr>
+      <w:r>
+        <w:rPr>
+          <w:rFonts w:ascii="Consolas" w:hAnsi="Consolas" w:cs="Consolas"/>
+          <w:sz w:val="24"/>
+          <w:szCs w:val="24"/>
+        </w:rPr>
+        <w:t xml:space="preserve">All the get graphics config gear chucked, </w:t>
+      </w:r>
+      <w:proofErr w:type="spellStart"/>
+      <w:r>
+        <w:rPr>
+          <w:rFonts w:ascii="Consolas" w:hAnsi="Consolas" w:cs="Consolas"/>
+          <w:sz w:val="24"/>
+          <w:szCs w:val="24"/>
+        </w:rPr>
+        <w:t>graphicconfiguration</w:t>
+      </w:r>
+      <w:proofErr w:type="spellEnd"/>
+      <w:r>
+        <w:rPr>
+          <w:rFonts w:ascii="Consolas" w:hAnsi="Consolas" w:cs="Consolas"/>
+          <w:sz w:val="24"/>
+          <w:szCs w:val="24"/>
+        </w:rPr>
+        <w:t xml:space="preserve"> </w:t>
+      </w:r>
+      <w:proofErr w:type="spellStart"/>
+      <w:r>
+        <w:rPr>
+          <w:rFonts w:ascii="Consolas" w:hAnsi="Consolas" w:cs="Consolas"/>
+          <w:sz w:val="24"/>
+          <w:szCs w:val="24"/>
+        </w:rPr>
+        <w:t>graphicconfigtemplate</w:t>
+      </w:r>
+      <w:proofErr w:type="spellEnd"/>
+      <w:r>
+        <w:rPr>
+          <w:rFonts w:ascii="Consolas" w:hAnsi="Consolas" w:cs="Consolas"/>
+          <w:sz w:val="24"/>
+          <w:szCs w:val="24"/>
+        </w:rPr>
+        <w:t xml:space="preserve"> </w:t>
+      </w:r>
+      <w:proofErr w:type="spellStart"/>
+      <w:r>
+        <w:rPr>
+          <w:rFonts w:ascii="Consolas" w:hAnsi="Consolas" w:cs="Consolas"/>
+          <w:sz w:val="24"/>
+          <w:szCs w:val="24"/>
+        </w:rPr>
+        <w:t>etc</w:t>
+      </w:r>
+      <w:proofErr w:type="spellEnd"/>
+      <w:r>
+        <w:rPr>
+          <w:rFonts w:ascii="Consolas" w:hAnsi="Consolas" w:cs="Consolas"/>
+          <w:sz w:val="24"/>
+          <w:szCs w:val="24"/>
+        </w:rPr>
+        <w:t xml:space="preserve"> all gone. Just get the Canvas3D what you want to have (</w:t>
+      </w:r>
+      <w:proofErr w:type="spellStart"/>
+      <w:r>
+        <w:rPr>
+          <w:rFonts w:ascii="Consolas" w:hAnsi="Consolas" w:cs="Consolas"/>
+          <w:sz w:val="24"/>
+          <w:szCs w:val="24"/>
+        </w:rPr>
+        <w:t>color</w:t>
+      </w:r>
+      <w:proofErr w:type="spellEnd"/>
+      <w:r>
+        <w:rPr>
+          <w:rFonts w:ascii="Consolas" w:hAnsi="Consolas" w:cs="Consolas"/>
+          <w:sz w:val="24"/>
+          <w:szCs w:val="24"/>
+        </w:rPr>
+        <w:t xml:space="preserve">, depth, stencil, </w:t>
+      </w:r>
+      <w:proofErr w:type="spellStart"/>
+      <w:r>
+        <w:rPr>
+          <w:rFonts w:ascii="Consolas" w:hAnsi="Consolas" w:cs="Consolas"/>
+          <w:sz w:val="24"/>
+          <w:szCs w:val="24"/>
+        </w:rPr>
+        <w:t>multisample</w:t>
+      </w:r>
+      <w:proofErr w:type="spellEnd"/>
+      <w:r>
+        <w:rPr>
+          <w:rFonts w:ascii="Consolas" w:hAnsi="Consolas" w:cs="Consolas"/>
+          <w:sz w:val="24"/>
+          <w:szCs w:val="24"/>
+        </w:rPr>
+        <w:t xml:space="preserve">, stereo) via a </w:t>
+      </w:r>
+      <w:proofErr w:type="spellStart"/>
+      <w:r>
+        <w:rPr>
+          <w:rFonts w:ascii="Consolas" w:hAnsi="Consolas" w:cs="Consolas"/>
+          <w:sz w:val="24"/>
+          <w:szCs w:val="24"/>
+        </w:rPr>
+        <w:t>GLCapabilities</w:t>
+      </w:r>
+      <w:proofErr w:type="spellEnd"/>
+      <w:r>
+        <w:rPr>
+          <w:rFonts w:ascii="Consolas" w:hAnsi="Consolas" w:cs="Consolas"/>
+          <w:sz w:val="24"/>
+          <w:szCs w:val="24"/>
+        </w:rPr>
+        <w:t xml:space="preserve"> and it’ll do </w:t>
+      </w:r>
+      <w:proofErr w:type="spellStart"/>
+      <w:r>
+        <w:rPr>
+          <w:rFonts w:ascii="Consolas" w:hAnsi="Consolas" w:cs="Consolas"/>
+          <w:sz w:val="24"/>
+          <w:szCs w:val="24"/>
+        </w:rPr>
+        <w:t>it’s</w:t>
+      </w:r>
+      <w:proofErr w:type="spellEnd"/>
+      <w:r>
+        <w:rPr>
+          <w:rFonts w:ascii="Consolas" w:hAnsi="Consolas" w:cs="Consolas"/>
+          <w:sz w:val="24"/>
+          <w:szCs w:val="24"/>
+        </w:rPr>
+        <w:t xml:space="preserve"> best</w:t>
       </w:r>
     </w:p>
     <w:p>
@@ -531,25 +762,15 @@
           <w:sz w:val="24"/>
           <w:szCs w:val="24"/>
         </w:rPr>
-        <w:t xml:space="preserve">Pipeline - </w:t>
-      </w:r>
-      <w:proofErr w:type="spellStart"/>
-      <w:r>
-        <w:rPr>
-          <w:rFonts w:ascii="Consolas" w:hAnsi="Consolas" w:cs="Consolas"/>
-          <w:sz w:val="24"/>
-          <w:szCs w:val="24"/>
-        </w:rPr>
-        <w:t>Rasters</w:t>
-      </w:r>
-      <w:proofErr w:type="spellEnd"/>
-      <w:r>
-        <w:rPr>
-          <w:rFonts w:ascii="Consolas" w:hAnsi="Consolas" w:cs="Consolas"/>
-          <w:sz w:val="24"/>
-          <w:szCs w:val="24"/>
-        </w:rPr>
-        <w:t xml:space="preserve"> removed</w:t>
+        <w:t>View.</w:t>
+      </w:r>
+      <w:r>
+        <w:rPr>
+          <w:rFonts w:ascii="Consolas" w:hAnsi="Consolas" w:cs="Consolas"/>
+          <w:sz w:val="24"/>
+          <w:szCs w:val="24"/>
+        </w:rPr>
+        <w:t xml:space="preserve"> VIRTUAL_WORLD mode needs to be removed, god know what it does now</w:t>
       </w:r>
     </w:p>
     <w:p>
@@ -559,33 +780,147 @@
           <w:ilvl w:val="0"/>
           <w:numId w:val="1"/>
         </w:numPr>
-        <w:autoSpaceDE w:val="0"/>
-        <w:autoSpaceDN w:val="0"/>
-        <w:adjustRightInd w:val="0"/>
-        <w:spacing w:after="0" w:line="240" w:lineRule="auto"/>
-        <w:rPr>
-          <w:rFonts w:ascii="Consolas" w:hAnsi="Consolas" w:cs="Consolas"/>
-          <w:sz w:val="24"/>
-          <w:szCs w:val="24"/>
-        </w:rPr>
-      </w:pPr>
-      <w:proofErr w:type="spellStart"/>
-      <w:r>
-        <w:rPr>
-          <w:rFonts w:ascii="Consolas" w:hAnsi="Consolas" w:cs="Consolas"/>
-          <w:sz w:val="24"/>
-          <w:szCs w:val="24"/>
-        </w:rPr>
-        <w:t>readRaster</w:t>
-      </w:r>
-      <w:proofErr w:type="spellEnd"/>
-      <w:r>
-        <w:rPr>
-          <w:rFonts w:ascii="Consolas" w:hAnsi="Consolas" w:cs="Consolas"/>
-          <w:sz w:val="24"/>
-          <w:szCs w:val="24"/>
-        </w:rPr>
-        <w:t xml:space="preserve"> removed</w:t>
+        <w:rPr>
+          <w:rFonts w:ascii="Consolas" w:hAnsi="Consolas" w:cs="Consolas"/>
+          <w:sz w:val="24"/>
+          <w:szCs w:val="24"/>
+        </w:rPr>
+      </w:pPr>
+      <w:r>
+        <w:rPr>
+          <w:rFonts w:ascii="Consolas" w:hAnsi="Consolas" w:cs="Consolas"/>
+          <w:sz w:val="24"/>
+          <w:szCs w:val="24"/>
+        </w:rPr>
+        <w:t xml:space="preserve">Double </w:t>
+      </w:r>
+      <w:proofErr w:type="spellStart"/>
+      <w:r>
+        <w:rPr>
+          <w:rFonts w:ascii="Consolas" w:hAnsi="Consolas" w:cs="Consolas"/>
+          <w:sz w:val="24"/>
+          <w:szCs w:val="24"/>
+        </w:rPr>
+        <w:t>bufferering</w:t>
+      </w:r>
+      <w:proofErr w:type="spellEnd"/>
+      <w:r>
+        <w:rPr>
+          <w:rFonts w:ascii="Consolas" w:hAnsi="Consolas" w:cs="Consolas"/>
+          <w:sz w:val="24"/>
+          <w:szCs w:val="24"/>
+        </w:rPr>
+        <w:t>, ster</w:t>
+      </w:r>
+      <w:r>
+        <w:rPr>
+          <w:rFonts w:ascii="Consolas" w:hAnsi="Consolas" w:cs="Consolas"/>
+          <w:sz w:val="24"/>
+          <w:szCs w:val="24"/>
+        </w:rPr>
+        <w:t xml:space="preserve">eo, antialiasing requested caps, the entire default </w:t>
+      </w:r>
+      <w:proofErr w:type="spellStart"/>
+      <w:r>
+        <w:rPr>
+          <w:rFonts w:ascii="Consolas" w:hAnsi="Consolas" w:cs="Consolas"/>
+          <w:sz w:val="24"/>
+          <w:szCs w:val="24"/>
+        </w:rPr>
+        <w:t>GraphicConfig</w:t>
+      </w:r>
+      <w:proofErr w:type="spellEnd"/>
+      <w:r>
+        <w:rPr>
+          <w:rFonts w:ascii="Consolas" w:hAnsi="Consolas" w:cs="Consolas"/>
+          <w:sz w:val="24"/>
+          <w:szCs w:val="24"/>
+        </w:rPr>
+        <w:t xml:space="preserve"> </w:t>
+      </w:r>
+      <w:proofErr w:type="spellStart"/>
+      <w:r>
+        <w:rPr>
+          <w:rFonts w:ascii="Consolas" w:hAnsi="Consolas" w:cs="Consolas"/>
+          <w:sz w:val="24"/>
+          <w:szCs w:val="24"/>
+        </w:rPr>
+        <w:t>etc</w:t>
+      </w:r>
+      <w:proofErr w:type="spellEnd"/>
+      <w:r>
+        <w:rPr>
+          <w:rFonts w:ascii="Consolas" w:hAnsi="Consolas" w:cs="Consolas"/>
+          <w:sz w:val="24"/>
+          <w:szCs w:val="24"/>
+        </w:rPr>
+        <w:t xml:space="preserve"> is </w:t>
+      </w:r>
+      <w:r>
+        <w:rPr>
+          <w:rFonts w:ascii="Consolas" w:hAnsi="Consolas" w:cs="Consolas"/>
+          <w:sz w:val="24"/>
+          <w:szCs w:val="24"/>
+        </w:rPr>
+        <w:t>g</w:t>
+      </w:r>
+      <w:r>
+        <w:rPr>
+          <w:rFonts w:ascii="Consolas" w:hAnsi="Consolas" w:cs="Consolas"/>
+          <w:sz w:val="24"/>
+          <w:szCs w:val="24"/>
+        </w:rPr>
+        <w:t xml:space="preserve">one now, </w:t>
+      </w:r>
+      <w:r>
+        <w:rPr>
+          <w:rFonts w:ascii="Consolas" w:hAnsi="Consolas" w:cs="Consolas"/>
+          <w:sz w:val="24"/>
+          <w:szCs w:val="24"/>
+        </w:rPr>
+        <w:t>when</w:t>
+      </w:r>
+      <w:r>
+        <w:rPr>
+          <w:rFonts w:ascii="Consolas" w:hAnsi="Consolas" w:cs="Consolas"/>
+          <w:sz w:val="24"/>
+          <w:szCs w:val="24"/>
+        </w:rPr>
+        <w:t xml:space="preserve"> </w:t>
+      </w:r>
+      <w:r>
+        <w:rPr>
+          <w:rFonts w:ascii="Consolas" w:hAnsi="Consolas" w:cs="Consolas"/>
+          <w:sz w:val="24"/>
+          <w:szCs w:val="24"/>
+        </w:rPr>
+        <w:t>instantiating</w:t>
+      </w:r>
+      <w:r>
+        <w:rPr>
+          <w:rFonts w:ascii="Consolas" w:hAnsi="Consolas" w:cs="Consolas"/>
+          <w:sz w:val="24"/>
+          <w:szCs w:val="24"/>
+        </w:rPr>
+        <w:t xml:space="preserve"> a Canvas3D hand it the desired </w:t>
+      </w:r>
+      <w:proofErr w:type="spellStart"/>
+      <w:r>
+        <w:rPr>
+          <w:rFonts w:ascii="Consolas" w:hAnsi="Consolas" w:cs="Consolas"/>
+          <w:sz w:val="24"/>
+          <w:szCs w:val="24"/>
+        </w:rPr>
+        <w:t>Jogl</w:t>
+      </w:r>
+      <w:proofErr w:type="spellEnd"/>
+      <w:r>
+        <w:rPr>
+          <w:rFonts w:ascii="Consolas" w:hAnsi="Consolas" w:cs="Consolas"/>
+          <w:sz w:val="24"/>
+          <w:szCs w:val="24"/>
+        </w:rPr>
+        <w:t xml:space="preserve"> caps object or accept the reasonable defaults</w:t>
       </w:r>
     </w:p>
     <w:p>
@@ -595,31 +930,91 @@
           <w:ilvl w:val="0"/>
           <w:numId w:val="1"/>
         </w:numPr>
-        <w:autoSpaceDE w:val="0"/>
-        <w:autoSpaceDN w:val="0"/>
-        <w:adjustRightInd w:val="0"/>
-        <w:spacing w:after="0" w:line="240" w:lineRule="auto"/>
-        <w:rPr>
-          <w:rFonts w:ascii="Consolas" w:hAnsi="Consolas" w:cs="Consolas"/>
-          <w:sz w:val="24"/>
-          <w:szCs w:val="24"/>
-        </w:rPr>
-      </w:pPr>
-      <w:r>
-        <w:rPr>
-          <w:rFonts w:ascii="Consolas" w:hAnsi="Consolas" w:cs="Consolas"/>
-          <w:sz w:val="24"/>
-          <w:szCs w:val="24"/>
-        </w:rPr>
-        <w:t xml:space="preserve">Pipeline - </w:t>
-      </w:r>
-      <w:r>
-        <w:rPr>
-          <w:rFonts w:ascii="Consolas" w:hAnsi="Consolas" w:cs="Consolas"/>
-          <w:sz w:val="24"/>
-          <w:szCs w:val="24"/>
-        </w:rPr>
-        <w:t>Texture3D removed</w:t>
+        <w:rPr>
+          <w:rFonts w:ascii="Consolas" w:hAnsi="Consolas" w:cs="Consolas"/>
+          <w:sz w:val="24"/>
+          <w:szCs w:val="24"/>
+        </w:rPr>
+      </w:pPr>
+      <w:r>
+        <w:rPr>
+          <w:rFonts w:ascii="Consolas" w:hAnsi="Consolas" w:cs="Consolas"/>
+          <w:sz w:val="24"/>
+          <w:szCs w:val="24"/>
+        </w:rPr>
+        <w:t xml:space="preserve">AWT heavy pieces Font3D, </w:t>
+      </w:r>
+      <w:proofErr w:type="spellStart"/>
+      <w:r>
+        <w:rPr>
+          <w:rFonts w:ascii="Consolas" w:hAnsi="Consolas" w:cs="Consolas"/>
+          <w:sz w:val="24"/>
+          <w:szCs w:val="24"/>
+        </w:rPr>
+        <w:t>AWTBehavior</w:t>
+      </w:r>
+      <w:proofErr w:type="spellEnd"/>
+      <w:r>
+        <w:rPr>
+          <w:rFonts w:ascii="Consolas" w:hAnsi="Consolas" w:cs="Consolas"/>
+          <w:sz w:val="24"/>
+          <w:szCs w:val="24"/>
+        </w:rPr>
+        <w:t xml:space="preserve">, </w:t>
+      </w:r>
+      <w:proofErr w:type="spellStart"/>
+      <w:r>
+        <w:rPr>
+          <w:rFonts w:ascii="Consolas" w:hAnsi="Consolas" w:cs="Consolas"/>
+          <w:sz w:val="24"/>
+          <w:szCs w:val="24"/>
+        </w:rPr>
+        <w:t>WakeupOnAWTEvent</w:t>
+      </w:r>
+      <w:proofErr w:type="spellEnd"/>
+      <w:r>
+        <w:rPr>
+          <w:rFonts w:ascii="Consolas" w:hAnsi="Consolas" w:cs="Consolas"/>
+          <w:sz w:val="24"/>
+          <w:szCs w:val="24"/>
+        </w:rPr>
+        <w:t xml:space="preserve">, </w:t>
+      </w:r>
+      <w:proofErr w:type="spellStart"/>
+      <w:r>
+        <w:rPr>
+          <w:rFonts w:ascii="Consolas" w:hAnsi="Consolas" w:cs="Consolas"/>
+          <w:sz w:val="24"/>
+          <w:szCs w:val="24"/>
+        </w:rPr>
+        <w:t>EventCatcher</w:t>
+      </w:r>
+      <w:proofErr w:type="spellEnd"/>
+      <w:r>
+        <w:rPr>
+          <w:rFonts w:ascii="Consolas" w:hAnsi="Consolas" w:cs="Consolas"/>
+          <w:sz w:val="24"/>
+          <w:szCs w:val="24"/>
+        </w:rPr>
+        <w:t xml:space="preserve">, </w:t>
+      </w:r>
+      <w:proofErr w:type="spellStart"/>
+      <w:r>
+        <w:rPr>
+          <w:rFonts w:ascii="Consolas" w:hAnsi="Consolas" w:cs="Consolas"/>
+          <w:sz w:val="24"/>
+          <w:szCs w:val="24"/>
+        </w:rPr>
+        <w:t>CanvasViewEventCatcher</w:t>
+      </w:r>
+      <w:proofErr w:type="spellEnd"/>
+      <w:r>
+        <w:rPr>
+          <w:rFonts w:ascii="Consolas" w:hAnsi="Consolas" w:cs="Consolas"/>
+          <w:sz w:val="24"/>
+          <w:szCs w:val="24"/>
+        </w:rPr>
+        <w:t xml:space="preserve"> all literally deleted</w:t>
       </w:r>
     </w:p>
     <w:p>
@@ -645,75 +1040,23 @@
           <w:sz w:val="24"/>
           <w:szCs w:val="24"/>
         </w:rPr>
-        <w:t xml:space="preserve">Pipeline - </w:t>
-      </w:r>
-      <w:proofErr w:type="spellStart"/>
-      <w:r>
-        <w:rPr>
-          <w:rFonts w:ascii="Consolas" w:hAnsi="Consolas" w:cs="Consolas"/>
-          <w:sz w:val="24"/>
-          <w:szCs w:val="24"/>
-        </w:rPr>
-        <w:t>Texturemapping</w:t>
-      </w:r>
-      <w:proofErr w:type="spellEnd"/>
-      <w:r>
-        <w:rPr>
-          <w:rFonts w:ascii="Consolas" w:hAnsi="Consolas" w:cs="Consolas"/>
-          <w:sz w:val="24"/>
-          <w:szCs w:val="24"/>
-        </w:rPr>
-        <w:t xml:space="preserve"> </w:t>
-      </w:r>
-      <w:r>
-        <w:rPr>
-          <w:rFonts w:ascii="Consolas" w:hAnsi="Consolas" w:cs="Consolas"/>
-          <w:sz w:val="24"/>
-          <w:szCs w:val="24"/>
-        </w:rPr>
-        <w:t xml:space="preserve">calls in the </w:t>
-      </w:r>
-      <w:r>
-        <w:rPr>
-          <w:rFonts w:ascii="Consolas" w:hAnsi="Consolas" w:cs="Consolas"/>
-          <w:sz w:val="24"/>
-          <w:szCs w:val="24"/>
-        </w:rPr>
-        <w:t>removed (whatever it was</w:t>
-      </w:r>
-      <w:r>
-        <w:rPr>
-          <w:rFonts w:ascii="Consolas" w:hAnsi="Consolas" w:cs="Consolas"/>
-          <w:sz w:val="24"/>
-          <w:szCs w:val="24"/>
-        </w:rPr>
-        <w:t xml:space="preserve">, something to do with </w:t>
-      </w:r>
-      <w:proofErr w:type="spellStart"/>
-      <w:r>
-        <w:rPr>
-          <w:rFonts w:ascii="Consolas" w:hAnsi="Consolas" w:cs="Consolas"/>
-          <w:sz w:val="24"/>
-          <w:szCs w:val="24"/>
-        </w:rPr>
-        <w:t>Rasters</w:t>
-      </w:r>
-      <w:proofErr w:type="spellEnd"/>
-      <w:r>
-        <w:rPr>
-          <w:rFonts w:ascii="Consolas" w:hAnsi="Consolas" w:cs="Consolas"/>
-          <w:sz w:val="24"/>
-          <w:szCs w:val="24"/>
-        </w:rPr>
-        <w:t>?</w:t>
-      </w:r>
-      <w:r>
-        <w:rPr>
-          <w:rFonts w:ascii="Consolas" w:hAnsi="Consolas" w:cs="Consolas"/>
-          <w:sz w:val="24"/>
-          <w:szCs w:val="24"/>
-        </w:rPr>
-        <w:t>)</w:t>
+        <w:t>Appearance – normal appearance now thro</w:t>
+      </w:r>
+      <w:r>
+        <w:rPr>
+          <w:rFonts w:ascii="Consolas" w:hAnsi="Consolas" w:cs="Consolas"/>
+          <w:sz w:val="24"/>
+          <w:szCs w:val="24"/>
+        </w:rPr>
+        <w:t>ws</w:t>
+      </w:r>
+      <w:r>
+        <w:rPr>
+          <w:rFonts w:ascii="Consolas" w:hAnsi="Consolas" w:cs="Consolas"/>
+          <w:sz w:val="24"/>
+          <w:szCs w:val="24"/>
+        </w:rPr>
+        <w:t xml:space="preserve"> an error</w:t>
       </w:r>
     </w:p>
     <w:p>
@@ -740,78 +1083,96 @@
           <w:sz w:val="24"/>
           <w:szCs w:val="24"/>
         </w:rPr>
-        <w:t>Accum</w:t>
-      </w:r>
-      <w:proofErr w:type="spellEnd"/>
-      <w:r>
-        <w:rPr>
-          <w:rFonts w:ascii="Consolas" w:hAnsi="Consolas" w:cs="Consolas"/>
-          <w:sz w:val="24"/>
-          <w:szCs w:val="24"/>
-        </w:rPr>
-        <w:t xml:space="preserve">, </w:t>
-      </w:r>
-      <w:proofErr w:type="spellStart"/>
-      <w:r>
-        <w:rPr>
-          <w:rFonts w:ascii="Consolas" w:hAnsi="Consolas" w:cs="Consolas"/>
-          <w:sz w:val="24"/>
-          <w:szCs w:val="24"/>
-        </w:rPr>
-        <w:t>accumReturn</w:t>
-      </w:r>
-      <w:proofErr w:type="spellEnd"/>
-      <w:r>
-        <w:rPr>
-          <w:rFonts w:ascii="Consolas" w:hAnsi="Consolas" w:cs="Consolas"/>
-          <w:sz w:val="24"/>
-          <w:szCs w:val="24"/>
-        </w:rPr>
-        <w:t xml:space="preserve"> and </w:t>
-      </w:r>
-      <w:proofErr w:type="spellStart"/>
-      <w:r>
-        <w:rPr>
-          <w:rFonts w:ascii="Consolas" w:hAnsi="Consolas" w:cs="Consolas"/>
-          <w:sz w:val="24"/>
-          <w:szCs w:val="24"/>
-        </w:rPr>
-        <w:t>clearAccum</w:t>
-      </w:r>
-      <w:proofErr w:type="spellEnd"/>
-      <w:r>
-        <w:rPr>
-          <w:rFonts w:ascii="Consolas" w:hAnsi="Consolas" w:cs="Consolas"/>
-          <w:sz w:val="24"/>
-          <w:szCs w:val="24"/>
-        </w:rPr>
-        <w:t xml:space="preserve"> removed – </w:t>
-      </w:r>
-      <w:r>
-        <w:rPr>
-          <w:rFonts w:ascii="Consolas" w:hAnsi="Consolas" w:cs="Consolas"/>
-          <w:sz w:val="24"/>
-          <w:szCs w:val="24"/>
-        </w:rPr>
-        <w:t xml:space="preserve">So the </w:t>
-      </w:r>
-      <w:proofErr w:type="spellStart"/>
-      <w:r>
-        <w:rPr>
-          <w:rFonts w:ascii="Consolas" w:hAnsi="Consolas" w:cs="Consolas"/>
-          <w:sz w:val="24"/>
-          <w:szCs w:val="24"/>
-        </w:rPr>
-        <w:t>Accum</w:t>
-      </w:r>
-      <w:proofErr w:type="spellEnd"/>
-      <w:r>
-        <w:rPr>
-          <w:rFonts w:ascii="Consolas" w:hAnsi="Consolas" w:cs="Consolas"/>
-          <w:sz w:val="24"/>
-          <w:szCs w:val="24"/>
-        </w:rPr>
-        <w:t xml:space="preserve"> Buffer antialiasing system gone</w:t>
+        <w:t>S</w:t>
+      </w:r>
+      <w:r>
+        <w:rPr>
+          <w:rFonts w:ascii="Consolas" w:hAnsi="Consolas" w:cs="Consolas"/>
+          <w:sz w:val="24"/>
+          <w:szCs w:val="24"/>
+        </w:rPr>
+        <w:t>hader</w:t>
+      </w:r>
+      <w:r>
+        <w:rPr>
+          <w:rFonts w:ascii="Consolas" w:hAnsi="Consolas" w:cs="Consolas"/>
+          <w:sz w:val="24"/>
+          <w:szCs w:val="24"/>
+        </w:rPr>
+        <w:t>Appearance</w:t>
+      </w:r>
+      <w:r>
+        <w:rPr>
+          <w:rFonts w:ascii="Consolas" w:hAnsi="Consolas" w:cs="Consolas"/>
+          <w:sz w:val="24"/>
+          <w:szCs w:val="24"/>
+        </w:rPr>
+        <w:t>s</w:t>
+      </w:r>
+      <w:proofErr w:type="spellEnd"/>
+      <w:r>
+        <w:rPr>
+          <w:rFonts w:ascii="Consolas" w:hAnsi="Consolas" w:cs="Consolas"/>
+          <w:sz w:val="24"/>
+          <w:szCs w:val="24"/>
+        </w:rPr>
+        <w:t xml:space="preserve"> without a </w:t>
+      </w:r>
+      <w:r>
+        <w:rPr>
+          <w:rFonts w:ascii="Consolas" w:hAnsi="Consolas" w:cs="Consolas"/>
+          <w:sz w:val="24"/>
+          <w:szCs w:val="24"/>
+        </w:rPr>
+        <w:t xml:space="preserve">program </w:t>
+      </w:r>
+      <w:r>
+        <w:rPr>
+          <w:rFonts w:ascii="Consolas" w:hAnsi="Consolas" w:cs="Consolas"/>
+          <w:sz w:val="24"/>
+          <w:szCs w:val="24"/>
+        </w:rPr>
+        <w:t>set</w:t>
+      </w:r>
+      <w:r>
+        <w:rPr>
+          <w:rFonts w:ascii="Consolas" w:hAnsi="Consolas" w:cs="Consolas"/>
+          <w:sz w:val="24"/>
+          <w:szCs w:val="24"/>
+        </w:rPr>
+        <w:t xml:space="preserve"> </w:t>
+      </w:r>
+      <w:r>
+        <w:rPr>
+          <w:rFonts w:ascii="Consolas" w:hAnsi="Consolas" w:cs="Consolas"/>
+          <w:sz w:val="24"/>
+          <w:szCs w:val="24"/>
+        </w:rPr>
+        <w:t xml:space="preserve">will </w:t>
+      </w:r>
+      <w:r>
+        <w:rPr>
+          <w:rFonts w:ascii="Consolas" w:hAnsi="Consolas" w:cs="Consolas"/>
+          <w:sz w:val="24"/>
+          <w:szCs w:val="24"/>
+        </w:rPr>
+        <w:t>thro</w:t>
+      </w:r>
+      <w:r>
+        <w:rPr>
+          <w:rFonts w:ascii="Consolas" w:hAnsi="Consolas" w:cs="Consolas"/>
+          <w:sz w:val="24"/>
+          <w:szCs w:val="24"/>
+        </w:rPr>
+        <w:t>w an</w:t>
+      </w:r>
+      <w:r>
+        <w:rPr>
+          <w:rFonts w:ascii="Consolas" w:hAnsi="Consolas" w:cs="Consolas"/>
+          <w:sz w:val="24"/>
+          <w:szCs w:val="24"/>
+        </w:rPr>
+        <w:t xml:space="preserve"> error</w:t>
       </w:r>
     </w:p>
     <w:p>
@@ -831,66 +1192,84 @@
           <w:szCs w:val="24"/>
         </w:rPr>
       </w:pPr>
-      <w:r>
-        <w:rPr>
-          <w:rFonts w:ascii="Consolas" w:hAnsi="Consolas" w:cs="Consolas"/>
-          <w:sz w:val="24"/>
-          <w:szCs w:val="24"/>
-        </w:rPr>
-        <w:t xml:space="preserve">Decal1stChildSetup and other decals removed – </w:t>
-      </w:r>
-      <w:r>
-        <w:rPr>
-          <w:rFonts w:ascii="Consolas" w:hAnsi="Consolas" w:cs="Consolas"/>
-          <w:sz w:val="24"/>
-          <w:szCs w:val="24"/>
-        </w:rPr>
-        <w:t>Not sure how these worked, but might put them back one day</w:t>
-      </w:r>
-      <w:r>
-        <w:rPr>
-          <w:rFonts w:ascii="Consolas" w:hAnsi="Consolas" w:cs="Consolas"/>
-          <w:sz w:val="24"/>
-          <w:szCs w:val="24"/>
-        </w:rPr>
-        <w:t xml:space="preserve">, so </w:t>
-      </w:r>
-      <w:proofErr w:type="spellStart"/>
-      <w:r>
-        <w:rPr>
-          <w:rFonts w:ascii="Consolas" w:hAnsi="Consolas" w:cs="Consolas"/>
-          <w:sz w:val="24"/>
-          <w:szCs w:val="24"/>
-        </w:rPr>
-        <w:t>ordergroups</w:t>
-      </w:r>
-      <w:proofErr w:type="spellEnd"/>
-      <w:r>
-        <w:rPr>
-          <w:rFonts w:ascii="Consolas" w:hAnsi="Consolas" w:cs="Consolas"/>
-          <w:sz w:val="24"/>
-          <w:szCs w:val="24"/>
-        </w:rPr>
-        <w:t xml:space="preserve"> and </w:t>
-      </w:r>
-      <w:proofErr w:type="spellStart"/>
-      <w:r>
-        <w:rPr>
-          <w:rFonts w:ascii="Consolas" w:hAnsi="Consolas" w:cs="Consolas"/>
-          <w:sz w:val="24"/>
-          <w:szCs w:val="24"/>
-        </w:rPr>
-        <w:t>decalgroup</w:t>
-      </w:r>
-      <w:proofErr w:type="spellEnd"/>
-      <w:r>
-        <w:rPr>
-          <w:rFonts w:ascii="Consolas" w:hAnsi="Consolas" w:cs="Consolas"/>
-          <w:sz w:val="24"/>
-          <w:szCs w:val="24"/>
-        </w:rPr>
-        <w:t xml:space="preserve"> probably don’t work well</w:t>
-      </w:r>
+      <w:proofErr w:type="spellStart"/>
+      <w:r>
+        <w:rPr>
+          <w:rFonts w:ascii="Consolas" w:hAnsi="Consolas" w:cs="Consolas"/>
+          <w:sz w:val="24"/>
+          <w:szCs w:val="24"/>
+        </w:rPr>
+        <w:t>Offscreen</w:t>
+      </w:r>
+      <w:proofErr w:type="spellEnd"/>
+      <w:r>
+        <w:rPr>
+          <w:rFonts w:ascii="Consolas" w:hAnsi="Consolas" w:cs="Consolas"/>
+          <w:sz w:val="24"/>
+          <w:szCs w:val="24"/>
+        </w:rPr>
+        <w:t xml:space="preserve"> rendering not tested at all</w:t>
+      </w:r>
+    </w:p>
+    <w:p>
+      <w:pPr>
+        <w:pStyle w:val="Heading1"/>
+        <w:rPr>
+          <w:rFonts w:eastAsia="Times New Roman"/>
+          <w:lang w:eastAsia="en-NZ"/>
+        </w:rPr>
+      </w:pPr>
+      <w:r>
+        <w:rPr>
+          <w:rFonts w:eastAsia="Times New Roman"/>
+          <w:lang w:eastAsia="en-NZ"/>
+        </w:rPr>
+        <w:t xml:space="preserve">Things </w:t>
+      </w:r>
+      <w:r>
+        <w:rPr>
+          <w:rFonts w:eastAsia="Times New Roman"/>
+          <w:lang w:eastAsia="en-NZ"/>
+        </w:rPr>
+        <w:t>chaanged</w:t>
+      </w:r>
+      <w:r>
+        <w:rPr>
+          <w:rFonts w:eastAsia="Times New Roman"/>
+          <w:lang w:eastAsia="en-NZ"/>
+        </w:rPr>
+        <w:t xml:space="preserve"> in Java3D due to </w:t>
+      </w:r>
+      <w:r>
+        <w:rPr>
+          <w:rFonts w:eastAsia="Times New Roman"/>
+          <w:lang w:eastAsia="en-NZ"/>
+        </w:rPr>
+        <w:t>GL2</w:t>
+      </w:r>
+      <w:r>
+        <w:rPr>
+          <w:rFonts w:eastAsia="Times New Roman"/>
+          <w:lang w:eastAsia="en-NZ"/>
+        </w:rPr>
+        <w:t>ES</w:t>
+      </w:r>
+      <w:r>
+        <w:rPr>
+          <w:rFonts w:eastAsia="Times New Roman"/>
+          <w:lang w:eastAsia="en-NZ"/>
+        </w:rPr>
+        <w:t>2</w:t>
+      </w:r>
+    </w:p>
+    <w:p>
+      <w:pPr>
+        <w:rPr>
+          <w:rFonts w:ascii="Consolas" w:hAnsi="Consolas" w:cs="Consolas"/>
+          <w:sz w:val="24"/>
+          <w:szCs w:val="24"/>
+        </w:rPr>
+      </w:pPr>
     </w:p>
     <w:p>
       <w:pPr>
@@ -899,83 +1278,53 @@
           <w:ilvl w:val="0"/>
           <w:numId w:val="1"/>
         </w:numPr>
-        <w:autoSpaceDE w:val="0"/>
-        <w:autoSpaceDN w:val="0"/>
-        <w:adjustRightInd w:val="0"/>
-        <w:spacing w:after="0" w:line="240" w:lineRule="auto"/>
-        <w:rPr>
-          <w:rFonts w:ascii="Consolas" w:hAnsi="Consolas" w:cs="Consolas"/>
-          <w:sz w:val="24"/>
-          <w:szCs w:val="24"/>
-        </w:rPr>
-      </w:pPr>
-      <w:r>
-        <w:rPr>
-          <w:rFonts w:ascii="Consolas" w:hAnsi="Consolas" w:cs="Consolas"/>
-          <w:sz w:val="24"/>
-          <w:szCs w:val="24"/>
-        </w:rPr>
-        <w:t xml:space="preserve">All geometry operations that are not </w:t>
-      </w:r>
-      <w:proofErr w:type="spellStart"/>
-      <w:r>
-        <w:rPr>
-          <w:rFonts w:ascii="Consolas" w:hAnsi="Consolas" w:cs="Consolas"/>
-          <w:sz w:val="24"/>
-          <w:szCs w:val="24"/>
-        </w:rPr>
-        <w:t>by_ref</w:t>
-      </w:r>
-      <w:proofErr w:type="spellEnd"/>
-      <w:r>
-        <w:rPr>
-          <w:rFonts w:ascii="Consolas" w:hAnsi="Consolas" w:cs="Consolas"/>
-          <w:sz w:val="24"/>
-          <w:szCs w:val="24"/>
-        </w:rPr>
-        <w:t xml:space="preserve"> and </w:t>
-      </w:r>
-      <w:proofErr w:type="spellStart"/>
-      <w:r>
-        <w:rPr>
-          <w:rFonts w:ascii="Consolas" w:hAnsi="Consolas" w:cs="Consolas"/>
-          <w:sz w:val="24"/>
-          <w:szCs w:val="24"/>
-        </w:rPr>
-        <w:t>nio</w:t>
-      </w:r>
-      <w:proofErr w:type="spellEnd"/>
-      <w:r>
-        <w:rPr>
-          <w:rFonts w:ascii="Consolas" w:hAnsi="Consolas" w:cs="Consolas"/>
-          <w:sz w:val="24"/>
-          <w:szCs w:val="24"/>
-        </w:rPr>
-        <w:t xml:space="preserve"> are removed, </w:t>
-      </w:r>
-      <w:r>
-        <w:rPr>
-          <w:rFonts w:ascii="Consolas" w:hAnsi="Consolas" w:cs="Consolas"/>
-          <w:sz w:val="24"/>
-          <w:szCs w:val="24"/>
-        </w:rPr>
-        <w:t xml:space="preserve">now there is just indexed and </w:t>
-      </w:r>
-      <w:r>
-        <w:rPr>
-          <w:rFonts w:ascii="Consolas" w:hAnsi="Consolas" w:cs="Consolas"/>
-          <w:sz w:val="24"/>
-          <w:szCs w:val="24"/>
-        </w:rPr>
-        <w:t>non-</w:t>
-      </w:r>
-      <w:r>
-        <w:rPr>
-          <w:rFonts w:ascii="Consolas" w:hAnsi="Consolas" w:cs="Consolas"/>
-          <w:sz w:val="24"/>
-          <w:szCs w:val="24"/>
-        </w:rPr>
-        <w:t>indexed execute calls</w:t>
+        <w:rPr>
+          <w:rFonts w:ascii="Consolas" w:hAnsi="Consolas" w:cs="Consolas"/>
+          <w:sz w:val="24"/>
+          <w:szCs w:val="24"/>
+        </w:rPr>
+      </w:pPr>
+      <w:r>
+        <w:rPr>
+          <w:rFonts w:ascii="Consolas" w:hAnsi="Consolas" w:cs="Consolas"/>
+          <w:sz w:val="24"/>
+          <w:szCs w:val="24"/>
+        </w:rPr>
+        <w:t xml:space="preserve">Antialiasing enable/disable GL_MULTI_SAMPLE is gone, but the method </w:t>
+      </w:r>
+      <w:proofErr w:type="spellStart"/>
+      <w:r>
+        <w:rPr>
+          <w:rFonts w:ascii="Consolas" w:hAnsi="Consolas" w:cs="Consolas"/>
+          <w:sz w:val="24"/>
+          <w:szCs w:val="24"/>
+        </w:rPr>
+        <w:t>glSampleCoverage</w:t>
+      </w:r>
+      <w:proofErr w:type="spellEnd"/>
+      <w:r>
+        <w:rPr>
+          <w:rFonts w:ascii="Consolas" w:hAnsi="Consolas" w:cs="Consolas"/>
+          <w:sz w:val="24"/>
+          <w:szCs w:val="24"/>
+        </w:rPr>
+        <w:t xml:space="preserve"> existing still, so if the caps support it then it must be on</w:t>
+      </w:r>
+      <w:r>
+        <w:rPr>
+          <w:rFonts w:ascii="Consolas" w:hAnsi="Consolas" w:cs="Consolas"/>
+          <w:sz w:val="24"/>
+          <w:szCs w:val="24"/>
+        </w:rPr>
+        <w:t xml:space="preserve"> GL_SAMPLE_ALPHA_TO_COVERAGE </w:t>
+      </w:r>
+      <w:r>
+        <w:rPr>
+          <w:rFonts w:ascii="Consolas" w:hAnsi="Consolas" w:cs="Consolas"/>
+          <w:sz w:val="24"/>
+          <w:szCs w:val="24"/>
+        </w:rPr>
+        <w:t>and GL_SAMPLE_COVERAGE can be enabled under ES2</w:t>
       </w:r>
     </w:p>
     <w:p>
@@ -1001,7 +1350,25 @@
           <w:sz w:val="24"/>
           <w:szCs w:val="24"/>
         </w:rPr>
-        <w:t>Geometry interleaved dropped</w:t>
+        <w:t xml:space="preserve">Pipeline - </w:t>
+      </w:r>
+      <w:proofErr w:type="spellStart"/>
+      <w:r>
+        <w:rPr>
+          <w:rFonts w:ascii="Consolas" w:hAnsi="Consolas" w:cs="Consolas"/>
+          <w:sz w:val="24"/>
+          <w:szCs w:val="24"/>
+        </w:rPr>
+        <w:t>Rasters</w:t>
+      </w:r>
+      <w:proofErr w:type="spellEnd"/>
+      <w:r>
+        <w:rPr>
+          <w:rFonts w:ascii="Consolas" w:hAnsi="Consolas" w:cs="Consolas"/>
+          <w:sz w:val="24"/>
+          <w:szCs w:val="24"/>
+        </w:rPr>
+        <w:t xml:space="preserve"> removed</w:t>
       </w:r>
     </w:p>
     <w:p>
@@ -1028,16 +1395,16 @@
           <w:sz w:val="24"/>
           <w:szCs w:val="24"/>
         </w:rPr>
-        <w:t>TextureFillBackground</w:t>
-      </w:r>
-      <w:proofErr w:type="spellEnd"/>
-      <w:r>
-        <w:rPr>
-          <w:rFonts w:ascii="Consolas" w:hAnsi="Consolas" w:cs="Consolas"/>
-          <w:sz w:val="24"/>
-          <w:szCs w:val="24"/>
-        </w:rPr>
-        <w:t xml:space="preserve"> - dropped</w:t>
+        <w:t>readRaster</w:t>
+      </w:r>
+      <w:proofErr w:type="spellEnd"/>
+      <w:r>
+        <w:rPr>
+          <w:rFonts w:ascii="Consolas" w:hAnsi="Consolas" w:cs="Consolas"/>
+          <w:sz w:val="24"/>
+          <w:szCs w:val="24"/>
+        </w:rPr>
+        <w:t xml:space="preserve"> removed</w:t>
       </w:r>
     </w:p>
     <w:p>
@@ -1057,23 +1424,21 @@
           <w:szCs w:val="24"/>
         </w:rPr>
       </w:pPr>
-      <w:proofErr w:type="spellStart"/>
-      <w:r>
-        <w:rPr>
-          <w:rFonts w:ascii="Consolas" w:hAnsi="Consolas" w:cs="Consolas"/>
-          <w:sz w:val="24"/>
-          <w:szCs w:val="24"/>
-        </w:rPr>
-        <w:t>TextureFillRaster</w:t>
-      </w:r>
-      <w:proofErr w:type="spellEnd"/>
-      <w:r>
-        <w:rPr>
-          <w:rFonts w:ascii="Consolas" w:hAnsi="Consolas" w:cs="Consolas"/>
-          <w:sz w:val="24"/>
-          <w:szCs w:val="24"/>
-        </w:rPr>
-        <w:t xml:space="preserve"> - dropped</w:t>
+      <w:r>
+        <w:rPr>
+          <w:rFonts w:ascii="Consolas" w:hAnsi="Consolas" w:cs="Consolas"/>
+          <w:sz w:val="24"/>
+          <w:szCs w:val="24"/>
+        </w:rPr>
+        <w:t xml:space="preserve">Pipeline - </w:t>
+      </w:r>
+      <w:r>
+        <w:rPr>
+          <w:rFonts w:ascii="Consolas" w:hAnsi="Consolas" w:cs="Consolas"/>
+          <w:sz w:val="24"/>
+          <w:szCs w:val="24"/>
+        </w:rPr>
+        <w:t>Texture3D removed</w:t>
       </w:r>
     </w:p>
     <w:p>
@@ -1099,24 +1464,18 @@
           <w:sz w:val="24"/>
           <w:szCs w:val="24"/>
         </w:rPr>
-        <w:t>New</w:t>
-      </w:r>
-      <w:r>
-        <w:rPr>
-          <w:rFonts w:ascii="Consolas" w:hAnsi="Consolas" w:cs="Consolas"/>
-          <w:sz w:val="24"/>
-          <w:szCs w:val="24"/>
-        </w:rPr>
-        <w:t>-</w:t>
-      </w:r>
-      <w:r>
-        <w:rPr>
-          <w:rFonts w:ascii="Consolas" w:hAnsi="Consolas" w:cs="Consolas"/>
-          <w:sz w:val="24"/>
-          <w:szCs w:val="24"/>
-        </w:rPr>
-        <w:t>,</w:t>
-      </w:r>
+        <w:t xml:space="preserve">Pipeline - </w:t>
+      </w:r>
+      <w:proofErr w:type="spellStart"/>
+      <w:r>
+        <w:rPr>
+          <w:rFonts w:ascii="Consolas" w:hAnsi="Consolas" w:cs="Consolas"/>
+          <w:sz w:val="24"/>
+          <w:szCs w:val="24"/>
+        </w:rPr>
+        <w:t>Texturemapping</w:t>
+      </w:r>
+      <w:proofErr w:type="spellEnd"/>
       <w:r>
         <w:rPr>
           <w:rFonts w:ascii="Consolas" w:hAnsi="Consolas" w:cs="Consolas"/>
@@ -1131,123 +1490,49 @@
           <w:sz w:val="24"/>
           <w:szCs w:val="24"/>
         </w:rPr>
-        <w:t>end</w:t>
-      </w:r>
-      <w:r>
-        <w:rPr>
-          <w:rFonts w:ascii="Consolas" w:hAnsi="Consolas" w:cs="Consolas"/>
-          <w:sz w:val="24"/>
-          <w:szCs w:val="24"/>
-        </w:rPr>
-        <w:t>-</w:t>
-      </w:r>
-      <w:r>
-        <w:rPr>
-          <w:rFonts w:ascii="Consolas" w:hAnsi="Consolas" w:cs="Consolas"/>
-          <w:sz w:val="24"/>
-          <w:szCs w:val="24"/>
-        </w:rPr>
-        <w:t>,</w:t>
-      </w:r>
-      <w:r>
-        <w:rPr>
-          <w:rFonts w:ascii="Consolas" w:hAnsi="Consolas" w:cs="Consolas"/>
-          <w:sz w:val="24"/>
-          <w:szCs w:val="24"/>
-        </w:rPr>
-        <w:t xml:space="preserve"> </w:t>
-      </w:r>
-      <w:r>
-        <w:rPr>
-          <w:rFonts w:ascii="Consolas" w:hAnsi="Consolas" w:cs="Consolas"/>
-          <w:sz w:val="24"/>
-          <w:szCs w:val="24"/>
-        </w:rPr>
-        <w:t>call</w:t>
-      </w:r>
-      <w:r>
-        <w:rPr>
-          <w:rFonts w:ascii="Consolas" w:hAnsi="Consolas" w:cs="Consolas"/>
-          <w:sz w:val="24"/>
-          <w:szCs w:val="24"/>
-        </w:rPr>
-        <w:t>-</w:t>
-      </w:r>
-      <w:r>
-        <w:rPr>
-          <w:rFonts w:ascii="Consolas" w:hAnsi="Consolas" w:cs="Consolas"/>
-          <w:sz w:val="24"/>
-          <w:szCs w:val="24"/>
-        </w:rPr>
-        <w:t>,</w:t>
-      </w:r>
-      <w:r>
-        <w:rPr>
-          <w:rFonts w:ascii="Consolas" w:hAnsi="Consolas" w:cs="Consolas"/>
-          <w:sz w:val="24"/>
-          <w:szCs w:val="24"/>
-        </w:rPr>
-        <w:t xml:space="preserve"> </w:t>
-      </w:r>
-      <w:r>
-        <w:rPr>
-          <w:rFonts w:ascii="Consolas" w:hAnsi="Consolas" w:cs="Consolas"/>
-          <w:sz w:val="24"/>
-          <w:szCs w:val="24"/>
-        </w:rPr>
-        <w:t>free</w:t>
-      </w:r>
-      <w:r>
-        <w:rPr>
-          <w:rFonts w:ascii="Consolas" w:hAnsi="Consolas" w:cs="Consolas"/>
-          <w:sz w:val="24"/>
-          <w:szCs w:val="24"/>
-        </w:rPr>
-        <w:t>-</w:t>
-      </w:r>
-      <w:proofErr w:type="spellStart"/>
-      <w:r>
-        <w:rPr>
-          <w:rFonts w:ascii="Consolas" w:hAnsi="Consolas" w:cs="Consolas"/>
-          <w:sz w:val="24"/>
-          <w:szCs w:val="24"/>
-        </w:rPr>
-        <w:t>DisplayList</w:t>
-      </w:r>
-      <w:proofErr w:type="spellEnd"/>
-      <w:r>
-        <w:rPr>
-          <w:rFonts w:ascii="Consolas" w:hAnsi="Consolas" w:cs="Consolas"/>
-          <w:sz w:val="24"/>
-          <w:szCs w:val="24"/>
-        </w:rPr>
-        <w:t xml:space="preserve"> – all dropped by using only </w:t>
-      </w:r>
-      <w:proofErr w:type="spellStart"/>
-      <w:r>
-        <w:rPr>
-          <w:rFonts w:ascii="Consolas" w:hAnsi="Consolas" w:cs="Consolas"/>
-          <w:sz w:val="24"/>
-          <w:szCs w:val="24"/>
-        </w:rPr>
-        <w:t>nio</w:t>
-      </w:r>
-      <w:proofErr w:type="spellEnd"/>
-      <w:r>
-        <w:rPr>
-          <w:rFonts w:ascii="Consolas" w:hAnsi="Consolas" w:cs="Consolas"/>
-          <w:sz w:val="24"/>
-          <w:szCs w:val="24"/>
-        </w:rPr>
-        <w:t xml:space="preserve"> and by ref above</w:t>
-      </w:r>
-      <w:r>
-        <w:rPr>
-          <w:rFonts w:ascii="Consolas" w:hAnsi="Consolas" w:cs="Consolas"/>
-          <w:sz w:val="24"/>
-          <w:szCs w:val="24"/>
-        </w:rPr>
-        <w:t>, any Display action is likely to cause a crash</w:t>
+        <w:t xml:space="preserve">calls in the </w:t>
+      </w:r>
+      <w:r>
+        <w:rPr>
+          <w:rFonts w:ascii="Consolas" w:hAnsi="Consolas" w:cs="Consolas"/>
+          <w:sz w:val="24"/>
+          <w:szCs w:val="24"/>
+        </w:rPr>
+        <w:t>removed (whatever it was</w:t>
+      </w:r>
+      <w:r>
+        <w:rPr>
+          <w:rFonts w:ascii="Consolas" w:hAnsi="Consolas" w:cs="Consolas"/>
+          <w:sz w:val="24"/>
+          <w:szCs w:val="24"/>
+        </w:rPr>
+        <w:t xml:space="preserve">, something to do with </w:t>
+      </w:r>
+      <w:proofErr w:type="spellStart"/>
+      <w:r>
+        <w:rPr>
+          <w:rFonts w:ascii="Consolas" w:hAnsi="Consolas" w:cs="Consolas"/>
+          <w:sz w:val="24"/>
+          <w:szCs w:val="24"/>
+        </w:rPr>
+        <w:t>Rasters</w:t>
+      </w:r>
+      <w:proofErr w:type="spellEnd"/>
+      <w:r>
+        <w:rPr>
+          <w:rFonts w:ascii="Consolas" w:hAnsi="Consolas" w:cs="Consolas"/>
+          <w:sz w:val="24"/>
+          <w:szCs w:val="24"/>
+        </w:rPr>
+        <w:t>?</w:t>
+      </w:r>
+      <w:r>
+        <w:rPr>
+          <w:rFonts w:ascii="Consolas" w:hAnsi="Consolas" w:cs="Consolas"/>
+          <w:sz w:val="24"/>
+          <w:szCs w:val="24"/>
+        </w:rPr>
+        <w:t>)</w:t>
       </w:r>
     </w:p>
     <w:p>
@@ -1267,29 +1552,85 @@
           <w:szCs w:val="24"/>
         </w:rPr>
       </w:pPr>
-      <w:r>
-        <w:rPr>
-          <w:rFonts w:ascii="Consolas" w:hAnsi="Consolas" w:cs="Consolas"/>
-          <w:sz w:val="24"/>
-          <w:szCs w:val="24"/>
-        </w:rPr>
-        <w:t>Appearance – normal appearance now thro</w:t>
-      </w:r>
-      <w:r>
-        <w:rPr>
-          <w:rFonts w:ascii="Consolas" w:hAnsi="Consolas" w:cs="Consolas"/>
-          <w:sz w:val="24"/>
-          <w:szCs w:val="24"/>
-        </w:rPr>
-        <w:t>ws</w:t>
-      </w:r>
-      <w:r>
-        <w:rPr>
-          <w:rFonts w:ascii="Consolas" w:hAnsi="Consolas" w:cs="Consolas"/>
-          <w:sz w:val="24"/>
-          <w:szCs w:val="24"/>
-        </w:rPr>
-        <w:t xml:space="preserve"> an error</w:t>
+      <w:proofErr w:type="spellStart"/>
+      <w:r>
+        <w:rPr>
+          <w:rFonts w:ascii="Consolas" w:hAnsi="Consolas" w:cs="Consolas"/>
+          <w:sz w:val="24"/>
+          <w:szCs w:val="24"/>
+        </w:rPr>
+        <w:t>Accum</w:t>
+      </w:r>
+      <w:proofErr w:type="spellEnd"/>
+      <w:r>
+        <w:rPr>
+          <w:rFonts w:ascii="Consolas" w:hAnsi="Consolas" w:cs="Consolas"/>
+          <w:sz w:val="24"/>
+          <w:szCs w:val="24"/>
+        </w:rPr>
+        <w:t xml:space="preserve">, </w:t>
+      </w:r>
+      <w:proofErr w:type="spellStart"/>
+      <w:r>
+        <w:rPr>
+          <w:rFonts w:ascii="Consolas" w:hAnsi="Consolas" w:cs="Consolas"/>
+          <w:sz w:val="24"/>
+          <w:szCs w:val="24"/>
+        </w:rPr>
+        <w:t>accumReturn</w:t>
+      </w:r>
+      <w:proofErr w:type="spellEnd"/>
+      <w:r>
+        <w:rPr>
+          <w:rFonts w:ascii="Consolas" w:hAnsi="Consolas" w:cs="Consolas"/>
+          <w:sz w:val="24"/>
+          <w:szCs w:val="24"/>
+        </w:rPr>
+        <w:t xml:space="preserve"> and </w:t>
+      </w:r>
+      <w:proofErr w:type="spellStart"/>
+      <w:r>
+        <w:rPr>
+          <w:rFonts w:ascii="Consolas" w:hAnsi="Consolas" w:cs="Consolas"/>
+          <w:sz w:val="24"/>
+          <w:szCs w:val="24"/>
+        </w:rPr>
+        <w:t>clearAccum</w:t>
+      </w:r>
+      <w:proofErr w:type="spellEnd"/>
+      <w:r>
+        <w:rPr>
+          <w:rFonts w:ascii="Consolas" w:hAnsi="Consolas" w:cs="Consolas"/>
+          <w:sz w:val="24"/>
+          <w:szCs w:val="24"/>
+        </w:rPr>
+        <w:t xml:space="preserve"> removed – </w:t>
+      </w:r>
+      <w:r>
+        <w:rPr>
+          <w:rFonts w:ascii="Consolas" w:hAnsi="Consolas" w:cs="Consolas"/>
+          <w:sz w:val="24"/>
+          <w:szCs w:val="24"/>
+        </w:rPr>
+        <w:t xml:space="preserve">So the </w:t>
+      </w:r>
+      <w:proofErr w:type="spellStart"/>
+      <w:r>
+        <w:rPr>
+          <w:rFonts w:ascii="Consolas" w:hAnsi="Consolas" w:cs="Consolas"/>
+          <w:sz w:val="24"/>
+          <w:szCs w:val="24"/>
+        </w:rPr>
+        <w:t>Accum</w:t>
+      </w:r>
+      <w:proofErr w:type="spellEnd"/>
+      <w:r>
+        <w:rPr>
+          <w:rFonts w:ascii="Consolas" w:hAnsi="Consolas" w:cs="Consolas"/>
+          <w:sz w:val="24"/>
+          <w:szCs w:val="24"/>
+        </w:rPr>
+        <w:t xml:space="preserve"> Buffer antialiasing system gone</w:t>
       </w:r>
     </w:p>
     <w:p>
@@ -1309,64 +1650,58 @@
           <w:szCs w:val="24"/>
         </w:rPr>
       </w:pPr>
-      <w:proofErr w:type="spellStart"/>
-      <w:r>
-        <w:rPr>
-          <w:rFonts w:ascii="Consolas" w:hAnsi="Consolas" w:cs="Consolas"/>
-          <w:sz w:val="24"/>
-          <w:szCs w:val="24"/>
-        </w:rPr>
-        <w:t>S</w:t>
-      </w:r>
-      <w:r>
-        <w:rPr>
-          <w:rFonts w:ascii="Consolas" w:hAnsi="Consolas" w:cs="Consolas"/>
-          <w:sz w:val="24"/>
-          <w:szCs w:val="24"/>
-        </w:rPr>
-        <w:t>hader</w:t>
-      </w:r>
-      <w:r>
-        <w:rPr>
-          <w:rFonts w:ascii="Consolas" w:hAnsi="Consolas" w:cs="Consolas"/>
-          <w:sz w:val="24"/>
-          <w:szCs w:val="24"/>
-        </w:rPr>
-        <w:t>Appearance</w:t>
-      </w:r>
-      <w:r>
-        <w:rPr>
-          <w:rFonts w:ascii="Consolas" w:hAnsi="Consolas" w:cs="Consolas"/>
-          <w:sz w:val="24"/>
-          <w:szCs w:val="24"/>
-        </w:rPr>
-        <w:t>s</w:t>
-      </w:r>
-      <w:proofErr w:type="spellEnd"/>
-      <w:r>
-        <w:rPr>
-          <w:rFonts w:ascii="Consolas" w:hAnsi="Consolas" w:cs="Consolas"/>
-          <w:sz w:val="24"/>
-          <w:szCs w:val="24"/>
-        </w:rPr>
-        <w:t xml:space="preserve"> without a </w:t>
-      </w:r>
-      <w:r>
-        <w:rPr>
-          <w:rFonts w:ascii="Consolas" w:hAnsi="Consolas" w:cs="Consolas"/>
-          <w:sz w:val="24"/>
-          <w:szCs w:val="24"/>
-        </w:rPr>
-        <w:t xml:space="preserve">program </w:t>
-      </w:r>
-      <w:r>
-        <w:rPr>
-          <w:rFonts w:ascii="Consolas" w:hAnsi="Consolas" w:cs="Consolas"/>
-          <w:sz w:val="24"/>
-          <w:szCs w:val="24"/>
-        </w:rPr>
-        <w:t>set</w:t>
-      </w:r>
+      <w:r>
+        <w:rPr>
+          <w:rFonts w:ascii="Consolas" w:hAnsi="Consolas" w:cs="Consolas"/>
+          <w:sz w:val="24"/>
+          <w:szCs w:val="24"/>
+        </w:rPr>
+        <w:t xml:space="preserve">Decal1stChildSetup and other decals removed – </w:t>
+      </w:r>
+      <w:r>
+        <w:rPr>
+          <w:rFonts w:ascii="Consolas" w:hAnsi="Consolas" w:cs="Consolas"/>
+          <w:sz w:val="24"/>
+          <w:szCs w:val="24"/>
+        </w:rPr>
+        <w:t>Not sure how these worked, but might put them back one day</w:t>
+      </w:r>
+      <w:r>
+        <w:rPr>
+          <w:rFonts w:ascii="Consolas" w:hAnsi="Consolas" w:cs="Consolas"/>
+          <w:sz w:val="24"/>
+          <w:szCs w:val="24"/>
+        </w:rPr>
+        <w:t xml:space="preserve">, so </w:t>
+      </w:r>
+      <w:proofErr w:type="spellStart"/>
+      <w:r>
+        <w:rPr>
+          <w:rFonts w:ascii="Consolas" w:hAnsi="Consolas" w:cs="Consolas"/>
+          <w:sz w:val="24"/>
+          <w:szCs w:val="24"/>
+        </w:rPr>
+        <w:t>ordergroups</w:t>
+      </w:r>
+      <w:proofErr w:type="spellEnd"/>
+      <w:r>
+        <w:rPr>
+          <w:rFonts w:ascii="Consolas" w:hAnsi="Consolas" w:cs="Consolas"/>
+          <w:sz w:val="24"/>
+          <w:szCs w:val="24"/>
+        </w:rPr>
+        <w:t xml:space="preserve"> and </w:t>
+      </w:r>
+      <w:proofErr w:type="spellStart"/>
+      <w:r>
+        <w:rPr>
+          <w:rFonts w:ascii="Consolas" w:hAnsi="Consolas" w:cs="Consolas"/>
+          <w:sz w:val="24"/>
+          <w:szCs w:val="24"/>
+        </w:rPr>
+        <w:t>decalgroup</w:t>
+      </w:r>
+      <w:proofErr w:type="spellEnd"/>
       <w:r>
         <w:rPr>
           <w:rFonts w:ascii="Consolas" w:hAnsi="Consolas" w:cs="Consolas"/>
@@ -1381,39 +1716,7 @@
           <w:sz w:val="24"/>
           <w:szCs w:val="24"/>
         </w:rPr>
-        <w:t xml:space="preserve">will </w:t>
-      </w:r>
-      <w:r>
-        <w:rPr>
-          <w:rFonts w:ascii="Consolas" w:hAnsi="Consolas" w:cs="Consolas"/>
-          <w:sz w:val="24"/>
-          <w:szCs w:val="24"/>
-        </w:rPr>
-        <w:t>thro</w:t>
-      </w:r>
-      <w:r>
-        <w:rPr>
-          <w:rFonts w:ascii="Consolas" w:hAnsi="Consolas" w:cs="Consolas"/>
-          <w:sz w:val="24"/>
-          <w:szCs w:val="24"/>
-        </w:rPr>
-        <w:t>w</w:t>
-      </w:r>
-      <w:r>
-        <w:rPr>
-          <w:rFonts w:ascii="Consolas" w:hAnsi="Consolas" w:cs="Consolas"/>
-          <w:sz w:val="24"/>
-          <w:szCs w:val="24"/>
-        </w:rPr>
-        <w:t xml:space="preserve"> an</w:t>
-      </w:r>
-      <w:r>
-        <w:rPr>
-          <w:rFonts w:ascii="Consolas" w:hAnsi="Consolas" w:cs="Consolas"/>
-          <w:sz w:val="24"/>
-          <w:szCs w:val="24"/>
-        </w:rPr>
-        <w:t xml:space="preserve"> error</w:t>
+        <w:t>might be affected, not sure</w:t>
       </w:r>
     </w:p>
     <w:p>
@@ -1433,14 +1736,22 @@
           <w:szCs w:val="24"/>
         </w:rPr>
       </w:pPr>
-      <w:proofErr w:type="spellStart"/>
-      <w:r>
-        <w:rPr>
-          <w:rFonts w:ascii="Consolas" w:hAnsi="Consolas" w:cs="Consolas"/>
-          <w:sz w:val="24"/>
-          <w:szCs w:val="24"/>
-        </w:rPr>
-        <w:t>Tex</w:t>
+      <w:r>
+        <w:rPr>
+          <w:rFonts w:ascii="Consolas" w:hAnsi="Consolas" w:cs="Consolas"/>
+          <w:sz w:val="24"/>
+          <w:szCs w:val="24"/>
+        </w:rPr>
+        <w:t xml:space="preserve">All geometry operations that are not </w:t>
+      </w:r>
+      <w:proofErr w:type="spellStart"/>
+      <w:r>
+        <w:rPr>
+          <w:rFonts w:ascii="Consolas" w:hAnsi="Consolas" w:cs="Consolas"/>
+          <w:sz w:val="24"/>
+          <w:szCs w:val="24"/>
+        </w:rPr>
+        <w:t>by_ref</w:t>
       </w:r>
       <w:proofErr w:type="spellEnd"/>
       <w:r>
@@ -1451,23 +1762,13 @@
         </w:rPr>
         <w:t xml:space="preserve"> </w:t>
       </w:r>
-      <w:proofErr w:type="spellStart"/>
-      <w:r>
-        <w:rPr>
-          <w:rFonts w:ascii="Consolas" w:hAnsi="Consolas" w:cs="Consolas"/>
-          <w:sz w:val="24"/>
-          <w:szCs w:val="24"/>
-        </w:rPr>
-        <w:t>Coord</w:t>
-      </w:r>
-      <w:proofErr w:type="spellEnd"/>
-      <w:r>
-        <w:rPr>
-          <w:rFonts w:ascii="Consolas" w:hAnsi="Consolas" w:cs="Consolas"/>
-          <w:sz w:val="24"/>
-          <w:szCs w:val="24"/>
-        </w:rPr>
-        <w:t xml:space="preserve"> Gen dropped</w:t>
+      <w:r>
+        <w:rPr>
+          <w:rFonts w:ascii="Consolas" w:hAnsi="Consolas" w:cs="Consolas"/>
+          <w:sz w:val="24"/>
+          <w:szCs w:val="24"/>
+        </w:rPr>
+        <w:t>are removed</w:t>
       </w:r>
     </w:p>
     <w:p>
@@ -1493,7 +1794,7 @@
           <w:sz w:val="24"/>
           <w:szCs w:val="24"/>
         </w:rPr>
-        <w:t xml:space="preserve">Model Clip dropped for now, but easily re-added if required </w:t>
+        <w:t>Geometry interleaved dropped</w:t>
       </w:r>
     </w:p>
     <w:p>
@@ -1513,21 +1814,23 @@
           <w:szCs w:val="24"/>
         </w:rPr>
       </w:pPr>
-      <w:r>
-        <w:rPr>
-          <w:rFonts w:ascii="Consolas" w:hAnsi="Consolas" w:cs="Consolas"/>
-          <w:sz w:val="24"/>
-          <w:szCs w:val="24"/>
-        </w:rPr>
-        <w:t xml:space="preserve">Line patterns </w:t>
-      </w:r>
-      <w:r>
-        <w:rPr>
-          <w:rFonts w:ascii="Consolas" w:hAnsi="Consolas" w:cs="Consolas"/>
-          <w:sz w:val="24"/>
-          <w:szCs w:val="24"/>
-        </w:rPr>
-        <w:t>dropped</w:t>
+      <w:proofErr w:type="spellStart"/>
+      <w:r>
+        <w:rPr>
+          <w:rFonts w:ascii="Consolas" w:hAnsi="Consolas" w:cs="Consolas"/>
+          <w:sz w:val="24"/>
+          <w:szCs w:val="24"/>
+        </w:rPr>
+        <w:t>QuadArrayGeometry</w:t>
+      </w:r>
+      <w:proofErr w:type="spellEnd"/>
+      <w:r>
+        <w:rPr>
+          <w:rFonts w:ascii="Consolas" w:hAnsi="Consolas" w:cs="Consolas"/>
+          <w:sz w:val="24"/>
+          <w:szCs w:val="24"/>
+        </w:rPr>
+        <w:t xml:space="preserve"> removed</w:t>
       </w:r>
     </w:p>
     <w:p>
@@ -1547,31 +1850,23 @@
           <w:szCs w:val="24"/>
         </w:rPr>
       </w:pPr>
-      <w:r>
-        <w:rPr>
-          <w:rFonts w:ascii="Consolas" w:hAnsi="Consolas" w:cs="Consolas"/>
-          <w:sz w:val="24"/>
-          <w:szCs w:val="24"/>
-        </w:rPr>
-        <w:t xml:space="preserve">Fog not yet implemented (put passable to </w:t>
-      </w:r>
-      <w:proofErr w:type="spellStart"/>
-      <w:r>
-        <w:rPr>
-          <w:rFonts w:ascii="Consolas" w:hAnsi="Consolas" w:cs="Consolas"/>
-          <w:sz w:val="24"/>
-          <w:szCs w:val="24"/>
-        </w:rPr>
-        <w:t>shaders</w:t>
-      </w:r>
-      <w:proofErr w:type="spellEnd"/>
-      <w:r>
-        <w:rPr>
-          <w:rFonts w:ascii="Consolas" w:hAnsi="Consolas" w:cs="Consolas"/>
-          <w:sz w:val="24"/>
-          <w:szCs w:val="24"/>
-        </w:rPr>
-        <w:t>)</w:t>
+      <w:proofErr w:type="spellStart"/>
+      <w:r>
+        <w:rPr>
+          <w:rFonts w:ascii="Consolas" w:hAnsi="Consolas" w:cs="Consolas"/>
+          <w:sz w:val="24"/>
+          <w:szCs w:val="24"/>
+        </w:rPr>
+        <w:t>TextureFillBackground</w:t>
+      </w:r>
+      <w:proofErr w:type="spellEnd"/>
+      <w:r>
+        <w:rPr>
+          <w:rFonts w:ascii="Consolas" w:hAnsi="Consolas" w:cs="Consolas"/>
+          <w:sz w:val="24"/>
+          <w:szCs w:val="24"/>
+        </w:rPr>
+        <w:t xml:space="preserve"> - dropped</w:t>
       </w:r>
     </w:p>
     <w:p>
@@ -1591,61 +1886,23 @@
           <w:szCs w:val="24"/>
         </w:rPr>
       </w:pPr>
-      <w:r>
-        <w:rPr>
-          <w:rFonts w:ascii="Consolas" w:hAnsi="Consolas" w:cs="Consolas"/>
-          <w:sz w:val="24"/>
-          <w:szCs w:val="24"/>
-        </w:rPr>
-        <w:t>Screen door</w:t>
-      </w:r>
-      <w:r>
-        <w:rPr>
-          <w:rFonts w:ascii="Consolas" w:hAnsi="Consolas" w:cs="Consolas"/>
-          <w:sz w:val="24"/>
-          <w:szCs w:val="24"/>
-        </w:rPr>
-        <w:t xml:space="preserve"> transparency</w:t>
-      </w:r>
-      <w:r>
-        <w:rPr>
-          <w:rFonts w:ascii="Consolas" w:hAnsi="Consolas" w:cs="Consolas"/>
-          <w:sz w:val="24"/>
-          <w:szCs w:val="24"/>
-        </w:rPr>
-        <w:t xml:space="preserve"> </w:t>
-      </w:r>
-      <w:r>
-        <w:rPr>
-          <w:rFonts w:ascii="Consolas" w:hAnsi="Consolas" w:cs="Consolas"/>
-          <w:sz w:val="24"/>
-          <w:szCs w:val="24"/>
-        </w:rPr>
-        <w:t>(</w:t>
-      </w:r>
-      <w:r>
-        <w:rPr>
-          <w:rFonts w:ascii="Consolas" w:hAnsi="Consolas" w:cs="Consolas"/>
-          <w:sz w:val="24"/>
-          <w:szCs w:val="24"/>
-        </w:rPr>
-        <w:t>odd stipple stuff</w:t>
-      </w:r>
-      <w:r>
-        <w:rPr>
-          <w:rFonts w:ascii="Consolas" w:hAnsi="Consolas" w:cs="Consolas"/>
-          <w:sz w:val="24"/>
-          <w:szCs w:val="24"/>
-        </w:rPr>
-        <w:t>)</w:t>
-      </w:r>
-      <w:r>
-        <w:rPr>
-          <w:rFonts w:ascii="Consolas" w:hAnsi="Consolas" w:cs="Consolas"/>
-          <w:sz w:val="24"/>
-          <w:szCs w:val="24"/>
-        </w:rPr>
-        <w:t xml:space="preserve"> gone </w:t>
+      <w:proofErr w:type="spellStart"/>
+      <w:r>
+        <w:rPr>
+          <w:rFonts w:ascii="Consolas" w:hAnsi="Consolas" w:cs="Consolas"/>
+          <w:sz w:val="24"/>
+          <w:szCs w:val="24"/>
+        </w:rPr>
+        <w:t>TextureFillRaster</w:t>
+      </w:r>
+      <w:proofErr w:type="spellEnd"/>
+      <w:r>
+        <w:rPr>
+          <w:rFonts w:ascii="Consolas" w:hAnsi="Consolas" w:cs="Consolas"/>
+          <w:sz w:val="24"/>
+          <w:szCs w:val="24"/>
+        </w:rPr>
+        <w:t xml:space="preserve"> - dropped</w:t>
       </w:r>
     </w:p>
     <w:p>
@@ -1665,24 +1922,30 @@
           <w:szCs w:val="24"/>
         </w:rPr>
       </w:pPr>
-      <w:proofErr w:type="spellStart"/>
-      <w:r>
-        <w:rPr>
-          <w:rFonts w:ascii="Consolas" w:hAnsi="Consolas" w:cs="Consolas"/>
-          <w:sz w:val="24"/>
-          <w:szCs w:val="24"/>
-        </w:rPr>
-        <w:t>Auto</w:t>
-      </w:r>
-      <w:r>
-        <w:rPr>
-          <w:rFonts w:ascii="Consolas" w:hAnsi="Consolas" w:cs="Consolas"/>
-          <w:sz w:val="24"/>
-          <w:szCs w:val="24"/>
-        </w:rPr>
-        <w:t>MipMaps</w:t>
-      </w:r>
-      <w:proofErr w:type="spellEnd"/>
+      <w:r>
+        <w:rPr>
+          <w:rFonts w:ascii="Consolas" w:hAnsi="Consolas" w:cs="Consolas"/>
+          <w:sz w:val="24"/>
+          <w:szCs w:val="24"/>
+        </w:rPr>
+        <w:t>New</w:t>
+      </w:r>
+      <w:r>
+        <w:rPr>
+          <w:rFonts w:ascii="Consolas" w:hAnsi="Consolas" w:cs="Consolas"/>
+          <w:sz w:val="24"/>
+          <w:szCs w:val="24"/>
+        </w:rPr>
+        <w:t>-</w:t>
+      </w:r>
+      <w:r>
+        <w:rPr>
+          <w:rFonts w:ascii="Consolas" w:hAnsi="Consolas" w:cs="Consolas"/>
+          <w:sz w:val="24"/>
+          <w:szCs w:val="24"/>
+        </w:rPr>
+        <w:t>,</w:t>
+      </w:r>
       <w:r>
         <w:rPr>
           <w:rFonts w:ascii="Consolas" w:hAnsi="Consolas" w:cs="Consolas"/>
@@ -1697,25 +1960,131 @@
           <w:sz w:val="24"/>
           <w:szCs w:val="24"/>
         </w:rPr>
-        <w:t xml:space="preserve">are disabled as pure ES2 has a separate system </w:t>
-      </w:r>
-      <w:proofErr w:type="spellStart"/>
-      <w:r>
-        <w:rPr>
-          <w:rFonts w:ascii="Consolas" w:hAnsi="Consolas" w:cs="Consolas"/>
-          <w:sz w:val="24"/>
-          <w:szCs w:val="24"/>
-        </w:rPr>
-        <w:t>glGenMipMaps</w:t>
-      </w:r>
-      <w:proofErr w:type="spellEnd"/>
-      <w:r>
-        <w:rPr>
-          <w:rFonts w:ascii="Consolas" w:hAnsi="Consolas" w:cs="Consolas"/>
-          <w:sz w:val="24"/>
-          <w:szCs w:val="24"/>
-        </w:rPr>
-        <w:t xml:space="preserve"> but GL2ES2 doesn’t support this</w:t>
+        <w:t>end</w:t>
+      </w:r>
+      <w:r>
+        <w:rPr>
+          <w:rFonts w:ascii="Consolas" w:hAnsi="Consolas" w:cs="Consolas"/>
+          <w:sz w:val="24"/>
+          <w:szCs w:val="24"/>
+        </w:rPr>
+        <w:t>-</w:t>
+      </w:r>
+      <w:r>
+        <w:rPr>
+          <w:rFonts w:ascii="Consolas" w:hAnsi="Consolas" w:cs="Consolas"/>
+          <w:sz w:val="24"/>
+          <w:szCs w:val="24"/>
+        </w:rPr>
+        <w:t>,</w:t>
+      </w:r>
+      <w:r>
+        <w:rPr>
+          <w:rFonts w:ascii="Consolas" w:hAnsi="Consolas" w:cs="Consolas"/>
+          <w:sz w:val="24"/>
+          <w:szCs w:val="24"/>
+        </w:rPr>
+        <w:t xml:space="preserve"> </w:t>
+      </w:r>
+      <w:r>
+        <w:rPr>
+          <w:rFonts w:ascii="Consolas" w:hAnsi="Consolas" w:cs="Consolas"/>
+          <w:sz w:val="24"/>
+          <w:szCs w:val="24"/>
+        </w:rPr>
+        <w:t>call</w:t>
+      </w:r>
+      <w:r>
+        <w:rPr>
+          <w:rFonts w:ascii="Consolas" w:hAnsi="Consolas" w:cs="Consolas"/>
+          <w:sz w:val="24"/>
+          <w:szCs w:val="24"/>
+        </w:rPr>
+        <w:t>-</w:t>
+      </w:r>
+      <w:r>
+        <w:rPr>
+          <w:rFonts w:ascii="Consolas" w:hAnsi="Consolas" w:cs="Consolas"/>
+          <w:sz w:val="24"/>
+          <w:szCs w:val="24"/>
+        </w:rPr>
+        <w:t>,</w:t>
+      </w:r>
+      <w:r>
+        <w:rPr>
+          <w:rFonts w:ascii="Consolas" w:hAnsi="Consolas" w:cs="Consolas"/>
+          <w:sz w:val="24"/>
+          <w:szCs w:val="24"/>
+        </w:rPr>
+        <w:t xml:space="preserve"> </w:t>
+      </w:r>
+      <w:r>
+        <w:rPr>
+          <w:rFonts w:ascii="Consolas" w:hAnsi="Consolas" w:cs="Consolas"/>
+          <w:sz w:val="24"/>
+          <w:szCs w:val="24"/>
+        </w:rPr>
+        <w:t>free</w:t>
+      </w:r>
+      <w:r>
+        <w:rPr>
+          <w:rFonts w:ascii="Consolas" w:hAnsi="Consolas" w:cs="Consolas"/>
+          <w:sz w:val="24"/>
+          <w:szCs w:val="24"/>
+        </w:rPr>
+        <w:t>-</w:t>
+      </w:r>
+      <w:proofErr w:type="spellStart"/>
+      <w:r>
+        <w:rPr>
+          <w:rFonts w:ascii="Consolas" w:hAnsi="Consolas" w:cs="Consolas"/>
+          <w:sz w:val="24"/>
+          <w:szCs w:val="24"/>
+        </w:rPr>
+        <w:t>DisplayList</w:t>
+      </w:r>
+      <w:proofErr w:type="spellEnd"/>
+      <w:r>
+        <w:rPr>
+          <w:rFonts w:ascii="Consolas" w:hAnsi="Consolas" w:cs="Consolas"/>
+          <w:sz w:val="24"/>
+          <w:szCs w:val="24"/>
+        </w:rPr>
+        <w:t xml:space="preserve"> – all dropped by using only by ref above</w:t>
+      </w:r>
+      <w:r>
+        <w:rPr>
+          <w:rFonts w:ascii="Consolas" w:hAnsi="Consolas" w:cs="Consolas"/>
+          <w:sz w:val="24"/>
+          <w:szCs w:val="24"/>
+        </w:rPr>
+        <w:t xml:space="preserve">, any </w:t>
+      </w:r>
+      <w:proofErr w:type="spellStart"/>
+      <w:r>
+        <w:rPr>
+          <w:rFonts w:ascii="Consolas" w:hAnsi="Consolas" w:cs="Consolas"/>
+          <w:sz w:val="24"/>
+          <w:szCs w:val="24"/>
+        </w:rPr>
+        <w:t>Display</w:t>
+      </w:r>
+      <w:r>
+        <w:rPr>
+          <w:rFonts w:ascii="Consolas" w:hAnsi="Consolas" w:cs="Consolas"/>
+          <w:sz w:val="24"/>
+          <w:szCs w:val="24"/>
+        </w:rPr>
+        <w:t>List</w:t>
+      </w:r>
+      <w:proofErr w:type="spellEnd"/>
+      <w:r>
+        <w:rPr>
+          <w:rFonts w:ascii="Consolas" w:hAnsi="Consolas" w:cs="Consolas"/>
+          <w:sz w:val="24"/>
+          <w:szCs w:val="24"/>
+        </w:rPr>
+        <w:t xml:space="preserve"> action is likely to cause a crash</w:t>
       </w:r>
     </w:p>
     <w:p>
@@ -1735,37 +2104,41 @@
           <w:szCs w:val="24"/>
         </w:rPr>
       </w:pPr>
-      <w:r>
-        <w:rPr>
-          <w:rFonts w:ascii="Consolas" w:hAnsi="Consolas" w:cs="Consolas"/>
-          <w:sz w:val="24"/>
-          <w:szCs w:val="24"/>
-        </w:rPr>
-        <w:t xml:space="preserve">Image formats without Alpha (like </w:t>
-      </w:r>
-      <w:r>
-        <w:rPr>
-          <w:rFonts w:ascii="Consolas" w:hAnsi="Consolas" w:cs="Consolas"/>
-          <w:sz w:val="24"/>
-          <w:szCs w:val="24"/>
-        </w:rPr>
-        <w:t>TYPE_INT_BGR</w:t>
-      </w:r>
-      <w:r>
-        <w:rPr>
-          <w:rFonts w:ascii="Consolas" w:hAnsi="Consolas" w:cs="Consolas"/>
-          <w:sz w:val="24"/>
-          <w:szCs w:val="24"/>
-        </w:rPr>
-        <w:t>) will not have alpha forced to 1</w:t>
-      </w:r>
-      <w:r>
-        <w:rPr>
-          <w:rFonts w:ascii="Consolas" w:hAnsi="Consolas" w:cs="Consolas"/>
-          <w:sz w:val="24"/>
-          <w:szCs w:val="24"/>
-        </w:rPr>
-        <w:t>, so alpha will be undefined</w:t>
+      <w:proofErr w:type="spellStart"/>
+      <w:r>
+        <w:rPr>
+          <w:rFonts w:ascii="Consolas" w:hAnsi="Consolas" w:cs="Consolas"/>
+          <w:sz w:val="24"/>
+          <w:szCs w:val="24"/>
+        </w:rPr>
+        <w:t>Tex</w:t>
+      </w:r>
+      <w:proofErr w:type="spellEnd"/>
+      <w:r>
+        <w:rPr>
+          <w:rFonts w:ascii="Consolas" w:hAnsi="Consolas" w:cs="Consolas"/>
+          <w:sz w:val="24"/>
+          <w:szCs w:val="24"/>
+        </w:rPr>
+        <w:t xml:space="preserve"> </w:t>
+      </w:r>
+      <w:proofErr w:type="spellStart"/>
+      <w:r>
+        <w:rPr>
+          <w:rFonts w:ascii="Consolas" w:hAnsi="Consolas" w:cs="Consolas"/>
+          <w:sz w:val="24"/>
+          <w:szCs w:val="24"/>
+        </w:rPr>
+        <w:t>Coord</w:t>
+      </w:r>
+      <w:proofErr w:type="spellEnd"/>
+      <w:r>
+        <w:rPr>
+          <w:rFonts w:ascii="Consolas" w:hAnsi="Consolas" w:cs="Consolas"/>
+          <w:sz w:val="24"/>
+          <w:szCs w:val="24"/>
+        </w:rPr>
+        <w:t xml:space="preserve"> Gen dropped</w:t>
       </w:r>
     </w:p>
     <w:p>
@@ -1791,41 +2164,7 @@
           <w:sz w:val="24"/>
           <w:szCs w:val="24"/>
         </w:rPr>
-        <w:t>Texture bound</w:t>
-      </w:r>
-      <w:r>
-        <w:rPr>
-          <w:rFonts w:ascii="Consolas" w:hAnsi="Consolas" w:cs="Consolas"/>
-          <w:sz w:val="24"/>
-          <w:szCs w:val="24"/>
-        </w:rPr>
-        <w:t>a</w:t>
-      </w:r>
-      <w:r>
-        <w:rPr>
-          <w:rFonts w:ascii="Consolas" w:hAnsi="Consolas" w:cs="Consolas"/>
-          <w:sz w:val="24"/>
-          <w:szCs w:val="24"/>
-        </w:rPr>
-        <w:t xml:space="preserve">ry </w:t>
-      </w:r>
-      <w:proofErr w:type="spellStart"/>
-      <w:r>
-        <w:rPr>
-          <w:rFonts w:ascii="Consolas" w:hAnsi="Consolas" w:cs="Consolas"/>
-          <w:sz w:val="24"/>
-          <w:szCs w:val="24"/>
-        </w:rPr>
-        <w:t>colors</w:t>
-      </w:r>
-      <w:proofErr w:type="spellEnd"/>
-      <w:r>
-        <w:rPr>
-          <w:rFonts w:ascii="Consolas" w:hAnsi="Consolas" w:cs="Consolas"/>
-          <w:sz w:val="24"/>
-          <w:szCs w:val="24"/>
-        </w:rPr>
-        <w:t xml:space="preserve"> gone (and therefore CLAMP_TO_BOUNDARY)</w:t>
+        <w:t xml:space="preserve">Model Clip dropped for now, but easily re-added if required </w:t>
       </w:r>
     </w:p>
     <w:p>
@@ -1851,25 +2190,15 @@
           <w:sz w:val="24"/>
           <w:szCs w:val="24"/>
         </w:rPr>
-        <w:t xml:space="preserve">All double primitive </w:t>
-      </w:r>
-      <w:proofErr w:type="spellStart"/>
-      <w:r>
-        <w:rPr>
-          <w:rFonts w:ascii="Consolas" w:hAnsi="Consolas" w:cs="Consolas"/>
-          <w:sz w:val="24"/>
-          <w:szCs w:val="24"/>
-        </w:rPr>
-        <w:t>geometrydata</w:t>
-      </w:r>
-      <w:proofErr w:type="spellEnd"/>
-      <w:r>
-        <w:rPr>
-          <w:rFonts w:ascii="Consolas" w:hAnsi="Consolas" w:cs="Consolas"/>
-          <w:sz w:val="24"/>
-          <w:szCs w:val="24"/>
-        </w:rPr>
-        <w:t xml:space="preserve"> unsupported for now</w:t>
+        <w:t xml:space="preserve">Line patterns </w:t>
+      </w:r>
+      <w:r>
+        <w:rPr>
+          <w:rFonts w:ascii="Consolas" w:hAnsi="Consolas" w:cs="Consolas"/>
+          <w:sz w:val="24"/>
+          <w:szCs w:val="24"/>
+        </w:rPr>
+        <w:t>dropped</w:t>
       </w:r>
     </w:p>
     <w:p>
@@ -1895,25 +2224,55 @@
           <w:sz w:val="24"/>
           <w:szCs w:val="24"/>
         </w:rPr>
-        <w:t xml:space="preserve">Byte </w:t>
-      </w:r>
-      <w:proofErr w:type="spellStart"/>
-      <w:r>
-        <w:rPr>
-          <w:rFonts w:ascii="Consolas" w:hAnsi="Consolas" w:cs="Consolas"/>
-          <w:sz w:val="24"/>
-          <w:szCs w:val="24"/>
-        </w:rPr>
-        <w:t>colors</w:t>
-      </w:r>
-      <w:proofErr w:type="spellEnd"/>
-      <w:r>
-        <w:rPr>
-          <w:rFonts w:ascii="Consolas" w:hAnsi="Consolas" w:cs="Consolas"/>
-          <w:sz w:val="24"/>
-          <w:szCs w:val="24"/>
-        </w:rPr>
-        <w:t xml:space="preserve"> disabled for now (though I in fact want them back in)</w:t>
+        <w:t>Screen door</w:t>
+      </w:r>
+      <w:r>
+        <w:rPr>
+          <w:rFonts w:ascii="Consolas" w:hAnsi="Consolas" w:cs="Consolas"/>
+          <w:sz w:val="24"/>
+          <w:szCs w:val="24"/>
+        </w:rPr>
+        <w:t xml:space="preserve"> transparency</w:t>
+      </w:r>
+      <w:r>
+        <w:rPr>
+          <w:rFonts w:ascii="Consolas" w:hAnsi="Consolas" w:cs="Consolas"/>
+          <w:sz w:val="24"/>
+          <w:szCs w:val="24"/>
+        </w:rPr>
+        <w:t xml:space="preserve"> </w:t>
+      </w:r>
+      <w:r>
+        <w:rPr>
+          <w:rFonts w:ascii="Consolas" w:hAnsi="Consolas" w:cs="Consolas"/>
+          <w:sz w:val="24"/>
+          <w:szCs w:val="24"/>
+        </w:rPr>
+        <w:t>(</w:t>
+      </w:r>
+      <w:r>
+        <w:rPr>
+          <w:rFonts w:ascii="Consolas" w:hAnsi="Consolas" w:cs="Consolas"/>
+          <w:sz w:val="24"/>
+          <w:szCs w:val="24"/>
+        </w:rPr>
+        <w:t>odd stipple stuff</w:t>
+      </w:r>
+      <w:r>
+        <w:rPr>
+          <w:rFonts w:ascii="Consolas" w:hAnsi="Consolas" w:cs="Consolas"/>
+          <w:sz w:val="24"/>
+          <w:szCs w:val="24"/>
+        </w:rPr>
+        <w:t>)</w:t>
+      </w:r>
+      <w:r>
+        <w:rPr>
+          <w:rFonts w:ascii="Consolas" w:hAnsi="Consolas" w:cs="Consolas"/>
+          <w:sz w:val="24"/>
+          <w:szCs w:val="24"/>
+        </w:rPr>
+        <w:t xml:space="preserve"> gone </w:t>
       </w:r>
     </w:p>
     <w:p>
@@ -1933,21 +2292,57 @@
           <w:szCs w:val="24"/>
         </w:rPr>
       </w:pPr>
-      <w:r>
-        <w:rPr>
-          <w:rFonts w:ascii="Consolas" w:hAnsi="Consolas" w:cs="Consolas"/>
-          <w:sz w:val="24"/>
-          <w:szCs w:val="24"/>
-        </w:rPr>
-        <w:t>GL_LINE and GL_LINE_STRIP simply go from one vertex to the next drawing a line between each pair, what I want is a line between each set of 3 (that are not jumpers)  so H-Physics and Outlines look a bit rubbish</w:t>
-      </w:r>
-      <w:r>
-        <w:rPr>
-          <w:rFonts w:ascii="Consolas" w:hAnsi="Consolas" w:cs="Consolas"/>
-          <w:sz w:val="24"/>
-          <w:szCs w:val="24"/>
-        </w:rPr>
-        <w:t xml:space="preserve"> GL_LINES is a bad implementation of the draw lines of GL2, it needs edge vertex detection and decent antialiasing too</w:t>
+      <w:proofErr w:type="spellStart"/>
+      <w:r>
+        <w:rPr>
+          <w:rFonts w:ascii="Consolas" w:hAnsi="Consolas" w:cs="Consolas"/>
+          <w:sz w:val="24"/>
+          <w:szCs w:val="24"/>
+        </w:rPr>
+        <w:t>Auto</w:t>
+      </w:r>
+      <w:r>
+        <w:rPr>
+          <w:rFonts w:ascii="Consolas" w:hAnsi="Consolas" w:cs="Consolas"/>
+          <w:sz w:val="24"/>
+          <w:szCs w:val="24"/>
+        </w:rPr>
+        <w:t>MipMaps</w:t>
+      </w:r>
+      <w:proofErr w:type="spellEnd"/>
+      <w:r>
+        <w:rPr>
+          <w:rFonts w:ascii="Consolas" w:hAnsi="Consolas" w:cs="Consolas"/>
+          <w:sz w:val="24"/>
+          <w:szCs w:val="24"/>
+        </w:rPr>
+        <w:t xml:space="preserve"> </w:t>
+      </w:r>
+      <w:r>
+        <w:rPr>
+          <w:rFonts w:ascii="Consolas" w:hAnsi="Consolas" w:cs="Consolas"/>
+          <w:sz w:val="24"/>
+          <w:szCs w:val="24"/>
+        </w:rPr>
+        <w:t xml:space="preserve">are disabled as pure ES2 has a separate system </w:t>
+      </w:r>
+      <w:proofErr w:type="spellStart"/>
+      <w:r>
+        <w:rPr>
+          <w:rFonts w:ascii="Consolas" w:hAnsi="Consolas" w:cs="Consolas"/>
+          <w:sz w:val="24"/>
+          <w:szCs w:val="24"/>
+        </w:rPr>
+        <w:t>glGenMipMaps</w:t>
+      </w:r>
+      <w:proofErr w:type="spellEnd"/>
+      <w:r>
+        <w:rPr>
+          <w:rFonts w:ascii="Consolas" w:hAnsi="Consolas" w:cs="Consolas"/>
+          <w:sz w:val="24"/>
+          <w:szCs w:val="24"/>
+        </w:rPr>
+        <w:t xml:space="preserve"> but GL2ES2 doesn’t support this</w:t>
       </w:r>
     </w:p>
     <w:p>
@@ -1967,23 +2362,37 @@
           <w:szCs w:val="24"/>
         </w:rPr>
       </w:pPr>
-      <w:proofErr w:type="spellStart"/>
-      <w:r>
-        <w:rPr>
-          <w:rFonts w:ascii="Consolas" w:hAnsi="Consolas" w:cs="Consolas"/>
-          <w:sz w:val="24"/>
-          <w:szCs w:val="24"/>
-        </w:rPr>
-        <w:t>QuadArrayGeometry</w:t>
-      </w:r>
-      <w:proofErr w:type="spellEnd"/>
-      <w:r>
-        <w:rPr>
-          <w:rFonts w:ascii="Consolas" w:hAnsi="Consolas" w:cs="Consolas"/>
-          <w:sz w:val="24"/>
-          <w:szCs w:val="24"/>
-        </w:rPr>
-        <w:t xml:space="preserve"> removed</w:t>
+      <w:r>
+        <w:rPr>
+          <w:rFonts w:ascii="Consolas" w:hAnsi="Consolas" w:cs="Consolas"/>
+          <w:sz w:val="24"/>
+          <w:szCs w:val="24"/>
+        </w:rPr>
+        <w:t xml:space="preserve">Image formats without Alpha (like </w:t>
+      </w:r>
+      <w:r>
+        <w:rPr>
+          <w:rFonts w:ascii="Consolas" w:hAnsi="Consolas" w:cs="Consolas"/>
+          <w:sz w:val="24"/>
+          <w:szCs w:val="24"/>
+        </w:rPr>
+        <w:t>TYPE_INT_BGR</w:t>
+      </w:r>
+      <w:r>
+        <w:rPr>
+          <w:rFonts w:ascii="Consolas" w:hAnsi="Consolas" w:cs="Consolas"/>
+          <w:sz w:val="24"/>
+          <w:szCs w:val="24"/>
+        </w:rPr>
+        <w:t>) will not have alpha forced to 1</w:t>
+      </w:r>
+      <w:r>
+        <w:rPr>
+          <w:rFonts w:ascii="Consolas" w:hAnsi="Consolas" w:cs="Consolas"/>
+          <w:sz w:val="24"/>
+          <w:szCs w:val="24"/>
+        </w:rPr>
+        <w:t>, so alpha will be undefined</w:t>
       </w:r>
     </w:p>
     <w:p>
@@ -2003,59 +2412,47 @@
           <w:szCs w:val="24"/>
         </w:rPr>
       </w:pPr>
-      <w:proofErr w:type="spellStart"/>
-      <w:r>
-        <w:rPr>
-          <w:rFonts w:ascii="Consolas" w:hAnsi="Consolas" w:cs="Consolas"/>
-          <w:sz w:val="24"/>
-          <w:szCs w:val="24"/>
-        </w:rPr>
-        <w:t>ImageComponentRetained.TYPE_BYTE_ABGR</w:t>
-      </w:r>
-      <w:proofErr w:type="spellEnd"/>
-      <w:r>
-        <w:rPr>
-          <w:rFonts w:ascii="Consolas" w:hAnsi="Consolas" w:cs="Consolas"/>
-          <w:sz w:val="24"/>
-          <w:szCs w:val="24"/>
-        </w:rPr>
-        <w:t xml:space="preserve"> and </w:t>
-      </w:r>
-      <w:proofErr w:type="spellStart"/>
-      <w:r>
-        <w:rPr>
-          <w:rFonts w:ascii="Consolas" w:hAnsi="Consolas" w:cs="Consolas"/>
-          <w:sz w:val="24"/>
-          <w:szCs w:val="24"/>
-        </w:rPr>
-        <w:t>Texture.INTENSITY</w:t>
-      </w:r>
-      <w:proofErr w:type="spellEnd"/>
-      <w:r>
-        <w:rPr>
-          <w:rFonts w:ascii="Consolas" w:hAnsi="Consolas" w:cs="Consolas"/>
-          <w:sz w:val="24"/>
-          <w:szCs w:val="24"/>
-        </w:rPr>
-        <w:t xml:space="preserve"> </w:t>
-      </w:r>
-      <w:proofErr w:type="spellStart"/>
-      <w:r>
-        <w:rPr>
-          <w:rFonts w:ascii="Consolas" w:hAnsi="Consolas" w:cs="Consolas"/>
-          <w:sz w:val="24"/>
-          <w:szCs w:val="24"/>
-        </w:rPr>
-        <w:t>andImageComponentRetained.TYPE_INT_BGR</w:t>
-      </w:r>
-      <w:proofErr w:type="spellEnd"/>
-      <w:r>
-        <w:rPr>
-          <w:rFonts w:ascii="Consolas" w:hAnsi="Consolas" w:cs="Consolas"/>
-          <w:sz w:val="24"/>
-          <w:szCs w:val="24"/>
-        </w:rPr>
-        <w:t xml:space="preserve"> no longer supported</w:t>
+      <w:r>
+        <w:rPr>
+          <w:rFonts w:ascii="Consolas" w:hAnsi="Consolas" w:cs="Consolas"/>
+          <w:sz w:val="24"/>
+          <w:szCs w:val="24"/>
+        </w:rPr>
+        <w:t>Texture bound</w:t>
+      </w:r>
+      <w:r>
+        <w:rPr>
+          <w:rFonts w:ascii="Consolas" w:hAnsi="Consolas" w:cs="Consolas"/>
+          <w:sz w:val="24"/>
+          <w:szCs w:val="24"/>
+        </w:rPr>
+        <w:t>a</w:t>
+      </w:r>
+      <w:r>
+        <w:rPr>
+          <w:rFonts w:ascii="Consolas" w:hAnsi="Consolas" w:cs="Consolas"/>
+          <w:sz w:val="24"/>
+          <w:szCs w:val="24"/>
+        </w:rPr>
+        <w:t xml:space="preserve">ry </w:t>
+      </w:r>
+      <w:proofErr w:type="spellStart"/>
+      <w:r>
+        <w:rPr>
+          <w:rFonts w:ascii="Consolas" w:hAnsi="Consolas" w:cs="Consolas"/>
+          <w:sz w:val="24"/>
+          <w:szCs w:val="24"/>
+        </w:rPr>
+        <w:t>colors</w:t>
+      </w:r>
+      <w:proofErr w:type="spellEnd"/>
+      <w:r>
+        <w:rPr>
+          <w:rFonts w:ascii="Consolas" w:hAnsi="Consolas" w:cs="Consolas"/>
+          <w:sz w:val="24"/>
+          <w:szCs w:val="24"/>
+        </w:rPr>
+        <w:t xml:space="preserve"> gone (and therefore CLAMP_TO_BOUNDARY)</w:t>
       </w:r>
     </w:p>
     <w:p>
@@ -2081,257 +2478,25 @@
           <w:sz w:val="24"/>
           <w:szCs w:val="24"/>
         </w:rPr>
-        <w:t>T</w:t>
-      </w:r>
-      <w:r>
-        <w:rPr>
-          <w:rFonts w:ascii="Consolas" w:hAnsi="Consolas" w:cs="Consolas"/>
-          <w:sz w:val="24"/>
-          <w:szCs w:val="24"/>
-        </w:rPr>
-        <w:t xml:space="preserve">he </w:t>
-      </w:r>
-      <w:proofErr w:type="spellStart"/>
-      <w:r>
-        <w:rPr>
-          <w:rFonts w:ascii="Consolas" w:hAnsi="Consolas" w:cs="Consolas"/>
-          <w:sz w:val="24"/>
-          <w:szCs w:val="24"/>
-        </w:rPr>
-        <w:t>ShaderBin</w:t>
-      </w:r>
-      <w:proofErr w:type="spellEnd"/>
-      <w:r>
-        <w:rPr>
-          <w:rFonts w:ascii="Consolas" w:hAnsi="Consolas" w:cs="Consolas"/>
-          <w:sz w:val="24"/>
-          <w:szCs w:val="24"/>
-        </w:rPr>
-        <w:t xml:space="preserve"> has been moved </w:t>
-      </w:r>
-      <w:r>
-        <w:rPr>
-          <w:rFonts w:ascii="Consolas" w:hAnsi="Consolas" w:cs="Consolas"/>
-          <w:sz w:val="24"/>
-          <w:szCs w:val="24"/>
-        </w:rPr>
-        <w:t xml:space="preserve">up into the </w:t>
-      </w:r>
-      <w:proofErr w:type="spellStart"/>
-      <w:r>
-        <w:rPr>
-          <w:rFonts w:ascii="Consolas" w:hAnsi="Consolas" w:cs="Consolas"/>
-          <w:sz w:val="24"/>
-          <w:szCs w:val="24"/>
-        </w:rPr>
-        <w:t>LightBin</w:t>
-      </w:r>
-      <w:proofErr w:type="spellEnd"/>
-      <w:r>
-        <w:rPr>
-          <w:rFonts w:ascii="Consolas" w:hAnsi="Consolas" w:cs="Consolas"/>
-          <w:sz w:val="24"/>
-          <w:szCs w:val="24"/>
-        </w:rPr>
-        <w:t xml:space="preserve"> </w:t>
-      </w:r>
-      <w:r>
-        <w:rPr>
-          <w:rFonts w:ascii="Consolas" w:hAnsi="Consolas" w:cs="Consolas"/>
-          <w:sz w:val="24"/>
-          <w:szCs w:val="24"/>
-        </w:rPr>
-        <w:t xml:space="preserve">with </w:t>
-      </w:r>
-      <w:proofErr w:type="spellStart"/>
-      <w:r>
-        <w:rPr>
-          <w:rFonts w:ascii="Consolas" w:hAnsi="Consolas" w:cs="Consolas"/>
-          <w:sz w:val="24"/>
-          <w:szCs w:val="24"/>
-        </w:rPr>
-        <w:t>AttributeBin</w:t>
-      </w:r>
-      <w:proofErr w:type="spellEnd"/>
-      <w:r>
-        <w:rPr>
-          <w:rFonts w:ascii="Consolas" w:hAnsi="Consolas" w:cs="Consolas"/>
-          <w:sz w:val="24"/>
-          <w:szCs w:val="24"/>
-        </w:rPr>
-        <w:t xml:space="preserve"> </w:t>
-      </w:r>
-      <w:r>
-        <w:rPr>
-          <w:rFonts w:ascii="Consolas" w:hAnsi="Consolas" w:cs="Consolas"/>
-          <w:sz w:val="24"/>
-          <w:szCs w:val="24"/>
-        </w:rPr>
-        <w:t xml:space="preserve">below it and </w:t>
-      </w:r>
-      <w:proofErr w:type="spellStart"/>
-      <w:r>
-        <w:rPr>
-          <w:rFonts w:ascii="Consolas" w:hAnsi="Consolas" w:cs="Consolas"/>
-          <w:sz w:val="24"/>
-          <w:szCs w:val="24"/>
-        </w:rPr>
-        <w:t>AttributeBin</w:t>
-      </w:r>
-      <w:proofErr w:type="spellEnd"/>
-      <w:r>
-        <w:rPr>
-          <w:rFonts w:ascii="Consolas" w:hAnsi="Consolas" w:cs="Consolas"/>
-          <w:sz w:val="24"/>
-          <w:szCs w:val="24"/>
-        </w:rPr>
-        <w:t xml:space="preserve"> pointing at </w:t>
-      </w:r>
-      <w:proofErr w:type="spellStart"/>
-      <w:r>
-        <w:rPr>
-          <w:rFonts w:ascii="Consolas" w:hAnsi="Consolas" w:cs="Consolas"/>
-          <w:sz w:val="24"/>
-          <w:szCs w:val="24"/>
-        </w:rPr>
-        <w:t>TextureBin</w:t>
-      </w:r>
-      <w:proofErr w:type="spellEnd"/>
-      <w:r>
-        <w:rPr>
-          <w:rFonts w:ascii="Consolas" w:hAnsi="Consolas" w:cs="Consolas"/>
-          <w:sz w:val="24"/>
-          <w:szCs w:val="24"/>
-        </w:rPr>
-        <w:t xml:space="preserve">, I suspect I really want </w:t>
-      </w:r>
-      <w:proofErr w:type="spellStart"/>
-      <w:r>
-        <w:rPr>
-          <w:rFonts w:ascii="Consolas" w:hAnsi="Consolas" w:cs="Consolas"/>
-          <w:sz w:val="24"/>
-          <w:szCs w:val="24"/>
-        </w:rPr>
-        <w:t>S</w:t>
-      </w:r>
-      <w:r>
-        <w:rPr>
-          <w:rFonts w:ascii="Consolas" w:hAnsi="Consolas" w:cs="Consolas"/>
-          <w:sz w:val="24"/>
-          <w:szCs w:val="24"/>
-        </w:rPr>
-        <w:t>h</w:t>
-      </w:r>
-      <w:r>
-        <w:rPr>
-          <w:rFonts w:ascii="Consolas" w:hAnsi="Consolas" w:cs="Consolas"/>
-          <w:sz w:val="24"/>
-          <w:szCs w:val="24"/>
-        </w:rPr>
-        <w:t>aderBin</w:t>
-      </w:r>
-      <w:proofErr w:type="spellEnd"/>
-      <w:r>
-        <w:rPr>
-          <w:rFonts w:ascii="Consolas" w:hAnsi="Consolas" w:cs="Consolas"/>
-          <w:sz w:val="24"/>
-          <w:szCs w:val="24"/>
-        </w:rPr>
-        <w:t xml:space="preserve"> above </w:t>
-      </w:r>
-      <w:proofErr w:type="spellStart"/>
-      <w:r>
-        <w:rPr>
-          <w:rFonts w:ascii="Consolas" w:hAnsi="Consolas" w:cs="Consolas"/>
-          <w:sz w:val="24"/>
-          <w:szCs w:val="24"/>
-        </w:rPr>
-        <w:t>LightBin</w:t>
-      </w:r>
-      <w:proofErr w:type="spellEnd"/>
-      <w:r>
-        <w:rPr>
-          <w:rFonts w:ascii="Consolas" w:hAnsi="Consolas" w:cs="Consolas"/>
-          <w:sz w:val="24"/>
-          <w:szCs w:val="24"/>
-        </w:rPr>
-        <w:t xml:space="preserve"> in </w:t>
-      </w:r>
-      <w:r>
-        <w:rPr>
-          <w:rFonts w:ascii="Consolas" w:hAnsi="Consolas" w:cs="Consolas"/>
-          <w:sz w:val="24"/>
-          <w:szCs w:val="24"/>
-        </w:rPr>
-        <w:t>amongst</w:t>
-      </w:r>
-      <w:r>
-        <w:rPr>
-          <w:rFonts w:ascii="Consolas" w:hAnsi="Consolas" w:cs="Consolas"/>
-          <w:sz w:val="24"/>
-          <w:szCs w:val="24"/>
-        </w:rPr>
-        <w:t xml:space="preserve"> </w:t>
-      </w:r>
-      <w:proofErr w:type="spellStart"/>
-      <w:r>
-        <w:rPr>
-          <w:rFonts w:ascii="Consolas" w:hAnsi="Consolas" w:cs="Consolas"/>
-          <w:sz w:val="24"/>
-          <w:szCs w:val="24"/>
-        </w:rPr>
-        <w:t>RenderBin</w:t>
-      </w:r>
-      <w:proofErr w:type="spellEnd"/>
-      <w:r>
-        <w:rPr>
-          <w:rFonts w:ascii="Consolas" w:hAnsi="Consolas" w:cs="Consolas"/>
-          <w:sz w:val="24"/>
-          <w:szCs w:val="24"/>
-        </w:rPr>
-        <w:t xml:space="preserve"> but too much work</w:t>
-      </w:r>
-      <w:r>
-        <w:rPr>
-          <w:rFonts w:ascii="Consolas" w:hAnsi="Consolas" w:cs="Consolas"/>
-          <w:sz w:val="24"/>
-          <w:szCs w:val="24"/>
-        </w:rPr>
-        <w:t xml:space="preserve">, also the costs of lights is very low now, so many </w:t>
-      </w:r>
-      <w:proofErr w:type="spellStart"/>
-      <w:r>
-        <w:rPr>
-          <w:rFonts w:ascii="Consolas" w:hAnsi="Consolas" w:cs="Consolas"/>
-          <w:sz w:val="24"/>
-          <w:szCs w:val="24"/>
-        </w:rPr>
-        <w:t>many</w:t>
-      </w:r>
-      <w:proofErr w:type="spellEnd"/>
-      <w:r>
-        <w:rPr>
-          <w:rFonts w:ascii="Consolas" w:hAnsi="Consolas" w:cs="Consolas"/>
-          <w:sz w:val="24"/>
-          <w:szCs w:val="24"/>
-        </w:rPr>
-        <w:t xml:space="preserve"> would not hurt anything, they could be right down by texture. So long as they are applied to the </w:t>
-      </w:r>
-      <w:r>
-        <w:rPr>
-          <w:rFonts w:ascii="Consolas" w:hAnsi="Consolas" w:cs="Consolas"/>
-          <w:sz w:val="24"/>
-          <w:szCs w:val="24"/>
-        </w:rPr>
-        <w:t>g</w:t>
-      </w:r>
-      <w:r>
-        <w:rPr>
-          <w:rFonts w:ascii="Consolas" w:hAnsi="Consolas" w:cs="Consolas"/>
-          <w:sz w:val="24"/>
-          <w:szCs w:val="24"/>
-        </w:rPr>
-        <w:t>eometry on a proximity (and I guess attenuation) basis.</w:t>
+        <w:t xml:space="preserve">All double primitive </w:t>
+      </w:r>
+      <w:proofErr w:type="spellStart"/>
+      <w:r>
+        <w:rPr>
+          <w:rFonts w:ascii="Consolas" w:hAnsi="Consolas" w:cs="Consolas"/>
+          <w:sz w:val="24"/>
+          <w:szCs w:val="24"/>
+        </w:rPr>
+        <w:t>geometrydata</w:t>
+      </w:r>
+      <w:proofErr w:type="spellEnd"/>
+      <w:r>
+        <w:rPr>
+          <w:rFonts w:ascii="Consolas" w:hAnsi="Consolas" w:cs="Consolas"/>
+          <w:sz w:val="24"/>
+          <w:szCs w:val="24"/>
+        </w:rPr>
+        <w:t xml:space="preserve"> unsupported for now</w:t>
       </w:r>
     </w:p>
     <w:p>
@@ -2357,43 +2522,25 @@
           <w:sz w:val="24"/>
           <w:szCs w:val="24"/>
         </w:rPr>
-        <w:t xml:space="preserve">The ONLY texture that now works is </w:t>
-      </w:r>
-      <w:proofErr w:type="spellStart"/>
-      <w:r>
-        <w:rPr>
-          <w:rFonts w:ascii="Consolas" w:hAnsi="Consolas" w:cs="Consolas"/>
-          <w:sz w:val="24"/>
-          <w:szCs w:val="24"/>
-        </w:rPr>
-        <w:t>DDSTexture</w:t>
-      </w:r>
-      <w:proofErr w:type="spellEnd"/>
-      <w:r>
-        <w:rPr>
-          <w:rFonts w:ascii="Consolas" w:hAnsi="Consolas" w:cs="Consolas"/>
-          <w:sz w:val="24"/>
-          <w:szCs w:val="24"/>
-        </w:rPr>
-        <w:t xml:space="preserve"> and DDSImageComponant2D, all Textures and image components must now completely ignore the </w:t>
-      </w:r>
-      <w:proofErr w:type="spellStart"/>
-      <w:r>
-        <w:rPr>
-          <w:rFonts w:ascii="Consolas" w:hAnsi="Consolas" w:cs="Consolas"/>
-          <w:sz w:val="24"/>
-          <w:szCs w:val="24"/>
-        </w:rPr>
-        <w:t>BufferedImage</w:t>
-      </w:r>
-      <w:proofErr w:type="spellEnd"/>
-      <w:r>
-        <w:rPr>
-          <w:rFonts w:ascii="Consolas" w:hAnsi="Consolas" w:cs="Consolas"/>
-          <w:sz w:val="24"/>
-          <w:szCs w:val="24"/>
-        </w:rPr>
-        <w:t xml:space="preserve"> class, it is now a husk. I will add ETC2 support</w:t>
+        <w:t xml:space="preserve">Byte </w:t>
+      </w:r>
+      <w:proofErr w:type="spellStart"/>
+      <w:r>
+        <w:rPr>
+          <w:rFonts w:ascii="Consolas" w:hAnsi="Consolas" w:cs="Consolas"/>
+          <w:sz w:val="24"/>
+          <w:szCs w:val="24"/>
+        </w:rPr>
+        <w:t>colors</w:t>
+      </w:r>
+      <w:proofErr w:type="spellEnd"/>
+      <w:r>
+        <w:rPr>
+          <w:rFonts w:ascii="Consolas" w:hAnsi="Consolas" w:cs="Consolas"/>
+          <w:sz w:val="24"/>
+          <w:szCs w:val="24"/>
+        </w:rPr>
+        <w:t xml:space="preserve"> disabled for now (though I in fact want them back in)</w:t>
       </w:r>
     </w:p>
     <w:p>
@@ -2413,59 +2560,21 @@
           <w:szCs w:val="24"/>
         </w:rPr>
       </w:pPr>
-      <w:proofErr w:type="spellStart"/>
-      <w:r>
-        <w:rPr>
-          <w:rFonts w:ascii="Consolas" w:hAnsi="Consolas" w:cs="Consolas"/>
-          <w:sz w:val="24"/>
-          <w:szCs w:val="24"/>
-        </w:rPr>
-        <w:t>getScreen</w:t>
-      </w:r>
-      <w:proofErr w:type="spellEnd"/>
-      <w:r>
-        <w:rPr>
-          <w:rFonts w:ascii="Consolas" w:hAnsi="Consolas" w:cs="Consolas"/>
-          <w:sz w:val="24"/>
-          <w:szCs w:val="24"/>
-        </w:rPr>
-        <w:t xml:space="preserve"> id is now fixed at 0, it was only used by the various </w:t>
-      </w:r>
-      <w:proofErr w:type="spellStart"/>
-      <w:r>
-        <w:rPr>
-          <w:rFonts w:ascii="Consolas" w:hAnsi="Consolas" w:cs="Consolas"/>
-          <w:sz w:val="24"/>
-          <w:szCs w:val="24"/>
-        </w:rPr>
-        <w:t>updateAlpha</w:t>
-      </w:r>
-      <w:proofErr w:type="spellEnd"/>
-      <w:r>
-        <w:rPr>
-          <w:rFonts w:ascii="Consolas" w:hAnsi="Consolas" w:cs="Consolas"/>
-          <w:sz w:val="24"/>
-          <w:szCs w:val="24"/>
-        </w:rPr>
-        <w:t xml:space="preserve">* methods of </w:t>
-      </w:r>
-      <w:proofErr w:type="spellStart"/>
-      <w:r>
-        <w:rPr>
-          <w:rFonts w:ascii="Consolas" w:hAnsi="Consolas" w:cs="Consolas"/>
-          <w:sz w:val="24"/>
-          <w:szCs w:val="24"/>
-        </w:rPr>
-        <w:t>GeometryArrayRetained</w:t>
-      </w:r>
-      <w:proofErr w:type="spellEnd"/>
-      <w:r>
-        <w:rPr>
-          <w:rFonts w:ascii="Consolas" w:hAnsi="Consolas" w:cs="Consolas"/>
-          <w:sz w:val="24"/>
-          <w:szCs w:val="24"/>
-        </w:rPr>
-        <w:t>, lord knows why, this may or may not be a broken thing, need to watch it</w:t>
+      <w:r>
+        <w:rPr>
+          <w:rFonts w:ascii="Consolas" w:hAnsi="Consolas" w:cs="Consolas"/>
+          <w:sz w:val="24"/>
+          <w:szCs w:val="24"/>
+        </w:rPr>
+        <w:t>GL_LINE and GL_LINE_STRIP simply go from one vertex to the next drawing a line between each pair, what I want is a line between each set of 3 (that are not jumpers)  so H-Physics and Outlines look a bit rubbish</w:t>
+      </w:r>
+      <w:r>
+        <w:rPr>
+          <w:rFonts w:ascii="Consolas" w:hAnsi="Consolas" w:cs="Consolas"/>
+          <w:sz w:val="24"/>
+          <w:szCs w:val="24"/>
+        </w:rPr>
+        <w:t xml:space="preserve"> GL_LINES is a bad implementation of the draw lines of GL2, it needs edge vertex detection and decent antialiasing too</w:t>
       </w:r>
     </w:p>
     <w:p>
@@ -2485,22 +2594,32 @@
           <w:szCs w:val="24"/>
         </w:rPr>
       </w:pPr>
-      <w:r>
-        <w:rPr>
-          <w:rFonts w:ascii="Consolas" w:hAnsi="Consolas" w:cs="Consolas"/>
-          <w:sz w:val="24"/>
-          <w:szCs w:val="24"/>
-        </w:rPr>
-        <w:t xml:space="preserve">All the get graphics config gear chucked, </w:t>
-      </w:r>
-      <w:proofErr w:type="spellStart"/>
-      <w:r>
-        <w:rPr>
-          <w:rFonts w:ascii="Consolas" w:hAnsi="Consolas" w:cs="Consolas"/>
-          <w:sz w:val="24"/>
-          <w:szCs w:val="24"/>
-        </w:rPr>
-        <w:t>graphicconfiguration</w:t>
+      <w:proofErr w:type="spellStart"/>
+      <w:r>
+        <w:rPr>
+          <w:rFonts w:ascii="Consolas" w:hAnsi="Consolas" w:cs="Consolas"/>
+          <w:sz w:val="24"/>
+          <w:szCs w:val="24"/>
+        </w:rPr>
+        <w:t>ImageComponentRetained.TYPE_BYTE_ABGR</w:t>
+      </w:r>
+      <w:proofErr w:type="spellEnd"/>
+      <w:r>
+        <w:rPr>
+          <w:rFonts w:ascii="Consolas" w:hAnsi="Consolas" w:cs="Consolas"/>
+          <w:sz w:val="24"/>
+          <w:szCs w:val="24"/>
+        </w:rPr>
+        <w:t xml:space="preserve"> and </w:t>
+      </w:r>
+      <w:proofErr w:type="spellStart"/>
+      <w:r>
+        <w:rPr>
+          <w:rFonts w:ascii="Consolas" w:hAnsi="Consolas" w:cs="Consolas"/>
+          <w:sz w:val="24"/>
+          <w:szCs w:val="24"/>
+        </w:rPr>
+        <w:t>Texture.INTENSITY</w:t>
       </w:r>
       <w:proofErr w:type="spellEnd"/>
       <w:r>
@@ -2518,170 +2637,33 @@
           <w:sz w:val="24"/>
           <w:szCs w:val="24"/>
         </w:rPr>
-        <w:t>graphicconfigtempl</w:t>
-      </w:r>
-      <w:r>
-        <w:rPr>
-          <w:rFonts w:ascii="Consolas" w:hAnsi="Consolas" w:cs="Consolas"/>
-          <w:sz w:val="24"/>
-          <w:szCs w:val="24"/>
-        </w:rPr>
-        <w:t>at</w:t>
-      </w:r>
-      <w:r>
-        <w:rPr>
-          <w:rFonts w:ascii="Consolas" w:hAnsi="Consolas" w:cs="Consolas"/>
-          <w:sz w:val="24"/>
-          <w:szCs w:val="24"/>
-        </w:rPr>
-        <w:t>e</w:t>
-      </w:r>
-      <w:proofErr w:type="spellEnd"/>
-      <w:r>
-        <w:rPr>
-          <w:rFonts w:ascii="Consolas" w:hAnsi="Consolas" w:cs="Consolas"/>
-          <w:sz w:val="24"/>
-          <w:szCs w:val="24"/>
-        </w:rPr>
+        <w:t>andImageComponentRetained.TYPE_INT_BGR</w:t>
+      </w:r>
+      <w:proofErr w:type="spellEnd"/>
+      <w:r>
+        <w:rPr>
+          <w:rFonts w:ascii="Consolas" w:hAnsi="Consolas" w:cs="Consolas"/>
+          <w:sz w:val="24"/>
+          <w:szCs w:val="24"/>
+        </w:rPr>
+        <w:t xml:space="preserve"> no longer supported</w:t>
+      </w:r>
+    </w:p>
+    <w:p/>
+    <w:p>
+      <w:pPr>
+        <w:pStyle w:val="Heading2"/>
+      </w:pPr>
+    </w:p>
+    <w:p>
+      <w:pPr>
+        <w:pStyle w:val="Heading2"/>
+      </w:pPr>
+      <w:r>
         <w:t xml:space="preserve"> </w:t>
       </w:r>
-      <w:proofErr w:type="spellStart"/>
-      <w:r>
-        <w:rPr>
-          <w:rFonts w:ascii="Consolas" w:hAnsi="Consolas" w:cs="Consolas"/>
-          <w:sz w:val="24"/>
-          <w:szCs w:val="24"/>
-        </w:rPr>
-        <w:t>etc</w:t>
-      </w:r>
-      <w:proofErr w:type="spellEnd"/>
-      <w:r>
-        <w:rPr>
-          <w:rFonts w:ascii="Consolas" w:hAnsi="Consolas" w:cs="Consolas"/>
-          <w:sz w:val="24"/>
-          <w:szCs w:val="24"/>
-        </w:rPr>
-        <w:t xml:space="preserve"> all gone. J</w:t>
-      </w:r>
-      <w:r>
-        <w:rPr>
-          <w:rFonts w:ascii="Consolas" w:hAnsi="Consolas" w:cs="Consolas"/>
-          <w:sz w:val="24"/>
-          <w:szCs w:val="24"/>
-        </w:rPr>
-        <w:t>ust get the Canvas3D what you want</w:t>
-      </w:r>
-      <w:r>
-        <w:rPr>
-          <w:rFonts w:ascii="Consolas" w:hAnsi="Consolas" w:cs="Consolas"/>
-          <w:sz w:val="24"/>
-          <w:szCs w:val="24"/>
-        </w:rPr>
-        <w:t xml:space="preserve"> to have</w:t>
-      </w:r>
-      <w:r>
-        <w:rPr>
-          <w:rFonts w:ascii="Consolas" w:hAnsi="Consolas" w:cs="Consolas"/>
-          <w:sz w:val="24"/>
-          <w:szCs w:val="24"/>
-        </w:rPr>
-        <w:t xml:space="preserve"> </w:t>
-      </w:r>
-      <w:r>
-        <w:rPr>
-          <w:rFonts w:ascii="Consolas" w:hAnsi="Consolas" w:cs="Consolas"/>
-          <w:sz w:val="24"/>
-          <w:szCs w:val="24"/>
-        </w:rPr>
-        <w:t>(</w:t>
-      </w:r>
-      <w:proofErr w:type="spellStart"/>
-      <w:r>
-        <w:rPr>
-          <w:rFonts w:ascii="Consolas" w:hAnsi="Consolas" w:cs="Consolas"/>
-          <w:sz w:val="24"/>
-          <w:szCs w:val="24"/>
-        </w:rPr>
-        <w:t>color</w:t>
-      </w:r>
-      <w:proofErr w:type="spellEnd"/>
-      <w:r>
-        <w:rPr>
-          <w:rFonts w:ascii="Consolas" w:hAnsi="Consolas" w:cs="Consolas"/>
-          <w:sz w:val="24"/>
-          <w:szCs w:val="24"/>
-        </w:rPr>
-        <w:t xml:space="preserve">, depth, stencil, </w:t>
-      </w:r>
-      <w:proofErr w:type="spellStart"/>
-      <w:r>
-        <w:rPr>
-          <w:rFonts w:ascii="Consolas" w:hAnsi="Consolas" w:cs="Consolas"/>
-          <w:sz w:val="24"/>
-          <w:szCs w:val="24"/>
-        </w:rPr>
-        <w:t>multisample</w:t>
-      </w:r>
-      <w:proofErr w:type="spellEnd"/>
-      <w:r>
-        <w:rPr>
-          <w:rFonts w:ascii="Consolas" w:hAnsi="Consolas" w:cs="Consolas"/>
-          <w:sz w:val="24"/>
-          <w:szCs w:val="24"/>
-        </w:rPr>
-        <w:t xml:space="preserve">, stereo) </w:t>
-      </w:r>
-      <w:r>
-        <w:rPr>
-          <w:rFonts w:ascii="Consolas" w:hAnsi="Consolas" w:cs="Consolas"/>
-          <w:sz w:val="24"/>
-          <w:szCs w:val="24"/>
-        </w:rPr>
-        <w:t xml:space="preserve">via a </w:t>
-      </w:r>
-      <w:proofErr w:type="spellStart"/>
-      <w:r>
-        <w:rPr>
-          <w:rFonts w:ascii="Consolas" w:hAnsi="Consolas" w:cs="Consolas"/>
-          <w:sz w:val="24"/>
-          <w:szCs w:val="24"/>
-        </w:rPr>
-        <w:t>GLCapabilities</w:t>
-      </w:r>
-      <w:proofErr w:type="spellEnd"/>
-      <w:r>
-        <w:rPr>
-          <w:rFonts w:ascii="Consolas" w:hAnsi="Consolas" w:cs="Consolas"/>
-          <w:sz w:val="24"/>
-          <w:szCs w:val="24"/>
-        </w:rPr>
-        <w:t xml:space="preserve"> </w:t>
-      </w:r>
-      <w:r>
-        <w:rPr>
-          <w:rFonts w:ascii="Consolas" w:hAnsi="Consolas" w:cs="Consolas"/>
-          <w:sz w:val="24"/>
-          <w:szCs w:val="24"/>
-        </w:rPr>
-        <w:t xml:space="preserve">and it’ll do </w:t>
-      </w:r>
-      <w:proofErr w:type="spellStart"/>
-      <w:r>
-        <w:rPr>
-          <w:rFonts w:ascii="Consolas" w:hAnsi="Consolas" w:cs="Consolas"/>
-          <w:sz w:val="24"/>
-          <w:szCs w:val="24"/>
-        </w:rPr>
-        <w:t>it’s</w:t>
-      </w:r>
-      <w:proofErr w:type="spellEnd"/>
-      <w:r>
-        <w:rPr>
-          <w:rFonts w:ascii="Consolas" w:hAnsi="Consolas" w:cs="Consolas"/>
-          <w:sz w:val="24"/>
-          <w:szCs w:val="24"/>
-        </w:rPr>
-        <w:t xml:space="preserve"> best</w:t>
+      <w:r>
+        <w:t>Other notes in a general sense</w:t>
       </w:r>
     </w:p>
     <w:p>
@@ -2689,7 +2671,7 @@
         <w:pStyle w:val="ListParagraph"/>
         <w:numPr>
           <w:ilvl w:val="0"/>
-          <w:numId w:val="1"/>
+          <w:numId w:val="3"/>
         </w:numPr>
         <w:autoSpaceDE w:val="0"/>
         <w:autoSpaceDN w:val="0"/>
@@ -2701,34 +2683,390 @@
           <w:szCs w:val="24"/>
         </w:rPr>
       </w:pPr>
-      <w:r>
-        <w:rPr>
-          <w:rFonts w:ascii="Consolas" w:hAnsi="Consolas" w:cs="Consolas"/>
-          <w:sz w:val="24"/>
-          <w:szCs w:val="24"/>
-        </w:rPr>
-        <w:t>View.</w:t>
-      </w:r>
-      <w:r>
-        <w:rPr>
-          <w:rFonts w:ascii="Consolas" w:hAnsi="Consolas" w:cs="Consolas"/>
-          <w:sz w:val="24"/>
-          <w:szCs w:val="24"/>
-        </w:rPr>
-        <w:t xml:space="preserve"> VIRTUAL_WORLD mode needs to be removed, god know what it does now</w:t>
-      </w:r>
+      <w:proofErr w:type="spellStart"/>
+      <w:r>
+        <w:rPr>
+          <w:rFonts w:ascii="Consolas" w:hAnsi="Consolas" w:cs="Consolas"/>
+          <w:sz w:val="24"/>
+          <w:szCs w:val="24"/>
+        </w:rPr>
+        <w:t>GeometryArrayRetained</w:t>
+      </w:r>
+      <w:proofErr w:type="spellEnd"/>
+      <w:r>
+        <w:rPr>
+          <w:rFonts w:ascii="Consolas" w:hAnsi="Consolas" w:cs="Consolas"/>
+          <w:sz w:val="24"/>
+          <w:szCs w:val="24"/>
+        </w:rPr>
+        <w:t xml:space="preserve"> just before </w:t>
+      </w:r>
+      <w:proofErr w:type="spellStart"/>
+      <w:proofErr w:type="gramStart"/>
+      <w:r>
+        <w:rPr>
+          <w:rFonts w:ascii="Consolas" w:hAnsi="Consolas" w:cs="Consolas"/>
+          <w:sz w:val="24"/>
+          <w:szCs w:val="24"/>
+        </w:rPr>
+        <w:t>Pipeline.getPipeline</w:t>
+      </w:r>
+      <w:proofErr w:type="spellEnd"/>
+      <w:r>
+        <w:rPr>
+          <w:rFonts w:ascii="Consolas" w:hAnsi="Consolas" w:cs="Consolas"/>
+          <w:sz w:val="24"/>
+          <w:szCs w:val="24"/>
+        </w:rPr>
+        <w:t>(</w:t>
+      </w:r>
+      <w:proofErr w:type="gramEnd"/>
+      <w:r>
+        <w:rPr>
+          <w:rFonts w:ascii="Consolas" w:hAnsi="Consolas" w:cs="Consolas"/>
+          <w:sz w:val="24"/>
+          <w:szCs w:val="24"/>
+        </w:rPr>
+        <w:t>).</w:t>
+      </w:r>
+      <w:proofErr w:type="spellStart"/>
+      <w:r>
+        <w:rPr>
+          <w:rFonts w:ascii="Consolas" w:hAnsi="Consolas" w:cs="Consolas"/>
+          <w:sz w:val="24"/>
+          <w:szCs w:val="24"/>
+        </w:rPr>
+        <w:t>executeVABuffer</w:t>
+      </w:r>
+      <w:proofErr w:type="spellEnd"/>
+      <w:r>
+        <w:rPr>
+          <w:rFonts w:ascii="Consolas" w:hAnsi="Consolas" w:cs="Consolas"/>
+          <w:sz w:val="24"/>
+          <w:szCs w:val="24"/>
+        </w:rPr>
+        <w:t xml:space="preserve"> does some weird </w:t>
+      </w:r>
+      <w:proofErr w:type="spellStart"/>
+      <w:r>
+        <w:rPr>
+          <w:rFonts w:ascii="Consolas" w:hAnsi="Consolas" w:cs="Consolas"/>
+          <w:sz w:val="24"/>
+          <w:szCs w:val="24"/>
+        </w:rPr>
+        <w:t>color</w:t>
+      </w:r>
+      <w:proofErr w:type="spellEnd"/>
+      <w:r>
+        <w:rPr>
+          <w:rFonts w:ascii="Consolas" w:hAnsi="Consolas" w:cs="Consolas"/>
+          <w:sz w:val="24"/>
+          <w:szCs w:val="24"/>
+        </w:rPr>
+        <w:t xml:space="preserve"> array setting code that I don’t understand, but might be affecting alpha values maybe?</w:t>
+      </w:r>
+    </w:p>
+    <w:p>
+      <w:pPr>
+        <w:pStyle w:val="ListParagraph"/>
+        <w:numPr>
+          <w:ilvl w:val="0"/>
+          <w:numId w:val="3"/>
+        </w:numPr>
+        <w:autoSpaceDE w:val="0"/>
+        <w:autoSpaceDN w:val="0"/>
+        <w:adjustRightInd w:val="0"/>
+        <w:spacing w:after="0" w:line="240" w:lineRule="auto"/>
+        <w:rPr>
+          <w:rFonts w:ascii="Consolas" w:hAnsi="Consolas" w:cs="Consolas"/>
+          <w:sz w:val="24"/>
+          <w:szCs w:val="24"/>
+        </w:rPr>
+      </w:pPr>
+      <w:r>
+        <w:rPr>
+          <w:rFonts w:ascii="Consolas" w:hAnsi="Consolas" w:cs="Consolas"/>
+          <w:sz w:val="24"/>
+          <w:szCs w:val="24"/>
+        </w:rPr>
+        <w:t xml:space="preserve">Stitching </w:t>
+      </w:r>
+      <w:proofErr w:type="spellStart"/>
+      <w:r>
+        <w:rPr>
+          <w:rFonts w:ascii="Consolas" w:hAnsi="Consolas" w:cs="Consolas"/>
+          <w:sz w:val="24"/>
+          <w:szCs w:val="24"/>
+        </w:rPr>
+        <w:t>tristrips</w:t>
+      </w:r>
+      <w:proofErr w:type="spellEnd"/>
+      <w:r>
+        <w:rPr>
+          <w:rFonts w:ascii="Consolas" w:hAnsi="Consolas" w:cs="Consolas"/>
+          <w:sz w:val="24"/>
+          <w:szCs w:val="24"/>
+        </w:rPr>
+        <w:t xml:space="preserve"> taken out of pipeline and put into </w:t>
+      </w:r>
+      <w:proofErr w:type="spellStart"/>
+      <w:r>
+        <w:rPr>
+          <w:rFonts w:ascii="Consolas" w:hAnsi="Consolas" w:cs="Consolas"/>
+          <w:sz w:val="24"/>
+          <w:szCs w:val="24"/>
+        </w:rPr>
+        <w:t>trishapedata</w:t>
+      </w:r>
+      <w:proofErr w:type="spellEnd"/>
+      <w:r>
+        <w:rPr>
+          <w:rFonts w:ascii="Consolas" w:hAnsi="Consolas" w:cs="Consolas"/>
+          <w:sz w:val="24"/>
+          <w:szCs w:val="24"/>
+        </w:rPr>
+        <w:t xml:space="preserve"> for ref but disabled</w:t>
+      </w:r>
+    </w:p>
+    <w:p>
+      <w:pPr>
+        <w:pStyle w:val="ListParagraph"/>
+        <w:numPr>
+          <w:ilvl w:val="0"/>
+          <w:numId w:val="3"/>
+        </w:numPr>
+        <w:autoSpaceDE w:val="0"/>
+        <w:autoSpaceDN w:val="0"/>
+        <w:adjustRightInd w:val="0"/>
+        <w:spacing w:after="0" w:line="240" w:lineRule="auto"/>
+        <w:rPr>
+          <w:rFonts w:ascii="Consolas" w:hAnsi="Consolas" w:cs="Consolas"/>
+          <w:sz w:val="24"/>
+          <w:szCs w:val="24"/>
+        </w:rPr>
+      </w:pPr>
+      <w:r>
+        <w:rPr>
+          <w:rFonts w:ascii="Consolas" w:hAnsi="Consolas" w:cs="Consolas"/>
+          <w:sz w:val="24"/>
+          <w:szCs w:val="24"/>
+        </w:rPr>
+        <w:t>F:\game media\Oblivion\meshes\dungeons\</w:t>
+      </w:r>
+      <w:r>
+        <w:rPr>
+          <w:rFonts w:ascii="Consolas" w:hAnsi="Consolas" w:cs="Consolas"/>
+          <w:color w:val="000000"/>
+          <w:sz w:val="24"/>
+          <w:szCs w:val="24"/>
+        </w:rPr>
+        <w:t>fortruins</w:t>
+      </w:r>
+      <w:r>
+        <w:rPr>
+          <w:rFonts w:ascii="Consolas" w:hAnsi="Consolas" w:cs="Consolas"/>
+          <w:sz w:val="24"/>
+          <w:szCs w:val="24"/>
+        </w:rPr>
+        <w:t>\exterior\</w:t>
+      </w:r>
+      <w:r>
+        <w:rPr>
+          <w:rFonts w:ascii="Consolas" w:hAnsi="Consolas" w:cs="Consolas"/>
+          <w:color w:val="000000"/>
+          <w:sz w:val="24"/>
+          <w:szCs w:val="24"/>
+        </w:rPr>
+        <w:t>ruinstonesexterior</w:t>
+      </w:r>
+      <w:r>
+        <w:rPr>
+          <w:rFonts w:ascii="Consolas" w:hAnsi="Consolas" w:cs="Consolas"/>
+          <w:sz w:val="24"/>
+          <w:szCs w:val="24"/>
+        </w:rPr>
+        <w:t>\runestoneext01glyph01.</w:t>
+      </w:r>
+      <w:r>
+        <w:rPr>
+          <w:rFonts w:ascii="Consolas" w:hAnsi="Consolas" w:cs="Consolas"/>
+          <w:color w:val="000000"/>
+          <w:sz w:val="24"/>
+          <w:szCs w:val="24"/>
+        </w:rPr>
+        <w:t xml:space="preserve">nif </w:t>
+      </w:r>
+      <w:r>
+        <w:rPr>
+          <w:rFonts w:ascii="Consolas" w:hAnsi="Consolas" w:cs="Consolas"/>
+          <w:color w:val="000000"/>
+          <w:sz w:val="24"/>
+          <w:szCs w:val="24"/>
+        </w:rPr>
+        <w:t xml:space="preserve">– android </w:t>
+      </w:r>
+      <w:r>
+        <w:rPr>
+          <w:rFonts w:ascii="Consolas" w:hAnsi="Consolas" w:cs="Consolas"/>
+          <w:sz w:val="24"/>
+          <w:szCs w:val="24"/>
+        </w:rPr>
+        <w:t xml:space="preserve">has a fat </w:t>
+      </w:r>
+      <w:r>
+        <w:rPr>
+          <w:rFonts w:ascii="Consolas" w:hAnsi="Consolas" w:cs="Consolas"/>
+          <w:color w:val="000000"/>
+          <w:sz w:val="24"/>
+          <w:szCs w:val="24"/>
+        </w:rPr>
+        <w:t>glyph</w:t>
+      </w:r>
+      <w:r>
+        <w:rPr>
+          <w:rFonts w:ascii="Consolas" w:hAnsi="Consolas" w:cs="Consolas"/>
+          <w:color w:val="000000"/>
+          <w:sz w:val="24"/>
+          <w:szCs w:val="24"/>
+        </w:rPr>
+        <w:t xml:space="preserve">, compare gl2es2 to </w:t>
+      </w:r>
+      <w:proofErr w:type="spellStart"/>
+      <w:r>
+        <w:rPr>
+          <w:rFonts w:ascii="Consolas" w:hAnsi="Consolas" w:cs="Consolas"/>
+          <w:color w:val="000000"/>
+          <w:sz w:val="24"/>
+          <w:szCs w:val="24"/>
+        </w:rPr>
+        <w:t>gl</w:t>
+      </w:r>
+      <w:proofErr w:type="spellEnd"/>
+      <w:r>
+        <w:rPr>
+          <w:rFonts w:ascii="Consolas" w:hAnsi="Consolas" w:cs="Consolas"/>
+          <w:color w:val="000000"/>
+          <w:sz w:val="24"/>
+          <w:szCs w:val="24"/>
+        </w:rPr>
+        <w:t xml:space="preserve"> pipeline</w:t>
+      </w:r>
+    </w:p>
+    <w:p>
+      <w:pPr>
+        <w:pStyle w:val="ListParagraph"/>
+        <w:numPr>
+          <w:ilvl w:val="0"/>
+          <w:numId w:val="3"/>
+        </w:numPr>
+        <w:autoSpaceDE w:val="0"/>
+        <w:autoSpaceDN w:val="0"/>
+        <w:adjustRightInd w:val="0"/>
+        <w:spacing w:after="0" w:line="240" w:lineRule="auto"/>
+        <w:rPr>
+          <w:rFonts w:ascii="Consolas" w:hAnsi="Consolas" w:cs="Consolas"/>
+          <w:sz w:val="24"/>
+          <w:szCs w:val="24"/>
+        </w:rPr>
+      </w:pPr>
+      <w:r>
+        <w:rPr>
+          <w:rFonts w:ascii="Consolas" w:hAnsi="Consolas" w:cs="Consolas"/>
+          <w:sz w:val="24"/>
+          <w:szCs w:val="24"/>
+        </w:rPr>
+        <w:t xml:space="preserve">Multi strip strips are terrible, must force a single fatty for un indexed, the sky sphere now is massive pile of them – note land can’t support them cos of troubles, and oblivion that uses them only ever has a single strip, so only the sky can have calls saved but he will be redone totally for each, maybe the </w:t>
+      </w:r>
+      <w:proofErr w:type="spellStart"/>
+      <w:r>
+        <w:rPr>
+          <w:rFonts w:ascii="Consolas" w:hAnsi="Consolas" w:cs="Consolas"/>
+          <w:sz w:val="24"/>
+          <w:szCs w:val="24"/>
+        </w:rPr>
+        <w:t>stitcher</w:t>
+      </w:r>
+      <w:proofErr w:type="spellEnd"/>
+      <w:r>
+        <w:rPr>
+          <w:rFonts w:ascii="Consolas" w:hAnsi="Consolas" w:cs="Consolas"/>
+          <w:sz w:val="24"/>
+          <w:szCs w:val="24"/>
+        </w:rPr>
+        <w:t xml:space="preserve"> could try to identify a final degenerate tri and not repeat?</w:t>
+      </w:r>
+    </w:p>
+    <w:p>
+      <w:pPr>
+        <w:pStyle w:val="ListParagraph"/>
+        <w:numPr>
+          <w:ilvl w:val="0"/>
+          <w:numId w:val="3"/>
+        </w:numPr>
+        <w:autoSpaceDE w:val="0"/>
+        <w:autoSpaceDN w:val="0"/>
+        <w:adjustRightInd w:val="0"/>
+        <w:spacing w:after="0" w:line="240" w:lineRule="auto"/>
+        <w:rPr>
+          <w:rFonts w:ascii="Consolas" w:hAnsi="Consolas" w:cs="Consolas"/>
+          <w:sz w:val="24"/>
+          <w:szCs w:val="24"/>
+        </w:rPr>
+      </w:pPr>
+      <w:r>
+        <w:rPr>
+          <w:rFonts w:ascii="Consolas" w:hAnsi="Consolas" w:cs="Consolas"/>
+          <w:sz w:val="24"/>
+          <w:szCs w:val="24"/>
+        </w:rPr>
+        <w:t xml:space="preserve">In </w:t>
+      </w:r>
+      <w:proofErr w:type="spellStart"/>
+      <w:r>
+        <w:rPr>
+          <w:rFonts w:ascii="Consolas" w:hAnsi="Consolas" w:cs="Consolas"/>
+          <w:sz w:val="24"/>
+          <w:szCs w:val="24"/>
+        </w:rPr>
+        <w:t>joglespipeline</w:t>
+      </w:r>
+      <w:proofErr w:type="spellEnd"/>
+      <w:r>
+        <w:rPr>
+          <w:rFonts w:ascii="Consolas" w:hAnsi="Consolas" w:cs="Consolas"/>
+          <w:sz w:val="24"/>
+          <w:szCs w:val="24"/>
+        </w:rPr>
+        <w:t xml:space="preserve"> the strip array for multiple strip arrays doesn’t like oddly formed strips</w:t>
+      </w:r>
+      <w:r>
+        <w:rPr>
+          <w:rFonts w:ascii="Consolas" w:hAnsi="Consolas" w:cs="Consolas"/>
+          <w:sz w:val="24"/>
+          <w:szCs w:val="24"/>
+        </w:rPr>
+        <w:t xml:space="preserve"> – do I care? Just don’t make crap strip arrays?</w:t>
+      </w:r>
+    </w:p>
+    <w:p>
+      <w:pPr>
+        <w:pStyle w:val="ListParagraph"/>
+        <w:numPr>
+          <w:ilvl w:val="0"/>
+          <w:numId w:val="3"/>
+        </w:numPr>
+        <w:autoSpaceDE w:val="0"/>
+        <w:autoSpaceDN w:val="0"/>
+        <w:adjustRightInd w:val="0"/>
+        <w:spacing w:after="0" w:line="240" w:lineRule="auto"/>
+        <w:rPr>
+          <w:rFonts w:ascii="Consolas" w:hAnsi="Consolas" w:cs="Consolas"/>
+          <w:sz w:val="24"/>
+          <w:szCs w:val="24"/>
+        </w:rPr>
+      </w:pPr>
     </w:p>
     <w:p/>
-    <w:p>
-      <w:pPr>
-        <w:pStyle w:val="Heading2"/>
-      </w:pPr>
-    </w:p>
-    <w:p>
-      <w:r>
-        <w:t xml:space="preserve"> </w:t>
-      </w:r>
-    </w:p>
     <w:p/>
     <w:p>
       <w:r>
@@ -4078,6 +4416,92 @@
 <file path=word/numbering.xml><?xml version="1.0" encoding="utf-8"?>
 <w:numbering xmlns:wpc="http://schemas.microsoft.com/office/word/2010/wordprocessingCanvas" xmlns:mc="http://schemas.openxmlformats.org/markup-compatibility/2006" xmlns:o="urn:schemas-microsoft-com:office:office" xmlns:r="http://schemas.openxmlformats.org/officeDocument/2006/relationships" xmlns:m="http://schemas.openxmlformats.org/officeDocument/2006/math" xmlns:v="urn:schemas-microsoft-com:vml" xmlns:wp14="http://schemas.microsoft.com/office/word/2010/wordprocessingDrawing" xmlns:wp="http://schemas.openxmlformats.org/drawingml/2006/wordprocessingDrawing" xmlns:w10="urn:schemas-microsoft-com:office:word" xmlns:w="http://schemas.openxmlformats.org/wordprocessingml/2006/main" xmlns:w14="http://schemas.microsoft.com/office/word/2010/wordml" xmlns:wpg="http://schemas.microsoft.com/office/word/2010/wordprocessingGroup" xmlns:wpi="http://schemas.microsoft.com/office/word/2010/wordprocessingInk" xmlns:wne="http://schemas.microsoft.com/office/word/2006/wordml" xmlns:wps="http://schemas.microsoft.com/office/word/2010/wordprocessingShape" mc:Ignorable="w14 wp14">
   <w:abstractNum w:abstractNumId="0">
+    <w:nsid w:val="3FA56E31"/>
+    <w:multiLevelType w:val="hybridMultilevel"/>
+    <w:tmpl w:val="5E508670"/>
+    <w:lvl w:ilvl="0" w:tplc="1409000F">
+      <w:start w:val="1"/>
+      <w:numFmt w:val="decimal"/>
+      <w:lvlText w:val="%1."/>
+      <w:lvlJc w:val="left"/>
+      <w:pPr>
+        <w:ind w:left="720" w:hanging="360"/>
+      </w:pPr>
+    </w:lvl>
+    <w:lvl w:ilvl="1" w:tplc="14090019">
+      <w:start w:val="1"/>
+      <w:numFmt w:val="lowerLetter"/>
+      <w:lvlText w:val="%2."/>
+      <w:lvlJc w:val="left"/>
+      <w:pPr>
+        <w:ind w:left="1440" w:hanging="360"/>
+      </w:pPr>
+    </w:lvl>
+    <w:lvl w:ilvl="2" w:tplc="1409001B" w:tentative="1">
+      <w:start w:val="1"/>
+      <w:numFmt w:val="lowerRoman"/>
+      <w:lvlText w:val="%3."/>
+      <w:lvlJc w:val="right"/>
+      <w:pPr>
+        <w:ind w:left="2160" w:hanging="180"/>
+      </w:pPr>
+    </w:lvl>
+    <w:lvl w:ilvl="3" w:tplc="1409000F" w:tentative="1">
+      <w:start w:val="1"/>
+      <w:numFmt w:val="decimal"/>
+      <w:lvlText w:val="%4."/>
+      <w:lvlJc w:val="left"/>
+      <w:pPr>
+        <w:ind w:left="2880" w:hanging="360"/>
+      </w:pPr>
+    </w:lvl>
+    <w:lvl w:ilvl="4" w:tplc="14090019" w:tentative="1">
+      <w:start w:val="1"/>
+      <w:numFmt w:val="lowerLetter"/>
+      <w:lvlText w:val="%5."/>
+      <w:lvlJc w:val="left"/>
+      <w:pPr>
+        <w:ind w:left="3600" w:hanging="360"/>
+      </w:pPr>
+    </w:lvl>
+    <w:lvl w:ilvl="5" w:tplc="1409001B" w:tentative="1">
+      <w:start w:val="1"/>
+      <w:numFmt w:val="lowerRoman"/>
+      <w:lvlText w:val="%6."/>
+      <w:lvlJc w:val="right"/>
+      <w:pPr>
+        <w:ind w:left="4320" w:hanging="180"/>
+      </w:pPr>
+    </w:lvl>
+    <w:lvl w:ilvl="6" w:tplc="1409000F" w:tentative="1">
+      <w:start w:val="1"/>
+      <w:numFmt w:val="decimal"/>
+      <w:lvlText w:val="%7."/>
+      <w:lvlJc w:val="left"/>
+      <w:pPr>
+        <w:ind w:left="5040" w:hanging="360"/>
+      </w:pPr>
+    </w:lvl>
+    <w:lvl w:ilvl="7" w:tplc="14090019" w:tentative="1">
+      <w:start w:val="1"/>
+      <w:numFmt w:val="lowerLetter"/>
+      <w:lvlText w:val="%8."/>
+      <w:lvlJc w:val="left"/>
+      <w:pPr>
+        <w:ind w:left="5760" w:hanging="360"/>
+      </w:pPr>
+    </w:lvl>
+    <w:lvl w:ilvl="8" w:tplc="1409001B" w:tentative="1">
+      <w:start w:val="1"/>
+      <w:numFmt w:val="lowerRoman"/>
+      <w:lvlText w:val="%9."/>
+      <w:lvlJc w:val="right"/>
+      <w:pPr>
+        <w:ind w:left="6480" w:hanging="180"/>
+      </w:pPr>
+    </w:lvl>
+  </w:abstractNum>
+  <w:abstractNum w:abstractNumId="1">
     <w:nsid w:val="43F711D4"/>
     <w:multiLevelType w:val="hybridMultilevel"/>
     <w:tmpl w:val="15629A4A"/>
@@ -4190,7 +4614,7 @@
       </w:rPr>
     </w:lvl>
   </w:abstractNum>
-  <w:abstractNum w:abstractNumId="1">
+  <w:abstractNum w:abstractNumId="2">
     <w:nsid w:val="6BED4315"/>
     <w:multiLevelType w:val="hybridMultilevel"/>
     <w:tmpl w:val="6090F67A"/>
@@ -4277,10 +4701,13 @@
     </w:lvl>
   </w:abstractNum>
   <w:num w:numId="1">
-    <w:abstractNumId w:val="0"/>
+    <w:abstractNumId w:val="1"/>
   </w:num>
   <w:num w:numId="2">
-    <w:abstractNumId w:val="1"/>
+    <w:abstractNumId w:val="2"/>
+  </w:num>
+  <w:num w:numId="3">
+    <w:abstractNumId w:val="0"/>
   </w:num>
 </w:numbering>
 </file>

</xml_diff>

<commit_message>
Default Read capabilities now set by property instead of true always
</commit_message>
<xml_diff>
--- a/docs/Androidification.docx
+++ b/docs/Androidification.docx
@@ -1213,1455 +1213,8 @@
     </w:p>
     <w:p>
       <w:pPr>
-        <w:pStyle w:val="Heading1"/>
-        <w:rPr>
-          <w:rFonts w:eastAsia="Times New Roman"/>
-          <w:lang w:eastAsia="en-NZ"/>
-        </w:rPr>
-      </w:pPr>
-      <w:r>
-        <w:rPr>
-          <w:rFonts w:eastAsia="Times New Roman"/>
-          <w:lang w:eastAsia="en-NZ"/>
-        </w:rPr>
-        <w:t xml:space="preserve">Things </w:t>
-      </w:r>
-      <w:r>
-        <w:rPr>
-          <w:rFonts w:eastAsia="Times New Roman"/>
-          <w:lang w:eastAsia="en-NZ"/>
-        </w:rPr>
-        <w:t>chaanged</w:t>
-      </w:r>
-      <w:r>
-        <w:rPr>
-          <w:rFonts w:eastAsia="Times New Roman"/>
-          <w:lang w:eastAsia="en-NZ"/>
-        </w:rPr>
-        <w:t xml:space="preserve"> in Java3D due to </w:t>
-      </w:r>
-      <w:r>
-        <w:rPr>
-          <w:rFonts w:eastAsia="Times New Roman"/>
-          <w:lang w:eastAsia="en-NZ"/>
-        </w:rPr>
-        <w:t>GL2</w:t>
-      </w:r>
-      <w:r>
-        <w:rPr>
-          <w:rFonts w:eastAsia="Times New Roman"/>
-          <w:lang w:eastAsia="en-NZ"/>
-        </w:rPr>
-        <w:t>ES</w:t>
-      </w:r>
-      <w:r>
-        <w:rPr>
-          <w:rFonts w:eastAsia="Times New Roman"/>
-          <w:lang w:eastAsia="en-NZ"/>
-        </w:rPr>
-        <w:t>2</w:t>
-      </w:r>
-    </w:p>
-    <w:p>
-      <w:pPr>
-        <w:rPr>
-          <w:rFonts w:ascii="Consolas" w:hAnsi="Consolas" w:cs="Consolas"/>
-          <w:sz w:val="24"/>
-          <w:szCs w:val="24"/>
-        </w:rPr>
-      </w:pPr>
-    </w:p>
-    <w:p>
-      <w:pPr>
-        <w:pStyle w:val="ListParagraph"/>
-        <w:numPr>
-          <w:ilvl w:val="0"/>
-          <w:numId w:val="1"/>
-        </w:numPr>
-        <w:rPr>
-          <w:rFonts w:ascii="Consolas" w:hAnsi="Consolas" w:cs="Consolas"/>
-          <w:sz w:val="24"/>
-          <w:szCs w:val="24"/>
-        </w:rPr>
-      </w:pPr>
-      <w:r>
-        <w:rPr>
-          <w:rFonts w:ascii="Consolas" w:hAnsi="Consolas" w:cs="Consolas"/>
-          <w:sz w:val="24"/>
-          <w:szCs w:val="24"/>
-        </w:rPr>
-        <w:t xml:space="preserve">Antialiasing enable/disable GL_MULTI_SAMPLE is gone, but the method </w:t>
-      </w:r>
-      <w:proofErr w:type="spellStart"/>
-      <w:r>
-        <w:rPr>
-          <w:rFonts w:ascii="Consolas" w:hAnsi="Consolas" w:cs="Consolas"/>
-          <w:sz w:val="24"/>
-          <w:szCs w:val="24"/>
-        </w:rPr>
-        <w:t>glSampleCoverage</w:t>
-      </w:r>
-      <w:proofErr w:type="spellEnd"/>
-      <w:r>
-        <w:rPr>
-          <w:rFonts w:ascii="Consolas" w:hAnsi="Consolas" w:cs="Consolas"/>
-          <w:sz w:val="24"/>
-          <w:szCs w:val="24"/>
-        </w:rPr>
-        <w:t xml:space="preserve"> existing still, so if the caps support it then it must be on</w:t>
-      </w:r>
-      <w:r>
-        <w:rPr>
-          <w:rFonts w:ascii="Consolas" w:hAnsi="Consolas" w:cs="Consolas"/>
-          <w:sz w:val="24"/>
-          <w:szCs w:val="24"/>
-        </w:rPr>
-        <w:t xml:space="preserve"> GL_SAMPLE_ALPHA_TO_COVERAGE </w:t>
-      </w:r>
-      <w:r>
-        <w:rPr>
-          <w:rFonts w:ascii="Consolas" w:hAnsi="Consolas" w:cs="Consolas"/>
-          <w:sz w:val="24"/>
-          <w:szCs w:val="24"/>
-        </w:rPr>
-        <w:t>and GL_SAMPLE_COVERAGE can be enabled under ES2</w:t>
-      </w:r>
-    </w:p>
-    <w:p>
-      <w:pPr>
-        <w:pStyle w:val="ListParagraph"/>
-        <w:numPr>
-          <w:ilvl w:val="0"/>
-          <w:numId w:val="1"/>
-        </w:numPr>
-        <w:autoSpaceDE w:val="0"/>
-        <w:autoSpaceDN w:val="0"/>
-        <w:adjustRightInd w:val="0"/>
-        <w:spacing w:after="0" w:line="240" w:lineRule="auto"/>
-        <w:rPr>
-          <w:rFonts w:ascii="Consolas" w:hAnsi="Consolas" w:cs="Consolas"/>
-          <w:sz w:val="24"/>
-          <w:szCs w:val="24"/>
-        </w:rPr>
-      </w:pPr>
-      <w:r>
-        <w:rPr>
-          <w:rFonts w:ascii="Consolas" w:hAnsi="Consolas" w:cs="Consolas"/>
-          <w:sz w:val="24"/>
-          <w:szCs w:val="24"/>
-        </w:rPr>
-        <w:t xml:space="preserve">Pipeline - </w:t>
-      </w:r>
-      <w:proofErr w:type="spellStart"/>
-      <w:r>
-        <w:rPr>
-          <w:rFonts w:ascii="Consolas" w:hAnsi="Consolas" w:cs="Consolas"/>
-          <w:sz w:val="24"/>
-          <w:szCs w:val="24"/>
-        </w:rPr>
-        <w:t>Rasters</w:t>
-      </w:r>
-      <w:proofErr w:type="spellEnd"/>
-      <w:r>
-        <w:rPr>
-          <w:rFonts w:ascii="Consolas" w:hAnsi="Consolas" w:cs="Consolas"/>
-          <w:sz w:val="24"/>
-          <w:szCs w:val="24"/>
-        </w:rPr>
-        <w:t xml:space="preserve"> removed</w:t>
-      </w:r>
-    </w:p>
-    <w:p>
-      <w:pPr>
-        <w:pStyle w:val="ListParagraph"/>
-        <w:numPr>
-          <w:ilvl w:val="0"/>
-          <w:numId w:val="1"/>
-        </w:numPr>
-        <w:autoSpaceDE w:val="0"/>
-        <w:autoSpaceDN w:val="0"/>
-        <w:adjustRightInd w:val="0"/>
-        <w:spacing w:after="0" w:line="240" w:lineRule="auto"/>
-        <w:rPr>
-          <w:rFonts w:ascii="Consolas" w:hAnsi="Consolas" w:cs="Consolas"/>
-          <w:sz w:val="24"/>
-          <w:szCs w:val="24"/>
-        </w:rPr>
-      </w:pPr>
-      <w:proofErr w:type="spellStart"/>
-      <w:r>
-        <w:rPr>
-          <w:rFonts w:ascii="Consolas" w:hAnsi="Consolas" w:cs="Consolas"/>
-          <w:sz w:val="24"/>
-          <w:szCs w:val="24"/>
-        </w:rPr>
-        <w:t>readRaster</w:t>
-      </w:r>
-      <w:proofErr w:type="spellEnd"/>
-      <w:r>
-        <w:rPr>
-          <w:rFonts w:ascii="Consolas" w:hAnsi="Consolas" w:cs="Consolas"/>
-          <w:sz w:val="24"/>
-          <w:szCs w:val="24"/>
-        </w:rPr>
-        <w:t xml:space="preserve"> removed</w:t>
-      </w:r>
-    </w:p>
-    <w:p>
-      <w:pPr>
-        <w:pStyle w:val="ListParagraph"/>
-        <w:numPr>
-          <w:ilvl w:val="0"/>
-          <w:numId w:val="1"/>
-        </w:numPr>
-        <w:autoSpaceDE w:val="0"/>
-        <w:autoSpaceDN w:val="0"/>
-        <w:adjustRightInd w:val="0"/>
-        <w:spacing w:after="0" w:line="240" w:lineRule="auto"/>
-        <w:rPr>
-          <w:rFonts w:ascii="Consolas" w:hAnsi="Consolas" w:cs="Consolas"/>
-          <w:sz w:val="24"/>
-          <w:szCs w:val="24"/>
-        </w:rPr>
-      </w:pPr>
-      <w:r>
-        <w:rPr>
-          <w:rFonts w:ascii="Consolas" w:hAnsi="Consolas" w:cs="Consolas"/>
-          <w:sz w:val="24"/>
-          <w:szCs w:val="24"/>
-        </w:rPr>
-        <w:t xml:space="preserve">Pipeline - </w:t>
-      </w:r>
-      <w:r>
-        <w:rPr>
-          <w:rFonts w:ascii="Consolas" w:hAnsi="Consolas" w:cs="Consolas"/>
-          <w:sz w:val="24"/>
-          <w:szCs w:val="24"/>
-        </w:rPr>
-        <w:t>Texture3D removed</w:t>
-      </w:r>
-    </w:p>
-    <w:p>
-      <w:pPr>
-        <w:pStyle w:val="ListParagraph"/>
-        <w:numPr>
-          <w:ilvl w:val="0"/>
-          <w:numId w:val="1"/>
-        </w:numPr>
-        <w:autoSpaceDE w:val="0"/>
-        <w:autoSpaceDN w:val="0"/>
-        <w:adjustRightInd w:val="0"/>
-        <w:spacing w:after="0" w:line="240" w:lineRule="auto"/>
-        <w:rPr>
-          <w:rFonts w:ascii="Consolas" w:hAnsi="Consolas" w:cs="Consolas"/>
-          <w:sz w:val="24"/>
-          <w:szCs w:val="24"/>
-        </w:rPr>
-      </w:pPr>
-      <w:r>
-        <w:rPr>
-          <w:rFonts w:ascii="Consolas" w:hAnsi="Consolas" w:cs="Consolas"/>
-          <w:sz w:val="24"/>
-          <w:szCs w:val="24"/>
-        </w:rPr>
-        <w:t xml:space="preserve">Pipeline - </w:t>
-      </w:r>
-      <w:proofErr w:type="spellStart"/>
-      <w:r>
-        <w:rPr>
-          <w:rFonts w:ascii="Consolas" w:hAnsi="Consolas" w:cs="Consolas"/>
-          <w:sz w:val="24"/>
-          <w:szCs w:val="24"/>
-        </w:rPr>
-        <w:t>Texturemapping</w:t>
-      </w:r>
-      <w:proofErr w:type="spellEnd"/>
-      <w:r>
-        <w:rPr>
-          <w:rFonts w:ascii="Consolas" w:hAnsi="Consolas" w:cs="Consolas"/>
-          <w:sz w:val="24"/>
-          <w:szCs w:val="24"/>
-        </w:rPr>
-        <w:t xml:space="preserve"> </w:t>
-      </w:r>
-      <w:r>
-        <w:rPr>
-          <w:rFonts w:ascii="Consolas" w:hAnsi="Consolas" w:cs="Consolas"/>
-          <w:sz w:val="24"/>
-          <w:szCs w:val="24"/>
-        </w:rPr>
-        <w:t xml:space="preserve">calls in the </w:t>
-      </w:r>
-      <w:r>
-        <w:rPr>
-          <w:rFonts w:ascii="Consolas" w:hAnsi="Consolas" w:cs="Consolas"/>
-          <w:sz w:val="24"/>
-          <w:szCs w:val="24"/>
-        </w:rPr>
-        <w:t>removed (whatever it was</w:t>
-      </w:r>
-      <w:r>
-        <w:rPr>
-          <w:rFonts w:ascii="Consolas" w:hAnsi="Consolas" w:cs="Consolas"/>
-          <w:sz w:val="24"/>
-          <w:szCs w:val="24"/>
-        </w:rPr>
-        <w:t xml:space="preserve">, something to do with </w:t>
-      </w:r>
-      <w:proofErr w:type="spellStart"/>
-      <w:r>
-        <w:rPr>
-          <w:rFonts w:ascii="Consolas" w:hAnsi="Consolas" w:cs="Consolas"/>
-          <w:sz w:val="24"/>
-          <w:szCs w:val="24"/>
-        </w:rPr>
-        <w:t>Rasters</w:t>
-      </w:r>
-      <w:proofErr w:type="spellEnd"/>
-      <w:r>
-        <w:rPr>
-          <w:rFonts w:ascii="Consolas" w:hAnsi="Consolas" w:cs="Consolas"/>
-          <w:sz w:val="24"/>
-          <w:szCs w:val="24"/>
-        </w:rPr>
-        <w:t>?</w:t>
-      </w:r>
-      <w:r>
-        <w:rPr>
-          <w:rFonts w:ascii="Consolas" w:hAnsi="Consolas" w:cs="Consolas"/>
-          <w:sz w:val="24"/>
-          <w:szCs w:val="24"/>
-        </w:rPr>
-        <w:t>)</w:t>
-      </w:r>
-    </w:p>
-    <w:p>
-      <w:pPr>
-        <w:pStyle w:val="ListParagraph"/>
-        <w:numPr>
-          <w:ilvl w:val="0"/>
-          <w:numId w:val="1"/>
-        </w:numPr>
-        <w:autoSpaceDE w:val="0"/>
-        <w:autoSpaceDN w:val="0"/>
-        <w:adjustRightInd w:val="0"/>
-        <w:spacing w:after="0" w:line="240" w:lineRule="auto"/>
-        <w:rPr>
-          <w:rFonts w:ascii="Consolas" w:hAnsi="Consolas" w:cs="Consolas"/>
-          <w:sz w:val="24"/>
-          <w:szCs w:val="24"/>
-        </w:rPr>
-      </w:pPr>
-      <w:proofErr w:type="spellStart"/>
-      <w:r>
-        <w:rPr>
-          <w:rFonts w:ascii="Consolas" w:hAnsi="Consolas" w:cs="Consolas"/>
-          <w:sz w:val="24"/>
-          <w:szCs w:val="24"/>
-        </w:rPr>
-        <w:t>Accum</w:t>
-      </w:r>
-      <w:proofErr w:type="spellEnd"/>
-      <w:r>
-        <w:rPr>
-          <w:rFonts w:ascii="Consolas" w:hAnsi="Consolas" w:cs="Consolas"/>
-          <w:sz w:val="24"/>
-          <w:szCs w:val="24"/>
-        </w:rPr>
-        <w:t xml:space="preserve">, </w:t>
-      </w:r>
-      <w:proofErr w:type="spellStart"/>
-      <w:r>
-        <w:rPr>
-          <w:rFonts w:ascii="Consolas" w:hAnsi="Consolas" w:cs="Consolas"/>
-          <w:sz w:val="24"/>
-          <w:szCs w:val="24"/>
-        </w:rPr>
-        <w:t>accumReturn</w:t>
-      </w:r>
-      <w:proofErr w:type="spellEnd"/>
-      <w:r>
-        <w:rPr>
-          <w:rFonts w:ascii="Consolas" w:hAnsi="Consolas" w:cs="Consolas"/>
-          <w:sz w:val="24"/>
-          <w:szCs w:val="24"/>
-        </w:rPr>
-        <w:t xml:space="preserve"> and </w:t>
-      </w:r>
-      <w:proofErr w:type="spellStart"/>
-      <w:r>
-        <w:rPr>
-          <w:rFonts w:ascii="Consolas" w:hAnsi="Consolas" w:cs="Consolas"/>
-          <w:sz w:val="24"/>
-          <w:szCs w:val="24"/>
-        </w:rPr>
-        <w:t>clearAccum</w:t>
-      </w:r>
-      <w:proofErr w:type="spellEnd"/>
-      <w:r>
-        <w:rPr>
-          <w:rFonts w:ascii="Consolas" w:hAnsi="Consolas" w:cs="Consolas"/>
-          <w:sz w:val="24"/>
-          <w:szCs w:val="24"/>
-        </w:rPr>
-        <w:t xml:space="preserve"> removed – </w:t>
-      </w:r>
-      <w:r>
-        <w:rPr>
-          <w:rFonts w:ascii="Consolas" w:hAnsi="Consolas" w:cs="Consolas"/>
-          <w:sz w:val="24"/>
-          <w:szCs w:val="24"/>
-        </w:rPr>
-        <w:t xml:space="preserve">So the </w:t>
-      </w:r>
-      <w:proofErr w:type="spellStart"/>
-      <w:r>
-        <w:rPr>
-          <w:rFonts w:ascii="Consolas" w:hAnsi="Consolas" w:cs="Consolas"/>
-          <w:sz w:val="24"/>
-          <w:szCs w:val="24"/>
-        </w:rPr>
-        <w:t>Accum</w:t>
-      </w:r>
-      <w:proofErr w:type="spellEnd"/>
-      <w:r>
-        <w:rPr>
-          <w:rFonts w:ascii="Consolas" w:hAnsi="Consolas" w:cs="Consolas"/>
-          <w:sz w:val="24"/>
-          <w:szCs w:val="24"/>
-        </w:rPr>
-        <w:t xml:space="preserve"> Buffer antialiasing system gone</w:t>
-      </w:r>
-    </w:p>
-    <w:p>
-      <w:pPr>
-        <w:pStyle w:val="ListParagraph"/>
-        <w:numPr>
-          <w:ilvl w:val="0"/>
-          <w:numId w:val="1"/>
-        </w:numPr>
-        <w:autoSpaceDE w:val="0"/>
-        <w:autoSpaceDN w:val="0"/>
-        <w:adjustRightInd w:val="0"/>
-        <w:spacing w:after="0" w:line="240" w:lineRule="auto"/>
-        <w:rPr>
-          <w:rFonts w:ascii="Consolas" w:hAnsi="Consolas" w:cs="Consolas"/>
-          <w:sz w:val="24"/>
-          <w:szCs w:val="24"/>
-        </w:rPr>
-      </w:pPr>
-      <w:r>
-        <w:rPr>
-          <w:rFonts w:ascii="Consolas" w:hAnsi="Consolas" w:cs="Consolas"/>
-          <w:sz w:val="24"/>
-          <w:szCs w:val="24"/>
-        </w:rPr>
-        <w:t xml:space="preserve">Decal1stChildSetup and other decals removed – </w:t>
-      </w:r>
-      <w:r>
-        <w:rPr>
-          <w:rFonts w:ascii="Consolas" w:hAnsi="Consolas" w:cs="Consolas"/>
-          <w:sz w:val="24"/>
-          <w:szCs w:val="24"/>
-        </w:rPr>
-        <w:t>Not sure how these worked, but might put them back one day</w:t>
-      </w:r>
-      <w:r>
-        <w:rPr>
-          <w:rFonts w:ascii="Consolas" w:hAnsi="Consolas" w:cs="Consolas"/>
-          <w:sz w:val="24"/>
-          <w:szCs w:val="24"/>
-        </w:rPr>
-        <w:t xml:space="preserve">, so </w:t>
-      </w:r>
-      <w:proofErr w:type="spellStart"/>
-      <w:r>
-        <w:rPr>
-          <w:rFonts w:ascii="Consolas" w:hAnsi="Consolas" w:cs="Consolas"/>
-          <w:sz w:val="24"/>
-          <w:szCs w:val="24"/>
-        </w:rPr>
-        <w:t>ordergroups</w:t>
-      </w:r>
-      <w:proofErr w:type="spellEnd"/>
-      <w:r>
-        <w:rPr>
-          <w:rFonts w:ascii="Consolas" w:hAnsi="Consolas" w:cs="Consolas"/>
-          <w:sz w:val="24"/>
-          <w:szCs w:val="24"/>
-        </w:rPr>
-        <w:t xml:space="preserve"> and </w:t>
-      </w:r>
-      <w:proofErr w:type="spellStart"/>
-      <w:r>
-        <w:rPr>
-          <w:rFonts w:ascii="Consolas" w:hAnsi="Consolas" w:cs="Consolas"/>
-          <w:sz w:val="24"/>
-          <w:szCs w:val="24"/>
-        </w:rPr>
-        <w:t>decalgroup</w:t>
-      </w:r>
-      <w:proofErr w:type="spellEnd"/>
-      <w:r>
-        <w:rPr>
-          <w:rFonts w:ascii="Consolas" w:hAnsi="Consolas" w:cs="Consolas"/>
-          <w:sz w:val="24"/>
-          <w:szCs w:val="24"/>
-        </w:rPr>
-        <w:t xml:space="preserve"> </w:t>
-      </w:r>
-      <w:r>
-        <w:rPr>
-          <w:rFonts w:ascii="Consolas" w:hAnsi="Consolas" w:cs="Consolas"/>
-          <w:sz w:val="24"/>
-          <w:szCs w:val="24"/>
-        </w:rPr>
-        <w:t>might be affected, not sure</w:t>
-      </w:r>
-    </w:p>
-    <w:p>
-      <w:pPr>
-        <w:pStyle w:val="ListParagraph"/>
-        <w:numPr>
-          <w:ilvl w:val="0"/>
-          <w:numId w:val="1"/>
-        </w:numPr>
-        <w:autoSpaceDE w:val="0"/>
-        <w:autoSpaceDN w:val="0"/>
-        <w:adjustRightInd w:val="0"/>
-        <w:spacing w:after="0" w:line="240" w:lineRule="auto"/>
-        <w:rPr>
-          <w:rFonts w:ascii="Consolas" w:hAnsi="Consolas" w:cs="Consolas"/>
-          <w:sz w:val="24"/>
-          <w:szCs w:val="24"/>
-        </w:rPr>
-      </w:pPr>
-      <w:r>
-        <w:rPr>
-          <w:rFonts w:ascii="Consolas" w:hAnsi="Consolas" w:cs="Consolas"/>
-          <w:sz w:val="24"/>
-          <w:szCs w:val="24"/>
-        </w:rPr>
-        <w:t xml:space="preserve">All geometry operations that are not </w:t>
-      </w:r>
-      <w:proofErr w:type="spellStart"/>
-      <w:r>
-        <w:rPr>
-          <w:rFonts w:ascii="Consolas" w:hAnsi="Consolas" w:cs="Consolas"/>
-          <w:sz w:val="24"/>
-          <w:szCs w:val="24"/>
-        </w:rPr>
-        <w:t>by_ref</w:t>
-      </w:r>
-      <w:proofErr w:type="spellEnd"/>
-      <w:r>
-        <w:rPr>
-          <w:rFonts w:ascii="Consolas" w:hAnsi="Consolas" w:cs="Consolas"/>
-          <w:sz w:val="24"/>
-          <w:szCs w:val="24"/>
-        </w:rPr>
-        <w:t xml:space="preserve"> </w:t>
-      </w:r>
-      <w:r>
-        <w:rPr>
-          <w:rFonts w:ascii="Consolas" w:hAnsi="Consolas" w:cs="Consolas"/>
-          <w:sz w:val="24"/>
-          <w:szCs w:val="24"/>
-        </w:rPr>
-        <w:t>are removed</w:t>
-      </w:r>
-    </w:p>
-    <w:p>
-      <w:pPr>
-        <w:pStyle w:val="ListParagraph"/>
-        <w:numPr>
-          <w:ilvl w:val="0"/>
-          <w:numId w:val="1"/>
-        </w:numPr>
-        <w:autoSpaceDE w:val="0"/>
-        <w:autoSpaceDN w:val="0"/>
-        <w:adjustRightInd w:val="0"/>
-        <w:spacing w:after="0" w:line="240" w:lineRule="auto"/>
-        <w:rPr>
-          <w:rFonts w:ascii="Consolas" w:hAnsi="Consolas" w:cs="Consolas"/>
-          <w:sz w:val="24"/>
-          <w:szCs w:val="24"/>
-        </w:rPr>
-      </w:pPr>
-      <w:r>
-        <w:rPr>
-          <w:rFonts w:ascii="Consolas" w:hAnsi="Consolas" w:cs="Consolas"/>
-          <w:sz w:val="24"/>
-          <w:szCs w:val="24"/>
-        </w:rPr>
-        <w:t>Geometry interleaved dropped</w:t>
-      </w:r>
-    </w:p>
-    <w:p>
-      <w:pPr>
-        <w:pStyle w:val="ListParagraph"/>
-        <w:numPr>
-          <w:ilvl w:val="0"/>
-          <w:numId w:val="1"/>
-        </w:numPr>
-        <w:autoSpaceDE w:val="0"/>
-        <w:autoSpaceDN w:val="0"/>
-        <w:adjustRightInd w:val="0"/>
-        <w:spacing w:after="0" w:line="240" w:lineRule="auto"/>
-        <w:rPr>
-          <w:rFonts w:ascii="Consolas" w:hAnsi="Consolas" w:cs="Consolas"/>
-          <w:sz w:val="24"/>
-          <w:szCs w:val="24"/>
-        </w:rPr>
-      </w:pPr>
-      <w:proofErr w:type="spellStart"/>
-      <w:r>
-        <w:rPr>
-          <w:rFonts w:ascii="Consolas" w:hAnsi="Consolas" w:cs="Consolas"/>
-          <w:sz w:val="24"/>
-          <w:szCs w:val="24"/>
-        </w:rPr>
-        <w:t>QuadArrayGeometry</w:t>
-      </w:r>
-      <w:proofErr w:type="spellEnd"/>
-      <w:r>
-        <w:rPr>
-          <w:rFonts w:ascii="Consolas" w:hAnsi="Consolas" w:cs="Consolas"/>
-          <w:sz w:val="24"/>
-          <w:szCs w:val="24"/>
-        </w:rPr>
-        <w:t xml:space="preserve"> removed</w:t>
-      </w:r>
-    </w:p>
-    <w:p>
-      <w:pPr>
-        <w:pStyle w:val="ListParagraph"/>
-        <w:numPr>
-          <w:ilvl w:val="0"/>
-          <w:numId w:val="1"/>
-        </w:numPr>
-        <w:autoSpaceDE w:val="0"/>
-        <w:autoSpaceDN w:val="0"/>
-        <w:adjustRightInd w:val="0"/>
-        <w:spacing w:after="0" w:line="240" w:lineRule="auto"/>
-        <w:rPr>
-          <w:rFonts w:ascii="Consolas" w:hAnsi="Consolas" w:cs="Consolas"/>
-          <w:sz w:val="24"/>
-          <w:szCs w:val="24"/>
-        </w:rPr>
-      </w:pPr>
-      <w:proofErr w:type="spellStart"/>
-      <w:r>
-        <w:rPr>
-          <w:rFonts w:ascii="Consolas" w:hAnsi="Consolas" w:cs="Consolas"/>
-          <w:sz w:val="24"/>
-          <w:szCs w:val="24"/>
-        </w:rPr>
-        <w:t>TextureFillBackground</w:t>
-      </w:r>
-      <w:proofErr w:type="spellEnd"/>
-      <w:r>
-        <w:rPr>
-          <w:rFonts w:ascii="Consolas" w:hAnsi="Consolas" w:cs="Consolas"/>
-          <w:sz w:val="24"/>
-          <w:szCs w:val="24"/>
-        </w:rPr>
-        <w:t xml:space="preserve"> - dropped</w:t>
-      </w:r>
-    </w:p>
-    <w:p>
-      <w:pPr>
-        <w:pStyle w:val="ListParagraph"/>
-        <w:numPr>
-          <w:ilvl w:val="0"/>
-          <w:numId w:val="1"/>
-        </w:numPr>
-        <w:autoSpaceDE w:val="0"/>
-        <w:autoSpaceDN w:val="0"/>
-        <w:adjustRightInd w:val="0"/>
-        <w:spacing w:after="0" w:line="240" w:lineRule="auto"/>
-        <w:rPr>
-          <w:rFonts w:ascii="Consolas" w:hAnsi="Consolas" w:cs="Consolas"/>
-          <w:sz w:val="24"/>
-          <w:szCs w:val="24"/>
-        </w:rPr>
-      </w:pPr>
-      <w:proofErr w:type="spellStart"/>
-      <w:r>
-        <w:rPr>
-          <w:rFonts w:ascii="Consolas" w:hAnsi="Consolas" w:cs="Consolas"/>
-          <w:sz w:val="24"/>
-          <w:szCs w:val="24"/>
-        </w:rPr>
-        <w:t>TextureFillRaster</w:t>
-      </w:r>
-      <w:proofErr w:type="spellEnd"/>
-      <w:r>
-        <w:rPr>
-          <w:rFonts w:ascii="Consolas" w:hAnsi="Consolas" w:cs="Consolas"/>
-          <w:sz w:val="24"/>
-          <w:szCs w:val="24"/>
-        </w:rPr>
-        <w:t xml:space="preserve"> - dropped</w:t>
-      </w:r>
-    </w:p>
-    <w:p>
-      <w:pPr>
-        <w:pStyle w:val="ListParagraph"/>
-        <w:numPr>
-          <w:ilvl w:val="0"/>
-          <w:numId w:val="1"/>
-        </w:numPr>
-        <w:autoSpaceDE w:val="0"/>
-        <w:autoSpaceDN w:val="0"/>
-        <w:adjustRightInd w:val="0"/>
-        <w:spacing w:after="0" w:line="240" w:lineRule="auto"/>
-        <w:rPr>
-          <w:rFonts w:ascii="Consolas" w:hAnsi="Consolas" w:cs="Consolas"/>
-          <w:sz w:val="24"/>
-          <w:szCs w:val="24"/>
-        </w:rPr>
-      </w:pPr>
-      <w:r>
-        <w:rPr>
-          <w:rFonts w:ascii="Consolas" w:hAnsi="Consolas" w:cs="Consolas"/>
-          <w:sz w:val="24"/>
-          <w:szCs w:val="24"/>
-        </w:rPr>
-        <w:t>New</w:t>
-      </w:r>
-      <w:r>
-        <w:rPr>
-          <w:rFonts w:ascii="Consolas" w:hAnsi="Consolas" w:cs="Consolas"/>
-          <w:sz w:val="24"/>
-          <w:szCs w:val="24"/>
-        </w:rPr>
-        <w:t>-</w:t>
-      </w:r>
-      <w:r>
-        <w:rPr>
-          <w:rFonts w:ascii="Consolas" w:hAnsi="Consolas" w:cs="Consolas"/>
-          <w:sz w:val="24"/>
-          <w:szCs w:val="24"/>
-        </w:rPr>
-        <w:t>,</w:t>
-      </w:r>
-      <w:r>
-        <w:rPr>
-          <w:rFonts w:ascii="Consolas" w:hAnsi="Consolas" w:cs="Consolas"/>
-          <w:sz w:val="24"/>
-          <w:szCs w:val="24"/>
-        </w:rPr>
-        <w:t xml:space="preserve"> </w:t>
-      </w:r>
-      <w:r>
-        <w:rPr>
-          <w:rFonts w:ascii="Consolas" w:hAnsi="Consolas" w:cs="Consolas"/>
-          <w:sz w:val="24"/>
-          <w:szCs w:val="24"/>
-        </w:rPr>
-        <w:t>end</w:t>
-      </w:r>
-      <w:r>
-        <w:rPr>
-          <w:rFonts w:ascii="Consolas" w:hAnsi="Consolas" w:cs="Consolas"/>
-          <w:sz w:val="24"/>
-          <w:szCs w:val="24"/>
-        </w:rPr>
-        <w:t>-</w:t>
-      </w:r>
-      <w:r>
-        <w:rPr>
-          <w:rFonts w:ascii="Consolas" w:hAnsi="Consolas" w:cs="Consolas"/>
-          <w:sz w:val="24"/>
-          <w:szCs w:val="24"/>
-        </w:rPr>
-        <w:t>,</w:t>
-      </w:r>
-      <w:r>
-        <w:rPr>
-          <w:rFonts w:ascii="Consolas" w:hAnsi="Consolas" w:cs="Consolas"/>
-          <w:sz w:val="24"/>
-          <w:szCs w:val="24"/>
-        </w:rPr>
-        <w:t xml:space="preserve"> </w:t>
-      </w:r>
-      <w:r>
-        <w:rPr>
-          <w:rFonts w:ascii="Consolas" w:hAnsi="Consolas" w:cs="Consolas"/>
-          <w:sz w:val="24"/>
-          <w:szCs w:val="24"/>
-        </w:rPr>
-        <w:t>call</w:t>
-      </w:r>
-      <w:r>
-        <w:rPr>
-          <w:rFonts w:ascii="Consolas" w:hAnsi="Consolas" w:cs="Consolas"/>
-          <w:sz w:val="24"/>
-          <w:szCs w:val="24"/>
-        </w:rPr>
-        <w:t>-</w:t>
-      </w:r>
-      <w:r>
-        <w:rPr>
-          <w:rFonts w:ascii="Consolas" w:hAnsi="Consolas" w:cs="Consolas"/>
-          <w:sz w:val="24"/>
-          <w:szCs w:val="24"/>
-        </w:rPr>
-        <w:t>,</w:t>
-      </w:r>
-      <w:r>
-        <w:rPr>
-          <w:rFonts w:ascii="Consolas" w:hAnsi="Consolas" w:cs="Consolas"/>
-          <w:sz w:val="24"/>
-          <w:szCs w:val="24"/>
-        </w:rPr>
-        <w:t xml:space="preserve"> </w:t>
-      </w:r>
-      <w:r>
-        <w:rPr>
-          <w:rFonts w:ascii="Consolas" w:hAnsi="Consolas" w:cs="Consolas"/>
-          <w:sz w:val="24"/>
-          <w:szCs w:val="24"/>
-        </w:rPr>
-        <w:t>free</w:t>
-      </w:r>
-      <w:r>
-        <w:rPr>
-          <w:rFonts w:ascii="Consolas" w:hAnsi="Consolas" w:cs="Consolas"/>
-          <w:sz w:val="24"/>
-          <w:szCs w:val="24"/>
-        </w:rPr>
-        <w:t>-</w:t>
-      </w:r>
-      <w:proofErr w:type="spellStart"/>
-      <w:r>
-        <w:rPr>
-          <w:rFonts w:ascii="Consolas" w:hAnsi="Consolas" w:cs="Consolas"/>
-          <w:sz w:val="24"/>
-          <w:szCs w:val="24"/>
-        </w:rPr>
-        <w:t>DisplayList</w:t>
-      </w:r>
-      <w:proofErr w:type="spellEnd"/>
-      <w:r>
-        <w:rPr>
-          <w:rFonts w:ascii="Consolas" w:hAnsi="Consolas" w:cs="Consolas"/>
-          <w:sz w:val="24"/>
-          <w:szCs w:val="24"/>
-        </w:rPr>
-        <w:t xml:space="preserve"> – all dropped by using only by ref above</w:t>
-      </w:r>
-      <w:r>
-        <w:rPr>
-          <w:rFonts w:ascii="Consolas" w:hAnsi="Consolas" w:cs="Consolas"/>
-          <w:sz w:val="24"/>
-          <w:szCs w:val="24"/>
-        </w:rPr>
-        <w:t xml:space="preserve">, any </w:t>
-      </w:r>
-      <w:proofErr w:type="spellStart"/>
-      <w:r>
-        <w:rPr>
-          <w:rFonts w:ascii="Consolas" w:hAnsi="Consolas" w:cs="Consolas"/>
-          <w:sz w:val="24"/>
-          <w:szCs w:val="24"/>
-        </w:rPr>
-        <w:t>Display</w:t>
-      </w:r>
-      <w:r>
-        <w:rPr>
-          <w:rFonts w:ascii="Consolas" w:hAnsi="Consolas" w:cs="Consolas"/>
-          <w:sz w:val="24"/>
-          <w:szCs w:val="24"/>
-        </w:rPr>
-        <w:t>List</w:t>
-      </w:r>
-      <w:proofErr w:type="spellEnd"/>
-      <w:r>
-        <w:rPr>
-          <w:rFonts w:ascii="Consolas" w:hAnsi="Consolas" w:cs="Consolas"/>
-          <w:sz w:val="24"/>
-          <w:szCs w:val="24"/>
-        </w:rPr>
-        <w:t xml:space="preserve"> action is likely to cause a crash</w:t>
-      </w:r>
-    </w:p>
-    <w:p>
-      <w:pPr>
-        <w:pStyle w:val="ListParagraph"/>
-        <w:numPr>
-          <w:ilvl w:val="0"/>
-          <w:numId w:val="1"/>
-        </w:numPr>
-        <w:autoSpaceDE w:val="0"/>
-        <w:autoSpaceDN w:val="0"/>
-        <w:adjustRightInd w:val="0"/>
-        <w:spacing w:after="0" w:line="240" w:lineRule="auto"/>
-        <w:rPr>
-          <w:rFonts w:ascii="Consolas" w:hAnsi="Consolas" w:cs="Consolas"/>
-          <w:sz w:val="24"/>
-          <w:szCs w:val="24"/>
-        </w:rPr>
-      </w:pPr>
-      <w:proofErr w:type="spellStart"/>
-      <w:r>
-        <w:rPr>
-          <w:rFonts w:ascii="Consolas" w:hAnsi="Consolas" w:cs="Consolas"/>
-          <w:sz w:val="24"/>
-          <w:szCs w:val="24"/>
-        </w:rPr>
-        <w:t>Tex</w:t>
-      </w:r>
-      <w:proofErr w:type="spellEnd"/>
-      <w:r>
-        <w:rPr>
-          <w:rFonts w:ascii="Consolas" w:hAnsi="Consolas" w:cs="Consolas"/>
-          <w:sz w:val="24"/>
-          <w:szCs w:val="24"/>
-        </w:rPr>
-        <w:t xml:space="preserve"> </w:t>
-      </w:r>
-      <w:proofErr w:type="spellStart"/>
-      <w:r>
-        <w:rPr>
-          <w:rFonts w:ascii="Consolas" w:hAnsi="Consolas" w:cs="Consolas"/>
-          <w:sz w:val="24"/>
-          <w:szCs w:val="24"/>
-        </w:rPr>
-        <w:t>Coord</w:t>
-      </w:r>
-      <w:proofErr w:type="spellEnd"/>
-      <w:r>
-        <w:rPr>
-          <w:rFonts w:ascii="Consolas" w:hAnsi="Consolas" w:cs="Consolas"/>
-          <w:sz w:val="24"/>
-          <w:szCs w:val="24"/>
-        </w:rPr>
-        <w:t xml:space="preserve"> Gen dropped</w:t>
-      </w:r>
-    </w:p>
-    <w:p>
-      <w:pPr>
-        <w:pStyle w:val="ListParagraph"/>
-        <w:numPr>
-          <w:ilvl w:val="0"/>
-          <w:numId w:val="1"/>
-        </w:numPr>
-        <w:autoSpaceDE w:val="0"/>
-        <w:autoSpaceDN w:val="0"/>
-        <w:adjustRightInd w:val="0"/>
-        <w:spacing w:after="0" w:line="240" w:lineRule="auto"/>
-        <w:rPr>
-          <w:rFonts w:ascii="Consolas" w:hAnsi="Consolas" w:cs="Consolas"/>
-          <w:sz w:val="24"/>
-          <w:szCs w:val="24"/>
-        </w:rPr>
-      </w:pPr>
-      <w:r>
-        <w:rPr>
-          <w:rFonts w:ascii="Consolas" w:hAnsi="Consolas" w:cs="Consolas"/>
-          <w:sz w:val="24"/>
-          <w:szCs w:val="24"/>
-        </w:rPr>
-        <w:t xml:space="preserve">Model Clip dropped for now, but easily re-added if required </w:t>
-      </w:r>
-    </w:p>
-    <w:p>
-      <w:pPr>
-        <w:pStyle w:val="ListParagraph"/>
-        <w:numPr>
-          <w:ilvl w:val="0"/>
-          <w:numId w:val="1"/>
-        </w:numPr>
-        <w:autoSpaceDE w:val="0"/>
-        <w:autoSpaceDN w:val="0"/>
-        <w:adjustRightInd w:val="0"/>
-        <w:spacing w:after="0" w:line="240" w:lineRule="auto"/>
-        <w:rPr>
-          <w:rFonts w:ascii="Consolas" w:hAnsi="Consolas" w:cs="Consolas"/>
-          <w:sz w:val="24"/>
-          <w:szCs w:val="24"/>
-        </w:rPr>
-      </w:pPr>
-      <w:r>
-        <w:rPr>
-          <w:rFonts w:ascii="Consolas" w:hAnsi="Consolas" w:cs="Consolas"/>
-          <w:sz w:val="24"/>
-          <w:szCs w:val="24"/>
-        </w:rPr>
-        <w:t xml:space="preserve">Line patterns </w:t>
-      </w:r>
-      <w:r>
-        <w:rPr>
-          <w:rFonts w:ascii="Consolas" w:hAnsi="Consolas" w:cs="Consolas"/>
-          <w:sz w:val="24"/>
-          <w:szCs w:val="24"/>
-        </w:rPr>
-        <w:t>dropped</w:t>
-      </w:r>
-    </w:p>
-    <w:p>
-      <w:pPr>
-        <w:pStyle w:val="ListParagraph"/>
-        <w:numPr>
-          <w:ilvl w:val="0"/>
-          <w:numId w:val="1"/>
-        </w:numPr>
-        <w:autoSpaceDE w:val="0"/>
-        <w:autoSpaceDN w:val="0"/>
-        <w:adjustRightInd w:val="0"/>
-        <w:spacing w:after="0" w:line="240" w:lineRule="auto"/>
-        <w:rPr>
-          <w:rFonts w:ascii="Consolas" w:hAnsi="Consolas" w:cs="Consolas"/>
-          <w:sz w:val="24"/>
-          <w:szCs w:val="24"/>
-        </w:rPr>
-      </w:pPr>
-      <w:r>
-        <w:rPr>
-          <w:rFonts w:ascii="Consolas" w:hAnsi="Consolas" w:cs="Consolas"/>
-          <w:sz w:val="24"/>
-          <w:szCs w:val="24"/>
-        </w:rPr>
-        <w:t>Screen door</w:t>
-      </w:r>
-      <w:r>
-        <w:rPr>
-          <w:rFonts w:ascii="Consolas" w:hAnsi="Consolas" w:cs="Consolas"/>
-          <w:sz w:val="24"/>
-          <w:szCs w:val="24"/>
-        </w:rPr>
-        <w:t xml:space="preserve"> transparency</w:t>
-      </w:r>
-      <w:r>
-        <w:rPr>
-          <w:rFonts w:ascii="Consolas" w:hAnsi="Consolas" w:cs="Consolas"/>
-          <w:sz w:val="24"/>
-          <w:szCs w:val="24"/>
-        </w:rPr>
-        <w:t xml:space="preserve"> </w:t>
-      </w:r>
-      <w:r>
-        <w:rPr>
-          <w:rFonts w:ascii="Consolas" w:hAnsi="Consolas" w:cs="Consolas"/>
-          <w:sz w:val="24"/>
-          <w:szCs w:val="24"/>
-        </w:rPr>
-        <w:t>(</w:t>
-      </w:r>
-      <w:r>
-        <w:rPr>
-          <w:rFonts w:ascii="Consolas" w:hAnsi="Consolas" w:cs="Consolas"/>
-          <w:sz w:val="24"/>
-          <w:szCs w:val="24"/>
-        </w:rPr>
-        <w:t>odd stipple stuff</w:t>
-      </w:r>
-      <w:r>
-        <w:rPr>
-          <w:rFonts w:ascii="Consolas" w:hAnsi="Consolas" w:cs="Consolas"/>
-          <w:sz w:val="24"/>
-          <w:szCs w:val="24"/>
-        </w:rPr>
-        <w:t>)</w:t>
-      </w:r>
-      <w:r>
-        <w:rPr>
-          <w:rFonts w:ascii="Consolas" w:hAnsi="Consolas" w:cs="Consolas"/>
-          <w:sz w:val="24"/>
-          <w:szCs w:val="24"/>
-        </w:rPr>
-        <w:t xml:space="preserve"> gone </w:t>
-      </w:r>
-    </w:p>
-    <w:p>
-      <w:pPr>
-        <w:pStyle w:val="ListParagraph"/>
-        <w:numPr>
-          <w:ilvl w:val="0"/>
-          <w:numId w:val="1"/>
-        </w:numPr>
-        <w:autoSpaceDE w:val="0"/>
-        <w:autoSpaceDN w:val="0"/>
-        <w:adjustRightInd w:val="0"/>
-        <w:spacing w:after="0" w:line="240" w:lineRule="auto"/>
-        <w:rPr>
-          <w:rFonts w:ascii="Consolas" w:hAnsi="Consolas" w:cs="Consolas"/>
-          <w:sz w:val="24"/>
-          <w:szCs w:val="24"/>
-        </w:rPr>
-      </w:pPr>
-      <w:proofErr w:type="spellStart"/>
-      <w:r>
-        <w:rPr>
-          <w:rFonts w:ascii="Consolas" w:hAnsi="Consolas" w:cs="Consolas"/>
-          <w:sz w:val="24"/>
-          <w:szCs w:val="24"/>
-        </w:rPr>
-        <w:t>Auto</w:t>
-      </w:r>
-      <w:r>
-        <w:rPr>
-          <w:rFonts w:ascii="Consolas" w:hAnsi="Consolas" w:cs="Consolas"/>
-          <w:sz w:val="24"/>
-          <w:szCs w:val="24"/>
-        </w:rPr>
-        <w:t>MipMaps</w:t>
-      </w:r>
-      <w:proofErr w:type="spellEnd"/>
-      <w:r>
-        <w:rPr>
-          <w:rFonts w:ascii="Consolas" w:hAnsi="Consolas" w:cs="Consolas"/>
-          <w:sz w:val="24"/>
-          <w:szCs w:val="24"/>
-        </w:rPr>
-        <w:t xml:space="preserve"> </w:t>
-      </w:r>
-      <w:r>
-        <w:rPr>
-          <w:rFonts w:ascii="Consolas" w:hAnsi="Consolas" w:cs="Consolas"/>
-          <w:sz w:val="24"/>
-          <w:szCs w:val="24"/>
-        </w:rPr>
-        <w:t xml:space="preserve">are disabled as pure ES2 has a separate system </w:t>
-      </w:r>
-      <w:proofErr w:type="spellStart"/>
-      <w:r>
-        <w:rPr>
-          <w:rFonts w:ascii="Consolas" w:hAnsi="Consolas" w:cs="Consolas"/>
-          <w:sz w:val="24"/>
-          <w:szCs w:val="24"/>
-        </w:rPr>
-        <w:t>glGenMipMaps</w:t>
-      </w:r>
-      <w:proofErr w:type="spellEnd"/>
-      <w:r>
-        <w:rPr>
-          <w:rFonts w:ascii="Consolas" w:hAnsi="Consolas" w:cs="Consolas"/>
-          <w:sz w:val="24"/>
-          <w:szCs w:val="24"/>
-        </w:rPr>
-        <w:t xml:space="preserve"> but GL2ES2 doesn’t support this</w:t>
-      </w:r>
-    </w:p>
-    <w:p>
-      <w:pPr>
-        <w:pStyle w:val="ListParagraph"/>
-        <w:numPr>
-          <w:ilvl w:val="0"/>
-          <w:numId w:val="1"/>
-        </w:numPr>
-        <w:autoSpaceDE w:val="0"/>
-        <w:autoSpaceDN w:val="0"/>
-        <w:adjustRightInd w:val="0"/>
-        <w:spacing w:after="0" w:line="240" w:lineRule="auto"/>
-        <w:rPr>
-          <w:rFonts w:ascii="Consolas" w:hAnsi="Consolas" w:cs="Consolas"/>
-          <w:sz w:val="24"/>
-          <w:szCs w:val="24"/>
-        </w:rPr>
-      </w:pPr>
-      <w:r>
-        <w:rPr>
-          <w:rFonts w:ascii="Consolas" w:hAnsi="Consolas" w:cs="Consolas"/>
-          <w:sz w:val="24"/>
-          <w:szCs w:val="24"/>
-        </w:rPr>
-        <w:t xml:space="preserve">Image formats without Alpha (like </w:t>
-      </w:r>
-      <w:r>
-        <w:rPr>
-          <w:rFonts w:ascii="Consolas" w:hAnsi="Consolas" w:cs="Consolas"/>
-          <w:sz w:val="24"/>
-          <w:szCs w:val="24"/>
-        </w:rPr>
-        <w:t>TYPE_INT_BGR</w:t>
-      </w:r>
-      <w:r>
-        <w:rPr>
-          <w:rFonts w:ascii="Consolas" w:hAnsi="Consolas" w:cs="Consolas"/>
-          <w:sz w:val="24"/>
-          <w:szCs w:val="24"/>
-        </w:rPr>
-        <w:t>) will not have alpha forced to 1</w:t>
-      </w:r>
-      <w:r>
-        <w:rPr>
-          <w:rFonts w:ascii="Consolas" w:hAnsi="Consolas" w:cs="Consolas"/>
-          <w:sz w:val="24"/>
-          <w:szCs w:val="24"/>
-        </w:rPr>
-        <w:t>, so alpha will be undefined</w:t>
-      </w:r>
-    </w:p>
-    <w:p>
-      <w:pPr>
-        <w:pStyle w:val="ListParagraph"/>
-        <w:numPr>
-          <w:ilvl w:val="0"/>
-          <w:numId w:val="1"/>
-        </w:numPr>
-        <w:autoSpaceDE w:val="0"/>
-        <w:autoSpaceDN w:val="0"/>
-        <w:adjustRightInd w:val="0"/>
-        <w:spacing w:after="0" w:line="240" w:lineRule="auto"/>
-        <w:rPr>
-          <w:rFonts w:ascii="Consolas" w:hAnsi="Consolas" w:cs="Consolas"/>
-          <w:sz w:val="24"/>
-          <w:szCs w:val="24"/>
-        </w:rPr>
-      </w:pPr>
-      <w:r>
-        <w:rPr>
-          <w:rFonts w:ascii="Consolas" w:hAnsi="Consolas" w:cs="Consolas"/>
-          <w:sz w:val="24"/>
-          <w:szCs w:val="24"/>
-        </w:rPr>
-        <w:t>Texture bound</w:t>
-      </w:r>
-      <w:r>
-        <w:rPr>
-          <w:rFonts w:ascii="Consolas" w:hAnsi="Consolas" w:cs="Consolas"/>
-          <w:sz w:val="24"/>
-          <w:szCs w:val="24"/>
-        </w:rPr>
-        <w:t>a</w:t>
-      </w:r>
-      <w:r>
-        <w:rPr>
-          <w:rFonts w:ascii="Consolas" w:hAnsi="Consolas" w:cs="Consolas"/>
-          <w:sz w:val="24"/>
-          <w:szCs w:val="24"/>
-        </w:rPr>
-        <w:t xml:space="preserve">ry </w:t>
-      </w:r>
-      <w:proofErr w:type="spellStart"/>
-      <w:r>
-        <w:rPr>
-          <w:rFonts w:ascii="Consolas" w:hAnsi="Consolas" w:cs="Consolas"/>
-          <w:sz w:val="24"/>
-          <w:szCs w:val="24"/>
-        </w:rPr>
-        <w:t>colors</w:t>
-      </w:r>
-      <w:proofErr w:type="spellEnd"/>
-      <w:r>
-        <w:rPr>
-          <w:rFonts w:ascii="Consolas" w:hAnsi="Consolas" w:cs="Consolas"/>
-          <w:sz w:val="24"/>
-          <w:szCs w:val="24"/>
-        </w:rPr>
-        <w:t xml:space="preserve"> gone (and therefore CLAMP_TO_BOUNDARY)</w:t>
-      </w:r>
-    </w:p>
-    <w:p>
-      <w:pPr>
-        <w:pStyle w:val="ListParagraph"/>
-        <w:numPr>
-          <w:ilvl w:val="0"/>
-          <w:numId w:val="1"/>
-        </w:numPr>
-        <w:autoSpaceDE w:val="0"/>
-        <w:autoSpaceDN w:val="0"/>
-        <w:adjustRightInd w:val="0"/>
-        <w:spacing w:after="0" w:line="240" w:lineRule="auto"/>
-        <w:rPr>
-          <w:rFonts w:ascii="Consolas" w:hAnsi="Consolas" w:cs="Consolas"/>
-          <w:sz w:val="24"/>
-          <w:szCs w:val="24"/>
-        </w:rPr>
-      </w:pPr>
-      <w:r>
-        <w:rPr>
-          <w:rFonts w:ascii="Consolas" w:hAnsi="Consolas" w:cs="Consolas"/>
-          <w:sz w:val="24"/>
-          <w:szCs w:val="24"/>
-        </w:rPr>
-        <w:t xml:space="preserve">All double primitive </w:t>
-      </w:r>
-      <w:proofErr w:type="spellStart"/>
-      <w:r>
-        <w:rPr>
-          <w:rFonts w:ascii="Consolas" w:hAnsi="Consolas" w:cs="Consolas"/>
-          <w:sz w:val="24"/>
-          <w:szCs w:val="24"/>
-        </w:rPr>
-        <w:t>geometrydata</w:t>
-      </w:r>
-      <w:proofErr w:type="spellEnd"/>
-      <w:r>
-        <w:rPr>
-          <w:rFonts w:ascii="Consolas" w:hAnsi="Consolas" w:cs="Consolas"/>
-          <w:sz w:val="24"/>
-          <w:szCs w:val="24"/>
-        </w:rPr>
-        <w:t xml:space="preserve"> unsupported for now</w:t>
-      </w:r>
-    </w:p>
-    <w:p>
-      <w:pPr>
-        <w:pStyle w:val="ListParagraph"/>
-        <w:numPr>
-          <w:ilvl w:val="0"/>
-          <w:numId w:val="1"/>
-        </w:numPr>
-        <w:autoSpaceDE w:val="0"/>
-        <w:autoSpaceDN w:val="0"/>
-        <w:adjustRightInd w:val="0"/>
-        <w:spacing w:after="0" w:line="240" w:lineRule="auto"/>
-        <w:rPr>
-          <w:rFonts w:ascii="Consolas" w:hAnsi="Consolas" w:cs="Consolas"/>
-          <w:sz w:val="24"/>
-          <w:szCs w:val="24"/>
-        </w:rPr>
-      </w:pPr>
-      <w:r>
-        <w:rPr>
-          <w:rFonts w:ascii="Consolas" w:hAnsi="Consolas" w:cs="Consolas"/>
-          <w:sz w:val="24"/>
-          <w:szCs w:val="24"/>
-        </w:rPr>
-        <w:t xml:space="preserve">Byte </w:t>
-      </w:r>
-      <w:proofErr w:type="spellStart"/>
-      <w:r>
-        <w:rPr>
-          <w:rFonts w:ascii="Consolas" w:hAnsi="Consolas" w:cs="Consolas"/>
-          <w:sz w:val="24"/>
-          <w:szCs w:val="24"/>
-        </w:rPr>
-        <w:t>colors</w:t>
-      </w:r>
-      <w:proofErr w:type="spellEnd"/>
-      <w:r>
-        <w:rPr>
-          <w:rFonts w:ascii="Consolas" w:hAnsi="Consolas" w:cs="Consolas"/>
-          <w:sz w:val="24"/>
-          <w:szCs w:val="24"/>
-        </w:rPr>
-        <w:t xml:space="preserve"> disabled for now (though I in fact want them back in)</w:t>
-      </w:r>
-    </w:p>
-    <w:p>
-      <w:pPr>
-        <w:pStyle w:val="ListParagraph"/>
-        <w:numPr>
-          <w:ilvl w:val="0"/>
-          <w:numId w:val="1"/>
-        </w:numPr>
-        <w:autoSpaceDE w:val="0"/>
-        <w:autoSpaceDN w:val="0"/>
-        <w:adjustRightInd w:val="0"/>
-        <w:spacing w:after="0" w:line="240" w:lineRule="auto"/>
-        <w:rPr>
-          <w:rFonts w:ascii="Consolas" w:hAnsi="Consolas" w:cs="Consolas"/>
-          <w:sz w:val="24"/>
-          <w:szCs w:val="24"/>
-        </w:rPr>
-      </w:pPr>
-      <w:r>
-        <w:rPr>
-          <w:rFonts w:ascii="Consolas" w:hAnsi="Consolas" w:cs="Consolas"/>
-          <w:sz w:val="24"/>
-          <w:szCs w:val="24"/>
-        </w:rPr>
-        <w:t>GL_LINE and GL_LINE_STRIP simply go from one vertex to the next drawing a line between each pair, what I want is a line between each set of 3 (that are not jumpers)  so H-Physics and Outlines look a bit rubbish</w:t>
-      </w:r>
-      <w:r>
-        <w:rPr>
-          <w:rFonts w:ascii="Consolas" w:hAnsi="Consolas" w:cs="Consolas"/>
-          <w:sz w:val="24"/>
-          <w:szCs w:val="24"/>
-        </w:rPr>
-        <w:t xml:space="preserve"> GL_LINES is a bad implementation of the draw lines of GL2, it needs edge vertex detection and decent antialiasing too</w:t>
-      </w:r>
-    </w:p>
-    <w:p>
-      <w:pPr>
-        <w:pStyle w:val="ListParagraph"/>
-        <w:numPr>
-          <w:ilvl w:val="0"/>
-          <w:numId w:val="1"/>
-        </w:numPr>
-        <w:autoSpaceDE w:val="0"/>
-        <w:autoSpaceDN w:val="0"/>
-        <w:adjustRightInd w:val="0"/>
-        <w:spacing w:after="0" w:line="240" w:lineRule="auto"/>
-        <w:rPr>
-          <w:rFonts w:ascii="Consolas" w:hAnsi="Consolas" w:cs="Consolas"/>
-          <w:sz w:val="24"/>
-          <w:szCs w:val="24"/>
-        </w:rPr>
-      </w:pPr>
-      <w:proofErr w:type="spellStart"/>
-      <w:r>
-        <w:rPr>
-          <w:rFonts w:ascii="Consolas" w:hAnsi="Consolas" w:cs="Consolas"/>
-          <w:sz w:val="24"/>
-          <w:szCs w:val="24"/>
-        </w:rPr>
-        <w:t>ImageComponentRetained.TYPE_BYTE_ABGR</w:t>
-      </w:r>
-      <w:proofErr w:type="spellEnd"/>
-      <w:r>
-        <w:rPr>
-          <w:rFonts w:ascii="Consolas" w:hAnsi="Consolas" w:cs="Consolas"/>
-          <w:sz w:val="24"/>
-          <w:szCs w:val="24"/>
-        </w:rPr>
-        <w:t xml:space="preserve"> and </w:t>
-      </w:r>
-      <w:proofErr w:type="spellStart"/>
-      <w:r>
-        <w:rPr>
-          <w:rFonts w:ascii="Consolas" w:hAnsi="Consolas" w:cs="Consolas"/>
-          <w:sz w:val="24"/>
-          <w:szCs w:val="24"/>
-        </w:rPr>
-        <w:t>Texture.INTENSITY</w:t>
-      </w:r>
-      <w:proofErr w:type="spellEnd"/>
-      <w:r>
-        <w:rPr>
-          <w:rFonts w:ascii="Consolas" w:hAnsi="Consolas" w:cs="Consolas"/>
-          <w:sz w:val="24"/>
-          <w:szCs w:val="24"/>
-        </w:rPr>
-        <w:t xml:space="preserve"> </w:t>
-      </w:r>
-      <w:proofErr w:type="spellStart"/>
-      <w:r>
-        <w:rPr>
-          <w:rFonts w:ascii="Consolas" w:hAnsi="Consolas" w:cs="Consolas"/>
-          <w:sz w:val="24"/>
-          <w:szCs w:val="24"/>
-        </w:rPr>
-        <w:t>andImageComponentRetained.TYPE_INT_BGR</w:t>
-      </w:r>
-      <w:proofErr w:type="spellEnd"/>
-      <w:r>
-        <w:rPr>
-          <w:rFonts w:ascii="Consolas" w:hAnsi="Consolas" w:cs="Consolas"/>
-          <w:sz w:val="24"/>
-          <w:szCs w:val="24"/>
-        </w:rPr>
-        <w:t xml:space="preserve"> no longer supported</w:t>
-      </w:r>
-    </w:p>
-    <w:p/>
-    <w:p>
-      <w:pPr>
         <w:pStyle w:val="Heading2"/>
       </w:pPr>
-    </w:p>
-    <w:p>
-      <w:pPr>
-        <w:pStyle w:val="Heading2"/>
-      </w:pPr>
-      <w:r>
-        <w:t xml:space="preserve"> </w:t>
-      </w:r>
       <w:r>
         <w:t>Other notes in a general sense</w:t>
       </w:r>

</xml_diff>